<commit_message>
Adjunto el diagrama del primer párrafo al informe.
</commit_message>
<xml_diff>
--- a/Informe/Modelo ER.docx
+++ b/Informe/Modelo ER.docx
@@ -731,6 +731,63 @@
           <w:szCs w:val="23"/>
         </w:rPr>
       </w:pPr>
+      <w:r>
+        <w:rPr>
+          <w:rFonts w:ascii="Arial" w:hAnsi="Arial" w:cs="Arial"/>
+          <w:noProof/>
+          <w:sz w:val="23"/>
+          <w:szCs w:val="23"/>
+          <w:lang w:eastAsia="es-AR"/>
+        </w:rPr>
+        <w:drawing>
+          <wp:inline distT="0" distB="0" distL="0" distR="0">
+            <wp:extent cx="5943600" cy="3371850"/>
+            <wp:effectExtent l="19050" t="0" r="0" b="0"/>
+            <wp:docPr id="1" name="0 Imagen" descr="Turnos1.png"/>
+            <wp:cNvGraphicFramePr>
+              <a:graphicFrameLocks xmlns:a="http://schemas.openxmlformats.org/drawingml/2006/main" noChangeAspect="1"/>
+            </wp:cNvGraphicFramePr>
+            <a:graphic xmlns:a="http://schemas.openxmlformats.org/drawingml/2006/main">
+              <a:graphicData uri="http://schemas.openxmlformats.org/drawingml/2006/picture">
+                <pic:pic xmlns:pic="http://schemas.openxmlformats.org/drawingml/2006/picture">
+                  <pic:nvPicPr>
+                    <pic:cNvPr id="0" name="Turnos1.png"/>
+                    <pic:cNvPicPr/>
+                  </pic:nvPicPr>
+                  <pic:blipFill>
+                    <a:blip r:embed="rId8" cstate="print"/>
+                    <a:stretch>
+                      <a:fillRect/>
+                    </a:stretch>
+                  </pic:blipFill>
+                  <pic:spPr>
+                    <a:xfrm>
+                      <a:off x="0" y="0"/>
+                      <a:ext cx="5943600" cy="3371850"/>
+                    </a:xfrm>
+                    <a:prstGeom prst="rect">
+                      <a:avLst/>
+                    </a:prstGeom>
+                  </pic:spPr>
+                </pic:pic>
+              </a:graphicData>
+            </a:graphic>
+          </wp:inline>
+        </w:drawing>
+      </w:r>
+    </w:p>
+    <w:p>
+      <w:pPr>
+        <w:autoSpaceDE w:val="0"/>
+        <w:autoSpaceDN w:val="0"/>
+        <w:adjustRightInd w:val="0"/>
+        <w:spacing w:after="0" w:line="240" w:lineRule="auto"/>
+        <w:rPr>
+          <w:rFonts w:ascii="Arial" w:hAnsi="Arial" w:cs="Arial"/>
+          <w:sz w:val="23"/>
+          <w:szCs w:val="23"/>
+        </w:rPr>
+      </w:pPr>
     </w:p>
     <w:p>
       <w:pPr>
@@ -950,6 +1007,7 @@
           <w:sz w:val="23"/>
           <w:szCs w:val="23"/>
         </w:rPr>
+        <w:lastRenderedPageBreak/>
         <w:t>Si el paciente solicita turnos por primera vez en forma personal, se registran todos los datos.</w:t>
       </w:r>
     </w:p>
@@ -1178,7 +1236,6 @@
           <w:sz w:val="23"/>
           <w:szCs w:val="23"/>
         </w:rPr>
-        <w:lastRenderedPageBreak/>
         <w:t>Una vez comunicada la disponibilidad horaria, y si alguna de ellas satisface lo esperado por el paciente, selecciona una y se actualiza la agenda. La selección del turno puede afectar a la reserva de una demanda espontanea.</w:t>
       </w:r>
     </w:p>
@@ -1794,7 +1851,6 @@
           <w:sz w:val="23"/>
           <w:szCs w:val="23"/>
         </w:rPr>
-        <w:lastRenderedPageBreak/>
         <w:t>Prever la posibilidad de generar agenda con asignación de sobreturnos. Los sobreturnos son asignados dentro del tiempo del block.</w:t>
       </w:r>
     </w:p>
@@ -2210,6 +2266,7 @@
           <w:sz w:val="23"/>
           <w:szCs w:val="23"/>
         </w:rPr>
+        <w:lastRenderedPageBreak/>
         <w:t>Por ejemplo, alguien sabe que se tiene que atender con Juan Pérez pero no recuerda que especialidad tiene dicho profesional, entonces primero busca por el nombre y luego por la especialidad.</w:t>
       </w:r>
     </w:p>
@@ -2619,7 +2676,6 @@
           <w:sz w:val="23"/>
           <w:szCs w:val="23"/>
         </w:rPr>
-        <w:lastRenderedPageBreak/>
         <w:t></w:t>
       </w:r>
       <w:r>
@@ -3037,6 +3093,7 @@
           <w:sz w:val="23"/>
           <w:szCs w:val="23"/>
         </w:rPr>
+        <w:lastRenderedPageBreak/>
         <w:t>No es necesario que existan tres personas físicas distintas para realizar estas tareas, incluso puede ser que una misma persona realice todas las operaciones.</w:t>
       </w:r>
     </w:p>
@@ -3330,7 +3387,6 @@
         <w:spacing w:after="0" w:line="240" w:lineRule="auto"/>
       </w:pPr>
       <w:r>
-        <w:lastRenderedPageBreak/>
         <w:t>Traumatología:</w:t>
       </w:r>
     </w:p>
@@ -3765,6 +3821,7 @@
           <w:sz w:val="23"/>
           <w:szCs w:val="23"/>
         </w:rPr>
+        <w:lastRenderedPageBreak/>
         <w:t>Todas estas especificaciones se determinarán antes de poner en marcha el sistema.</w:t>
       </w:r>
     </w:p>
@@ -4209,7 +4266,905 @@
           <w:sz w:val="23"/>
           <w:szCs w:val="23"/>
         </w:rPr>
+        <w:t></w:t>
+      </w:r>
+      <w:r>
+        <w:rPr>
+          <w:rFonts w:ascii="SymbolMT" w:eastAsia="SymbolMT" w:hAnsi="Arial" w:cs="SymbolMT"/>
+          <w:sz w:val="23"/>
+          <w:szCs w:val="23"/>
+        </w:rPr>
+        <w:t xml:space="preserve"> </w:t>
+      </w:r>
+      <w:r>
+        <w:rPr>
+          <w:rFonts w:ascii="Arial" w:hAnsi="Arial" w:cs="Arial"/>
+          <w:sz w:val="23"/>
+          <w:szCs w:val="23"/>
+        </w:rPr>
+        <w:t>E-mail</w:t>
+      </w:r>
+    </w:p>
+    <w:p>
+      <w:pPr>
+        <w:autoSpaceDE w:val="0"/>
+        <w:autoSpaceDN w:val="0"/>
+        <w:adjustRightInd w:val="0"/>
+        <w:spacing w:after="0" w:line="240" w:lineRule="auto"/>
+        <w:rPr>
+          <w:rFonts w:ascii="Arial" w:hAnsi="Arial" w:cs="Arial"/>
+          <w:sz w:val="23"/>
+          <w:szCs w:val="23"/>
+        </w:rPr>
+      </w:pPr>
+      <w:r>
+        <w:rPr>
+          <w:rFonts w:ascii="SymbolMT" w:eastAsia="SymbolMT" w:hAnsi="Arial" w:cs="SymbolMT"/>
+          <w:sz w:val="23"/>
+          <w:szCs w:val="23"/>
+        </w:rPr>
+        <w:t></w:t>
+      </w:r>
+      <w:r>
+        <w:rPr>
+          <w:rFonts w:ascii="SymbolMT" w:eastAsia="SymbolMT" w:hAnsi="Arial" w:cs="SymbolMT"/>
+          <w:sz w:val="23"/>
+          <w:szCs w:val="23"/>
+        </w:rPr>
+        <w:t xml:space="preserve"> </w:t>
+      </w:r>
+      <w:r>
+        <w:rPr>
+          <w:rFonts w:ascii="Arial" w:hAnsi="Arial" w:cs="Arial"/>
+          <w:sz w:val="23"/>
+          <w:szCs w:val="23"/>
+        </w:rPr>
+        <w:t>Dirección</w:t>
+      </w:r>
+    </w:p>
+    <w:p>
+      <w:pPr>
+        <w:autoSpaceDE w:val="0"/>
+        <w:autoSpaceDN w:val="0"/>
+        <w:adjustRightInd w:val="0"/>
+        <w:spacing w:after="0" w:line="240" w:lineRule="auto"/>
+        <w:rPr>
+          <w:rFonts w:ascii="Arial" w:hAnsi="Arial" w:cs="Arial"/>
+          <w:sz w:val="23"/>
+          <w:szCs w:val="23"/>
+        </w:rPr>
+      </w:pPr>
+      <w:r>
+        <w:rPr>
+          <w:rFonts w:ascii="SymbolMT" w:eastAsia="SymbolMT" w:hAnsi="Arial" w:cs="SymbolMT"/>
+          <w:sz w:val="23"/>
+          <w:szCs w:val="23"/>
+        </w:rPr>
+        <w:t></w:t>
+      </w:r>
+      <w:r>
+        <w:rPr>
+          <w:rFonts w:ascii="SymbolMT" w:eastAsia="SymbolMT" w:hAnsi="Arial" w:cs="SymbolMT"/>
+          <w:sz w:val="23"/>
+          <w:szCs w:val="23"/>
+        </w:rPr>
+        <w:t xml:space="preserve"> </w:t>
+      </w:r>
+      <w:r>
+        <w:rPr>
+          <w:rFonts w:ascii="Arial" w:hAnsi="Arial" w:cs="Arial"/>
+          <w:sz w:val="23"/>
+          <w:szCs w:val="23"/>
+        </w:rPr>
+        <w:t>Localidad</w:t>
+      </w:r>
+    </w:p>
+    <w:p>
+      <w:pPr>
+        <w:autoSpaceDE w:val="0"/>
+        <w:autoSpaceDN w:val="0"/>
+        <w:adjustRightInd w:val="0"/>
+        <w:spacing w:after="0" w:line="240" w:lineRule="auto"/>
+        <w:rPr>
+          <w:rFonts w:ascii="Arial" w:hAnsi="Arial" w:cs="Arial"/>
+          <w:sz w:val="23"/>
+          <w:szCs w:val="23"/>
+        </w:rPr>
+      </w:pPr>
+      <w:r>
+        <w:rPr>
+          <w:rFonts w:ascii="Arial" w:hAnsi="Arial" w:cs="Arial"/>
+          <w:sz w:val="23"/>
+          <w:szCs w:val="23"/>
+        </w:rPr>
+        <w:t>Una vez que se tienen estos datos, se les puede asignar un turno.</w:t>
+      </w:r>
+    </w:p>
+    <w:p>
+      <w:pPr>
+        <w:autoSpaceDE w:val="0"/>
+        <w:autoSpaceDN w:val="0"/>
+        <w:adjustRightInd w:val="0"/>
+        <w:spacing w:after="0" w:line="240" w:lineRule="auto"/>
+        <w:rPr>
+          <w:rFonts w:ascii="Arial" w:hAnsi="Arial" w:cs="Arial"/>
+          <w:sz w:val="23"/>
+          <w:szCs w:val="23"/>
+        </w:rPr>
+      </w:pPr>
+    </w:p>
+    <w:p>
+      <w:pPr>
+        <w:autoSpaceDE w:val="0"/>
+        <w:autoSpaceDN w:val="0"/>
+        <w:adjustRightInd w:val="0"/>
+        <w:spacing w:after="0" w:line="240" w:lineRule="auto"/>
+        <w:rPr>
+          <w:rFonts w:ascii="Arial" w:hAnsi="Arial" w:cs="Arial"/>
+          <w:b/>
+          <w:bCs/>
+          <w:sz w:val="23"/>
+          <w:szCs w:val="23"/>
+        </w:rPr>
+      </w:pPr>
+      <w:proofErr w:type="spellStart"/>
+      <w:r>
+        <w:rPr>
+          <w:rFonts w:ascii="Arial" w:hAnsi="Arial" w:cs="Arial"/>
+          <w:b/>
+          <w:bCs/>
+          <w:sz w:val="23"/>
+          <w:szCs w:val="23"/>
+        </w:rPr>
+        <w:t>Req</w:t>
+      </w:r>
+      <w:proofErr w:type="spellEnd"/>
+      <w:r>
+        <w:rPr>
+          <w:rFonts w:ascii="Arial" w:hAnsi="Arial" w:cs="Arial"/>
+          <w:b/>
+          <w:bCs/>
+          <w:sz w:val="23"/>
+          <w:szCs w:val="23"/>
+        </w:rPr>
+        <w:t xml:space="preserve"> 20 Pacientes que han concurrido con anterioridad:</w:t>
+      </w:r>
+    </w:p>
+    <w:p>
+      <w:pPr>
+        <w:autoSpaceDE w:val="0"/>
+        <w:autoSpaceDN w:val="0"/>
+        <w:adjustRightInd w:val="0"/>
+        <w:spacing w:after="0" w:line="240" w:lineRule="auto"/>
+        <w:rPr>
+          <w:rFonts w:ascii="Arial" w:hAnsi="Arial" w:cs="Arial"/>
+          <w:sz w:val="23"/>
+          <w:szCs w:val="23"/>
+        </w:rPr>
+      </w:pPr>
+      <w:r>
+        <w:rPr>
+          <w:rFonts w:ascii="Arial" w:hAnsi="Arial" w:cs="Arial"/>
+          <w:sz w:val="23"/>
+          <w:szCs w:val="23"/>
+        </w:rPr>
+        <w:t>En este caso no se le pedirán la totalidad de los datos, porque ya se los</w:t>
+      </w:r>
+      <w:r>
+        <w:rPr>
+          <w:rFonts w:ascii="Arial" w:hAnsi="Arial" w:cs="Arial"/>
+          <w:sz w:val="23"/>
+          <w:szCs w:val="23"/>
+        </w:rPr>
+        <w:t xml:space="preserve"> </w:t>
+      </w:r>
+      <w:r>
+        <w:rPr>
+          <w:rFonts w:ascii="Arial" w:hAnsi="Arial" w:cs="Arial"/>
+          <w:sz w:val="23"/>
+          <w:szCs w:val="23"/>
+        </w:rPr>
+        <w:t>tendrá en el sistema. Solo será necesario solicitarle nombre y apellido o</w:t>
+      </w:r>
+      <w:r>
+        <w:rPr>
+          <w:rFonts w:ascii="Arial" w:hAnsi="Arial" w:cs="Arial"/>
+          <w:sz w:val="23"/>
+          <w:szCs w:val="23"/>
+        </w:rPr>
+        <w:t xml:space="preserve"> </w:t>
+      </w:r>
+      <w:r>
+        <w:rPr>
+          <w:rFonts w:ascii="Arial" w:hAnsi="Arial" w:cs="Arial"/>
+          <w:sz w:val="23"/>
+          <w:szCs w:val="23"/>
+        </w:rPr>
+        <w:t>tipo y número de documento, para ubicar al paciente dentro del sistema.</w:t>
+      </w:r>
+      <w:r>
+        <w:rPr>
+          <w:rFonts w:ascii="Arial" w:hAnsi="Arial" w:cs="Arial"/>
+          <w:sz w:val="23"/>
+          <w:szCs w:val="23"/>
+        </w:rPr>
+        <w:t xml:space="preserve"> </w:t>
+      </w:r>
+    </w:p>
+    <w:p>
+      <w:pPr>
+        <w:autoSpaceDE w:val="0"/>
+        <w:autoSpaceDN w:val="0"/>
+        <w:adjustRightInd w:val="0"/>
+        <w:spacing w:after="0" w:line="240" w:lineRule="auto"/>
+        <w:rPr>
+          <w:rFonts w:ascii="Arial" w:hAnsi="Arial" w:cs="Arial"/>
+          <w:sz w:val="23"/>
+          <w:szCs w:val="23"/>
+        </w:rPr>
+      </w:pPr>
+    </w:p>
+    <w:p>
+      <w:pPr>
+        <w:autoSpaceDE w:val="0"/>
+        <w:autoSpaceDN w:val="0"/>
+        <w:adjustRightInd w:val="0"/>
+        <w:spacing w:after="0" w:line="240" w:lineRule="auto"/>
+        <w:rPr>
+          <w:rFonts w:ascii="Arial" w:hAnsi="Arial" w:cs="Arial"/>
+          <w:b/>
+          <w:bCs/>
+          <w:sz w:val="23"/>
+          <w:szCs w:val="23"/>
+        </w:rPr>
+      </w:pPr>
+      <w:proofErr w:type="spellStart"/>
+      <w:r>
+        <w:rPr>
+          <w:rFonts w:ascii="Arial" w:hAnsi="Arial" w:cs="Arial"/>
+          <w:b/>
+          <w:bCs/>
+          <w:sz w:val="23"/>
+          <w:szCs w:val="23"/>
+        </w:rPr>
+        <w:t>Req</w:t>
+      </w:r>
+      <w:proofErr w:type="spellEnd"/>
+      <w:r>
+        <w:rPr>
+          <w:rFonts w:ascii="Arial" w:hAnsi="Arial" w:cs="Arial"/>
+          <w:b/>
+          <w:bCs/>
+          <w:sz w:val="23"/>
+          <w:szCs w:val="23"/>
+        </w:rPr>
+        <w:t xml:space="preserve"> 21</w:t>
+      </w:r>
+    </w:p>
+    <w:p>
+      <w:pPr>
+        <w:autoSpaceDE w:val="0"/>
+        <w:autoSpaceDN w:val="0"/>
+        <w:adjustRightInd w:val="0"/>
+        <w:spacing w:after="0" w:line="240" w:lineRule="auto"/>
+        <w:rPr>
+          <w:rFonts w:ascii="Arial" w:hAnsi="Arial" w:cs="Arial"/>
+          <w:sz w:val="23"/>
+          <w:szCs w:val="23"/>
+        </w:rPr>
+      </w:pPr>
+      <w:r>
+        <w:rPr>
+          <w:rFonts w:ascii="Arial" w:hAnsi="Arial" w:cs="Arial"/>
+          <w:sz w:val="23"/>
+          <w:szCs w:val="23"/>
+        </w:rPr>
+        <w:t>Los pacientes podrán solicitar turnos para un médico en particular, para</w:t>
+      </w:r>
+      <w:r>
+        <w:rPr>
+          <w:rFonts w:ascii="Arial" w:hAnsi="Arial" w:cs="Arial"/>
+          <w:sz w:val="23"/>
+          <w:szCs w:val="23"/>
+        </w:rPr>
+        <w:t xml:space="preserve"> </w:t>
+      </w:r>
+      <w:r>
+        <w:rPr>
+          <w:rFonts w:ascii="Arial" w:hAnsi="Arial" w:cs="Arial"/>
+          <w:sz w:val="23"/>
+          <w:szCs w:val="23"/>
+        </w:rPr>
+        <w:t>algún médico de una especialidad o para una determinada acción médica.</w:t>
+      </w:r>
+      <w:r>
+        <w:rPr>
+          <w:rFonts w:ascii="Arial" w:hAnsi="Arial" w:cs="Arial"/>
+          <w:sz w:val="23"/>
+          <w:szCs w:val="23"/>
+        </w:rPr>
+        <w:t xml:space="preserve"> </w:t>
+      </w:r>
+    </w:p>
+    <w:p>
+      <w:pPr>
+        <w:autoSpaceDE w:val="0"/>
+        <w:autoSpaceDN w:val="0"/>
+        <w:adjustRightInd w:val="0"/>
+        <w:spacing w:after="0" w:line="240" w:lineRule="auto"/>
+        <w:rPr>
+          <w:rFonts w:ascii="Arial" w:hAnsi="Arial" w:cs="Arial"/>
+          <w:sz w:val="23"/>
+          <w:szCs w:val="23"/>
+        </w:rPr>
+      </w:pPr>
+      <w:r>
+        <w:rPr>
+          <w:rFonts w:ascii="Arial" w:hAnsi="Arial" w:cs="Arial"/>
+          <w:sz w:val="23"/>
+          <w:szCs w:val="23"/>
+        </w:rPr>
+        <w:t>En cualquiera de los tres casos el turno será dado para un determinado</w:t>
+      </w:r>
+      <w:r>
+        <w:rPr>
+          <w:rFonts w:ascii="Arial" w:hAnsi="Arial" w:cs="Arial"/>
+          <w:sz w:val="23"/>
+          <w:szCs w:val="23"/>
+        </w:rPr>
+        <w:t xml:space="preserve"> </w:t>
+      </w:r>
+      <w:r>
+        <w:rPr>
+          <w:rFonts w:ascii="Arial" w:hAnsi="Arial" w:cs="Arial"/>
+          <w:sz w:val="23"/>
+          <w:szCs w:val="23"/>
+        </w:rPr>
+        <w:t>médico, lo que varía es la forma de seleccionarlo. Si se ingresa una</w:t>
+      </w:r>
+      <w:r>
+        <w:rPr>
+          <w:rFonts w:ascii="Arial" w:hAnsi="Arial" w:cs="Arial"/>
+          <w:sz w:val="23"/>
+          <w:szCs w:val="23"/>
+        </w:rPr>
+        <w:t xml:space="preserve"> </w:t>
+      </w:r>
+      <w:r>
+        <w:rPr>
+          <w:rFonts w:ascii="Arial" w:hAnsi="Arial" w:cs="Arial"/>
+          <w:sz w:val="23"/>
+          <w:szCs w:val="23"/>
+        </w:rPr>
+        <w:t>especialidad o una acción médica, se podrá seleccionar entre los médicos</w:t>
+      </w:r>
+      <w:r>
+        <w:rPr>
+          <w:rFonts w:ascii="Arial" w:hAnsi="Arial" w:cs="Arial"/>
+          <w:sz w:val="23"/>
+          <w:szCs w:val="23"/>
+        </w:rPr>
+        <w:t xml:space="preserve"> </w:t>
+      </w:r>
+      <w:r>
+        <w:rPr>
+          <w:rFonts w:ascii="Arial" w:hAnsi="Arial" w:cs="Arial"/>
+          <w:sz w:val="23"/>
+          <w:szCs w:val="23"/>
+        </w:rPr>
+        <w:t>que tienen esa especialidad o que realizan esa acción médica.</w:t>
+      </w:r>
+    </w:p>
+    <w:p>
+      <w:pPr>
+        <w:autoSpaceDE w:val="0"/>
+        <w:autoSpaceDN w:val="0"/>
+        <w:adjustRightInd w:val="0"/>
+        <w:spacing w:after="0" w:line="240" w:lineRule="auto"/>
+        <w:rPr>
+          <w:rFonts w:ascii="Arial" w:hAnsi="Arial" w:cs="Arial"/>
+          <w:sz w:val="23"/>
+          <w:szCs w:val="23"/>
+        </w:rPr>
+      </w:pPr>
+    </w:p>
+    <w:p>
+      <w:pPr>
+        <w:autoSpaceDE w:val="0"/>
+        <w:autoSpaceDN w:val="0"/>
+        <w:adjustRightInd w:val="0"/>
+        <w:spacing w:after="0" w:line="240" w:lineRule="auto"/>
+        <w:rPr>
+          <w:rFonts w:ascii="Arial" w:hAnsi="Arial" w:cs="Arial"/>
+          <w:b/>
+          <w:bCs/>
+          <w:sz w:val="23"/>
+          <w:szCs w:val="23"/>
+        </w:rPr>
+      </w:pPr>
+      <w:proofErr w:type="spellStart"/>
+      <w:r>
+        <w:rPr>
+          <w:rFonts w:ascii="Arial" w:hAnsi="Arial" w:cs="Arial"/>
+          <w:b/>
+          <w:bCs/>
+          <w:sz w:val="23"/>
+          <w:szCs w:val="23"/>
+        </w:rPr>
+        <w:t>Req</w:t>
+      </w:r>
+      <w:proofErr w:type="spellEnd"/>
+      <w:r>
+        <w:rPr>
+          <w:rFonts w:ascii="Arial" w:hAnsi="Arial" w:cs="Arial"/>
+          <w:b/>
+          <w:bCs/>
+          <w:sz w:val="23"/>
+          <w:szCs w:val="23"/>
+        </w:rPr>
+        <w:t xml:space="preserve"> 22</w:t>
+      </w:r>
+    </w:p>
+    <w:p>
+      <w:pPr>
+        <w:autoSpaceDE w:val="0"/>
+        <w:autoSpaceDN w:val="0"/>
+        <w:adjustRightInd w:val="0"/>
+        <w:spacing w:after="0" w:line="240" w:lineRule="auto"/>
+        <w:rPr>
+          <w:rFonts w:ascii="Arial" w:hAnsi="Arial" w:cs="Arial"/>
+          <w:sz w:val="23"/>
+          <w:szCs w:val="23"/>
+        </w:rPr>
+      </w:pPr>
+      <w:r>
+        <w:rPr>
+          <w:rFonts w:ascii="Arial" w:hAnsi="Arial" w:cs="Arial"/>
+          <w:sz w:val="23"/>
+          <w:szCs w:val="23"/>
+        </w:rPr>
+        <w:t>El paciente podrá elegir el día y horario que le convenga, siempre que el</w:t>
+      </w:r>
+      <w:r>
+        <w:rPr>
+          <w:rFonts w:ascii="Arial" w:hAnsi="Arial" w:cs="Arial"/>
+          <w:sz w:val="23"/>
+          <w:szCs w:val="23"/>
+        </w:rPr>
+        <w:t xml:space="preserve"> </w:t>
+      </w:r>
+      <w:r>
+        <w:rPr>
+          <w:rFonts w:ascii="Arial" w:hAnsi="Arial" w:cs="Arial"/>
+          <w:sz w:val="23"/>
+          <w:szCs w:val="23"/>
+        </w:rPr>
+        <w:t>turno que elija esté en el horario de atención del médico y no haya sido</w:t>
+      </w:r>
+      <w:r>
+        <w:rPr>
+          <w:rFonts w:ascii="Arial" w:hAnsi="Arial" w:cs="Arial"/>
+          <w:sz w:val="23"/>
+          <w:szCs w:val="23"/>
+        </w:rPr>
+        <w:t xml:space="preserve"> </w:t>
+      </w:r>
+      <w:r>
+        <w:rPr>
+          <w:rFonts w:ascii="Arial" w:hAnsi="Arial" w:cs="Arial"/>
+          <w:sz w:val="23"/>
+          <w:szCs w:val="23"/>
+        </w:rPr>
+        <w:t>reservado por algún otro paciente previamente, y que el día no se</w:t>
+      </w:r>
+      <w:r>
+        <w:rPr>
+          <w:rFonts w:ascii="Arial" w:hAnsi="Arial" w:cs="Arial"/>
+          <w:sz w:val="23"/>
+          <w:szCs w:val="23"/>
+        </w:rPr>
+        <w:t xml:space="preserve"> </w:t>
+      </w:r>
+      <w:r>
+        <w:rPr>
+          <w:rFonts w:ascii="Arial" w:hAnsi="Arial" w:cs="Arial"/>
+          <w:sz w:val="23"/>
+          <w:szCs w:val="23"/>
+        </w:rPr>
+        <w:t>encuentre bloqueado.</w:t>
+      </w:r>
+    </w:p>
+    <w:p>
+      <w:pPr>
+        <w:autoSpaceDE w:val="0"/>
+        <w:autoSpaceDN w:val="0"/>
+        <w:adjustRightInd w:val="0"/>
+        <w:spacing w:after="0" w:line="240" w:lineRule="auto"/>
+        <w:rPr>
+          <w:rFonts w:ascii="Arial" w:hAnsi="Arial" w:cs="Arial"/>
+          <w:sz w:val="23"/>
+          <w:szCs w:val="23"/>
+        </w:rPr>
+      </w:pPr>
+    </w:p>
+    <w:p>
+      <w:pPr>
+        <w:autoSpaceDE w:val="0"/>
+        <w:autoSpaceDN w:val="0"/>
+        <w:adjustRightInd w:val="0"/>
+        <w:spacing w:after="0" w:line="240" w:lineRule="auto"/>
+        <w:rPr>
+          <w:rFonts w:ascii="Arial" w:hAnsi="Arial" w:cs="Arial"/>
+          <w:b/>
+          <w:bCs/>
+          <w:sz w:val="23"/>
+          <w:szCs w:val="23"/>
+        </w:rPr>
+      </w:pPr>
+      <w:proofErr w:type="spellStart"/>
+      <w:r>
+        <w:rPr>
+          <w:rFonts w:ascii="Arial" w:hAnsi="Arial" w:cs="Arial"/>
+          <w:b/>
+          <w:bCs/>
+          <w:sz w:val="23"/>
+          <w:szCs w:val="23"/>
+        </w:rPr>
+        <w:t>Req</w:t>
+      </w:r>
+      <w:proofErr w:type="spellEnd"/>
+      <w:r>
+        <w:rPr>
+          <w:rFonts w:ascii="Arial" w:hAnsi="Arial" w:cs="Arial"/>
+          <w:b/>
+          <w:bCs/>
+          <w:sz w:val="23"/>
+          <w:szCs w:val="23"/>
+        </w:rPr>
+        <w:t xml:space="preserve"> 23</w:t>
+      </w:r>
+    </w:p>
+    <w:p>
+      <w:pPr>
+        <w:autoSpaceDE w:val="0"/>
+        <w:autoSpaceDN w:val="0"/>
+        <w:adjustRightInd w:val="0"/>
+        <w:spacing w:after="0" w:line="240" w:lineRule="auto"/>
+        <w:rPr>
+          <w:rFonts w:ascii="Arial" w:hAnsi="Arial" w:cs="Arial"/>
+          <w:sz w:val="23"/>
+          <w:szCs w:val="23"/>
+        </w:rPr>
+      </w:pPr>
+      <w:r>
+        <w:rPr>
+          <w:rFonts w:ascii="Arial" w:hAnsi="Arial" w:cs="Arial"/>
+          <w:sz w:val="23"/>
+          <w:szCs w:val="23"/>
+        </w:rPr>
+        <w:t>La agenda se utiliza para planificar las citas diarias de cada médico.</w:t>
+      </w:r>
+      <w:r>
+        <w:rPr>
+          <w:rFonts w:ascii="Arial" w:hAnsi="Arial" w:cs="Arial"/>
+          <w:sz w:val="23"/>
+          <w:szCs w:val="23"/>
+        </w:rPr>
+        <w:t xml:space="preserve"> </w:t>
+      </w:r>
+      <w:r>
+        <w:rPr>
+          <w:rFonts w:ascii="Arial" w:hAnsi="Arial" w:cs="Arial"/>
+          <w:sz w:val="23"/>
+          <w:szCs w:val="23"/>
+        </w:rPr>
+        <w:t>Desde la pantalla podrán ver los pacientes que tiene citados el médico en</w:t>
+      </w:r>
+      <w:r>
+        <w:rPr>
+          <w:rFonts w:ascii="Arial" w:hAnsi="Arial" w:cs="Arial"/>
+          <w:sz w:val="23"/>
+          <w:szCs w:val="23"/>
+        </w:rPr>
+        <w:t xml:space="preserve"> </w:t>
+      </w:r>
+      <w:r>
+        <w:rPr>
+          <w:rFonts w:ascii="Arial" w:hAnsi="Arial" w:cs="Arial"/>
+          <w:sz w:val="23"/>
+          <w:szCs w:val="23"/>
+        </w:rPr>
+        <w:t>el día.</w:t>
+      </w:r>
+    </w:p>
+    <w:p>
+      <w:pPr>
+        <w:autoSpaceDE w:val="0"/>
+        <w:autoSpaceDN w:val="0"/>
+        <w:adjustRightInd w:val="0"/>
+        <w:spacing w:after="0" w:line="240" w:lineRule="auto"/>
+        <w:rPr>
+          <w:rFonts w:ascii="Arial" w:hAnsi="Arial" w:cs="Arial"/>
+          <w:sz w:val="23"/>
+          <w:szCs w:val="23"/>
+        </w:rPr>
+      </w:pPr>
+    </w:p>
+    <w:p>
+      <w:pPr>
+        <w:autoSpaceDE w:val="0"/>
+        <w:autoSpaceDN w:val="0"/>
+        <w:adjustRightInd w:val="0"/>
+        <w:spacing w:after="0" w:line="240" w:lineRule="auto"/>
+        <w:rPr>
+          <w:rFonts w:ascii="Arial" w:hAnsi="Arial" w:cs="Arial"/>
+          <w:b/>
+          <w:bCs/>
+          <w:sz w:val="23"/>
+          <w:szCs w:val="23"/>
+        </w:rPr>
+      </w:pPr>
+      <w:proofErr w:type="spellStart"/>
+      <w:r>
+        <w:rPr>
+          <w:rFonts w:ascii="Arial" w:hAnsi="Arial" w:cs="Arial"/>
+          <w:b/>
+          <w:bCs/>
+          <w:sz w:val="23"/>
+          <w:szCs w:val="23"/>
+        </w:rPr>
+        <w:t>Req</w:t>
+      </w:r>
+      <w:proofErr w:type="spellEnd"/>
+      <w:r>
+        <w:rPr>
+          <w:rFonts w:ascii="Arial" w:hAnsi="Arial" w:cs="Arial"/>
+          <w:b/>
+          <w:bCs/>
+          <w:sz w:val="23"/>
+          <w:szCs w:val="23"/>
+        </w:rPr>
+        <w:t xml:space="preserve"> 24</w:t>
+      </w:r>
+    </w:p>
+    <w:p>
+      <w:pPr>
+        <w:autoSpaceDE w:val="0"/>
+        <w:autoSpaceDN w:val="0"/>
+        <w:adjustRightInd w:val="0"/>
+        <w:spacing w:after="0" w:line="240" w:lineRule="auto"/>
+        <w:rPr>
+          <w:rFonts w:ascii="Arial" w:hAnsi="Arial" w:cs="Arial"/>
+          <w:sz w:val="23"/>
+          <w:szCs w:val="23"/>
+        </w:rPr>
+      </w:pPr>
+      <w:r>
+        <w:rPr>
+          <w:rFonts w:ascii="Arial" w:hAnsi="Arial" w:cs="Arial"/>
+          <w:sz w:val="23"/>
+          <w:szCs w:val="23"/>
+        </w:rPr>
         <w:lastRenderedPageBreak/>
+        <w:t>En la agenda se tendrán las opciones: dar turno, bloquear/desbloquear</w:t>
+      </w:r>
+      <w:r>
+        <w:rPr>
+          <w:rFonts w:ascii="Arial" w:hAnsi="Arial" w:cs="Arial"/>
+          <w:sz w:val="23"/>
+          <w:szCs w:val="23"/>
+        </w:rPr>
+        <w:t xml:space="preserve"> </w:t>
+      </w:r>
+      <w:r>
+        <w:rPr>
+          <w:rFonts w:ascii="Arial" w:hAnsi="Arial" w:cs="Arial"/>
+          <w:sz w:val="23"/>
+          <w:szCs w:val="23"/>
+        </w:rPr>
+        <w:t>turno, una lista desplegable con los médicos disponibles (sólo se ve la</w:t>
+      </w:r>
+      <w:r>
+        <w:rPr>
+          <w:rFonts w:ascii="Arial" w:hAnsi="Arial" w:cs="Arial"/>
+          <w:sz w:val="23"/>
+          <w:szCs w:val="23"/>
+        </w:rPr>
+        <w:t xml:space="preserve"> </w:t>
+      </w:r>
+      <w:r>
+        <w:rPr>
+          <w:rFonts w:ascii="Arial" w:hAnsi="Arial" w:cs="Arial"/>
+          <w:sz w:val="23"/>
+          <w:szCs w:val="23"/>
+        </w:rPr>
+        <w:t>agenda del que esté seleccionado); otra con las especialidades</w:t>
+      </w:r>
+      <w:r>
+        <w:rPr>
+          <w:rFonts w:ascii="Arial" w:hAnsi="Arial" w:cs="Arial"/>
+          <w:sz w:val="23"/>
+          <w:szCs w:val="23"/>
+        </w:rPr>
+        <w:t xml:space="preserve"> </w:t>
+      </w:r>
+      <w:r>
+        <w:rPr>
+          <w:rFonts w:ascii="Arial" w:hAnsi="Arial" w:cs="Arial"/>
+          <w:sz w:val="23"/>
+          <w:szCs w:val="23"/>
+        </w:rPr>
+        <w:t>disponibles y otra con las acciones médicas disponibles. También se verá</w:t>
+      </w:r>
+      <w:r>
+        <w:rPr>
+          <w:rFonts w:ascii="Arial" w:hAnsi="Arial" w:cs="Arial"/>
+          <w:sz w:val="23"/>
+          <w:szCs w:val="23"/>
+        </w:rPr>
+        <w:t xml:space="preserve"> un calendario, donde se podrá elegir una fecha determinada, y se mostrará la agenda del médico correspondiente al día elegido.</w:t>
+      </w:r>
+    </w:p>
+    <w:p>
+      <w:pPr>
+        <w:autoSpaceDE w:val="0"/>
+        <w:autoSpaceDN w:val="0"/>
+        <w:adjustRightInd w:val="0"/>
+        <w:spacing w:after="0" w:line="240" w:lineRule="auto"/>
+        <w:rPr>
+          <w:rFonts w:ascii="Arial" w:hAnsi="Arial" w:cs="Arial"/>
+          <w:sz w:val="23"/>
+          <w:szCs w:val="23"/>
+        </w:rPr>
+      </w:pPr>
+    </w:p>
+    <w:p>
+      <w:pPr>
+        <w:autoSpaceDE w:val="0"/>
+        <w:autoSpaceDN w:val="0"/>
+        <w:adjustRightInd w:val="0"/>
+        <w:spacing w:after="0" w:line="240" w:lineRule="auto"/>
+        <w:rPr>
+          <w:rFonts w:ascii="Arial" w:hAnsi="Arial" w:cs="Arial"/>
+          <w:b/>
+          <w:bCs/>
+          <w:sz w:val="23"/>
+          <w:szCs w:val="23"/>
+        </w:rPr>
+      </w:pPr>
+      <w:proofErr w:type="spellStart"/>
+      <w:r>
+        <w:rPr>
+          <w:rFonts w:ascii="Arial" w:hAnsi="Arial" w:cs="Arial"/>
+          <w:b/>
+          <w:bCs/>
+          <w:sz w:val="23"/>
+          <w:szCs w:val="23"/>
+        </w:rPr>
+        <w:t>Req</w:t>
+      </w:r>
+      <w:proofErr w:type="spellEnd"/>
+      <w:r>
+        <w:rPr>
+          <w:rFonts w:ascii="Arial" w:hAnsi="Arial" w:cs="Arial"/>
+          <w:b/>
+          <w:bCs/>
+          <w:sz w:val="23"/>
+          <w:szCs w:val="23"/>
+        </w:rPr>
+        <w:t xml:space="preserve"> 25</w:t>
+      </w:r>
+    </w:p>
+    <w:p>
+      <w:pPr>
+        <w:autoSpaceDE w:val="0"/>
+        <w:autoSpaceDN w:val="0"/>
+        <w:adjustRightInd w:val="0"/>
+        <w:spacing w:after="0" w:line="240" w:lineRule="auto"/>
+        <w:rPr>
+          <w:rFonts w:ascii="Arial" w:hAnsi="Arial" w:cs="Arial"/>
+          <w:sz w:val="23"/>
+          <w:szCs w:val="23"/>
+        </w:rPr>
+      </w:pPr>
+      <w:r>
+        <w:rPr>
+          <w:rFonts w:ascii="Arial" w:hAnsi="Arial" w:cs="Arial"/>
+          <w:sz w:val="23"/>
+          <w:szCs w:val="23"/>
+        </w:rPr>
+        <w:t>La agenda permite a cada médico bloquear turnos de tal forma que no se puedan dar citas en ese día y así quedar reservado. También existirá la opción desbloquear turno.</w:t>
+      </w:r>
+    </w:p>
+    <w:p>
+      <w:pPr>
+        <w:autoSpaceDE w:val="0"/>
+        <w:autoSpaceDN w:val="0"/>
+        <w:adjustRightInd w:val="0"/>
+        <w:spacing w:after="0" w:line="240" w:lineRule="auto"/>
+        <w:rPr>
+          <w:rFonts w:ascii="Arial" w:hAnsi="Arial" w:cs="Arial"/>
+          <w:sz w:val="23"/>
+          <w:szCs w:val="23"/>
+        </w:rPr>
+      </w:pPr>
+    </w:p>
+    <w:p>
+      <w:pPr>
+        <w:autoSpaceDE w:val="0"/>
+        <w:autoSpaceDN w:val="0"/>
+        <w:adjustRightInd w:val="0"/>
+        <w:spacing w:after="0" w:line="240" w:lineRule="auto"/>
+        <w:rPr>
+          <w:rFonts w:ascii="Arial" w:hAnsi="Arial" w:cs="Arial"/>
+          <w:b/>
+          <w:bCs/>
+          <w:sz w:val="23"/>
+          <w:szCs w:val="23"/>
+        </w:rPr>
+      </w:pPr>
+      <w:proofErr w:type="spellStart"/>
+      <w:r>
+        <w:rPr>
+          <w:rFonts w:ascii="Arial" w:hAnsi="Arial" w:cs="Arial"/>
+          <w:b/>
+          <w:bCs/>
+          <w:sz w:val="23"/>
+          <w:szCs w:val="23"/>
+        </w:rPr>
+        <w:t>Req</w:t>
+      </w:r>
+      <w:proofErr w:type="spellEnd"/>
+      <w:r>
+        <w:rPr>
+          <w:rFonts w:ascii="Arial" w:hAnsi="Arial" w:cs="Arial"/>
+          <w:b/>
+          <w:bCs/>
+          <w:sz w:val="23"/>
+          <w:szCs w:val="23"/>
+        </w:rPr>
+        <w:t xml:space="preserve"> 26</w:t>
+      </w:r>
+    </w:p>
+    <w:p>
+      <w:pPr>
+        <w:autoSpaceDE w:val="0"/>
+        <w:autoSpaceDN w:val="0"/>
+        <w:adjustRightInd w:val="0"/>
+        <w:spacing w:after="0" w:line="240" w:lineRule="auto"/>
+        <w:rPr>
+          <w:rFonts w:ascii="Arial" w:hAnsi="Arial" w:cs="Arial"/>
+          <w:sz w:val="23"/>
+          <w:szCs w:val="23"/>
+        </w:rPr>
+      </w:pPr>
+      <w:r>
+        <w:rPr>
+          <w:rFonts w:ascii="Arial" w:hAnsi="Arial" w:cs="Arial"/>
+          <w:sz w:val="23"/>
+          <w:szCs w:val="23"/>
+        </w:rPr>
+        <w:t>El usuario también podrá emitir informes o listados. Algunos listados que se pueden emitir son:</w:t>
+      </w:r>
+    </w:p>
+    <w:p>
+      <w:pPr>
+        <w:autoSpaceDE w:val="0"/>
+        <w:autoSpaceDN w:val="0"/>
+        <w:adjustRightInd w:val="0"/>
+        <w:spacing w:after="0" w:line="240" w:lineRule="auto"/>
+        <w:rPr>
+          <w:rFonts w:ascii="Arial" w:hAnsi="Arial" w:cs="Arial"/>
+          <w:sz w:val="23"/>
+          <w:szCs w:val="23"/>
+        </w:rPr>
+      </w:pPr>
+      <w:r>
+        <w:rPr>
+          <w:rFonts w:ascii="SymbolMT" w:eastAsia="SymbolMT" w:hAnsi="Arial" w:cs="SymbolMT"/>
+          <w:sz w:val="23"/>
+          <w:szCs w:val="23"/>
+        </w:rPr>
         <w:t></w:t>
       </w:r>
       <w:r>
@@ -4226,7 +5181,7 @@
           <w:sz w:val="23"/>
           <w:szCs w:val="23"/>
         </w:rPr>
-        <w:t>E-mail</w:t>
+        <w:t>Pacientes citados en el día.</w:t>
       </w:r>
     </w:p>
     <w:p>
@@ -4263,7 +5218,7 @@
           <w:sz w:val="23"/>
           <w:szCs w:val="23"/>
         </w:rPr>
-        <w:t>Dirección</w:t>
+        <w:t>Pacientes por profesional, a atender en un rango de fechas.</w:t>
       </w:r>
     </w:p>
     <w:p>
@@ -4300,28 +5255,118 @@
           <w:sz w:val="23"/>
           <w:szCs w:val="23"/>
         </w:rPr>
-        <w:t>Localidad</w:t>
-      </w:r>
-    </w:p>
-    <w:p>
-      <w:pPr>
-        <w:autoSpaceDE w:val="0"/>
-        <w:autoSpaceDN w:val="0"/>
-        <w:adjustRightInd w:val="0"/>
-        <w:spacing w:after="0" w:line="240" w:lineRule="auto"/>
-        <w:rPr>
-          <w:rFonts w:ascii="Arial" w:hAnsi="Arial" w:cs="Arial"/>
-          <w:sz w:val="23"/>
-          <w:szCs w:val="23"/>
-        </w:rPr>
-      </w:pPr>
-      <w:r>
-        <w:rPr>
-          <w:rFonts w:ascii="Arial" w:hAnsi="Arial" w:cs="Arial"/>
-          <w:sz w:val="23"/>
-          <w:szCs w:val="23"/>
-        </w:rPr>
-        <w:t>Una vez que se tienen estos datos, se les puede asignar un turno.</w:t>
+        <w:t>Pacientes por Obra Social, a atender en un rango de fechas.</w:t>
+      </w:r>
+    </w:p>
+    <w:p>
+      <w:pPr>
+        <w:autoSpaceDE w:val="0"/>
+        <w:autoSpaceDN w:val="0"/>
+        <w:adjustRightInd w:val="0"/>
+        <w:spacing w:after="0" w:line="240" w:lineRule="auto"/>
+        <w:rPr>
+          <w:rFonts w:ascii="Arial" w:hAnsi="Arial" w:cs="Arial"/>
+          <w:sz w:val="23"/>
+          <w:szCs w:val="23"/>
+        </w:rPr>
+      </w:pPr>
+      <w:r>
+        <w:rPr>
+          <w:rFonts w:ascii="SymbolMT" w:eastAsia="SymbolMT" w:hAnsi="Arial" w:cs="SymbolMT"/>
+          <w:sz w:val="23"/>
+          <w:szCs w:val="23"/>
+        </w:rPr>
+        <w:t></w:t>
+      </w:r>
+      <w:r>
+        <w:rPr>
+          <w:rFonts w:ascii="SymbolMT" w:eastAsia="SymbolMT" w:hAnsi="Arial" w:cs="SymbolMT"/>
+          <w:sz w:val="23"/>
+          <w:szCs w:val="23"/>
+        </w:rPr>
+        <w:t xml:space="preserve"> </w:t>
+      </w:r>
+      <w:r>
+        <w:rPr>
+          <w:rFonts w:ascii="Arial" w:hAnsi="Arial" w:cs="Arial"/>
+          <w:sz w:val="23"/>
+          <w:szCs w:val="23"/>
+        </w:rPr>
+        <w:t>Profesionales disponibles en el día</w:t>
+      </w:r>
+    </w:p>
+    <w:p>
+      <w:pPr>
+        <w:autoSpaceDE w:val="0"/>
+        <w:autoSpaceDN w:val="0"/>
+        <w:adjustRightInd w:val="0"/>
+        <w:spacing w:after="0" w:line="240" w:lineRule="auto"/>
+        <w:rPr>
+          <w:rFonts w:ascii="Arial" w:hAnsi="Arial" w:cs="Arial"/>
+          <w:sz w:val="23"/>
+          <w:szCs w:val="23"/>
+        </w:rPr>
+      </w:pPr>
+      <w:r>
+        <w:rPr>
+          <w:rFonts w:ascii="SymbolMT" w:eastAsia="SymbolMT" w:hAnsi="Arial" w:cs="SymbolMT"/>
+          <w:sz w:val="23"/>
+          <w:szCs w:val="23"/>
+        </w:rPr>
+        <w:t></w:t>
+      </w:r>
+      <w:r>
+        <w:rPr>
+          <w:rFonts w:ascii="SymbolMT" w:eastAsia="SymbolMT" w:hAnsi="Arial" w:cs="SymbolMT"/>
+          <w:sz w:val="23"/>
+          <w:szCs w:val="23"/>
+        </w:rPr>
+        <w:t xml:space="preserve"> </w:t>
+      </w:r>
+      <w:r>
+        <w:rPr>
+          <w:rFonts w:ascii="Arial" w:hAnsi="Arial" w:cs="Arial"/>
+          <w:sz w:val="23"/>
+          <w:szCs w:val="23"/>
+        </w:rPr>
+        <w:t>Profesionales por especialidad</w:t>
+      </w:r>
+    </w:p>
+    <w:p>
+      <w:pPr>
+        <w:autoSpaceDE w:val="0"/>
+        <w:autoSpaceDN w:val="0"/>
+        <w:adjustRightInd w:val="0"/>
+        <w:spacing w:after="0" w:line="240" w:lineRule="auto"/>
+        <w:rPr>
+          <w:rFonts w:ascii="Arial" w:hAnsi="Arial" w:cs="Arial"/>
+          <w:sz w:val="23"/>
+          <w:szCs w:val="23"/>
+        </w:rPr>
+      </w:pPr>
+      <w:r>
+        <w:rPr>
+          <w:rFonts w:ascii="SymbolMT" w:eastAsia="SymbolMT" w:hAnsi="Arial" w:cs="SymbolMT"/>
+          <w:sz w:val="23"/>
+          <w:szCs w:val="23"/>
+        </w:rPr>
+        <w:t></w:t>
+      </w:r>
+      <w:r>
+        <w:rPr>
+          <w:rFonts w:ascii="SymbolMT" w:eastAsia="SymbolMT" w:hAnsi="Arial" w:cs="SymbolMT"/>
+          <w:sz w:val="23"/>
+          <w:szCs w:val="23"/>
+        </w:rPr>
+        <w:t xml:space="preserve"> </w:t>
+      </w:r>
+      <w:r>
+        <w:rPr>
+          <w:rFonts w:ascii="Arial" w:hAnsi="Arial" w:cs="Arial"/>
+          <w:sz w:val="23"/>
+          <w:szCs w:val="23"/>
+        </w:rPr>
+        <w:t>Profesionales por acción médica.</w:t>
       </w:r>
     </w:p>
     <w:p>
@@ -4371,28 +5416,225 @@
           <w:sz w:val="23"/>
           <w:szCs w:val="23"/>
         </w:rPr>
-        <w:t xml:space="preserve"> 20 Pacientes que han concurrido con anterioridad:</w:t>
-      </w:r>
-    </w:p>
-    <w:p>
-      <w:pPr>
-        <w:autoSpaceDE w:val="0"/>
-        <w:autoSpaceDN w:val="0"/>
-        <w:adjustRightInd w:val="0"/>
-        <w:spacing w:after="0" w:line="240" w:lineRule="auto"/>
-        <w:rPr>
-          <w:rFonts w:ascii="Arial" w:hAnsi="Arial" w:cs="Arial"/>
-          <w:sz w:val="23"/>
-          <w:szCs w:val="23"/>
-        </w:rPr>
-      </w:pPr>
-      <w:r>
-        <w:rPr>
-          <w:rFonts w:ascii="Arial" w:hAnsi="Arial" w:cs="Arial"/>
-          <w:sz w:val="23"/>
-          <w:szCs w:val="23"/>
-        </w:rPr>
-        <w:t>En este caso no se le pedirán la totalidad de los datos, porque ya se los</w:t>
+        <w:t xml:space="preserve"> 27 Bloqueo de días / turnos</w:t>
+      </w:r>
+    </w:p>
+    <w:p>
+      <w:pPr>
+        <w:autoSpaceDE w:val="0"/>
+        <w:autoSpaceDN w:val="0"/>
+        <w:adjustRightInd w:val="0"/>
+        <w:spacing w:after="0" w:line="240" w:lineRule="auto"/>
+        <w:rPr>
+          <w:rFonts w:ascii="Arial" w:hAnsi="Arial" w:cs="Arial"/>
+          <w:sz w:val="23"/>
+          <w:szCs w:val="23"/>
+        </w:rPr>
+      </w:pPr>
+      <w:r>
+        <w:rPr>
+          <w:rFonts w:ascii="Arial" w:hAnsi="Arial" w:cs="Arial"/>
+          <w:sz w:val="23"/>
+          <w:szCs w:val="23"/>
+        </w:rPr>
+        <w:t>Durante el transcurso del período los médicos pueden decidir no atender ciertos días por algún motivo, (por ejemplo: asistencia a un Congreso, enfermedad, etc.) en ese caso deberá poder bloquea los días necesarios. En el caso que hubiese turnos asignados para los días bloqueados, se listarán los pacientes que habrá que avisar de la suspensión de la consulta y asignarles otro turno, o en algún caso buscar a otro profesional con la misma especialidad para que lo reemplace, pero siempre avisándole al paciente y que decida si acepta el cambio de profesional o cambia el turno. Al bloquear el día, no se pueden asignar turnos en esa fecha.</w:t>
+      </w:r>
+    </w:p>
+    <w:p>
+      <w:pPr>
+        <w:pStyle w:val="Ttulo1"/>
+      </w:pPr>
+      <w:r>
+        <w:t>7 Emisión de Informes</w:t>
+      </w:r>
+    </w:p>
+    <w:p>
+      <w:pPr>
+        <w:autoSpaceDE w:val="0"/>
+        <w:autoSpaceDN w:val="0"/>
+        <w:adjustRightInd w:val="0"/>
+        <w:spacing w:after="0" w:line="240" w:lineRule="auto"/>
+        <w:rPr>
+          <w:rFonts w:ascii="Arial" w:hAnsi="Arial" w:cs="Arial"/>
+          <w:sz w:val="23"/>
+          <w:szCs w:val="23"/>
+        </w:rPr>
+      </w:pPr>
+      <w:r>
+        <w:rPr>
+          <w:rFonts w:ascii="Arial" w:hAnsi="Arial" w:cs="Arial"/>
+          <w:sz w:val="23"/>
+          <w:szCs w:val="23"/>
+        </w:rPr>
+        <w:t>Los informes serán los siguientes:</w:t>
+      </w:r>
+    </w:p>
+    <w:p>
+      <w:pPr>
+        <w:autoSpaceDE w:val="0"/>
+        <w:autoSpaceDN w:val="0"/>
+        <w:adjustRightInd w:val="0"/>
+        <w:spacing w:after="0" w:line="240" w:lineRule="auto"/>
+        <w:rPr>
+          <w:rFonts w:ascii="Arial" w:hAnsi="Arial" w:cs="Arial"/>
+          <w:sz w:val="23"/>
+          <w:szCs w:val="23"/>
+        </w:rPr>
+      </w:pPr>
+    </w:p>
+    <w:p>
+      <w:pPr>
+        <w:pStyle w:val="Ttulo2"/>
+      </w:pPr>
+      <w:r>
+        <w:t>Listados de Pacientes</w:t>
+      </w:r>
+    </w:p>
+    <w:p>
+      <w:pPr>
+        <w:autoSpaceDE w:val="0"/>
+        <w:autoSpaceDN w:val="0"/>
+        <w:adjustRightInd w:val="0"/>
+        <w:spacing w:after="0" w:line="240" w:lineRule="auto"/>
+        <w:rPr>
+          <w:rFonts w:ascii="Arial" w:hAnsi="Arial" w:cs="Arial"/>
+          <w:b/>
+          <w:bCs/>
+          <w:sz w:val="23"/>
+          <w:szCs w:val="23"/>
+        </w:rPr>
+      </w:pPr>
+      <w:r>
+        <w:rPr>
+          <w:rFonts w:ascii="Arial" w:hAnsi="Arial" w:cs="Arial"/>
+          <w:b/>
+          <w:bCs/>
+          <w:sz w:val="23"/>
+          <w:szCs w:val="23"/>
+        </w:rPr>
+        <w:t>Por día</w:t>
+      </w:r>
+    </w:p>
+    <w:p>
+      <w:pPr>
+        <w:autoSpaceDE w:val="0"/>
+        <w:autoSpaceDN w:val="0"/>
+        <w:adjustRightInd w:val="0"/>
+        <w:spacing w:after="0" w:line="240" w:lineRule="auto"/>
+        <w:rPr>
+          <w:rFonts w:ascii="Arial" w:hAnsi="Arial" w:cs="Arial"/>
+          <w:sz w:val="23"/>
+          <w:szCs w:val="23"/>
+        </w:rPr>
+      </w:pPr>
+      <w:r>
+        <w:rPr>
+          <w:rFonts w:ascii="Arial" w:hAnsi="Arial" w:cs="Arial"/>
+          <w:sz w:val="23"/>
+          <w:szCs w:val="23"/>
+        </w:rPr>
+        <w:t>Al seleccionar esta opción, se observa una ventana en donde una vez ingresada una fecha se puede seleccionar la opción de listar todos los pacientes con turno ese día, los pacientes con turno para un determinado profesional, o para una determinada acción médica. Estas dos últimas opciones se seleccionan a través de un menú desplegable.</w:t>
+      </w:r>
+    </w:p>
+    <w:p>
+      <w:pPr>
+        <w:autoSpaceDE w:val="0"/>
+        <w:autoSpaceDN w:val="0"/>
+        <w:adjustRightInd w:val="0"/>
+        <w:spacing w:after="0" w:line="240" w:lineRule="auto"/>
+        <w:rPr>
+          <w:rFonts w:ascii="Arial" w:hAnsi="Arial" w:cs="Arial"/>
+          <w:sz w:val="23"/>
+          <w:szCs w:val="23"/>
+        </w:rPr>
+      </w:pPr>
+      <w:r>
+        <w:rPr>
+          <w:rFonts w:ascii="Arial" w:hAnsi="Arial" w:cs="Arial"/>
+          <w:sz w:val="23"/>
+          <w:szCs w:val="23"/>
+        </w:rPr>
+        <w:t>Una vez seleccionado esto, se tiene la posibilidad de imprimir directamente el listado, o bien se puede tener una vista previa del mismo en pantalla.</w:t>
+      </w:r>
+    </w:p>
+    <w:p>
+      <w:pPr>
+        <w:autoSpaceDE w:val="0"/>
+        <w:autoSpaceDN w:val="0"/>
+        <w:adjustRightInd w:val="0"/>
+        <w:spacing w:after="0" w:line="240" w:lineRule="auto"/>
+        <w:rPr>
+          <w:rFonts w:ascii="Arial" w:hAnsi="Arial" w:cs="Arial"/>
+          <w:sz w:val="23"/>
+          <w:szCs w:val="23"/>
+        </w:rPr>
+      </w:pPr>
+      <w:r>
+        <w:rPr>
+          <w:rFonts w:ascii="Arial" w:hAnsi="Arial" w:cs="Arial"/>
+          <w:sz w:val="23"/>
+          <w:szCs w:val="23"/>
+        </w:rPr>
+        <w:t>En el listado figura el nombre y apellido del paciente, el horario del turno que tiene asignado, el profesional con el que tiene cita y la acción médica.</w:t>
+      </w:r>
+    </w:p>
+    <w:p>
+      <w:pPr>
+        <w:autoSpaceDE w:val="0"/>
+        <w:autoSpaceDN w:val="0"/>
+        <w:adjustRightInd w:val="0"/>
+        <w:spacing w:after="0" w:line="240" w:lineRule="auto"/>
+        <w:rPr>
+          <w:rFonts w:ascii="Arial" w:hAnsi="Arial" w:cs="Arial"/>
+          <w:sz w:val="23"/>
+          <w:szCs w:val="23"/>
+        </w:rPr>
+      </w:pPr>
+    </w:p>
+    <w:p>
+      <w:pPr>
+        <w:autoSpaceDE w:val="0"/>
+        <w:autoSpaceDN w:val="0"/>
+        <w:adjustRightInd w:val="0"/>
+        <w:spacing w:after="0" w:line="240" w:lineRule="auto"/>
+        <w:rPr>
+          <w:rFonts w:ascii="Arial" w:hAnsi="Arial" w:cs="Arial"/>
+          <w:b/>
+          <w:bCs/>
+          <w:sz w:val="23"/>
+          <w:szCs w:val="23"/>
+        </w:rPr>
+      </w:pPr>
+      <w:r>
+        <w:rPr>
+          <w:rFonts w:ascii="Arial" w:hAnsi="Arial" w:cs="Arial"/>
+          <w:b/>
+          <w:bCs/>
+          <w:sz w:val="23"/>
+          <w:szCs w:val="23"/>
+        </w:rPr>
+        <w:t>Por Profesional</w:t>
+      </w:r>
+    </w:p>
+    <w:p>
+      <w:pPr>
+        <w:autoSpaceDE w:val="0"/>
+        <w:autoSpaceDN w:val="0"/>
+        <w:adjustRightInd w:val="0"/>
+        <w:spacing w:after="0" w:line="240" w:lineRule="auto"/>
+        <w:rPr>
+          <w:rFonts w:ascii="Arial" w:hAnsi="Arial" w:cs="Arial"/>
+          <w:sz w:val="23"/>
+          <w:szCs w:val="23"/>
+        </w:rPr>
+      </w:pPr>
+      <w:r>
+        <w:rPr>
+          <w:rFonts w:ascii="Arial" w:hAnsi="Arial" w:cs="Arial"/>
+          <w:sz w:val="23"/>
+          <w:szCs w:val="23"/>
+        </w:rPr>
+        <w:t>Una vez elegida esta opción, se tiene acceso a una pantalla en donde</w:t>
       </w:r>
       <w:r>
         <w:rPr>
@@ -4408,7 +5650,7 @@
           <w:sz w:val="23"/>
           <w:szCs w:val="23"/>
         </w:rPr>
-        <w:t>tendrá en el sistema. Solo será necesario solicitarle nombre y apellido o</w:t>
+        <w:t>debe seleccionarse de un menú desplegable el nombre del profesional</w:t>
       </w:r>
       <w:r>
         <w:rPr>
@@ -4424,956 +5666,8 @@
           <w:sz w:val="23"/>
           <w:szCs w:val="23"/>
         </w:rPr>
-        <w:t>tipo y número de documento, para ubicar al paciente dentro del sistema.</w:t>
-      </w:r>
-      <w:r>
-        <w:rPr>
-          <w:rFonts w:ascii="Arial" w:hAnsi="Arial" w:cs="Arial"/>
-          <w:sz w:val="23"/>
-          <w:szCs w:val="23"/>
-        </w:rPr>
-        <w:t xml:space="preserve"> </w:t>
-      </w:r>
-    </w:p>
-    <w:p>
-      <w:pPr>
-        <w:autoSpaceDE w:val="0"/>
-        <w:autoSpaceDN w:val="0"/>
-        <w:adjustRightInd w:val="0"/>
-        <w:spacing w:after="0" w:line="240" w:lineRule="auto"/>
-        <w:rPr>
-          <w:rFonts w:ascii="Arial" w:hAnsi="Arial" w:cs="Arial"/>
-          <w:sz w:val="23"/>
-          <w:szCs w:val="23"/>
-        </w:rPr>
-      </w:pPr>
-    </w:p>
-    <w:p>
-      <w:pPr>
-        <w:autoSpaceDE w:val="0"/>
-        <w:autoSpaceDN w:val="0"/>
-        <w:adjustRightInd w:val="0"/>
-        <w:spacing w:after="0" w:line="240" w:lineRule="auto"/>
-        <w:rPr>
-          <w:rFonts w:ascii="Arial" w:hAnsi="Arial" w:cs="Arial"/>
-          <w:b/>
-          <w:bCs/>
-          <w:sz w:val="23"/>
-          <w:szCs w:val="23"/>
-        </w:rPr>
-      </w:pPr>
-      <w:proofErr w:type="spellStart"/>
-      <w:r>
-        <w:rPr>
-          <w:rFonts w:ascii="Arial" w:hAnsi="Arial" w:cs="Arial"/>
-          <w:b/>
-          <w:bCs/>
-          <w:sz w:val="23"/>
-          <w:szCs w:val="23"/>
-        </w:rPr>
-        <w:t>Req</w:t>
-      </w:r>
-      <w:proofErr w:type="spellEnd"/>
-      <w:r>
-        <w:rPr>
-          <w:rFonts w:ascii="Arial" w:hAnsi="Arial" w:cs="Arial"/>
-          <w:b/>
-          <w:bCs/>
-          <w:sz w:val="23"/>
-          <w:szCs w:val="23"/>
-        </w:rPr>
-        <w:t xml:space="preserve"> 21</w:t>
-      </w:r>
-    </w:p>
-    <w:p>
-      <w:pPr>
-        <w:autoSpaceDE w:val="0"/>
-        <w:autoSpaceDN w:val="0"/>
-        <w:adjustRightInd w:val="0"/>
-        <w:spacing w:after="0" w:line="240" w:lineRule="auto"/>
-        <w:rPr>
-          <w:rFonts w:ascii="Arial" w:hAnsi="Arial" w:cs="Arial"/>
-          <w:sz w:val="23"/>
-          <w:szCs w:val="23"/>
-        </w:rPr>
-      </w:pPr>
-      <w:r>
-        <w:rPr>
-          <w:rFonts w:ascii="Arial" w:hAnsi="Arial" w:cs="Arial"/>
-          <w:sz w:val="23"/>
-          <w:szCs w:val="23"/>
-        </w:rPr>
-        <w:t>Los pacientes podrán solicitar turnos para un médico en particular, para</w:t>
-      </w:r>
-      <w:r>
-        <w:rPr>
-          <w:rFonts w:ascii="Arial" w:hAnsi="Arial" w:cs="Arial"/>
-          <w:sz w:val="23"/>
-          <w:szCs w:val="23"/>
-        </w:rPr>
-        <w:t xml:space="preserve"> </w:t>
-      </w:r>
-      <w:r>
-        <w:rPr>
-          <w:rFonts w:ascii="Arial" w:hAnsi="Arial" w:cs="Arial"/>
-          <w:sz w:val="23"/>
-          <w:szCs w:val="23"/>
-        </w:rPr>
-        <w:t>algún médico de una especialidad o para una determinada acción médica.</w:t>
-      </w:r>
-      <w:r>
-        <w:rPr>
-          <w:rFonts w:ascii="Arial" w:hAnsi="Arial" w:cs="Arial"/>
-          <w:sz w:val="23"/>
-          <w:szCs w:val="23"/>
-        </w:rPr>
-        <w:t xml:space="preserve"> </w:t>
-      </w:r>
-    </w:p>
-    <w:p>
-      <w:pPr>
-        <w:autoSpaceDE w:val="0"/>
-        <w:autoSpaceDN w:val="0"/>
-        <w:adjustRightInd w:val="0"/>
-        <w:spacing w:after="0" w:line="240" w:lineRule="auto"/>
-        <w:rPr>
-          <w:rFonts w:ascii="Arial" w:hAnsi="Arial" w:cs="Arial"/>
-          <w:sz w:val="23"/>
-          <w:szCs w:val="23"/>
-        </w:rPr>
-      </w:pPr>
-      <w:r>
-        <w:rPr>
-          <w:rFonts w:ascii="Arial" w:hAnsi="Arial" w:cs="Arial"/>
-          <w:sz w:val="23"/>
-          <w:szCs w:val="23"/>
-        </w:rPr>
-        <w:t>En cualquiera de los tres casos el turno será dado para un determinado</w:t>
-      </w:r>
-      <w:r>
-        <w:rPr>
-          <w:rFonts w:ascii="Arial" w:hAnsi="Arial" w:cs="Arial"/>
-          <w:sz w:val="23"/>
-          <w:szCs w:val="23"/>
-        </w:rPr>
-        <w:t xml:space="preserve"> </w:t>
-      </w:r>
-      <w:r>
-        <w:rPr>
-          <w:rFonts w:ascii="Arial" w:hAnsi="Arial" w:cs="Arial"/>
-          <w:sz w:val="23"/>
-          <w:szCs w:val="23"/>
-        </w:rPr>
-        <w:t>médico, lo que varía es la forma de seleccionarlo. Si se ingresa una</w:t>
-      </w:r>
-      <w:r>
-        <w:rPr>
-          <w:rFonts w:ascii="Arial" w:hAnsi="Arial" w:cs="Arial"/>
-          <w:sz w:val="23"/>
-          <w:szCs w:val="23"/>
-        </w:rPr>
-        <w:t xml:space="preserve"> </w:t>
-      </w:r>
-      <w:r>
-        <w:rPr>
-          <w:rFonts w:ascii="Arial" w:hAnsi="Arial" w:cs="Arial"/>
-          <w:sz w:val="23"/>
-          <w:szCs w:val="23"/>
-        </w:rPr>
-        <w:t>especialidad o una acción médica, se podrá seleccionar entre los médicos</w:t>
-      </w:r>
-      <w:r>
-        <w:rPr>
-          <w:rFonts w:ascii="Arial" w:hAnsi="Arial" w:cs="Arial"/>
-          <w:sz w:val="23"/>
-          <w:szCs w:val="23"/>
-        </w:rPr>
-        <w:t xml:space="preserve"> </w:t>
-      </w:r>
-      <w:r>
-        <w:rPr>
-          <w:rFonts w:ascii="Arial" w:hAnsi="Arial" w:cs="Arial"/>
-          <w:sz w:val="23"/>
-          <w:szCs w:val="23"/>
-        </w:rPr>
-        <w:t>que tienen esa especialidad o que realizan esa acción médica.</w:t>
-      </w:r>
-    </w:p>
-    <w:p>
-      <w:pPr>
-        <w:autoSpaceDE w:val="0"/>
-        <w:autoSpaceDN w:val="0"/>
-        <w:adjustRightInd w:val="0"/>
-        <w:spacing w:after="0" w:line="240" w:lineRule="auto"/>
-        <w:rPr>
-          <w:rFonts w:ascii="Arial" w:hAnsi="Arial" w:cs="Arial"/>
-          <w:sz w:val="23"/>
-          <w:szCs w:val="23"/>
-        </w:rPr>
-      </w:pPr>
-    </w:p>
-    <w:p>
-      <w:pPr>
-        <w:autoSpaceDE w:val="0"/>
-        <w:autoSpaceDN w:val="0"/>
-        <w:adjustRightInd w:val="0"/>
-        <w:spacing w:after="0" w:line="240" w:lineRule="auto"/>
-        <w:rPr>
-          <w:rFonts w:ascii="Arial" w:hAnsi="Arial" w:cs="Arial"/>
-          <w:b/>
-          <w:bCs/>
-          <w:sz w:val="23"/>
-          <w:szCs w:val="23"/>
-        </w:rPr>
-      </w:pPr>
-      <w:proofErr w:type="spellStart"/>
-      <w:r>
-        <w:rPr>
-          <w:rFonts w:ascii="Arial" w:hAnsi="Arial" w:cs="Arial"/>
-          <w:b/>
-          <w:bCs/>
-          <w:sz w:val="23"/>
-          <w:szCs w:val="23"/>
-        </w:rPr>
-        <w:t>Req</w:t>
-      </w:r>
-      <w:proofErr w:type="spellEnd"/>
-      <w:r>
-        <w:rPr>
-          <w:rFonts w:ascii="Arial" w:hAnsi="Arial" w:cs="Arial"/>
-          <w:b/>
-          <w:bCs/>
-          <w:sz w:val="23"/>
-          <w:szCs w:val="23"/>
-        </w:rPr>
-        <w:t xml:space="preserve"> 22</w:t>
-      </w:r>
-    </w:p>
-    <w:p>
-      <w:pPr>
-        <w:autoSpaceDE w:val="0"/>
-        <w:autoSpaceDN w:val="0"/>
-        <w:adjustRightInd w:val="0"/>
-        <w:spacing w:after="0" w:line="240" w:lineRule="auto"/>
-        <w:rPr>
-          <w:rFonts w:ascii="Arial" w:hAnsi="Arial" w:cs="Arial"/>
-          <w:sz w:val="23"/>
-          <w:szCs w:val="23"/>
-        </w:rPr>
-      </w:pPr>
-      <w:r>
-        <w:rPr>
-          <w:rFonts w:ascii="Arial" w:hAnsi="Arial" w:cs="Arial"/>
-          <w:sz w:val="23"/>
-          <w:szCs w:val="23"/>
-        </w:rPr>
-        <w:t>El paciente podrá elegir el día y horario que le convenga, siempre que el</w:t>
-      </w:r>
-      <w:r>
-        <w:rPr>
-          <w:rFonts w:ascii="Arial" w:hAnsi="Arial" w:cs="Arial"/>
-          <w:sz w:val="23"/>
-          <w:szCs w:val="23"/>
-        </w:rPr>
-        <w:t xml:space="preserve"> </w:t>
-      </w:r>
-      <w:r>
-        <w:rPr>
-          <w:rFonts w:ascii="Arial" w:hAnsi="Arial" w:cs="Arial"/>
-          <w:sz w:val="23"/>
-          <w:szCs w:val="23"/>
-        </w:rPr>
-        <w:t>turno que elija esté en el horario de atención del médico y no haya sido</w:t>
-      </w:r>
-      <w:r>
-        <w:rPr>
-          <w:rFonts w:ascii="Arial" w:hAnsi="Arial" w:cs="Arial"/>
-          <w:sz w:val="23"/>
-          <w:szCs w:val="23"/>
-        </w:rPr>
-        <w:t xml:space="preserve"> </w:t>
-      </w:r>
-      <w:r>
-        <w:rPr>
-          <w:rFonts w:ascii="Arial" w:hAnsi="Arial" w:cs="Arial"/>
-          <w:sz w:val="23"/>
-          <w:szCs w:val="23"/>
-        </w:rPr>
-        <w:t>reservado por algún otro paciente previamente, y que el día no se</w:t>
-      </w:r>
-      <w:r>
-        <w:rPr>
-          <w:rFonts w:ascii="Arial" w:hAnsi="Arial" w:cs="Arial"/>
-          <w:sz w:val="23"/>
-          <w:szCs w:val="23"/>
-        </w:rPr>
-        <w:t xml:space="preserve"> </w:t>
-      </w:r>
-      <w:r>
-        <w:rPr>
-          <w:rFonts w:ascii="Arial" w:hAnsi="Arial" w:cs="Arial"/>
-          <w:sz w:val="23"/>
-          <w:szCs w:val="23"/>
-        </w:rPr>
-        <w:t>encuentre bloqueado.</w:t>
-      </w:r>
-    </w:p>
-    <w:p>
-      <w:pPr>
-        <w:autoSpaceDE w:val="0"/>
-        <w:autoSpaceDN w:val="0"/>
-        <w:adjustRightInd w:val="0"/>
-        <w:spacing w:after="0" w:line="240" w:lineRule="auto"/>
-        <w:rPr>
-          <w:rFonts w:ascii="Arial" w:hAnsi="Arial" w:cs="Arial"/>
-          <w:sz w:val="23"/>
-          <w:szCs w:val="23"/>
-        </w:rPr>
-      </w:pPr>
-    </w:p>
-    <w:p>
-      <w:pPr>
-        <w:autoSpaceDE w:val="0"/>
-        <w:autoSpaceDN w:val="0"/>
-        <w:adjustRightInd w:val="0"/>
-        <w:spacing w:after="0" w:line="240" w:lineRule="auto"/>
-        <w:rPr>
-          <w:rFonts w:ascii="Arial" w:hAnsi="Arial" w:cs="Arial"/>
-          <w:b/>
-          <w:bCs/>
-          <w:sz w:val="23"/>
-          <w:szCs w:val="23"/>
-        </w:rPr>
-      </w:pPr>
-      <w:proofErr w:type="spellStart"/>
-      <w:r>
-        <w:rPr>
-          <w:rFonts w:ascii="Arial" w:hAnsi="Arial" w:cs="Arial"/>
-          <w:b/>
-          <w:bCs/>
-          <w:sz w:val="23"/>
-          <w:szCs w:val="23"/>
-        </w:rPr>
-        <w:t>Req</w:t>
-      </w:r>
-      <w:proofErr w:type="spellEnd"/>
-      <w:r>
-        <w:rPr>
-          <w:rFonts w:ascii="Arial" w:hAnsi="Arial" w:cs="Arial"/>
-          <w:b/>
-          <w:bCs/>
-          <w:sz w:val="23"/>
-          <w:szCs w:val="23"/>
-        </w:rPr>
-        <w:t xml:space="preserve"> 23</w:t>
-      </w:r>
-    </w:p>
-    <w:p>
-      <w:pPr>
-        <w:autoSpaceDE w:val="0"/>
-        <w:autoSpaceDN w:val="0"/>
-        <w:adjustRightInd w:val="0"/>
-        <w:spacing w:after="0" w:line="240" w:lineRule="auto"/>
-        <w:rPr>
-          <w:rFonts w:ascii="Arial" w:hAnsi="Arial" w:cs="Arial"/>
-          <w:sz w:val="23"/>
-          <w:szCs w:val="23"/>
-        </w:rPr>
-      </w:pPr>
-      <w:r>
-        <w:rPr>
-          <w:rFonts w:ascii="Arial" w:hAnsi="Arial" w:cs="Arial"/>
-          <w:sz w:val="23"/>
-          <w:szCs w:val="23"/>
-        </w:rPr>
-        <w:t>La agenda se utiliza para planificar las citas diarias de cada médico.</w:t>
-      </w:r>
-      <w:r>
-        <w:rPr>
-          <w:rFonts w:ascii="Arial" w:hAnsi="Arial" w:cs="Arial"/>
-          <w:sz w:val="23"/>
-          <w:szCs w:val="23"/>
-        </w:rPr>
-        <w:t xml:space="preserve"> </w:t>
-      </w:r>
-      <w:r>
-        <w:rPr>
-          <w:rFonts w:ascii="Arial" w:hAnsi="Arial" w:cs="Arial"/>
-          <w:sz w:val="23"/>
-          <w:szCs w:val="23"/>
-        </w:rPr>
-        <w:t>Desde la pantalla podrán ver los pacientes que tiene citados el médico en</w:t>
-      </w:r>
-      <w:r>
-        <w:rPr>
-          <w:rFonts w:ascii="Arial" w:hAnsi="Arial" w:cs="Arial"/>
-          <w:sz w:val="23"/>
-          <w:szCs w:val="23"/>
-        </w:rPr>
-        <w:t xml:space="preserve"> </w:t>
-      </w:r>
-      <w:r>
-        <w:rPr>
-          <w:rFonts w:ascii="Arial" w:hAnsi="Arial" w:cs="Arial"/>
-          <w:sz w:val="23"/>
-          <w:szCs w:val="23"/>
-        </w:rPr>
-        <w:t>el día.</w:t>
-      </w:r>
-    </w:p>
-    <w:p>
-      <w:pPr>
-        <w:autoSpaceDE w:val="0"/>
-        <w:autoSpaceDN w:val="0"/>
-        <w:adjustRightInd w:val="0"/>
-        <w:spacing w:after="0" w:line="240" w:lineRule="auto"/>
-        <w:rPr>
-          <w:rFonts w:ascii="Arial" w:hAnsi="Arial" w:cs="Arial"/>
-          <w:sz w:val="23"/>
-          <w:szCs w:val="23"/>
-        </w:rPr>
-      </w:pPr>
-    </w:p>
-    <w:p>
-      <w:pPr>
-        <w:autoSpaceDE w:val="0"/>
-        <w:autoSpaceDN w:val="0"/>
-        <w:adjustRightInd w:val="0"/>
-        <w:spacing w:after="0" w:line="240" w:lineRule="auto"/>
-        <w:rPr>
-          <w:rFonts w:ascii="Arial" w:hAnsi="Arial" w:cs="Arial"/>
-          <w:b/>
-          <w:bCs/>
-          <w:sz w:val="23"/>
-          <w:szCs w:val="23"/>
-        </w:rPr>
-      </w:pPr>
-      <w:proofErr w:type="spellStart"/>
-      <w:r>
-        <w:rPr>
-          <w:rFonts w:ascii="Arial" w:hAnsi="Arial" w:cs="Arial"/>
-          <w:b/>
-          <w:bCs/>
-          <w:sz w:val="23"/>
-          <w:szCs w:val="23"/>
-        </w:rPr>
-        <w:t>Req</w:t>
-      </w:r>
-      <w:proofErr w:type="spellEnd"/>
-      <w:r>
-        <w:rPr>
-          <w:rFonts w:ascii="Arial" w:hAnsi="Arial" w:cs="Arial"/>
-          <w:b/>
-          <w:bCs/>
-          <w:sz w:val="23"/>
-          <w:szCs w:val="23"/>
-        </w:rPr>
-        <w:t xml:space="preserve"> 24</w:t>
-      </w:r>
-    </w:p>
-    <w:p>
-      <w:pPr>
-        <w:autoSpaceDE w:val="0"/>
-        <w:autoSpaceDN w:val="0"/>
-        <w:adjustRightInd w:val="0"/>
-        <w:spacing w:after="0" w:line="240" w:lineRule="auto"/>
-        <w:rPr>
-          <w:rFonts w:ascii="Arial" w:hAnsi="Arial" w:cs="Arial"/>
-          <w:sz w:val="23"/>
-          <w:szCs w:val="23"/>
-        </w:rPr>
-      </w:pPr>
-      <w:r>
-        <w:rPr>
-          <w:rFonts w:ascii="Arial" w:hAnsi="Arial" w:cs="Arial"/>
-          <w:sz w:val="23"/>
-          <w:szCs w:val="23"/>
-        </w:rPr>
-        <w:t>En la agenda se tendrán las opciones: dar turno, bloquear/desbloquear</w:t>
-      </w:r>
-      <w:r>
-        <w:rPr>
-          <w:rFonts w:ascii="Arial" w:hAnsi="Arial" w:cs="Arial"/>
-          <w:sz w:val="23"/>
-          <w:szCs w:val="23"/>
-        </w:rPr>
-        <w:t xml:space="preserve"> </w:t>
-      </w:r>
-      <w:r>
-        <w:rPr>
-          <w:rFonts w:ascii="Arial" w:hAnsi="Arial" w:cs="Arial"/>
-          <w:sz w:val="23"/>
-          <w:szCs w:val="23"/>
-        </w:rPr>
-        <w:t>turno, una lista desplegable con los médicos disponibles (sólo se ve la</w:t>
-      </w:r>
-      <w:r>
-        <w:rPr>
-          <w:rFonts w:ascii="Arial" w:hAnsi="Arial" w:cs="Arial"/>
-          <w:sz w:val="23"/>
-          <w:szCs w:val="23"/>
-        </w:rPr>
-        <w:t xml:space="preserve"> </w:t>
-      </w:r>
-      <w:r>
-        <w:rPr>
-          <w:rFonts w:ascii="Arial" w:hAnsi="Arial" w:cs="Arial"/>
-          <w:sz w:val="23"/>
-          <w:szCs w:val="23"/>
-        </w:rPr>
-        <w:t>agenda del que esté seleccionado); otra con las especialidades</w:t>
-      </w:r>
-      <w:r>
-        <w:rPr>
-          <w:rFonts w:ascii="Arial" w:hAnsi="Arial" w:cs="Arial"/>
-          <w:sz w:val="23"/>
-          <w:szCs w:val="23"/>
-        </w:rPr>
-        <w:t xml:space="preserve"> </w:t>
-      </w:r>
-      <w:r>
-        <w:rPr>
-          <w:rFonts w:ascii="Arial" w:hAnsi="Arial" w:cs="Arial"/>
-          <w:sz w:val="23"/>
-          <w:szCs w:val="23"/>
-        </w:rPr>
-        <w:t>disponibles y otra con las acciones médicas disponibles. También se verá</w:t>
-      </w:r>
-      <w:r>
-        <w:rPr>
-          <w:rFonts w:ascii="Arial" w:hAnsi="Arial" w:cs="Arial"/>
-          <w:sz w:val="23"/>
-          <w:szCs w:val="23"/>
-        </w:rPr>
-        <w:t xml:space="preserve"> un calendario, donde se podrá elegir una fecha determinada, y se mostrará la agenda del médico correspondiente al día elegido.</w:t>
-      </w:r>
-    </w:p>
-    <w:p>
-      <w:pPr>
-        <w:autoSpaceDE w:val="0"/>
-        <w:autoSpaceDN w:val="0"/>
-        <w:adjustRightInd w:val="0"/>
-        <w:spacing w:after="0" w:line="240" w:lineRule="auto"/>
-        <w:rPr>
-          <w:rFonts w:ascii="Arial" w:hAnsi="Arial" w:cs="Arial"/>
-          <w:sz w:val="23"/>
-          <w:szCs w:val="23"/>
-        </w:rPr>
-      </w:pPr>
-    </w:p>
-    <w:p>
-      <w:pPr>
-        <w:autoSpaceDE w:val="0"/>
-        <w:autoSpaceDN w:val="0"/>
-        <w:adjustRightInd w:val="0"/>
-        <w:spacing w:after="0" w:line="240" w:lineRule="auto"/>
-        <w:rPr>
-          <w:rFonts w:ascii="Arial" w:hAnsi="Arial" w:cs="Arial"/>
-          <w:b/>
-          <w:bCs/>
-          <w:sz w:val="23"/>
-          <w:szCs w:val="23"/>
-        </w:rPr>
-      </w:pPr>
-      <w:proofErr w:type="spellStart"/>
-      <w:r>
-        <w:rPr>
-          <w:rFonts w:ascii="Arial" w:hAnsi="Arial" w:cs="Arial"/>
-          <w:b/>
-          <w:bCs/>
-          <w:sz w:val="23"/>
-          <w:szCs w:val="23"/>
-        </w:rPr>
-        <w:t>Req</w:t>
-      </w:r>
-      <w:proofErr w:type="spellEnd"/>
-      <w:r>
-        <w:rPr>
-          <w:rFonts w:ascii="Arial" w:hAnsi="Arial" w:cs="Arial"/>
-          <w:b/>
-          <w:bCs/>
-          <w:sz w:val="23"/>
-          <w:szCs w:val="23"/>
-        </w:rPr>
-        <w:t xml:space="preserve"> 25</w:t>
-      </w:r>
-    </w:p>
-    <w:p>
-      <w:pPr>
-        <w:autoSpaceDE w:val="0"/>
-        <w:autoSpaceDN w:val="0"/>
-        <w:adjustRightInd w:val="0"/>
-        <w:spacing w:after="0" w:line="240" w:lineRule="auto"/>
-        <w:rPr>
-          <w:rFonts w:ascii="Arial" w:hAnsi="Arial" w:cs="Arial"/>
-          <w:sz w:val="23"/>
-          <w:szCs w:val="23"/>
-        </w:rPr>
-      </w:pPr>
-      <w:r>
-        <w:rPr>
-          <w:rFonts w:ascii="Arial" w:hAnsi="Arial" w:cs="Arial"/>
-          <w:sz w:val="23"/>
-          <w:szCs w:val="23"/>
-        </w:rPr>
-        <w:t>La agenda permite a cada médico bloquear turnos de tal forma que no se puedan dar citas en ese día y así quedar reservado. También existirá la opción desbloquear turno.</w:t>
-      </w:r>
-    </w:p>
-    <w:p>
-      <w:pPr>
-        <w:autoSpaceDE w:val="0"/>
-        <w:autoSpaceDN w:val="0"/>
-        <w:adjustRightInd w:val="0"/>
-        <w:spacing w:after="0" w:line="240" w:lineRule="auto"/>
-        <w:rPr>
-          <w:rFonts w:ascii="Arial" w:hAnsi="Arial" w:cs="Arial"/>
-          <w:sz w:val="23"/>
-          <w:szCs w:val="23"/>
-        </w:rPr>
-      </w:pPr>
-    </w:p>
-    <w:p>
-      <w:pPr>
-        <w:autoSpaceDE w:val="0"/>
-        <w:autoSpaceDN w:val="0"/>
-        <w:adjustRightInd w:val="0"/>
-        <w:spacing w:after="0" w:line="240" w:lineRule="auto"/>
-        <w:rPr>
-          <w:rFonts w:ascii="Arial" w:hAnsi="Arial" w:cs="Arial"/>
-          <w:b/>
-          <w:bCs/>
-          <w:sz w:val="23"/>
-          <w:szCs w:val="23"/>
-        </w:rPr>
-      </w:pPr>
-      <w:proofErr w:type="spellStart"/>
-      <w:r>
-        <w:rPr>
-          <w:rFonts w:ascii="Arial" w:hAnsi="Arial" w:cs="Arial"/>
-          <w:b/>
-          <w:bCs/>
-          <w:sz w:val="23"/>
-          <w:szCs w:val="23"/>
-        </w:rPr>
-        <w:t>Req</w:t>
-      </w:r>
-      <w:proofErr w:type="spellEnd"/>
-      <w:r>
-        <w:rPr>
-          <w:rFonts w:ascii="Arial" w:hAnsi="Arial" w:cs="Arial"/>
-          <w:b/>
-          <w:bCs/>
-          <w:sz w:val="23"/>
-          <w:szCs w:val="23"/>
-        </w:rPr>
-        <w:t xml:space="preserve"> 26</w:t>
-      </w:r>
-    </w:p>
-    <w:p>
-      <w:pPr>
-        <w:autoSpaceDE w:val="0"/>
-        <w:autoSpaceDN w:val="0"/>
-        <w:adjustRightInd w:val="0"/>
-        <w:spacing w:after="0" w:line="240" w:lineRule="auto"/>
-        <w:rPr>
-          <w:rFonts w:ascii="Arial" w:hAnsi="Arial" w:cs="Arial"/>
-          <w:sz w:val="23"/>
-          <w:szCs w:val="23"/>
-        </w:rPr>
-      </w:pPr>
-      <w:r>
-        <w:rPr>
-          <w:rFonts w:ascii="Arial" w:hAnsi="Arial" w:cs="Arial"/>
-          <w:sz w:val="23"/>
-          <w:szCs w:val="23"/>
-        </w:rPr>
-        <w:t>El usuario también podrá emitir informes o listados. Algunos listados que se pueden emitir son:</w:t>
-      </w:r>
-    </w:p>
-    <w:p>
-      <w:pPr>
-        <w:autoSpaceDE w:val="0"/>
-        <w:autoSpaceDN w:val="0"/>
-        <w:adjustRightInd w:val="0"/>
-        <w:spacing w:after="0" w:line="240" w:lineRule="auto"/>
-        <w:rPr>
-          <w:rFonts w:ascii="Arial" w:hAnsi="Arial" w:cs="Arial"/>
-          <w:sz w:val="23"/>
-          <w:szCs w:val="23"/>
-        </w:rPr>
-      </w:pPr>
-      <w:r>
-        <w:rPr>
-          <w:rFonts w:ascii="SymbolMT" w:eastAsia="SymbolMT" w:hAnsi="Arial" w:cs="SymbolMT"/>
-          <w:sz w:val="23"/>
-          <w:szCs w:val="23"/>
-        </w:rPr>
-        <w:t></w:t>
-      </w:r>
-      <w:r>
-        <w:rPr>
-          <w:rFonts w:ascii="SymbolMT" w:eastAsia="SymbolMT" w:hAnsi="Arial" w:cs="SymbolMT"/>
-          <w:sz w:val="23"/>
-          <w:szCs w:val="23"/>
-        </w:rPr>
-        <w:t xml:space="preserve"> </w:t>
-      </w:r>
-      <w:r>
-        <w:rPr>
-          <w:rFonts w:ascii="Arial" w:hAnsi="Arial" w:cs="Arial"/>
-          <w:sz w:val="23"/>
-          <w:szCs w:val="23"/>
-        </w:rPr>
-        <w:t>Pacientes citados en el día.</w:t>
-      </w:r>
-    </w:p>
-    <w:p>
-      <w:pPr>
-        <w:autoSpaceDE w:val="0"/>
-        <w:autoSpaceDN w:val="0"/>
-        <w:adjustRightInd w:val="0"/>
-        <w:spacing w:after="0" w:line="240" w:lineRule="auto"/>
-        <w:rPr>
-          <w:rFonts w:ascii="Arial" w:hAnsi="Arial" w:cs="Arial"/>
-          <w:sz w:val="23"/>
-          <w:szCs w:val="23"/>
-        </w:rPr>
-      </w:pPr>
-      <w:r>
-        <w:rPr>
-          <w:rFonts w:ascii="SymbolMT" w:eastAsia="SymbolMT" w:hAnsi="Arial" w:cs="SymbolMT"/>
-          <w:sz w:val="23"/>
-          <w:szCs w:val="23"/>
-        </w:rPr>
-        <w:t></w:t>
-      </w:r>
-      <w:r>
-        <w:rPr>
-          <w:rFonts w:ascii="SymbolMT" w:eastAsia="SymbolMT" w:hAnsi="Arial" w:cs="SymbolMT"/>
-          <w:sz w:val="23"/>
-          <w:szCs w:val="23"/>
-        </w:rPr>
-        <w:t xml:space="preserve"> </w:t>
-      </w:r>
-      <w:r>
-        <w:rPr>
-          <w:rFonts w:ascii="Arial" w:hAnsi="Arial" w:cs="Arial"/>
-          <w:sz w:val="23"/>
-          <w:szCs w:val="23"/>
-        </w:rPr>
-        <w:t>Pacientes por profesional, a atender en un rango de fechas.</w:t>
-      </w:r>
-    </w:p>
-    <w:p>
-      <w:pPr>
-        <w:autoSpaceDE w:val="0"/>
-        <w:autoSpaceDN w:val="0"/>
-        <w:adjustRightInd w:val="0"/>
-        <w:spacing w:after="0" w:line="240" w:lineRule="auto"/>
-        <w:rPr>
-          <w:rFonts w:ascii="Arial" w:hAnsi="Arial" w:cs="Arial"/>
-          <w:sz w:val="23"/>
-          <w:szCs w:val="23"/>
-        </w:rPr>
-      </w:pPr>
-      <w:r>
-        <w:rPr>
-          <w:rFonts w:ascii="SymbolMT" w:eastAsia="SymbolMT" w:hAnsi="Arial" w:cs="SymbolMT"/>
-          <w:sz w:val="23"/>
-          <w:szCs w:val="23"/>
-        </w:rPr>
-        <w:t></w:t>
-      </w:r>
-      <w:r>
-        <w:rPr>
-          <w:rFonts w:ascii="SymbolMT" w:eastAsia="SymbolMT" w:hAnsi="Arial" w:cs="SymbolMT"/>
-          <w:sz w:val="23"/>
-          <w:szCs w:val="23"/>
-        </w:rPr>
-        <w:t xml:space="preserve"> </w:t>
-      </w:r>
-      <w:r>
-        <w:rPr>
-          <w:rFonts w:ascii="Arial" w:hAnsi="Arial" w:cs="Arial"/>
-          <w:sz w:val="23"/>
-          <w:szCs w:val="23"/>
-        </w:rPr>
-        <w:t>Pacientes por Obra Social, a atender en un rango de fechas.</w:t>
-      </w:r>
-    </w:p>
-    <w:p>
-      <w:pPr>
-        <w:autoSpaceDE w:val="0"/>
-        <w:autoSpaceDN w:val="0"/>
-        <w:adjustRightInd w:val="0"/>
-        <w:spacing w:after="0" w:line="240" w:lineRule="auto"/>
-        <w:rPr>
-          <w:rFonts w:ascii="Arial" w:hAnsi="Arial" w:cs="Arial"/>
-          <w:sz w:val="23"/>
-          <w:szCs w:val="23"/>
-        </w:rPr>
-      </w:pPr>
-      <w:r>
-        <w:rPr>
-          <w:rFonts w:ascii="SymbolMT" w:eastAsia="SymbolMT" w:hAnsi="Arial" w:cs="SymbolMT"/>
-          <w:sz w:val="23"/>
-          <w:szCs w:val="23"/>
-        </w:rPr>
-        <w:t></w:t>
-      </w:r>
-      <w:r>
-        <w:rPr>
-          <w:rFonts w:ascii="SymbolMT" w:eastAsia="SymbolMT" w:hAnsi="Arial" w:cs="SymbolMT"/>
-          <w:sz w:val="23"/>
-          <w:szCs w:val="23"/>
-        </w:rPr>
-        <w:t xml:space="preserve"> </w:t>
-      </w:r>
-      <w:r>
-        <w:rPr>
-          <w:rFonts w:ascii="Arial" w:hAnsi="Arial" w:cs="Arial"/>
-          <w:sz w:val="23"/>
-          <w:szCs w:val="23"/>
-        </w:rPr>
-        <w:t>Profesionales disponibles en el día</w:t>
-      </w:r>
-    </w:p>
-    <w:p>
-      <w:pPr>
-        <w:autoSpaceDE w:val="0"/>
-        <w:autoSpaceDN w:val="0"/>
-        <w:adjustRightInd w:val="0"/>
-        <w:spacing w:after="0" w:line="240" w:lineRule="auto"/>
-        <w:rPr>
-          <w:rFonts w:ascii="Arial" w:hAnsi="Arial" w:cs="Arial"/>
-          <w:sz w:val="23"/>
-          <w:szCs w:val="23"/>
-        </w:rPr>
-      </w:pPr>
-      <w:r>
-        <w:rPr>
-          <w:rFonts w:ascii="SymbolMT" w:eastAsia="SymbolMT" w:hAnsi="Arial" w:cs="SymbolMT"/>
-          <w:sz w:val="23"/>
-          <w:szCs w:val="23"/>
-        </w:rPr>
-        <w:t></w:t>
-      </w:r>
-      <w:r>
-        <w:rPr>
-          <w:rFonts w:ascii="SymbolMT" w:eastAsia="SymbolMT" w:hAnsi="Arial" w:cs="SymbolMT"/>
-          <w:sz w:val="23"/>
-          <w:szCs w:val="23"/>
-        </w:rPr>
-        <w:t xml:space="preserve"> </w:t>
-      </w:r>
-      <w:r>
-        <w:rPr>
-          <w:rFonts w:ascii="Arial" w:hAnsi="Arial" w:cs="Arial"/>
-          <w:sz w:val="23"/>
-          <w:szCs w:val="23"/>
-        </w:rPr>
-        <w:t>Profesionales por especialidad</w:t>
-      </w:r>
-    </w:p>
-    <w:p>
-      <w:pPr>
-        <w:autoSpaceDE w:val="0"/>
-        <w:autoSpaceDN w:val="0"/>
-        <w:adjustRightInd w:val="0"/>
-        <w:spacing w:after="0" w:line="240" w:lineRule="auto"/>
-        <w:rPr>
-          <w:rFonts w:ascii="Arial" w:hAnsi="Arial" w:cs="Arial"/>
-          <w:sz w:val="23"/>
-          <w:szCs w:val="23"/>
-        </w:rPr>
-      </w:pPr>
-      <w:r>
-        <w:rPr>
-          <w:rFonts w:ascii="SymbolMT" w:eastAsia="SymbolMT" w:hAnsi="Arial" w:cs="SymbolMT"/>
-          <w:sz w:val="23"/>
-          <w:szCs w:val="23"/>
-        </w:rPr>
-        <w:t></w:t>
-      </w:r>
-      <w:r>
-        <w:rPr>
-          <w:rFonts w:ascii="SymbolMT" w:eastAsia="SymbolMT" w:hAnsi="Arial" w:cs="SymbolMT"/>
-          <w:sz w:val="23"/>
-          <w:szCs w:val="23"/>
-        </w:rPr>
-        <w:t xml:space="preserve"> </w:t>
-      </w:r>
-      <w:r>
-        <w:rPr>
-          <w:rFonts w:ascii="Arial" w:hAnsi="Arial" w:cs="Arial"/>
-          <w:sz w:val="23"/>
-          <w:szCs w:val="23"/>
-        </w:rPr>
-        <w:t>Profesionales por acción médica.</w:t>
-      </w:r>
-    </w:p>
-    <w:p>
-      <w:pPr>
-        <w:autoSpaceDE w:val="0"/>
-        <w:autoSpaceDN w:val="0"/>
-        <w:adjustRightInd w:val="0"/>
-        <w:spacing w:after="0" w:line="240" w:lineRule="auto"/>
-        <w:rPr>
-          <w:rFonts w:ascii="Arial" w:hAnsi="Arial" w:cs="Arial"/>
-          <w:sz w:val="23"/>
-          <w:szCs w:val="23"/>
-        </w:rPr>
-      </w:pPr>
-    </w:p>
-    <w:p>
-      <w:pPr>
-        <w:autoSpaceDE w:val="0"/>
-        <w:autoSpaceDN w:val="0"/>
-        <w:adjustRightInd w:val="0"/>
-        <w:spacing w:after="0" w:line="240" w:lineRule="auto"/>
-        <w:rPr>
-          <w:rFonts w:ascii="Arial" w:hAnsi="Arial" w:cs="Arial"/>
-          <w:b/>
-          <w:bCs/>
-          <w:sz w:val="23"/>
-          <w:szCs w:val="23"/>
-        </w:rPr>
-      </w:pPr>
-      <w:proofErr w:type="spellStart"/>
-      <w:r>
-        <w:rPr>
-          <w:rFonts w:ascii="Arial" w:hAnsi="Arial" w:cs="Arial"/>
-          <w:b/>
-          <w:bCs/>
-          <w:sz w:val="23"/>
-          <w:szCs w:val="23"/>
-        </w:rPr>
-        <w:t>Req</w:t>
-      </w:r>
-      <w:proofErr w:type="spellEnd"/>
-      <w:r>
-        <w:rPr>
-          <w:rFonts w:ascii="Arial" w:hAnsi="Arial" w:cs="Arial"/>
-          <w:b/>
-          <w:bCs/>
-          <w:sz w:val="23"/>
-          <w:szCs w:val="23"/>
-        </w:rPr>
-        <w:t xml:space="preserve"> 27 Bloqueo de días / turnos</w:t>
-      </w:r>
-    </w:p>
-    <w:p>
-      <w:pPr>
-        <w:autoSpaceDE w:val="0"/>
-        <w:autoSpaceDN w:val="0"/>
-        <w:adjustRightInd w:val="0"/>
-        <w:spacing w:after="0" w:line="240" w:lineRule="auto"/>
-        <w:rPr>
-          <w:rFonts w:ascii="Arial" w:hAnsi="Arial" w:cs="Arial"/>
-          <w:sz w:val="23"/>
-          <w:szCs w:val="23"/>
-        </w:rPr>
-      </w:pPr>
+        <w:t xml:space="preserve">del que se quiere tener el listado. Se </w:t>
+      </w:r>
       <w:r>
         <w:rPr>
           <w:rFonts w:ascii="Arial" w:hAnsi="Arial" w:cs="Arial"/>
@@ -5381,236 +5675,7 @@
           <w:szCs w:val="23"/>
         </w:rPr>
         <w:lastRenderedPageBreak/>
-        <w:t>Durante el transcurso del período los médicos pueden decidir no atender ciertos días por algún motivo, (por ejemplo: asistencia a un Congreso, enfermedad, etc.) en ese caso deberá poder bloquea los días necesarios. En el caso que hubiese turnos asignados para los días bloqueados, se listarán los pacientes que habrá que avisar de la suspensión de la consulta y asignarles otro turno, o en algún caso buscar a otro profesional con la misma especialidad para que lo reemplace, pero siempre avisándole al paciente y que decida si acepta el cambio de profesional o cambia el turno. Al bloquear el día, no se pueden asignar turnos en esa fecha.</w:t>
-      </w:r>
-    </w:p>
-    <w:p>
-      <w:pPr>
-        <w:pStyle w:val="Ttulo1"/>
-      </w:pPr>
-      <w:r>
-        <w:t>7 Emisión de Informes</w:t>
-      </w:r>
-    </w:p>
-    <w:p>
-      <w:pPr>
-        <w:autoSpaceDE w:val="0"/>
-        <w:autoSpaceDN w:val="0"/>
-        <w:adjustRightInd w:val="0"/>
-        <w:spacing w:after="0" w:line="240" w:lineRule="auto"/>
-        <w:rPr>
-          <w:rFonts w:ascii="Arial" w:hAnsi="Arial" w:cs="Arial"/>
-          <w:sz w:val="23"/>
-          <w:szCs w:val="23"/>
-        </w:rPr>
-      </w:pPr>
-      <w:r>
-        <w:rPr>
-          <w:rFonts w:ascii="Arial" w:hAnsi="Arial" w:cs="Arial"/>
-          <w:sz w:val="23"/>
-          <w:szCs w:val="23"/>
-        </w:rPr>
-        <w:t>Los informes serán los siguientes:</w:t>
-      </w:r>
-    </w:p>
-    <w:p>
-      <w:pPr>
-        <w:autoSpaceDE w:val="0"/>
-        <w:autoSpaceDN w:val="0"/>
-        <w:adjustRightInd w:val="0"/>
-        <w:spacing w:after="0" w:line="240" w:lineRule="auto"/>
-        <w:rPr>
-          <w:rFonts w:ascii="Arial" w:hAnsi="Arial" w:cs="Arial"/>
-          <w:sz w:val="23"/>
-          <w:szCs w:val="23"/>
-        </w:rPr>
-      </w:pPr>
-    </w:p>
-    <w:p>
-      <w:pPr>
-        <w:pStyle w:val="Ttulo2"/>
-      </w:pPr>
-      <w:r>
-        <w:t>Listados de Pacientes</w:t>
-      </w:r>
-    </w:p>
-    <w:p>
-      <w:pPr>
-        <w:autoSpaceDE w:val="0"/>
-        <w:autoSpaceDN w:val="0"/>
-        <w:adjustRightInd w:val="0"/>
-        <w:spacing w:after="0" w:line="240" w:lineRule="auto"/>
-        <w:rPr>
-          <w:rFonts w:ascii="Arial" w:hAnsi="Arial" w:cs="Arial"/>
-          <w:b/>
-          <w:bCs/>
-          <w:sz w:val="23"/>
-          <w:szCs w:val="23"/>
-        </w:rPr>
-      </w:pPr>
-      <w:r>
-        <w:rPr>
-          <w:rFonts w:ascii="Arial" w:hAnsi="Arial" w:cs="Arial"/>
-          <w:b/>
-          <w:bCs/>
-          <w:sz w:val="23"/>
-          <w:szCs w:val="23"/>
-        </w:rPr>
-        <w:t>Por día</w:t>
-      </w:r>
-    </w:p>
-    <w:p>
-      <w:pPr>
-        <w:autoSpaceDE w:val="0"/>
-        <w:autoSpaceDN w:val="0"/>
-        <w:adjustRightInd w:val="0"/>
-        <w:spacing w:after="0" w:line="240" w:lineRule="auto"/>
-        <w:rPr>
-          <w:rFonts w:ascii="Arial" w:hAnsi="Arial" w:cs="Arial"/>
-          <w:sz w:val="23"/>
-          <w:szCs w:val="23"/>
-        </w:rPr>
-      </w:pPr>
-      <w:r>
-        <w:rPr>
-          <w:rFonts w:ascii="Arial" w:hAnsi="Arial" w:cs="Arial"/>
-          <w:sz w:val="23"/>
-          <w:szCs w:val="23"/>
-        </w:rPr>
-        <w:t>Al seleccionar esta opción, se observa una ventana en donde una vez ingresada una fecha se puede seleccionar la opción de listar todos los pacientes con turno ese día, los pacientes con turno para un determinado profesional, o para una determinada acción médica. Estas dos últimas opciones se seleccionan a través de un menú desplegable.</w:t>
-      </w:r>
-    </w:p>
-    <w:p>
-      <w:pPr>
-        <w:autoSpaceDE w:val="0"/>
-        <w:autoSpaceDN w:val="0"/>
-        <w:adjustRightInd w:val="0"/>
-        <w:spacing w:after="0" w:line="240" w:lineRule="auto"/>
-        <w:rPr>
-          <w:rFonts w:ascii="Arial" w:hAnsi="Arial" w:cs="Arial"/>
-          <w:sz w:val="23"/>
-          <w:szCs w:val="23"/>
-        </w:rPr>
-      </w:pPr>
-      <w:r>
-        <w:rPr>
-          <w:rFonts w:ascii="Arial" w:hAnsi="Arial" w:cs="Arial"/>
-          <w:sz w:val="23"/>
-          <w:szCs w:val="23"/>
-        </w:rPr>
-        <w:t>Una vez seleccionado esto, se tiene la posibilidad de imprimir directamente el listado, o bien se puede tener una vista previa del mismo en pantalla.</w:t>
-      </w:r>
-    </w:p>
-    <w:p>
-      <w:pPr>
-        <w:autoSpaceDE w:val="0"/>
-        <w:autoSpaceDN w:val="0"/>
-        <w:adjustRightInd w:val="0"/>
-        <w:spacing w:after="0" w:line="240" w:lineRule="auto"/>
-        <w:rPr>
-          <w:rFonts w:ascii="Arial" w:hAnsi="Arial" w:cs="Arial"/>
-          <w:sz w:val="23"/>
-          <w:szCs w:val="23"/>
-        </w:rPr>
-      </w:pPr>
-      <w:r>
-        <w:rPr>
-          <w:rFonts w:ascii="Arial" w:hAnsi="Arial" w:cs="Arial"/>
-          <w:sz w:val="23"/>
-          <w:szCs w:val="23"/>
-        </w:rPr>
-        <w:t>En el listado figura el nombre y apellido del paciente, el horario del turno que tiene asignado, el profesional con el que tiene cita y la acción médica.</w:t>
-      </w:r>
-    </w:p>
-    <w:p>
-      <w:pPr>
-        <w:autoSpaceDE w:val="0"/>
-        <w:autoSpaceDN w:val="0"/>
-        <w:adjustRightInd w:val="0"/>
-        <w:spacing w:after="0" w:line="240" w:lineRule="auto"/>
-        <w:rPr>
-          <w:rFonts w:ascii="Arial" w:hAnsi="Arial" w:cs="Arial"/>
-          <w:sz w:val="23"/>
-          <w:szCs w:val="23"/>
-        </w:rPr>
-      </w:pPr>
-    </w:p>
-    <w:p>
-      <w:pPr>
-        <w:autoSpaceDE w:val="0"/>
-        <w:autoSpaceDN w:val="0"/>
-        <w:adjustRightInd w:val="0"/>
-        <w:spacing w:after="0" w:line="240" w:lineRule="auto"/>
-        <w:rPr>
-          <w:rFonts w:ascii="Arial" w:hAnsi="Arial" w:cs="Arial"/>
-          <w:b/>
-          <w:bCs/>
-          <w:sz w:val="23"/>
-          <w:szCs w:val="23"/>
-        </w:rPr>
-      </w:pPr>
-      <w:r>
-        <w:rPr>
-          <w:rFonts w:ascii="Arial" w:hAnsi="Arial" w:cs="Arial"/>
-          <w:b/>
-          <w:bCs/>
-          <w:sz w:val="23"/>
-          <w:szCs w:val="23"/>
-        </w:rPr>
-        <w:t>Por Profesional</w:t>
-      </w:r>
-    </w:p>
-    <w:p>
-      <w:pPr>
-        <w:autoSpaceDE w:val="0"/>
-        <w:autoSpaceDN w:val="0"/>
-        <w:adjustRightInd w:val="0"/>
-        <w:spacing w:after="0" w:line="240" w:lineRule="auto"/>
-        <w:rPr>
-          <w:rFonts w:ascii="Arial" w:hAnsi="Arial" w:cs="Arial"/>
-          <w:sz w:val="23"/>
-          <w:szCs w:val="23"/>
-        </w:rPr>
-      </w:pPr>
-      <w:r>
-        <w:rPr>
-          <w:rFonts w:ascii="Arial" w:hAnsi="Arial" w:cs="Arial"/>
-          <w:sz w:val="23"/>
-          <w:szCs w:val="23"/>
-        </w:rPr>
-        <w:t>Una vez elegida esta opción, se tiene acceso a una pantalla en donde</w:t>
-      </w:r>
-      <w:r>
-        <w:rPr>
-          <w:rFonts w:ascii="Arial" w:hAnsi="Arial" w:cs="Arial"/>
-          <w:sz w:val="23"/>
-          <w:szCs w:val="23"/>
-        </w:rPr>
-        <w:t xml:space="preserve"> </w:t>
-      </w:r>
-      <w:r>
-        <w:rPr>
-          <w:rFonts w:ascii="Arial" w:hAnsi="Arial" w:cs="Arial"/>
-          <w:sz w:val="23"/>
-          <w:szCs w:val="23"/>
-        </w:rPr>
-        <w:t>debe seleccionarse de un menú desplegable el nombre del profesional</w:t>
-      </w:r>
-      <w:r>
-        <w:rPr>
-          <w:rFonts w:ascii="Arial" w:hAnsi="Arial" w:cs="Arial"/>
-          <w:sz w:val="23"/>
-          <w:szCs w:val="23"/>
-        </w:rPr>
-        <w:t xml:space="preserve"> </w:t>
-      </w:r>
-      <w:r>
-        <w:rPr>
-          <w:rFonts w:ascii="Arial" w:hAnsi="Arial" w:cs="Arial"/>
-          <w:sz w:val="23"/>
-          <w:szCs w:val="23"/>
-        </w:rPr>
-        <w:t>del que se quiere tener el listado. Se tiene también la posibilidad de listar</w:t>
+        <w:t>tiene también la posibilidad de listar</w:t>
       </w:r>
       <w:r>
         <w:rPr>
@@ -6078,7 +6143,6 @@
           <w:sz w:val="23"/>
           <w:szCs w:val="23"/>
         </w:rPr>
-        <w:lastRenderedPageBreak/>
         <w:t>Bloquear día</w:t>
       </w:r>
     </w:p>
@@ -7120,559 +7184,559 @@
           <w:sz w:val="23"/>
           <w:szCs w:val="23"/>
         </w:rPr>
+        <w:t>Agenda para un día determinado</w:t>
+      </w:r>
+    </w:p>
+    <w:p>
+      <w:pPr>
+        <w:autoSpaceDE w:val="0"/>
+        <w:autoSpaceDN w:val="0"/>
+        <w:adjustRightInd w:val="0"/>
+        <w:spacing w:after="0" w:line="240" w:lineRule="auto"/>
+        <w:rPr>
+          <w:rFonts w:ascii="Arial" w:hAnsi="Arial" w:cs="Arial"/>
+          <w:sz w:val="23"/>
+          <w:szCs w:val="23"/>
+        </w:rPr>
+      </w:pPr>
+      <w:r>
+        <w:rPr>
+          <w:rFonts w:ascii="Arial" w:hAnsi="Arial" w:cs="Arial"/>
+          <w:sz w:val="23"/>
+          <w:szCs w:val="23"/>
+        </w:rPr>
+        <w:t>Luego de elegir la fecha correspondiente para el turno, se despliega la agenda del profesional elegido para la fecha elegida, con los turnos otorgados y los que aún están libres.</w:t>
+      </w:r>
+    </w:p>
+    <w:p>
+      <w:pPr>
+        <w:autoSpaceDE w:val="0"/>
+        <w:autoSpaceDN w:val="0"/>
+        <w:adjustRightInd w:val="0"/>
+        <w:spacing w:after="0" w:line="240" w:lineRule="auto"/>
+        <w:rPr>
+          <w:rFonts w:ascii="Arial" w:hAnsi="Arial" w:cs="Arial"/>
+          <w:sz w:val="23"/>
+          <w:szCs w:val="23"/>
+        </w:rPr>
+      </w:pPr>
+    </w:p>
+    <w:p>
+      <w:pPr>
+        <w:autoSpaceDE w:val="0"/>
+        <w:autoSpaceDN w:val="0"/>
+        <w:adjustRightInd w:val="0"/>
+        <w:spacing w:after="0" w:line="240" w:lineRule="auto"/>
+        <w:rPr>
+          <w:rFonts w:ascii="Arial" w:hAnsi="Arial" w:cs="Arial"/>
+          <w:sz w:val="23"/>
+          <w:szCs w:val="23"/>
+        </w:rPr>
+      </w:pPr>
+      <w:r>
+        <w:rPr>
+          <w:rFonts w:ascii="Arial" w:hAnsi="Arial" w:cs="Arial"/>
+          <w:sz w:val="23"/>
+          <w:szCs w:val="23"/>
+        </w:rPr>
+        <w:t>El tipo de agenda que se visualiza, depende de lo que haya determinado el profesional en el momento de cargar sus datos para ese período</w:t>
+      </w:r>
+    </w:p>
+    <w:p>
+      <w:pPr>
+        <w:autoSpaceDE w:val="0"/>
+        <w:autoSpaceDN w:val="0"/>
+        <w:adjustRightInd w:val="0"/>
+        <w:spacing w:after="0" w:line="240" w:lineRule="auto"/>
+        <w:rPr>
+          <w:rFonts w:ascii="Arial" w:hAnsi="Arial" w:cs="Arial"/>
+          <w:sz w:val="23"/>
+          <w:szCs w:val="23"/>
+        </w:rPr>
+      </w:pPr>
+    </w:p>
+    <w:p>
+      <w:pPr>
+        <w:autoSpaceDE w:val="0"/>
+        <w:autoSpaceDN w:val="0"/>
+        <w:adjustRightInd w:val="0"/>
+        <w:spacing w:after="0" w:line="240" w:lineRule="auto"/>
+        <w:rPr>
+          <w:rFonts w:ascii="Arial" w:hAnsi="Arial" w:cs="Arial"/>
+          <w:sz w:val="23"/>
+          <w:szCs w:val="23"/>
+        </w:rPr>
+      </w:pPr>
+      <w:r>
+        <w:rPr>
+          <w:rFonts w:ascii="Arial" w:hAnsi="Arial" w:cs="Arial"/>
+          <w:sz w:val="23"/>
+          <w:szCs w:val="23"/>
+        </w:rPr>
+        <w:t>Se puede visualizar tres tipos de agenda:</w:t>
+      </w:r>
+    </w:p>
+    <w:p>
+      <w:pPr>
+        <w:autoSpaceDE w:val="0"/>
+        <w:autoSpaceDN w:val="0"/>
+        <w:adjustRightInd w:val="0"/>
+        <w:spacing w:after="0" w:line="240" w:lineRule="auto"/>
+        <w:rPr>
+          <w:rFonts w:ascii="Wingdings-Regular" w:eastAsia="Wingdings-Regular" w:hAnsi="Arial" w:cs="Wingdings-Regular"/>
+          <w:sz w:val="23"/>
+          <w:szCs w:val="23"/>
+        </w:rPr>
+      </w:pPr>
+    </w:p>
+    <w:p>
+      <w:pPr>
+        <w:autoSpaceDE w:val="0"/>
+        <w:autoSpaceDN w:val="0"/>
+        <w:adjustRightInd w:val="0"/>
+        <w:spacing w:after="0" w:line="240" w:lineRule="auto"/>
+        <w:rPr>
+          <w:rFonts w:ascii="Arial" w:hAnsi="Arial" w:cs="Arial"/>
+          <w:sz w:val="23"/>
+          <w:szCs w:val="23"/>
+        </w:rPr>
+      </w:pPr>
+      <w:r>
+        <w:rPr>
+          <w:rFonts w:ascii="Wingdings-Regular" w:eastAsia="Wingdings-Regular" w:hAnsi="Arial" w:cs="Wingdings-Regular"/>
+          <w:sz w:val="23"/>
+          <w:szCs w:val="23"/>
+        </w:rPr>
+        <w:t></w:t>
+      </w:r>
+      <w:r>
+        <w:rPr>
+          <w:rFonts w:ascii="Wingdings-Regular" w:eastAsia="Wingdings-Regular" w:hAnsi="Arial" w:cs="Wingdings-Regular"/>
+          <w:sz w:val="23"/>
+          <w:szCs w:val="23"/>
+        </w:rPr>
+        <w:t xml:space="preserve"> </w:t>
+      </w:r>
+      <w:r>
+        <w:rPr>
+          <w:rFonts w:ascii="Arial" w:hAnsi="Arial" w:cs="Arial"/>
+          <w:sz w:val="23"/>
+          <w:szCs w:val="23"/>
+        </w:rPr>
+        <w:t>Turnos a intervalos de tiempo fijo, atendiendo de a un paciente por</w:t>
+      </w:r>
+      <w:r>
+        <w:rPr>
+          <w:rFonts w:ascii="Arial" w:hAnsi="Arial" w:cs="Arial"/>
+          <w:sz w:val="23"/>
+          <w:szCs w:val="23"/>
+        </w:rPr>
+        <w:t xml:space="preserve"> </w:t>
+      </w:r>
+      <w:r>
+        <w:rPr>
+          <w:rFonts w:ascii="Arial" w:hAnsi="Arial" w:cs="Arial"/>
+          <w:sz w:val="23"/>
+          <w:szCs w:val="23"/>
+        </w:rPr>
+        <w:t>vez.</w:t>
+      </w:r>
+    </w:p>
+    <w:p>
+      <w:pPr>
+        <w:autoSpaceDE w:val="0"/>
+        <w:autoSpaceDN w:val="0"/>
+        <w:adjustRightInd w:val="0"/>
+        <w:spacing w:after="0" w:line="240" w:lineRule="auto"/>
+        <w:rPr>
+          <w:rFonts w:ascii="Arial" w:hAnsi="Arial" w:cs="Arial"/>
+          <w:sz w:val="23"/>
+          <w:szCs w:val="23"/>
+        </w:rPr>
+      </w:pPr>
+      <w:r>
+        <w:rPr>
+          <w:rFonts w:ascii="Arial" w:hAnsi="Arial" w:cs="Arial"/>
+          <w:sz w:val="23"/>
+          <w:szCs w:val="23"/>
+        </w:rPr>
+        <w:t>En este caso, se mostrará el día dividido en intervalos de tiempo fijos.</w:t>
+      </w:r>
+    </w:p>
+    <w:p>
+      <w:pPr>
+        <w:autoSpaceDE w:val="0"/>
+        <w:autoSpaceDN w:val="0"/>
+        <w:adjustRightInd w:val="0"/>
+        <w:spacing w:after="0" w:line="240" w:lineRule="auto"/>
+        <w:rPr>
+          <w:rFonts w:ascii="Arial" w:hAnsi="Arial" w:cs="Arial"/>
+          <w:sz w:val="23"/>
+          <w:szCs w:val="23"/>
+        </w:rPr>
+      </w:pPr>
+      <w:r>
+        <w:rPr>
+          <w:rFonts w:ascii="Arial" w:hAnsi="Arial" w:cs="Arial"/>
+          <w:sz w:val="23"/>
+          <w:szCs w:val="23"/>
+        </w:rPr>
+        <w:t>Este intervalo depende de lo que haya estipulado el profesional</w:t>
+      </w:r>
+      <w:r>
+        <w:rPr>
+          <w:rFonts w:ascii="Arial" w:hAnsi="Arial" w:cs="Arial"/>
+          <w:sz w:val="23"/>
+          <w:szCs w:val="23"/>
+        </w:rPr>
+        <w:t xml:space="preserve"> correspondiente. Puede ser, por ejemplo, 15 mi, 20 min, etc. A</w:t>
+      </w:r>
+      <w:r>
+        <w:rPr>
+          <w:rFonts w:ascii="Arial" w:hAnsi="Arial" w:cs="Arial"/>
+          <w:sz w:val="23"/>
+          <w:szCs w:val="23"/>
+        </w:rPr>
+        <w:t xml:space="preserve"> </w:t>
+      </w:r>
+      <w:r>
+        <w:rPr>
+          <w:rFonts w:ascii="Arial" w:hAnsi="Arial" w:cs="Arial"/>
+          <w:sz w:val="23"/>
+          <w:szCs w:val="23"/>
+        </w:rPr>
+        <w:t>continuación de cada horario aparecerá el nombre de un paciente, si el</w:t>
+      </w:r>
+      <w:r>
+        <w:rPr>
+          <w:rFonts w:ascii="Arial" w:hAnsi="Arial" w:cs="Arial"/>
+          <w:sz w:val="23"/>
+          <w:szCs w:val="23"/>
+        </w:rPr>
+        <w:t xml:space="preserve"> </w:t>
+      </w:r>
+      <w:r>
+        <w:rPr>
+          <w:rFonts w:ascii="Arial" w:hAnsi="Arial" w:cs="Arial"/>
+          <w:sz w:val="23"/>
+          <w:szCs w:val="23"/>
+        </w:rPr>
+        <w:t>turno en ese horario ya fue otorgado, o aparecerá un espacio en</w:t>
+      </w:r>
+      <w:r>
+        <w:rPr>
+          <w:rFonts w:ascii="Arial" w:hAnsi="Arial" w:cs="Arial"/>
+          <w:sz w:val="23"/>
+          <w:szCs w:val="23"/>
+        </w:rPr>
+        <w:t xml:space="preserve"> </w:t>
+      </w:r>
+      <w:r>
+        <w:rPr>
+          <w:rFonts w:ascii="Arial" w:hAnsi="Arial" w:cs="Arial"/>
+          <w:sz w:val="23"/>
+          <w:szCs w:val="23"/>
+        </w:rPr>
+        <w:t>blanco, si el turno aún está libre.</w:t>
+      </w:r>
+    </w:p>
+    <w:p>
+      <w:pPr>
+        <w:autoSpaceDE w:val="0"/>
+        <w:autoSpaceDN w:val="0"/>
+        <w:adjustRightInd w:val="0"/>
+        <w:spacing w:after="0" w:line="240" w:lineRule="auto"/>
+        <w:rPr>
+          <w:rFonts w:ascii="Arial" w:hAnsi="Arial" w:cs="Arial"/>
+          <w:sz w:val="23"/>
+          <w:szCs w:val="23"/>
+        </w:rPr>
+      </w:pPr>
+      <w:r>
+        <w:rPr>
+          <w:rFonts w:ascii="Arial" w:hAnsi="Arial" w:cs="Arial"/>
+          <w:sz w:val="23"/>
+          <w:szCs w:val="23"/>
+        </w:rPr>
+        <w:t>En este tipo de turnos, solamente un paciente puede tener cita para</w:t>
+      </w:r>
+      <w:r>
+        <w:rPr>
+          <w:rFonts w:ascii="Arial" w:hAnsi="Arial" w:cs="Arial"/>
+          <w:sz w:val="23"/>
+          <w:szCs w:val="23"/>
+        </w:rPr>
+        <w:t xml:space="preserve"> </w:t>
+      </w:r>
+      <w:r>
+        <w:rPr>
+          <w:rFonts w:ascii="Arial" w:hAnsi="Arial" w:cs="Arial"/>
+          <w:sz w:val="23"/>
+          <w:szCs w:val="23"/>
+        </w:rPr>
+        <w:t>una determinada hora.</w:t>
+      </w:r>
+    </w:p>
+    <w:p>
+      <w:pPr>
+        <w:autoSpaceDE w:val="0"/>
+        <w:autoSpaceDN w:val="0"/>
+        <w:adjustRightInd w:val="0"/>
+        <w:spacing w:after="0" w:line="240" w:lineRule="auto"/>
+        <w:rPr>
+          <w:rFonts w:ascii="Arial" w:hAnsi="Arial" w:cs="Arial"/>
+          <w:sz w:val="23"/>
+          <w:szCs w:val="23"/>
+        </w:rPr>
+      </w:pPr>
+    </w:p>
+    <w:p>
+      <w:pPr>
+        <w:autoSpaceDE w:val="0"/>
+        <w:autoSpaceDN w:val="0"/>
+        <w:adjustRightInd w:val="0"/>
+        <w:spacing w:after="0" w:line="240" w:lineRule="auto"/>
+        <w:rPr>
+          <w:rFonts w:ascii="Arial" w:hAnsi="Arial" w:cs="Arial"/>
+          <w:sz w:val="23"/>
+          <w:szCs w:val="23"/>
+        </w:rPr>
+      </w:pPr>
+      <w:r>
+        <w:rPr>
+          <w:rFonts w:ascii="Wingdings-Regular" w:eastAsia="Wingdings-Regular" w:hAnsi="Arial" w:cs="Wingdings-Regular"/>
+          <w:sz w:val="23"/>
+          <w:szCs w:val="23"/>
+        </w:rPr>
+        <w:t></w:t>
+      </w:r>
+      <w:r>
+        <w:rPr>
+          <w:rFonts w:ascii="Wingdings-Regular" w:eastAsia="Wingdings-Regular" w:hAnsi="Arial" w:cs="Wingdings-Regular"/>
+          <w:sz w:val="23"/>
+          <w:szCs w:val="23"/>
+        </w:rPr>
+        <w:t xml:space="preserve"> </w:t>
+      </w:r>
+      <w:r>
+        <w:rPr>
+          <w:rFonts w:ascii="Arial" w:hAnsi="Arial" w:cs="Arial"/>
+          <w:sz w:val="23"/>
+          <w:szCs w:val="23"/>
+        </w:rPr>
+        <w:t>Turnos por orden de llegada, en un período de tiempo especificado</w:t>
+      </w:r>
+      <w:r>
+        <w:rPr>
+          <w:rFonts w:ascii="Arial" w:hAnsi="Arial" w:cs="Arial"/>
+          <w:sz w:val="23"/>
+          <w:szCs w:val="23"/>
+        </w:rPr>
+        <w:t xml:space="preserve"> </w:t>
+      </w:r>
+      <w:r>
+        <w:rPr>
+          <w:rFonts w:ascii="Arial" w:hAnsi="Arial" w:cs="Arial"/>
+          <w:sz w:val="23"/>
+          <w:szCs w:val="23"/>
+        </w:rPr>
+        <w:t>con anterioridad.</w:t>
+      </w:r>
+    </w:p>
+    <w:p>
+      <w:pPr>
+        <w:autoSpaceDE w:val="0"/>
+        <w:autoSpaceDN w:val="0"/>
+        <w:adjustRightInd w:val="0"/>
+        <w:spacing w:after="0" w:line="240" w:lineRule="auto"/>
+        <w:rPr>
+          <w:rFonts w:ascii="Arial" w:hAnsi="Arial" w:cs="Arial"/>
+          <w:sz w:val="23"/>
+          <w:szCs w:val="23"/>
+        </w:rPr>
+      </w:pPr>
+      <w:r>
+        <w:rPr>
+          <w:rFonts w:ascii="Arial" w:hAnsi="Arial" w:cs="Arial"/>
+          <w:sz w:val="23"/>
+          <w:szCs w:val="23"/>
+        </w:rPr>
+        <w:t>En este caso, no figura todo el día dividido en intervalos de tiempo,</w:t>
+      </w:r>
+      <w:r>
+        <w:rPr>
+          <w:rFonts w:ascii="Arial" w:hAnsi="Arial" w:cs="Arial"/>
+          <w:sz w:val="23"/>
+          <w:szCs w:val="23"/>
+        </w:rPr>
+        <w:t xml:space="preserve"> </w:t>
+      </w:r>
+      <w:r>
+        <w:rPr>
+          <w:rFonts w:ascii="Arial" w:hAnsi="Arial" w:cs="Arial"/>
+          <w:sz w:val="23"/>
+          <w:szCs w:val="23"/>
+        </w:rPr>
+        <w:t>sino que los mismos se van cargando a medida que se van ingresando</w:t>
+      </w:r>
+      <w:r>
+        <w:rPr>
+          <w:rFonts w:ascii="Arial" w:hAnsi="Arial" w:cs="Arial"/>
+          <w:sz w:val="23"/>
+          <w:szCs w:val="23"/>
+        </w:rPr>
+        <w:t xml:space="preserve"> </w:t>
+      </w:r>
+      <w:r>
+        <w:rPr>
+          <w:rFonts w:ascii="Arial" w:hAnsi="Arial" w:cs="Arial"/>
+          <w:sz w:val="23"/>
+          <w:szCs w:val="23"/>
+        </w:rPr>
+        <w:t>pacientes.</w:t>
+      </w:r>
+    </w:p>
+    <w:p>
+      <w:pPr>
+        <w:autoSpaceDE w:val="0"/>
+        <w:autoSpaceDN w:val="0"/>
+        <w:adjustRightInd w:val="0"/>
+        <w:spacing w:after="0" w:line="240" w:lineRule="auto"/>
+        <w:rPr>
+          <w:rFonts w:ascii="Arial" w:hAnsi="Arial" w:cs="Arial"/>
+          <w:sz w:val="23"/>
+          <w:szCs w:val="23"/>
+        </w:rPr>
+      </w:pPr>
+      <w:r>
+        <w:rPr>
+          <w:rFonts w:ascii="Arial" w:hAnsi="Arial" w:cs="Arial"/>
+          <w:sz w:val="23"/>
+          <w:szCs w:val="23"/>
+        </w:rPr>
+        <w:t>Este tipo de turnos se utiliza para ir asignándoles un horario a los</w:t>
+      </w:r>
+      <w:r>
+        <w:rPr>
+          <w:rFonts w:ascii="Arial" w:hAnsi="Arial" w:cs="Arial"/>
+          <w:sz w:val="23"/>
+          <w:szCs w:val="23"/>
+        </w:rPr>
+        <w:t xml:space="preserve"> </w:t>
+      </w:r>
+      <w:r>
+        <w:rPr>
+          <w:rFonts w:ascii="Arial" w:hAnsi="Arial" w:cs="Arial"/>
+          <w:sz w:val="23"/>
+          <w:szCs w:val="23"/>
+        </w:rPr>
+        <w:t>pacientes que llegan, de acuerdo al tiempo que ocupe la acción médica</w:t>
+      </w:r>
+      <w:r>
+        <w:rPr>
+          <w:rFonts w:ascii="Arial" w:hAnsi="Arial" w:cs="Arial"/>
+          <w:sz w:val="23"/>
+          <w:szCs w:val="23"/>
+        </w:rPr>
+        <w:t xml:space="preserve"> </w:t>
+      </w:r>
+      <w:r>
+        <w:rPr>
+          <w:rFonts w:ascii="Arial" w:hAnsi="Arial" w:cs="Arial"/>
+          <w:sz w:val="23"/>
+          <w:szCs w:val="23"/>
+        </w:rPr>
+        <w:t>para la cual reservan el turno. Los turnos se van asignando en forma</w:t>
+      </w:r>
+      <w:r>
+        <w:rPr>
+          <w:rFonts w:ascii="Arial" w:hAnsi="Arial" w:cs="Arial"/>
+          <w:sz w:val="23"/>
+          <w:szCs w:val="23"/>
+        </w:rPr>
+        <w:t xml:space="preserve"> </w:t>
+      </w:r>
+      <w:r>
+        <w:rPr>
+          <w:rFonts w:ascii="Arial" w:hAnsi="Arial" w:cs="Arial"/>
+          <w:sz w:val="23"/>
+          <w:szCs w:val="23"/>
+        </w:rPr>
+        <w:t>correlativa (orden de llegada).</w:t>
+      </w:r>
+    </w:p>
+    <w:p>
+      <w:pPr>
+        <w:autoSpaceDE w:val="0"/>
+        <w:autoSpaceDN w:val="0"/>
+        <w:adjustRightInd w:val="0"/>
+        <w:spacing w:after="0" w:line="240" w:lineRule="auto"/>
+        <w:rPr>
+          <w:rFonts w:ascii="Arial" w:hAnsi="Arial" w:cs="Arial"/>
+          <w:sz w:val="23"/>
+          <w:szCs w:val="23"/>
+        </w:rPr>
+      </w:pPr>
+      <w:r>
+        <w:rPr>
+          <w:rFonts w:ascii="Arial" w:hAnsi="Arial" w:cs="Arial"/>
+          <w:sz w:val="23"/>
+          <w:szCs w:val="23"/>
+        </w:rPr>
+        <w:t>Tiene la particularidad de que, si hay pacientes con turno, los mismos</w:t>
+      </w:r>
+      <w:r>
+        <w:rPr>
+          <w:rFonts w:ascii="Arial" w:hAnsi="Arial" w:cs="Arial"/>
+          <w:sz w:val="23"/>
+          <w:szCs w:val="23"/>
+        </w:rPr>
+        <w:t xml:space="preserve"> </w:t>
+      </w:r>
+      <w:r>
+        <w:rPr>
+          <w:rFonts w:ascii="Arial" w:hAnsi="Arial" w:cs="Arial"/>
+          <w:sz w:val="23"/>
+          <w:szCs w:val="23"/>
+        </w:rPr>
+        <w:t>quedan todos en la parte superior de la agenda, quedando la parte</w:t>
+      </w:r>
+      <w:r>
+        <w:rPr>
+          <w:rFonts w:ascii="Arial" w:hAnsi="Arial" w:cs="Arial"/>
+          <w:sz w:val="23"/>
+          <w:szCs w:val="23"/>
+        </w:rPr>
+        <w:t xml:space="preserve"> </w:t>
+      </w:r>
+      <w:r>
+        <w:rPr>
+          <w:rFonts w:ascii="Arial" w:hAnsi="Arial" w:cs="Arial"/>
+          <w:sz w:val="23"/>
+          <w:szCs w:val="23"/>
+        </w:rPr>
+        <w:t>inferior en blanco.</w:t>
+      </w:r>
+    </w:p>
+    <w:p>
+      <w:pPr>
+        <w:autoSpaceDE w:val="0"/>
+        <w:autoSpaceDN w:val="0"/>
+        <w:adjustRightInd w:val="0"/>
+        <w:spacing w:after="0" w:line="240" w:lineRule="auto"/>
+        <w:rPr>
+          <w:rFonts w:ascii="Arial" w:hAnsi="Arial" w:cs="Arial"/>
+          <w:sz w:val="23"/>
+          <w:szCs w:val="23"/>
+        </w:rPr>
+      </w:pPr>
+      <w:r>
+        <w:rPr>
+          <w:rFonts w:ascii="Arial" w:hAnsi="Arial" w:cs="Arial"/>
+          <w:sz w:val="23"/>
+          <w:szCs w:val="23"/>
+        </w:rPr>
         <w:lastRenderedPageBreak/>
-        <w:t>Agenda para un día determinado</w:t>
-      </w:r>
-    </w:p>
-    <w:p>
-      <w:pPr>
-        <w:autoSpaceDE w:val="0"/>
-        <w:autoSpaceDN w:val="0"/>
-        <w:adjustRightInd w:val="0"/>
-        <w:spacing w:after="0" w:line="240" w:lineRule="auto"/>
-        <w:rPr>
-          <w:rFonts w:ascii="Arial" w:hAnsi="Arial" w:cs="Arial"/>
-          <w:sz w:val="23"/>
-          <w:szCs w:val="23"/>
-        </w:rPr>
-      </w:pPr>
-      <w:r>
-        <w:rPr>
-          <w:rFonts w:ascii="Arial" w:hAnsi="Arial" w:cs="Arial"/>
-          <w:sz w:val="23"/>
-          <w:szCs w:val="23"/>
-        </w:rPr>
-        <w:t>Luego de elegir la fecha correspondiente para el turno, se despliega la agenda del profesional elegido para la fecha elegida, con los turnos otorgados y los que aún están libres.</w:t>
-      </w:r>
-    </w:p>
-    <w:p>
-      <w:pPr>
-        <w:autoSpaceDE w:val="0"/>
-        <w:autoSpaceDN w:val="0"/>
-        <w:adjustRightInd w:val="0"/>
-        <w:spacing w:after="0" w:line="240" w:lineRule="auto"/>
-        <w:rPr>
-          <w:rFonts w:ascii="Arial" w:hAnsi="Arial" w:cs="Arial"/>
-          <w:sz w:val="23"/>
-          <w:szCs w:val="23"/>
-        </w:rPr>
-      </w:pPr>
-    </w:p>
-    <w:p>
-      <w:pPr>
-        <w:autoSpaceDE w:val="0"/>
-        <w:autoSpaceDN w:val="0"/>
-        <w:adjustRightInd w:val="0"/>
-        <w:spacing w:after="0" w:line="240" w:lineRule="auto"/>
-        <w:rPr>
-          <w:rFonts w:ascii="Arial" w:hAnsi="Arial" w:cs="Arial"/>
-          <w:sz w:val="23"/>
-          <w:szCs w:val="23"/>
-        </w:rPr>
-      </w:pPr>
-      <w:r>
-        <w:rPr>
-          <w:rFonts w:ascii="Arial" w:hAnsi="Arial" w:cs="Arial"/>
-          <w:sz w:val="23"/>
-          <w:szCs w:val="23"/>
-        </w:rPr>
-        <w:t>El tipo de agenda que se visualiza, depende de lo que haya determinado el profesional en el momento de cargar sus datos para ese período</w:t>
-      </w:r>
-    </w:p>
-    <w:p>
-      <w:pPr>
-        <w:autoSpaceDE w:val="0"/>
-        <w:autoSpaceDN w:val="0"/>
-        <w:adjustRightInd w:val="0"/>
-        <w:spacing w:after="0" w:line="240" w:lineRule="auto"/>
-        <w:rPr>
-          <w:rFonts w:ascii="Arial" w:hAnsi="Arial" w:cs="Arial"/>
-          <w:sz w:val="23"/>
-          <w:szCs w:val="23"/>
-        </w:rPr>
-      </w:pPr>
-    </w:p>
-    <w:p>
-      <w:pPr>
-        <w:autoSpaceDE w:val="0"/>
-        <w:autoSpaceDN w:val="0"/>
-        <w:adjustRightInd w:val="0"/>
-        <w:spacing w:after="0" w:line="240" w:lineRule="auto"/>
-        <w:rPr>
-          <w:rFonts w:ascii="Arial" w:hAnsi="Arial" w:cs="Arial"/>
-          <w:sz w:val="23"/>
-          <w:szCs w:val="23"/>
-        </w:rPr>
-      </w:pPr>
-      <w:r>
-        <w:rPr>
-          <w:rFonts w:ascii="Arial" w:hAnsi="Arial" w:cs="Arial"/>
-          <w:sz w:val="23"/>
-          <w:szCs w:val="23"/>
-        </w:rPr>
-        <w:t>Se puede visualizar tres tipos de agenda:</w:t>
-      </w:r>
-    </w:p>
-    <w:p>
-      <w:pPr>
-        <w:autoSpaceDE w:val="0"/>
-        <w:autoSpaceDN w:val="0"/>
-        <w:adjustRightInd w:val="0"/>
-        <w:spacing w:after="0" w:line="240" w:lineRule="auto"/>
-        <w:rPr>
-          <w:rFonts w:ascii="Wingdings-Regular" w:eastAsia="Wingdings-Regular" w:hAnsi="Arial" w:cs="Wingdings-Regular"/>
-          <w:sz w:val="23"/>
-          <w:szCs w:val="23"/>
-        </w:rPr>
-      </w:pPr>
-    </w:p>
-    <w:p>
-      <w:pPr>
-        <w:autoSpaceDE w:val="0"/>
-        <w:autoSpaceDN w:val="0"/>
-        <w:adjustRightInd w:val="0"/>
-        <w:spacing w:after="0" w:line="240" w:lineRule="auto"/>
-        <w:rPr>
-          <w:rFonts w:ascii="Arial" w:hAnsi="Arial" w:cs="Arial"/>
-          <w:sz w:val="23"/>
-          <w:szCs w:val="23"/>
-        </w:rPr>
-      </w:pPr>
-      <w:r>
-        <w:rPr>
-          <w:rFonts w:ascii="Wingdings-Regular" w:eastAsia="Wingdings-Regular" w:hAnsi="Arial" w:cs="Wingdings-Regular"/>
-          <w:sz w:val="23"/>
-          <w:szCs w:val="23"/>
-        </w:rPr>
-        <w:t></w:t>
-      </w:r>
-      <w:r>
-        <w:rPr>
-          <w:rFonts w:ascii="Wingdings-Regular" w:eastAsia="Wingdings-Regular" w:hAnsi="Arial" w:cs="Wingdings-Regular"/>
-          <w:sz w:val="23"/>
-          <w:szCs w:val="23"/>
-        </w:rPr>
-        <w:t xml:space="preserve"> </w:t>
-      </w:r>
-      <w:r>
-        <w:rPr>
-          <w:rFonts w:ascii="Arial" w:hAnsi="Arial" w:cs="Arial"/>
-          <w:sz w:val="23"/>
-          <w:szCs w:val="23"/>
-        </w:rPr>
-        <w:t>Turnos a intervalos de tiempo fijo, atendiendo de a un paciente por</w:t>
-      </w:r>
-      <w:r>
-        <w:rPr>
-          <w:rFonts w:ascii="Arial" w:hAnsi="Arial" w:cs="Arial"/>
-          <w:sz w:val="23"/>
-          <w:szCs w:val="23"/>
-        </w:rPr>
-        <w:t xml:space="preserve"> </w:t>
-      </w:r>
-      <w:r>
-        <w:rPr>
-          <w:rFonts w:ascii="Arial" w:hAnsi="Arial" w:cs="Arial"/>
-          <w:sz w:val="23"/>
-          <w:szCs w:val="23"/>
-        </w:rPr>
-        <w:t>vez.</w:t>
-      </w:r>
-    </w:p>
-    <w:p>
-      <w:pPr>
-        <w:autoSpaceDE w:val="0"/>
-        <w:autoSpaceDN w:val="0"/>
-        <w:adjustRightInd w:val="0"/>
-        <w:spacing w:after="0" w:line="240" w:lineRule="auto"/>
-        <w:rPr>
-          <w:rFonts w:ascii="Arial" w:hAnsi="Arial" w:cs="Arial"/>
-          <w:sz w:val="23"/>
-          <w:szCs w:val="23"/>
-        </w:rPr>
-      </w:pPr>
-      <w:r>
-        <w:rPr>
-          <w:rFonts w:ascii="Arial" w:hAnsi="Arial" w:cs="Arial"/>
-          <w:sz w:val="23"/>
-          <w:szCs w:val="23"/>
-        </w:rPr>
-        <w:t>En este caso, se mostrará el día dividido en intervalos de tiempo fijos.</w:t>
-      </w:r>
-    </w:p>
-    <w:p>
-      <w:pPr>
-        <w:autoSpaceDE w:val="0"/>
-        <w:autoSpaceDN w:val="0"/>
-        <w:adjustRightInd w:val="0"/>
-        <w:spacing w:after="0" w:line="240" w:lineRule="auto"/>
-        <w:rPr>
-          <w:rFonts w:ascii="Arial" w:hAnsi="Arial" w:cs="Arial"/>
-          <w:sz w:val="23"/>
-          <w:szCs w:val="23"/>
-        </w:rPr>
-      </w:pPr>
-      <w:r>
-        <w:rPr>
-          <w:rFonts w:ascii="Arial" w:hAnsi="Arial" w:cs="Arial"/>
-          <w:sz w:val="23"/>
-          <w:szCs w:val="23"/>
-        </w:rPr>
-        <w:t>Este intervalo depende de lo que haya estipulado el profesional</w:t>
-      </w:r>
-      <w:r>
-        <w:rPr>
-          <w:rFonts w:ascii="Arial" w:hAnsi="Arial" w:cs="Arial"/>
-          <w:sz w:val="23"/>
-          <w:szCs w:val="23"/>
-        </w:rPr>
-        <w:t xml:space="preserve"> correspondiente. Puede ser, por ejemplo, 15 mi, 20 min, etc. A</w:t>
-      </w:r>
-      <w:r>
-        <w:rPr>
-          <w:rFonts w:ascii="Arial" w:hAnsi="Arial" w:cs="Arial"/>
-          <w:sz w:val="23"/>
-          <w:szCs w:val="23"/>
-        </w:rPr>
-        <w:t xml:space="preserve"> </w:t>
-      </w:r>
-      <w:r>
-        <w:rPr>
-          <w:rFonts w:ascii="Arial" w:hAnsi="Arial" w:cs="Arial"/>
-          <w:sz w:val="23"/>
-          <w:szCs w:val="23"/>
-        </w:rPr>
-        <w:t>continuación de cada horario aparecerá el nombre de un paciente, si el</w:t>
-      </w:r>
-      <w:r>
-        <w:rPr>
-          <w:rFonts w:ascii="Arial" w:hAnsi="Arial" w:cs="Arial"/>
-          <w:sz w:val="23"/>
-          <w:szCs w:val="23"/>
-        </w:rPr>
-        <w:t xml:space="preserve"> </w:t>
-      </w:r>
-      <w:r>
-        <w:rPr>
-          <w:rFonts w:ascii="Arial" w:hAnsi="Arial" w:cs="Arial"/>
-          <w:sz w:val="23"/>
-          <w:szCs w:val="23"/>
-        </w:rPr>
-        <w:t>turno en ese horario ya fue otorgado, o aparecerá un espacio en</w:t>
-      </w:r>
-      <w:r>
-        <w:rPr>
-          <w:rFonts w:ascii="Arial" w:hAnsi="Arial" w:cs="Arial"/>
-          <w:sz w:val="23"/>
-          <w:szCs w:val="23"/>
-        </w:rPr>
-        <w:t xml:space="preserve"> </w:t>
-      </w:r>
-      <w:r>
-        <w:rPr>
-          <w:rFonts w:ascii="Arial" w:hAnsi="Arial" w:cs="Arial"/>
-          <w:sz w:val="23"/>
-          <w:szCs w:val="23"/>
-        </w:rPr>
-        <w:t>blanco, si el turno aún está libre.</w:t>
-      </w:r>
-    </w:p>
-    <w:p>
-      <w:pPr>
-        <w:autoSpaceDE w:val="0"/>
-        <w:autoSpaceDN w:val="0"/>
-        <w:adjustRightInd w:val="0"/>
-        <w:spacing w:after="0" w:line="240" w:lineRule="auto"/>
-        <w:rPr>
-          <w:rFonts w:ascii="Arial" w:hAnsi="Arial" w:cs="Arial"/>
-          <w:sz w:val="23"/>
-          <w:szCs w:val="23"/>
-        </w:rPr>
-      </w:pPr>
-      <w:r>
-        <w:rPr>
-          <w:rFonts w:ascii="Arial" w:hAnsi="Arial" w:cs="Arial"/>
-          <w:sz w:val="23"/>
-          <w:szCs w:val="23"/>
-        </w:rPr>
-        <w:t>En este tipo de turnos, solamente un paciente puede tener cita para</w:t>
-      </w:r>
-      <w:r>
-        <w:rPr>
-          <w:rFonts w:ascii="Arial" w:hAnsi="Arial" w:cs="Arial"/>
-          <w:sz w:val="23"/>
-          <w:szCs w:val="23"/>
-        </w:rPr>
-        <w:t xml:space="preserve"> </w:t>
-      </w:r>
-      <w:r>
-        <w:rPr>
-          <w:rFonts w:ascii="Arial" w:hAnsi="Arial" w:cs="Arial"/>
-          <w:sz w:val="23"/>
-          <w:szCs w:val="23"/>
-        </w:rPr>
-        <w:t>una determinada hora.</w:t>
-      </w:r>
-    </w:p>
-    <w:p>
-      <w:pPr>
-        <w:autoSpaceDE w:val="0"/>
-        <w:autoSpaceDN w:val="0"/>
-        <w:adjustRightInd w:val="0"/>
-        <w:spacing w:after="0" w:line="240" w:lineRule="auto"/>
-        <w:rPr>
-          <w:rFonts w:ascii="Arial" w:hAnsi="Arial" w:cs="Arial"/>
-          <w:sz w:val="23"/>
-          <w:szCs w:val="23"/>
-        </w:rPr>
-      </w:pPr>
-    </w:p>
-    <w:p>
-      <w:pPr>
-        <w:autoSpaceDE w:val="0"/>
-        <w:autoSpaceDN w:val="0"/>
-        <w:adjustRightInd w:val="0"/>
-        <w:spacing w:after="0" w:line="240" w:lineRule="auto"/>
-        <w:rPr>
-          <w:rFonts w:ascii="Arial" w:hAnsi="Arial" w:cs="Arial"/>
-          <w:sz w:val="23"/>
-          <w:szCs w:val="23"/>
-        </w:rPr>
-      </w:pPr>
-      <w:r>
-        <w:rPr>
-          <w:rFonts w:ascii="Wingdings-Regular" w:eastAsia="Wingdings-Regular" w:hAnsi="Arial" w:cs="Wingdings-Regular"/>
-          <w:sz w:val="23"/>
-          <w:szCs w:val="23"/>
-        </w:rPr>
-        <w:t></w:t>
-      </w:r>
-      <w:r>
-        <w:rPr>
-          <w:rFonts w:ascii="Wingdings-Regular" w:eastAsia="Wingdings-Regular" w:hAnsi="Arial" w:cs="Wingdings-Regular"/>
-          <w:sz w:val="23"/>
-          <w:szCs w:val="23"/>
-        </w:rPr>
-        <w:t xml:space="preserve"> </w:t>
-      </w:r>
-      <w:r>
-        <w:rPr>
-          <w:rFonts w:ascii="Arial" w:hAnsi="Arial" w:cs="Arial"/>
-          <w:sz w:val="23"/>
-          <w:szCs w:val="23"/>
-        </w:rPr>
-        <w:t>Turnos por orden de llegada, en un período de tiempo especificado</w:t>
-      </w:r>
-      <w:r>
-        <w:rPr>
-          <w:rFonts w:ascii="Arial" w:hAnsi="Arial" w:cs="Arial"/>
-          <w:sz w:val="23"/>
-          <w:szCs w:val="23"/>
-        </w:rPr>
-        <w:t xml:space="preserve"> </w:t>
-      </w:r>
-      <w:r>
-        <w:rPr>
-          <w:rFonts w:ascii="Arial" w:hAnsi="Arial" w:cs="Arial"/>
-          <w:sz w:val="23"/>
-          <w:szCs w:val="23"/>
-        </w:rPr>
-        <w:t>con anterioridad.</w:t>
-      </w:r>
-    </w:p>
-    <w:p>
-      <w:pPr>
-        <w:autoSpaceDE w:val="0"/>
-        <w:autoSpaceDN w:val="0"/>
-        <w:adjustRightInd w:val="0"/>
-        <w:spacing w:after="0" w:line="240" w:lineRule="auto"/>
-        <w:rPr>
-          <w:rFonts w:ascii="Arial" w:hAnsi="Arial" w:cs="Arial"/>
-          <w:sz w:val="23"/>
-          <w:szCs w:val="23"/>
-        </w:rPr>
-      </w:pPr>
-      <w:r>
-        <w:rPr>
-          <w:rFonts w:ascii="Arial" w:hAnsi="Arial" w:cs="Arial"/>
-          <w:sz w:val="23"/>
-          <w:szCs w:val="23"/>
-        </w:rPr>
-        <w:t>En este caso, no figura todo el día dividido en intervalos de tiempo,</w:t>
-      </w:r>
-      <w:r>
-        <w:rPr>
-          <w:rFonts w:ascii="Arial" w:hAnsi="Arial" w:cs="Arial"/>
-          <w:sz w:val="23"/>
-          <w:szCs w:val="23"/>
-        </w:rPr>
-        <w:t xml:space="preserve"> </w:t>
-      </w:r>
-      <w:r>
-        <w:rPr>
-          <w:rFonts w:ascii="Arial" w:hAnsi="Arial" w:cs="Arial"/>
-          <w:sz w:val="23"/>
-          <w:szCs w:val="23"/>
-        </w:rPr>
-        <w:t>sino que los mismos se van cargando a medida que se van ingresando</w:t>
-      </w:r>
-      <w:r>
-        <w:rPr>
-          <w:rFonts w:ascii="Arial" w:hAnsi="Arial" w:cs="Arial"/>
-          <w:sz w:val="23"/>
-          <w:szCs w:val="23"/>
-        </w:rPr>
-        <w:t xml:space="preserve"> </w:t>
-      </w:r>
-      <w:r>
-        <w:rPr>
-          <w:rFonts w:ascii="Arial" w:hAnsi="Arial" w:cs="Arial"/>
-          <w:sz w:val="23"/>
-          <w:szCs w:val="23"/>
-        </w:rPr>
-        <w:t>pacientes.</w:t>
-      </w:r>
-    </w:p>
-    <w:p>
-      <w:pPr>
-        <w:autoSpaceDE w:val="0"/>
-        <w:autoSpaceDN w:val="0"/>
-        <w:adjustRightInd w:val="0"/>
-        <w:spacing w:after="0" w:line="240" w:lineRule="auto"/>
-        <w:rPr>
-          <w:rFonts w:ascii="Arial" w:hAnsi="Arial" w:cs="Arial"/>
-          <w:sz w:val="23"/>
-          <w:szCs w:val="23"/>
-        </w:rPr>
-      </w:pPr>
-      <w:r>
-        <w:rPr>
-          <w:rFonts w:ascii="Arial" w:hAnsi="Arial" w:cs="Arial"/>
-          <w:sz w:val="23"/>
-          <w:szCs w:val="23"/>
-        </w:rPr>
-        <w:t>Este tipo de turnos se utiliza para ir asignándoles un horario a los</w:t>
-      </w:r>
-      <w:r>
-        <w:rPr>
-          <w:rFonts w:ascii="Arial" w:hAnsi="Arial" w:cs="Arial"/>
-          <w:sz w:val="23"/>
-          <w:szCs w:val="23"/>
-        </w:rPr>
-        <w:t xml:space="preserve"> </w:t>
-      </w:r>
-      <w:r>
-        <w:rPr>
-          <w:rFonts w:ascii="Arial" w:hAnsi="Arial" w:cs="Arial"/>
-          <w:sz w:val="23"/>
-          <w:szCs w:val="23"/>
-        </w:rPr>
-        <w:t>pacientes que llegan, de acuerdo al tiempo que ocupe la acción médica</w:t>
-      </w:r>
-      <w:r>
-        <w:rPr>
-          <w:rFonts w:ascii="Arial" w:hAnsi="Arial" w:cs="Arial"/>
-          <w:sz w:val="23"/>
-          <w:szCs w:val="23"/>
-        </w:rPr>
-        <w:t xml:space="preserve"> </w:t>
-      </w:r>
-      <w:r>
-        <w:rPr>
-          <w:rFonts w:ascii="Arial" w:hAnsi="Arial" w:cs="Arial"/>
-          <w:sz w:val="23"/>
-          <w:szCs w:val="23"/>
-        </w:rPr>
-        <w:t>para la cual reservan el turno. Los turnos se van asignando en forma</w:t>
-      </w:r>
-      <w:r>
-        <w:rPr>
-          <w:rFonts w:ascii="Arial" w:hAnsi="Arial" w:cs="Arial"/>
-          <w:sz w:val="23"/>
-          <w:szCs w:val="23"/>
-        </w:rPr>
-        <w:t xml:space="preserve"> </w:t>
-      </w:r>
-      <w:r>
-        <w:rPr>
-          <w:rFonts w:ascii="Arial" w:hAnsi="Arial" w:cs="Arial"/>
-          <w:sz w:val="23"/>
-          <w:szCs w:val="23"/>
-        </w:rPr>
-        <w:t>correlativa (orden de llegada).</w:t>
-      </w:r>
-    </w:p>
-    <w:p>
-      <w:pPr>
-        <w:autoSpaceDE w:val="0"/>
-        <w:autoSpaceDN w:val="0"/>
-        <w:adjustRightInd w:val="0"/>
-        <w:spacing w:after="0" w:line="240" w:lineRule="auto"/>
-        <w:rPr>
-          <w:rFonts w:ascii="Arial" w:hAnsi="Arial" w:cs="Arial"/>
-          <w:sz w:val="23"/>
-          <w:szCs w:val="23"/>
-        </w:rPr>
-      </w:pPr>
-      <w:r>
-        <w:rPr>
-          <w:rFonts w:ascii="Arial" w:hAnsi="Arial" w:cs="Arial"/>
-          <w:sz w:val="23"/>
-          <w:szCs w:val="23"/>
-        </w:rPr>
-        <w:t>Tiene la particularidad de que, si hay pacientes con turno, los mismos</w:t>
-      </w:r>
-      <w:r>
-        <w:rPr>
-          <w:rFonts w:ascii="Arial" w:hAnsi="Arial" w:cs="Arial"/>
-          <w:sz w:val="23"/>
-          <w:szCs w:val="23"/>
-        </w:rPr>
-        <w:t xml:space="preserve"> </w:t>
-      </w:r>
-      <w:r>
-        <w:rPr>
-          <w:rFonts w:ascii="Arial" w:hAnsi="Arial" w:cs="Arial"/>
-          <w:sz w:val="23"/>
-          <w:szCs w:val="23"/>
-        </w:rPr>
-        <w:t>quedan todos en la parte superior de la agenda, quedando la parte</w:t>
-      </w:r>
-      <w:r>
-        <w:rPr>
-          <w:rFonts w:ascii="Arial" w:hAnsi="Arial" w:cs="Arial"/>
-          <w:sz w:val="23"/>
-          <w:szCs w:val="23"/>
-        </w:rPr>
-        <w:t xml:space="preserve"> </w:t>
-      </w:r>
-      <w:r>
-        <w:rPr>
-          <w:rFonts w:ascii="Arial" w:hAnsi="Arial" w:cs="Arial"/>
-          <w:sz w:val="23"/>
-          <w:szCs w:val="23"/>
-        </w:rPr>
-        <w:t>inferior en blanco.</w:t>
-      </w:r>
-    </w:p>
-    <w:p>
-      <w:pPr>
-        <w:autoSpaceDE w:val="0"/>
-        <w:autoSpaceDN w:val="0"/>
-        <w:adjustRightInd w:val="0"/>
-        <w:spacing w:after="0" w:line="240" w:lineRule="auto"/>
-        <w:rPr>
-          <w:rFonts w:ascii="Arial" w:hAnsi="Arial" w:cs="Arial"/>
-          <w:sz w:val="23"/>
-          <w:szCs w:val="23"/>
-        </w:rPr>
-      </w:pPr>
-      <w:r>
-        <w:rPr>
-          <w:rFonts w:ascii="Arial" w:hAnsi="Arial" w:cs="Arial"/>
-          <w:sz w:val="23"/>
-          <w:szCs w:val="23"/>
-        </w:rPr>
         <w:t>Llegada la hora de finalización del horario de atención del médico</w:t>
       </w:r>
       <w:r>
@@ -8138,7 +8202,6 @@
                 <w:sz w:val="23"/>
                 <w:szCs w:val="23"/>
               </w:rPr>
-              <w:lastRenderedPageBreak/>
               <w:t>Datos personales</w:t>
             </w:r>
           </w:p>
@@ -9163,7 +9226,7 @@
       </w:r>
     </w:p>
     <w:sectPr>
-      <w:footerReference w:type="default" r:id="rId8"/>
+      <w:footerReference w:type="default" r:id="rId9"/>
       <w:pgSz w:w="12240" w:h="15840"/>
       <w:pgMar w:top="1440" w:right="1440" w:bottom="1440" w:left="1440" w:header="720" w:footer="720" w:gutter="0"/>
       <w:cols w:space="720"/>
@@ -9219,7 +9282,7 @@
             <w:rPr>
               <w:noProof/>
             </w:rPr>
-            <w:t>11</w:t>
+            <w:t>2</w:t>
           </w:r>
         </w:fldSimple>
       </w:p>
@@ -11983,6 +12046,37 @@
       <w:lang w:val="es-AR"/>
     </w:rPr>
   </w:style>
+  <w:style w:type="paragraph" w:styleId="Textodeglobo">
+    <w:name w:val="Balloon Text"/>
+    <w:basedOn w:val="Normal"/>
+    <w:link w:val="TextodegloboCar"/>
+    <w:uiPriority w:val="99"/>
+    <w:semiHidden/>
+    <w:unhideWhenUsed/>
+    <w:rsid w:val="00AC3A75"/>
+    <w:pPr>
+      <w:spacing w:after="0" w:line="240" w:lineRule="auto"/>
+    </w:pPr>
+    <w:rPr>
+      <w:rFonts w:ascii="Tahoma" w:hAnsi="Tahoma" w:cs="Tahoma"/>
+      <w:sz w:val="16"/>
+      <w:szCs w:val="16"/>
+    </w:rPr>
+  </w:style>
+  <w:style w:type="character" w:customStyle="1" w:styleId="TextodegloboCar">
+    <w:name w:val="Texto de globo Car"/>
+    <w:basedOn w:val="Fuentedeprrafopredeter"/>
+    <w:link w:val="Textodeglobo"/>
+    <w:uiPriority w:val="99"/>
+    <w:semiHidden/>
+    <w:rsid w:val="00AC3A75"/>
+    <w:rPr>
+      <w:rFonts w:ascii="Tahoma" w:hAnsi="Tahoma" w:cs="Tahoma"/>
+      <w:sz w:val="16"/>
+      <w:szCs w:val="16"/>
+      <w:lang w:val="es-AR"/>
+    </w:rPr>
+  </w:style>
 </w:styles>
 </file>
 
@@ -12241,7 +12335,7 @@
   <a:extraClrSchemeLst/>
   <a:extLst>
     <a:ext uri="{05A4C25C-085E-4340-85A3-A5531E510DB2}">
-      <thm15:themeFamily xmlns:thm15="http://schemas.microsoft.com/office/thememl/2012/main" xmlns="" name="Office Theme" id="{62F939B6-93AF-4DB8-9C6B-D6C7DFDC589F}" vid="{4A3C46E8-61CC-4603-A589-7422A47A8E4A}"/>
+      <thm15:themeFamily xmlns="" xmlns:thm15="http://schemas.microsoft.com/office/thememl/2012/main" name="Office Theme" id="{62F939B6-93AF-4DB8-9C6B-D6C7DFDC589F}" vid="{4A3C46E8-61CC-4603-A589-7422A47A8E4A}"/>
     </a:ext>
   </a:extLst>
 </a:theme>
@@ -12252,7 +12346,7 @@
 </file>
 
 <file path=customXml/itemProps1.xml><?xml version="1.0" encoding="utf-8"?>
-<ds:datastoreItem xmlns:ds="http://schemas.openxmlformats.org/officeDocument/2006/customXml" ds:itemID="{23A3B002-AB1D-455E-995C-D1EADC61CB28}">
+<ds:datastoreItem xmlns:ds="http://schemas.openxmlformats.org/officeDocument/2006/customXml" ds:itemID="{7F3FF8F6-7FD5-41D1-818D-BCCFEFE70AE8}">
   <ds:schemaRefs>
     <ds:schemaRef ds:uri="http://schemas.openxmlformats.org/officeDocument/2006/bibliography"/>
   </ds:schemaRefs>

</xml_diff>

<commit_message>
Se agregan los datos del paciente según el segundo párrafo.
Se agregan los datos del paciente según el segundo párrafo.
</commit_message>
<xml_diff>
--- a/Informe/Modelo ER.docx
+++ b/Informe/Modelo ER.docx
@@ -1076,6 +1076,63 @@
           <w:szCs w:val="23"/>
         </w:rPr>
       </w:pPr>
+      <w:r>
+        <w:rPr>
+          <w:rFonts w:ascii="Arial" w:hAnsi="Arial" w:cs="Arial"/>
+          <w:noProof/>
+          <w:sz w:val="23"/>
+          <w:szCs w:val="23"/>
+          <w:lang w:eastAsia="es-AR"/>
+        </w:rPr>
+        <w:drawing>
+          <wp:inline distT="0" distB="0" distL="0" distR="0">
+            <wp:extent cx="5670000" cy="4860000"/>
+            <wp:effectExtent l="19050" t="0" r="6900" b="0"/>
+            <wp:docPr id="2" name="1 Imagen" descr="Paciente1.png"/>
+            <wp:cNvGraphicFramePr>
+              <a:graphicFrameLocks xmlns:a="http://schemas.openxmlformats.org/drawingml/2006/main" noChangeAspect="1"/>
+            </wp:cNvGraphicFramePr>
+            <a:graphic xmlns:a="http://schemas.openxmlformats.org/drawingml/2006/main">
+              <a:graphicData uri="http://schemas.openxmlformats.org/drawingml/2006/picture">
+                <pic:pic xmlns:pic="http://schemas.openxmlformats.org/drawingml/2006/picture">
+                  <pic:nvPicPr>
+                    <pic:cNvPr id="0" name="Paciente1.png"/>
+                    <pic:cNvPicPr/>
+                  </pic:nvPicPr>
+                  <pic:blipFill>
+                    <a:blip r:embed="rId9" cstate="print"/>
+                    <a:stretch>
+                      <a:fillRect/>
+                    </a:stretch>
+                  </pic:blipFill>
+                  <pic:spPr>
+                    <a:xfrm>
+                      <a:off x="0" y="0"/>
+                      <a:ext cx="5670000" cy="4860000"/>
+                    </a:xfrm>
+                    <a:prstGeom prst="rect">
+                      <a:avLst/>
+                    </a:prstGeom>
+                  </pic:spPr>
+                </pic:pic>
+              </a:graphicData>
+            </a:graphic>
+          </wp:inline>
+        </w:drawing>
+      </w:r>
+    </w:p>
+    <w:p>
+      <w:pPr>
+        <w:autoSpaceDE w:val="0"/>
+        <w:autoSpaceDN w:val="0"/>
+        <w:adjustRightInd w:val="0"/>
+        <w:spacing w:after="0" w:line="240" w:lineRule="auto"/>
+        <w:rPr>
+          <w:rFonts w:ascii="Arial" w:hAnsi="Arial" w:cs="Arial"/>
+          <w:sz w:val="23"/>
+          <w:szCs w:val="23"/>
+        </w:rPr>
+      </w:pPr>
     </w:p>
     <w:p>
       <w:pPr>
@@ -1236,6 +1293,7 @@
           <w:sz w:val="23"/>
           <w:szCs w:val="23"/>
         </w:rPr>
+        <w:lastRenderedPageBreak/>
         <w:t>Una vez comunicada la disponibilidad horaria, y si alguna de ellas satisface lo esperado por el paciente, selecciona una y se actualiza la agenda. La selección del turno puede afectar a la reserva de una demanda espontanea.</w:t>
       </w:r>
     </w:p>
@@ -1851,6 +1909,7 @@
           <w:sz w:val="23"/>
           <w:szCs w:val="23"/>
         </w:rPr>
+        <w:lastRenderedPageBreak/>
         <w:t>Prever la posibilidad de generar agenda con asignación de sobreturnos. Los sobreturnos son asignados dentro del tiempo del block.</w:t>
       </w:r>
     </w:p>
@@ -2266,416 +2325,416 @@
           <w:sz w:val="23"/>
           <w:szCs w:val="23"/>
         </w:rPr>
+        <w:t>Por ejemplo, alguien sabe que se tiene que atender con Juan Pérez pero no recuerda que especialidad tiene dicho profesional, entonces primero busca por el nombre y luego por la especialidad.</w:t>
+      </w:r>
+    </w:p>
+    <w:p>
+      <w:pPr>
+        <w:autoSpaceDE w:val="0"/>
+        <w:autoSpaceDN w:val="0"/>
+        <w:adjustRightInd w:val="0"/>
+        <w:spacing w:after="0" w:line="240" w:lineRule="auto"/>
+        <w:rPr>
+          <w:rFonts w:ascii="Arial" w:hAnsi="Arial" w:cs="Arial"/>
+          <w:b/>
+          <w:bCs/>
+          <w:sz w:val="23"/>
+          <w:szCs w:val="23"/>
+        </w:rPr>
+      </w:pPr>
+      <w:r>
+        <w:rPr>
+          <w:rFonts w:ascii="Arial" w:hAnsi="Arial" w:cs="Arial"/>
+          <w:b/>
+          <w:bCs/>
+          <w:sz w:val="23"/>
+          <w:szCs w:val="23"/>
+        </w:rPr>
+        <w:t>Req.1.2</w:t>
+      </w:r>
+    </w:p>
+    <w:p>
+      <w:pPr>
+        <w:autoSpaceDE w:val="0"/>
+        <w:autoSpaceDN w:val="0"/>
+        <w:adjustRightInd w:val="0"/>
+        <w:spacing w:after="0" w:line="240" w:lineRule="auto"/>
+        <w:rPr>
+          <w:rFonts w:ascii="Arial" w:hAnsi="Arial" w:cs="Arial"/>
+          <w:sz w:val="23"/>
+          <w:szCs w:val="23"/>
+        </w:rPr>
+      </w:pPr>
+      <w:r>
+        <w:rPr>
+          <w:rFonts w:ascii="SymbolMT" w:eastAsia="SymbolMT" w:hAnsi="Arial" w:cs="SymbolMT"/>
+          <w:sz w:val="23"/>
+          <w:szCs w:val="23"/>
+        </w:rPr>
+        <w:t></w:t>
+      </w:r>
+      <w:r>
+        <w:rPr>
+          <w:rFonts w:ascii="SymbolMT" w:eastAsia="SymbolMT" w:hAnsi="Arial" w:cs="SymbolMT"/>
+          <w:sz w:val="23"/>
+          <w:szCs w:val="23"/>
+        </w:rPr>
+        <w:t xml:space="preserve"> </w:t>
+      </w:r>
+      <w:r>
+        <w:rPr>
+          <w:rFonts w:ascii="Arial" w:hAnsi="Arial" w:cs="Arial"/>
+          <w:sz w:val="23"/>
+          <w:szCs w:val="23"/>
+        </w:rPr>
+        <w:t>Comenzar eligiendo una especialidad determinada, luego la acción médica, y por último elegir entre todos los profesionales que cumplan con estas condiciones.</w:t>
+      </w:r>
+    </w:p>
+    <w:p>
+      <w:pPr>
+        <w:autoSpaceDE w:val="0"/>
+        <w:autoSpaceDN w:val="0"/>
+        <w:adjustRightInd w:val="0"/>
+        <w:spacing w:after="0" w:line="240" w:lineRule="auto"/>
+        <w:rPr>
+          <w:rFonts w:ascii="Arial" w:hAnsi="Arial" w:cs="Arial"/>
+          <w:sz w:val="23"/>
+          <w:szCs w:val="23"/>
+        </w:rPr>
+      </w:pPr>
+      <w:r>
+        <w:rPr>
+          <w:rFonts w:ascii="Arial" w:hAnsi="Arial" w:cs="Arial"/>
+          <w:sz w:val="23"/>
+          <w:szCs w:val="23"/>
+        </w:rPr>
+        <w:t>Por ejemplo, alguien necesita un oftalmólogo, no le importa quién sea el médico que lo atienda.</w:t>
+      </w:r>
+    </w:p>
+    <w:p>
+      <w:pPr>
+        <w:autoSpaceDE w:val="0"/>
+        <w:autoSpaceDN w:val="0"/>
+        <w:adjustRightInd w:val="0"/>
+        <w:spacing w:after="0" w:line="240" w:lineRule="auto"/>
+        <w:rPr>
+          <w:rFonts w:ascii="Arial" w:hAnsi="Arial" w:cs="Arial"/>
+          <w:b/>
+          <w:bCs/>
+          <w:sz w:val="23"/>
+          <w:szCs w:val="23"/>
+        </w:rPr>
+      </w:pPr>
+      <w:r>
+        <w:rPr>
+          <w:rFonts w:ascii="Arial" w:hAnsi="Arial" w:cs="Arial"/>
+          <w:b/>
+          <w:bCs/>
+          <w:sz w:val="23"/>
+          <w:szCs w:val="23"/>
+        </w:rPr>
+        <w:t>Req.1.3</w:t>
+      </w:r>
+    </w:p>
+    <w:p>
+      <w:pPr>
+        <w:autoSpaceDE w:val="0"/>
+        <w:autoSpaceDN w:val="0"/>
+        <w:adjustRightInd w:val="0"/>
+        <w:spacing w:after="0" w:line="240" w:lineRule="auto"/>
+        <w:rPr>
+          <w:rFonts w:ascii="Arial" w:hAnsi="Arial" w:cs="Arial"/>
+          <w:sz w:val="23"/>
+          <w:szCs w:val="23"/>
+        </w:rPr>
+      </w:pPr>
+      <w:r>
+        <w:rPr>
+          <w:rFonts w:ascii="SymbolMT" w:eastAsia="SymbolMT" w:hAnsi="Arial" w:cs="SymbolMT"/>
+          <w:sz w:val="23"/>
+          <w:szCs w:val="23"/>
+        </w:rPr>
+        <w:t></w:t>
+      </w:r>
+      <w:r>
+        <w:rPr>
+          <w:rFonts w:ascii="SymbolMT" w:eastAsia="SymbolMT" w:hAnsi="Arial" w:cs="SymbolMT"/>
+          <w:sz w:val="23"/>
+          <w:szCs w:val="23"/>
+        </w:rPr>
+        <w:t xml:space="preserve"> </w:t>
+      </w:r>
+      <w:r>
+        <w:rPr>
+          <w:rFonts w:ascii="Arial" w:hAnsi="Arial" w:cs="Arial"/>
+          <w:sz w:val="23"/>
+          <w:szCs w:val="23"/>
+        </w:rPr>
+        <w:t>Elegir una acción médica, luego mostrar todas las especialidades que proveen esa acción médica, y por último el profesional para esa acción médica – especialidad.</w:t>
+      </w:r>
+    </w:p>
+    <w:p>
+      <w:pPr>
+        <w:autoSpaceDE w:val="0"/>
+        <w:autoSpaceDN w:val="0"/>
+        <w:adjustRightInd w:val="0"/>
+        <w:spacing w:after="0" w:line="240" w:lineRule="auto"/>
+        <w:rPr>
+          <w:rFonts w:ascii="Arial" w:hAnsi="Arial" w:cs="Arial"/>
+          <w:sz w:val="23"/>
+          <w:szCs w:val="23"/>
+        </w:rPr>
+      </w:pPr>
+      <w:r>
+        <w:rPr>
+          <w:rFonts w:ascii="Arial" w:hAnsi="Arial" w:cs="Arial"/>
+          <w:sz w:val="23"/>
+          <w:szCs w:val="23"/>
+        </w:rPr>
+        <w:t>Por ejemplo, alguien quiere realizarse un chequeo general, por lo que comienza buscando por las acciones médicas que desea realizarse, y recién después se elige cuál es el tipo de especialista que brinda dicha acción.</w:t>
+      </w:r>
+    </w:p>
+    <w:p>
+      <w:pPr>
+        <w:autoSpaceDE w:val="0"/>
+        <w:autoSpaceDN w:val="0"/>
+        <w:adjustRightInd w:val="0"/>
+        <w:spacing w:after="0" w:line="240" w:lineRule="auto"/>
+        <w:rPr>
+          <w:rFonts w:ascii="Arial" w:hAnsi="Arial" w:cs="Arial"/>
+          <w:b/>
+          <w:bCs/>
+          <w:sz w:val="23"/>
+          <w:szCs w:val="23"/>
+        </w:rPr>
+      </w:pPr>
+      <w:proofErr w:type="spellStart"/>
+      <w:r>
+        <w:rPr>
+          <w:rFonts w:ascii="Arial" w:hAnsi="Arial" w:cs="Arial"/>
+          <w:b/>
+          <w:bCs/>
+          <w:sz w:val="23"/>
+          <w:szCs w:val="23"/>
+        </w:rPr>
+        <w:t>Req</w:t>
+      </w:r>
+      <w:proofErr w:type="spellEnd"/>
+      <w:r>
+        <w:rPr>
+          <w:rFonts w:ascii="Arial" w:hAnsi="Arial" w:cs="Arial"/>
+          <w:b/>
+          <w:bCs/>
+          <w:sz w:val="23"/>
+          <w:szCs w:val="23"/>
+        </w:rPr>
+        <w:t>. 2</w:t>
+      </w:r>
+    </w:p>
+    <w:p>
+      <w:pPr>
+        <w:autoSpaceDE w:val="0"/>
+        <w:autoSpaceDN w:val="0"/>
+        <w:adjustRightInd w:val="0"/>
+        <w:spacing w:after="0" w:line="240" w:lineRule="auto"/>
+        <w:rPr>
+          <w:rFonts w:ascii="Arial" w:hAnsi="Arial" w:cs="Arial"/>
+          <w:sz w:val="23"/>
+          <w:szCs w:val="23"/>
+        </w:rPr>
+      </w:pPr>
+      <w:r>
+        <w:rPr>
+          <w:rFonts w:ascii="Wingdings-Regular" w:eastAsia="Wingdings-Regular" w:hAnsi="Arial" w:cs="Wingdings-Regular"/>
+          <w:sz w:val="23"/>
+          <w:szCs w:val="23"/>
+        </w:rPr>
+        <w:t></w:t>
+      </w:r>
+      <w:r>
+        <w:rPr>
+          <w:rFonts w:ascii="Wingdings-Regular" w:eastAsia="Wingdings-Regular" w:hAnsi="Arial" w:cs="Wingdings-Regular"/>
+          <w:sz w:val="23"/>
+          <w:szCs w:val="23"/>
+        </w:rPr>
+        <w:t xml:space="preserve"> </w:t>
+      </w:r>
+      <w:r>
+        <w:rPr>
+          <w:rFonts w:ascii="Arial" w:hAnsi="Arial" w:cs="Arial"/>
+          <w:sz w:val="23"/>
+          <w:szCs w:val="23"/>
+        </w:rPr>
+        <w:t>Brindar turnos de tres formas distintas:</w:t>
+      </w:r>
+    </w:p>
+    <w:p>
+      <w:pPr>
+        <w:autoSpaceDE w:val="0"/>
+        <w:autoSpaceDN w:val="0"/>
+        <w:adjustRightInd w:val="0"/>
+        <w:spacing w:after="0" w:line="240" w:lineRule="auto"/>
+        <w:rPr>
+          <w:rFonts w:ascii="Arial" w:hAnsi="Arial" w:cs="Arial"/>
+          <w:sz w:val="23"/>
+          <w:szCs w:val="23"/>
+        </w:rPr>
+      </w:pPr>
+      <w:r>
+        <w:rPr>
+          <w:rFonts w:ascii="SymbolMT" w:eastAsia="SymbolMT" w:hAnsi="Arial" w:cs="SymbolMT"/>
+          <w:sz w:val="23"/>
+          <w:szCs w:val="23"/>
+        </w:rPr>
+        <w:t></w:t>
+      </w:r>
+      <w:r>
+        <w:rPr>
+          <w:rFonts w:ascii="SymbolMT" w:eastAsia="SymbolMT" w:hAnsi="Arial" w:cs="SymbolMT"/>
+          <w:sz w:val="23"/>
+          <w:szCs w:val="23"/>
+        </w:rPr>
+        <w:t xml:space="preserve"> </w:t>
+      </w:r>
+      <w:r>
+        <w:rPr>
+          <w:rFonts w:ascii="Arial" w:hAnsi="Arial" w:cs="Arial"/>
+          <w:sz w:val="23"/>
+          <w:szCs w:val="23"/>
+        </w:rPr>
+        <w:t>Turnos a intervalos de tiempo fijo, atendiendo de a un paciente por vez.</w:t>
+      </w:r>
+    </w:p>
+    <w:p>
+      <w:pPr>
+        <w:autoSpaceDE w:val="0"/>
+        <w:autoSpaceDN w:val="0"/>
+        <w:adjustRightInd w:val="0"/>
+        <w:spacing w:after="0" w:line="240" w:lineRule="auto"/>
+        <w:rPr>
+          <w:rFonts w:ascii="Arial" w:hAnsi="Arial" w:cs="Arial"/>
+          <w:sz w:val="23"/>
+          <w:szCs w:val="23"/>
+        </w:rPr>
+      </w:pPr>
+      <w:r>
+        <w:rPr>
+          <w:rFonts w:ascii="SymbolMT" w:eastAsia="SymbolMT" w:hAnsi="Arial" w:cs="SymbolMT"/>
+          <w:sz w:val="23"/>
+          <w:szCs w:val="23"/>
+        </w:rPr>
+        <w:t></w:t>
+      </w:r>
+      <w:r>
+        <w:rPr>
+          <w:rFonts w:ascii="SymbolMT" w:eastAsia="SymbolMT" w:hAnsi="Arial" w:cs="SymbolMT"/>
+          <w:sz w:val="23"/>
+          <w:szCs w:val="23"/>
+        </w:rPr>
+        <w:t xml:space="preserve"> </w:t>
+      </w:r>
+      <w:r>
+        <w:rPr>
+          <w:rFonts w:ascii="Arial" w:hAnsi="Arial" w:cs="Arial"/>
+          <w:sz w:val="23"/>
+          <w:szCs w:val="23"/>
+        </w:rPr>
+        <w:t>Turnos por orden de llegada, en un período de tiempo especificado con anterioridad.</w:t>
+      </w:r>
+    </w:p>
+    <w:p>
+      <w:pPr>
+        <w:autoSpaceDE w:val="0"/>
+        <w:autoSpaceDN w:val="0"/>
+        <w:adjustRightInd w:val="0"/>
+        <w:spacing w:after="0" w:line="240" w:lineRule="auto"/>
+        <w:rPr>
+          <w:rFonts w:ascii="Arial" w:hAnsi="Arial" w:cs="Arial"/>
+          <w:sz w:val="23"/>
+          <w:szCs w:val="23"/>
+        </w:rPr>
+      </w:pPr>
+      <w:r>
+        <w:rPr>
+          <w:rFonts w:ascii="SymbolMT" w:eastAsia="SymbolMT" w:hAnsi="Arial" w:cs="SymbolMT"/>
+          <w:sz w:val="23"/>
+          <w:szCs w:val="23"/>
+        </w:rPr>
+        <w:t></w:t>
+      </w:r>
+      <w:r>
+        <w:rPr>
+          <w:rFonts w:ascii="SymbolMT" w:eastAsia="SymbolMT" w:hAnsi="Arial" w:cs="SymbolMT"/>
+          <w:sz w:val="23"/>
+          <w:szCs w:val="23"/>
+        </w:rPr>
+        <w:t xml:space="preserve"> </w:t>
+      </w:r>
+      <w:r>
+        <w:rPr>
+          <w:rFonts w:ascii="Arial" w:hAnsi="Arial" w:cs="Arial"/>
+          <w:sz w:val="23"/>
+          <w:szCs w:val="23"/>
+        </w:rPr>
+        <w:t>Turnos a intervalos de tiempo fijo, pero atendiendo de a más de un paciente por vez.</w:t>
+      </w:r>
+    </w:p>
+    <w:p>
+      <w:pPr>
+        <w:autoSpaceDE w:val="0"/>
+        <w:autoSpaceDN w:val="0"/>
+        <w:adjustRightInd w:val="0"/>
+        <w:spacing w:after="0" w:line="240" w:lineRule="auto"/>
+        <w:rPr>
+          <w:rFonts w:ascii="Arial" w:hAnsi="Arial" w:cs="Arial"/>
+          <w:b/>
+          <w:bCs/>
+          <w:sz w:val="23"/>
+          <w:szCs w:val="23"/>
+        </w:rPr>
+      </w:pPr>
+      <w:proofErr w:type="spellStart"/>
+      <w:r>
+        <w:rPr>
+          <w:rFonts w:ascii="Arial" w:hAnsi="Arial" w:cs="Arial"/>
+          <w:b/>
+          <w:bCs/>
+          <w:sz w:val="23"/>
+          <w:szCs w:val="23"/>
+        </w:rPr>
+        <w:t>Req</w:t>
+      </w:r>
+      <w:proofErr w:type="spellEnd"/>
+      <w:r>
+        <w:rPr>
+          <w:rFonts w:ascii="Arial" w:hAnsi="Arial" w:cs="Arial"/>
+          <w:b/>
+          <w:bCs/>
+          <w:sz w:val="23"/>
+          <w:szCs w:val="23"/>
+        </w:rPr>
+        <w:t>. 3</w:t>
+      </w:r>
+    </w:p>
+    <w:p>
+      <w:pPr>
+        <w:autoSpaceDE w:val="0"/>
+        <w:autoSpaceDN w:val="0"/>
+        <w:adjustRightInd w:val="0"/>
+        <w:spacing w:after="0" w:line="240" w:lineRule="auto"/>
+        <w:rPr>
+          <w:rFonts w:ascii="Arial" w:hAnsi="Arial" w:cs="Arial"/>
+          <w:sz w:val="23"/>
+          <w:szCs w:val="23"/>
+        </w:rPr>
+      </w:pPr>
+      <w:r>
+        <w:rPr>
+          <w:rFonts w:ascii="Wingdings-Regular" w:eastAsia="Wingdings-Regular" w:hAnsi="Arial" w:cs="Wingdings-Regular"/>
+          <w:sz w:val="23"/>
+          <w:szCs w:val="23"/>
+        </w:rPr>
         <w:lastRenderedPageBreak/>
-        <w:t>Por ejemplo, alguien sabe que se tiene que atender con Juan Pérez pero no recuerda que especialidad tiene dicho profesional, entonces primero busca por el nombre y luego por la especialidad.</w:t>
-      </w:r>
-    </w:p>
-    <w:p>
-      <w:pPr>
-        <w:autoSpaceDE w:val="0"/>
-        <w:autoSpaceDN w:val="0"/>
-        <w:adjustRightInd w:val="0"/>
-        <w:spacing w:after="0" w:line="240" w:lineRule="auto"/>
-        <w:rPr>
-          <w:rFonts w:ascii="Arial" w:hAnsi="Arial" w:cs="Arial"/>
-          <w:b/>
-          <w:bCs/>
-          <w:sz w:val="23"/>
-          <w:szCs w:val="23"/>
-        </w:rPr>
-      </w:pPr>
-      <w:r>
-        <w:rPr>
-          <w:rFonts w:ascii="Arial" w:hAnsi="Arial" w:cs="Arial"/>
-          <w:b/>
-          <w:bCs/>
-          <w:sz w:val="23"/>
-          <w:szCs w:val="23"/>
-        </w:rPr>
-        <w:t>Req.1.2</w:t>
-      </w:r>
-    </w:p>
-    <w:p>
-      <w:pPr>
-        <w:autoSpaceDE w:val="0"/>
-        <w:autoSpaceDN w:val="0"/>
-        <w:adjustRightInd w:val="0"/>
-        <w:spacing w:after="0" w:line="240" w:lineRule="auto"/>
-        <w:rPr>
-          <w:rFonts w:ascii="Arial" w:hAnsi="Arial" w:cs="Arial"/>
-          <w:sz w:val="23"/>
-          <w:szCs w:val="23"/>
-        </w:rPr>
-      </w:pPr>
-      <w:r>
-        <w:rPr>
-          <w:rFonts w:ascii="SymbolMT" w:eastAsia="SymbolMT" w:hAnsi="Arial" w:cs="SymbolMT"/>
-          <w:sz w:val="23"/>
-          <w:szCs w:val="23"/>
-        </w:rPr>
-        <w:t></w:t>
-      </w:r>
-      <w:r>
-        <w:rPr>
-          <w:rFonts w:ascii="SymbolMT" w:eastAsia="SymbolMT" w:hAnsi="Arial" w:cs="SymbolMT"/>
-          <w:sz w:val="23"/>
-          <w:szCs w:val="23"/>
-        </w:rPr>
-        <w:t xml:space="preserve"> </w:t>
-      </w:r>
-      <w:r>
-        <w:rPr>
-          <w:rFonts w:ascii="Arial" w:hAnsi="Arial" w:cs="Arial"/>
-          <w:sz w:val="23"/>
-          <w:szCs w:val="23"/>
-        </w:rPr>
-        <w:t>Comenzar eligiendo una especialidad determinada, luego la acción médica, y por último elegir entre todos los profesionales que cumplan con estas condiciones.</w:t>
-      </w:r>
-    </w:p>
-    <w:p>
-      <w:pPr>
-        <w:autoSpaceDE w:val="0"/>
-        <w:autoSpaceDN w:val="0"/>
-        <w:adjustRightInd w:val="0"/>
-        <w:spacing w:after="0" w:line="240" w:lineRule="auto"/>
-        <w:rPr>
-          <w:rFonts w:ascii="Arial" w:hAnsi="Arial" w:cs="Arial"/>
-          <w:sz w:val="23"/>
-          <w:szCs w:val="23"/>
-        </w:rPr>
-      </w:pPr>
-      <w:r>
-        <w:rPr>
-          <w:rFonts w:ascii="Arial" w:hAnsi="Arial" w:cs="Arial"/>
-          <w:sz w:val="23"/>
-          <w:szCs w:val="23"/>
-        </w:rPr>
-        <w:t>Por ejemplo, alguien necesita un oftalmólogo, no le importa quién sea el médico que lo atienda.</w:t>
-      </w:r>
-    </w:p>
-    <w:p>
-      <w:pPr>
-        <w:autoSpaceDE w:val="0"/>
-        <w:autoSpaceDN w:val="0"/>
-        <w:adjustRightInd w:val="0"/>
-        <w:spacing w:after="0" w:line="240" w:lineRule="auto"/>
-        <w:rPr>
-          <w:rFonts w:ascii="Arial" w:hAnsi="Arial" w:cs="Arial"/>
-          <w:b/>
-          <w:bCs/>
-          <w:sz w:val="23"/>
-          <w:szCs w:val="23"/>
-        </w:rPr>
-      </w:pPr>
-      <w:r>
-        <w:rPr>
-          <w:rFonts w:ascii="Arial" w:hAnsi="Arial" w:cs="Arial"/>
-          <w:b/>
-          <w:bCs/>
-          <w:sz w:val="23"/>
-          <w:szCs w:val="23"/>
-        </w:rPr>
-        <w:t>Req.1.3</w:t>
-      </w:r>
-    </w:p>
-    <w:p>
-      <w:pPr>
-        <w:autoSpaceDE w:val="0"/>
-        <w:autoSpaceDN w:val="0"/>
-        <w:adjustRightInd w:val="0"/>
-        <w:spacing w:after="0" w:line="240" w:lineRule="auto"/>
-        <w:rPr>
-          <w:rFonts w:ascii="Arial" w:hAnsi="Arial" w:cs="Arial"/>
-          <w:sz w:val="23"/>
-          <w:szCs w:val="23"/>
-        </w:rPr>
-      </w:pPr>
-      <w:r>
-        <w:rPr>
-          <w:rFonts w:ascii="SymbolMT" w:eastAsia="SymbolMT" w:hAnsi="Arial" w:cs="SymbolMT"/>
-          <w:sz w:val="23"/>
-          <w:szCs w:val="23"/>
-        </w:rPr>
-        <w:t></w:t>
-      </w:r>
-      <w:r>
-        <w:rPr>
-          <w:rFonts w:ascii="SymbolMT" w:eastAsia="SymbolMT" w:hAnsi="Arial" w:cs="SymbolMT"/>
-          <w:sz w:val="23"/>
-          <w:szCs w:val="23"/>
-        </w:rPr>
-        <w:t xml:space="preserve"> </w:t>
-      </w:r>
-      <w:r>
-        <w:rPr>
-          <w:rFonts w:ascii="Arial" w:hAnsi="Arial" w:cs="Arial"/>
-          <w:sz w:val="23"/>
-          <w:szCs w:val="23"/>
-        </w:rPr>
-        <w:t>Elegir una acción médica, luego mostrar todas las especialidades que proveen esa acción médica, y por último el profesional para esa acción médica – especialidad.</w:t>
-      </w:r>
-    </w:p>
-    <w:p>
-      <w:pPr>
-        <w:autoSpaceDE w:val="0"/>
-        <w:autoSpaceDN w:val="0"/>
-        <w:adjustRightInd w:val="0"/>
-        <w:spacing w:after="0" w:line="240" w:lineRule="auto"/>
-        <w:rPr>
-          <w:rFonts w:ascii="Arial" w:hAnsi="Arial" w:cs="Arial"/>
-          <w:sz w:val="23"/>
-          <w:szCs w:val="23"/>
-        </w:rPr>
-      </w:pPr>
-      <w:r>
-        <w:rPr>
-          <w:rFonts w:ascii="Arial" w:hAnsi="Arial" w:cs="Arial"/>
-          <w:sz w:val="23"/>
-          <w:szCs w:val="23"/>
-        </w:rPr>
-        <w:t>Por ejemplo, alguien quiere realizarse un chequeo general, por lo que comienza buscando por las acciones médicas que desea realizarse, y recién después se elige cuál es el tipo de especialista que brinda dicha acción.</w:t>
-      </w:r>
-    </w:p>
-    <w:p>
-      <w:pPr>
-        <w:autoSpaceDE w:val="0"/>
-        <w:autoSpaceDN w:val="0"/>
-        <w:adjustRightInd w:val="0"/>
-        <w:spacing w:after="0" w:line="240" w:lineRule="auto"/>
-        <w:rPr>
-          <w:rFonts w:ascii="Arial" w:hAnsi="Arial" w:cs="Arial"/>
-          <w:b/>
-          <w:bCs/>
-          <w:sz w:val="23"/>
-          <w:szCs w:val="23"/>
-        </w:rPr>
-      </w:pPr>
-      <w:proofErr w:type="spellStart"/>
-      <w:r>
-        <w:rPr>
-          <w:rFonts w:ascii="Arial" w:hAnsi="Arial" w:cs="Arial"/>
-          <w:b/>
-          <w:bCs/>
-          <w:sz w:val="23"/>
-          <w:szCs w:val="23"/>
-        </w:rPr>
-        <w:t>Req</w:t>
-      </w:r>
-      <w:proofErr w:type="spellEnd"/>
-      <w:r>
-        <w:rPr>
-          <w:rFonts w:ascii="Arial" w:hAnsi="Arial" w:cs="Arial"/>
-          <w:b/>
-          <w:bCs/>
-          <w:sz w:val="23"/>
-          <w:szCs w:val="23"/>
-        </w:rPr>
-        <w:t>. 2</w:t>
-      </w:r>
-    </w:p>
-    <w:p>
-      <w:pPr>
-        <w:autoSpaceDE w:val="0"/>
-        <w:autoSpaceDN w:val="0"/>
-        <w:adjustRightInd w:val="0"/>
-        <w:spacing w:after="0" w:line="240" w:lineRule="auto"/>
-        <w:rPr>
-          <w:rFonts w:ascii="Arial" w:hAnsi="Arial" w:cs="Arial"/>
-          <w:sz w:val="23"/>
-          <w:szCs w:val="23"/>
-        </w:rPr>
-      </w:pPr>
-      <w:r>
-        <w:rPr>
-          <w:rFonts w:ascii="Wingdings-Regular" w:eastAsia="Wingdings-Regular" w:hAnsi="Arial" w:cs="Wingdings-Regular"/>
-          <w:sz w:val="23"/>
-          <w:szCs w:val="23"/>
-        </w:rPr>
-        <w:t></w:t>
-      </w:r>
-      <w:r>
-        <w:rPr>
-          <w:rFonts w:ascii="Wingdings-Regular" w:eastAsia="Wingdings-Regular" w:hAnsi="Arial" w:cs="Wingdings-Regular"/>
-          <w:sz w:val="23"/>
-          <w:szCs w:val="23"/>
-        </w:rPr>
-        <w:t xml:space="preserve"> </w:t>
-      </w:r>
-      <w:r>
-        <w:rPr>
-          <w:rFonts w:ascii="Arial" w:hAnsi="Arial" w:cs="Arial"/>
-          <w:sz w:val="23"/>
-          <w:szCs w:val="23"/>
-        </w:rPr>
-        <w:t>Brindar turnos de tres formas distintas:</w:t>
-      </w:r>
-    </w:p>
-    <w:p>
-      <w:pPr>
-        <w:autoSpaceDE w:val="0"/>
-        <w:autoSpaceDN w:val="0"/>
-        <w:adjustRightInd w:val="0"/>
-        <w:spacing w:after="0" w:line="240" w:lineRule="auto"/>
-        <w:rPr>
-          <w:rFonts w:ascii="Arial" w:hAnsi="Arial" w:cs="Arial"/>
-          <w:sz w:val="23"/>
-          <w:szCs w:val="23"/>
-        </w:rPr>
-      </w:pPr>
-      <w:r>
-        <w:rPr>
-          <w:rFonts w:ascii="SymbolMT" w:eastAsia="SymbolMT" w:hAnsi="Arial" w:cs="SymbolMT"/>
-          <w:sz w:val="23"/>
-          <w:szCs w:val="23"/>
-        </w:rPr>
-        <w:t></w:t>
-      </w:r>
-      <w:r>
-        <w:rPr>
-          <w:rFonts w:ascii="SymbolMT" w:eastAsia="SymbolMT" w:hAnsi="Arial" w:cs="SymbolMT"/>
-          <w:sz w:val="23"/>
-          <w:szCs w:val="23"/>
-        </w:rPr>
-        <w:t xml:space="preserve"> </w:t>
-      </w:r>
-      <w:r>
-        <w:rPr>
-          <w:rFonts w:ascii="Arial" w:hAnsi="Arial" w:cs="Arial"/>
-          <w:sz w:val="23"/>
-          <w:szCs w:val="23"/>
-        </w:rPr>
-        <w:t>Turnos a intervalos de tiempo fijo, atendiendo de a un paciente por vez.</w:t>
-      </w:r>
-    </w:p>
-    <w:p>
-      <w:pPr>
-        <w:autoSpaceDE w:val="0"/>
-        <w:autoSpaceDN w:val="0"/>
-        <w:adjustRightInd w:val="0"/>
-        <w:spacing w:after="0" w:line="240" w:lineRule="auto"/>
-        <w:rPr>
-          <w:rFonts w:ascii="Arial" w:hAnsi="Arial" w:cs="Arial"/>
-          <w:sz w:val="23"/>
-          <w:szCs w:val="23"/>
-        </w:rPr>
-      </w:pPr>
-      <w:r>
-        <w:rPr>
-          <w:rFonts w:ascii="SymbolMT" w:eastAsia="SymbolMT" w:hAnsi="Arial" w:cs="SymbolMT"/>
-          <w:sz w:val="23"/>
-          <w:szCs w:val="23"/>
-        </w:rPr>
-        <w:t></w:t>
-      </w:r>
-      <w:r>
-        <w:rPr>
-          <w:rFonts w:ascii="SymbolMT" w:eastAsia="SymbolMT" w:hAnsi="Arial" w:cs="SymbolMT"/>
-          <w:sz w:val="23"/>
-          <w:szCs w:val="23"/>
-        </w:rPr>
-        <w:t xml:space="preserve"> </w:t>
-      </w:r>
-      <w:r>
-        <w:rPr>
-          <w:rFonts w:ascii="Arial" w:hAnsi="Arial" w:cs="Arial"/>
-          <w:sz w:val="23"/>
-          <w:szCs w:val="23"/>
-        </w:rPr>
-        <w:t>Turnos por orden de llegada, en un período de tiempo especificado con anterioridad.</w:t>
-      </w:r>
-    </w:p>
-    <w:p>
-      <w:pPr>
-        <w:autoSpaceDE w:val="0"/>
-        <w:autoSpaceDN w:val="0"/>
-        <w:adjustRightInd w:val="0"/>
-        <w:spacing w:after="0" w:line="240" w:lineRule="auto"/>
-        <w:rPr>
-          <w:rFonts w:ascii="Arial" w:hAnsi="Arial" w:cs="Arial"/>
-          <w:sz w:val="23"/>
-          <w:szCs w:val="23"/>
-        </w:rPr>
-      </w:pPr>
-      <w:r>
-        <w:rPr>
-          <w:rFonts w:ascii="SymbolMT" w:eastAsia="SymbolMT" w:hAnsi="Arial" w:cs="SymbolMT"/>
-          <w:sz w:val="23"/>
-          <w:szCs w:val="23"/>
-        </w:rPr>
-        <w:t></w:t>
-      </w:r>
-      <w:r>
-        <w:rPr>
-          <w:rFonts w:ascii="SymbolMT" w:eastAsia="SymbolMT" w:hAnsi="Arial" w:cs="SymbolMT"/>
-          <w:sz w:val="23"/>
-          <w:szCs w:val="23"/>
-        </w:rPr>
-        <w:t xml:space="preserve"> </w:t>
-      </w:r>
-      <w:r>
-        <w:rPr>
-          <w:rFonts w:ascii="Arial" w:hAnsi="Arial" w:cs="Arial"/>
-          <w:sz w:val="23"/>
-          <w:szCs w:val="23"/>
-        </w:rPr>
-        <w:t>Turnos a intervalos de tiempo fijo, pero atendiendo de a más de un paciente por vez.</w:t>
-      </w:r>
-    </w:p>
-    <w:p>
-      <w:pPr>
-        <w:autoSpaceDE w:val="0"/>
-        <w:autoSpaceDN w:val="0"/>
-        <w:adjustRightInd w:val="0"/>
-        <w:spacing w:after="0" w:line="240" w:lineRule="auto"/>
-        <w:rPr>
-          <w:rFonts w:ascii="Arial" w:hAnsi="Arial" w:cs="Arial"/>
-          <w:b/>
-          <w:bCs/>
-          <w:sz w:val="23"/>
-          <w:szCs w:val="23"/>
-        </w:rPr>
-      </w:pPr>
-      <w:proofErr w:type="spellStart"/>
-      <w:r>
-        <w:rPr>
-          <w:rFonts w:ascii="Arial" w:hAnsi="Arial" w:cs="Arial"/>
-          <w:b/>
-          <w:bCs/>
-          <w:sz w:val="23"/>
-          <w:szCs w:val="23"/>
-        </w:rPr>
-        <w:t>Req</w:t>
-      </w:r>
-      <w:proofErr w:type="spellEnd"/>
-      <w:r>
-        <w:rPr>
-          <w:rFonts w:ascii="Arial" w:hAnsi="Arial" w:cs="Arial"/>
-          <w:b/>
-          <w:bCs/>
-          <w:sz w:val="23"/>
-          <w:szCs w:val="23"/>
-        </w:rPr>
-        <w:t>. 3</w:t>
-      </w:r>
-    </w:p>
-    <w:p>
-      <w:pPr>
-        <w:autoSpaceDE w:val="0"/>
-        <w:autoSpaceDN w:val="0"/>
-        <w:adjustRightInd w:val="0"/>
-        <w:spacing w:after="0" w:line="240" w:lineRule="auto"/>
-        <w:rPr>
-          <w:rFonts w:ascii="Arial" w:hAnsi="Arial" w:cs="Arial"/>
-          <w:sz w:val="23"/>
-          <w:szCs w:val="23"/>
-        </w:rPr>
-      </w:pPr>
-      <w:r>
-        <w:rPr>
-          <w:rFonts w:ascii="Wingdings-Regular" w:eastAsia="Wingdings-Regular" w:hAnsi="Arial" w:cs="Wingdings-Regular"/>
-          <w:sz w:val="23"/>
-          <w:szCs w:val="23"/>
-        </w:rPr>
         <w:t></w:t>
       </w:r>
       <w:r>
@@ -3093,7 +3152,6 @@
           <w:sz w:val="23"/>
           <w:szCs w:val="23"/>
         </w:rPr>
-        <w:lastRenderedPageBreak/>
         <w:t>No es necesario que existan tres personas físicas distintas para realizar estas tareas, incluso puede ser que una misma persona realice todas las operaciones.</w:t>
       </w:r>
     </w:p>
@@ -3387,6 +3445,7 @@
         <w:spacing w:after="0" w:line="240" w:lineRule="auto"/>
       </w:pPr>
       <w:r>
+        <w:lastRenderedPageBreak/>
         <w:t>Traumatología:</w:t>
       </w:r>
     </w:p>
@@ -3821,16 +3880,1665 @@
           <w:sz w:val="23"/>
           <w:szCs w:val="23"/>
         </w:rPr>
+        <w:t>Todas estas especificaciones se determinarán antes de poner en marcha el sistema.</w:t>
+      </w:r>
+    </w:p>
+    <w:p>
+      <w:pPr>
+        <w:autoSpaceDE w:val="0"/>
+        <w:autoSpaceDN w:val="0"/>
+        <w:adjustRightInd w:val="0"/>
+        <w:spacing w:after="0" w:line="240" w:lineRule="auto"/>
+      </w:pPr>
+    </w:p>
+    <w:p>
+      <w:pPr>
+        <w:pStyle w:val="Ttulo2"/>
+      </w:pPr>
+      <w:r>
+        <w:t>Armado de la agenda</w:t>
+      </w:r>
+    </w:p>
+    <w:p>
+      <w:pPr>
+        <w:autoSpaceDE w:val="0"/>
+        <w:autoSpaceDN w:val="0"/>
+        <w:adjustRightInd w:val="0"/>
+        <w:spacing w:after="0" w:line="240" w:lineRule="auto"/>
+        <w:rPr>
+          <w:rFonts w:ascii="Arial" w:hAnsi="Arial" w:cs="Arial"/>
+          <w:sz w:val="23"/>
+          <w:szCs w:val="23"/>
+        </w:rPr>
+      </w:pPr>
+      <w:r>
+        <w:rPr>
+          <w:rFonts w:ascii="Arial" w:hAnsi="Arial" w:cs="Arial"/>
+          <w:sz w:val="23"/>
+          <w:szCs w:val="23"/>
+        </w:rPr>
+        <w:t>Al comienzo de cada período determinado, cada médico seleccionará una</w:t>
+      </w:r>
+      <w:r>
+        <w:rPr>
+          <w:rFonts w:ascii="Arial" w:hAnsi="Arial" w:cs="Arial"/>
+          <w:sz w:val="23"/>
+          <w:szCs w:val="23"/>
+        </w:rPr>
+        <w:t xml:space="preserve"> </w:t>
+      </w:r>
+      <w:r>
+        <w:rPr>
+          <w:rFonts w:ascii="Arial" w:hAnsi="Arial" w:cs="Arial"/>
+          <w:sz w:val="23"/>
+          <w:szCs w:val="23"/>
+        </w:rPr>
+        <w:t>especialidad y una subespecialidad y elegirá el tipo de turnos que desea dar,</w:t>
+      </w:r>
+      <w:r>
+        <w:rPr>
+          <w:rFonts w:ascii="Arial" w:hAnsi="Arial" w:cs="Arial"/>
+          <w:sz w:val="23"/>
+          <w:szCs w:val="23"/>
+        </w:rPr>
+        <w:t xml:space="preserve"> </w:t>
+      </w:r>
+      <w:r>
+        <w:rPr>
+          <w:rFonts w:ascii="Arial" w:hAnsi="Arial" w:cs="Arial"/>
+          <w:sz w:val="23"/>
+          <w:szCs w:val="23"/>
+        </w:rPr>
+        <w:t>los días, horarios e intervalos de tiempo en que atenderá. Luego podría repetir</w:t>
+      </w:r>
+      <w:r>
+        <w:rPr>
+          <w:rFonts w:ascii="Arial" w:hAnsi="Arial" w:cs="Arial"/>
+          <w:sz w:val="23"/>
+          <w:szCs w:val="23"/>
+        </w:rPr>
+        <w:t xml:space="preserve"> </w:t>
+      </w:r>
+      <w:r>
+        <w:rPr>
+          <w:rFonts w:ascii="Arial" w:hAnsi="Arial" w:cs="Arial"/>
+          <w:sz w:val="23"/>
+          <w:szCs w:val="23"/>
+        </w:rPr>
+        <w:t>esta operación todas las veces que sea necesario. La agenda estará habilitada</w:t>
+      </w:r>
+      <w:r>
+        <w:rPr>
+          <w:rFonts w:ascii="Arial" w:hAnsi="Arial" w:cs="Arial"/>
+          <w:sz w:val="23"/>
+          <w:szCs w:val="23"/>
+        </w:rPr>
+        <w:t xml:space="preserve"> </w:t>
+      </w:r>
+      <w:r>
+        <w:rPr>
+          <w:rFonts w:ascii="Arial" w:hAnsi="Arial" w:cs="Arial"/>
+          <w:sz w:val="23"/>
+          <w:szCs w:val="23"/>
+        </w:rPr>
+        <w:t>para este profesional, sólo en los horarios seleccionados.</w:t>
+      </w:r>
+    </w:p>
+    <w:p>
+      <w:pPr>
+        <w:pStyle w:val="Ttulo1"/>
+      </w:pPr>
+      <w:r>
+        <w:t>6 Proceso de Asignación de los turnos</w:t>
+      </w:r>
+    </w:p>
+    <w:p>
+      <w:pPr>
+        <w:autoSpaceDE w:val="0"/>
+        <w:autoSpaceDN w:val="0"/>
+        <w:adjustRightInd w:val="0"/>
+        <w:spacing w:after="0" w:line="240" w:lineRule="auto"/>
+        <w:rPr>
+          <w:rFonts w:ascii="Arial" w:hAnsi="Arial" w:cs="Arial"/>
+          <w:sz w:val="23"/>
+          <w:szCs w:val="23"/>
+        </w:rPr>
+      </w:pPr>
+      <w:r>
+        <w:rPr>
+          <w:rFonts w:ascii="Arial" w:hAnsi="Arial" w:cs="Arial"/>
+          <w:sz w:val="23"/>
+          <w:szCs w:val="23"/>
+        </w:rPr>
+        <w:t>Los turnos se otorgan diferenciando en dos clases de pacientes:</w:t>
+      </w:r>
+    </w:p>
+    <w:p>
+      <w:pPr>
+        <w:autoSpaceDE w:val="0"/>
+        <w:autoSpaceDN w:val="0"/>
+        <w:adjustRightInd w:val="0"/>
+        <w:spacing w:after="0" w:line="240" w:lineRule="auto"/>
+        <w:rPr>
+          <w:rFonts w:ascii="Arial" w:hAnsi="Arial" w:cs="Arial"/>
+          <w:sz w:val="23"/>
+          <w:szCs w:val="23"/>
+        </w:rPr>
+      </w:pPr>
+    </w:p>
+    <w:p>
+      <w:pPr>
+        <w:autoSpaceDE w:val="0"/>
+        <w:autoSpaceDN w:val="0"/>
+        <w:adjustRightInd w:val="0"/>
+        <w:spacing w:after="0" w:line="240" w:lineRule="auto"/>
+        <w:rPr>
+          <w:rFonts w:ascii="Arial" w:hAnsi="Arial" w:cs="Arial"/>
+          <w:b/>
+          <w:bCs/>
+          <w:sz w:val="23"/>
+          <w:szCs w:val="23"/>
+        </w:rPr>
+      </w:pPr>
+      <w:proofErr w:type="spellStart"/>
+      <w:r>
+        <w:rPr>
+          <w:rFonts w:ascii="Arial" w:hAnsi="Arial" w:cs="Arial"/>
+          <w:b/>
+          <w:bCs/>
+          <w:sz w:val="23"/>
+          <w:szCs w:val="23"/>
+        </w:rPr>
+        <w:t>Req</w:t>
+      </w:r>
+      <w:proofErr w:type="spellEnd"/>
+      <w:r>
+        <w:rPr>
+          <w:rFonts w:ascii="Arial" w:hAnsi="Arial" w:cs="Arial"/>
+          <w:b/>
+          <w:bCs/>
+          <w:sz w:val="23"/>
+          <w:szCs w:val="23"/>
+        </w:rPr>
+        <w:t xml:space="preserve"> 19 Pacientes que vienen por primera vez:</w:t>
+      </w:r>
+    </w:p>
+    <w:p>
+      <w:pPr>
+        <w:autoSpaceDE w:val="0"/>
+        <w:autoSpaceDN w:val="0"/>
+        <w:adjustRightInd w:val="0"/>
+        <w:spacing w:after="0" w:line="240" w:lineRule="auto"/>
+        <w:rPr>
+          <w:rFonts w:ascii="Arial" w:hAnsi="Arial" w:cs="Arial"/>
+          <w:sz w:val="23"/>
+          <w:szCs w:val="23"/>
+        </w:rPr>
+      </w:pPr>
+      <w:r>
+        <w:rPr>
+          <w:rFonts w:ascii="Arial" w:hAnsi="Arial" w:cs="Arial"/>
+          <w:sz w:val="23"/>
+          <w:szCs w:val="23"/>
+        </w:rPr>
+        <w:t>Se le solicitan todos los datos personales:</w:t>
+      </w:r>
+    </w:p>
+    <w:p>
+      <w:pPr>
+        <w:autoSpaceDE w:val="0"/>
+        <w:autoSpaceDN w:val="0"/>
+        <w:adjustRightInd w:val="0"/>
+        <w:spacing w:after="0" w:line="240" w:lineRule="auto"/>
+        <w:rPr>
+          <w:rFonts w:ascii="Arial" w:hAnsi="Arial" w:cs="Arial"/>
+          <w:sz w:val="23"/>
+          <w:szCs w:val="23"/>
+        </w:rPr>
+      </w:pPr>
+      <w:r>
+        <w:rPr>
+          <w:rFonts w:ascii="SymbolMT" w:eastAsia="SymbolMT" w:hAnsi="Arial" w:cs="SymbolMT"/>
+          <w:sz w:val="23"/>
+          <w:szCs w:val="23"/>
+        </w:rPr>
+        <w:t></w:t>
+      </w:r>
+      <w:r>
+        <w:rPr>
+          <w:rFonts w:ascii="SymbolMT" w:eastAsia="SymbolMT" w:hAnsi="Arial" w:cs="SymbolMT"/>
+          <w:sz w:val="23"/>
+          <w:szCs w:val="23"/>
+        </w:rPr>
+        <w:t xml:space="preserve"> </w:t>
+      </w:r>
+      <w:r>
+        <w:rPr>
+          <w:rFonts w:ascii="Arial" w:hAnsi="Arial" w:cs="Arial"/>
+          <w:sz w:val="23"/>
+          <w:szCs w:val="23"/>
+        </w:rPr>
+        <w:t>Nombre y Apellido</w:t>
+      </w:r>
+    </w:p>
+    <w:p>
+      <w:pPr>
+        <w:autoSpaceDE w:val="0"/>
+        <w:autoSpaceDN w:val="0"/>
+        <w:adjustRightInd w:val="0"/>
+        <w:spacing w:after="0" w:line="240" w:lineRule="auto"/>
+        <w:rPr>
+          <w:rFonts w:ascii="Arial" w:hAnsi="Arial" w:cs="Arial"/>
+          <w:sz w:val="23"/>
+          <w:szCs w:val="23"/>
+        </w:rPr>
+      </w:pPr>
+      <w:r>
+        <w:rPr>
+          <w:rFonts w:ascii="SymbolMT" w:eastAsia="SymbolMT" w:hAnsi="Arial" w:cs="SymbolMT"/>
+          <w:sz w:val="23"/>
+          <w:szCs w:val="23"/>
+        </w:rPr>
+        <w:t></w:t>
+      </w:r>
+      <w:r>
+        <w:rPr>
+          <w:rFonts w:ascii="SymbolMT" w:eastAsia="SymbolMT" w:hAnsi="Arial" w:cs="SymbolMT"/>
+          <w:sz w:val="23"/>
+          <w:szCs w:val="23"/>
+        </w:rPr>
+        <w:t xml:space="preserve"> </w:t>
+      </w:r>
+      <w:r>
+        <w:rPr>
+          <w:rFonts w:ascii="Arial" w:hAnsi="Arial" w:cs="Arial"/>
+          <w:sz w:val="23"/>
+          <w:szCs w:val="23"/>
+        </w:rPr>
+        <w:t>Nº DNI</w:t>
+      </w:r>
+    </w:p>
+    <w:p>
+      <w:pPr>
+        <w:autoSpaceDE w:val="0"/>
+        <w:autoSpaceDN w:val="0"/>
+        <w:adjustRightInd w:val="0"/>
+        <w:spacing w:after="0" w:line="240" w:lineRule="auto"/>
+        <w:rPr>
+          <w:rFonts w:ascii="Arial" w:hAnsi="Arial" w:cs="Arial"/>
+          <w:sz w:val="23"/>
+          <w:szCs w:val="23"/>
+        </w:rPr>
+      </w:pPr>
+      <w:r>
+        <w:rPr>
+          <w:rFonts w:ascii="SymbolMT" w:eastAsia="SymbolMT" w:hAnsi="Arial" w:cs="SymbolMT"/>
+          <w:sz w:val="23"/>
+          <w:szCs w:val="23"/>
+        </w:rPr>
+        <w:t></w:t>
+      </w:r>
+      <w:r>
+        <w:rPr>
+          <w:rFonts w:ascii="SymbolMT" w:eastAsia="SymbolMT" w:hAnsi="Arial" w:cs="SymbolMT"/>
+          <w:sz w:val="23"/>
+          <w:szCs w:val="23"/>
+        </w:rPr>
+        <w:t xml:space="preserve"> </w:t>
+      </w:r>
+      <w:r>
+        <w:rPr>
+          <w:rFonts w:ascii="Arial" w:hAnsi="Arial" w:cs="Arial"/>
+          <w:sz w:val="23"/>
+          <w:szCs w:val="23"/>
+        </w:rPr>
+        <w:t>Fecha de nacimiento</w:t>
+      </w:r>
+    </w:p>
+    <w:p>
+      <w:pPr>
+        <w:autoSpaceDE w:val="0"/>
+        <w:autoSpaceDN w:val="0"/>
+        <w:adjustRightInd w:val="0"/>
+        <w:spacing w:after="0" w:line="240" w:lineRule="auto"/>
+        <w:rPr>
+          <w:rFonts w:ascii="Arial" w:hAnsi="Arial" w:cs="Arial"/>
+          <w:sz w:val="23"/>
+          <w:szCs w:val="23"/>
+        </w:rPr>
+      </w:pPr>
+      <w:r>
+        <w:rPr>
+          <w:rFonts w:ascii="SymbolMT" w:eastAsia="SymbolMT" w:hAnsi="Arial" w:cs="SymbolMT"/>
+          <w:sz w:val="23"/>
+          <w:szCs w:val="23"/>
+        </w:rPr>
+        <w:t></w:t>
+      </w:r>
+      <w:r>
+        <w:rPr>
+          <w:rFonts w:ascii="SymbolMT" w:eastAsia="SymbolMT" w:hAnsi="Arial" w:cs="SymbolMT"/>
+          <w:sz w:val="23"/>
+          <w:szCs w:val="23"/>
+        </w:rPr>
+        <w:t xml:space="preserve"> </w:t>
+      </w:r>
+      <w:r>
+        <w:rPr>
+          <w:rFonts w:ascii="Arial" w:hAnsi="Arial" w:cs="Arial"/>
+          <w:sz w:val="23"/>
+          <w:szCs w:val="23"/>
+        </w:rPr>
+        <w:t>Obra social</w:t>
+      </w:r>
+    </w:p>
+    <w:p>
+      <w:pPr>
+        <w:autoSpaceDE w:val="0"/>
+        <w:autoSpaceDN w:val="0"/>
+        <w:adjustRightInd w:val="0"/>
+        <w:spacing w:after="0" w:line="240" w:lineRule="auto"/>
+        <w:rPr>
+          <w:rFonts w:ascii="Arial" w:hAnsi="Arial" w:cs="Arial"/>
+          <w:sz w:val="23"/>
+          <w:szCs w:val="23"/>
+        </w:rPr>
+      </w:pPr>
+      <w:r>
+        <w:rPr>
+          <w:rFonts w:ascii="SymbolMT" w:eastAsia="SymbolMT" w:hAnsi="Arial" w:cs="SymbolMT"/>
+          <w:sz w:val="23"/>
+          <w:szCs w:val="23"/>
+        </w:rPr>
+        <w:t></w:t>
+      </w:r>
+      <w:r>
+        <w:rPr>
+          <w:rFonts w:ascii="SymbolMT" w:eastAsia="SymbolMT" w:hAnsi="Arial" w:cs="SymbolMT"/>
+          <w:sz w:val="23"/>
+          <w:szCs w:val="23"/>
+        </w:rPr>
+        <w:t xml:space="preserve"> </w:t>
+      </w:r>
+      <w:r>
+        <w:rPr>
+          <w:rFonts w:ascii="Arial" w:hAnsi="Arial" w:cs="Arial"/>
+          <w:sz w:val="23"/>
+          <w:szCs w:val="23"/>
+        </w:rPr>
+        <w:t>Nº afiliado Obra social</w:t>
+      </w:r>
+    </w:p>
+    <w:p>
+      <w:pPr>
+        <w:autoSpaceDE w:val="0"/>
+        <w:autoSpaceDN w:val="0"/>
+        <w:adjustRightInd w:val="0"/>
+        <w:spacing w:after="0" w:line="240" w:lineRule="auto"/>
+        <w:rPr>
+          <w:rFonts w:ascii="Arial" w:hAnsi="Arial" w:cs="Arial"/>
+          <w:sz w:val="23"/>
+          <w:szCs w:val="23"/>
+        </w:rPr>
+      </w:pPr>
+      <w:r>
+        <w:rPr>
+          <w:rFonts w:ascii="SymbolMT" w:eastAsia="SymbolMT" w:hAnsi="Arial" w:cs="SymbolMT"/>
+          <w:sz w:val="23"/>
+          <w:szCs w:val="23"/>
+        </w:rPr>
+        <w:t></w:t>
+      </w:r>
+      <w:r>
+        <w:rPr>
+          <w:rFonts w:ascii="SymbolMT" w:eastAsia="SymbolMT" w:hAnsi="Arial" w:cs="SymbolMT"/>
+          <w:sz w:val="23"/>
+          <w:szCs w:val="23"/>
+        </w:rPr>
+        <w:t xml:space="preserve"> </w:t>
+      </w:r>
+      <w:r>
+        <w:rPr>
+          <w:rFonts w:ascii="Arial" w:hAnsi="Arial" w:cs="Arial"/>
+          <w:sz w:val="23"/>
+          <w:szCs w:val="23"/>
+        </w:rPr>
+        <w:t>Nº Teléfono</w:t>
+      </w:r>
+    </w:p>
+    <w:p>
+      <w:pPr>
+        <w:autoSpaceDE w:val="0"/>
+        <w:autoSpaceDN w:val="0"/>
+        <w:adjustRightInd w:val="0"/>
+        <w:spacing w:after="0" w:line="240" w:lineRule="auto"/>
+        <w:rPr>
+          <w:rFonts w:ascii="Arial" w:hAnsi="Arial" w:cs="Arial"/>
+          <w:sz w:val="23"/>
+          <w:szCs w:val="23"/>
+        </w:rPr>
+      </w:pPr>
+      <w:r>
+        <w:rPr>
+          <w:rFonts w:ascii="SymbolMT" w:eastAsia="SymbolMT" w:hAnsi="Arial" w:cs="SymbolMT"/>
+          <w:sz w:val="23"/>
+          <w:szCs w:val="23"/>
+        </w:rPr>
         <w:lastRenderedPageBreak/>
-        <w:t>Todas estas especificaciones se determinarán antes de poner en marcha el sistema.</w:t>
-      </w:r>
-    </w:p>
-    <w:p>
-      <w:pPr>
-        <w:autoSpaceDE w:val="0"/>
-        <w:autoSpaceDN w:val="0"/>
-        <w:adjustRightInd w:val="0"/>
-        <w:spacing w:after="0" w:line="240" w:lineRule="auto"/>
+        <w:t></w:t>
+      </w:r>
+      <w:r>
+        <w:rPr>
+          <w:rFonts w:ascii="SymbolMT" w:eastAsia="SymbolMT" w:hAnsi="Arial" w:cs="SymbolMT"/>
+          <w:sz w:val="23"/>
+          <w:szCs w:val="23"/>
+        </w:rPr>
+        <w:t xml:space="preserve"> </w:t>
+      </w:r>
+      <w:r>
+        <w:rPr>
+          <w:rFonts w:ascii="Arial" w:hAnsi="Arial" w:cs="Arial"/>
+          <w:sz w:val="23"/>
+          <w:szCs w:val="23"/>
+        </w:rPr>
+        <w:t>E-mail</w:t>
+      </w:r>
+    </w:p>
+    <w:p>
+      <w:pPr>
+        <w:autoSpaceDE w:val="0"/>
+        <w:autoSpaceDN w:val="0"/>
+        <w:adjustRightInd w:val="0"/>
+        <w:spacing w:after="0" w:line="240" w:lineRule="auto"/>
+        <w:rPr>
+          <w:rFonts w:ascii="Arial" w:hAnsi="Arial" w:cs="Arial"/>
+          <w:sz w:val="23"/>
+          <w:szCs w:val="23"/>
+        </w:rPr>
+      </w:pPr>
+      <w:r>
+        <w:rPr>
+          <w:rFonts w:ascii="SymbolMT" w:eastAsia="SymbolMT" w:hAnsi="Arial" w:cs="SymbolMT"/>
+          <w:sz w:val="23"/>
+          <w:szCs w:val="23"/>
+        </w:rPr>
+        <w:t></w:t>
+      </w:r>
+      <w:r>
+        <w:rPr>
+          <w:rFonts w:ascii="SymbolMT" w:eastAsia="SymbolMT" w:hAnsi="Arial" w:cs="SymbolMT"/>
+          <w:sz w:val="23"/>
+          <w:szCs w:val="23"/>
+        </w:rPr>
+        <w:t xml:space="preserve"> </w:t>
+      </w:r>
+      <w:r>
+        <w:rPr>
+          <w:rFonts w:ascii="Arial" w:hAnsi="Arial" w:cs="Arial"/>
+          <w:sz w:val="23"/>
+          <w:szCs w:val="23"/>
+        </w:rPr>
+        <w:t>Dirección</w:t>
+      </w:r>
+    </w:p>
+    <w:p>
+      <w:pPr>
+        <w:autoSpaceDE w:val="0"/>
+        <w:autoSpaceDN w:val="0"/>
+        <w:adjustRightInd w:val="0"/>
+        <w:spacing w:after="0" w:line="240" w:lineRule="auto"/>
+        <w:rPr>
+          <w:rFonts w:ascii="Arial" w:hAnsi="Arial" w:cs="Arial"/>
+          <w:sz w:val="23"/>
+          <w:szCs w:val="23"/>
+        </w:rPr>
+      </w:pPr>
+      <w:r>
+        <w:rPr>
+          <w:rFonts w:ascii="SymbolMT" w:eastAsia="SymbolMT" w:hAnsi="Arial" w:cs="SymbolMT"/>
+          <w:sz w:val="23"/>
+          <w:szCs w:val="23"/>
+        </w:rPr>
+        <w:t></w:t>
+      </w:r>
+      <w:r>
+        <w:rPr>
+          <w:rFonts w:ascii="SymbolMT" w:eastAsia="SymbolMT" w:hAnsi="Arial" w:cs="SymbolMT"/>
+          <w:sz w:val="23"/>
+          <w:szCs w:val="23"/>
+        </w:rPr>
+        <w:t xml:space="preserve"> </w:t>
+      </w:r>
+      <w:r>
+        <w:rPr>
+          <w:rFonts w:ascii="Arial" w:hAnsi="Arial" w:cs="Arial"/>
+          <w:sz w:val="23"/>
+          <w:szCs w:val="23"/>
+        </w:rPr>
+        <w:t>Localidad</w:t>
+      </w:r>
+    </w:p>
+    <w:p>
+      <w:pPr>
+        <w:autoSpaceDE w:val="0"/>
+        <w:autoSpaceDN w:val="0"/>
+        <w:adjustRightInd w:val="0"/>
+        <w:spacing w:after="0" w:line="240" w:lineRule="auto"/>
+        <w:rPr>
+          <w:rFonts w:ascii="Arial" w:hAnsi="Arial" w:cs="Arial"/>
+          <w:sz w:val="23"/>
+          <w:szCs w:val="23"/>
+        </w:rPr>
+      </w:pPr>
+      <w:r>
+        <w:rPr>
+          <w:rFonts w:ascii="Arial" w:hAnsi="Arial" w:cs="Arial"/>
+          <w:sz w:val="23"/>
+          <w:szCs w:val="23"/>
+        </w:rPr>
+        <w:t>Una vez que se tienen estos datos, se les puede asignar un turno.</w:t>
+      </w:r>
+    </w:p>
+    <w:p>
+      <w:pPr>
+        <w:autoSpaceDE w:val="0"/>
+        <w:autoSpaceDN w:val="0"/>
+        <w:adjustRightInd w:val="0"/>
+        <w:spacing w:after="0" w:line="240" w:lineRule="auto"/>
+        <w:rPr>
+          <w:rFonts w:ascii="Arial" w:hAnsi="Arial" w:cs="Arial"/>
+          <w:sz w:val="23"/>
+          <w:szCs w:val="23"/>
+        </w:rPr>
+      </w:pPr>
+    </w:p>
+    <w:p>
+      <w:pPr>
+        <w:autoSpaceDE w:val="0"/>
+        <w:autoSpaceDN w:val="0"/>
+        <w:adjustRightInd w:val="0"/>
+        <w:spacing w:after="0" w:line="240" w:lineRule="auto"/>
+        <w:rPr>
+          <w:rFonts w:ascii="Arial" w:hAnsi="Arial" w:cs="Arial"/>
+          <w:b/>
+          <w:bCs/>
+          <w:sz w:val="23"/>
+          <w:szCs w:val="23"/>
+        </w:rPr>
+      </w:pPr>
+      <w:proofErr w:type="spellStart"/>
+      <w:r>
+        <w:rPr>
+          <w:rFonts w:ascii="Arial" w:hAnsi="Arial" w:cs="Arial"/>
+          <w:b/>
+          <w:bCs/>
+          <w:sz w:val="23"/>
+          <w:szCs w:val="23"/>
+        </w:rPr>
+        <w:t>Req</w:t>
+      </w:r>
+      <w:proofErr w:type="spellEnd"/>
+      <w:r>
+        <w:rPr>
+          <w:rFonts w:ascii="Arial" w:hAnsi="Arial" w:cs="Arial"/>
+          <w:b/>
+          <w:bCs/>
+          <w:sz w:val="23"/>
+          <w:szCs w:val="23"/>
+        </w:rPr>
+        <w:t xml:space="preserve"> 20 Pacientes que han concurrido con anterioridad:</w:t>
+      </w:r>
+    </w:p>
+    <w:p>
+      <w:pPr>
+        <w:autoSpaceDE w:val="0"/>
+        <w:autoSpaceDN w:val="0"/>
+        <w:adjustRightInd w:val="0"/>
+        <w:spacing w:after="0" w:line="240" w:lineRule="auto"/>
+        <w:rPr>
+          <w:rFonts w:ascii="Arial" w:hAnsi="Arial" w:cs="Arial"/>
+          <w:sz w:val="23"/>
+          <w:szCs w:val="23"/>
+        </w:rPr>
+      </w:pPr>
+      <w:r>
+        <w:rPr>
+          <w:rFonts w:ascii="Arial" w:hAnsi="Arial" w:cs="Arial"/>
+          <w:sz w:val="23"/>
+          <w:szCs w:val="23"/>
+        </w:rPr>
+        <w:t>En este caso no se le pedirán la totalidad de los datos, porque ya se los</w:t>
+      </w:r>
+      <w:r>
+        <w:rPr>
+          <w:rFonts w:ascii="Arial" w:hAnsi="Arial" w:cs="Arial"/>
+          <w:sz w:val="23"/>
+          <w:szCs w:val="23"/>
+        </w:rPr>
+        <w:t xml:space="preserve"> </w:t>
+      </w:r>
+      <w:r>
+        <w:rPr>
+          <w:rFonts w:ascii="Arial" w:hAnsi="Arial" w:cs="Arial"/>
+          <w:sz w:val="23"/>
+          <w:szCs w:val="23"/>
+        </w:rPr>
+        <w:t>tendrá en el sistema. Solo será necesario solicitarle nombre y apellido o</w:t>
+      </w:r>
+      <w:r>
+        <w:rPr>
+          <w:rFonts w:ascii="Arial" w:hAnsi="Arial" w:cs="Arial"/>
+          <w:sz w:val="23"/>
+          <w:szCs w:val="23"/>
+        </w:rPr>
+        <w:t xml:space="preserve"> </w:t>
+      </w:r>
+      <w:r>
+        <w:rPr>
+          <w:rFonts w:ascii="Arial" w:hAnsi="Arial" w:cs="Arial"/>
+          <w:sz w:val="23"/>
+          <w:szCs w:val="23"/>
+        </w:rPr>
+        <w:t>tipo y número de documento, para ubicar al paciente dentro del sistema.</w:t>
+      </w:r>
+      <w:r>
+        <w:rPr>
+          <w:rFonts w:ascii="Arial" w:hAnsi="Arial" w:cs="Arial"/>
+          <w:sz w:val="23"/>
+          <w:szCs w:val="23"/>
+        </w:rPr>
+        <w:t xml:space="preserve"> </w:t>
+      </w:r>
+    </w:p>
+    <w:p>
+      <w:pPr>
+        <w:autoSpaceDE w:val="0"/>
+        <w:autoSpaceDN w:val="0"/>
+        <w:adjustRightInd w:val="0"/>
+        <w:spacing w:after="0" w:line="240" w:lineRule="auto"/>
+        <w:rPr>
+          <w:rFonts w:ascii="Arial" w:hAnsi="Arial" w:cs="Arial"/>
+          <w:sz w:val="23"/>
+          <w:szCs w:val="23"/>
+        </w:rPr>
+      </w:pPr>
+    </w:p>
+    <w:p>
+      <w:pPr>
+        <w:autoSpaceDE w:val="0"/>
+        <w:autoSpaceDN w:val="0"/>
+        <w:adjustRightInd w:val="0"/>
+        <w:spacing w:after="0" w:line="240" w:lineRule="auto"/>
+        <w:rPr>
+          <w:rFonts w:ascii="Arial" w:hAnsi="Arial" w:cs="Arial"/>
+          <w:b/>
+          <w:bCs/>
+          <w:sz w:val="23"/>
+          <w:szCs w:val="23"/>
+        </w:rPr>
+      </w:pPr>
+      <w:proofErr w:type="spellStart"/>
+      <w:r>
+        <w:rPr>
+          <w:rFonts w:ascii="Arial" w:hAnsi="Arial" w:cs="Arial"/>
+          <w:b/>
+          <w:bCs/>
+          <w:sz w:val="23"/>
+          <w:szCs w:val="23"/>
+        </w:rPr>
+        <w:t>Req</w:t>
+      </w:r>
+      <w:proofErr w:type="spellEnd"/>
+      <w:r>
+        <w:rPr>
+          <w:rFonts w:ascii="Arial" w:hAnsi="Arial" w:cs="Arial"/>
+          <w:b/>
+          <w:bCs/>
+          <w:sz w:val="23"/>
+          <w:szCs w:val="23"/>
+        </w:rPr>
+        <w:t xml:space="preserve"> 21</w:t>
+      </w:r>
+    </w:p>
+    <w:p>
+      <w:pPr>
+        <w:autoSpaceDE w:val="0"/>
+        <w:autoSpaceDN w:val="0"/>
+        <w:adjustRightInd w:val="0"/>
+        <w:spacing w:after="0" w:line="240" w:lineRule="auto"/>
+        <w:rPr>
+          <w:rFonts w:ascii="Arial" w:hAnsi="Arial" w:cs="Arial"/>
+          <w:sz w:val="23"/>
+          <w:szCs w:val="23"/>
+        </w:rPr>
+      </w:pPr>
+      <w:r>
+        <w:rPr>
+          <w:rFonts w:ascii="Arial" w:hAnsi="Arial" w:cs="Arial"/>
+          <w:sz w:val="23"/>
+          <w:szCs w:val="23"/>
+        </w:rPr>
+        <w:t>Los pacientes podrán solicitar turnos para un médico en particular, para</w:t>
+      </w:r>
+      <w:r>
+        <w:rPr>
+          <w:rFonts w:ascii="Arial" w:hAnsi="Arial" w:cs="Arial"/>
+          <w:sz w:val="23"/>
+          <w:szCs w:val="23"/>
+        </w:rPr>
+        <w:t xml:space="preserve"> </w:t>
+      </w:r>
+      <w:r>
+        <w:rPr>
+          <w:rFonts w:ascii="Arial" w:hAnsi="Arial" w:cs="Arial"/>
+          <w:sz w:val="23"/>
+          <w:szCs w:val="23"/>
+        </w:rPr>
+        <w:t>algún médico de una especialidad o para una determinada acción médica.</w:t>
+      </w:r>
+      <w:r>
+        <w:rPr>
+          <w:rFonts w:ascii="Arial" w:hAnsi="Arial" w:cs="Arial"/>
+          <w:sz w:val="23"/>
+          <w:szCs w:val="23"/>
+        </w:rPr>
+        <w:t xml:space="preserve"> </w:t>
+      </w:r>
+    </w:p>
+    <w:p>
+      <w:pPr>
+        <w:autoSpaceDE w:val="0"/>
+        <w:autoSpaceDN w:val="0"/>
+        <w:adjustRightInd w:val="0"/>
+        <w:spacing w:after="0" w:line="240" w:lineRule="auto"/>
+        <w:rPr>
+          <w:rFonts w:ascii="Arial" w:hAnsi="Arial" w:cs="Arial"/>
+          <w:sz w:val="23"/>
+          <w:szCs w:val="23"/>
+        </w:rPr>
+      </w:pPr>
+      <w:r>
+        <w:rPr>
+          <w:rFonts w:ascii="Arial" w:hAnsi="Arial" w:cs="Arial"/>
+          <w:sz w:val="23"/>
+          <w:szCs w:val="23"/>
+        </w:rPr>
+        <w:t>En cualquiera de los tres casos el turno será dado para un determinado</w:t>
+      </w:r>
+      <w:r>
+        <w:rPr>
+          <w:rFonts w:ascii="Arial" w:hAnsi="Arial" w:cs="Arial"/>
+          <w:sz w:val="23"/>
+          <w:szCs w:val="23"/>
+        </w:rPr>
+        <w:t xml:space="preserve"> </w:t>
+      </w:r>
+      <w:r>
+        <w:rPr>
+          <w:rFonts w:ascii="Arial" w:hAnsi="Arial" w:cs="Arial"/>
+          <w:sz w:val="23"/>
+          <w:szCs w:val="23"/>
+        </w:rPr>
+        <w:t>médico, lo que varía es la forma de seleccionarlo. Si se ingresa una</w:t>
+      </w:r>
+      <w:r>
+        <w:rPr>
+          <w:rFonts w:ascii="Arial" w:hAnsi="Arial" w:cs="Arial"/>
+          <w:sz w:val="23"/>
+          <w:szCs w:val="23"/>
+        </w:rPr>
+        <w:t xml:space="preserve"> </w:t>
+      </w:r>
+      <w:r>
+        <w:rPr>
+          <w:rFonts w:ascii="Arial" w:hAnsi="Arial" w:cs="Arial"/>
+          <w:sz w:val="23"/>
+          <w:szCs w:val="23"/>
+        </w:rPr>
+        <w:t>especialidad o una acción médica, se podrá seleccionar entre los médicos</w:t>
+      </w:r>
+      <w:r>
+        <w:rPr>
+          <w:rFonts w:ascii="Arial" w:hAnsi="Arial" w:cs="Arial"/>
+          <w:sz w:val="23"/>
+          <w:szCs w:val="23"/>
+        </w:rPr>
+        <w:t xml:space="preserve"> </w:t>
+      </w:r>
+      <w:r>
+        <w:rPr>
+          <w:rFonts w:ascii="Arial" w:hAnsi="Arial" w:cs="Arial"/>
+          <w:sz w:val="23"/>
+          <w:szCs w:val="23"/>
+        </w:rPr>
+        <w:t>que tienen esa especialidad o que realizan esa acción médica.</w:t>
+      </w:r>
+    </w:p>
+    <w:p>
+      <w:pPr>
+        <w:autoSpaceDE w:val="0"/>
+        <w:autoSpaceDN w:val="0"/>
+        <w:adjustRightInd w:val="0"/>
+        <w:spacing w:after="0" w:line="240" w:lineRule="auto"/>
+        <w:rPr>
+          <w:rFonts w:ascii="Arial" w:hAnsi="Arial" w:cs="Arial"/>
+          <w:sz w:val="23"/>
+          <w:szCs w:val="23"/>
+        </w:rPr>
+      </w:pPr>
+    </w:p>
+    <w:p>
+      <w:pPr>
+        <w:autoSpaceDE w:val="0"/>
+        <w:autoSpaceDN w:val="0"/>
+        <w:adjustRightInd w:val="0"/>
+        <w:spacing w:after="0" w:line="240" w:lineRule="auto"/>
+        <w:rPr>
+          <w:rFonts w:ascii="Arial" w:hAnsi="Arial" w:cs="Arial"/>
+          <w:b/>
+          <w:bCs/>
+          <w:sz w:val="23"/>
+          <w:szCs w:val="23"/>
+        </w:rPr>
+      </w:pPr>
+      <w:proofErr w:type="spellStart"/>
+      <w:r>
+        <w:rPr>
+          <w:rFonts w:ascii="Arial" w:hAnsi="Arial" w:cs="Arial"/>
+          <w:b/>
+          <w:bCs/>
+          <w:sz w:val="23"/>
+          <w:szCs w:val="23"/>
+        </w:rPr>
+        <w:t>Req</w:t>
+      </w:r>
+      <w:proofErr w:type="spellEnd"/>
+      <w:r>
+        <w:rPr>
+          <w:rFonts w:ascii="Arial" w:hAnsi="Arial" w:cs="Arial"/>
+          <w:b/>
+          <w:bCs/>
+          <w:sz w:val="23"/>
+          <w:szCs w:val="23"/>
+        </w:rPr>
+        <w:t xml:space="preserve"> 22</w:t>
+      </w:r>
+    </w:p>
+    <w:p>
+      <w:pPr>
+        <w:autoSpaceDE w:val="0"/>
+        <w:autoSpaceDN w:val="0"/>
+        <w:adjustRightInd w:val="0"/>
+        <w:spacing w:after="0" w:line="240" w:lineRule="auto"/>
+        <w:rPr>
+          <w:rFonts w:ascii="Arial" w:hAnsi="Arial" w:cs="Arial"/>
+          <w:sz w:val="23"/>
+          <w:szCs w:val="23"/>
+        </w:rPr>
+      </w:pPr>
+      <w:r>
+        <w:rPr>
+          <w:rFonts w:ascii="Arial" w:hAnsi="Arial" w:cs="Arial"/>
+          <w:sz w:val="23"/>
+          <w:szCs w:val="23"/>
+        </w:rPr>
+        <w:t>El paciente podrá elegir el día y horario que le convenga, siempre que el</w:t>
+      </w:r>
+      <w:r>
+        <w:rPr>
+          <w:rFonts w:ascii="Arial" w:hAnsi="Arial" w:cs="Arial"/>
+          <w:sz w:val="23"/>
+          <w:szCs w:val="23"/>
+        </w:rPr>
+        <w:t xml:space="preserve"> </w:t>
+      </w:r>
+      <w:r>
+        <w:rPr>
+          <w:rFonts w:ascii="Arial" w:hAnsi="Arial" w:cs="Arial"/>
+          <w:sz w:val="23"/>
+          <w:szCs w:val="23"/>
+        </w:rPr>
+        <w:t>turno que elija esté en el horario de atención del médico y no haya sido</w:t>
+      </w:r>
+      <w:r>
+        <w:rPr>
+          <w:rFonts w:ascii="Arial" w:hAnsi="Arial" w:cs="Arial"/>
+          <w:sz w:val="23"/>
+          <w:szCs w:val="23"/>
+        </w:rPr>
+        <w:t xml:space="preserve"> </w:t>
+      </w:r>
+      <w:r>
+        <w:rPr>
+          <w:rFonts w:ascii="Arial" w:hAnsi="Arial" w:cs="Arial"/>
+          <w:sz w:val="23"/>
+          <w:szCs w:val="23"/>
+        </w:rPr>
+        <w:t>reservado por algún otro paciente previamente, y que el día no se</w:t>
+      </w:r>
+      <w:r>
+        <w:rPr>
+          <w:rFonts w:ascii="Arial" w:hAnsi="Arial" w:cs="Arial"/>
+          <w:sz w:val="23"/>
+          <w:szCs w:val="23"/>
+        </w:rPr>
+        <w:t xml:space="preserve"> </w:t>
+      </w:r>
+      <w:r>
+        <w:rPr>
+          <w:rFonts w:ascii="Arial" w:hAnsi="Arial" w:cs="Arial"/>
+          <w:sz w:val="23"/>
+          <w:szCs w:val="23"/>
+        </w:rPr>
+        <w:t>encuentre bloqueado.</w:t>
+      </w:r>
+    </w:p>
+    <w:p>
+      <w:pPr>
+        <w:autoSpaceDE w:val="0"/>
+        <w:autoSpaceDN w:val="0"/>
+        <w:adjustRightInd w:val="0"/>
+        <w:spacing w:after="0" w:line="240" w:lineRule="auto"/>
+        <w:rPr>
+          <w:rFonts w:ascii="Arial" w:hAnsi="Arial" w:cs="Arial"/>
+          <w:sz w:val="23"/>
+          <w:szCs w:val="23"/>
+        </w:rPr>
+      </w:pPr>
+    </w:p>
+    <w:p>
+      <w:pPr>
+        <w:autoSpaceDE w:val="0"/>
+        <w:autoSpaceDN w:val="0"/>
+        <w:adjustRightInd w:val="0"/>
+        <w:spacing w:after="0" w:line="240" w:lineRule="auto"/>
+        <w:rPr>
+          <w:rFonts w:ascii="Arial" w:hAnsi="Arial" w:cs="Arial"/>
+          <w:b/>
+          <w:bCs/>
+          <w:sz w:val="23"/>
+          <w:szCs w:val="23"/>
+        </w:rPr>
+      </w:pPr>
+      <w:proofErr w:type="spellStart"/>
+      <w:r>
+        <w:rPr>
+          <w:rFonts w:ascii="Arial" w:hAnsi="Arial" w:cs="Arial"/>
+          <w:b/>
+          <w:bCs/>
+          <w:sz w:val="23"/>
+          <w:szCs w:val="23"/>
+        </w:rPr>
+        <w:t>Req</w:t>
+      </w:r>
+      <w:proofErr w:type="spellEnd"/>
+      <w:r>
+        <w:rPr>
+          <w:rFonts w:ascii="Arial" w:hAnsi="Arial" w:cs="Arial"/>
+          <w:b/>
+          <w:bCs/>
+          <w:sz w:val="23"/>
+          <w:szCs w:val="23"/>
+        </w:rPr>
+        <w:t xml:space="preserve"> 23</w:t>
+      </w:r>
+    </w:p>
+    <w:p>
+      <w:pPr>
+        <w:autoSpaceDE w:val="0"/>
+        <w:autoSpaceDN w:val="0"/>
+        <w:adjustRightInd w:val="0"/>
+        <w:spacing w:after="0" w:line="240" w:lineRule="auto"/>
+        <w:rPr>
+          <w:rFonts w:ascii="Arial" w:hAnsi="Arial" w:cs="Arial"/>
+          <w:sz w:val="23"/>
+          <w:szCs w:val="23"/>
+        </w:rPr>
+      </w:pPr>
+      <w:r>
+        <w:rPr>
+          <w:rFonts w:ascii="Arial" w:hAnsi="Arial" w:cs="Arial"/>
+          <w:sz w:val="23"/>
+          <w:szCs w:val="23"/>
+        </w:rPr>
+        <w:t>La agenda se utiliza para planificar las citas diarias de cada médico.</w:t>
+      </w:r>
+      <w:r>
+        <w:rPr>
+          <w:rFonts w:ascii="Arial" w:hAnsi="Arial" w:cs="Arial"/>
+          <w:sz w:val="23"/>
+          <w:szCs w:val="23"/>
+        </w:rPr>
+        <w:t xml:space="preserve"> </w:t>
+      </w:r>
+      <w:r>
+        <w:rPr>
+          <w:rFonts w:ascii="Arial" w:hAnsi="Arial" w:cs="Arial"/>
+          <w:sz w:val="23"/>
+          <w:szCs w:val="23"/>
+        </w:rPr>
+        <w:t>Desde la pantalla podrán ver los pacientes que tiene citados el médico en</w:t>
+      </w:r>
+      <w:r>
+        <w:rPr>
+          <w:rFonts w:ascii="Arial" w:hAnsi="Arial" w:cs="Arial"/>
+          <w:sz w:val="23"/>
+          <w:szCs w:val="23"/>
+        </w:rPr>
+        <w:t xml:space="preserve"> </w:t>
+      </w:r>
+      <w:r>
+        <w:rPr>
+          <w:rFonts w:ascii="Arial" w:hAnsi="Arial" w:cs="Arial"/>
+          <w:sz w:val="23"/>
+          <w:szCs w:val="23"/>
+        </w:rPr>
+        <w:t>el día.</w:t>
+      </w:r>
+    </w:p>
+    <w:p>
+      <w:pPr>
+        <w:autoSpaceDE w:val="0"/>
+        <w:autoSpaceDN w:val="0"/>
+        <w:adjustRightInd w:val="0"/>
+        <w:spacing w:after="0" w:line="240" w:lineRule="auto"/>
+        <w:rPr>
+          <w:rFonts w:ascii="Arial" w:hAnsi="Arial" w:cs="Arial"/>
+          <w:sz w:val="23"/>
+          <w:szCs w:val="23"/>
+        </w:rPr>
+      </w:pPr>
+    </w:p>
+    <w:p>
+      <w:pPr>
+        <w:autoSpaceDE w:val="0"/>
+        <w:autoSpaceDN w:val="0"/>
+        <w:adjustRightInd w:val="0"/>
+        <w:spacing w:after="0" w:line="240" w:lineRule="auto"/>
+        <w:rPr>
+          <w:rFonts w:ascii="Arial" w:hAnsi="Arial" w:cs="Arial"/>
+          <w:b/>
+          <w:bCs/>
+          <w:sz w:val="23"/>
+          <w:szCs w:val="23"/>
+        </w:rPr>
+      </w:pPr>
+      <w:proofErr w:type="spellStart"/>
+      <w:r>
+        <w:rPr>
+          <w:rFonts w:ascii="Arial" w:hAnsi="Arial" w:cs="Arial"/>
+          <w:b/>
+          <w:bCs/>
+          <w:sz w:val="23"/>
+          <w:szCs w:val="23"/>
+        </w:rPr>
+        <w:t>Req</w:t>
+      </w:r>
+      <w:proofErr w:type="spellEnd"/>
+      <w:r>
+        <w:rPr>
+          <w:rFonts w:ascii="Arial" w:hAnsi="Arial" w:cs="Arial"/>
+          <w:b/>
+          <w:bCs/>
+          <w:sz w:val="23"/>
+          <w:szCs w:val="23"/>
+        </w:rPr>
+        <w:t xml:space="preserve"> 24</w:t>
+      </w:r>
+    </w:p>
+    <w:p>
+      <w:pPr>
+        <w:autoSpaceDE w:val="0"/>
+        <w:autoSpaceDN w:val="0"/>
+        <w:adjustRightInd w:val="0"/>
+        <w:spacing w:after="0" w:line="240" w:lineRule="auto"/>
+        <w:rPr>
+          <w:rFonts w:ascii="Arial" w:hAnsi="Arial" w:cs="Arial"/>
+          <w:sz w:val="23"/>
+          <w:szCs w:val="23"/>
+        </w:rPr>
+      </w:pPr>
+      <w:r>
+        <w:rPr>
+          <w:rFonts w:ascii="Arial" w:hAnsi="Arial" w:cs="Arial"/>
+          <w:sz w:val="23"/>
+          <w:szCs w:val="23"/>
+        </w:rPr>
+        <w:t>En la agenda se tendrán las opciones: dar turno, bloquear/desbloquear</w:t>
+      </w:r>
+      <w:r>
+        <w:rPr>
+          <w:rFonts w:ascii="Arial" w:hAnsi="Arial" w:cs="Arial"/>
+          <w:sz w:val="23"/>
+          <w:szCs w:val="23"/>
+        </w:rPr>
+        <w:t xml:space="preserve"> </w:t>
+      </w:r>
+      <w:r>
+        <w:rPr>
+          <w:rFonts w:ascii="Arial" w:hAnsi="Arial" w:cs="Arial"/>
+          <w:sz w:val="23"/>
+          <w:szCs w:val="23"/>
+        </w:rPr>
+        <w:t>turno, una lista desplegable con los médicos disponibles (sólo se ve la</w:t>
+      </w:r>
+      <w:r>
+        <w:rPr>
+          <w:rFonts w:ascii="Arial" w:hAnsi="Arial" w:cs="Arial"/>
+          <w:sz w:val="23"/>
+          <w:szCs w:val="23"/>
+        </w:rPr>
+        <w:t xml:space="preserve"> </w:t>
+      </w:r>
+      <w:r>
+        <w:rPr>
+          <w:rFonts w:ascii="Arial" w:hAnsi="Arial" w:cs="Arial"/>
+          <w:sz w:val="23"/>
+          <w:szCs w:val="23"/>
+        </w:rPr>
+        <w:t>agenda del que esté seleccionado); otra con las especialidades</w:t>
+      </w:r>
+      <w:r>
+        <w:rPr>
+          <w:rFonts w:ascii="Arial" w:hAnsi="Arial" w:cs="Arial"/>
+          <w:sz w:val="23"/>
+          <w:szCs w:val="23"/>
+        </w:rPr>
+        <w:t xml:space="preserve"> </w:t>
+      </w:r>
+      <w:r>
+        <w:rPr>
+          <w:rFonts w:ascii="Arial" w:hAnsi="Arial" w:cs="Arial"/>
+          <w:sz w:val="23"/>
+          <w:szCs w:val="23"/>
+        </w:rPr>
+        <w:t>disponibles y otra con las acciones médicas disponibles. También se verá</w:t>
+      </w:r>
+      <w:r>
+        <w:rPr>
+          <w:rFonts w:ascii="Arial" w:hAnsi="Arial" w:cs="Arial"/>
+          <w:sz w:val="23"/>
+          <w:szCs w:val="23"/>
+        </w:rPr>
+        <w:t xml:space="preserve"> un calendario, donde se podrá elegir una fecha determinada, y se mostrará la agenda del médico correspondiente al día elegido.</w:t>
+      </w:r>
+    </w:p>
+    <w:p>
+      <w:pPr>
+        <w:autoSpaceDE w:val="0"/>
+        <w:autoSpaceDN w:val="0"/>
+        <w:adjustRightInd w:val="0"/>
+        <w:spacing w:after="0" w:line="240" w:lineRule="auto"/>
+        <w:rPr>
+          <w:rFonts w:ascii="Arial" w:hAnsi="Arial" w:cs="Arial"/>
+          <w:sz w:val="23"/>
+          <w:szCs w:val="23"/>
+        </w:rPr>
+      </w:pPr>
+    </w:p>
+    <w:p>
+      <w:pPr>
+        <w:autoSpaceDE w:val="0"/>
+        <w:autoSpaceDN w:val="0"/>
+        <w:adjustRightInd w:val="0"/>
+        <w:spacing w:after="0" w:line="240" w:lineRule="auto"/>
+        <w:rPr>
+          <w:rFonts w:ascii="Arial" w:hAnsi="Arial" w:cs="Arial"/>
+          <w:b/>
+          <w:bCs/>
+          <w:sz w:val="23"/>
+          <w:szCs w:val="23"/>
+        </w:rPr>
+      </w:pPr>
+      <w:proofErr w:type="spellStart"/>
+      <w:r>
+        <w:rPr>
+          <w:rFonts w:ascii="Arial" w:hAnsi="Arial" w:cs="Arial"/>
+          <w:b/>
+          <w:bCs/>
+          <w:sz w:val="23"/>
+          <w:szCs w:val="23"/>
+        </w:rPr>
+        <w:t>Req</w:t>
+      </w:r>
+      <w:proofErr w:type="spellEnd"/>
+      <w:r>
+        <w:rPr>
+          <w:rFonts w:ascii="Arial" w:hAnsi="Arial" w:cs="Arial"/>
+          <w:b/>
+          <w:bCs/>
+          <w:sz w:val="23"/>
+          <w:szCs w:val="23"/>
+        </w:rPr>
+        <w:t xml:space="preserve"> 25</w:t>
+      </w:r>
+    </w:p>
+    <w:p>
+      <w:pPr>
+        <w:autoSpaceDE w:val="0"/>
+        <w:autoSpaceDN w:val="0"/>
+        <w:adjustRightInd w:val="0"/>
+        <w:spacing w:after="0" w:line="240" w:lineRule="auto"/>
+        <w:rPr>
+          <w:rFonts w:ascii="Arial" w:hAnsi="Arial" w:cs="Arial"/>
+          <w:sz w:val="23"/>
+          <w:szCs w:val="23"/>
+        </w:rPr>
+      </w:pPr>
+      <w:r>
+        <w:rPr>
+          <w:rFonts w:ascii="Arial" w:hAnsi="Arial" w:cs="Arial"/>
+          <w:sz w:val="23"/>
+          <w:szCs w:val="23"/>
+        </w:rPr>
+        <w:t>La agenda permite a cada médico bloquear turnos de tal forma que no se puedan dar citas en ese día y así quedar reservado. También existirá la opción desbloquear turno.</w:t>
+      </w:r>
+    </w:p>
+    <w:p>
+      <w:pPr>
+        <w:autoSpaceDE w:val="0"/>
+        <w:autoSpaceDN w:val="0"/>
+        <w:adjustRightInd w:val="0"/>
+        <w:spacing w:after="0" w:line="240" w:lineRule="auto"/>
+        <w:rPr>
+          <w:rFonts w:ascii="Arial" w:hAnsi="Arial" w:cs="Arial"/>
+          <w:sz w:val="23"/>
+          <w:szCs w:val="23"/>
+        </w:rPr>
+      </w:pPr>
+    </w:p>
+    <w:p>
+      <w:pPr>
+        <w:autoSpaceDE w:val="0"/>
+        <w:autoSpaceDN w:val="0"/>
+        <w:adjustRightInd w:val="0"/>
+        <w:spacing w:after="0" w:line="240" w:lineRule="auto"/>
+        <w:rPr>
+          <w:rFonts w:ascii="Arial" w:hAnsi="Arial" w:cs="Arial"/>
+          <w:b/>
+          <w:bCs/>
+          <w:sz w:val="23"/>
+          <w:szCs w:val="23"/>
+        </w:rPr>
+      </w:pPr>
+      <w:proofErr w:type="spellStart"/>
+      <w:r>
+        <w:rPr>
+          <w:rFonts w:ascii="Arial" w:hAnsi="Arial" w:cs="Arial"/>
+          <w:b/>
+          <w:bCs/>
+          <w:sz w:val="23"/>
+          <w:szCs w:val="23"/>
+        </w:rPr>
+        <w:t>Req</w:t>
+      </w:r>
+      <w:proofErr w:type="spellEnd"/>
+      <w:r>
+        <w:rPr>
+          <w:rFonts w:ascii="Arial" w:hAnsi="Arial" w:cs="Arial"/>
+          <w:b/>
+          <w:bCs/>
+          <w:sz w:val="23"/>
+          <w:szCs w:val="23"/>
+        </w:rPr>
+        <w:t xml:space="preserve"> 26</w:t>
+      </w:r>
+    </w:p>
+    <w:p>
+      <w:pPr>
+        <w:autoSpaceDE w:val="0"/>
+        <w:autoSpaceDN w:val="0"/>
+        <w:adjustRightInd w:val="0"/>
+        <w:spacing w:after="0" w:line="240" w:lineRule="auto"/>
+        <w:rPr>
+          <w:rFonts w:ascii="Arial" w:hAnsi="Arial" w:cs="Arial"/>
+          <w:sz w:val="23"/>
+          <w:szCs w:val="23"/>
+        </w:rPr>
+      </w:pPr>
+      <w:r>
+        <w:rPr>
+          <w:rFonts w:ascii="Arial" w:hAnsi="Arial" w:cs="Arial"/>
+          <w:sz w:val="23"/>
+          <w:szCs w:val="23"/>
+        </w:rPr>
+        <w:t>El usuario también podrá emitir informes o listados. Algunos listados que se pueden emitir son:</w:t>
+      </w:r>
+    </w:p>
+    <w:p>
+      <w:pPr>
+        <w:autoSpaceDE w:val="0"/>
+        <w:autoSpaceDN w:val="0"/>
+        <w:adjustRightInd w:val="0"/>
+        <w:spacing w:after="0" w:line="240" w:lineRule="auto"/>
+        <w:rPr>
+          <w:rFonts w:ascii="Arial" w:hAnsi="Arial" w:cs="Arial"/>
+          <w:sz w:val="23"/>
+          <w:szCs w:val="23"/>
+        </w:rPr>
+      </w:pPr>
+      <w:r>
+        <w:rPr>
+          <w:rFonts w:ascii="SymbolMT" w:eastAsia="SymbolMT" w:hAnsi="Arial" w:cs="SymbolMT"/>
+          <w:sz w:val="23"/>
+          <w:szCs w:val="23"/>
+        </w:rPr>
+        <w:t></w:t>
+      </w:r>
+      <w:r>
+        <w:rPr>
+          <w:rFonts w:ascii="SymbolMT" w:eastAsia="SymbolMT" w:hAnsi="Arial" w:cs="SymbolMT"/>
+          <w:sz w:val="23"/>
+          <w:szCs w:val="23"/>
+        </w:rPr>
+        <w:t xml:space="preserve"> </w:t>
+      </w:r>
+      <w:r>
+        <w:rPr>
+          <w:rFonts w:ascii="Arial" w:hAnsi="Arial" w:cs="Arial"/>
+          <w:sz w:val="23"/>
+          <w:szCs w:val="23"/>
+        </w:rPr>
+        <w:t>Pacientes citados en el día.</w:t>
+      </w:r>
+    </w:p>
+    <w:p>
+      <w:pPr>
+        <w:autoSpaceDE w:val="0"/>
+        <w:autoSpaceDN w:val="0"/>
+        <w:adjustRightInd w:val="0"/>
+        <w:spacing w:after="0" w:line="240" w:lineRule="auto"/>
+        <w:rPr>
+          <w:rFonts w:ascii="Arial" w:hAnsi="Arial" w:cs="Arial"/>
+          <w:sz w:val="23"/>
+          <w:szCs w:val="23"/>
+        </w:rPr>
+      </w:pPr>
+      <w:r>
+        <w:rPr>
+          <w:rFonts w:ascii="SymbolMT" w:eastAsia="SymbolMT" w:hAnsi="Arial" w:cs="SymbolMT"/>
+          <w:sz w:val="23"/>
+          <w:szCs w:val="23"/>
+        </w:rPr>
+        <w:t></w:t>
+      </w:r>
+      <w:r>
+        <w:rPr>
+          <w:rFonts w:ascii="SymbolMT" w:eastAsia="SymbolMT" w:hAnsi="Arial" w:cs="SymbolMT"/>
+          <w:sz w:val="23"/>
+          <w:szCs w:val="23"/>
+        </w:rPr>
+        <w:t xml:space="preserve"> </w:t>
+      </w:r>
+      <w:r>
+        <w:rPr>
+          <w:rFonts w:ascii="Arial" w:hAnsi="Arial" w:cs="Arial"/>
+          <w:sz w:val="23"/>
+          <w:szCs w:val="23"/>
+        </w:rPr>
+        <w:t>Pacientes por profesional, a atender en un rango de fechas.</w:t>
+      </w:r>
+    </w:p>
+    <w:p>
+      <w:pPr>
+        <w:autoSpaceDE w:val="0"/>
+        <w:autoSpaceDN w:val="0"/>
+        <w:adjustRightInd w:val="0"/>
+        <w:spacing w:after="0" w:line="240" w:lineRule="auto"/>
+        <w:rPr>
+          <w:rFonts w:ascii="Arial" w:hAnsi="Arial" w:cs="Arial"/>
+          <w:sz w:val="23"/>
+          <w:szCs w:val="23"/>
+        </w:rPr>
+      </w:pPr>
+      <w:r>
+        <w:rPr>
+          <w:rFonts w:ascii="SymbolMT" w:eastAsia="SymbolMT" w:hAnsi="Arial" w:cs="SymbolMT"/>
+          <w:sz w:val="23"/>
+          <w:szCs w:val="23"/>
+        </w:rPr>
+        <w:t></w:t>
+      </w:r>
+      <w:r>
+        <w:rPr>
+          <w:rFonts w:ascii="SymbolMT" w:eastAsia="SymbolMT" w:hAnsi="Arial" w:cs="SymbolMT"/>
+          <w:sz w:val="23"/>
+          <w:szCs w:val="23"/>
+        </w:rPr>
+        <w:t xml:space="preserve"> </w:t>
+      </w:r>
+      <w:r>
+        <w:rPr>
+          <w:rFonts w:ascii="Arial" w:hAnsi="Arial" w:cs="Arial"/>
+          <w:sz w:val="23"/>
+          <w:szCs w:val="23"/>
+        </w:rPr>
+        <w:t>Pacientes por Obra Social, a atender en un rango de fechas.</w:t>
+      </w:r>
+    </w:p>
+    <w:p>
+      <w:pPr>
+        <w:autoSpaceDE w:val="0"/>
+        <w:autoSpaceDN w:val="0"/>
+        <w:adjustRightInd w:val="0"/>
+        <w:spacing w:after="0" w:line="240" w:lineRule="auto"/>
+        <w:rPr>
+          <w:rFonts w:ascii="Arial" w:hAnsi="Arial" w:cs="Arial"/>
+          <w:sz w:val="23"/>
+          <w:szCs w:val="23"/>
+        </w:rPr>
+      </w:pPr>
+      <w:r>
+        <w:rPr>
+          <w:rFonts w:ascii="SymbolMT" w:eastAsia="SymbolMT" w:hAnsi="Arial" w:cs="SymbolMT"/>
+          <w:sz w:val="23"/>
+          <w:szCs w:val="23"/>
+        </w:rPr>
+        <w:t></w:t>
+      </w:r>
+      <w:r>
+        <w:rPr>
+          <w:rFonts w:ascii="SymbolMT" w:eastAsia="SymbolMT" w:hAnsi="Arial" w:cs="SymbolMT"/>
+          <w:sz w:val="23"/>
+          <w:szCs w:val="23"/>
+        </w:rPr>
+        <w:t xml:space="preserve"> </w:t>
+      </w:r>
+      <w:r>
+        <w:rPr>
+          <w:rFonts w:ascii="Arial" w:hAnsi="Arial" w:cs="Arial"/>
+          <w:sz w:val="23"/>
+          <w:szCs w:val="23"/>
+        </w:rPr>
+        <w:t>Profesionales disponibles en el día</w:t>
+      </w:r>
+    </w:p>
+    <w:p>
+      <w:pPr>
+        <w:autoSpaceDE w:val="0"/>
+        <w:autoSpaceDN w:val="0"/>
+        <w:adjustRightInd w:val="0"/>
+        <w:spacing w:after="0" w:line="240" w:lineRule="auto"/>
+        <w:rPr>
+          <w:rFonts w:ascii="Arial" w:hAnsi="Arial" w:cs="Arial"/>
+          <w:sz w:val="23"/>
+          <w:szCs w:val="23"/>
+        </w:rPr>
+      </w:pPr>
+      <w:r>
+        <w:rPr>
+          <w:rFonts w:ascii="SymbolMT" w:eastAsia="SymbolMT" w:hAnsi="Arial" w:cs="SymbolMT"/>
+          <w:sz w:val="23"/>
+          <w:szCs w:val="23"/>
+        </w:rPr>
+        <w:t></w:t>
+      </w:r>
+      <w:r>
+        <w:rPr>
+          <w:rFonts w:ascii="SymbolMT" w:eastAsia="SymbolMT" w:hAnsi="Arial" w:cs="SymbolMT"/>
+          <w:sz w:val="23"/>
+          <w:szCs w:val="23"/>
+        </w:rPr>
+        <w:t xml:space="preserve"> </w:t>
+      </w:r>
+      <w:r>
+        <w:rPr>
+          <w:rFonts w:ascii="Arial" w:hAnsi="Arial" w:cs="Arial"/>
+          <w:sz w:val="23"/>
+          <w:szCs w:val="23"/>
+        </w:rPr>
+        <w:t>Profesionales por especialidad</w:t>
+      </w:r>
+    </w:p>
+    <w:p>
+      <w:pPr>
+        <w:autoSpaceDE w:val="0"/>
+        <w:autoSpaceDN w:val="0"/>
+        <w:adjustRightInd w:val="0"/>
+        <w:spacing w:after="0" w:line="240" w:lineRule="auto"/>
+        <w:rPr>
+          <w:rFonts w:ascii="Arial" w:hAnsi="Arial" w:cs="Arial"/>
+          <w:sz w:val="23"/>
+          <w:szCs w:val="23"/>
+        </w:rPr>
+      </w:pPr>
+      <w:r>
+        <w:rPr>
+          <w:rFonts w:ascii="SymbolMT" w:eastAsia="SymbolMT" w:hAnsi="Arial" w:cs="SymbolMT"/>
+          <w:sz w:val="23"/>
+          <w:szCs w:val="23"/>
+        </w:rPr>
+        <w:t></w:t>
+      </w:r>
+      <w:r>
+        <w:rPr>
+          <w:rFonts w:ascii="SymbolMT" w:eastAsia="SymbolMT" w:hAnsi="Arial" w:cs="SymbolMT"/>
+          <w:sz w:val="23"/>
+          <w:szCs w:val="23"/>
+        </w:rPr>
+        <w:t xml:space="preserve"> </w:t>
+      </w:r>
+      <w:r>
+        <w:rPr>
+          <w:rFonts w:ascii="Arial" w:hAnsi="Arial" w:cs="Arial"/>
+          <w:sz w:val="23"/>
+          <w:szCs w:val="23"/>
+        </w:rPr>
+        <w:t>Profesionales por acción médica.</w:t>
+      </w:r>
+    </w:p>
+    <w:p>
+      <w:pPr>
+        <w:autoSpaceDE w:val="0"/>
+        <w:autoSpaceDN w:val="0"/>
+        <w:adjustRightInd w:val="0"/>
+        <w:spacing w:after="0" w:line="240" w:lineRule="auto"/>
+        <w:rPr>
+          <w:rFonts w:ascii="Arial" w:hAnsi="Arial" w:cs="Arial"/>
+          <w:sz w:val="23"/>
+          <w:szCs w:val="23"/>
+        </w:rPr>
+      </w:pPr>
+    </w:p>
+    <w:p>
+      <w:pPr>
+        <w:autoSpaceDE w:val="0"/>
+        <w:autoSpaceDN w:val="0"/>
+        <w:adjustRightInd w:val="0"/>
+        <w:spacing w:after="0" w:line="240" w:lineRule="auto"/>
+        <w:rPr>
+          <w:rFonts w:ascii="Arial" w:hAnsi="Arial" w:cs="Arial"/>
+          <w:b/>
+          <w:bCs/>
+          <w:sz w:val="23"/>
+          <w:szCs w:val="23"/>
+        </w:rPr>
+      </w:pPr>
+      <w:proofErr w:type="spellStart"/>
+      <w:r>
+        <w:rPr>
+          <w:rFonts w:ascii="Arial" w:hAnsi="Arial" w:cs="Arial"/>
+          <w:b/>
+          <w:bCs/>
+          <w:sz w:val="23"/>
+          <w:szCs w:val="23"/>
+        </w:rPr>
+        <w:t>Req</w:t>
+      </w:r>
+      <w:proofErr w:type="spellEnd"/>
+      <w:r>
+        <w:rPr>
+          <w:rFonts w:ascii="Arial" w:hAnsi="Arial" w:cs="Arial"/>
+          <w:b/>
+          <w:bCs/>
+          <w:sz w:val="23"/>
+          <w:szCs w:val="23"/>
+        </w:rPr>
+        <w:t xml:space="preserve"> 27 Bloqueo de días / turnos</w:t>
+      </w:r>
+    </w:p>
+    <w:p>
+      <w:pPr>
+        <w:autoSpaceDE w:val="0"/>
+        <w:autoSpaceDN w:val="0"/>
+        <w:adjustRightInd w:val="0"/>
+        <w:spacing w:after="0" w:line="240" w:lineRule="auto"/>
+        <w:rPr>
+          <w:rFonts w:ascii="Arial" w:hAnsi="Arial" w:cs="Arial"/>
+          <w:sz w:val="23"/>
+          <w:szCs w:val="23"/>
+        </w:rPr>
+      </w:pPr>
+      <w:r>
+        <w:rPr>
+          <w:rFonts w:ascii="Arial" w:hAnsi="Arial" w:cs="Arial"/>
+          <w:sz w:val="23"/>
+          <w:szCs w:val="23"/>
+        </w:rPr>
+        <w:lastRenderedPageBreak/>
+        <w:t>Durante el transcurso del período los médicos pueden decidir no atender ciertos días por algún motivo, (por ejemplo: asistencia a un Congreso, enfermedad, etc.) en ese caso deberá poder bloquea los días necesarios. En el caso que hubiese turnos asignados para los días bloqueados, se listarán los pacientes que habrá que avisar de la suspensión de la consulta y asignarles otro turno, o en algún caso buscar a otro profesional con la misma especialidad para que lo reemplace, pero siempre avisándole al paciente y que decida si acepta el cambio de profesional o cambia el turno. Al bloquear el día, no se pueden asignar turnos en esa fecha.</w:t>
+      </w:r>
+    </w:p>
+    <w:p>
+      <w:pPr>
+        <w:pStyle w:val="Ttulo1"/>
+      </w:pPr>
+      <w:r>
+        <w:t>7 Emisión de Informes</w:t>
+      </w:r>
+    </w:p>
+    <w:p>
+      <w:pPr>
+        <w:autoSpaceDE w:val="0"/>
+        <w:autoSpaceDN w:val="0"/>
+        <w:adjustRightInd w:val="0"/>
+        <w:spacing w:after="0" w:line="240" w:lineRule="auto"/>
+        <w:rPr>
+          <w:rFonts w:ascii="Arial" w:hAnsi="Arial" w:cs="Arial"/>
+          <w:sz w:val="23"/>
+          <w:szCs w:val="23"/>
+        </w:rPr>
+      </w:pPr>
+      <w:r>
+        <w:rPr>
+          <w:rFonts w:ascii="Arial" w:hAnsi="Arial" w:cs="Arial"/>
+          <w:sz w:val="23"/>
+          <w:szCs w:val="23"/>
+        </w:rPr>
+        <w:t>Los informes serán los siguientes:</w:t>
+      </w:r>
+    </w:p>
+    <w:p>
+      <w:pPr>
+        <w:autoSpaceDE w:val="0"/>
+        <w:autoSpaceDN w:val="0"/>
+        <w:adjustRightInd w:val="0"/>
+        <w:spacing w:after="0" w:line="240" w:lineRule="auto"/>
+        <w:rPr>
+          <w:rFonts w:ascii="Arial" w:hAnsi="Arial" w:cs="Arial"/>
+          <w:sz w:val="23"/>
+          <w:szCs w:val="23"/>
+        </w:rPr>
       </w:pPr>
     </w:p>
     <w:p>
@@ -3838,28 +5546,154 @@
         <w:pStyle w:val="Ttulo2"/>
       </w:pPr>
       <w:r>
-        <w:t>Armado de la agenda</w:t>
-      </w:r>
-    </w:p>
-    <w:p>
-      <w:pPr>
-        <w:autoSpaceDE w:val="0"/>
-        <w:autoSpaceDN w:val="0"/>
-        <w:adjustRightInd w:val="0"/>
-        <w:spacing w:after="0" w:line="240" w:lineRule="auto"/>
-        <w:rPr>
-          <w:rFonts w:ascii="Arial" w:hAnsi="Arial" w:cs="Arial"/>
-          <w:sz w:val="23"/>
-          <w:szCs w:val="23"/>
-        </w:rPr>
-      </w:pPr>
-      <w:r>
-        <w:rPr>
-          <w:rFonts w:ascii="Arial" w:hAnsi="Arial" w:cs="Arial"/>
-          <w:sz w:val="23"/>
-          <w:szCs w:val="23"/>
-        </w:rPr>
-        <w:t>Al comienzo de cada período determinado, cada médico seleccionará una</w:t>
+        <w:t>Listados de Pacientes</w:t>
+      </w:r>
+    </w:p>
+    <w:p>
+      <w:pPr>
+        <w:autoSpaceDE w:val="0"/>
+        <w:autoSpaceDN w:val="0"/>
+        <w:adjustRightInd w:val="0"/>
+        <w:spacing w:after="0" w:line="240" w:lineRule="auto"/>
+        <w:rPr>
+          <w:rFonts w:ascii="Arial" w:hAnsi="Arial" w:cs="Arial"/>
+          <w:b/>
+          <w:bCs/>
+          <w:sz w:val="23"/>
+          <w:szCs w:val="23"/>
+        </w:rPr>
+      </w:pPr>
+      <w:r>
+        <w:rPr>
+          <w:rFonts w:ascii="Arial" w:hAnsi="Arial" w:cs="Arial"/>
+          <w:b/>
+          <w:bCs/>
+          <w:sz w:val="23"/>
+          <w:szCs w:val="23"/>
+        </w:rPr>
+        <w:t>Por día</w:t>
+      </w:r>
+    </w:p>
+    <w:p>
+      <w:pPr>
+        <w:autoSpaceDE w:val="0"/>
+        <w:autoSpaceDN w:val="0"/>
+        <w:adjustRightInd w:val="0"/>
+        <w:spacing w:after="0" w:line="240" w:lineRule="auto"/>
+        <w:rPr>
+          <w:rFonts w:ascii="Arial" w:hAnsi="Arial" w:cs="Arial"/>
+          <w:sz w:val="23"/>
+          <w:szCs w:val="23"/>
+        </w:rPr>
+      </w:pPr>
+      <w:r>
+        <w:rPr>
+          <w:rFonts w:ascii="Arial" w:hAnsi="Arial" w:cs="Arial"/>
+          <w:sz w:val="23"/>
+          <w:szCs w:val="23"/>
+        </w:rPr>
+        <w:t>Al seleccionar esta opción, se observa una ventana en donde una vez ingresada una fecha se puede seleccionar la opción de listar todos los pacientes con turno ese día, los pacientes con turno para un determinado profesional, o para una determinada acción médica. Estas dos últimas opciones se seleccionan a través de un menú desplegable.</w:t>
+      </w:r>
+    </w:p>
+    <w:p>
+      <w:pPr>
+        <w:autoSpaceDE w:val="0"/>
+        <w:autoSpaceDN w:val="0"/>
+        <w:adjustRightInd w:val="0"/>
+        <w:spacing w:after="0" w:line="240" w:lineRule="auto"/>
+        <w:rPr>
+          <w:rFonts w:ascii="Arial" w:hAnsi="Arial" w:cs="Arial"/>
+          <w:sz w:val="23"/>
+          <w:szCs w:val="23"/>
+        </w:rPr>
+      </w:pPr>
+      <w:r>
+        <w:rPr>
+          <w:rFonts w:ascii="Arial" w:hAnsi="Arial" w:cs="Arial"/>
+          <w:sz w:val="23"/>
+          <w:szCs w:val="23"/>
+        </w:rPr>
+        <w:t>Una vez seleccionado esto, se tiene la posibilidad de imprimir directamente el listado, o bien se puede tener una vista previa del mismo en pantalla.</w:t>
+      </w:r>
+    </w:p>
+    <w:p>
+      <w:pPr>
+        <w:autoSpaceDE w:val="0"/>
+        <w:autoSpaceDN w:val="0"/>
+        <w:adjustRightInd w:val="0"/>
+        <w:spacing w:after="0" w:line="240" w:lineRule="auto"/>
+        <w:rPr>
+          <w:rFonts w:ascii="Arial" w:hAnsi="Arial" w:cs="Arial"/>
+          <w:sz w:val="23"/>
+          <w:szCs w:val="23"/>
+        </w:rPr>
+      </w:pPr>
+      <w:r>
+        <w:rPr>
+          <w:rFonts w:ascii="Arial" w:hAnsi="Arial" w:cs="Arial"/>
+          <w:sz w:val="23"/>
+          <w:szCs w:val="23"/>
+        </w:rPr>
+        <w:t>En el listado figura el nombre y apellido del paciente, el horario del turno que tiene asignado, el profesional con el que tiene cita y la acción médica.</w:t>
+      </w:r>
+    </w:p>
+    <w:p>
+      <w:pPr>
+        <w:autoSpaceDE w:val="0"/>
+        <w:autoSpaceDN w:val="0"/>
+        <w:adjustRightInd w:val="0"/>
+        <w:spacing w:after="0" w:line="240" w:lineRule="auto"/>
+        <w:rPr>
+          <w:rFonts w:ascii="Arial" w:hAnsi="Arial" w:cs="Arial"/>
+          <w:sz w:val="23"/>
+          <w:szCs w:val="23"/>
+        </w:rPr>
+      </w:pPr>
+    </w:p>
+    <w:p>
+      <w:pPr>
+        <w:autoSpaceDE w:val="0"/>
+        <w:autoSpaceDN w:val="0"/>
+        <w:adjustRightInd w:val="0"/>
+        <w:spacing w:after="0" w:line="240" w:lineRule="auto"/>
+        <w:rPr>
+          <w:rFonts w:ascii="Arial" w:hAnsi="Arial" w:cs="Arial"/>
+          <w:b/>
+          <w:bCs/>
+          <w:sz w:val="23"/>
+          <w:szCs w:val="23"/>
+        </w:rPr>
+      </w:pPr>
+      <w:r>
+        <w:rPr>
+          <w:rFonts w:ascii="Arial" w:hAnsi="Arial" w:cs="Arial"/>
+          <w:b/>
+          <w:bCs/>
+          <w:sz w:val="23"/>
+          <w:szCs w:val="23"/>
+        </w:rPr>
+        <w:t>Por Profesional</w:t>
+      </w:r>
+    </w:p>
+    <w:p>
+      <w:pPr>
+        <w:autoSpaceDE w:val="0"/>
+        <w:autoSpaceDN w:val="0"/>
+        <w:adjustRightInd w:val="0"/>
+        <w:spacing w:after="0" w:line="240" w:lineRule="auto"/>
+        <w:rPr>
+          <w:rFonts w:ascii="Arial" w:hAnsi="Arial" w:cs="Arial"/>
+          <w:sz w:val="23"/>
+          <w:szCs w:val="23"/>
+        </w:rPr>
+      </w:pPr>
+      <w:r>
+        <w:rPr>
+          <w:rFonts w:ascii="Arial" w:hAnsi="Arial" w:cs="Arial"/>
+          <w:sz w:val="23"/>
+          <w:szCs w:val="23"/>
+        </w:rPr>
+        <w:t>Una vez elegida esta opción, se tiene acceso a una pantalla en donde</w:t>
       </w:r>
       <w:r>
         <w:rPr>
@@ -3875,7 +5709,7 @@
           <w:sz w:val="23"/>
           <w:szCs w:val="23"/>
         </w:rPr>
-        <w:t>especialidad y una subespecialidad y elegirá el tipo de turnos que desea dar,</w:t>
+        <w:t>debe seleccionarse de un menú desplegable el nombre del profesional</w:t>
       </w:r>
       <w:r>
         <w:rPr>
@@ -3891,1791 +5725,7 @@
           <w:sz w:val="23"/>
           <w:szCs w:val="23"/>
         </w:rPr>
-        <w:t>los días, horarios e intervalos de tiempo en que atenderá. Luego podría repetir</w:t>
-      </w:r>
-      <w:r>
-        <w:rPr>
-          <w:rFonts w:ascii="Arial" w:hAnsi="Arial" w:cs="Arial"/>
-          <w:sz w:val="23"/>
-          <w:szCs w:val="23"/>
-        </w:rPr>
-        <w:t xml:space="preserve"> </w:t>
-      </w:r>
-      <w:r>
-        <w:rPr>
-          <w:rFonts w:ascii="Arial" w:hAnsi="Arial" w:cs="Arial"/>
-          <w:sz w:val="23"/>
-          <w:szCs w:val="23"/>
-        </w:rPr>
-        <w:t>esta operación todas las veces que sea necesario. La agenda estará habilitada</w:t>
-      </w:r>
-      <w:r>
-        <w:rPr>
-          <w:rFonts w:ascii="Arial" w:hAnsi="Arial" w:cs="Arial"/>
-          <w:sz w:val="23"/>
-          <w:szCs w:val="23"/>
-        </w:rPr>
-        <w:t xml:space="preserve"> </w:t>
-      </w:r>
-      <w:r>
-        <w:rPr>
-          <w:rFonts w:ascii="Arial" w:hAnsi="Arial" w:cs="Arial"/>
-          <w:sz w:val="23"/>
-          <w:szCs w:val="23"/>
-        </w:rPr>
-        <w:t>para este profesional, sólo en los horarios seleccionados.</w:t>
-      </w:r>
-    </w:p>
-    <w:p>
-      <w:pPr>
-        <w:pStyle w:val="Ttulo1"/>
-      </w:pPr>
-      <w:r>
-        <w:t>6 Proceso de Asignación de los turnos</w:t>
-      </w:r>
-    </w:p>
-    <w:p>
-      <w:pPr>
-        <w:autoSpaceDE w:val="0"/>
-        <w:autoSpaceDN w:val="0"/>
-        <w:adjustRightInd w:val="0"/>
-        <w:spacing w:after="0" w:line="240" w:lineRule="auto"/>
-        <w:rPr>
-          <w:rFonts w:ascii="Arial" w:hAnsi="Arial" w:cs="Arial"/>
-          <w:sz w:val="23"/>
-          <w:szCs w:val="23"/>
-        </w:rPr>
-      </w:pPr>
-      <w:r>
-        <w:rPr>
-          <w:rFonts w:ascii="Arial" w:hAnsi="Arial" w:cs="Arial"/>
-          <w:sz w:val="23"/>
-          <w:szCs w:val="23"/>
-        </w:rPr>
-        <w:t>Los turnos se otorgan diferenciando en dos clases de pacientes:</w:t>
-      </w:r>
-    </w:p>
-    <w:p>
-      <w:pPr>
-        <w:autoSpaceDE w:val="0"/>
-        <w:autoSpaceDN w:val="0"/>
-        <w:adjustRightInd w:val="0"/>
-        <w:spacing w:after="0" w:line="240" w:lineRule="auto"/>
-        <w:rPr>
-          <w:rFonts w:ascii="Arial" w:hAnsi="Arial" w:cs="Arial"/>
-          <w:sz w:val="23"/>
-          <w:szCs w:val="23"/>
-        </w:rPr>
-      </w:pPr>
-    </w:p>
-    <w:p>
-      <w:pPr>
-        <w:autoSpaceDE w:val="0"/>
-        <w:autoSpaceDN w:val="0"/>
-        <w:adjustRightInd w:val="0"/>
-        <w:spacing w:after="0" w:line="240" w:lineRule="auto"/>
-        <w:rPr>
-          <w:rFonts w:ascii="Arial" w:hAnsi="Arial" w:cs="Arial"/>
-          <w:b/>
-          <w:bCs/>
-          <w:sz w:val="23"/>
-          <w:szCs w:val="23"/>
-        </w:rPr>
-      </w:pPr>
-      <w:proofErr w:type="spellStart"/>
-      <w:r>
-        <w:rPr>
-          <w:rFonts w:ascii="Arial" w:hAnsi="Arial" w:cs="Arial"/>
-          <w:b/>
-          <w:bCs/>
-          <w:sz w:val="23"/>
-          <w:szCs w:val="23"/>
-        </w:rPr>
-        <w:t>Req</w:t>
-      </w:r>
-      <w:proofErr w:type="spellEnd"/>
-      <w:r>
-        <w:rPr>
-          <w:rFonts w:ascii="Arial" w:hAnsi="Arial" w:cs="Arial"/>
-          <w:b/>
-          <w:bCs/>
-          <w:sz w:val="23"/>
-          <w:szCs w:val="23"/>
-        </w:rPr>
-        <w:t xml:space="preserve"> 19 Pacientes que vienen por primera vez:</w:t>
-      </w:r>
-    </w:p>
-    <w:p>
-      <w:pPr>
-        <w:autoSpaceDE w:val="0"/>
-        <w:autoSpaceDN w:val="0"/>
-        <w:adjustRightInd w:val="0"/>
-        <w:spacing w:after="0" w:line="240" w:lineRule="auto"/>
-        <w:rPr>
-          <w:rFonts w:ascii="Arial" w:hAnsi="Arial" w:cs="Arial"/>
-          <w:sz w:val="23"/>
-          <w:szCs w:val="23"/>
-        </w:rPr>
-      </w:pPr>
-      <w:r>
-        <w:rPr>
-          <w:rFonts w:ascii="Arial" w:hAnsi="Arial" w:cs="Arial"/>
-          <w:sz w:val="23"/>
-          <w:szCs w:val="23"/>
-        </w:rPr>
-        <w:t>Se le solicitan todos los datos personales:</w:t>
-      </w:r>
-    </w:p>
-    <w:p>
-      <w:pPr>
-        <w:autoSpaceDE w:val="0"/>
-        <w:autoSpaceDN w:val="0"/>
-        <w:adjustRightInd w:val="0"/>
-        <w:spacing w:after="0" w:line="240" w:lineRule="auto"/>
-        <w:rPr>
-          <w:rFonts w:ascii="Arial" w:hAnsi="Arial" w:cs="Arial"/>
-          <w:sz w:val="23"/>
-          <w:szCs w:val="23"/>
-        </w:rPr>
-      </w:pPr>
-      <w:r>
-        <w:rPr>
-          <w:rFonts w:ascii="SymbolMT" w:eastAsia="SymbolMT" w:hAnsi="Arial" w:cs="SymbolMT"/>
-          <w:sz w:val="23"/>
-          <w:szCs w:val="23"/>
-        </w:rPr>
-        <w:t></w:t>
-      </w:r>
-      <w:r>
-        <w:rPr>
-          <w:rFonts w:ascii="SymbolMT" w:eastAsia="SymbolMT" w:hAnsi="Arial" w:cs="SymbolMT"/>
-          <w:sz w:val="23"/>
-          <w:szCs w:val="23"/>
-        </w:rPr>
-        <w:t xml:space="preserve"> </w:t>
-      </w:r>
-      <w:r>
-        <w:rPr>
-          <w:rFonts w:ascii="Arial" w:hAnsi="Arial" w:cs="Arial"/>
-          <w:sz w:val="23"/>
-          <w:szCs w:val="23"/>
-        </w:rPr>
-        <w:t>Nombre y Apellido</w:t>
-      </w:r>
-    </w:p>
-    <w:p>
-      <w:pPr>
-        <w:autoSpaceDE w:val="0"/>
-        <w:autoSpaceDN w:val="0"/>
-        <w:adjustRightInd w:val="0"/>
-        <w:spacing w:after="0" w:line="240" w:lineRule="auto"/>
-        <w:rPr>
-          <w:rFonts w:ascii="Arial" w:hAnsi="Arial" w:cs="Arial"/>
-          <w:sz w:val="23"/>
-          <w:szCs w:val="23"/>
-        </w:rPr>
-      </w:pPr>
-      <w:r>
-        <w:rPr>
-          <w:rFonts w:ascii="SymbolMT" w:eastAsia="SymbolMT" w:hAnsi="Arial" w:cs="SymbolMT"/>
-          <w:sz w:val="23"/>
-          <w:szCs w:val="23"/>
-        </w:rPr>
-        <w:t></w:t>
-      </w:r>
-      <w:r>
-        <w:rPr>
-          <w:rFonts w:ascii="SymbolMT" w:eastAsia="SymbolMT" w:hAnsi="Arial" w:cs="SymbolMT"/>
-          <w:sz w:val="23"/>
-          <w:szCs w:val="23"/>
-        </w:rPr>
-        <w:t xml:space="preserve"> </w:t>
-      </w:r>
-      <w:r>
-        <w:rPr>
-          <w:rFonts w:ascii="Arial" w:hAnsi="Arial" w:cs="Arial"/>
-          <w:sz w:val="23"/>
-          <w:szCs w:val="23"/>
-        </w:rPr>
-        <w:t>Nº DNI</w:t>
-      </w:r>
-    </w:p>
-    <w:p>
-      <w:pPr>
-        <w:autoSpaceDE w:val="0"/>
-        <w:autoSpaceDN w:val="0"/>
-        <w:adjustRightInd w:val="0"/>
-        <w:spacing w:after="0" w:line="240" w:lineRule="auto"/>
-        <w:rPr>
-          <w:rFonts w:ascii="Arial" w:hAnsi="Arial" w:cs="Arial"/>
-          <w:sz w:val="23"/>
-          <w:szCs w:val="23"/>
-        </w:rPr>
-      </w:pPr>
-      <w:r>
-        <w:rPr>
-          <w:rFonts w:ascii="SymbolMT" w:eastAsia="SymbolMT" w:hAnsi="Arial" w:cs="SymbolMT"/>
-          <w:sz w:val="23"/>
-          <w:szCs w:val="23"/>
-        </w:rPr>
-        <w:t></w:t>
-      </w:r>
-      <w:r>
-        <w:rPr>
-          <w:rFonts w:ascii="SymbolMT" w:eastAsia="SymbolMT" w:hAnsi="Arial" w:cs="SymbolMT"/>
-          <w:sz w:val="23"/>
-          <w:szCs w:val="23"/>
-        </w:rPr>
-        <w:t xml:space="preserve"> </w:t>
-      </w:r>
-      <w:r>
-        <w:rPr>
-          <w:rFonts w:ascii="Arial" w:hAnsi="Arial" w:cs="Arial"/>
-          <w:sz w:val="23"/>
-          <w:szCs w:val="23"/>
-        </w:rPr>
-        <w:t>Fecha de nacimiento</w:t>
-      </w:r>
-    </w:p>
-    <w:p>
-      <w:pPr>
-        <w:autoSpaceDE w:val="0"/>
-        <w:autoSpaceDN w:val="0"/>
-        <w:adjustRightInd w:val="0"/>
-        <w:spacing w:after="0" w:line="240" w:lineRule="auto"/>
-        <w:rPr>
-          <w:rFonts w:ascii="Arial" w:hAnsi="Arial" w:cs="Arial"/>
-          <w:sz w:val="23"/>
-          <w:szCs w:val="23"/>
-        </w:rPr>
-      </w:pPr>
-      <w:r>
-        <w:rPr>
-          <w:rFonts w:ascii="SymbolMT" w:eastAsia="SymbolMT" w:hAnsi="Arial" w:cs="SymbolMT"/>
-          <w:sz w:val="23"/>
-          <w:szCs w:val="23"/>
-        </w:rPr>
-        <w:t></w:t>
-      </w:r>
-      <w:r>
-        <w:rPr>
-          <w:rFonts w:ascii="SymbolMT" w:eastAsia="SymbolMT" w:hAnsi="Arial" w:cs="SymbolMT"/>
-          <w:sz w:val="23"/>
-          <w:szCs w:val="23"/>
-        </w:rPr>
-        <w:t xml:space="preserve"> </w:t>
-      </w:r>
-      <w:r>
-        <w:rPr>
-          <w:rFonts w:ascii="Arial" w:hAnsi="Arial" w:cs="Arial"/>
-          <w:sz w:val="23"/>
-          <w:szCs w:val="23"/>
-        </w:rPr>
-        <w:t>Obra social</w:t>
-      </w:r>
-    </w:p>
-    <w:p>
-      <w:pPr>
-        <w:autoSpaceDE w:val="0"/>
-        <w:autoSpaceDN w:val="0"/>
-        <w:adjustRightInd w:val="0"/>
-        <w:spacing w:after="0" w:line="240" w:lineRule="auto"/>
-        <w:rPr>
-          <w:rFonts w:ascii="Arial" w:hAnsi="Arial" w:cs="Arial"/>
-          <w:sz w:val="23"/>
-          <w:szCs w:val="23"/>
-        </w:rPr>
-      </w:pPr>
-      <w:r>
-        <w:rPr>
-          <w:rFonts w:ascii="SymbolMT" w:eastAsia="SymbolMT" w:hAnsi="Arial" w:cs="SymbolMT"/>
-          <w:sz w:val="23"/>
-          <w:szCs w:val="23"/>
-        </w:rPr>
-        <w:t></w:t>
-      </w:r>
-      <w:r>
-        <w:rPr>
-          <w:rFonts w:ascii="SymbolMT" w:eastAsia="SymbolMT" w:hAnsi="Arial" w:cs="SymbolMT"/>
-          <w:sz w:val="23"/>
-          <w:szCs w:val="23"/>
-        </w:rPr>
-        <w:t xml:space="preserve"> </w:t>
-      </w:r>
-      <w:r>
-        <w:rPr>
-          <w:rFonts w:ascii="Arial" w:hAnsi="Arial" w:cs="Arial"/>
-          <w:sz w:val="23"/>
-          <w:szCs w:val="23"/>
-        </w:rPr>
-        <w:t>Nº afiliado Obra social</w:t>
-      </w:r>
-    </w:p>
-    <w:p>
-      <w:pPr>
-        <w:autoSpaceDE w:val="0"/>
-        <w:autoSpaceDN w:val="0"/>
-        <w:adjustRightInd w:val="0"/>
-        <w:spacing w:after="0" w:line="240" w:lineRule="auto"/>
-        <w:rPr>
-          <w:rFonts w:ascii="Arial" w:hAnsi="Arial" w:cs="Arial"/>
-          <w:sz w:val="23"/>
-          <w:szCs w:val="23"/>
-        </w:rPr>
-      </w:pPr>
-      <w:r>
-        <w:rPr>
-          <w:rFonts w:ascii="SymbolMT" w:eastAsia="SymbolMT" w:hAnsi="Arial" w:cs="SymbolMT"/>
-          <w:sz w:val="23"/>
-          <w:szCs w:val="23"/>
-        </w:rPr>
-        <w:t></w:t>
-      </w:r>
-      <w:r>
-        <w:rPr>
-          <w:rFonts w:ascii="SymbolMT" w:eastAsia="SymbolMT" w:hAnsi="Arial" w:cs="SymbolMT"/>
-          <w:sz w:val="23"/>
-          <w:szCs w:val="23"/>
-        </w:rPr>
-        <w:t xml:space="preserve"> </w:t>
-      </w:r>
-      <w:r>
-        <w:rPr>
-          <w:rFonts w:ascii="Arial" w:hAnsi="Arial" w:cs="Arial"/>
-          <w:sz w:val="23"/>
-          <w:szCs w:val="23"/>
-        </w:rPr>
-        <w:t>Nº Teléfono</w:t>
-      </w:r>
-    </w:p>
-    <w:p>
-      <w:pPr>
-        <w:autoSpaceDE w:val="0"/>
-        <w:autoSpaceDN w:val="0"/>
-        <w:adjustRightInd w:val="0"/>
-        <w:spacing w:after="0" w:line="240" w:lineRule="auto"/>
-        <w:rPr>
-          <w:rFonts w:ascii="Arial" w:hAnsi="Arial" w:cs="Arial"/>
-          <w:sz w:val="23"/>
-          <w:szCs w:val="23"/>
-        </w:rPr>
-      </w:pPr>
-      <w:r>
-        <w:rPr>
-          <w:rFonts w:ascii="SymbolMT" w:eastAsia="SymbolMT" w:hAnsi="Arial" w:cs="SymbolMT"/>
-          <w:sz w:val="23"/>
-          <w:szCs w:val="23"/>
-        </w:rPr>
-        <w:t></w:t>
-      </w:r>
-      <w:r>
-        <w:rPr>
-          <w:rFonts w:ascii="SymbolMT" w:eastAsia="SymbolMT" w:hAnsi="Arial" w:cs="SymbolMT"/>
-          <w:sz w:val="23"/>
-          <w:szCs w:val="23"/>
-        </w:rPr>
-        <w:t xml:space="preserve"> </w:t>
-      </w:r>
-      <w:r>
-        <w:rPr>
-          <w:rFonts w:ascii="Arial" w:hAnsi="Arial" w:cs="Arial"/>
-          <w:sz w:val="23"/>
-          <w:szCs w:val="23"/>
-        </w:rPr>
-        <w:t>E-mail</w:t>
-      </w:r>
-    </w:p>
-    <w:p>
-      <w:pPr>
-        <w:autoSpaceDE w:val="0"/>
-        <w:autoSpaceDN w:val="0"/>
-        <w:adjustRightInd w:val="0"/>
-        <w:spacing w:after="0" w:line="240" w:lineRule="auto"/>
-        <w:rPr>
-          <w:rFonts w:ascii="Arial" w:hAnsi="Arial" w:cs="Arial"/>
-          <w:sz w:val="23"/>
-          <w:szCs w:val="23"/>
-        </w:rPr>
-      </w:pPr>
-      <w:r>
-        <w:rPr>
-          <w:rFonts w:ascii="SymbolMT" w:eastAsia="SymbolMT" w:hAnsi="Arial" w:cs="SymbolMT"/>
-          <w:sz w:val="23"/>
-          <w:szCs w:val="23"/>
-        </w:rPr>
-        <w:t></w:t>
-      </w:r>
-      <w:r>
-        <w:rPr>
-          <w:rFonts w:ascii="SymbolMT" w:eastAsia="SymbolMT" w:hAnsi="Arial" w:cs="SymbolMT"/>
-          <w:sz w:val="23"/>
-          <w:szCs w:val="23"/>
-        </w:rPr>
-        <w:t xml:space="preserve"> </w:t>
-      </w:r>
-      <w:r>
-        <w:rPr>
-          <w:rFonts w:ascii="Arial" w:hAnsi="Arial" w:cs="Arial"/>
-          <w:sz w:val="23"/>
-          <w:szCs w:val="23"/>
-        </w:rPr>
-        <w:t>Dirección</w:t>
-      </w:r>
-    </w:p>
-    <w:p>
-      <w:pPr>
-        <w:autoSpaceDE w:val="0"/>
-        <w:autoSpaceDN w:val="0"/>
-        <w:adjustRightInd w:val="0"/>
-        <w:spacing w:after="0" w:line="240" w:lineRule="auto"/>
-        <w:rPr>
-          <w:rFonts w:ascii="Arial" w:hAnsi="Arial" w:cs="Arial"/>
-          <w:sz w:val="23"/>
-          <w:szCs w:val="23"/>
-        </w:rPr>
-      </w:pPr>
-      <w:r>
-        <w:rPr>
-          <w:rFonts w:ascii="SymbolMT" w:eastAsia="SymbolMT" w:hAnsi="Arial" w:cs="SymbolMT"/>
-          <w:sz w:val="23"/>
-          <w:szCs w:val="23"/>
-        </w:rPr>
-        <w:t></w:t>
-      </w:r>
-      <w:r>
-        <w:rPr>
-          <w:rFonts w:ascii="SymbolMT" w:eastAsia="SymbolMT" w:hAnsi="Arial" w:cs="SymbolMT"/>
-          <w:sz w:val="23"/>
-          <w:szCs w:val="23"/>
-        </w:rPr>
-        <w:t xml:space="preserve"> </w:t>
-      </w:r>
-      <w:r>
-        <w:rPr>
-          <w:rFonts w:ascii="Arial" w:hAnsi="Arial" w:cs="Arial"/>
-          <w:sz w:val="23"/>
-          <w:szCs w:val="23"/>
-        </w:rPr>
-        <w:t>Localidad</w:t>
-      </w:r>
-    </w:p>
-    <w:p>
-      <w:pPr>
-        <w:autoSpaceDE w:val="0"/>
-        <w:autoSpaceDN w:val="0"/>
-        <w:adjustRightInd w:val="0"/>
-        <w:spacing w:after="0" w:line="240" w:lineRule="auto"/>
-        <w:rPr>
-          <w:rFonts w:ascii="Arial" w:hAnsi="Arial" w:cs="Arial"/>
-          <w:sz w:val="23"/>
-          <w:szCs w:val="23"/>
-        </w:rPr>
-      </w:pPr>
-      <w:r>
-        <w:rPr>
-          <w:rFonts w:ascii="Arial" w:hAnsi="Arial" w:cs="Arial"/>
-          <w:sz w:val="23"/>
-          <w:szCs w:val="23"/>
-        </w:rPr>
-        <w:t>Una vez que se tienen estos datos, se les puede asignar un turno.</w:t>
-      </w:r>
-    </w:p>
-    <w:p>
-      <w:pPr>
-        <w:autoSpaceDE w:val="0"/>
-        <w:autoSpaceDN w:val="0"/>
-        <w:adjustRightInd w:val="0"/>
-        <w:spacing w:after="0" w:line="240" w:lineRule="auto"/>
-        <w:rPr>
-          <w:rFonts w:ascii="Arial" w:hAnsi="Arial" w:cs="Arial"/>
-          <w:sz w:val="23"/>
-          <w:szCs w:val="23"/>
-        </w:rPr>
-      </w:pPr>
-    </w:p>
-    <w:p>
-      <w:pPr>
-        <w:autoSpaceDE w:val="0"/>
-        <w:autoSpaceDN w:val="0"/>
-        <w:adjustRightInd w:val="0"/>
-        <w:spacing w:after="0" w:line="240" w:lineRule="auto"/>
-        <w:rPr>
-          <w:rFonts w:ascii="Arial" w:hAnsi="Arial" w:cs="Arial"/>
-          <w:b/>
-          <w:bCs/>
-          <w:sz w:val="23"/>
-          <w:szCs w:val="23"/>
-        </w:rPr>
-      </w:pPr>
-      <w:proofErr w:type="spellStart"/>
-      <w:r>
-        <w:rPr>
-          <w:rFonts w:ascii="Arial" w:hAnsi="Arial" w:cs="Arial"/>
-          <w:b/>
-          <w:bCs/>
-          <w:sz w:val="23"/>
-          <w:szCs w:val="23"/>
-        </w:rPr>
-        <w:t>Req</w:t>
-      </w:r>
-      <w:proofErr w:type="spellEnd"/>
-      <w:r>
-        <w:rPr>
-          <w:rFonts w:ascii="Arial" w:hAnsi="Arial" w:cs="Arial"/>
-          <w:b/>
-          <w:bCs/>
-          <w:sz w:val="23"/>
-          <w:szCs w:val="23"/>
-        </w:rPr>
-        <w:t xml:space="preserve"> 20 Pacientes que han concurrido con anterioridad:</w:t>
-      </w:r>
-    </w:p>
-    <w:p>
-      <w:pPr>
-        <w:autoSpaceDE w:val="0"/>
-        <w:autoSpaceDN w:val="0"/>
-        <w:adjustRightInd w:val="0"/>
-        <w:spacing w:after="0" w:line="240" w:lineRule="auto"/>
-        <w:rPr>
-          <w:rFonts w:ascii="Arial" w:hAnsi="Arial" w:cs="Arial"/>
-          <w:sz w:val="23"/>
-          <w:szCs w:val="23"/>
-        </w:rPr>
-      </w:pPr>
-      <w:r>
-        <w:rPr>
-          <w:rFonts w:ascii="Arial" w:hAnsi="Arial" w:cs="Arial"/>
-          <w:sz w:val="23"/>
-          <w:szCs w:val="23"/>
-        </w:rPr>
-        <w:t>En este caso no se le pedirán la totalidad de los datos, porque ya se los</w:t>
-      </w:r>
-      <w:r>
-        <w:rPr>
-          <w:rFonts w:ascii="Arial" w:hAnsi="Arial" w:cs="Arial"/>
-          <w:sz w:val="23"/>
-          <w:szCs w:val="23"/>
-        </w:rPr>
-        <w:t xml:space="preserve"> </w:t>
-      </w:r>
-      <w:r>
-        <w:rPr>
-          <w:rFonts w:ascii="Arial" w:hAnsi="Arial" w:cs="Arial"/>
-          <w:sz w:val="23"/>
-          <w:szCs w:val="23"/>
-        </w:rPr>
-        <w:t>tendrá en el sistema. Solo será necesario solicitarle nombre y apellido o</w:t>
-      </w:r>
-      <w:r>
-        <w:rPr>
-          <w:rFonts w:ascii="Arial" w:hAnsi="Arial" w:cs="Arial"/>
-          <w:sz w:val="23"/>
-          <w:szCs w:val="23"/>
-        </w:rPr>
-        <w:t xml:space="preserve"> </w:t>
-      </w:r>
-      <w:r>
-        <w:rPr>
-          <w:rFonts w:ascii="Arial" w:hAnsi="Arial" w:cs="Arial"/>
-          <w:sz w:val="23"/>
-          <w:szCs w:val="23"/>
-        </w:rPr>
-        <w:t>tipo y número de documento, para ubicar al paciente dentro del sistema.</w:t>
-      </w:r>
-      <w:r>
-        <w:rPr>
-          <w:rFonts w:ascii="Arial" w:hAnsi="Arial" w:cs="Arial"/>
-          <w:sz w:val="23"/>
-          <w:szCs w:val="23"/>
-        </w:rPr>
-        <w:t xml:space="preserve"> </w:t>
-      </w:r>
-    </w:p>
-    <w:p>
-      <w:pPr>
-        <w:autoSpaceDE w:val="0"/>
-        <w:autoSpaceDN w:val="0"/>
-        <w:adjustRightInd w:val="0"/>
-        <w:spacing w:after="0" w:line="240" w:lineRule="auto"/>
-        <w:rPr>
-          <w:rFonts w:ascii="Arial" w:hAnsi="Arial" w:cs="Arial"/>
-          <w:sz w:val="23"/>
-          <w:szCs w:val="23"/>
-        </w:rPr>
-      </w:pPr>
-    </w:p>
-    <w:p>
-      <w:pPr>
-        <w:autoSpaceDE w:val="0"/>
-        <w:autoSpaceDN w:val="0"/>
-        <w:adjustRightInd w:val="0"/>
-        <w:spacing w:after="0" w:line="240" w:lineRule="auto"/>
-        <w:rPr>
-          <w:rFonts w:ascii="Arial" w:hAnsi="Arial" w:cs="Arial"/>
-          <w:b/>
-          <w:bCs/>
-          <w:sz w:val="23"/>
-          <w:szCs w:val="23"/>
-        </w:rPr>
-      </w:pPr>
-      <w:proofErr w:type="spellStart"/>
-      <w:r>
-        <w:rPr>
-          <w:rFonts w:ascii="Arial" w:hAnsi="Arial" w:cs="Arial"/>
-          <w:b/>
-          <w:bCs/>
-          <w:sz w:val="23"/>
-          <w:szCs w:val="23"/>
-        </w:rPr>
-        <w:t>Req</w:t>
-      </w:r>
-      <w:proofErr w:type="spellEnd"/>
-      <w:r>
-        <w:rPr>
-          <w:rFonts w:ascii="Arial" w:hAnsi="Arial" w:cs="Arial"/>
-          <w:b/>
-          <w:bCs/>
-          <w:sz w:val="23"/>
-          <w:szCs w:val="23"/>
-        </w:rPr>
-        <w:t xml:space="preserve"> 21</w:t>
-      </w:r>
-    </w:p>
-    <w:p>
-      <w:pPr>
-        <w:autoSpaceDE w:val="0"/>
-        <w:autoSpaceDN w:val="0"/>
-        <w:adjustRightInd w:val="0"/>
-        <w:spacing w:after="0" w:line="240" w:lineRule="auto"/>
-        <w:rPr>
-          <w:rFonts w:ascii="Arial" w:hAnsi="Arial" w:cs="Arial"/>
-          <w:sz w:val="23"/>
-          <w:szCs w:val="23"/>
-        </w:rPr>
-      </w:pPr>
-      <w:r>
-        <w:rPr>
-          <w:rFonts w:ascii="Arial" w:hAnsi="Arial" w:cs="Arial"/>
-          <w:sz w:val="23"/>
-          <w:szCs w:val="23"/>
-        </w:rPr>
-        <w:t>Los pacientes podrán solicitar turnos para un médico en particular, para</w:t>
-      </w:r>
-      <w:r>
-        <w:rPr>
-          <w:rFonts w:ascii="Arial" w:hAnsi="Arial" w:cs="Arial"/>
-          <w:sz w:val="23"/>
-          <w:szCs w:val="23"/>
-        </w:rPr>
-        <w:t xml:space="preserve"> </w:t>
-      </w:r>
-      <w:r>
-        <w:rPr>
-          <w:rFonts w:ascii="Arial" w:hAnsi="Arial" w:cs="Arial"/>
-          <w:sz w:val="23"/>
-          <w:szCs w:val="23"/>
-        </w:rPr>
-        <w:t>algún médico de una especialidad o para una determinada acción médica.</w:t>
-      </w:r>
-      <w:r>
-        <w:rPr>
-          <w:rFonts w:ascii="Arial" w:hAnsi="Arial" w:cs="Arial"/>
-          <w:sz w:val="23"/>
-          <w:szCs w:val="23"/>
-        </w:rPr>
-        <w:t xml:space="preserve"> </w:t>
-      </w:r>
-    </w:p>
-    <w:p>
-      <w:pPr>
-        <w:autoSpaceDE w:val="0"/>
-        <w:autoSpaceDN w:val="0"/>
-        <w:adjustRightInd w:val="0"/>
-        <w:spacing w:after="0" w:line="240" w:lineRule="auto"/>
-        <w:rPr>
-          <w:rFonts w:ascii="Arial" w:hAnsi="Arial" w:cs="Arial"/>
-          <w:sz w:val="23"/>
-          <w:szCs w:val="23"/>
-        </w:rPr>
-      </w:pPr>
-      <w:r>
-        <w:rPr>
-          <w:rFonts w:ascii="Arial" w:hAnsi="Arial" w:cs="Arial"/>
-          <w:sz w:val="23"/>
-          <w:szCs w:val="23"/>
-        </w:rPr>
-        <w:t>En cualquiera de los tres casos el turno será dado para un determinado</w:t>
-      </w:r>
-      <w:r>
-        <w:rPr>
-          <w:rFonts w:ascii="Arial" w:hAnsi="Arial" w:cs="Arial"/>
-          <w:sz w:val="23"/>
-          <w:szCs w:val="23"/>
-        </w:rPr>
-        <w:t xml:space="preserve"> </w:t>
-      </w:r>
-      <w:r>
-        <w:rPr>
-          <w:rFonts w:ascii="Arial" w:hAnsi="Arial" w:cs="Arial"/>
-          <w:sz w:val="23"/>
-          <w:szCs w:val="23"/>
-        </w:rPr>
-        <w:t>médico, lo que varía es la forma de seleccionarlo. Si se ingresa una</w:t>
-      </w:r>
-      <w:r>
-        <w:rPr>
-          <w:rFonts w:ascii="Arial" w:hAnsi="Arial" w:cs="Arial"/>
-          <w:sz w:val="23"/>
-          <w:szCs w:val="23"/>
-        </w:rPr>
-        <w:t xml:space="preserve"> </w:t>
-      </w:r>
-      <w:r>
-        <w:rPr>
-          <w:rFonts w:ascii="Arial" w:hAnsi="Arial" w:cs="Arial"/>
-          <w:sz w:val="23"/>
-          <w:szCs w:val="23"/>
-        </w:rPr>
-        <w:t>especialidad o una acción médica, se podrá seleccionar entre los médicos</w:t>
-      </w:r>
-      <w:r>
-        <w:rPr>
-          <w:rFonts w:ascii="Arial" w:hAnsi="Arial" w:cs="Arial"/>
-          <w:sz w:val="23"/>
-          <w:szCs w:val="23"/>
-        </w:rPr>
-        <w:t xml:space="preserve"> </w:t>
-      </w:r>
-      <w:r>
-        <w:rPr>
-          <w:rFonts w:ascii="Arial" w:hAnsi="Arial" w:cs="Arial"/>
-          <w:sz w:val="23"/>
-          <w:szCs w:val="23"/>
-        </w:rPr>
-        <w:t>que tienen esa especialidad o que realizan esa acción médica.</w:t>
-      </w:r>
-    </w:p>
-    <w:p>
-      <w:pPr>
-        <w:autoSpaceDE w:val="0"/>
-        <w:autoSpaceDN w:val="0"/>
-        <w:adjustRightInd w:val="0"/>
-        <w:spacing w:after="0" w:line="240" w:lineRule="auto"/>
-        <w:rPr>
-          <w:rFonts w:ascii="Arial" w:hAnsi="Arial" w:cs="Arial"/>
-          <w:sz w:val="23"/>
-          <w:szCs w:val="23"/>
-        </w:rPr>
-      </w:pPr>
-    </w:p>
-    <w:p>
-      <w:pPr>
-        <w:autoSpaceDE w:val="0"/>
-        <w:autoSpaceDN w:val="0"/>
-        <w:adjustRightInd w:val="0"/>
-        <w:spacing w:after="0" w:line="240" w:lineRule="auto"/>
-        <w:rPr>
-          <w:rFonts w:ascii="Arial" w:hAnsi="Arial" w:cs="Arial"/>
-          <w:b/>
-          <w:bCs/>
-          <w:sz w:val="23"/>
-          <w:szCs w:val="23"/>
-        </w:rPr>
-      </w:pPr>
-      <w:proofErr w:type="spellStart"/>
-      <w:r>
-        <w:rPr>
-          <w:rFonts w:ascii="Arial" w:hAnsi="Arial" w:cs="Arial"/>
-          <w:b/>
-          <w:bCs/>
-          <w:sz w:val="23"/>
-          <w:szCs w:val="23"/>
-        </w:rPr>
-        <w:t>Req</w:t>
-      </w:r>
-      <w:proofErr w:type="spellEnd"/>
-      <w:r>
-        <w:rPr>
-          <w:rFonts w:ascii="Arial" w:hAnsi="Arial" w:cs="Arial"/>
-          <w:b/>
-          <w:bCs/>
-          <w:sz w:val="23"/>
-          <w:szCs w:val="23"/>
-        </w:rPr>
-        <w:t xml:space="preserve"> 22</w:t>
-      </w:r>
-    </w:p>
-    <w:p>
-      <w:pPr>
-        <w:autoSpaceDE w:val="0"/>
-        <w:autoSpaceDN w:val="0"/>
-        <w:adjustRightInd w:val="0"/>
-        <w:spacing w:after="0" w:line="240" w:lineRule="auto"/>
-        <w:rPr>
-          <w:rFonts w:ascii="Arial" w:hAnsi="Arial" w:cs="Arial"/>
-          <w:sz w:val="23"/>
-          <w:szCs w:val="23"/>
-        </w:rPr>
-      </w:pPr>
-      <w:r>
-        <w:rPr>
-          <w:rFonts w:ascii="Arial" w:hAnsi="Arial" w:cs="Arial"/>
-          <w:sz w:val="23"/>
-          <w:szCs w:val="23"/>
-        </w:rPr>
-        <w:t>El paciente podrá elegir el día y horario que le convenga, siempre que el</w:t>
-      </w:r>
-      <w:r>
-        <w:rPr>
-          <w:rFonts w:ascii="Arial" w:hAnsi="Arial" w:cs="Arial"/>
-          <w:sz w:val="23"/>
-          <w:szCs w:val="23"/>
-        </w:rPr>
-        <w:t xml:space="preserve"> </w:t>
-      </w:r>
-      <w:r>
-        <w:rPr>
-          <w:rFonts w:ascii="Arial" w:hAnsi="Arial" w:cs="Arial"/>
-          <w:sz w:val="23"/>
-          <w:szCs w:val="23"/>
-        </w:rPr>
-        <w:t>turno que elija esté en el horario de atención del médico y no haya sido</w:t>
-      </w:r>
-      <w:r>
-        <w:rPr>
-          <w:rFonts w:ascii="Arial" w:hAnsi="Arial" w:cs="Arial"/>
-          <w:sz w:val="23"/>
-          <w:szCs w:val="23"/>
-        </w:rPr>
-        <w:t xml:space="preserve"> </w:t>
-      </w:r>
-      <w:r>
-        <w:rPr>
-          <w:rFonts w:ascii="Arial" w:hAnsi="Arial" w:cs="Arial"/>
-          <w:sz w:val="23"/>
-          <w:szCs w:val="23"/>
-        </w:rPr>
-        <w:t>reservado por algún otro paciente previamente, y que el día no se</w:t>
-      </w:r>
-      <w:r>
-        <w:rPr>
-          <w:rFonts w:ascii="Arial" w:hAnsi="Arial" w:cs="Arial"/>
-          <w:sz w:val="23"/>
-          <w:szCs w:val="23"/>
-        </w:rPr>
-        <w:t xml:space="preserve"> </w:t>
-      </w:r>
-      <w:r>
-        <w:rPr>
-          <w:rFonts w:ascii="Arial" w:hAnsi="Arial" w:cs="Arial"/>
-          <w:sz w:val="23"/>
-          <w:szCs w:val="23"/>
-        </w:rPr>
-        <w:t>encuentre bloqueado.</w:t>
-      </w:r>
-    </w:p>
-    <w:p>
-      <w:pPr>
-        <w:autoSpaceDE w:val="0"/>
-        <w:autoSpaceDN w:val="0"/>
-        <w:adjustRightInd w:val="0"/>
-        <w:spacing w:after="0" w:line="240" w:lineRule="auto"/>
-        <w:rPr>
-          <w:rFonts w:ascii="Arial" w:hAnsi="Arial" w:cs="Arial"/>
-          <w:sz w:val="23"/>
-          <w:szCs w:val="23"/>
-        </w:rPr>
-      </w:pPr>
-    </w:p>
-    <w:p>
-      <w:pPr>
-        <w:autoSpaceDE w:val="0"/>
-        <w:autoSpaceDN w:val="0"/>
-        <w:adjustRightInd w:val="0"/>
-        <w:spacing w:after="0" w:line="240" w:lineRule="auto"/>
-        <w:rPr>
-          <w:rFonts w:ascii="Arial" w:hAnsi="Arial" w:cs="Arial"/>
-          <w:b/>
-          <w:bCs/>
-          <w:sz w:val="23"/>
-          <w:szCs w:val="23"/>
-        </w:rPr>
-      </w:pPr>
-      <w:proofErr w:type="spellStart"/>
-      <w:r>
-        <w:rPr>
-          <w:rFonts w:ascii="Arial" w:hAnsi="Arial" w:cs="Arial"/>
-          <w:b/>
-          <w:bCs/>
-          <w:sz w:val="23"/>
-          <w:szCs w:val="23"/>
-        </w:rPr>
-        <w:t>Req</w:t>
-      </w:r>
-      <w:proofErr w:type="spellEnd"/>
-      <w:r>
-        <w:rPr>
-          <w:rFonts w:ascii="Arial" w:hAnsi="Arial" w:cs="Arial"/>
-          <w:b/>
-          <w:bCs/>
-          <w:sz w:val="23"/>
-          <w:szCs w:val="23"/>
-        </w:rPr>
-        <w:t xml:space="preserve"> 23</w:t>
-      </w:r>
-    </w:p>
-    <w:p>
-      <w:pPr>
-        <w:autoSpaceDE w:val="0"/>
-        <w:autoSpaceDN w:val="0"/>
-        <w:adjustRightInd w:val="0"/>
-        <w:spacing w:after="0" w:line="240" w:lineRule="auto"/>
-        <w:rPr>
-          <w:rFonts w:ascii="Arial" w:hAnsi="Arial" w:cs="Arial"/>
-          <w:sz w:val="23"/>
-          <w:szCs w:val="23"/>
-        </w:rPr>
-      </w:pPr>
-      <w:r>
-        <w:rPr>
-          <w:rFonts w:ascii="Arial" w:hAnsi="Arial" w:cs="Arial"/>
-          <w:sz w:val="23"/>
-          <w:szCs w:val="23"/>
-        </w:rPr>
-        <w:t>La agenda se utiliza para planificar las citas diarias de cada médico.</w:t>
-      </w:r>
-      <w:r>
-        <w:rPr>
-          <w:rFonts w:ascii="Arial" w:hAnsi="Arial" w:cs="Arial"/>
-          <w:sz w:val="23"/>
-          <w:szCs w:val="23"/>
-        </w:rPr>
-        <w:t xml:space="preserve"> </w:t>
-      </w:r>
-      <w:r>
-        <w:rPr>
-          <w:rFonts w:ascii="Arial" w:hAnsi="Arial" w:cs="Arial"/>
-          <w:sz w:val="23"/>
-          <w:szCs w:val="23"/>
-        </w:rPr>
-        <w:t>Desde la pantalla podrán ver los pacientes que tiene citados el médico en</w:t>
-      </w:r>
-      <w:r>
-        <w:rPr>
-          <w:rFonts w:ascii="Arial" w:hAnsi="Arial" w:cs="Arial"/>
-          <w:sz w:val="23"/>
-          <w:szCs w:val="23"/>
-        </w:rPr>
-        <w:t xml:space="preserve"> </w:t>
-      </w:r>
-      <w:r>
-        <w:rPr>
-          <w:rFonts w:ascii="Arial" w:hAnsi="Arial" w:cs="Arial"/>
-          <w:sz w:val="23"/>
-          <w:szCs w:val="23"/>
-        </w:rPr>
-        <w:t>el día.</w:t>
-      </w:r>
-    </w:p>
-    <w:p>
-      <w:pPr>
-        <w:autoSpaceDE w:val="0"/>
-        <w:autoSpaceDN w:val="0"/>
-        <w:adjustRightInd w:val="0"/>
-        <w:spacing w:after="0" w:line="240" w:lineRule="auto"/>
-        <w:rPr>
-          <w:rFonts w:ascii="Arial" w:hAnsi="Arial" w:cs="Arial"/>
-          <w:sz w:val="23"/>
-          <w:szCs w:val="23"/>
-        </w:rPr>
-      </w:pPr>
-    </w:p>
-    <w:p>
-      <w:pPr>
-        <w:autoSpaceDE w:val="0"/>
-        <w:autoSpaceDN w:val="0"/>
-        <w:adjustRightInd w:val="0"/>
-        <w:spacing w:after="0" w:line="240" w:lineRule="auto"/>
-        <w:rPr>
-          <w:rFonts w:ascii="Arial" w:hAnsi="Arial" w:cs="Arial"/>
-          <w:b/>
-          <w:bCs/>
-          <w:sz w:val="23"/>
-          <w:szCs w:val="23"/>
-        </w:rPr>
-      </w:pPr>
-      <w:proofErr w:type="spellStart"/>
-      <w:r>
-        <w:rPr>
-          <w:rFonts w:ascii="Arial" w:hAnsi="Arial" w:cs="Arial"/>
-          <w:b/>
-          <w:bCs/>
-          <w:sz w:val="23"/>
-          <w:szCs w:val="23"/>
-        </w:rPr>
-        <w:t>Req</w:t>
-      </w:r>
-      <w:proofErr w:type="spellEnd"/>
-      <w:r>
-        <w:rPr>
-          <w:rFonts w:ascii="Arial" w:hAnsi="Arial" w:cs="Arial"/>
-          <w:b/>
-          <w:bCs/>
-          <w:sz w:val="23"/>
-          <w:szCs w:val="23"/>
-        </w:rPr>
-        <w:t xml:space="preserve"> 24</w:t>
-      </w:r>
-    </w:p>
-    <w:p>
-      <w:pPr>
-        <w:autoSpaceDE w:val="0"/>
-        <w:autoSpaceDN w:val="0"/>
-        <w:adjustRightInd w:val="0"/>
-        <w:spacing w:after="0" w:line="240" w:lineRule="auto"/>
-        <w:rPr>
-          <w:rFonts w:ascii="Arial" w:hAnsi="Arial" w:cs="Arial"/>
-          <w:sz w:val="23"/>
-          <w:szCs w:val="23"/>
-        </w:rPr>
-      </w:pPr>
-      <w:r>
-        <w:rPr>
-          <w:rFonts w:ascii="Arial" w:hAnsi="Arial" w:cs="Arial"/>
-          <w:sz w:val="23"/>
-          <w:szCs w:val="23"/>
-        </w:rPr>
-        <w:lastRenderedPageBreak/>
-        <w:t>En la agenda se tendrán las opciones: dar turno, bloquear/desbloquear</w:t>
-      </w:r>
-      <w:r>
-        <w:rPr>
-          <w:rFonts w:ascii="Arial" w:hAnsi="Arial" w:cs="Arial"/>
-          <w:sz w:val="23"/>
-          <w:szCs w:val="23"/>
-        </w:rPr>
-        <w:t xml:space="preserve"> </w:t>
-      </w:r>
-      <w:r>
-        <w:rPr>
-          <w:rFonts w:ascii="Arial" w:hAnsi="Arial" w:cs="Arial"/>
-          <w:sz w:val="23"/>
-          <w:szCs w:val="23"/>
-        </w:rPr>
-        <w:t>turno, una lista desplegable con los médicos disponibles (sólo se ve la</w:t>
-      </w:r>
-      <w:r>
-        <w:rPr>
-          <w:rFonts w:ascii="Arial" w:hAnsi="Arial" w:cs="Arial"/>
-          <w:sz w:val="23"/>
-          <w:szCs w:val="23"/>
-        </w:rPr>
-        <w:t xml:space="preserve"> </w:t>
-      </w:r>
-      <w:r>
-        <w:rPr>
-          <w:rFonts w:ascii="Arial" w:hAnsi="Arial" w:cs="Arial"/>
-          <w:sz w:val="23"/>
-          <w:szCs w:val="23"/>
-        </w:rPr>
-        <w:t>agenda del que esté seleccionado); otra con las especialidades</w:t>
-      </w:r>
-      <w:r>
-        <w:rPr>
-          <w:rFonts w:ascii="Arial" w:hAnsi="Arial" w:cs="Arial"/>
-          <w:sz w:val="23"/>
-          <w:szCs w:val="23"/>
-        </w:rPr>
-        <w:t xml:space="preserve"> </w:t>
-      </w:r>
-      <w:r>
-        <w:rPr>
-          <w:rFonts w:ascii="Arial" w:hAnsi="Arial" w:cs="Arial"/>
-          <w:sz w:val="23"/>
-          <w:szCs w:val="23"/>
-        </w:rPr>
-        <w:t>disponibles y otra con las acciones médicas disponibles. También se verá</w:t>
-      </w:r>
-      <w:r>
-        <w:rPr>
-          <w:rFonts w:ascii="Arial" w:hAnsi="Arial" w:cs="Arial"/>
-          <w:sz w:val="23"/>
-          <w:szCs w:val="23"/>
-        </w:rPr>
-        <w:t xml:space="preserve"> un calendario, donde se podrá elegir una fecha determinada, y se mostrará la agenda del médico correspondiente al día elegido.</w:t>
-      </w:r>
-    </w:p>
-    <w:p>
-      <w:pPr>
-        <w:autoSpaceDE w:val="0"/>
-        <w:autoSpaceDN w:val="0"/>
-        <w:adjustRightInd w:val="0"/>
-        <w:spacing w:after="0" w:line="240" w:lineRule="auto"/>
-        <w:rPr>
-          <w:rFonts w:ascii="Arial" w:hAnsi="Arial" w:cs="Arial"/>
-          <w:sz w:val="23"/>
-          <w:szCs w:val="23"/>
-        </w:rPr>
-      </w:pPr>
-    </w:p>
-    <w:p>
-      <w:pPr>
-        <w:autoSpaceDE w:val="0"/>
-        <w:autoSpaceDN w:val="0"/>
-        <w:adjustRightInd w:val="0"/>
-        <w:spacing w:after="0" w:line="240" w:lineRule="auto"/>
-        <w:rPr>
-          <w:rFonts w:ascii="Arial" w:hAnsi="Arial" w:cs="Arial"/>
-          <w:b/>
-          <w:bCs/>
-          <w:sz w:val="23"/>
-          <w:szCs w:val="23"/>
-        </w:rPr>
-      </w:pPr>
-      <w:proofErr w:type="spellStart"/>
-      <w:r>
-        <w:rPr>
-          <w:rFonts w:ascii="Arial" w:hAnsi="Arial" w:cs="Arial"/>
-          <w:b/>
-          <w:bCs/>
-          <w:sz w:val="23"/>
-          <w:szCs w:val="23"/>
-        </w:rPr>
-        <w:t>Req</w:t>
-      </w:r>
-      <w:proofErr w:type="spellEnd"/>
-      <w:r>
-        <w:rPr>
-          <w:rFonts w:ascii="Arial" w:hAnsi="Arial" w:cs="Arial"/>
-          <w:b/>
-          <w:bCs/>
-          <w:sz w:val="23"/>
-          <w:szCs w:val="23"/>
-        </w:rPr>
-        <w:t xml:space="preserve"> 25</w:t>
-      </w:r>
-    </w:p>
-    <w:p>
-      <w:pPr>
-        <w:autoSpaceDE w:val="0"/>
-        <w:autoSpaceDN w:val="0"/>
-        <w:adjustRightInd w:val="0"/>
-        <w:spacing w:after="0" w:line="240" w:lineRule="auto"/>
-        <w:rPr>
-          <w:rFonts w:ascii="Arial" w:hAnsi="Arial" w:cs="Arial"/>
-          <w:sz w:val="23"/>
-          <w:szCs w:val="23"/>
-        </w:rPr>
-      </w:pPr>
-      <w:r>
-        <w:rPr>
-          <w:rFonts w:ascii="Arial" w:hAnsi="Arial" w:cs="Arial"/>
-          <w:sz w:val="23"/>
-          <w:szCs w:val="23"/>
-        </w:rPr>
-        <w:t>La agenda permite a cada médico bloquear turnos de tal forma que no se puedan dar citas en ese día y así quedar reservado. También existirá la opción desbloquear turno.</w:t>
-      </w:r>
-    </w:p>
-    <w:p>
-      <w:pPr>
-        <w:autoSpaceDE w:val="0"/>
-        <w:autoSpaceDN w:val="0"/>
-        <w:adjustRightInd w:val="0"/>
-        <w:spacing w:after="0" w:line="240" w:lineRule="auto"/>
-        <w:rPr>
-          <w:rFonts w:ascii="Arial" w:hAnsi="Arial" w:cs="Arial"/>
-          <w:sz w:val="23"/>
-          <w:szCs w:val="23"/>
-        </w:rPr>
-      </w:pPr>
-    </w:p>
-    <w:p>
-      <w:pPr>
-        <w:autoSpaceDE w:val="0"/>
-        <w:autoSpaceDN w:val="0"/>
-        <w:adjustRightInd w:val="0"/>
-        <w:spacing w:after="0" w:line="240" w:lineRule="auto"/>
-        <w:rPr>
-          <w:rFonts w:ascii="Arial" w:hAnsi="Arial" w:cs="Arial"/>
-          <w:b/>
-          <w:bCs/>
-          <w:sz w:val="23"/>
-          <w:szCs w:val="23"/>
-        </w:rPr>
-      </w:pPr>
-      <w:proofErr w:type="spellStart"/>
-      <w:r>
-        <w:rPr>
-          <w:rFonts w:ascii="Arial" w:hAnsi="Arial" w:cs="Arial"/>
-          <w:b/>
-          <w:bCs/>
-          <w:sz w:val="23"/>
-          <w:szCs w:val="23"/>
-        </w:rPr>
-        <w:t>Req</w:t>
-      </w:r>
-      <w:proofErr w:type="spellEnd"/>
-      <w:r>
-        <w:rPr>
-          <w:rFonts w:ascii="Arial" w:hAnsi="Arial" w:cs="Arial"/>
-          <w:b/>
-          <w:bCs/>
-          <w:sz w:val="23"/>
-          <w:szCs w:val="23"/>
-        </w:rPr>
-        <w:t xml:space="preserve"> 26</w:t>
-      </w:r>
-    </w:p>
-    <w:p>
-      <w:pPr>
-        <w:autoSpaceDE w:val="0"/>
-        <w:autoSpaceDN w:val="0"/>
-        <w:adjustRightInd w:val="0"/>
-        <w:spacing w:after="0" w:line="240" w:lineRule="auto"/>
-        <w:rPr>
-          <w:rFonts w:ascii="Arial" w:hAnsi="Arial" w:cs="Arial"/>
-          <w:sz w:val="23"/>
-          <w:szCs w:val="23"/>
-        </w:rPr>
-      </w:pPr>
-      <w:r>
-        <w:rPr>
-          <w:rFonts w:ascii="Arial" w:hAnsi="Arial" w:cs="Arial"/>
-          <w:sz w:val="23"/>
-          <w:szCs w:val="23"/>
-        </w:rPr>
-        <w:t>El usuario también podrá emitir informes o listados. Algunos listados que se pueden emitir son:</w:t>
-      </w:r>
-    </w:p>
-    <w:p>
-      <w:pPr>
-        <w:autoSpaceDE w:val="0"/>
-        <w:autoSpaceDN w:val="0"/>
-        <w:adjustRightInd w:val="0"/>
-        <w:spacing w:after="0" w:line="240" w:lineRule="auto"/>
-        <w:rPr>
-          <w:rFonts w:ascii="Arial" w:hAnsi="Arial" w:cs="Arial"/>
-          <w:sz w:val="23"/>
-          <w:szCs w:val="23"/>
-        </w:rPr>
-      </w:pPr>
-      <w:r>
-        <w:rPr>
-          <w:rFonts w:ascii="SymbolMT" w:eastAsia="SymbolMT" w:hAnsi="Arial" w:cs="SymbolMT"/>
-          <w:sz w:val="23"/>
-          <w:szCs w:val="23"/>
-        </w:rPr>
-        <w:t></w:t>
-      </w:r>
-      <w:r>
-        <w:rPr>
-          <w:rFonts w:ascii="SymbolMT" w:eastAsia="SymbolMT" w:hAnsi="Arial" w:cs="SymbolMT"/>
-          <w:sz w:val="23"/>
-          <w:szCs w:val="23"/>
-        </w:rPr>
-        <w:t xml:space="preserve"> </w:t>
-      </w:r>
-      <w:r>
-        <w:rPr>
-          <w:rFonts w:ascii="Arial" w:hAnsi="Arial" w:cs="Arial"/>
-          <w:sz w:val="23"/>
-          <w:szCs w:val="23"/>
-        </w:rPr>
-        <w:t>Pacientes citados en el día.</w:t>
-      </w:r>
-    </w:p>
-    <w:p>
-      <w:pPr>
-        <w:autoSpaceDE w:val="0"/>
-        <w:autoSpaceDN w:val="0"/>
-        <w:adjustRightInd w:val="0"/>
-        <w:spacing w:after="0" w:line="240" w:lineRule="auto"/>
-        <w:rPr>
-          <w:rFonts w:ascii="Arial" w:hAnsi="Arial" w:cs="Arial"/>
-          <w:sz w:val="23"/>
-          <w:szCs w:val="23"/>
-        </w:rPr>
-      </w:pPr>
-      <w:r>
-        <w:rPr>
-          <w:rFonts w:ascii="SymbolMT" w:eastAsia="SymbolMT" w:hAnsi="Arial" w:cs="SymbolMT"/>
-          <w:sz w:val="23"/>
-          <w:szCs w:val="23"/>
-        </w:rPr>
-        <w:t></w:t>
-      </w:r>
-      <w:r>
-        <w:rPr>
-          <w:rFonts w:ascii="SymbolMT" w:eastAsia="SymbolMT" w:hAnsi="Arial" w:cs="SymbolMT"/>
-          <w:sz w:val="23"/>
-          <w:szCs w:val="23"/>
-        </w:rPr>
-        <w:t xml:space="preserve"> </w:t>
-      </w:r>
-      <w:r>
-        <w:rPr>
-          <w:rFonts w:ascii="Arial" w:hAnsi="Arial" w:cs="Arial"/>
-          <w:sz w:val="23"/>
-          <w:szCs w:val="23"/>
-        </w:rPr>
-        <w:t>Pacientes por profesional, a atender en un rango de fechas.</w:t>
-      </w:r>
-    </w:p>
-    <w:p>
-      <w:pPr>
-        <w:autoSpaceDE w:val="0"/>
-        <w:autoSpaceDN w:val="0"/>
-        <w:adjustRightInd w:val="0"/>
-        <w:spacing w:after="0" w:line="240" w:lineRule="auto"/>
-        <w:rPr>
-          <w:rFonts w:ascii="Arial" w:hAnsi="Arial" w:cs="Arial"/>
-          <w:sz w:val="23"/>
-          <w:szCs w:val="23"/>
-        </w:rPr>
-      </w:pPr>
-      <w:r>
-        <w:rPr>
-          <w:rFonts w:ascii="SymbolMT" w:eastAsia="SymbolMT" w:hAnsi="Arial" w:cs="SymbolMT"/>
-          <w:sz w:val="23"/>
-          <w:szCs w:val="23"/>
-        </w:rPr>
-        <w:t></w:t>
-      </w:r>
-      <w:r>
-        <w:rPr>
-          <w:rFonts w:ascii="SymbolMT" w:eastAsia="SymbolMT" w:hAnsi="Arial" w:cs="SymbolMT"/>
-          <w:sz w:val="23"/>
-          <w:szCs w:val="23"/>
-        </w:rPr>
-        <w:t xml:space="preserve"> </w:t>
-      </w:r>
-      <w:r>
-        <w:rPr>
-          <w:rFonts w:ascii="Arial" w:hAnsi="Arial" w:cs="Arial"/>
-          <w:sz w:val="23"/>
-          <w:szCs w:val="23"/>
-        </w:rPr>
-        <w:t>Pacientes por Obra Social, a atender en un rango de fechas.</w:t>
-      </w:r>
-    </w:p>
-    <w:p>
-      <w:pPr>
-        <w:autoSpaceDE w:val="0"/>
-        <w:autoSpaceDN w:val="0"/>
-        <w:adjustRightInd w:val="0"/>
-        <w:spacing w:after="0" w:line="240" w:lineRule="auto"/>
-        <w:rPr>
-          <w:rFonts w:ascii="Arial" w:hAnsi="Arial" w:cs="Arial"/>
-          <w:sz w:val="23"/>
-          <w:szCs w:val="23"/>
-        </w:rPr>
-      </w:pPr>
-      <w:r>
-        <w:rPr>
-          <w:rFonts w:ascii="SymbolMT" w:eastAsia="SymbolMT" w:hAnsi="Arial" w:cs="SymbolMT"/>
-          <w:sz w:val="23"/>
-          <w:szCs w:val="23"/>
-        </w:rPr>
-        <w:t></w:t>
-      </w:r>
-      <w:r>
-        <w:rPr>
-          <w:rFonts w:ascii="SymbolMT" w:eastAsia="SymbolMT" w:hAnsi="Arial" w:cs="SymbolMT"/>
-          <w:sz w:val="23"/>
-          <w:szCs w:val="23"/>
-        </w:rPr>
-        <w:t xml:space="preserve"> </w:t>
-      </w:r>
-      <w:r>
-        <w:rPr>
-          <w:rFonts w:ascii="Arial" w:hAnsi="Arial" w:cs="Arial"/>
-          <w:sz w:val="23"/>
-          <w:szCs w:val="23"/>
-        </w:rPr>
-        <w:t>Profesionales disponibles en el día</w:t>
-      </w:r>
-    </w:p>
-    <w:p>
-      <w:pPr>
-        <w:autoSpaceDE w:val="0"/>
-        <w:autoSpaceDN w:val="0"/>
-        <w:adjustRightInd w:val="0"/>
-        <w:spacing w:after="0" w:line="240" w:lineRule="auto"/>
-        <w:rPr>
-          <w:rFonts w:ascii="Arial" w:hAnsi="Arial" w:cs="Arial"/>
-          <w:sz w:val="23"/>
-          <w:szCs w:val="23"/>
-        </w:rPr>
-      </w:pPr>
-      <w:r>
-        <w:rPr>
-          <w:rFonts w:ascii="SymbolMT" w:eastAsia="SymbolMT" w:hAnsi="Arial" w:cs="SymbolMT"/>
-          <w:sz w:val="23"/>
-          <w:szCs w:val="23"/>
-        </w:rPr>
-        <w:t></w:t>
-      </w:r>
-      <w:r>
-        <w:rPr>
-          <w:rFonts w:ascii="SymbolMT" w:eastAsia="SymbolMT" w:hAnsi="Arial" w:cs="SymbolMT"/>
-          <w:sz w:val="23"/>
-          <w:szCs w:val="23"/>
-        </w:rPr>
-        <w:t xml:space="preserve"> </w:t>
-      </w:r>
-      <w:r>
-        <w:rPr>
-          <w:rFonts w:ascii="Arial" w:hAnsi="Arial" w:cs="Arial"/>
-          <w:sz w:val="23"/>
-          <w:szCs w:val="23"/>
-        </w:rPr>
-        <w:t>Profesionales por especialidad</w:t>
-      </w:r>
-    </w:p>
-    <w:p>
-      <w:pPr>
-        <w:autoSpaceDE w:val="0"/>
-        <w:autoSpaceDN w:val="0"/>
-        <w:adjustRightInd w:val="0"/>
-        <w:spacing w:after="0" w:line="240" w:lineRule="auto"/>
-        <w:rPr>
-          <w:rFonts w:ascii="Arial" w:hAnsi="Arial" w:cs="Arial"/>
-          <w:sz w:val="23"/>
-          <w:szCs w:val="23"/>
-        </w:rPr>
-      </w:pPr>
-      <w:r>
-        <w:rPr>
-          <w:rFonts w:ascii="SymbolMT" w:eastAsia="SymbolMT" w:hAnsi="Arial" w:cs="SymbolMT"/>
-          <w:sz w:val="23"/>
-          <w:szCs w:val="23"/>
-        </w:rPr>
-        <w:t></w:t>
-      </w:r>
-      <w:r>
-        <w:rPr>
-          <w:rFonts w:ascii="SymbolMT" w:eastAsia="SymbolMT" w:hAnsi="Arial" w:cs="SymbolMT"/>
-          <w:sz w:val="23"/>
-          <w:szCs w:val="23"/>
-        </w:rPr>
-        <w:t xml:space="preserve"> </w:t>
-      </w:r>
-      <w:r>
-        <w:rPr>
-          <w:rFonts w:ascii="Arial" w:hAnsi="Arial" w:cs="Arial"/>
-          <w:sz w:val="23"/>
-          <w:szCs w:val="23"/>
-        </w:rPr>
-        <w:t>Profesionales por acción médica.</w:t>
-      </w:r>
-    </w:p>
-    <w:p>
-      <w:pPr>
-        <w:autoSpaceDE w:val="0"/>
-        <w:autoSpaceDN w:val="0"/>
-        <w:adjustRightInd w:val="0"/>
-        <w:spacing w:after="0" w:line="240" w:lineRule="auto"/>
-        <w:rPr>
-          <w:rFonts w:ascii="Arial" w:hAnsi="Arial" w:cs="Arial"/>
-          <w:sz w:val="23"/>
-          <w:szCs w:val="23"/>
-        </w:rPr>
-      </w:pPr>
-    </w:p>
-    <w:p>
-      <w:pPr>
-        <w:autoSpaceDE w:val="0"/>
-        <w:autoSpaceDN w:val="0"/>
-        <w:adjustRightInd w:val="0"/>
-        <w:spacing w:after="0" w:line="240" w:lineRule="auto"/>
-        <w:rPr>
-          <w:rFonts w:ascii="Arial" w:hAnsi="Arial" w:cs="Arial"/>
-          <w:b/>
-          <w:bCs/>
-          <w:sz w:val="23"/>
-          <w:szCs w:val="23"/>
-        </w:rPr>
-      </w:pPr>
-      <w:proofErr w:type="spellStart"/>
-      <w:r>
-        <w:rPr>
-          <w:rFonts w:ascii="Arial" w:hAnsi="Arial" w:cs="Arial"/>
-          <w:b/>
-          <w:bCs/>
-          <w:sz w:val="23"/>
-          <w:szCs w:val="23"/>
-        </w:rPr>
-        <w:t>Req</w:t>
-      </w:r>
-      <w:proofErr w:type="spellEnd"/>
-      <w:r>
-        <w:rPr>
-          <w:rFonts w:ascii="Arial" w:hAnsi="Arial" w:cs="Arial"/>
-          <w:b/>
-          <w:bCs/>
-          <w:sz w:val="23"/>
-          <w:szCs w:val="23"/>
-        </w:rPr>
-        <w:t xml:space="preserve"> 27 Bloqueo de días / turnos</w:t>
-      </w:r>
-    </w:p>
-    <w:p>
-      <w:pPr>
-        <w:autoSpaceDE w:val="0"/>
-        <w:autoSpaceDN w:val="0"/>
-        <w:adjustRightInd w:val="0"/>
-        <w:spacing w:after="0" w:line="240" w:lineRule="auto"/>
-        <w:rPr>
-          <w:rFonts w:ascii="Arial" w:hAnsi="Arial" w:cs="Arial"/>
-          <w:sz w:val="23"/>
-          <w:szCs w:val="23"/>
-        </w:rPr>
-      </w:pPr>
-      <w:r>
-        <w:rPr>
-          <w:rFonts w:ascii="Arial" w:hAnsi="Arial" w:cs="Arial"/>
-          <w:sz w:val="23"/>
-          <w:szCs w:val="23"/>
-        </w:rPr>
-        <w:t>Durante el transcurso del período los médicos pueden decidir no atender ciertos días por algún motivo, (por ejemplo: asistencia a un Congreso, enfermedad, etc.) en ese caso deberá poder bloquea los días necesarios. En el caso que hubiese turnos asignados para los días bloqueados, se listarán los pacientes que habrá que avisar de la suspensión de la consulta y asignarles otro turno, o en algún caso buscar a otro profesional con la misma especialidad para que lo reemplace, pero siempre avisándole al paciente y que decida si acepta el cambio de profesional o cambia el turno. Al bloquear el día, no se pueden asignar turnos en esa fecha.</w:t>
-      </w:r>
-    </w:p>
-    <w:p>
-      <w:pPr>
-        <w:pStyle w:val="Ttulo1"/>
-      </w:pPr>
-      <w:r>
-        <w:t>7 Emisión de Informes</w:t>
-      </w:r>
-    </w:p>
-    <w:p>
-      <w:pPr>
-        <w:autoSpaceDE w:val="0"/>
-        <w:autoSpaceDN w:val="0"/>
-        <w:adjustRightInd w:val="0"/>
-        <w:spacing w:after="0" w:line="240" w:lineRule="auto"/>
-        <w:rPr>
-          <w:rFonts w:ascii="Arial" w:hAnsi="Arial" w:cs="Arial"/>
-          <w:sz w:val="23"/>
-          <w:szCs w:val="23"/>
-        </w:rPr>
-      </w:pPr>
-      <w:r>
-        <w:rPr>
-          <w:rFonts w:ascii="Arial" w:hAnsi="Arial" w:cs="Arial"/>
-          <w:sz w:val="23"/>
-          <w:szCs w:val="23"/>
-        </w:rPr>
-        <w:t>Los informes serán los siguientes:</w:t>
-      </w:r>
-    </w:p>
-    <w:p>
-      <w:pPr>
-        <w:autoSpaceDE w:val="0"/>
-        <w:autoSpaceDN w:val="0"/>
-        <w:adjustRightInd w:val="0"/>
-        <w:spacing w:after="0" w:line="240" w:lineRule="auto"/>
-        <w:rPr>
-          <w:rFonts w:ascii="Arial" w:hAnsi="Arial" w:cs="Arial"/>
-          <w:sz w:val="23"/>
-          <w:szCs w:val="23"/>
-        </w:rPr>
-      </w:pPr>
-    </w:p>
-    <w:p>
-      <w:pPr>
-        <w:pStyle w:val="Ttulo2"/>
-      </w:pPr>
-      <w:r>
-        <w:t>Listados de Pacientes</w:t>
-      </w:r>
-    </w:p>
-    <w:p>
-      <w:pPr>
-        <w:autoSpaceDE w:val="0"/>
-        <w:autoSpaceDN w:val="0"/>
-        <w:adjustRightInd w:val="0"/>
-        <w:spacing w:after="0" w:line="240" w:lineRule="auto"/>
-        <w:rPr>
-          <w:rFonts w:ascii="Arial" w:hAnsi="Arial" w:cs="Arial"/>
-          <w:b/>
-          <w:bCs/>
-          <w:sz w:val="23"/>
-          <w:szCs w:val="23"/>
-        </w:rPr>
-      </w:pPr>
-      <w:r>
-        <w:rPr>
-          <w:rFonts w:ascii="Arial" w:hAnsi="Arial" w:cs="Arial"/>
-          <w:b/>
-          <w:bCs/>
-          <w:sz w:val="23"/>
-          <w:szCs w:val="23"/>
-        </w:rPr>
-        <w:t>Por día</w:t>
-      </w:r>
-    </w:p>
-    <w:p>
-      <w:pPr>
-        <w:autoSpaceDE w:val="0"/>
-        <w:autoSpaceDN w:val="0"/>
-        <w:adjustRightInd w:val="0"/>
-        <w:spacing w:after="0" w:line="240" w:lineRule="auto"/>
-        <w:rPr>
-          <w:rFonts w:ascii="Arial" w:hAnsi="Arial" w:cs="Arial"/>
-          <w:sz w:val="23"/>
-          <w:szCs w:val="23"/>
-        </w:rPr>
-      </w:pPr>
-      <w:r>
-        <w:rPr>
-          <w:rFonts w:ascii="Arial" w:hAnsi="Arial" w:cs="Arial"/>
-          <w:sz w:val="23"/>
-          <w:szCs w:val="23"/>
-        </w:rPr>
-        <w:t>Al seleccionar esta opción, se observa una ventana en donde una vez ingresada una fecha se puede seleccionar la opción de listar todos los pacientes con turno ese día, los pacientes con turno para un determinado profesional, o para una determinada acción médica. Estas dos últimas opciones se seleccionan a través de un menú desplegable.</w:t>
-      </w:r>
-    </w:p>
-    <w:p>
-      <w:pPr>
-        <w:autoSpaceDE w:val="0"/>
-        <w:autoSpaceDN w:val="0"/>
-        <w:adjustRightInd w:val="0"/>
-        <w:spacing w:after="0" w:line="240" w:lineRule="auto"/>
-        <w:rPr>
-          <w:rFonts w:ascii="Arial" w:hAnsi="Arial" w:cs="Arial"/>
-          <w:sz w:val="23"/>
-          <w:szCs w:val="23"/>
-        </w:rPr>
-      </w:pPr>
-      <w:r>
-        <w:rPr>
-          <w:rFonts w:ascii="Arial" w:hAnsi="Arial" w:cs="Arial"/>
-          <w:sz w:val="23"/>
-          <w:szCs w:val="23"/>
-        </w:rPr>
-        <w:t>Una vez seleccionado esto, se tiene la posibilidad de imprimir directamente el listado, o bien se puede tener una vista previa del mismo en pantalla.</w:t>
-      </w:r>
-    </w:p>
-    <w:p>
-      <w:pPr>
-        <w:autoSpaceDE w:val="0"/>
-        <w:autoSpaceDN w:val="0"/>
-        <w:adjustRightInd w:val="0"/>
-        <w:spacing w:after="0" w:line="240" w:lineRule="auto"/>
-        <w:rPr>
-          <w:rFonts w:ascii="Arial" w:hAnsi="Arial" w:cs="Arial"/>
-          <w:sz w:val="23"/>
-          <w:szCs w:val="23"/>
-        </w:rPr>
-      </w:pPr>
-      <w:r>
-        <w:rPr>
-          <w:rFonts w:ascii="Arial" w:hAnsi="Arial" w:cs="Arial"/>
-          <w:sz w:val="23"/>
-          <w:szCs w:val="23"/>
-        </w:rPr>
-        <w:t>En el listado figura el nombre y apellido del paciente, el horario del turno que tiene asignado, el profesional con el que tiene cita y la acción médica.</w:t>
-      </w:r>
-    </w:p>
-    <w:p>
-      <w:pPr>
-        <w:autoSpaceDE w:val="0"/>
-        <w:autoSpaceDN w:val="0"/>
-        <w:adjustRightInd w:val="0"/>
-        <w:spacing w:after="0" w:line="240" w:lineRule="auto"/>
-        <w:rPr>
-          <w:rFonts w:ascii="Arial" w:hAnsi="Arial" w:cs="Arial"/>
-          <w:sz w:val="23"/>
-          <w:szCs w:val="23"/>
-        </w:rPr>
-      </w:pPr>
-    </w:p>
-    <w:p>
-      <w:pPr>
-        <w:autoSpaceDE w:val="0"/>
-        <w:autoSpaceDN w:val="0"/>
-        <w:adjustRightInd w:val="0"/>
-        <w:spacing w:after="0" w:line="240" w:lineRule="auto"/>
-        <w:rPr>
-          <w:rFonts w:ascii="Arial" w:hAnsi="Arial" w:cs="Arial"/>
-          <w:b/>
-          <w:bCs/>
-          <w:sz w:val="23"/>
-          <w:szCs w:val="23"/>
-        </w:rPr>
-      </w:pPr>
-      <w:r>
-        <w:rPr>
-          <w:rFonts w:ascii="Arial" w:hAnsi="Arial" w:cs="Arial"/>
-          <w:b/>
-          <w:bCs/>
-          <w:sz w:val="23"/>
-          <w:szCs w:val="23"/>
-        </w:rPr>
-        <w:t>Por Profesional</w:t>
-      </w:r>
-    </w:p>
-    <w:p>
-      <w:pPr>
-        <w:autoSpaceDE w:val="0"/>
-        <w:autoSpaceDN w:val="0"/>
-        <w:adjustRightInd w:val="0"/>
-        <w:spacing w:after="0" w:line="240" w:lineRule="auto"/>
-        <w:rPr>
-          <w:rFonts w:ascii="Arial" w:hAnsi="Arial" w:cs="Arial"/>
-          <w:sz w:val="23"/>
-          <w:szCs w:val="23"/>
-        </w:rPr>
-      </w:pPr>
-      <w:r>
-        <w:rPr>
-          <w:rFonts w:ascii="Arial" w:hAnsi="Arial" w:cs="Arial"/>
-          <w:sz w:val="23"/>
-          <w:szCs w:val="23"/>
-        </w:rPr>
-        <w:t>Una vez elegida esta opción, se tiene acceso a una pantalla en donde</w:t>
-      </w:r>
-      <w:r>
-        <w:rPr>
-          <w:rFonts w:ascii="Arial" w:hAnsi="Arial" w:cs="Arial"/>
-          <w:sz w:val="23"/>
-          <w:szCs w:val="23"/>
-        </w:rPr>
-        <w:t xml:space="preserve"> </w:t>
-      </w:r>
-      <w:r>
-        <w:rPr>
-          <w:rFonts w:ascii="Arial" w:hAnsi="Arial" w:cs="Arial"/>
-          <w:sz w:val="23"/>
-          <w:szCs w:val="23"/>
-        </w:rPr>
-        <w:t>debe seleccionarse de un menú desplegable el nombre del profesional</w:t>
-      </w:r>
-      <w:r>
-        <w:rPr>
-          <w:rFonts w:ascii="Arial" w:hAnsi="Arial" w:cs="Arial"/>
-          <w:sz w:val="23"/>
-          <w:szCs w:val="23"/>
-        </w:rPr>
-        <w:t xml:space="preserve"> </w:t>
-      </w:r>
-      <w:r>
-        <w:rPr>
-          <w:rFonts w:ascii="Arial" w:hAnsi="Arial" w:cs="Arial"/>
-          <w:sz w:val="23"/>
-          <w:szCs w:val="23"/>
-        </w:rPr>
-        <w:t xml:space="preserve">del que se quiere tener el listado. Se </w:t>
-      </w:r>
-      <w:r>
-        <w:rPr>
-          <w:rFonts w:ascii="Arial" w:hAnsi="Arial" w:cs="Arial"/>
-          <w:sz w:val="23"/>
-          <w:szCs w:val="23"/>
-        </w:rPr>
-        <w:lastRenderedPageBreak/>
-        <w:t>tiene también la posibilidad de listar</w:t>
+        <w:t>del que se quiere tener el listado. Se tiene también la posibilidad de listar</w:t>
       </w:r>
       <w:r>
         <w:rPr>
@@ -6143,6 +6193,7 @@
           <w:sz w:val="23"/>
           <w:szCs w:val="23"/>
         </w:rPr>
+        <w:lastRenderedPageBreak/>
         <w:t>Bloquear día</w:t>
       </w:r>
     </w:p>
@@ -7184,6 +7235,7 @@
           <w:sz w:val="23"/>
           <w:szCs w:val="23"/>
         </w:rPr>
+        <w:lastRenderedPageBreak/>
         <w:t>Agenda para un día determinado</w:t>
       </w:r>
     </w:p>
@@ -7736,7 +7788,6 @@
           <w:sz w:val="23"/>
           <w:szCs w:val="23"/>
         </w:rPr>
-        <w:lastRenderedPageBreak/>
         <w:t>Llegada la hora de finalización del horario de atención del médico</w:t>
       </w:r>
       <w:r>
@@ -8202,6 +8253,7 @@
                 <w:sz w:val="23"/>
                 <w:szCs w:val="23"/>
               </w:rPr>
+              <w:lastRenderedPageBreak/>
               <w:t>Datos personales</w:t>
             </w:r>
           </w:p>
@@ -9226,7 +9278,7 @@
       </w:r>
     </w:p>
     <w:sectPr>
-      <w:footerReference w:type="default" r:id="rId9"/>
+      <w:footerReference w:type="default" r:id="rId10"/>
       <w:pgSz w:w="12240" w:h="15840"/>
       <w:pgMar w:top="1440" w:right="1440" w:bottom="1440" w:left="1440" w:header="720" w:footer="720" w:gutter="0"/>
       <w:cols w:space="720"/>
@@ -12335,7 +12387,7 @@
   <a:extraClrSchemeLst/>
   <a:extLst>
     <a:ext uri="{05A4C25C-085E-4340-85A3-A5531E510DB2}">
-      <thm15:themeFamily xmlns="" xmlns:thm15="http://schemas.microsoft.com/office/thememl/2012/main" name="Office Theme" id="{62F939B6-93AF-4DB8-9C6B-D6C7DFDC589F}" vid="{4A3C46E8-61CC-4603-A589-7422A47A8E4A}"/>
+      <thm15:themeFamily xmlns:thm15="http://schemas.microsoft.com/office/thememl/2012/main" xmlns="" name="Office Theme" id="{62F939B6-93AF-4DB8-9C6B-D6C7DFDC589F}" vid="{4A3C46E8-61CC-4603-A589-7422A47A8E4A}"/>
     </a:ext>
   </a:extLst>
 </a:theme>
@@ -12346,7 +12398,7 @@
 </file>
 
 <file path=customXml/itemProps1.xml><?xml version="1.0" encoding="utf-8"?>
-<ds:datastoreItem xmlns:ds="http://schemas.openxmlformats.org/officeDocument/2006/customXml" ds:itemID="{7F3FF8F6-7FD5-41D1-818D-BCCFEFE70AE8}">
+<ds:datastoreItem xmlns:ds="http://schemas.openxmlformats.org/officeDocument/2006/customXml" ds:itemID="{2E4C211D-1FAC-4C12-9F81-80C4C24BC477}">
   <ds:schemaRefs>
     <ds:schemaRef ds:uri="http://schemas.openxmlformats.org/officeDocument/2006/bibliography"/>
   </ds:schemaRefs>

</xml_diff>

<commit_message>
Agrego dos diagramas, uno de turnos y otro de la cobertura del paciente
</commit_message>
<xml_diff>
--- a/Informe/Modelo ER.docx
+++ b/Informe/Modelo ER.docx
@@ -546,6 +546,7 @@
           <w:sz w:val="23"/>
           <w:szCs w:val="23"/>
         </w:rPr>
+        <w:lastRenderedPageBreak/>
         <w:t xml:space="preserve">Administrador de Agenda: </w:t>
       </w:r>
       <w:r>
@@ -582,7 +583,6 @@
           <w:sz w:val="23"/>
           <w:szCs w:val="23"/>
         </w:rPr>
-        <w:lastRenderedPageBreak/>
         <w:t xml:space="preserve">Administrador de Recursos: </w:t>
       </w:r>
       <w:r>
@@ -813,6 +813,17 @@
       <w:r>
         <w:t xml:space="preserve"> Turnos 1</w:t>
       </w:r>
+      <w:r>
+        <w:t xml:space="preserve"> (</w:t>
+      </w:r>
+      <w:proofErr w:type="spellStart"/>
+      <w:r>
+        <w:t>by</w:t>
+      </w:r>
+      <w:proofErr w:type="spellEnd"/>
+      <w:r>
+        <w:t xml:space="preserve"> Juan)</w:t>
+      </w:r>
     </w:p>
     <w:p>
       <w:pPr>
@@ -942,6 +953,65 @@
           <w:szCs w:val="23"/>
         </w:rPr>
       </w:pPr>
+      <w:commentRangeStart w:id="1"/>
+      <w:r>
+        <w:rPr>
+          <w:rFonts w:ascii="Arial" w:hAnsi="Arial" w:cs="Arial"/>
+          <w:sz w:val="23"/>
+          <w:szCs w:val="23"/>
+        </w:rPr>
+        <w:t xml:space="preserve">Que la solicitud sea en forma telefónica personal </w:t>
+      </w:r>
+      <w:commentRangeEnd w:id="1"/>
+      <w:r>
+        <w:rPr>
+          <w:rStyle w:val="CommentReference"/>
+        </w:rPr>
+        <w:commentReference w:id="1"/>
+      </w:r>
+      <w:r>
+        <w:rPr>
+          <w:rFonts w:ascii="Arial" w:hAnsi="Arial" w:cs="Arial"/>
+          <w:sz w:val="23"/>
+          <w:szCs w:val="23"/>
+        </w:rPr>
+        <w:t>pero ya existe como paciente de la institución.</w:t>
+      </w:r>
+    </w:p>
+    <w:p>
+      <w:pPr>
+        <w:autoSpaceDE w:val="0"/>
+        <w:autoSpaceDN w:val="0"/>
+        <w:adjustRightInd w:val="0"/>
+        <w:spacing w:after="0" w:line="240" w:lineRule="auto"/>
+        <w:rPr>
+          <w:rFonts w:ascii="Arial" w:hAnsi="Arial" w:cs="Arial"/>
+          <w:sz w:val="23"/>
+          <w:szCs w:val="23"/>
+        </w:rPr>
+      </w:pPr>
+      <w:r>
+        <w:rPr>
+          <w:rFonts w:ascii="Arial" w:hAnsi="Arial" w:cs="Arial"/>
+          <w:sz w:val="23"/>
+          <w:szCs w:val="23"/>
+        </w:rPr>
+        <w:lastRenderedPageBreak/>
+        <w:t>Los datos necesarios para la identificación son los siguientes:</w:t>
+      </w:r>
+    </w:p>
+    <w:p>
+      <w:pPr>
+        <w:autoSpaceDE w:val="0"/>
+        <w:autoSpaceDN w:val="0"/>
+        <w:adjustRightInd w:val="0"/>
+        <w:spacing w:after="0" w:line="240" w:lineRule="auto"/>
+        <w:rPr>
+          <w:rFonts w:ascii="Arial" w:hAnsi="Arial" w:cs="Arial"/>
+          <w:sz w:val="23"/>
+          <w:szCs w:val="23"/>
+        </w:rPr>
+      </w:pPr>
       <w:commentRangeStart w:id="2"/>
       <w:r>
         <w:rPr>
@@ -949,7 +1019,7 @@
           <w:sz w:val="23"/>
           <w:szCs w:val="23"/>
         </w:rPr>
-        <w:t xml:space="preserve">Que la solicitud sea en forma telefónica personal </w:t>
+        <w:t>Historia Clínica</w:t>
       </w:r>
       <w:commentRangeEnd w:id="2"/>
       <w:r>
@@ -964,184 +1034,126 @@
           <w:sz w:val="23"/>
           <w:szCs w:val="23"/>
         </w:rPr>
-        <w:t>pero ya existe como paciente de la institución.</w:t>
-      </w:r>
-    </w:p>
-    <w:p>
-      <w:pPr>
-        <w:autoSpaceDE w:val="0"/>
-        <w:autoSpaceDN w:val="0"/>
-        <w:adjustRightInd w:val="0"/>
-        <w:spacing w:after="0" w:line="240" w:lineRule="auto"/>
-        <w:rPr>
-          <w:rFonts w:ascii="Arial" w:hAnsi="Arial" w:cs="Arial"/>
-          <w:sz w:val="23"/>
-          <w:szCs w:val="23"/>
-        </w:rPr>
-      </w:pPr>
-      <w:r>
-        <w:rPr>
-          <w:rFonts w:ascii="Arial" w:hAnsi="Arial" w:cs="Arial"/>
-          <w:sz w:val="23"/>
-          <w:szCs w:val="23"/>
-        </w:rPr>
-        <w:t>Los datos necesarios para la identificación son los siguientes:</w:t>
-      </w:r>
-    </w:p>
-    <w:p>
-      <w:pPr>
-        <w:autoSpaceDE w:val="0"/>
-        <w:autoSpaceDN w:val="0"/>
-        <w:adjustRightInd w:val="0"/>
-        <w:spacing w:after="0" w:line="240" w:lineRule="auto"/>
-        <w:rPr>
-          <w:rFonts w:ascii="Arial" w:hAnsi="Arial" w:cs="Arial"/>
-          <w:sz w:val="23"/>
-          <w:szCs w:val="23"/>
-        </w:rPr>
+        <w:t xml:space="preserve">, Nombre, Apellido Paterno, Apellido Casada (si fuere necesario), Tipo Documento, Número documento, Teléfono 1. </w:t>
+      </w:r>
+    </w:p>
+    <w:p>
+      <w:pPr>
+        <w:autoSpaceDE w:val="0"/>
+        <w:autoSpaceDN w:val="0"/>
+        <w:adjustRightInd w:val="0"/>
+        <w:spacing w:after="0" w:line="240" w:lineRule="auto"/>
+        <w:rPr>
+          <w:rFonts w:ascii="Arial" w:hAnsi="Arial" w:cs="Arial"/>
+          <w:sz w:val="23"/>
+          <w:szCs w:val="23"/>
+        </w:rPr>
+      </w:pPr>
+      <w:r>
+        <w:rPr>
+          <w:rFonts w:ascii="Arial" w:hAnsi="Arial" w:cs="Arial"/>
+          <w:sz w:val="23"/>
+          <w:szCs w:val="23"/>
+        </w:rPr>
+        <w:t>Si la solicitud es por teléfono y al ingresar los Datos del Paciente para su búsqueda de identificación resulta que el paciente no existe, es decir es paciente por primera vez, se tiene en cuenta los datos mínimos, que se consideran los Datos del Paciente y los Datos Previsionales del Paciente.</w:t>
+      </w:r>
+    </w:p>
+    <w:p>
+      <w:pPr>
+        <w:autoSpaceDE w:val="0"/>
+        <w:autoSpaceDN w:val="0"/>
+        <w:adjustRightInd w:val="0"/>
+        <w:spacing w:after="0" w:line="240" w:lineRule="auto"/>
+        <w:rPr>
+          <w:rFonts w:ascii="Arial" w:hAnsi="Arial" w:cs="Arial"/>
+          <w:sz w:val="23"/>
+          <w:szCs w:val="23"/>
+        </w:rPr>
+      </w:pPr>
+    </w:p>
+    <w:p>
+      <w:pPr>
+        <w:autoSpaceDE w:val="0"/>
+        <w:autoSpaceDN w:val="0"/>
+        <w:adjustRightInd w:val="0"/>
+        <w:spacing w:after="0" w:line="240" w:lineRule="auto"/>
+        <w:rPr>
+          <w:rFonts w:ascii="Arial" w:hAnsi="Arial" w:cs="Arial"/>
+          <w:sz w:val="23"/>
+          <w:szCs w:val="23"/>
+        </w:rPr>
+      </w:pPr>
+      <w:r>
+        <w:rPr>
+          <w:rFonts w:ascii="Arial" w:hAnsi="Arial" w:cs="Arial"/>
+          <w:sz w:val="23"/>
+          <w:szCs w:val="23"/>
+        </w:rPr>
+        <w:t>Si el paciente solicita turnos por primera vez en forma personal, se registran todos los datos.</w:t>
+      </w:r>
+    </w:p>
+    <w:p>
+      <w:pPr>
+        <w:autoSpaceDE w:val="0"/>
+        <w:autoSpaceDN w:val="0"/>
+        <w:adjustRightInd w:val="0"/>
+        <w:spacing w:after="0" w:line="240" w:lineRule="auto"/>
+        <w:rPr>
+          <w:rFonts w:ascii="Arial" w:hAnsi="Arial" w:cs="Arial"/>
+          <w:sz w:val="23"/>
+          <w:szCs w:val="23"/>
+        </w:rPr>
+      </w:pPr>
+      <w:r>
+        <w:rPr>
+          <w:rFonts w:ascii="Arial" w:hAnsi="Arial" w:cs="Arial"/>
+          <w:sz w:val="23"/>
+          <w:szCs w:val="23"/>
+        </w:rPr>
+        <w:t>Si la solicitud es en forma personal o telefónica y al ingresar los Datos del Paciente para su búsqueda de identificación resulta que el paciente</w:t>
+      </w:r>
+      <w:r>
+        <w:rPr>
+          <w:rFonts w:ascii="Arial" w:hAnsi="Arial" w:cs="Arial"/>
+          <w:sz w:val="23"/>
+          <w:szCs w:val="23"/>
+        </w:rPr>
+        <w:t xml:space="preserve"> </w:t>
+      </w:r>
+      <w:r>
+        <w:rPr>
+          <w:rFonts w:ascii="Arial" w:hAnsi="Arial" w:cs="Arial"/>
+          <w:sz w:val="23"/>
+          <w:szCs w:val="23"/>
+        </w:rPr>
+        <w:t>ya existe, es decir NO es paciente por primera vez, se verifican TODOS</w:t>
+      </w:r>
+      <w:r>
+        <w:rPr>
+          <w:rFonts w:ascii="Arial" w:hAnsi="Arial" w:cs="Arial"/>
+          <w:sz w:val="23"/>
+          <w:szCs w:val="23"/>
+        </w:rPr>
+        <w:t xml:space="preserve"> </w:t>
+      </w:r>
+      <w:r>
+        <w:rPr>
+          <w:rFonts w:ascii="Arial" w:hAnsi="Arial" w:cs="Arial"/>
+          <w:sz w:val="23"/>
+          <w:szCs w:val="23"/>
+        </w:rPr>
+        <w:t>LOS DATOS.</w:t>
+      </w:r>
+    </w:p>
+    <w:p>
+      <w:pPr>
+        <w:keepNext/>
+        <w:autoSpaceDE w:val="0"/>
+        <w:autoSpaceDN w:val="0"/>
+        <w:adjustRightInd w:val="0"/>
+        <w:spacing w:after="0" w:line="240" w:lineRule="auto"/>
       </w:pPr>
       <w:commentRangeStart w:id="3"/>
-      <w:r>
-        <w:rPr>
-          <w:rFonts w:ascii="Arial" w:hAnsi="Arial" w:cs="Arial"/>
-          <w:sz w:val="23"/>
-          <w:szCs w:val="23"/>
-        </w:rPr>
-        <w:t>Historia Clínica</w:t>
-      </w:r>
-      <w:commentRangeEnd w:id="3"/>
-      <w:r>
-        <w:rPr>
-          <w:rStyle w:val="CommentReference"/>
-        </w:rPr>
-        <w:commentReference w:id="3"/>
-      </w:r>
-      <w:r>
-        <w:rPr>
-          <w:rFonts w:ascii="Arial" w:hAnsi="Arial" w:cs="Arial"/>
-          <w:sz w:val="23"/>
-          <w:szCs w:val="23"/>
-        </w:rPr>
-        <w:t xml:space="preserve">, Nombre, Apellido Paterno, Apellido Casada (si fuere necesario), Tipo Documento, Número documento, Teléfono 1. </w:t>
-      </w:r>
-    </w:p>
-    <w:p>
-      <w:pPr>
-        <w:autoSpaceDE w:val="0"/>
-        <w:autoSpaceDN w:val="0"/>
-        <w:adjustRightInd w:val="0"/>
-        <w:spacing w:after="0" w:line="240" w:lineRule="auto"/>
-        <w:rPr>
-          <w:rFonts w:ascii="Arial" w:hAnsi="Arial" w:cs="Arial"/>
-          <w:sz w:val="23"/>
-          <w:szCs w:val="23"/>
-        </w:rPr>
-      </w:pPr>
-      <w:r>
-        <w:rPr>
-          <w:rFonts w:ascii="Arial" w:hAnsi="Arial" w:cs="Arial"/>
-          <w:sz w:val="23"/>
-          <w:szCs w:val="23"/>
-        </w:rPr>
-        <w:t>Si la solicitud es por teléfono y al ingresar los Datos del Paciente para su búsqueda de identificación resulta que el paciente no existe, es decir es paciente por primera vez, se tiene en cuenta los datos mínimos, que se consideran los Datos del Paciente y los Datos Previsionales del Paciente.</w:t>
-      </w:r>
-    </w:p>
-    <w:p>
-      <w:pPr>
-        <w:autoSpaceDE w:val="0"/>
-        <w:autoSpaceDN w:val="0"/>
-        <w:adjustRightInd w:val="0"/>
-        <w:spacing w:after="0" w:line="240" w:lineRule="auto"/>
-        <w:rPr>
-          <w:rFonts w:ascii="Arial" w:hAnsi="Arial" w:cs="Arial"/>
-          <w:sz w:val="23"/>
-          <w:szCs w:val="23"/>
-        </w:rPr>
-      </w:pPr>
-    </w:p>
-    <w:p>
-      <w:pPr>
-        <w:autoSpaceDE w:val="0"/>
-        <w:autoSpaceDN w:val="0"/>
-        <w:adjustRightInd w:val="0"/>
-        <w:spacing w:after="0" w:line="240" w:lineRule="auto"/>
-        <w:rPr>
-          <w:rFonts w:ascii="Arial" w:hAnsi="Arial" w:cs="Arial"/>
-          <w:sz w:val="23"/>
-          <w:szCs w:val="23"/>
-        </w:rPr>
-      </w:pPr>
-      <w:r>
-        <w:rPr>
-          <w:rFonts w:ascii="Arial" w:hAnsi="Arial" w:cs="Arial"/>
-          <w:sz w:val="23"/>
-          <w:szCs w:val="23"/>
-        </w:rPr>
-        <w:t>Si el paciente solicita turnos por primera vez en forma personal, se registran todos los datos.</w:t>
-      </w:r>
-    </w:p>
-    <w:p>
-      <w:pPr>
-        <w:autoSpaceDE w:val="0"/>
-        <w:autoSpaceDN w:val="0"/>
-        <w:adjustRightInd w:val="0"/>
-        <w:spacing w:after="0" w:line="240" w:lineRule="auto"/>
-        <w:rPr>
-          <w:rFonts w:ascii="Arial" w:hAnsi="Arial" w:cs="Arial"/>
-          <w:sz w:val="23"/>
-          <w:szCs w:val="23"/>
-        </w:rPr>
-      </w:pPr>
-      <w:r>
-        <w:rPr>
-          <w:rFonts w:ascii="Arial" w:hAnsi="Arial" w:cs="Arial"/>
-          <w:sz w:val="23"/>
-          <w:szCs w:val="23"/>
-        </w:rPr>
-        <w:t>Si la solicitud es en forma personal o telefónica y al ingresar los Datos del Paciente para su búsqueda de identificación resulta que el paciente</w:t>
-      </w:r>
-      <w:r>
-        <w:rPr>
-          <w:rFonts w:ascii="Arial" w:hAnsi="Arial" w:cs="Arial"/>
-          <w:sz w:val="23"/>
-          <w:szCs w:val="23"/>
-        </w:rPr>
-        <w:t xml:space="preserve"> </w:t>
-      </w:r>
-      <w:r>
-        <w:rPr>
-          <w:rFonts w:ascii="Arial" w:hAnsi="Arial" w:cs="Arial"/>
-          <w:sz w:val="23"/>
-          <w:szCs w:val="23"/>
-        </w:rPr>
-        <w:t>ya existe, es decir NO es paciente por primera vez, se verifican TODOS</w:t>
-      </w:r>
-      <w:r>
-        <w:rPr>
-          <w:rFonts w:ascii="Arial" w:hAnsi="Arial" w:cs="Arial"/>
-          <w:sz w:val="23"/>
-          <w:szCs w:val="23"/>
-        </w:rPr>
-        <w:t xml:space="preserve"> </w:t>
-      </w:r>
-      <w:r>
-        <w:rPr>
-          <w:rFonts w:ascii="Arial" w:hAnsi="Arial" w:cs="Arial"/>
-          <w:sz w:val="23"/>
-          <w:szCs w:val="23"/>
-        </w:rPr>
-        <w:t>LOS DATOS.</w:t>
-      </w:r>
-    </w:p>
-    <w:p>
-      <w:pPr>
-        <w:keepNext/>
-        <w:autoSpaceDE w:val="0"/>
-        <w:autoSpaceDN w:val="0"/>
-        <w:adjustRightInd w:val="0"/>
-        <w:spacing w:after="0" w:line="240" w:lineRule="auto"/>
-      </w:pPr>
-      <w:commentRangeStart w:id="4"/>
       <w:r>
         <w:rPr>
           <w:rFonts w:ascii="Arial" w:hAnsi="Arial" w:cs="Arial"/>
@@ -1186,6 +1198,303 @@
           </wp:inline>
         </w:drawing>
       </w:r>
+      <w:commentRangeEnd w:id="3"/>
+      <w:r>
+        <w:rPr>
+          <w:rStyle w:val="CommentReference"/>
+        </w:rPr>
+        <w:commentReference w:id="3"/>
+      </w:r>
+    </w:p>
+    <w:p>
+      <w:pPr>
+        <w:pStyle w:val="Caption"/>
+        <w:rPr>
+          <w:rFonts w:ascii="Arial" w:hAnsi="Arial" w:cs="Arial"/>
+          <w:sz w:val="23"/>
+          <w:szCs w:val="23"/>
+        </w:rPr>
+      </w:pPr>
+      <w:r>
+        <w:t xml:space="preserve">Figure </w:t>
+      </w:r>
+      <w:r>
+        <w:fldChar w:fldCharType="begin"/>
+      </w:r>
+      <w:r>
+        <w:instrText xml:space="preserve"> SEQ Figure \* ARABIC </w:instrText>
+      </w:r>
+      <w:r>
+        <w:fldChar w:fldCharType="separate"/>
+      </w:r>
+      <w:r>
+        <w:rPr>
+          <w:noProof/>
+        </w:rPr>
+        <w:t>2</w:t>
+      </w:r>
+      <w:r>
+        <w:fldChar w:fldCharType="end"/>
+      </w:r>
+      <w:r>
+        <w:t xml:space="preserve"> Paciente 1</w:t>
+      </w:r>
+      <w:r>
+        <w:t xml:space="preserve"> (</w:t>
+      </w:r>
+      <w:proofErr w:type="spellStart"/>
+      <w:r>
+        <w:t>by</w:t>
+      </w:r>
+      <w:proofErr w:type="spellEnd"/>
+      <w:r>
+        <w:t xml:space="preserve"> Juan)</w:t>
+      </w:r>
+    </w:p>
+    <w:p>
+      <w:pPr>
+        <w:autoSpaceDE w:val="0"/>
+        <w:autoSpaceDN w:val="0"/>
+        <w:adjustRightInd w:val="0"/>
+        <w:spacing w:after="0" w:line="240" w:lineRule="auto"/>
+        <w:rPr>
+          <w:rFonts w:ascii="Arial" w:hAnsi="Arial" w:cs="Arial"/>
+          <w:sz w:val="23"/>
+          <w:szCs w:val="23"/>
+        </w:rPr>
+      </w:pPr>
+    </w:p>
+    <w:p>
+      <w:pPr>
+        <w:autoSpaceDE w:val="0"/>
+        <w:autoSpaceDN w:val="0"/>
+        <w:adjustRightInd w:val="0"/>
+        <w:spacing w:after="0" w:line="240" w:lineRule="auto"/>
+        <w:rPr>
+          <w:rFonts w:ascii="Arial" w:hAnsi="Arial" w:cs="Arial"/>
+          <w:sz w:val="23"/>
+          <w:szCs w:val="23"/>
+        </w:rPr>
+      </w:pPr>
+      <w:r>
+        <w:rPr>
+          <w:rFonts w:ascii="Arial" w:hAnsi="Arial" w:cs="Arial"/>
+          <w:b/>
+          <w:bCs/>
+          <w:sz w:val="23"/>
+          <w:szCs w:val="23"/>
+        </w:rPr>
+        <w:t>Consultar tipo de atención</w:t>
+      </w:r>
+    </w:p>
+    <w:p>
+      <w:pPr>
+        <w:autoSpaceDE w:val="0"/>
+        <w:autoSpaceDN w:val="0"/>
+        <w:adjustRightInd w:val="0"/>
+        <w:spacing w:after="0" w:line="240" w:lineRule="auto"/>
+        <w:rPr>
+          <w:rFonts w:ascii="Arial" w:hAnsi="Arial" w:cs="Arial"/>
+          <w:sz w:val="23"/>
+          <w:szCs w:val="23"/>
+        </w:rPr>
+      </w:pPr>
+      <w:r>
+        <w:rPr>
+          <w:rFonts w:ascii="Arial" w:hAnsi="Arial" w:cs="Arial"/>
+          <w:sz w:val="23"/>
+          <w:szCs w:val="23"/>
+        </w:rPr>
+        <w:t xml:space="preserve">Se solicita al paciente que tipo de servicio es el requerido, luego se determina la especialidad, el profesional, el procedimiento médico a aplicar y el tipo de turno es decir: primera vez, visita subsiguiente, demanda espontanea dentro de la agenda, demanda espontanea fuera de la agenda, cualquier otro tipo que determine profesional, servicio / especialidad. </w:t>
+      </w:r>
+    </w:p>
+    <w:p>
+      <w:pPr>
+        <w:keepNext/>
+        <w:autoSpaceDE w:val="0"/>
+        <w:autoSpaceDN w:val="0"/>
+        <w:adjustRightInd w:val="0"/>
+        <w:spacing w:after="0" w:line="240" w:lineRule="auto"/>
+      </w:pPr>
+      <w:r>
+        <w:rPr>
+          <w:rFonts w:ascii="Arial" w:hAnsi="Arial" w:cs="Arial"/>
+          <w:noProof/>
+          <w:sz w:val="23"/>
+          <w:szCs w:val="23"/>
+          <w:lang w:val="en-US"/>
+        </w:rPr>
+        <w:lastRenderedPageBreak/>
+        <w:drawing>
+          <wp:inline distT="0" distB="0" distL="0" distR="0" wp14:anchorId="53A75DE2" wp14:editId="1719A93F">
+            <wp:extent cx="6188529" cy="2778671"/>
+            <wp:effectExtent l="0" t="0" r="0" b="0"/>
+            <wp:docPr id="3" name="Picture 3"/>
+            <wp:cNvGraphicFramePr>
+              <a:graphicFrameLocks xmlns:a="http://schemas.openxmlformats.org/drawingml/2006/main" noChangeAspect="1"/>
+            </wp:cNvGraphicFramePr>
+            <a:graphic xmlns:a="http://schemas.openxmlformats.org/drawingml/2006/main">
+              <a:graphicData uri="http://schemas.openxmlformats.org/drawingml/2006/picture">
+                <pic:pic xmlns:pic="http://schemas.openxmlformats.org/drawingml/2006/picture">
+                  <pic:nvPicPr>
+                    <pic:cNvPr id="3" name="Turnos2.png"/>
+                    <pic:cNvPicPr/>
+                  </pic:nvPicPr>
+                  <pic:blipFill>
+                    <a:blip r:embed="rId12">
+                      <a:extLst>
+                        <a:ext uri="{28A0092B-C50C-407E-A947-70E740481C1C}">
+                          <a14:useLocalDpi xmlns:a14="http://schemas.microsoft.com/office/drawing/2010/main" val="0"/>
+                        </a:ext>
+                      </a:extLst>
+                    </a:blip>
+                    <a:stretch>
+                      <a:fillRect/>
+                    </a:stretch>
+                  </pic:blipFill>
+                  <pic:spPr>
+                    <a:xfrm>
+                      <a:off x="0" y="0"/>
+                      <a:ext cx="6197081" cy="2782511"/>
+                    </a:xfrm>
+                    <a:prstGeom prst="rect">
+                      <a:avLst/>
+                    </a:prstGeom>
+                  </pic:spPr>
+                </pic:pic>
+              </a:graphicData>
+            </a:graphic>
+          </wp:inline>
+        </w:drawing>
+      </w:r>
+    </w:p>
+    <w:p>
+      <w:pPr>
+        <w:pStyle w:val="Caption"/>
+        <w:rPr>
+          <w:rFonts w:ascii="Arial" w:hAnsi="Arial" w:cs="Arial"/>
+          <w:sz w:val="23"/>
+          <w:szCs w:val="23"/>
+          <w:lang w:val="en-US"/>
+        </w:rPr>
+      </w:pPr>
+      <w:r>
+        <w:rPr>
+          <w:lang w:val="en-US"/>
+        </w:rPr>
+        <w:t xml:space="preserve">Figure </w:t>
+      </w:r>
+      <w:r>
+        <w:fldChar w:fldCharType="begin"/>
+      </w:r>
+      <w:r>
+        <w:rPr>
+          <w:lang w:val="en-US"/>
+        </w:rPr>
+        <w:instrText xml:space="preserve"> SEQ Figure \* ARABIC </w:instrText>
+      </w:r>
+      <w:r>
+        <w:fldChar w:fldCharType="separate"/>
+      </w:r>
+      <w:r>
+        <w:rPr>
+          <w:noProof/>
+          <w:lang w:val="en-US"/>
+        </w:rPr>
+        <w:t>3</w:t>
+      </w:r>
+      <w:r>
+        <w:fldChar w:fldCharType="end"/>
+      </w:r>
+      <w:r>
+        <w:rPr>
+          <w:lang w:val="en-US"/>
+        </w:rPr>
+        <w:t xml:space="preserve"> </w:t>
+      </w:r>
+      <w:proofErr w:type="spellStart"/>
+      <w:r>
+        <w:rPr>
+          <w:lang w:val="en-US"/>
+        </w:rPr>
+        <w:t>Turnos</w:t>
+      </w:r>
+      <w:proofErr w:type="spellEnd"/>
+      <w:r>
+        <w:rPr>
+          <w:lang w:val="en-US"/>
+        </w:rPr>
+        <w:t xml:space="preserve"> 2 (by Maria Ines)</w:t>
+      </w:r>
+    </w:p>
+    <w:p>
+      <w:pPr>
+        <w:autoSpaceDE w:val="0"/>
+        <w:autoSpaceDN w:val="0"/>
+        <w:adjustRightInd w:val="0"/>
+        <w:spacing w:after="0" w:line="240" w:lineRule="auto"/>
+        <w:rPr>
+          <w:rFonts w:ascii="Arial" w:hAnsi="Arial" w:cs="Arial"/>
+          <w:sz w:val="23"/>
+          <w:szCs w:val="23"/>
+          <w:lang w:val="en-US"/>
+        </w:rPr>
+      </w:pPr>
+    </w:p>
+    <w:p>
+      <w:pPr>
+        <w:autoSpaceDE w:val="0"/>
+        <w:autoSpaceDN w:val="0"/>
+        <w:adjustRightInd w:val="0"/>
+        <w:spacing w:after="0" w:line="240" w:lineRule="auto"/>
+        <w:rPr>
+          <w:rFonts w:ascii="Arial" w:hAnsi="Arial" w:cs="Arial"/>
+          <w:b/>
+          <w:bCs/>
+          <w:sz w:val="23"/>
+          <w:szCs w:val="23"/>
+        </w:rPr>
+      </w:pPr>
+      <w:r>
+        <w:rPr>
+          <w:rFonts w:ascii="Arial" w:hAnsi="Arial" w:cs="Arial"/>
+          <w:b/>
+          <w:bCs/>
+          <w:sz w:val="23"/>
+          <w:szCs w:val="23"/>
+        </w:rPr>
+        <w:t>Verificar cobertura</w:t>
+      </w:r>
+    </w:p>
+    <w:p>
+      <w:pPr>
+        <w:autoSpaceDE w:val="0"/>
+        <w:autoSpaceDN w:val="0"/>
+        <w:adjustRightInd w:val="0"/>
+        <w:spacing w:after="0" w:line="240" w:lineRule="auto"/>
+        <w:rPr>
+          <w:rFonts w:ascii="Arial" w:hAnsi="Arial" w:cs="Arial"/>
+          <w:sz w:val="23"/>
+          <w:szCs w:val="23"/>
+        </w:rPr>
+      </w:pPr>
+      <w:r>
+        <w:rPr>
+          <w:rFonts w:ascii="Arial" w:hAnsi="Arial" w:cs="Arial"/>
+          <w:sz w:val="23"/>
+          <w:szCs w:val="23"/>
+        </w:rPr>
+        <w:t xml:space="preserve">Se comunica la cobertura que tiene el paciente o la </w:t>
+      </w:r>
+      <w:commentRangeStart w:id="4"/>
+      <w:r>
+        <w:rPr>
+          <w:rFonts w:ascii="Arial" w:hAnsi="Arial" w:cs="Arial"/>
+          <w:sz w:val="23"/>
+          <w:szCs w:val="23"/>
+        </w:rPr>
+        <w:t xml:space="preserve">exención total o parcial </w:t>
+      </w:r>
       <w:commentRangeEnd w:id="4"/>
       <w:r>
         <w:rPr>
@@ -1193,6 +1502,145 @@
         </w:rPr>
         <w:commentReference w:id="4"/>
       </w:r>
+      <w:r>
+        <w:rPr>
+          <w:rFonts w:ascii="Arial" w:hAnsi="Arial" w:cs="Arial"/>
+          <w:sz w:val="23"/>
+          <w:szCs w:val="23"/>
+        </w:rPr>
+        <w:t xml:space="preserve">y el monto a abonar si correspondiere, según el tipo de </w:t>
+      </w:r>
+      <w:commentRangeStart w:id="5"/>
+      <w:r>
+        <w:rPr>
+          <w:rFonts w:ascii="Arial" w:hAnsi="Arial" w:cs="Arial"/>
+          <w:sz w:val="23"/>
+          <w:szCs w:val="23"/>
+        </w:rPr>
+        <w:t>entidad financiadora</w:t>
+      </w:r>
+      <w:commentRangeEnd w:id="5"/>
+      <w:r>
+        <w:rPr>
+          <w:rStyle w:val="CommentReference"/>
+        </w:rPr>
+        <w:commentReference w:id="5"/>
+      </w:r>
+      <w:r>
+        <w:rPr>
+          <w:rFonts w:ascii="Arial" w:hAnsi="Arial" w:cs="Arial"/>
+          <w:sz w:val="23"/>
+          <w:szCs w:val="23"/>
+        </w:rPr>
+        <w:t xml:space="preserve">, nombre entidad financiadora, </w:t>
+      </w:r>
+      <w:commentRangeStart w:id="6"/>
+      <w:r>
+        <w:rPr>
+          <w:rFonts w:ascii="Arial" w:hAnsi="Arial" w:cs="Arial"/>
+          <w:sz w:val="23"/>
+          <w:szCs w:val="23"/>
+        </w:rPr>
+        <w:t>el convenio</w:t>
+      </w:r>
+      <w:commentRangeEnd w:id="6"/>
+      <w:r>
+        <w:rPr>
+          <w:rStyle w:val="CommentReference"/>
+        </w:rPr>
+        <w:commentReference w:id="6"/>
+      </w:r>
+      <w:r>
+        <w:rPr>
+          <w:rFonts w:ascii="Arial" w:hAnsi="Arial" w:cs="Arial"/>
+          <w:sz w:val="23"/>
+          <w:szCs w:val="23"/>
+        </w:rPr>
+        <w:t xml:space="preserve">, numero de afiliado, tipo de beneficiario, </w:t>
+      </w:r>
+      <w:commentRangeStart w:id="7"/>
+      <w:r>
+        <w:rPr>
+          <w:rFonts w:ascii="Arial" w:hAnsi="Arial" w:cs="Arial"/>
+          <w:sz w:val="23"/>
+          <w:szCs w:val="23"/>
+        </w:rPr>
+        <w:t>condición paciente, condición ante el IVA</w:t>
+      </w:r>
+      <w:commentRangeEnd w:id="7"/>
+      <w:r>
+        <w:rPr>
+          <w:rStyle w:val="CommentReference"/>
+        </w:rPr>
+        <w:commentReference w:id="7"/>
+      </w:r>
+      <w:r>
+        <w:rPr>
+          <w:rFonts w:ascii="Arial" w:hAnsi="Arial" w:cs="Arial"/>
+          <w:sz w:val="23"/>
+          <w:szCs w:val="23"/>
+        </w:rPr>
+        <w:t xml:space="preserve">. </w:t>
+      </w:r>
+    </w:p>
+    <w:p>
+      <w:pPr>
+        <w:keepNext/>
+        <w:autoSpaceDE w:val="0"/>
+        <w:autoSpaceDN w:val="0"/>
+        <w:adjustRightInd w:val="0"/>
+        <w:spacing w:after="0" w:line="240" w:lineRule="auto"/>
+      </w:pPr>
+      <w:r>
+        <w:rPr>
+          <w:rFonts w:ascii="Arial" w:hAnsi="Arial" w:cs="Arial"/>
+          <w:noProof/>
+          <w:sz w:val="23"/>
+          <w:szCs w:val="23"/>
+          <w:lang w:val="en-US"/>
+        </w:rPr>
+        <w:drawing>
+          <wp:inline distT="0" distB="0" distL="0" distR="0" wp14:anchorId="67081087" wp14:editId="55B12FE9">
+            <wp:extent cx="7340086" cy="2351315"/>
+            <wp:effectExtent l="0" t="0" r="0" b="0"/>
+            <wp:docPr id="4" name="Picture 4"/>
+            <wp:cNvGraphicFramePr>
+              <a:graphicFrameLocks xmlns:a="http://schemas.openxmlformats.org/drawingml/2006/main" noChangeAspect="1"/>
+            </wp:cNvGraphicFramePr>
+            <a:graphic xmlns:a="http://schemas.openxmlformats.org/drawingml/2006/main">
+              <a:graphicData uri="http://schemas.openxmlformats.org/drawingml/2006/picture">
+                <pic:pic xmlns:pic="http://schemas.openxmlformats.org/drawingml/2006/picture">
+                  <pic:nvPicPr>
+                    <pic:cNvPr id="4" name="Cobertura-Paciente.png"/>
+                    <pic:cNvPicPr/>
+                  </pic:nvPicPr>
+                  <pic:blipFill>
+                    <a:blip r:embed="rId13">
+                      <a:extLst>
+                        <a:ext uri="{28A0092B-C50C-407E-A947-70E740481C1C}">
+                          <a14:useLocalDpi xmlns:a14="http://schemas.microsoft.com/office/drawing/2010/main" val="0"/>
+                        </a:ext>
+                      </a:extLst>
+                    </a:blip>
+                    <a:stretch>
+                      <a:fillRect/>
+                    </a:stretch>
+                  </pic:blipFill>
+                  <pic:spPr>
+                    <a:xfrm>
+                      <a:off x="0" y="0"/>
+                      <a:ext cx="7354140" cy="2355817"/>
+                    </a:xfrm>
+                    <a:prstGeom prst="rect">
+                      <a:avLst/>
+                    </a:prstGeom>
+                  </pic:spPr>
+                </pic:pic>
+              </a:graphicData>
+            </a:graphic>
+          </wp:inline>
+        </w:drawing>
+      </w:r>
     </w:p>
     <w:p>
       <w:pPr>
@@ -1219,143 +1667,37 @@
         <w:rPr>
           <w:noProof/>
         </w:rPr>
-        <w:t>2</w:t>
+        <w:t>4</w:t>
       </w:r>
       <w:r>
         <w:fldChar w:fldCharType="end"/>
       </w:r>
       <w:r>
-        <w:t xml:space="preserve"> Paciente 1</w:t>
-      </w:r>
-    </w:p>
-    <w:p>
-      <w:pPr>
-        <w:autoSpaceDE w:val="0"/>
-        <w:autoSpaceDN w:val="0"/>
-        <w:adjustRightInd w:val="0"/>
-        <w:spacing w:after="0" w:line="240" w:lineRule="auto"/>
-        <w:rPr>
-          <w:rFonts w:ascii="Arial" w:hAnsi="Arial" w:cs="Arial"/>
-          <w:sz w:val="23"/>
-          <w:szCs w:val="23"/>
-        </w:rPr>
-      </w:pPr>
-    </w:p>
-    <w:p>
-      <w:pPr>
-        <w:autoSpaceDE w:val="0"/>
-        <w:autoSpaceDN w:val="0"/>
-        <w:adjustRightInd w:val="0"/>
-        <w:spacing w:after="0" w:line="240" w:lineRule="auto"/>
-        <w:rPr>
-          <w:rFonts w:ascii="Arial" w:hAnsi="Arial" w:cs="Arial"/>
-          <w:sz w:val="23"/>
-          <w:szCs w:val="23"/>
-        </w:rPr>
-      </w:pPr>
-      <w:r>
-        <w:rPr>
-          <w:rFonts w:ascii="Arial" w:hAnsi="Arial" w:cs="Arial"/>
-          <w:b/>
-          <w:bCs/>
-          <w:sz w:val="23"/>
-          <w:szCs w:val="23"/>
-        </w:rPr>
-        <w:t>Consultar tipo de atención</w:t>
-      </w:r>
-    </w:p>
-    <w:p>
-      <w:pPr>
-        <w:autoSpaceDE w:val="0"/>
-        <w:autoSpaceDN w:val="0"/>
-        <w:adjustRightInd w:val="0"/>
-        <w:spacing w:after="0" w:line="240" w:lineRule="auto"/>
-        <w:rPr>
-          <w:rFonts w:ascii="Arial" w:hAnsi="Arial" w:cs="Arial"/>
-          <w:sz w:val="23"/>
-          <w:szCs w:val="23"/>
-        </w:rPr>
-      </w:pPr>
-      <w:r>
-        <w:rPr>
-          <w:rFonts w:ascii="Arial" w:hAnsi="Arial" w:cs="Arial"/>
-          <w:sz w:val="23"/>
-          <w:szCs w:val="23"/>
-        </w:rPr>
-        <w:t xml:space="preserve">Se solicita al paciente que tipo de servicio es el requerido, luego se determina la especialidad, el profesional, el procedimiento médico a aplicar y el tipo de turno es decir: primera vez, visita subsiguiente, demanda espontanea dentro de la agenda, demanda espontanea fuera de la agenda, cualquier otro tipo que determine profesional, servicio / especialidad. </w:t>
-      </w:r>
-    </w:p>
-    <w:p>
-      <w:pPr>
-        <w:autoSpaceDE w:val="0"/>
-        <w:autoSpaceDN w:val="0"/>
-        <w:adjustRightInd w:val="0"/>
-        <w:spacing w:after="0" w:line="240" w:lineRule="auto"/>
-        <w:rPr>
-          <w:rFonts w:ascii="Arial" w:hAnsi="Arial" w:cs="Arial"/>
-          <w:sz w:val="23"/>
-          <w:szCs w:val="23"/>
-        </w:rPr>
-      </w:pPr>
-    </w:p>
-    <w:p>
-      <w:pPr>
-        <w:autoSpaceDE w:val="0"/>
-        <w:autoSpaceDN w:val="0"/>
-        <w:adjustRightInd w:val="0"/>
-        <w:spacing w:after="0" w:line="240" w:lineRule="auto"/>
-        <w:rPr>
-          <w:rFonts w:ascii="Arial" w:hAnsi="Arial" w:cs="Arial"/>
-          <w:b/>
-          <w:bCs/>
-          <w:sz w:val="23"/>
-          <w:szCs w:val="23"/>
-        </w:rPr>
-      </w:pPr>
-      <w:r>
-        <w:rPr>
-          <w:rFonts w:ascii="Arial" w:hAnsi="Arial" w:cs="Arial"/>
-          <w:b/>
-          <w:bCs/>
-          <w:sz w:val="23"/>
-          <w:szCs w:val="23"/>
-        </w:rPr>
-        <w:t>Verificar cobertura</w:t>
-      </w:r>
-    </w:p>
-    <w:p>
-      <w:pPr>
-        <w:autoSpaceDE w:val="0"/>
-        <w:autoSpaceDN w:val="0"/>
-        <w:adjustRightInd w:val="0"/>
-        <w:spacing w:after="0" w:line="240" w:lineRule="auto"/>
-        <w:rPr>
-          <w:rFonts w:ascii="Arial" w:hAnsi="Arial" w:cs="Arial"/>
-          <w:sz w:val="23"/>
-          <w:szCs w:val="23"/>
-        </w:rPr>
-      </w:pPr>
-      <w:r>
-        <w:rPr>
-          <w:rFonts w:ascii="Arial" w:hAnsi="Arial" w:cs="Arial"/>
-          <w:sz w:val="23"/>
-          <w:szCs w:val="23"/>
-        </w:rPr>
-        <w:t xml:space="preserve">Se comunica la cobertura que tiene el paciente o la exención total o parcial y el monto a abonar si correspondiere, según el tipo de entidad financiadora, nombre entidad financiadora, el convenio, numero de afiliado, tipo de beneficiario, condición paciente, condición ante el IVA. </w:t>
-      </w:r>
-    </w:p>
-    <w:p>
-      <w:pPr>
-        <w:autoSpaceDE w:val="0"/>
-        <w:autoSpaceDN w:val="0"/>
-        <w:adjustRightInd w:val="0"/>
-        <w:spacing w:after="0" w:line="240" w:lineRule="auto"/>
-        <w:rPr>
-          <w:rFonts w:ascii="Arial" w:hAnsi="Arial" w:cs="Arial"/>
-          <w:sz w:val="23"/>
-          <w:szCs w:val="23"/>
-        </w:rPr>
-      </w:pPr>
+        <w:t xml:space="preserve"> Cobertura del paciente (</w:t>
+      </w:r>
+      <w:proofErr w:type="spellStart"/>
+      <w:r>
+        <w:t>by</w:t>
+      </w:r>
+      <w:proofErr w:type="spellEnd"/>
+      <w:r>
+        <w:t xml:space="preserve"> Maria Ines)</w:t>
+      </w:r>
+    </w:p>
+    <w:p>
+      <w:pPr>
+        <w:autoSpaceDE w:val="0"/>
+        <w:autoSpaceDN w:val="0"/>
+        <w:adjustRightInd w:val="0"/>
+        <w:spacing w:after="0" w:line="240" w:lineRule="auto"/>
+        <w:rPr>
+          <w:rFonts w:ascii="Arial" w:hAnsi="Arial" w:cs="Arial"/>
+          <w:sz w:val="23"/>
+          <w:szCs w:val="23"/>
+        </w:rPr>
+      </w:pPr>
+      <w:bookmarkStart w:id="8" w:name="_GoBack"/>
+      <w:bookmarkEnd w:id="8"/>
     </w:p>
     <w:p>
       <w:pPr>
@@ -1553,7 +1895,6 @@
           <w:sz w:val="23"/>
           <w:szCs w:val="23"/>
         </w:rPr>
-        <w:lastRenderedPageBreak/>
         <w:t>En este caso deberá aparecer una pantalla de validación en la cual refleja que se está asignando un adicional de turno autorizado.</w:t>
       </w:r>
     </w:p>
@@ -1932,6 +2273,7 @@
           <w:sz w:val="23"/>
           <w:szCs w:val="23"/>
         </w:rPr>
+        <w:lastRenderedPageBreak/>
         <w:t>Prever la posibilidad de brindar turnos de un horario de block hacia otro block de horario, es decir que un paciente solicite un turno por la mañana para la tarde</w:t>
       </w:r>
     </w:p>
@@ -2226,7 +2568,6 @@
           <w:sz w:val="23"/>
           <w:szCs w:val="23"/>
         </w:rPr>
-        <w:lastRenderedPageBreak/>
         <w:t>Los turnos son solicitados por pacientes.</w:t>
       </w:r>
     </w:p>
@@ -2598,6 +2939,7 @@
           <w:sz w:val="23"/>
           <w:szCs w:val="23"/>
         </w:rPr>
+        <w:lastRenderedPageBreak/>
         <w:t>Por ejemplo, alguien quiere realizarse un chequeo general, por lo que comienza buscando por las acciones médicas que desea realizarse, y recién después se elige cuál es el tipo de especialista que brinda dicha acción.</w:t>
       </w:r>
     </w:p>
@@ -3063,7 +3405,6 @@
           <w:sz w:val="23"/>
           <w:szCs w:val="23"/>
         </w:rPr>
-        <w:lastRenderedPageBreak/>
         <w:t></w:t>
       </w:r>
       <w:r>
@@ -3394,6 +3735,7 @@
           <w:sz w:val="23"/>
           <w:szCs w:val="23"/>
         </w:rPr>
+        <w:lastRenderedPageBreak/>
         <w:t>Se definirán los estudios, análisis o consultas a realizar por cada especialidad.</w:t>
       </w:r>
     </w:p>
@@ -3745,7 +4087,6 @@
           <w:sz w:val="23"/>
           <w:szCs w:val="23"/>
         </w:rPr>
-        <w:lastRenderedPageBreak/>
         <w:t>- Domicilio</w:t>
       </w:r>
     </w:p>
@@ -4003,6 +4344,7 @@
         <w:pStyle w:val="Heading2"/>
       </w:pPr>
       <w:r>
+        <w:lastRenderedPageBreak/>
         <w:t>Armado de la agenda</w:t>
       </w:r>
     </w:p>
@@ -4724,8 +5066,291 @@
           <w:sz w:val="23"/>
           <w:szCs w:val="23"/>
         </w:rPr>
+        <w:t>Los pacientes podrán solicitar turnos para un médico en particular, para</w:t>
+      </w:r>
+      <w:r>
+        <w:rPr>
+          <w:rFonts w:ascii="Arial" w:hAnsi="Arial" w:cs="Arial"/>
+          <w:sz w:val="23"/>
+          <w:szCs w:val="23"/>
+        </w:rPr>
+        <w:t xml:space="preserve"> </w:t>
+      </w:r>
+      <w:r>
+        <w:rPr>
+          <w:rFonts w:ascii="Arial" w:hAnsi="Arial" w:cs="Arial"/>
+          <w:sz w:val="23"/>
+          <w:szCs w:val="23"/>
+        </w:rPr>
+        <w:t>algún médico de una especialidad o para una determinada acción médica.</w:t>
+      </w:r>
+      <w:r>
+        <w:rPr>
+          <w:rFonts w:ascii="Arial" w:hAnsi="Arial" w:cs="Arial"/>
+          <w:sz w:val="23"/>
+          <w:szCs w:val="23"/>
+        </w:rPr>
+        <w:t xml:space="preserve"> </w:t>
+      </w:r>
+    </w:p>
+    <w:p>
+      <w:pPr>
+        <w:autoSpaceDE w:val="0"/>
+        <w:autoSpaceDN w:val="0"/>
+        <w:adjustRightInd w:val="0"/>
+        <w:spacing w:after="0" w:line="240" w:lineRule="auto"/>
+        <w:rPr>
+          <w:rFonts w:ascii="Arial" w:hAnsi="Arial" w:cs="Arial"/>
+          <w:sz w:val="23"/>
+          <w:szCs w:val="23"/>
+        </w:rPr>
+      </w:pPr>
+      <w:r>
+        <w:rPr>
+          <w:rFonts w:ascii="Arial" w:hAnsi="Arial" w:cs="Arial"/>
+          <w:sz w:val="23"/>
+          <w:szCs w:val="23"/>
+        </w:rPr>
+        <w:t>En cualquiera de los tres casos el turno será dado para un determinado</w:t>
+      </w:r>
+      <w:r>
+        <w:rPr>
+          <w:rFonts w:ascii="Arial" w:hAnsi="Arial" w:cs="Arial"/>
+          <w:sz w:val="23"/>
+          <w:szCs w:val="23"/>
+        </w:rPr>
+        <w:t xml:space="preserve"> </w:t>
+      </w:r>
+      <w:r>
+        <w:rPr>
+          <w:rFonts w:ascii="Arial" w:hAnsi="Arial" w:cs="Arial"/>
+          <w:sz w:val="23"/>
+          <w:szCs w:val="23"/>
+        </w:rPr>
+        <w:t>médico, lo que varía es la forma de seleccionarlo. Si se ingresa una</w:t>
+      </w:r>
+      <w:r>
+        <w:rPr>
+          <w:rFonts w:ascii="Arial" w:hAnsi="Arial" w:cs="Arial"/>
+          <w:sz w:val="23"/>
+          <w:szCs w:val="23"/>
+        </w:rPr>
+        <w:t xml:space="preserve"> </w:t>
+      </w:r>
+      <w:r>
+        <w:rPr>
+          <w:rFonts w:ascii="Arial" w:hAnsi="Arial" w:cs="Arial"/>
+          <w:sz w:val="23"/>
+          <w:szCs w:val="23"/>
+        </w:rPr>
+        <w:t>especialidad o una acción médica, se podrá seleccionar entre los médicos</w:t>
+      </w:r>
+      <w:r>
+        <w:rPr>
+          <w:rFonts w:ascii="Arial" w:hAnsi="Arial" w:cs="Arial"/>
+          <w:sz w:val="23"/>
+          <w:szCs w:val="23"/>
+        </w:rPr>
+        <w:t xml:space="preserve"> </w:t>
+      </w:r>
+      <w:r>
+        <w:rPr>
+          <w:rFonts w:ascii="Arial" w:hAnsi="Arial" w:cs="Arial"/>
+          <w:sz w:val="23"/>
+          <w:szCs w:val="23"/>
+        </w:rPr>
+        <w:t>que tienen esa especialidad o que realizan esa acción médica.</w:t>
+      </w:r>
+    </w:p>
+    <w:p>
+      <w:pPr>
+        <w:autoSpaceDE w:val="0"/>
+        <w:autoSpaceDN w:val="0"/>
+        <w:adjustRightInd w:val="0"/>
+        <w:spacing w:after="0" w:line="240" w:lineRule="auto"/>
+        <w:rPr>
+          <w:rFonts w:ascii="Arial" w:hAnsi="Arial" w:cs="Arial"/>
+          <w:sz w:val="23"/>
+          <w:szCs w:val="23"/>
+        </w:rPr>
+      </w:pPr>
+    </w:p>
+    <w:p>
+      <w:pPr>
+        <w:autoSpaceDE w:val="0"/>
+        <w:autoSpaceDN w:val="0"/>
+        <w:adjustRightInd w:val="0"/>
+        <w:spacing w:after="0" w:line="240" w:lineRule="auto"/>
+        <w:rPr>
+          <w:rFonts w:ascii="Arial" w:hAnsi="Arial" w:cs="Arial"/>
+          <w:b/>
+          <w:bCs/>
+          <w:sz w:val="23"/>
+          <w:szCs w:val="23"/>
+        </w:rPr>
+      </w:pPr>
+      <w:proofErr w:type="spellStart"/>
+      <w:r>
+        <w:rPr>
+          <w:rFonts w:ascii="Arial" w:hAnsi="Arial" w:cs="Arial"/>
+          <w:b/>
+          <w:bCs/>
+          <w:sz w:val="23"/>
+          <w:szCs w:val="23"/>
+        </w:rPr>
+        <w:t>Req</w:t>
+      </w:r>
+      <w:proofErr w:type="spellEnd"/>
+      <w:r>
+        <w:rPr>
+          <w:rFonts w:ascii="Arial" w:hAnsi="Arial" w:cs="Arial"/>
+          <w:b/>
+          <w:bCs/>
+          <w:sz w:val="23"/>
+          <w:szCs w:val="23"/>
+        </w:rPr>
+        <w:t xml:space="preserve"> 22</w:t>
+      </w:r>
+    </w:p>
+    <w:p>
+      <w:pPr>
+        <w:autoSpaceDE w:val="0"/>
+        <w:autoSpaceDN w:val="0"/>
+        <w:adjustRightInd w:val="0"/>
+        <w:spacing w:after="0" w:line="240" w:lineRule="auto"/>
+        <w:rPr>
+          <w:rFonts w:ascii="Arial" w:hAnsi="Arial" w:cs="Arial"/>
+          <w:sz w:val="23"/>
+          <w:szCs w:val="23"/>
+        </w:rPr>
+      </w:pPr>
+      <w:r>
+        <w:rPr>
+          <w:rFonts w:ascii="Arial" w:hAnsi="Arial" w:cs="Arial"/>
+          <w:sz w:val="23"/>
+          <w:szCs w:val="23"/>
+        </w:rPr>
+        <w:t>El paciente podrá elegir el día y horario que le convenga, siempre que el</w:t>
+      </w:r>
+      <w:r>
+        <w:rPr>
+          <w:rFonts w:ascii="Arial" w:hAnsi="Arial" w:cs="Arial"/>
+          <w:sz w:val="23"/>
+          <w:szCs w:val="23"/>
+        </w:rPr>
+        <w:t xml:space="preserve"> </w:t>
+      </w:r>
+      <w:r>
+        <w:rPr>
+          <w:rFonts w:ascii="Arial" w:hAnsi="Arial" w:cs="Arial"/>
+          <w:sz w:val="23"/>
+          <w:szCs w:val="23"/>
+        </w:rPr>
+        <w:t>turno que elija esté en el horario de atención del médico y no haya sido</w:t>
+      </w:r>
+      <w:r>
+        <w:rPr>
+          <w:rFonts w:ascii="Arial" w:hAnsi="Arial" w:cs="Arial"/>
+          <w:sz w:val="23"/>
+          <w:szCs w:val="23"/>
+        </w:rPr>
+        <w:t xml:space="preserve"> </w:t>
+      </w:r>
+      <w:r>
+        <w:rPr>
+          <w:rFonts w:ascii="Arial" w:hAnsi="Arial" w:cs="Arial"/>
+          <w:sz w:val="23"/>
+          <w:szCs w:val="23"/>
+        </w:rPr>
+        <w:t>reservado por algún otro paciente previamente, y que el día no se</w:t>
+      </w:r>
+      <w:r>
+        <w:rPr>
+          <w:rFonts w:ascii="Arial" w:hAnsi="Arial" w:cs="Arial"/>
+          <w:sz w:val="23"/>
+          <w:szCs w:val="23"/>
+        </w:rPr>
+        <w:t xml:space="preserve"> </w:t>
+      </w:r>
+      <w:r>
+        <w:rPr>
+          <w:rFonts w:ascii="Arial" w:hAnsi="Arial" w:cs="Arial"/>
+          <w:sz w:val="23"/>
+          <w:szCs w:val="23"/>
+        </w:rPr>
+        <w:t>encuentre bloqueado.</w:t>
+      </w:r>
+    </w:p>
+    <w:p>
+      <w:pPr>
+        <w:autoSpaceDE w:val="0"/>
+        <w:autoSpaceDN w:val="0"/>
+        <w:adjustRightInd w:val="0"/>
+        <w:spacing w:after="0" w:line="240" w:lineRule="auto"/>
+        <w:rPr>
+          <w:rFonts w:ascii="Arial" w:hAnsi="Arial" w:cs="Arial"/>
+          <w:sz w:val="23"/>
+          <w:szCs w:val="23"/>
+        </w:rPr>
+      </w:pPr>
+    </w:p>
+    <w:p>
+      <w:pPr>
+        <w:autoSpaceDE w:val="0"/>
+        <w:autoSpaceDN w:val="0"/>
+        <w:adjustRightInd w:val="0"/>
+        <w:spacing w:after="0" w:line="240" w:lineRule="auto"/>
+        <w:rPr>
+          <w:rFonts w:ascii="Arial" w:hAnsi="Arial" w:cs="Arial"/>
+          <w:b/>
+          <w:bCs/>
+          <w:sz w:val="23"/>
+          <w:szCs w:val="23"/>
+        </w:rPr>
+      </w:pPr>
+      <w:proofErr w:type="spellStart"/>
+      <w:r>
+        <w:rPr>
+          <w:rFonts w:ascii="Arial" w:hAnsi="Arial" w:cs="Arial"/>
+          <w:b/>
+          <w:bCs/>
+          <w:sz w:val="23"/>
+          <w:szCs w:val="23"/>
+        </w:rPr>
+        <w:t>Req</w:t>
+      </w:r>
+      <w:proofErr w:type="spellEnd"/>
+      <w:r>
+        <w:rPr>
+          <w:rFonts w:ascii="Arial" w:hAnsi="Arial" w:cs="Arial"/>
+          <w:b/>
+          <w:bCs/>
+          <w:sz w:val="23"/>
+          <w:szCs w:val="23"/>
+        </w:rPr>
+        <w:t xml:space="preserve"> 23</w:t>
+      </w:r>
+    </w:p>
+    <w:p>
+      <w:pPr>
+        <w:autoSpaceDE w:val="0"/>
+        <w:autoSpaceDN w:val="0"/>
+        <w:adjustRightInd w:val="0"/>
+        <w:spacing w:after="0" w:line="240" w:lineRule="auto"/>
+        <w:rPr>
+          <w:rFonts w:ascii="Arial" w:hAnsi="Arial" w:cs="Arial"/>
+          <w:sz w:val="23"/>
+          <w:szCs w:val="23"/>
+        </w:rPr>
+      </w:pPr>
+      <w:r>
+        <w:rPr>
+          <w:rFonts w:ascii="Arial" w:hAnsi="Arial" w:cs="Arial"/>
+          <w:sz w:val="23"/>
+          <w:szCs w:val="23"/>
+        </w:rPr>
         <w:lastRenderedPageBreak/>
-        <w:t>Los pacientes podrán solicitar turnos para un médico en particular, para</w:t>
+        <w:t>La agenda se utiliza para planificar las citas diarias de cada médico.</w:t>
       </w:r>
       <w:r>
         <w:rPr>
@@ -4741,7 +5366,7 @@
           <w:sz w:val="23"/>
           <w:szCs w:val="23"/>
         </w:rPr>
-        <w:t>algún médico de una especialidad o para una determinada acción médica.</w:t>
+        <w:t>Desde la pantalla podrán ver los pacientes que tiene citados el médico en</w:t>
       </w:r>
       <w:r>
         <w:rPr>
@@ -4751,26 +5376,84 @@
         </w:rPr>
         <w:t xml:space="preserve"> </w:t>
       </w:r>
-    </w:p>
-    <w:p>
-      <w:pPr>
-        <w:autoSpaceDE w:val="0"/>
-        <w:autoSpaceDN w:val="0"/>
-        <w:adjustRightInd w:val="0"/>
-        <w:spacing w:after="0" w:line="240" w:lineRule="auto"/>
-        <w:rPr>
-          <w:rFonts w:ascii="Arial" w:hAnsi="Arial" w:cs="Arial"/>
-          <w:sz w:val="23"/>
-          <w:szCs w:val="23"/>
-        </w:rPr>
-      </w:pPr>
-      <w:r>
-        <w:rPr>
-          <w:rFonts w:ascii="Arial" w:hAnsi="Arial" w:cs="Arial"/>
-          <w:sz w:val="23"/>
-          <w:szCs w:val="23"/>
-        </w:rPr>
-        <w:t>En cualquiera de los tres casos el turno será dado para un determinado</w:t>
+      <w:r>
+        <w:rPr>
+          <w:rFonts w:ascii="Arial" w:hAnsi="Arial" w:cs="Arial"/>
+          <w:sz w:val="23"/>
+          <w:szCs w:val="23"/>
+        </w:rPr>
+        <w:t>el día.</w:t>
+      </w:r>
+    </w:p>
+    <w:p>
+      <w:pPr>
+        <w:autoSpaceDE w:val="0"/>
+        <w:autoSpaceDN w:val="0"/>
+        <w:adjustRightInd w:val="0"/>
+        <w:spacing w:after="0" w:line="240" w:lineRule="auto"/>
+        <w:rPr>
+          <w:rFonts w:ascii="Arial" w:hAnsi="Arial" w:cs="Arial"/>
+          <w:sz w:val="23"/>
+          <w:szCs w:val="23"/>
+        </w:rPr>
+      </w:pPr>
+    </w:p>
+    <w:p>
+      <w:pPr>
+        <w:autoSpaceDE w:val="0"/>
+        <w:autoSpaceDN w:val="0"/>
+        <w:adjustRightInd w:val="0"/>
+        <w:spacing w:after="0" w:line="240" w:lineRule="auto"/>
+        <w:rPr>
+          <w:rFonts w:ascii="Arial" w:hAnsi="Arial" w:cs="Arial"/>
+          <w:b/>
+          <w:bCs/>
+          <w:sz w:val="23"/>
+          <w:szCs w:val="23"/>
+        </w:rPr>
+      </w:pPr>
+      <w:proofErr w:type="spellStart"/>
+      <w:r>
+        <w:rPr>
+          <w:rFonts w:ascii="Arial" w:hAnsi="Arial" w:cs="Arial"/>
+          <w:b/>
+          <w:bCs/>
+          <w:sz w:val="23"/>
+          <w:szCs w:val="23"/>
+        </w:rPr>
+        <w:t>Req</w:t>
+      </w:r>
+      <w:proofErr w:type="spellEnd"/>
+      <w:r>
+        <w:rPr>
+          <w:rFonts w:ascii="Arial" w:hAnsi="Arial" w:cs="Arial"/>
+          <w:b/>
+          <w:bCs/>
+          <w:sz w:val="23"/>
+          <w:szCs w:val="23"/>
+        </w:rPr>
+        <w:t xml:space="preserve"> 24</w:t>
+      </w:r>
+    </w:p>
+    <w:p>
+      <w:pPr>
+        <w:autoSpaceDE w:val="0"/>
+        <w:autoSpaceDN w:val="0"/>
+        <w:adjustRightInd w:val="0"/>
+        <w:spacing w:after="0" w:line="240" w:lineRule="auto"/>
+        <w:rPr>
+          <w:rFonts w:ascii="Arial" w:hAnsi="Arial" w:cs="Arial"/>
+          <w:sz w:val="23"/>
+          <w:szCs w:val="23"/>
+        </w:rPr>
+      </w:pPr>
+      <w:r>
+        <w:rPr>
+          <w:rFonts w:ascii="Arial" w:hAnsi="Arial" w:cs="Arial"/>
+          <w:sz w:val="23"/>
+          <w:szCs w:val="23"/>
+        </w:rPr>
+        <w:t>En la agenda se tendrán las opciones: dar turno, bloquear/desbloquear</w:t>
       </w:r>
       <w:r>
         <w:rPr>
@@ -4786,7 +5469,7 @@
           <w:sz w:val="23"/>
           <w:szCs w:val="23"/>
         </w:rPr>
-        <w:t>médico, lo que varía es la forma de seleccionarlo. Si se ingresa una</w:t>
+        <w:t>turno, una lista desplegable con los médicos disponibles (sólo se ve la</w:t>
       </w:r>
       <w:r>
         <w:rPr>
@@ -4802,7 +5485,7 @@
           <w:sz w:val="23"/>
           <w:szCs w:val="23"/>
         </w:rPr>
-        <w:t>especialidad o una acción médica, se podrá seleccionar entre los médicos</w:t>
+        <w:t>agenda del que esté seleccionado); otra con las especialidades</w:t>
       </w:r>
       <w:r>
         <w:rPr>
@@ -4818,7 +5501,15 @@
           <w:sz w:val="23"/>
           <w:szCs w:val="23"/>
         </w:rPr>
-        <w:t>que tienen esa especialidad o que realizan esa acción médica.</w:t>
+        <w:t>disponibles y otra con las acciones médicas disponibles. También se verá</w:t>
+      </w:r>
+      <w:r>
+        <w:rPr>
+          <w:rFonts w:ascii="Arial" w:hAnsi="Arial" w:cs="Arial"/>
+          <w:sz w:val="23"/>
+          <w:szCs w:val="23"/>
+        </w:rPr>
+        <w:t xml:space="preserve"> un calendario, donde se podrá elegir una fecha determinada, y se mostrará la agenda del médico correspondiente al día elegido.</w:t>
       </w:r>
     </w:p>
     <w:p>
@@ -4868,32 +5559,124 @@
           <w:sz w:val="23"/>
           <w:szCs w:val="23"/>
         </w:rPr>
-        <w:t xml:space="preserve"> 22</w:t>
-      </w:r>
-    </w:p>
-    <w:p>
-      <w:pPr>
-        <w:autoSpaceDE w:val="0"/>
-        <w:autoSpaceDN w:val="0"/>
-        <w:adjustRightInd w:val="0"/>
-        <w:spacing w:after="0" w:line="240" w:lineRule="auto"/>
-        <w:rPr>
-          <w:rFonts w:ascii="Arial" w:hAnsi="Arial" w:cs="Arial"/>
-          <w:sz w:val="23"/>
-          <w:szCs w:val="23"/>
-        </w:rPr>
-      </w:pPr>
-      <w:r>
-        <w:rPr>
-          <w:rFonts w:ascii="Arial" w:hAnsi="Arial" w:cs="Arial"/>
-          <w:sz w:val="23"/>
-          <w:szCs w:val="23"/>
-        </w:rPr>
-        <w:t>El paciente podrá elegir el día y horario que le convenga, siempre que el</w:t>
-      </w:r>
-      <w:r>
-        <w:rPr>
-          <w:rFonts w:ascii="Arial" w:hAnsi="Arial" w:cs="Arial"/>
+        <w:t xml:space="preserve"> 25</w:t>
+      </w:r>
+    </w:p>
+    <w:p>
+      <w:pPr>
+        <w:autoSpaceDE w:val="0"/>
+        <w:autoSpaceDN w:val="0"/>
+        <w:adjustRightInd w:val="0"/>
+        <w:spacing w:after="0" w:line="240" w:lineRule="auto"/>
+        <w:rPr>
+          <w:rFonts w:ascii="Arial" w:hAnsi="Arial" w:cs="Arial"/>
+          <w:sz w:val="23"/>
+          <w:szCs w:val="23"/>
+        </w:rPr>
+      </w:pPr>
+      <w:r>
+        <w:rPr>
+          <w:rFonts w:ascii="Arial" w:hAnsi="Arial" w:cs="Arial"/>
+          <w:sz w:val="23"/>
+          <w:szCs w:val="23"/>
+        </w:rPr>
+        <w:t>La agenda permite a cada médico bloquear turnos de tal forma que no se puedan dar citas en ese día y así quedar reservado. También existirá la opción desbloquear turno.</w:t>
+      </w:r>
+    </w:p>
+    <w:p>
+      <w:pPr>
+        <w:autoSpaceDE w:val="0"/>
+        <w:autoSpaceDN w:val="0"/>
+        <w:adjustRightInd w:val="0"/>
+        <w:spacing w:after="0" w:line="240" w:lineRule="auto"/>
+        <w:rPr>
+          <w:rFonts w:ascii="Arial" w:hAnsi="Arial" w:cs="Arial"/>
+          <w:sz w:val="23"/>
+          <w:szCs w:val="23"/>
+        </w:rPr>
+      </w:pPr>
+    </w:p>
+    <w:p>
+      <w:pPr>
+        <w:autoSpaceDE w:val="0"/>
+        <w:autoSpaceDN w:val="0"/>
+        <w:adjustRightInd w:val="0"/>
+        <w:spacing w:after="0" w:line="240" w:lineRule="auto"/>
+        <w:rPr>
+          <w:rFonts w:ascii="Arial" w:hAnsi="Arial" w:cs="Arial"/>
+          <w:b/>
+          <w:bCs/>
+          <w:sz w:val="23"/>
+          <w:szCs w:val="23"/>
+        </w:rPr>
+      </w:pPr>
+      <w:proofErr w:type="spellStart"/>
+      <w:r>
+        <w:rPr>
+          <w:rFonts w:ascii="Arial" w:hAnsi="Arial" w:cs="Arial"/>
+          <w:b/>
+          <w:bCs/>
+          <w:sz w:val="23"/>
+          <w:szCs w:val="23"/>
+        </w:rPr>
+        <w:t>Req</w:t>
+      </w:r>
+      <w:proofErr w:type="spellEnd"/>
+      <w:r>
+        <w:rPr>
+          <w:rFonts w:ascii="Arial" w:hAnsi="Arial" w:cs="Arial"/>
+          <w:b/>
+          <w:bCs/>
+          <w:sz w:val="23"/>
+          <w:szCs w:val="23"/>
+        </w:rPr>
+        <w:t xml:space="preserve"> 26</w:t>
+      </w:r>
+    </w:p>
+    <w:p>
+      <w:pPr>
+        <w:autoSpaceDE w:val="0"/>
+        <w:autoSpaceDN w:val="0"/>
+        <w:adjustRightInd w:val="0"/>
+        <w:spacing w:after="0" w:line="240" w:lineRule="auto"/>
+        <w:rPr>
+          <w:rFonts w:ascii="Arial" w:hAnsi="Arial" w:cs="Arial"/>
+          <w:sz w:val="23"/>
+          <w:szCs w:val="23"/>
+        </w:rPr>
+      </w:pPr>
+      <w:r>
+        <w:rPr>
+          <w:rFonts w:ascii="Arial" w:hAnsi="Arial" w:cs="Arial"/>
+          <w:sz w:val="23"/>
+          <w:szCs w:val="23"/>
+        </w:rPr>
+        <w:t>El usuario también podrá emitir informes o listados. Algunos listados que se pueden emitir son:</w:t>
+      </w:r>
+    </w:p>
+    <w:p>
+      <w:pPr>
+        <w:autoSpaceDE w:val="0"/>
+        <w:autoSpaceDN w:val="0"/>
+        <w:adjustRightInd w:val="0"/>
+        <w:spacing w:after="0" w:line="240" w:lineRule="auto"/>
+        <w:rPr>
+          <w:rFonts w:ascii="Arial" w:hAnsi="Arial" w:cs="Arial"/>
+          <w:sz w:val="23"/>
+          <w:szCs w:val="23"/>
+        </w:rPr>
+      </w:pPr>
+      <w:r>
+        <w:rPr>
+          <w:rFonts w:ascii="SymbolMT" w:eastAsia="SymbolMT" w:hAnsi="Arial" w:cs="SymbolMT"/>
+          <w:sz w:val="23"/>
+          <w:szCs w:val="23"/>
+        </w:rPr>
+        <w:t></w:t>
+      </w:r>
+      <w:r>
+        <w:rPr>
+          <w:rFonts w:ascii="SymbolMT" w:eastAsia="SymbolMT" w:hAnsi="Arial" w:cs="SymbolMT"/>
           <w:sz w:val="23"/>
           <w:szCs w:val="23"/>
         </w:rPr>
@@ -4905,11 +5688,32 @@
           <w:sz w:val="23"/>
           <w:szCs w:val="23"/>
         </w:rPr>
-        <w:t>turno que elija esté en el horario de atención del médico y no haya sido</w:t>
-      </w:r>
-      <w:r>
-        <w:rPr>
-          <w:rFonts w:ascii="Arial" w:hAnsi="Arial" w:cs="Arial"/>
+        <w:t>Pacientes citados en el día.</w:t>
+      </w:r>
+    </w:p>
+    <w:p>
+      <w:pPr>
+        <w:autoSpaceDE w:val="0"/>
+        <w:autoSpaceDN w:val="0"/>
+        <w:adjustRightInd w:val="0"/>
+        <w:spacing w:after="0" w:line="240" w:lineRule="auto"/>
+        <w:rPr>
+          <w:rFonts w:ascii="Arial" w:hAnsi="Arial" w:cs="Arial"/>
+          <w:sz w:val="23"/>
+          <w:szCs w:val="23"/>
+        </w:rPr>
+      </w:pPr>
+      <w:r>
+        <w:rPr>
+          <w:rFonts w:ascii="SymbolMT" w:eastAsia="SymbolMT" w:hAnsi="Arial" w:cs="SymbolMT"/>
+          <w:sz w:val="23"/>
+          <w:szCs w:val="23"/>
+        </w:rPr>
+        <w:t></w:t>
+      </w:r>
+      <w:r>
+        <w:rPr>
+          <w:rFonts w:ascii="SymbolMT" w:eastAsia="SymbolMT" w:hAnsi="Arial" w:cs="SymbolMT"/>
           <w:sz w:val="23"/>
           <w:szCs w:val="23"/>
         </w:rPr>
@@ -4921,11 +5725,32 @@
           <w:sz w:val="23"/>
           <w:szCs w:val="23"/>
         </w:rPr>
-        <w:t>reservado por algún otro paciente previamente, y que el día no se</w:t>
-      </w:r>
-      <w:r>
-        <w:rPr>
-          <w:rFonts w:ascii="Arial" w:hAnsi="Arial" w:cs="Arial"/>
+        <w:t>Pacientes por profesional, a atender en un rango de fechas.</w:t>
+      </w:r>
+    </w:p>
+    <w:p>
+      <w:pPr>
+        <w:autoSpaceDE w:val="0"/>
+        <w:autoSpaceDN w:val="0"/>
+        <w:adjustRightInd w:val="0"/>
+        <w:spacing w:after="0" w:line="240" w:lineRule="auto"/>
+        <w:rPr>
+          <w:rFonts w:ascii="Arial" w:hAnsi="Arial" w:cs="Arial"/>
+          <w:sz w:val="23"/>
+          <w:szCs w:val="23"/>
+        </w:rPr>
+      </w:pPr>
+      <w:r>
+        <w:rPr>
+          <w:rFonts w:ascii="SymbolMT" w:eastAsia="SymbolMT" w:hAnsi="Arial" w:cs="SymbolMT"/>
+          <w:sz w:val="23"/>
+          <w:szCs w:val="23"/>
+        </w:rPr>
+        <w:t></w:t>
+      </w:r>
+      <w:r>
+        <w:rPr>
+          <w:rFonts w:ascii="SymbolMT" w:eastAsia="SymbolMT" w:hAnsi="Arial" w:cs="SymbolMT"/>
           <w:sz w:val="23"/>
           <w:szCs w:val="23"/>
         </w:rPr>
@@ -4937,7 +5762,118 @@
           <w:sz w:val="23"/>
           <w:szCs w:val="23"/>
         </w:rPr>
-        <w:t>encuentre bloqueado.</w:t>
+        <w:t>Pacientes por Obra Social, a atender en un rango de fechas.</w:t>
+      </w:r>
+    </w:p>
+    <w:p>
+      <w:pPr>
+        <w:autoSpaceDE w:val="0"/>
+        <w:autoSpaceDN w:val="0"/>
+        <w:adjustRightInd w:val="0"/>
+        <w:spacing w:after="0" w:line="240" w:lineRule="auto"/>
+        <w:rPr>
+          <w:rFonts w:ascii="Arial" w:hAnsi="Arial" w:cs="Arial"/>
+          <w:sz w:val="23"/>
+          <w:szCs w:val="23"/>
+        </w:rPr>
+      </w:pPr>
+      <w:r>
+        <w:rPr>
+          <w:rFonts w:ascii="SymbolMT" w:eastAsia="SymbolMT" w:hAnsi="Arial" w:cs="SymbolMT"/>
+          <w:sz w:val="23"/>
+          <w:szCs w:val="23"/>
+        </w:rPr>
+        <w:t></w:t>
+      </w:r>
+      <w:r>
+        <w:rPr>
+          <w:rFonts w:ascii="SymbolMT" w:eastAsia="SymbolMT" w:hAnsi="Arial" w:cs="SymbolMT"/>
+          <w:sz w:val="23"/>
+          <w:szCs w:val="23"/>
+        </w:rPr>
+        <w:t xml:space="preserve"> </w:t>
+      </w:r>
+      <w:r>
+        <w:rPr>
+          <w:rFonts w:ascii="Arial" w:hAnsi="Arial" w:cs="Arial"/>
+          <w:sz w:val="23"/>
+          <w:szCs w:val="23"/>
+        </w:rPr>
+        <w:t>Profesionales disponibles en el día</w:t>
+      </w:r>
+    </w:p>
+    <w:p>
+      <w:pPr>
+        <w:autoSpaceDE w:val="0"/>
+        <w:autoSpaceDN w:val="0"/>
+        <w:adjustRightInd w:val="0"/>
+        <w:spacing w:after="0" w:line="240" w:lineRule="auto"/>
+        <w:rPr>
+          <w:rFonts w:ascii="Arial" w:hAnsi="Arial" w:cs="Arial"/>
+          <w:sz w:val="23"/>
+          <w:szCs w:val="23"/>
+        </w:rPr>
+      </w:pPr>
+      <w:r>
+        <w:rPr>
+          <w:rFonts w:ascii="SymbolMT" w:eastAsia="SymbolMT" w:hAnsi="Arial" w:cs="SymbolMT"/>
+          <w:sz w:val="23"/>
+          <w:szCs w:val="23"/>
+        </w:rPr>
+        <w:t></w:t>
+      </w:r>
+      <w:r>
+        <w:rPr>
+          <w:rFonts w:ascii="SymbolMT" w:eastAsia="SymbolMT" w:hAnsi="Arial" w:cs="SymbolMT"/>
+          <w:sz w:val="23"/>
+          <w:szCs w:val="23"/>
+        </w:rPr>
+        <w:t xml:space="preserve"> </w:t>
+      </w:r>
+      <w:r>
+        <w:rPr>
+          <w:rFonts w:ascii="Arial" w:hAnsi="Arial" w:cs="Arial"/>
+          <w:sz w:val="23"/>
+          <w:szCs w:val="23"/>
+        </w:rPr>
+        <w:t>Profesionales por especialidad</w:t>
+      </w:r>
+    </w:p>
+    <w:p>
+      <w:pPr>
+        <w:autoSpaceDE w:val="0"/>
+        <w:autoSpaceDN w:val="0"/>
+        <w:adjustRightInd w:val="0"/>
+        <w:spacing w:after="0" w:line="240" w:lineRule="auto"/>
+        <w:rPr>
+          <w:rFonts w:ascii="Arial" w:hAnsi="Arial" w:cs="Arial"/>
+          <w:sz w:val="23"/>
+          <w:szCs w:val="23"/>
+        </w:rPr>
+      </w:pPr>
+      <w:r>
+        <w:rPr>
+          <w:rFonts w:ascii="SymbolMT" w:eastAsia="SymbolMT" w:hAnsi="Arial" w:cs="SymbolMT"/>
+          <w:sz w:val="23"/>
+          <w:szCs w:val="23"/>
+        </w:rPr>
+        <w:t></w:t>
+      </w:r>
+      <w:r>
+        <w:rPr>
+          <w:rFonts w:ascii="SymbolMT" w:eastAsia="SymbolMT" w:hAnsi="Arial" w:cs="SymbolMT"/>
+          <w:sz w:val="23"/>
+          <w:szCs w:val="23"/>
+        </w:rPr>
+        <w:t xml:space="preserve"> </w:t>
+      </w:r>
+      <w:r>
+        <w:rPr>
+          <w:rFonts w:ascii="Arial" w:hAnsi="Arial" w:cs="Arial"/>
+          <w:sz w:val="23"/>
+          <w:szCs w:val="23"/>
+        </w:rPr>
+        <w:t>Profesionales por acción médica.</w:t>
       </w:r>
     </w:p>
     <w:p>
@@ -4987,74 +5923,79 @@
           <w:sz w:val="23"/>
           <w:szCs w:val="23"/>
         </w:rPr>
-        <w:t xml:space="preserve"> 23</w:t>
-      </w:r>
-    </w:p>
-    <w:p>
-      <w:pPr>
-        <w:autoSpaceDE w:val="0"/>
-        <w:autoSpaceDN w:val="0"/>
-        <w:adjustRightInd w:val="0"/>
-        <w:spacing w:after="0" w:line="240" w:lineRule="auto"/>
-        <w:rPr>
-          <w:rFonts w:ascii="Arial" w:hAnsi="Arial" w:cs="Arial"/>
-          <w:sz w:val="23"/>
-          <w:szCs w:val="23"/>
-        </w:rPr>
-      </w:pPr>
-      <w:r>
-        <w:rPr>
-          <w:rFonts w:ascii="Arial" w:hAnsi="Arial" w:cs="Arial"/>
-          <w:sz w:val="23"/>
-          <w:szCs w:val="23"/>
-        </w:rPr>
-        <w:t>La agenda se utiliza para planificar las citas diarias de cada médico.</w:t>
-      </w:r>
-      <w:r>
-        <w:rPr>
-          <w:rFonts w:ascii="Arial" w:hAnsi="Arial" w:cs="Arial"/>
-          <w:sz w:val="23"/>
-          <w:szCs w:val="23"/>
-        </w:rPr>
-        <w:t xml:space="preserve"> </w:t>
-      </w:r>
-      <w:r>
-        <w:rPr>
-          <w:rFonts w:ascii="Arial" w:hAnsi="Arial" w:cs="Arial"/>
-          <w:sz w:val="23"/>
-          <w:szCs w:val="23"/>
-        </w:rPr>
-        <w:t>Desde la pantalla podrán ver los pacientes que tiene citados el médico en</w:t>
-      </w:r>
-      <w:r>
-        <w:rPr>
-          <w:rFonts w:ascii="Arial" w:hAnsi="Arial" w:cs="Arial"/>
-          <w:sz w:val="23"/>
-          <w:szCs w:val="23"/>
-        </w:rPr>
-        <w:t xml:space="preserve"> </w:t>
-      </w:r>
-      <w:r>
-        <w:rPr>
-          <w:rFonts w:ascii="Arial" w:hAnsi="Arial" w:cs="Arial"/>
-          <w:sz w:val="23"/>
-          <w:szCs w:val="23"/>
-        </w:rPr>
-        <w:t>el día.</w:t>
-      </w:r>
-    </w:p>
-    <w:p>
-      <w:pPr>
-        <w:autoSpaceDE w:val="0"/>
-        <w:autoSpaceDN w:val="0"/>
-        <w:adjustRightInd w:val="0"/>
-        <w:spacing w:after="0" w:line="240" w:lineRule="auto"/>
-        <w:rPr>
-          <w:rFonts w:ascii="Arial" w:hAnsi="Arial" w:cs="Arial"/>
-          <w:sz w:val="23"/>
-          <w:szCs w:val="23"/>
-        </w:rPr>
-      </w:pPr>
+        <w:t xml:space="preserve"> 27 Bloqueo de días / turnos</w:t>
+      </w:r>
+    </w:p>
+    <w:p>
+      <w:pPr>
+        <w:autoSpaceDE w:val="0"/>
+        <w:autoSpaceDN w:val="0"/>
+        <w:adjustRightInd w:val="0"/>
+        <w:spacing w:after="0" w:line="240" w:lineRule="auto"/>
+        <w:rPr>
+          <w:rFonts w:ascii="Arial" w:hAnsi="Arial" w:cs="Arial"/>
+          <w:sz w:val="23"/>
+          <w:szCs w:val="23"/>
+        </w:rPr>
+      </w:pPr>
+      <w:r>
+        <w:rPr>
+          <w:rFonts w:ascii="Arial" w:hAnsi="Arial" w:cs="Arial"/>
+          <w:sz w:val="23"/>
+          <w:szCs w:val="23"/>
+        </w:rPr>
+        <w:t>Durante el transcurso del período los médicos pueden decidir no atender ciertos días por algún motivo, (por ejemplo: asistencia a un Congreso, enfermedad, etc.) en ese caso deberá poder bloquea los días necesarios. En el caso que hubiese turnos asignados para los días bloqueados, se listarán los pacientes que habrá que avisar de la suspensión de la consulta y asignarles otro turno, o en algún caso buscar a otro profesional con la misma especialidad para que lo reemplace, pero siempre avisándole al paciente y que decida si acepta el cambio de profesional o cambia el turno. Al bloquear el día, no se pueden asignar turnos en esa fecha.</w:t>
+      </w:r>
+    </w:p>
+    <w:p>
+      <w:pPr>
+        <w:pStyle w:val="Heading1"/>
+      </w:pPr>
+      <w:r>
+        <w:t>7 Emisión de Informes</w:t>
+      </w:r>
+    </w:p>
+    <w:p>
+      <w:pPr>
+        <w:autoSpaceDE w:val="0"/>
+        <w:autoSpaceDN w:val="0"/>
+        <w:adjustRightInd w:val="0"/>
+        <w:spacing w:after="0" w:line="240" w:lineRule="auto"/>
+        <w:rPr>
+          <w:rFonts w:ascii="Arial" w:hAnsi="Arial" w:cs="Arial"/>
+          <w:sz w:val="23"/>
+          <w:szCs w:val="23"/>
+        </w:rPr>
+      </w:pPr>
+      <w:r>
+        <w:rPr>
+          <w:rFonts w:ascii="Arial" w:hAnsi="Arial" w:cs="Arial"/>
+          <w:sz w:val="23"/>
+          <w:szCs w:val="23"/>
+        </w:rPr>
+        <w:t>Los informes serán los siguientes:</w:t>
+      </w:r>
+    </w:p>
+    <w:p>
+      <w:pPr>
+        <w:autoSpaceDE w:val="0"/>
+        <w:autoSpaceDN w:val="0"/>
+        <w:adjustRightInd w:val="0"/>
+        <w:spacing w:after="0" w:line="240" w:lineRule="auto"/>
+        <w:rPr>
+          <w:rFonts w:ascii="Arial" w:hAnsi="Arial" w:cs="Arial"/>
+          <w:sz w:val="23"/>
+          <w:szCs w:val="23"/>
+        </w:rPr>
+      </w:pPr>
+    </w:p>
+    <w:p>
+      <w:pPr>
+        <w:pStyle w:val="Heading2"/>
+      </w:pPr>
+      <w:r>
+        <w:t>Listados de Pacientes</w:t>
+      </w:r>
     </w:p>
     <w:p>
       <w:pPr>
@@ -5070,7 +6011,6 @@
           <w:szCs w:val="23"/>
         </w:rPr>
       </w:pPr>
-      <w:proofErr w:type="spellStart"/>
       <w:r>
         <w:rPr>
           <w:rFonts w:ascii="Arial" w:hAnsi="Arial" w:cs="Arial"/>
@@ -5079,626 +6019,28 @@
           <w:sz w:val="23"/>
           <w:szCs w:val="23"/>
         </w:rPr>
-        <w:t>Req</w:t>
-      </w:r>
-      <w:proofErr w:type="spellEnd"/>
-      <w:r>
-        <w:rPr>
-          <w:rFonts w:ascii="Arial" w:hAnsi="Arial" w:cs="Arial"/>
-          <w:b/>
-          <w:bCs/>
-          <w:sz w:val="23"/>
-          <w:szCs w:val="23"/>
-        </w:rPr>
-        <w:t xml:space="preserve"> 24</w:t>
-      </w:r>
-    </w:p>
-    <w:p>
-      <w:pPr>
-        <w:autoSpaceDE w:val="0"/>
-        <w:autoSpaceDN w:val="0"/>
-        <w:adjustRightInd w:val="0"/>
-        <w:spacing w:after="0" w:line="240" w:lineRule="auto"/>
-        <w:rPr>
-          <w:rFonts w:ascii="Arial" w:hAnsi="Arial" w:cs="Arial"/>
-          <w:sz w:val="23"/>
-          <w:szCs w:val="23"/>
-        </w:rPr>
-      </w:pPr>
-      <w:r>
-        <w:rPr>
-          <w:rFonts w:ascii="Arial" w:hAnsi="Arial" w:cs="Arial"/>
-          <w:sz w:val="23"/>
-          <w:szCs w:val="23"/>
-        </w:rPr>
-        <w:t>En la agenda se tendrán las opciones: dar turno, bloquear/desbloquear</w:t>
-      </w:r>
-      <w:r>
-        <w:rPr>
-          <w:rFonts w:ascii="Arial" w:hAnsi="Arial" w:cs="Arial"/>
-          <w:sz w:val="23"/>
-          <w:szCs w:val="23"/>
-        </w:rPr>
-        <w:t xml:space="preserve"> </w:t>
-      </w:r>
-      <w:r>
-        <w:rPr>
-          <w:rFonts w:ascii="Arial" w:hAnsi="Arial" w:cs="Arial"/>
-          <w:sz w:val="23"/>
-          <w:szCs w:val="23"/>
-        </w:rPr>
-        <w:t>turno, una lista desplegable con los médicos disponibles (sólo se ve la</w:t>
-      </w:r>
-      <w:r>
-        <w:rPr>
-          <w:rFonts w:ascii="Arial" w:hAnsi="Arial" w:cs="Arial"/>
-          <w:sz w:val="23"/>
-          <w:szCs w:val="23"/>
-        </w:rPr>
-        <w:t xml:space="preserve"> </w:t>
-      </w:r>
-      <w:r>
-        <w:rPr>
-          <w:rFonts w:ascii="Arial" w:hAnsi="Arial" w:cs="Arial"/>
-          <w:sz w:val="23"/>
-          <w:szCs w:val="23"/>
-        </w:rPr>
-        <w:t>agenda del que esté seleccionado); otra con las especialidades</w:t>
-      </w:r>
-      <w:r>
-        <w:rPr>
-          <w:rFonts w:ascii="Arial" w:hAnsi="Arial" w:cs="Arial"/>
-          <w:sz w:val="23"/>
-          <w:szCs w:val="23"/>
-        </w:rPr>
-        <w:t xml:space="preserve"> </w:t>
-      </w:r>
-      <w:r>
-        <w:rPr>
-          <w:rFonts w:ascii="Arial" w:hAnsi="Arial" w:cs="Arial"/>
-          <w:sz w:val="23"/>
-          <w:szCs w:val="23"/>
-        </w:rPr>
-        <w:t>disponibles y otra con las acciones médicas disponibles. También se verá</w:t>
-      </w:r>
-      <w:r>
-        <w:rPr>
-          <w:rFonts w:ascii="Arial" w:hAnsi="Arial" w:cs="Arial"/>
-          <w:sz w:val="23"/>
-          <w:szCs w:val="23"/>
-        </w:rPr>
-        <w:t xml:space="preserve"> un calendario, donde se podrá elegir una fecha determinada, y se mostrará la agenda del médico correspondiente al día elegido.</w:t>
-      </w:r>
-    </w:p>
-    <w:p>
-      <w:pPr>
-        <w:autoSpaceDE w:val="0"/>
-        <w:autoSpaceDN w:val="0"/>
-        <w:adjustRightInd w:val="0"/>
-        <w:spacing w:after="0" w:line="240" w:lineRule="auto"/>
-        <w:rPr>
-          <w:rFonts w:ascii="Arial" w:hAnsi="Arial" w:cs="Arial"/>
-          <w:sz w:val="23"/>
-          <w:szCs w:val="23"/>
-        </w:rPr>
-      </w:pPr>
-    </w:p>
-    <w:p>
-      <w:pPr>
-        <w:autoSpaceDE w:val="0"/>
-        <w:autoSpaceDN w:val="0"/>
-        <w:adjustRightInd w:val="0"/>
-        <w:spacing w:after="0" w:line="240" w:lineRule="auto"/>
-        <w:rPr>
-          <w:rFonts w:ascii="Arial" w:hAnsi="Arial" w:cs="Arial"/>
-          <w:b/>
-          <w:bCs/>
-          <w:sz w:val="23"/>
-          <w:szCs w:val="23"/>
-        </w:rPr>
-      </w:pPr>
-      <w:proofErr w:type="spellStart"/>
-      <w:r>
-        <w:rPr>
-          <w:rFonts w:ascii="Arial" w:hAnsi="Arial" w:cs="Arial"/>
-          <w:b/>
-          <w:bCs/>
-          <w:sz w:val="23"/>
-          <w:szCs w:val="23"/>
-        </w:rPr>
-        <w:t>Req</w:t>
-      </w:r>
-      <w:proofErr w:type="spellEnd"/>
-      <w:r>
-        <w:rPr>
-          <w:rFonts w:ascii="Arial" w:hAnsi="Arial" w:cs="Arial"/>
-          <w:b/>
-          <w:bCs/>
-          <w:sz w:val="23"/>
-          <w:szCs w:val="23"/>
-        </w:rPr>
-        <w:t xml:space="preserve"> 25</w:t>
-      </w:r>
-    </w:p>
-    <w:p>
-      <w:pPr>
-        <w:autoSpaceDE w:val="0"/>
-        <w:autoSpaceDN w:val="0"/>
-        <w:adjustRightInd w:val="0"/>
-        <w:spacing w:after="0" w:line="240" w:lineRule="auto"/>
-        <w:rPr>
-          <w:rFonts w:ascii="Arial" w:hAnsi="Arial" w:cs="Arial"/>
-          <w:sz w:val="23"/>
-          <w:szCs w:val="23"/>
-        </w:rPr>
-      </w:pPr>
-      <w:r>
-        <w:rPr>
-          <w:rFonts w:ascii="Arial" w:hAnsi="Arial" w:cs="Arial"/>
-          <w:sz w:val="23"/>
-          <w:szCs w:val="23"/>
-        </w:rPr>
-        <w:t>La agenda permite a cada médico bloquear turnos de tal forma que no se puedan dar citas en ese día y así quedar reservado. También existirá la opción desbloquear turno.</w:t>
-      </w:r>
-    </w:p>
-    <w:p>
-      <w:pPr>
-        <w:autoSpaceDE w:val="0"/>
-        <w:autoSpaceDN w:val="0"/>
-        <w:adjustRightInd w:val="0"/>
-        <w:spacing w:after="0" w:line="240" w:lineRule="auto"/>
-        <w:rPr>
-          <w:rFonts w:ascii="Arial" w:hAnsi="Arial" w:cs="Arial"/>
-          <w:sz w:val="23"/>
-          <w:szCs w:val="23"/>
-        </w:rPr>
-      </w:pPr>
-    </w:p>
-    <w:p>
-      <w:pPr>
-        <w:autoSpaceDE w:val="0"/>
-        <w:autoSpaceDN w:val="0"/>
-        <w:adjustRightInd w:val="0"/>
-        <w:spacing w:after="0" w:line="240" w:lineRule="auto"/>
-        <w:rPr>
-          <w:rFonts w:ascii="Arial" w:hAnsi="Arial" w:cs="Arial"/>
-          <w:b/>
-          <w:bCs/>
-          <w:sz w:val="23"/>
-          <w:szCs w:val="23"/>
-        </w:rPr>
-      </w:pPr>
-      <w:proofErr w:type="spellStart"/>
-      <w:r>
-        <w:rPr>
-          <w:rFonts w:ascii="Arial" w:hAnsi="Arial" w:cs="Arial"/>
-          <w:b/>
-          <w:bCs/>
-          <w:sz w:val="23"/>
-          <w:szCs w:val="23"/>
-        </w:rPr>
-        <w:t>Req</w:t>
-      </w:r>
-      <w:proofErr w:type="spellEnd"/>
-      <w:r>
-        <w:rPr>
-          <w:rFonts w:ascii="Arial" w:hAnsi="Arial" w:cs="Arial"/>
-          <w:b/>
-          <w:bCs/>
-          <w:sz w:val="23"/>
-          <w:szCs w:val="23"/>
-        </w:rPr>
-        <w:t xml:space="preserve"> 26</w:t>
-      </w:r>
-    </w:p>
-    <w:p>
-      <w:pPr>
-        <w:autoSpaceDE w:val="0"/>
-        <w:autoSpaceDN w:val="0"/>
-        <w:adjustRightInd w:val="0"/>
-        <w:spacing w:after="0" w:line="240" w:lineRule="auto"/>
-        <w:rPr>
-          <w:rFonts w:ascii="Arial" w:hAnsi="Arial" w:cs="Arial"/>
-          <w:sz w:val="23"/>
-          <w:szCs w:val="23"/>
-        </w:rPr>
-      </w:pPr>
-      <w:r>
-        <w:rPr>
-          <w:rFonts w:ascii="Arial" w:hAnsi="Arial" w:cs="Arial"/>
-          <w:sz w:val="23"/>
-          <w:szCs w:val="23"/>
-        </w:rPr>
-        <w:t>El usuario también podrá emitir informes o listados. Algunos listados que se pueden emitir son:</w:t>
-      </w:r>
-    </w:p>
-    <w:p>
-      <w:pPr>
-        <w:autoSpaceDE w:val="0"/>
-        <w:autoSpaceDN w:val="0"/>
-        <w:adjustRightInd w:val="0"/>
-        <w:spacing w:after="0" w:line="240" w:lineRule="auto"/>
-        <w:rPr>
-          <w:rFonts w:ascii="Arial" w:hAnsi="Arial" w:cs="Arial"/>
-          <w:sz w:val="23"/>
-          <w:szCs w:val="23"/>
-        </w:rPr>
-      </w:pPr>
-      <w:r>
-        <w:rPr>
-          <w:rFonts w:ascii="SymbolMT" w:eastAsia="SymbolMT" w:hAnsi="Arial" w:cs="SymbolMT"/>
-          <w:sz w:val="23"/>
-          <w:szCs w:val="23"/>
-        </w:rPr>
-        <w:t></w:t>
-      </w:r>
-      <w:r>
-        <w:rPr>
-          <w:rFonts w:ascii="SymbolMT" w:eastAsia="SymbolMT" w:hAnsi="Arial" w:cs="SymbolMT"/>
-          <w:sz w:val="23"/>
-          <w:szCs w:val="23"/>
-        </w:rPr>
-        <w:t xml:space="preserve"> </w:t>
-      </w:r>
-      <w:r>
-        <w:rPr>
-          <w:rFonts w:ascii="Arial" w:hAnsi="Arial" w:cs="Arial"/>
-          <w:sz w:val="23"/>
-          <w:szCs w:val="23"/>
-        </w:rPr>
-        <w:t>Pacientes citados en el día.</w:t>
-      </w:r>
-    </w:p>
-    <w:p>
-      <w:pPr>
-        <w:autoSpaceDE w:val="0"/>
-        <w:autoSpaceDN w:val="0"/>
-        <w:adjustRightInd w:val="0"/>
-        <w:spacing w:after="0" w:line="240" w:lineRule="auto"/>
-        <w:rPr>
-          <w:rFonts w:ascii="Arial" w:hAnsi="Arial" w:cs="Arial"/>
-          <w:sz w:val="23"/>
-          <w:szCs w:val="23"/>
-        </w:rPr>
-      </w:pPr>
-      <w:r>
-        <w:rPr>
-          <w:rFonts w:ascii="SymbolMT" w:eastAsia="SymbolMT" w:hAnsi="Arial" w:cs="SymbolMT"/>
-          <w:sz w:val="23"/>
-          <w:szCs w:val="23"/>
-        </w:rPr>
-        <w:t></w:t>
-      </w:r>
-      <w:r>
-        <w:rPr>
-          <w:rFonts w:ascii="SymbolMT" w:eastAsia="SymbolMT" w:hAnsi="Arial" w:cs="SymbolMT"/>
-          <w:sz w:val="23"/>
-          <w:szCs w:val="23"/>
-        </w:rPr>
-        <w:t xml:space="preserve"> </w:t>
-      </w:r>
-      <w:r>
-        <w:rPr>
-          <w:rFonts w:ascii="Arial" w:hAnsi="Arial" w:cs="Arial"/>
-          <w:sz w:val="23"/>
-          <w:szCs w:val="23"/>
-        </w:rPr>
-        <w:t>Pacientes por profesional, a atender en un rango de fechas.</w:t>
-      </w:r>
-    </w:p>
-    <w:p>
-      <w:pPr>
-        <w:autoSpaceDE w:val="0"/>
-        <w:autoSpaceDN w:val="0"/>
-        <w:adjustRightInd w:val="0"/>
-        <w:spacing w:after="0" w:line="240" w:lineRule="auto"/>
-        <w:rPr>
-          <w:rFonts w:ascii="Arial" w:hAnsi="Arial" w:cs="Arial"/>
-          <w:sz w:val="23"/>
-          <w:szCs w:val="23"/>
-        </w:rPr>
-      </w:pPr>
-      <w:r>
-        <w:rPr>
-          <w:rFonts w:ascii="SymbolMT" w:eastAsia="SymbolMT" w:hAnsi="Arial" w:cs="SymbolMT"/>
-          <w:sz w:val="23"/>
-          <w:szCs w:val="23"/>
-        </w:rPr>
-        <w:t></w:t>
-      </w:r>
-      <w:r>
-        <w:rPr>
-          <w:rFonts w:ascii="SymbolMT" w:eastAsia="SymbolMT" w:hAnsi="Arial" w:cs="SymbolMT"/>
-          <w:sz w:val="23"/>
-          <w:szCs w:val="23"/>
-        </w:rPr>
-        <w:t xml:space="preserve"> </w:t>
-      </w:r>
-      <w:r>
-        <w:rPr>
-          <w:rFonts w:ascii="Arial" w:hAnsi="Arial" w:cs="Arial"/>
-          <w:sz w:val="23"/>
-          <w:szCs w:val="23"/>
-        </w:rPr>
-        <w:t>Pacientes por Obra Social, a atender en un rango de fechas.</w:t>
-      </w:r>
-    </w:p>
-    <w:p>
-      <w:pPr>
-        <w:autoSpaceDE w:val="0"/>
-        <w:autoSpaceDN w:val="0"/>
-        <w:adjustRightInd w:val="0"/>
-        <w:spacing w:after="0" w:line="240" w:lineRule="auto"/>
-        <w:rPr>
-          <w:rFonts w:ascii="Arial" w:hAnsi="Arial" w:cs="Arial"/>
-          <w:sz w:val="23"/>
-          <w:szCs w:val="23"/>
-        </w:rPr>
-      </w:pPr>
-      <w:r>
-        <w:rPr>
-          <w:rFonts w:ascii="SymbolMT" w:eastAsia="SymbolMT" w:hAnsi="Arial" w:cs="SymbolMT"/>
-          <w:sz w:val="23"/>
-          <w:szCs w:val="23"/>
-        </w:rPr>
-        <w:t></w:t>
-      </w:r>
-      <w:r>
-        <w:rPr>
-          <w:rFonts w:ascii="SymbolMT" w:eastAsia="SymbolMT" w:hAnsi="Arial" w:cs="SymbolMT"/>
-          <w:sz w:val="23"/>
-          <w:szCs w:val="23"/>
-        </w:rPr>
-        <w:t xml:space="preserve"> </w:t>
-      </w:r>
-      <w:r>
-        <w:rPr>
-          <w:rFonts w:ascii="Arial" w:hAnsi="Arial" w:cs="Arial"/>
-          <w:sz w:val="23"/>
-          <w:szCs w:val="23"/>
-        </w:rPr>
-        <w:t>Profesionales disponibles en el día</w:t>
-      </w:r>
-    </w:p>
-    <w:p>
-      <w:pPr>
-        <w:autoSpaceDE w:val="0"/>
-        <w:autoSpaceDN w:val="0"/>
-        <w:adjustRightInd w:val="0"/>
-        <w:spacing w:after="0" w:line="240" w:lineRule="auto"/>
-        <w:rPr>
-          <w:rFonts w:ascii="Arial" w:hAnsi="Arial" w:cs="Arial"/>
-          <w:sz w:val="23"/>
-          <w:szCs w:val="23"/>
-        </w:rPr>
-      </w:pPr>
-      <w:r>
-        <w:rPr>
-          <w:rFonts w:ascii="SymbolMT" w:eastAsia="SymbolMT" w:hAnsi="Arial" w:cs="SymbolMT"/>
-          <w:sz w:val="23"/>
-          <w:szCs w:val="23"/>
-        </w:rPr>
-        <w:t></w:t>
-      </w:r>
-      <w:r>
-        <w:rPr>
-          <w:rFonts w:ascii="SymbolMT" w:eastAsia="SymbolMT" w:hAnsi="Arial" w:cs="SymbolMT"/>
-          <w:sz w:val="23"/>
-          <w:szCs w:val="23"/>
-        </w:rPr>
-        <w:t xml:space="preserve"> </w:t>
-      </w:r>
-      <w:r>
-        <w:rPr>
-          <w:rFonts w:ascii="Arial" w:hAnsi="Arial" w:cs="Arial"/>
-          <w:sz w:val="23"/>
-          <w:szCs w:val="23"/>
-        </w:rPr>
-        <w:t>Profesionales por especialidad</w:t>
-      </w:r>
-    </w:p>
-    <w:p>
-      <w:pPr>
-        <w:autoSpaceDE w:val="0"/>
-        <w:autoSpaceDN w:val="0"/>
-        <w:adjustRightInd w:val="0"/>
-        <w:spacing w:after="0" w:line="240" w:lineRule="auto"/>
-        <w:rPr>
-          <w:rFonts w:ascii="Arial" w:hAnsi="Arial" w:cs="Arial"/>
-          <w:sz w:val="23"/>
-          <w:szCs w:val="23"/>
-        </w:rPr>
-      </w:pPr>
-      <w:r>
-        <w:rPr>
-          <w:rFonts w:ascii="SymbolMT" w:eastAsia="SymbolMT" w:hAnsi="Arial" w:cs="SymbolMT"/>
-          <w:sz w:val="23"/>
-          <w:szCs w:val="23"/>
-        </w:rPr>
-        <w:t></w:t>
-      </w:r>
-      <w:r>
-        <w:rPr>
-          <w:rFonts w:ascii="SymbolMT" w:eastAsia="SymbolMT" w:hAnsi="Arial" w:cs="SymbolMT"/>
-          <w:sz w:val="23"/>
-          <w:szCs w:val="23"/>
-        </w:rPr>
-        <w:t xml:space="preserve"> </w:t>
-      </w:r>
-      <w:r>
-        <w:rPr>
-          <w:rFonts w:ascii="Arial" w:hAnsi="Arial" w:cs="Arial"/>
-          <w:sz w:val="23"/>
-          <w:szCs w:val="23"/>
-        </w:rPr>
-        <w:t>Profesionales por acción médica.</w:t>
-      </w:r>
-    </w:p>
-    <w:p>
-      <w:pPr>
-        <w:autoSpaceDE w:val="0"/>
-        <w:autoSpaceDN w:val="0"/>
-        <w:adjustRightInd w:val="0"/>
-        <w:spacing w:after="0" w:line="240" w:lineRule="auto"/>
-        <w:rPr>
-          <w:rFonts w:ascii="Arial" w:hAnsi="Arial" w:cs="Arial"/>
-          <w:sz w:val="23"/>
-          <w:szCs w:val="23"/>
-        </w:rPr>
-      </w:pPr>
-    </w:p>
-    <w:p>
-      <w:pPr>
-        <w:autoSpaceDE w:val="0"/>
-        <w:autoSpaceDN w:val="0"/>
-        <w:adjustRightInd w:val="0"/>
-        <w:spacing w:after="0" w:line="240" w:lineRule="auto"/>
-        <w:rPr>
-          <w:rFonts w:ascii="Arial" w:hAnsi="Arial" w:cs="Arial"/>
-          <w:b/>
-          <w:bCs/>
-          <w:sz w:val="23"/>
-          <w:szCs w:val="23"/>
-        </w:rPr>
-      </w:pPr>
-      <w:proofErr w:type="spellStart"/>
-      <w:r>
-        <w:rPr>
-          <w:rFonts w:ascii="Arial" w:hAnsi="Arial" w:cs="Arial"/>
-          <w:b/>
-          <w:bCs/>
-          <w:sz w:val="23"/>
-          <w:szCs w:val="23"/>
-        </w:rPr>
-        <w:t>Req</w:t>
-      </w:r>
-      <w:proofErr w:type="spellEnd"/>
-      <w:r>
-        <w:rPr>
-          <w:rFonts w:ascii="Arial" w:hAnsi="Arial" w:cs="Arial"/>
-          <w:b/>
-          <w:bCs/>
-          <w:sz w:val="23"/>
-          <w:szCs w:val="23"/>
-        </w:rPr>
-        <w:t xml:space="preserve"> 27 Bloqueo de días / turnos</w:t>
-      </w:r>
-    </w:p>
-    <w:p>
-      <w:pPr>
-        <w:autoSpaceDE w:val="0"/>
-        <w:autoSpaceDN w:val="0"/>
-        <w:adjustRightInd w:val="0"/>
-        <w:spacing w:after="0" w:line="240" w:lineRule="auto"/>
-        <w:rPr>
-          <w:rFonts w:ascii="Arial" w:hAnsi="Arial" w:cs="Arial"/>
-          <w:sz w:val="23"/>
-          <w:szCs w:val="23"/>
-        </w:rPr>
-      </w:pPr>
-      <w:r>
-        <w:rPr>
-          <w:rFonts w:ascii="Arial" w:hAnsi="Arial" w:cs="Arial"/>
-          <w:sz w:val="23"/>
-          <w:szCs w:val="23"/>
-        </w:rPr>
-        <w:t>Durante el transcurso del período los médicos pueden decidir no atender ciertos días por algún motivo, (por ejemplo: asistencia a un Congreso, enfermedad, etc.) en ese caso deberá poder bloquea los días necesarios. En el caso que hubiese turnos asignados para los días bloqueados, se listarán los pacientes que habrá que avisar de la suspensión de la consulta y asignarles otro turno, o en algún caso buscar a otro profesional con la misma especialidad para que lo reemplace, pero siempre avisándole al paciente y que decida si acepta el cambio de profesional o cambia el turno. Al bloquear el día, no se pueden asignar turnos en esa fecha.</w:t>
-      </w:r>
-    </w:p>
-    <w:p>
-      <w:pPr>
-        <w:pStyle w:val="Heading1"/>
-      </w:pPr>
-      <w:r>
+        <w:t>Por día</w:t>
+      </w:r>
+    </w:p>
+    <w:p>
+      <w:pPr>
+        <w:autoSpaceDE w:val="0"/>
+        <w:autoSpaceDN w:val="0"/>
+        <w:adjustRightInd w:val="0"/>
+        <w:spacing w:after="0" w:line="240" w:lineRule="auto"/>
+        <w:rPr>
+          <w:rFonts w:ascii="Arial" w:hAnsi="Arial" w:cs="Arial"/>
+          <w:sz w:val="23"/>
+          <w:szCs w:val="23"/>
+        </w:rPr>
+      </w:pPr>
+      <w:r>
+        <w:rPr>
+          <w:rFonts w:ascii="Arial" w:hAnsi="Arial" w:cs="Arial"/>
+          <w:sz w:val="23"/>
+          <w:szCs w:val="23"/>
+        </w:rPr>
         <w:lastRenderedPageBreak/>
-        <w:t>7 Emisión de Informes</w:t>
-      </w:r>
-    </w:p>
-    <w:p>
-      <w:pPr>
-        <w:autoSpaceDE w:val="0"/>
-        <w:autoSpaceDN w:val="0"/>
-        <w:adjustRightInd w:val="0"/>
-        <w:spacing w:after="0" w:line="240" w:lineRule="auto"/>
-        <w:rPr>
-          <w:rFonts w:ascii="Arial" w:hAnsi="Arial" w:cs="Arial"/>
-          <w:sz w:val="23"/>
-          <w:szCs w:val="23"/>
-        </w:rPr>
-      </w:pPr>
-      <w:r>
-        <w:rPr>
-          <w:rFonts w:ascii="Arial" w:hAnsi="Arial" w:cs="Arial"/>
-          <w:sz w:val="23"/>
-          <w:szCs w:val="23"/>
-        </w:rPr>
-        <w:t>Los informes serán los siguientes:</w:t>
-      </w:r>
-    </w:p>
-    <w:p>
-      <w:pPr>
-        <w:autoSpaceDE w:val="0"/>
-        <w:autoSpaceDN w:val="0"/>
-        <w:adjustRightInd w:val="0"/>
-        <w:spacing w:after="0" w:line="240" w:lineRule="auto"/>
-        <w:rPr>
-          <w:rFonts w:ascii="Arial" w:hAnsi="Arial" w:cs="Arial"/>
-          <w:sz w:val="23"/>
-          <w:szCs w:val="23"/>
-        </w:rPr>
-      </w:pPr>
-    </w:p>
-    <w:p>
-      <w:pPr>
-        <w:pStyle w:val="Heading2"/>
-      </w:pPr>
-      <w:r>
-        <w:t>Listados de Pacientes</w:t>
-      </w:r>
-    </w:p>
-    <w:p>
-      <w:pPr>
-        <w:autoSpaceDE w:val="0"/>
-        <w:autoSpaceDN w:val="0"/>
-        <w:adjustRightInd w:val="0"/>
-        <w:spacing w:after="0" w:line="240" w:lineRule="auto"/>
-        <w:rPr>
-          <w:rFonts w:ascii="Arial" w:hAnsi="Arial" w:cs="Arial"/>
-          <w:b/>
-          <w:bCs/>
-          <w:sz w:val="23"/>
-          <w:szCs w:val="23"/>
-        </w:rPr>
-      </w:pPr>
-      <w:r>
-        <w:rPr>
-          <w:rFonts w:ascii="Arial" w:hAnsi="Arial" w:cs="Arial"/>
-          <w:b/>
-          <w:bCs/>
-          <w:sz w:val="23"/>
-          <w:szCs w:val="23"/>
-        </w:rPr>
-        <w:t>Por día</w:t>
-      </w:r>
-    </w:p>
-    <w:p>
-      <w:pPr>
-        <w:autoSpaceDE w:val="0"/>
-        <w:autoSpaceDN w:val="0"/>
-        <w:adjustRightInd w:val="0"/>
-        <w:spacing w:after="0" w:line="240" w:lineRule="auto"/>
-        <w:rPr>
-          <w:rFonts w:ascii="Arial" w:hAnsi="Arial" w:cs="Arial"/>
-          <w:sz w:val="23"/>
-          <w:szCs w:val="23"/>
-        </w:rPr>
-      </w:pPr>
-      <w:r>
-        <w:rPr>
-          <w:rFonts w:ascii="Arial" w:hAnsi="Arial" w:cs="Arial"/>
-          <w:sz w:val="23"/>
-          <w:szCs w:val="23"/>
-        </w:rPr>
         <w:t>Al seleccionar esta opción, se observa una ventana en donde una vez ingresada una fecha se puede seleccionar la opción de listar todos los pacientes con turno ese día, los pacientes con turno para un determinado profesional, o para una determinada acción médica. Estas dos últimas opciones se seleccionan a través de un menú desplegable.</w:t>
       </w:r>
     </w:p>
@@ -6496,6 +6838,7 @@
           <w:sz w:val="23"/>
           <w:szCs w:val="23"/>
         </w:rPr>
+        <w:lastRenderedPageBreak/>
         <w:t>Informes</w:t>
       </w:r>
     </w:p>
@@ -6552,7 +6895,6 @@
           <w:sz w:val="23"/>
           <w:szCs w:val="23"/>
         </w:rPr>
-        <w:lastRenderedPageBreak/>
         <w:t>Por día</w:t>
       </w:r>
     </w:p>
@@ -8633,16 +8975,7 @@
                 <w:sz w:val="23"/>
                 <w:szCs w:val="23"/>
               </w:rPr>
-              <w:t xml:space="preserve">Fecha de </w:t>
-            </w:r>
-            <w:r>
-              <w:rPr>
-                <w:rFonts w:ascii="Arial" w:hAnsi="Arial" w:cs="Arial"/>
-                <w:sz w:val="23"/>
-                <w:szCs w:val="23"/>
-              </w:rPr>
-              <w:lastRenderedPageBreak/>
-              <w:t>Nacimiento</w:t>
+              <w:t>Fecha de Nacimiento</w:t>
             </w:r>
           </w:p>
           <w:p>
@@ -8747,7 +9080,6 @@
                 <w:sz w:val="23"/>
                 <w:szCs w:val="23"/>
               </w:rPr>
-              <w:lastRenderedPageBreak/>
               <w:t></w:t>
             </w:r>
             <w:r>
@@ -9383,9 +9715,9 @@
       </w:r>
     </w:p>
     <w:sectPr>
-      <w:footerReference w:type="default" r:id="rId12"/>
-      <w:pgSz w:w="12240" w:h="15840"/>
-      <w:pgMar w:top="1440" w:right="1440" w:bottom="1440" w:left="1440" w:header="720" w:footer="720" w:gutter="0"/>
+      <w:footerReference w:type="default" r:id="rId14"/>
+      <w:pgSz w:w="15840" w:h="12240" w:orient="landscape"/>
+      <w:pgMar w:top="709" w:right="1440" w:bottom="758" w:left="1440" w:header="720" w:footer="720" w:gutter="0"/>
       <w:cols w:space="720"/>
       <w:docGrid w:linePitch="360"/>
     </w:sectPr>
@@ -9412,8 +9744,6 @@
       <w:r>
         <w:t xml:space="preserve"> que no aparecen en</w:t>
       </w:r>
-      <w:bookmarkStart w:id="1" w:name="_GoBack"/>
-      <w:bookmarkEnd w:id="1"/>
       <w:r>
         <w:t xml:space="preserve"> el párrafo anterio</w:t>
       </w:r>
@@ -9454,7 +9784,7 @@
       </w:r>
     </w:p>
   </w:comment>
-  <w:comment w:id="2" w:author="Maria Ines Parnisari" w:date="2014-04-10T23:06:00Z" w:initials="MIP">
+  <w:comment w:id="1" w:author="Maria Ines Parnisari" w:date="2014-04-10T23:06:00Z" w:initials="MIP">
     <w:p>
       <w:pPr>
         <w:pStyle w:val="CommentText"/>
@@ -9470,7 +9800,7 @@
       </w:r>
     </w:p>
   </w:comment>
-  <w:comment w:id="3" w:author="Maria Ines Parnisari" w:date="2014-04-10T23:14:00Z" w:initials="MIP">
+  <w:comment w:id="2" w:author="Maria Ines Parnisari" w:date="2014-04-10T23:14:00Z" w:initials="MIP">
     <w:p>
       <w:pPr>
         <w:pStyle w:val="CommentText"/>
@@ -9486,7 +9816,7 @@
       </w:r>
     </w:p>
   </w:comment>
-  <w:comment w:id="4" w:author="Maria Ines Parnisari" w:date="2014-04-10T23:15:00Z" w:initials="MIP">
+  <w:comment w:id="3" w:author="Maria Ines Parnisari" w:date="2014-04-10T23:15:00Z" w:initials="MIP">
     <w:p>
       <w:pPr>
         <w:pStyle w:val="CommentText"/>
@@ -9507,6 +9837,75 @@
       </w:pPr>
       <w:r>
         <w:t>Falta la Cardinalidad de la herencia (1,1)</w:t>
+      </w:r>
+    </w:p>
+  </w:comment>
+  <w:comment w:id="4" w:author="Maria Ines Parnisari" w:date="2014-04-10T23:38:00Z" w:initials="MIP">
+    <w:p>
+      <w:pPr>
+        <w:pStyle w:val="CommentText"/>
+      </w:pPr>
+      <w:r>
+        <w:rPr>
+          <w:rStyle w:val="CommentReference"/>
+        </w:rPr>
+        <w:annotationRef/>
+      </w:r>
+      <w:r>
+        <w:t>Que es esto? Por qué un paciente tendría exención?</w:t>
+      </w:r>
+    </w:p>
+  </w:comment>
+  <w:comment w:id="5" w:author="Maria Ines Parnisari" w:date="2014-04-10T23:46:00Z" w:initials="MIP">
+    <w:p>
+      <w:pPr>
+        <w:pStyle w:val="CommentText"/>
+      </w:pPr>
+      <w:r>
+        <w:rPr>
+          <w:rStyle w:val="CommentReference"/>
+        </w:rPr>
+        <w:annotationRef/>
+      </w:r>
+      <w:r>
+        <w:t>La cobertura tiene una entidad financiadora?</w:t>
+      </w:r>
+    </w:p>
+  </w:comment>
+  <w:comment w:id="6" w:author="Maria Ines Parnisari" w:date="2014-04-10T23:48:00Z" w:initials="MIP">
+    <w:p>
+      <w:pPr>
+        <w:pStyle w:val="CommentText"/>
+      </w:pPr>
+      <w:r>
+        <w:rPr>
+          <w:rStyle w:val="CommentReference"/>
+        </w:rPr>
+        <w:annotationRef/>
+      </w:r>
+      <w:r>
+        <w:t>Sería el plan?</w:t>
+      </w:r>
+    </w:p>
+  </w:comment>
+  <w:comment w:id="7" w:author="Maria Ines Parnisari" w:date="2014-04-10T23:49:00Z" w:initials="MIP">
+    <w:p>
+      <w:pPr>
+        <w:pStyle w:val="CommentText"/>
+      </w:pPr>
+      <w:r>
+        <w:rPr>
+          <w:rStyle w:val="CommentReference"/>
+        </w:rPr>
+        <w:annotationRef/>
+      </w:r>
+      <w:proofErr w:type="spellStart"/>
+      <w:r>
+        <w:t>Cual</w:t>
+      </w:r>
+      <w:proofErr w:type="spellEnd"/>
+      <w:r>
+        <w:t xml:space="preserve"> es la diferencia? De quien es la condición ante el IVA, del paciente o de la cobertura?</w:t>
       </w:r>
     </w:p>
   </w:comment>
@@ -9519,6 +9918,10 @@
   <w15:commentEx w15:paraId="5A6E0A40" w15:done="0"/>
   <w15:commentEx w15:paraId="41491596" w15:done="0"/>
   <w15:commentEx w15:paraId="19B42B0A" w15:done="0"/>
+  <w15:commentEx w15:paraId="1657D0FB" w15:done="0"/>
+  <w15:commentEx w15:paraId="315CF147" w15:done="0"/>
+  <w15:commentEx w15:paraId="527367B3" w15:done="0"/>
+  <w15:commentEx w15:paraId="5FD5FC88" w15:done="0"/>
 </w15:commentsEx>
 </file>
 
@@ -9551,7 +9954,7 @@
 <w:ftr xmlns:wpc="http://schemas.microsoft.com/office/word/2010/wordprocessingCanvas" xmlns:mc="http://schemas.openxmlformats.org/markup-compatibility/2006" xmlns:o="urn:schemas-microsoft-com:office:office" xmlns:r="http://schemas.openxmlformats.org/officeDocument/2006/relationships" xmlns:m="http://schemas.openxmlformats.org/officeDocument/2006/math" xmlns:v="urn:schemas-microsoft-com:vml" xmlns:wp14="http://schemas.microsoft.com/office/word/2010/wordprocessingDrawing" xmlns:wp="http://schemas.openxmlformats.org/drawingml/2006/wordprocessingDrawing" xmlns:w10="urn:schemas-microsoft-com:office:word" xmlns:w="http://schemas.openxmlformats.org/wordprocessingml/2006/main" xmlns:w14="http://schemas.microsoft.com/office/word/2010/wordml" xmlns:w15="http://schemas.microsoft.com/office/word/2012/wordml" xmlns:wpg="http://schemas.microsoft.com/office/word/2010/wordprocessingGroup" xmlns:wpi="http://schemas.microsoft.com/office/word/2010/wordprocessingInk" xmlns:wne="http://schemas.microsoft.com/office/word/2006/wordml" xmlns:wps="http://schemas.microsoft.com/office/word/2010/wordprocessingShape" mc:Ignorable="w14 w15 wp14">
   <w:sdt>
     <w:sdtPr>
-      <w:id w:val="2128431"/>
+      <w:id w:val="-1981987265"/>
       <w:docPartObj>
         <w:docPartGallery w:val="Page Numbers (Bottom of Page)"/>
         <w:docPartUnique/>
@@ -9577,7 +9980,7 @@
           <w:rPr>
             <w:noProof/>
           </w:rPr>
-          <w:t>2</w:t>
+          <w:t>5</w:t>
         </w:r>
         <w:r>
           <w:rPr>
@@ -12976,7 +13379,7 @@
 </file>
 
 <file path=customXml/itemProps1.xml><?xml version="1.0" encoding="utf-8"?>
-<ds:datastoreItem xmlns:ds="http://schemas.openxmlformats.org/officeDocument/2006/customXml" ds:itemID="{98DBF528-8FEA-43F5-B824-3A2571CD806D}">
+<ds:datastoreItem xmlns:ds="http://schemas.openxmlformats.org/officeDocument/2006/customXml" ds:itemID="{75342884-27F9-4485-8920-1CF8E737818B}">
   <ds:schemaRefs>
     <ds:schemaRef ds:uri="http://schemas.openxmlformats.org/officeDocument/2006/bibliography"/>
   </ds:schemaRefs>

</xml_diff>

<commit_message>
Corrección sobre la solicitud del turno.
Corrección sobre la solicitud del turno. Lo agrego en el word, agrego el
*.dia y *.png.
</commit_message>
<xml_diff>
--- a/Informe/Modelo ER.docx
+++ b/Informe/Modelo ER.docx
@@ -1,10 +1,10 @@
 
 <file path=word/document.xml><?xml version="1.0" encoding="utf-8"?>
-<w:document xmlns:wpc="http://schemas.microsoft.com/office/word/2010/wordprocessingCanvas" xmlns:mc="http://schemas.openxmlformats.org/markup-compatibility/2006" xmlns:o="urn:schemas-microsoft-com:office:office" xmlns:r="http://schemas.openxmlformats.org/officeDocument/2006/relationships" xmlns:m="http://schemas.openxmlformats.org/officeDocument/2006/math" xmlns:v="urn:schemas-microsoft-com:vml" xmlns:wp14="http://schemas.microsoft.com/office/word/2010/wordprocessingDrawing" xmlns:wp="http://schemas.openxmlformats.org/drawingml/2006/wordprocessingDrawing" xmlns:w10="urn:schemas-microsoft-com:office:word" xmlns:w="http://schemas.openxmlformats.org/wordprocessingml/2006/main" xmlns:w14="http://schemas.microsoft.com/office/word/2010/wordml" xmlns:w15="http://schemas.microsoft.com/office/word/2012/wordml" xmlns:wpg="http://schemas.microsoft.com/office/word/2010/wordprocessingGroup" xmlns:wpi="http://schemas.microsoft.com/office/word/2010/wordprocessingInk" xmlns:wne="http://schemas.microsoft.com/office/word/2006/wordml" xmlns:wps="http://schemas.microsoft.com/office/word/2010/wordprocessingShape" mc:Ignorable="w14 w15 wp14">
+<w:document xmlns:ve="http://schemas.openxmlformats.org/markup-compatibility/2006" xmlns:o="urn:schemas-microsoft-com:office:office" xmlns:r="http://schemas.openxmlformats.org/officeDocument/2006/relationships" xmlns:m="http://schemas.openxmlformats.org/officeDocument/2006/math" xmlns:v="urn:schemas-microsoft-com:vml" xmlns:wp="http://schemas.openxmlformats.org/drawingml/2006/wordprocessingDrawing" xmlns:w10="urn:schemas-microsoft-com:office:word" xmlns:w="http://schemas.openxmlformats.org/wordprocessingml/2006/main" xmlns:wne="http://schemas.microsoft.com/office/word/2006/wordml">
   <w:body>
     <w:p>
       <w:pPr>
-        <w:pStyle w:val="Title"/>
+        <w:pStyle w:val="Ttulo"/>
       </w:pPr>
       <w:r>
         <w:t>Agenda Médica: Modelo ER</w:t>
@@ -13,7 +13,7 @@
     <w:p/>
     <w:p>
       <w:pPr>
-        <w:pStyle w:val="Heading1"/>
+        <w:pStyle w:val="Ttulo1"/>
       </w:pPr>
       <w:r>
         <w:t>1 Introducción</w:t>
@@ -240,7 +240,7 @@
     </w:p>
     <w:p>
       <w:pPr>
-        <w:pStyle w:val="Heading2"/>
+        <w:pStyle w:val="Ttulo2"/>
       </w:pPr>
       <w:r>
         <w:t>Objetivo</w:t>
@@ -269,7 +269,7 @@
     </w:p>
     <w:p>
       <w:pPr>
-        <w:pStyle w:val="Heading2"/>
+        <w:pStyle w:val="Ttulo2"/>
       </w:pPr>
       <w:r>
         <w:t>Alcance</w:t>
@@ -298,7 +298,7 @@
     </w:p>
     <w:p>
       <w:pPr>
-        <w:pStyle w:val="Heading2"/>
+        <w:pStyle w:val="Ttulo2"/>
       </w:pPr>
       <w:r>
         <w:t>Glosario</w:t>
@@ -306,7 +306,7 @@
     </w:p>
     <w:p>
       <w:pPr>
-        <w:pStyle w:val="ListParagraph"/>
+        <w:pStyle w:val="Prrafodelista"/>
         <w:numPr>
           <w:ilvl w:val="0"/>
           <w:numId w:val="7"/>
@@ -342,7 +342,7 @@
     </w:p>
     <w:p>
       <w:pPr>
-        <w:pStyle w:val="ListParagraph"/>
+        <w:pStyle w:val="Prrafodelista"/>
         <w:numPr>
           <w:ilvl w:val="0"/>
           <w:numId w:val="7"/>
@@ -378,7 +378,7 @@
     </w:p>
     <w:p>
       <w:pPr>
-        <w:pStyle w:val="ListParagraph"/>
+        <w:pStyle w:val="Prrafodelista"/>
         <w:numPr>
           <w:ilvl w:val="0"/>
           <w:numId w:val="7"/>
@@ -414,7 +414,7 @@
     </w:p>
     <w:p>
       <w:pPr>
-        <w:pStyle w:val="Heading1"/>
+        <w:pStyle w:val="Ttulo1"/>
       </w:pPr>
       <w:r>
         <w:t>2 Descripción General</w:t>
@@ -422,7 +422,7 @@
     </w:p>
     <w:p>
       <w:pPr>
-        <w:pStyle w:val="Heading2"/>
+        <w:pStyle w:val="Ttulo2"/>
       </w:pPr>
       <w:r>
         <w:t>Descripción Global del Proceso</w:t>
@@ -451,7 +451,7 @@
     </w:p>
     <w:p>
       <w:pPr>
-        <w:pStyle w:val="ListParagraph"/>
+        <w:pStyle w:val="Prrafodelista"/>
         <w:numPr>
           <w:ilvl w:val="0"/>
           <w:numId w:val="8"/>
@@ -487,7 +487,7 @@
     </w:p>
     <w:p>
       <w:pPr>
-        <w:pStyle w:val="ListParagraph"/>
+        <w:pStyle w:val="Prrafodelista"/>
         <w:numPr>
           <w:ilvl w:val="0"/>
           <w:numId w:val="8"/>
@@ -523,7 +523,7 @@
     </w:p>
     <w:p>
       <w:pPr>
-        <w:pStyle w:val="ListParagraph"/>
+        <w:pStyle w:val="Prrafodelista"/>
         <w:numPr>
           <w:ilvl w:val="0"/>
           <w:numId w:val="8"/>
@@ -560,7 +560,7 @@
     </w:p>
     <w:p>
       <w:pPr>
-        <w:pStyle w:val="ListParagraph"/>
+        <w:pStyle w:val="Prrafodelista"/>
         <w:numPr>
           <w:ilvl w:val="0"/>
           <w:numId w:val="8"/>
@@ -609,7 +609,7 @@
     </w:p>
     <w:p>
       <w:pPr>
-        <w:pStyle w:val="Heading2"/>
+        <w:pStyle w:val="Ttulo2"/>
       </w:pPr>
       <w:r>
         <w:t>Narrativa del Proceso</w:t>
@@ -734,11 +734,11 @@
           <w:noProof/>
           <w:sz w:val="23"/>
           <w:szCs w:val="23"/>
-          <w:lang w:val="en-US"/>
+          <w:lang w:eastAsia="es-AR"/>
         </w:rPr>
         <w:drawing>
-          <wp:inline distT="0" distB="0" distL="0" distR="0" wp14:anchorId="50ADB642" wp14:editId="3335D932">
-            <wp:extent cx="5943600" cy="3371850"/>
+          <wp:inline distT="0" distB="0" distL="0" distR="0">
+            <wp:extent cx="5527735" cy="4024442"/>
             <wp:effectExtent l="19050" t="0" r="0" b="0"/>
             <wp:docPr id="1" name="0 Imagen" descr="Turnos1.png"/>
             <wp:cNvGraphicFramePr>
@@ -760,7 +760,7 @@
                   <pic:spPr>
                     <a:xfrm>
                       <a:off x="0" y="0"/>
-                      <a:ext cx="5943600" cy="3371850"/>
+                      <a:ext cx="5528672" cy="4025124"/>
                     </a:xfrm>
                     <a:prstGeom prst="rect">
                       <a:avLst/>
@@ -775,14 +775,14 @@
       <w:commentRangeEnd w:id="0"/>
       <w:r>
         <w:rPr>
-          <w:rStyle w:val="CommentReference"/>
+          <w:rStyle w:val="Refdecomentario"/>
         </w:rPr>
         <w:commentReference w:id="0"/>
       </w:r>
     </w:p>
     <w:p>
       <w:pPr>
-        <w:pStyle w:val="Caption"/>
+        <w:pStyle w:val="Epgrafe"/>
         <w:rPr>
           <w:rFonts w:ascii="Arial" w:hAnsi="Arial" w:cs="Arial"/>
           <w:sz w:val="23"/>
@@ -881,12 +881,13 @@
           <w:sz w:val="23"/>
           <w:szCs w:val="23"/>
         </w:rPr>
+        <w:lastRenderedPageBreak/>
         <w:t>Al identificar al paciente puede darse los siguientes casos:</w:t>
       </w:r>
     </w:p>
     <w:p>
       <w:pPr>
-        <w:pStyle w:val="ListParagraph"/>
+        <w:pStyle w:val="Prrafodelista"/>
         <w:numPr>
           <w:ilvl w:val="0"/>
           <w:numId w:val="9"/>
@@ -912,7 +913,7 @@
     </w:p>
     <w:p>
       <w:pPr>
-        <w:pStyle w:val="ListParagraph"/>
+        <w:pStyle w:val="Prrafodelista"/>
         <w:numPr>
           <w:ilvl w:val="0"/>
           <w:numId w:val="9"/>
@@ -938,7 +939,7 @@
     </w:p>
     <w:p>
       <w:pPr>
-        <w:pStyle w:val="ListParagraph"/>
+        <w:pStyle w:val="Prrafodelista"/>
         <w:numPr>
           <w:ilvl w:val="0"/>
           <w:numId w:val="9"/>
@@ -965,7 +966,7 @@
       <w:commentRangeEnd w:id="1"/>
       <w:r>
         <w:rPr>
-          <w:rStyle w:val="CommentReference"/>
+          <w:rStyle w:val="Refdecomentario"/>
         </w:rPr>
         <w:commentReference w:id="1"/>
       </w:r>
@@ -996,7 +997,6 @@
           <w:sz w:val="23"/>
           <w:szCs w:val="23"/>
         </w:rPr>
-        <w:lastRenderedPageBreak/>
         <w:t>Los datos necesarios para la identificación son los siguientes:</w:t>
       </w:r>
     </w:p>
@@ -1024,7 +1024,7 @@
       <w:commentRangeEnd w:id="2"/>
       <w:r>
         <w:rPr>
-          <w:rStyle w:val="CommentReference"/>
+          <w:rStyle w:val="Refdecomentario"/>
         </w:rPr>
         <w:commentReference w:id="2"/>
       </w:r>
@@ -1160,10 +1160,10 @@
           <w:noProof/>
           <w:sz w:val="23"/>
           <w:szCs w:val="23"/>
-          <w:lang w:val="en-US"/>
+          <w:lang w:eastAsia="es-AR"/>
         </w:rPr>
         <w:drawing>
-          <wp:inline distT="0" distB="0" distL="0" distR="0" wp14:anchorId="703F45CF" wp14:editId="4665F67B">
+          <wp:inline distT="0" distB="0" distL="0" distR="0">
             <wp:extent cx="2838450" cy="2432957"/>
             <wp:effectExtent l="0" t="0" r="0" b="0"/>
             <wp:docPr id="2" name="1 Imagen" descr="Paciente1.png"/>
@@ -1178,7 +1178,7 @@
                     <pic:cNvPicPr/>
                   </pic:nvPicPr>
                   <pic:blipFill>
-                    <a:blip r:embed="rId11" cstate="print"/>
+                    <a:blip r:embed="rId10" cstate="print"/>
                     <a:stretch>
                       <a:fillRect/>
                     </a:stretch>
@@ -1201,14 +1201,14 @@
       <w:commentRangeEnd w:id="3"/>
       <w:r>
         <w:rPr>
-          <w:rStyle w:val="CommentReference"/>
+          <w:rStyle w:val="Refdecomentario"/>
         </w:rPr>
         <w:commentReference w:id="3"/>
       </w:r>
     </w:p>
     <w:p>
       <w:pPr>
-        <w:pStyle w:val="Caption"/>
+        <w:pStyle w:val="Epgrafe"/>
         <w:rPr>
           <w:rFonts w:ascii="Arial" w:hAnsi="Arial" w:cs="Arial"/>
           <w:sz w:val="23"/>
@@ -1322,11 +1322,11 @@
           <w:noProof/>
           <w:sz w:val="23"/>
           <w:szCs w:val="23"/>
-          <w:lang w:val="en-US"/>
+          <w:lang w:eastAsia="es-AR"/>
         </w:rPr>
         <w:lastRenderedPageBreak/>
         <w:drawing>
-          <wp:inline distT="0" distB="0" distL="0" distR="0" wp14:anchorId="53A75DE2" wp14:editId="1719A93F">
+          <wp:inline distT="0" distB="0" distL="0" distR="0">
             <wp:extent cx="6188529" cy="2778671"/>
             <wp:effectExtent l="0" t="0" r="0" b="0"/>
             <wp:docPr id="3" name="Picture 3"/>
@@ -1341,10 +1341,10 @@
                     <pic:cNvPicPr/>
                   </pic:nvPicPr>
                   <pic:blipFill>
-                    <a:blip r:embed="rId12">
+                    <a:blip r:embed="rId11" cstate="print">
                       <a:extLst>
                         <a:ext uri="{28A0092B-C50C-407E-A947-70E740481C1C}">
-                          <a14:useLocalDpi xmlns:a14="http://schemas.microsoft.com/office/drawing/2010/main" val="0"/>
+                          <a14:useLocalDpi xmlns:a14="http://schemas.microsoft.com/office/drawing/2010/main" xmlns:wps="http://schemas.microsoft.com/office/word/2010/wordprocessingShape" xmlns:wpi="http://schemas.microsoft.com/office/word/2010/wordprocessingInk" xmlns:wpg="http://schemas.microsoft.com/office/word/2010/wordprocessingGroup" xmlns:w15="http://schemas.microsoft.com/office/word/2012/wordml" xmlns:w14="http://schemas.microsoft.com/office/word/2010/wordml" xmlns:w="http://schemas.openxmlformats.org/wordprocessingml/2006/main" xmlns:w10="urn:schemas-microsoft-com:office:word" xmlns:wp14="http://schemas.microsoft.com/office/word/2010/wordprocessingDrawing" xmlns:v="urn:schemas-microsoft-com:vml" xmlns:o="urn:schemas-microsoft-com:office:office" xmlns:mc="http://schemas.openxmlformats.org/markup-compatibility/2006" xmlns:wpc="http://schemas.microsoft.com/office/word/2010/wordprocessingCanvas" xmlns="" val="0"/>
                         </a:ext>
                       </a:extLst>
                     </a:blip>
@@ -1370,7 +1370,7 @@
     </w:p>
     <w:p>
       <w:pPr>
-        <w:pStyle w:val="Caption"/>
+        <w:pStyle w:val="Epgrafe"/>
         <w:rPr>
           <w:rFonts w:ascii="Arial" w:hAnsi="Arial" w:cs="Arial"/>
           <w:sz w:val="23"/>
@@ -1498,7 +1498,7 @@
       <w:commentRangeEnd w:id="4"/>
       <w:r>
         <w:rPr>
-          <w:rStyle w:val="CommentReference"/>
+          <w:rStyle w:val="Refdecomentario"/>
         </w:rPr>
         <w:commentReference w:id="4"/>
       </w:r>
@@ -1522,7 +1522,7 @@
       <w:commentRangeEnd w:id="5"/>
       <w:r>
         <w:rPr>
-          <w:rStyle w:val="CommentReference"/>
+          <w:rStyle w:val="Refdecomentario"/>
         </w:rPr>
         <w:commentReference w:id="5"/>
       </w:r>
@@ -1546,7 +1546,7 @@
       <w:commentRangeEnd w:id="6"/>
       <w:r>
         <w:rPr>
-          <w:rStyle w:val="CommentReference"/>
+          <w:rStyle w:val="Refdecomentario"/>
         </w:rPr>
         <w:commentReference w:id="6"/>
       </w:r>
@@ -1570,7 +1570,7 @@
       <w:commentRangeEnd w:id="7"/>
       <w:r>
         <w:rPr>
-          <w:rStyle w:val="CommentReference"/>
+          <w:rStyle w:val="Refdecomentario"/>
         </w:rPr>
         <w:commentReference w:id="7"/>
       </w:r>
@@ -1597,10 +1597,10 @@
           <w:noProof/>
           <w:sz w:val="23"/>
           <w:szCs w:val="23"/>
-          <w:lang w:val="en-US"/>
+          <w:lang w:eastAsia="es-AR"/>
         </w:rPr>
         <w:drawing>
-          <wp:inline distT="0" distB="0" distL="0" distR="0" wp14:anchorId="67081087" wp14:editId="55B12FE9">
+          <wp:inline distT="0" distB="0" distL="0" distR="0">
             <wp:extent cx="7340086" cy="2351315"/>
             <wp:effectExtent l="0" t="0" r="0" b="0"/>
             <wp:docPr id="4" name="Picture 4"/>
@@ -1615,10 +1615,10 @@
                     <pic:cNvPicPr/>
                   </pic:nvPicPr>
                   <pic:blipFill>
-                    <a:blip r:embed="rId13">
+                    <a:blip r:embed="rId12" cstate="print">
                       <a:extLst>
                         <a:ext uri="{28A0092B-C50C-407E-A947-70E740481C1C}">
-                          <a14:useLocalDpi xmlns:a14="http://schemas.microsoft.com/office/drawing/2010/main" val="0"/>
+                          <a14:useLocalDpi xmlns:a14="http://schemas.microsoft.com/office/drawing/2010/main" xmlns:wps="http://schemas.microsoft.com/office/word/2010/wordprocessingShape" xmlns:wpi="http://schemas.microsoft.com/office/word/2010/wordprocessingInk" xmlns:wpg="http://schemas.microsoft.com/office/word/2010/wordprocessingGroup" xmlns:w15="http://schemas.microsoft.com/office/word/2012/wordml" xmlns:w14="http://schemas.microsoft.com/office/word/2010/wordml" xmlns:w="http://schemas.openxmlformats.org/wordprocessingml/2006/main" xmlns:w10="urn:schemas-microsoft-com:office:word" xmlns:wp14="http://schemas.microsoft.com/office/word/2010/wordprocessingDrawing" xmlns:v="urn:schemas-microsoft-com:vml" xmlns:o="urn:schemas-microsoft-com:office:office" xmlns:mc="http://schemas.openxmlformats.org/markup-compatibility/2006" xmlns:wpc="http://schemas.microsoft.com/office/word/2010/wordprocessingCanvas" xmlns="" val="0"/>
                         </a:ext>
                       </a:extLst>
                     </a:blip>
@@ -1644,7 +1644,7 @@
     </w:p>
     <w:p>
       <w:pPr>
-        <w:pStyle w:val="Caption"/>
+        <w:pStyle w:val="Epgrafe"/>
         <w:rPr>
           <w:rFonts w:ascii="Arial" w:hAnsi="Arial" w:cs="Arial"/>
           <w:sz w:val="23"/>
@@ -1681,7 +1681,23 @@
       </w:r>
       <w:proofErr w:type="spellEnd"/>
       <w:r>
-        <w:t xml:space="preserve"> Maria Ines)</w:t>
+        <w:t xml:space="preserve"> </w:t>
+      </w:r>
+      <w:proofErr w:type="spellStart"/>
+      <w:r>
+        <w:t>Maria</w:t>
+      </w:r>
+      <w:proofErr w:type="spellEnd"/>
+      <w:r>
+        <w:t xml:space="preserve"> </w:t>
+      </w:r>
+      <w:proofErr w:type="spellStart"/>
+      <w:r>
+        <w:t>Ines</w:t>
+      </w:r>
+      <w:proofErr w:type="spellEnd"/>
+      <w:r>
+        <w:t>)</w:t>
       </w:r>
     </w:p>
     <w:p>
@@ -1785,7 +1801,7 @@
     </w:p>
     <w:p>
       <w:pPr>
-        <w:pStyle w:val="ListParagraph"/>
+        <w:pStyle w:val="Prrafodelista"/>
         <w:numPr>
           <w:ilvl w:val="0"/>
           <w:numId w:val="3"/>
@@ -1832,7 +1848,7 @@
     </w:p>
     <w:p>
       <w:pPr>
-        <w:pStyle w:val="ListParagraph"/>
+        <w:pStyle w:val="Prrafodelista"/>
         <w:numPr>
           <w:ilvl w:val="0"/>
           <w:numId w:val="3"/>
@@ -1980,7 +1996,7 @@
     </w:p>
     <w:p>
       <w:pPr>
-        <w:pStyle w:val="ListParagraph"/>
+        <w:pStyle w:val="Prrafodelista"/>
         <w:numPr>
           <w:ilvl w:val="0"/>
           <w:numId w:val="10"/>
@@ -2006,7 +2022,7 @@
     </w:p>
     <w:p>
       <w:pPr>
-        <w:pStyle w:val="ListParagraph"/>
+        <w:pStyle w:val="Prrafodelista"/>
         <w:numPr>
           <w:ilvl w:val="0"/>
           <w:numId w:val="10"/>
@@ -2032,7 +2048,7 @@
     </w:p>
     <w:p>
       <w:pPr>
-        <w:pStyle w:val="ListParagraph"/>
+        <w:pStyle w:val="Prrafodelista"/>
         <w:numPr>
           <w:ilvl w:val="1"/>
           <w:numId w:val="10"/>
@@ -2058,7 +2074,7 @@
     </w:p>
     <w:p>
       <w:pPr>
-        <w:pStyle w:val="ListParagraph"/>
+        <w:pStyle w:val="Prrafodelista"/>
         <w:numPr>
           <w:ilvl w:val="1"/>
           <w:numId w:val="10"/>
@@ -2084,7 +2100,7 @@
     </w:p>
     <w:p>
       <w:pPr>
-        <w:pStyle w:val="ListParagraph"/>
+        <w:pStyle w:val="Prrafodelista"/>
         <w:numPr>
           <w:ilvl w:val="1"/>
           <w:numId w:val="10"/>
@@ -2199,7 +2215,7 @@
     </w:p>
     <w:p>
       <w:pPr>
-        <w:pStyle w:val="Heading2"/>
+        <w:pStyle w:val="Ttulo2"/>
       </w:pPr>
       <w:r>
         <w:t>Agenda de turnos</w:t>
@@ -2443,7 +2459,7 @@
     </w:p>
     <w:p>
       <w:pPr>
-        <w:pStyle w:val="ListParagraph"/>
+        <w:pStyle w:val="Prrafodelista"/>
         <w:numPr>
           <w:ilvl w:val="0"/>
           <w:numId w:val="3"/>
@@ -2469,7 +2485,7 @@
     </w:p>
     <w:p>
       <w:pPr>
-        <w:pStyle w:val="ListParagraph"/>
+        <w:pStyle w:val="Prrafodelista"/>
         <w:numPr>
           <w:ilvl w:val="0"/>
           <w:numId w:val="3"/>
@@ -2495,7 +2511,7 @@
     </w:p>
     <w:p>
       <w:pPr>
-        <w:pStyle w:val="ListParagraph"/>
+        <w:pStyle w:val="Prrafodelista"/>
         <w:numPr>
           <w:ilvl w:val="0"/>
           <w:numId w:val="3"/>
@@ -2521,7 +2537,7 @@
     </w:p>
     <w:p>
       <w:pPr>
-        <w:pStyle w:val="ListParagraph"/>
+        <w:pStyle w:val="Prrafodelista"/>
         <w:numPr>
           <w:ilvl w:val="0"/>
           <w:numId w:val="3"/>
@@ -2547,7 +2563,7 @@
     </w:p>
     <w:p>
       <w:pPr>
-        <w:pStyle w:val="ListParagraph"/>
+        <w:pStyle w:val="Prrafodelista"/>
         <w:numPr>
           <w:ilvl w:val="0"/>
           <w:numId w:val="3"/>
@@ -2573,7 +2589,7 @@
     </w:p>
     <w:p>
       <w:pPr>
-        <w:pStyle w:val="ListParagraph"/>
+        <w:pStyle w:val="Prrafodelista"/>
         <w:numPr>
           <w:ilvl w:val="0"/>
           <w:numId w:val="3"/>
@@ -2594,7 +2610,7 @@
     </w:p>
     <w:p>
       <w:pPr>
-        <w:pStyle w:val="Heading1"/>
+        <w:pStyle w:val="Ttulo1"/>
       </w:pPr>
       <w:r>
         <w:t>3 Red Principal del Proceso</w:t>
@@ -2613,7 +2629,7 @@
     </w:p>
     <w:p>
       <w:pPr>
-        <w:pStyle w:val="Heading1"/>
+        <w:pStyle w:val="Ttulo1"/>
       </w:pPr>
       <w:r>
         <w:t>4 Requisitos Específicos</w:t>
@@ -3426,7 +3442,7 @@
     </w:p>
     <w:p>
       <w:pPr>
-        <w:pStyle w:val="Heading1"/>
+        <w:pStyle w:val="Ttulo1"/>
       </w:pPr>
       <w:r>
         <w:t>5 Proceso de armado de Agenda</w:t>
@@ -3434,7 +3450,7 @@
     </w:p>
     <w:p>
       <w:pPr>
-        <w:pStyle w:val="Heading2"/>
+        <w:pStyle w:val="Ttulo2"/>
       </w:pPr>
       <w:r>
         <w:t>Tipos de usuarios</w:t>
@@ -3463,7 +3479,7 @@
     </w:p>
     <w:p>
       <w:pPr>
-        <w:pStyle w:val="ListParagraph"/>
+        <w:pStyle w:val="Prrafodelista"/>
         <w:numPr>
           <w:ilvl w:val="0"/>
           <w:numId w:val="11"/>
@@ -3499,7 +3515,7 @@
     </w:p>
     <w:p>
       <w:pPr>
-        <w:pStyle w:val="ListParagraph"/>
+        <w:pStyle w:val="Prrafodelista"/>
         <w:numPr>
           <w:ilvl w:val="0"/>
           <w:numId w:val="11"/>
@@ -3535,7 +3551,7 @@
     </w:p>
     <w:p>
       <w:pPr>
-        <w:pStyle w:val="ListParagraph"/>
+        <w:pStyle w:val="Prrafodelista"/>
         <w:numPr>
           <w:ilvl w:val="0"/>
           <w:numId w:val="11"/>
@@ -3605,7 +3621,7 @@
     </w:p>
     <w:p>
       <w:pPr>
-        <w:pStyle w:val="Heading2"/>
+        <w:pStyle w:val="Ttulo2"/>
       </w:pPr>
       <w:r>
         <w:t>Etapas</w:t>
@@ -3672,7 +3688,7 @@
     </w:p>
     <w:p>
       <w:pPr>
-        <w:pStyle w:val="ListParagraph"/>
+        <w:pStyle w:val="Prrafodelista"/>
         <w:numPr>
           <w:ilvl w:val="0"/>
           <w:numId w:val="12"/>
@@ -3714,7 +3730,7 @@
     </w:p>
     <w:p>
       <w:pPr>
-        <w:pStyle w:val="ListParagraph"/>
+        <w:pStyle w:val="Prrafodelista"/>
         <w:numPr>
           <w:ilvl w:val="0"/>
           <w:numId w:val="12"/>
@@ -3819,7 +3835,7 @@
     </w:p>
     <w:p>
       <w:pPr>
-        <w:pStyle w:val="ListParagraph"/>
+        <w:pStyle w:val="Prrafodelista"/>
         <w:numPr>
           <w:ilvl w:val="0"/>
           <w:numId w:val="4"/>
@@ -3835,7 +3851,7 @@
     </w:p>
     <w:p>
       <w:pPr>
-        <w:pStyle w:val="ListParagraph"/>
+        <w:pStyle w:val="Prrafodelista"/>
         <w:numPr>
           <w:ilvl w:val="1"/>
           <w:numId w:val="4"/>
@@ -3851,7 +3867,7 @@
     </w:p>
     <w:p>
       <w:pPr>
-        <w:pStyle w:val="ListParagraph"/>
+        <w:pStyle w:val="Prrafodelista"/>
         <w:numPr>
           <w:ilvl w:val="1"/>
           <w:numId w:val="4"/>
@@ -3867,7 +3883,7 @@
     </w:p>
     <w:p>
       <w:pPr>
-        <w:pStyle w:val="ListParagraph"/>
+        <w:pStyle w:val="Prrafodelista"/>
         <w:numPr>
           <w:ilvl w:val="1"/>
           <w:numId w:val="4"/>
@@ -3883,7 +3899,7 @@
     </w:p>
     <w:p>
       <w:pPr>
-        <w:pStyle w:val="ListParagraph"/>
+        <w:pStyle w:val="Prrafodelista"/>
         <w:numPr>
           <w:ilvl w:val="0"/>
           <w:numId w:val="4"/>
@@ -3899,7 +3915,7 @@
     </w:p>
     <w:p>
       <w:pPr>
-        <w:pStyle w:val="ListParagraph"/>
+        <w:pStyle w:val="Prrafodelista"/>
         <w:numPr>
           <w:ilvl w:val="1"/>
           <w:numId w:val="4"/>
@@ -3915,7 +3931,7 @@
     </w:p>
     <w:p>
       <w:pPr>
-        <w:pStyle w:val="ListParagraph"/>
+        <w:pStyle w:val="Prrafodelista"/>
         <w:numPr>
           <w:ilvl w:val="1"/>
           <w:numId w:val="4"/>
@@ -3931,7 +3947,7 @@
     </w:p>
     <w:p>
       <w:pPr>
-        <w:pStyle w:val="ListParagraph"/>
+        <w:pStyle w:val="Prrafodelista"/>
         <w:numPr>
           <w:ilvl w:val="1"/>
           <w:numId w:val="4"/>
@@ -3947,7 +3963,7 @@
     </w:p>
     <w:p>
       <w:pPr>
-        <w:pStyle w:val="ListParagraph"/>
+        <w:pStyle w:val="Prrafodelista"/>
         <w:numPr>
           <w:ilvl w:val="1"/>
           <w:numId w:val="4"/>
@@ -3963,7 +3979,7 @@
     </w:p>
     <w:p>
       <w:pPr>
-        <w:pStyle w:val="ListParagraph"/>
+        <w:pStyle w:val="Prrafodelista"/>
         <w:numPr>
           <w:ilvl w:val="1"/>
           <w:numId w:val="4"/>
@@ -4176,7 +4192,7 @@
     </w:p>
     <w:p>
       <w:pPr>
-        <w:pStyle w:val="Heading2"/>
+        <w:pStyle w:val="Ttulo2"/>
       </w:pPr>
       <w:r>
         <w:t>Restricciones:</w:t>
@@ -4184,7 +4200,7 @@
     </w:p>
     <w:p>
       <w:pPr>
-        <w:pStyle w:val="ListParagraph"/>
+        <w:pStyle w:val="Prrafodelista"/>
         <w:numPr>
           <w:ilvl w:val="0"/>
           <w:numId w:val="4"/>
@@ -4210,7 +4226,7 @@
     </w:p>
     <w:p>
       <w:pPr>
-        <w:pStyle w:val="ListParagraph"/>
+        <w:pStyle w:val="Prrafodelista"/>
         <w:numPr>
           <w:ilvl w:val="0"/>
           <w:numId w:val="4"/>
@@ -4236,7 +4252,7 @@
     </w:p>
     <w:p>
       <w:pPr>
-        <w:pStyle w:val="ListParagraph"/>
+        <w:pStyle w:val="Prrafodelista"/>
         <w:numPr>
           <w:ilvl w:val="0"/>
           <w:numId w:val="5"/>
@@ -4262,7 +4278,7 @@
     </w:p>
     <w:p>
       <w:pPr>
-        <w:pStyle w:val="ListParagraph"/>
+        <w:pStyle w:val="Prrafodelista"/>
         <w:numPr>
           <w:ilvl w:val="0"/>
           <w:numId w:val="5"/>
@@ -4288,7 +4304,7 @@
     </w:p>
     <w:p>
       <w:pPr>
-        <w:pStyle w:val="ListParagraph"/>
+        <w:pStyle w:val="Prrafodelista"/>
         <w:numPr>
           <w:ilvl w:val="0"/>
           <w:numId w:val="5"/>
@@ -4341,7 +4357,7 @@
     </w:p>
     <w:p>
       <w:pPr>
-        <w:pStyle w:val="Heading2"/>
+        <w:pStyle w:val="Ttulo2"/>
       </w:pPr>
       <w:r>
         <w:lastRenderedPageBreak/>
@@ -4435,7 +4451,7 @@
     </w:p>
     <w:p>
       <w:pPr>
-        <w:pStyle w:val="Heading1"/>
+        <w:pStyle w:val="Ttulo1"/>
       </w:pPr>
       <w:r>
         <w:t>6 Proceso de Asignación de los turnos</w:t>
@@ -5949,7 +5965,7 @@
     </w:p>
     <w:p>
       <w:pPr>
-        <w:pStyle w:val="Heading1"/>
+        <w:pStyle w:val="Ttulo1"/>
       </w:pPr>
       <w:r>
         <w:t>7 Emisión de Informes</w:t>
@@ -5991,7 +6007,7 @@
     </w:p>
     <w:p>
       <w:pPr>
-        <w:pStyle w:val="Heading2"/>
+        <w:pStyle w:val="Ttulo2"/>
       </w:pPr>
       <w:r>
         <w:t>Listados de Pacientes</w:t>
@@ -6377,7 +6393,7 @@
     </w:p>
     <w:p>
       <w:pPr>
-        <w:pStyle w:val="ListParagraph"/>
+        <w:pStyle w:val="Prrafodelista"/>
         <w:numPr>
           <w:ilvl w:val="0"/>
           <w:numId w:val="13"/>
@@ -6429,7 +6445,7 @@
     </w:p>
     <w:p>
       <w:pPr>
-        <w:pStyle w:val="ListParagraph"/>
+        <w:pStyle w:val="Prrafodelista"/>
         <w:numPr>
           <w:ilvl w:val="0"/>
           <w:numId w:val="13"/>
@@ -6459,7 +6475,7 @@
     </w:p>
     <w:p>
       <w:pPr>
-        <w:pStyle w:val="ListParagraph"/>
+        <w:pStyle w:val="Prrafodelista"/>
         <w:numPr>
           <w:ilvl w:val="0"/>
           <w:numId w:val="13"/>
@@ -6555,7 +6571,7 @@
     </w:p>
     <w:p>
       <w:pPr>
-        <w:pStyle w:val="Heading1"/>
+        <w:pStyle w:val="Ttulo1"/>
       </w:pPr>
       <w:r>
         <w:t>8 Funcionalidades del Sistema</w:t>
@@ -6563,7 +6579,7 @@
     </w:p>
     <w:p>
       <w:pPr>
-        <w:pStyle w:val="ListParagraph"/>
+        <w:pStyle w:val="Prrafodelista"/>
         <w:numPr>
           <w:ilvl w:val="0"/>
           <w:numId w:val="19"/>
@@ -6591,7 +6607,7 @@
     </w:p>
     <w:p>
       <w:pPr>
-        <w:pStyle w:val="ListParagraph"/>
+        <w:pStyle w:val="Prrafodelista"/>
         <w:numPr>
           <w:ilvl w:val="1"/>
           <w:numId w:val="19"/>
@@ -6619,7 +6635,7 @@
     </w:p>
     <w:p>
       <w:pPr>
-        <w:pStyle w:val="ListParagraph"/>
+        <w:pStyle w:val="Prrafodelista"/>
         <w:numPr>
           <w:ilvl w:val="1"/>
           <w:numId w:val="19"/>
@@ -6647,7 +6663,7 @@
     </w:p>
     <w:p>
       <w:pPr>
-        <w:pStyle w:val="ListParagraph"/>
+        <w:pStyle w:val="Prrafodelista"/>
         <w:numPr>
           <w:ilvl w:val="1"/>
           <w:numId w:val="19"/>
@@ -6675,7 +6691,7 @@
     </w:p>
     <w:p>
       <w:pPr>
-        <w:pStyle w:val="ListParagraph"/>
+        <w:pStyle w:val="Prrafodelista"/>
         <w:numPr>
           <w:ilvl w:val="0"/>
           <w:numId w:val="19"/>
@@ -6703,7 +6719,7 @@
     </w:p>
     <w:p>
       <w:pPr>
-        <w:pStyle w:val="ListParagraph"/>
+        <w:pStyle w:val="Prrafodelista"/>
         <w:numPr>
           <w:ilvl w:val="1"/>
           <w:numId w:val="19"/>
@@ -6731,7 +6747,7 @@
     </w:p>
     <w:p>
       <w:pPr>
-        <w:pStyle w:val="ListParagraph"/>
+        <w:pStyle w:val="Prrafodelista"/>
         <w:numPr>
           <w:ilvl w:val="1"/>
           <w:numId w:val="19"/>
@@ -6759,7 +6775,7 @@
     </w:p>
     <w:p>
       <w:pPr>
-        <w:pStyle w:val="ListParagraph"/>
+        <w:pStyle w:val="Prrafodelista"/>
         <w:numPr>
           <w:ilvl w:val="1"/>
           <w:numId w:val="19"/>
@@ -6787,7 +6803,7 @@
     </w:p>
     <w:p>
       <w:pPr>
-        <w:pStyle w:val="ListParagraph"/>
+        <w:pStyle w:val="Prrafodelista"/>
         <w:numPr>
           <w:ilvl w:val="1"/>
           <w:numId w:val="19"/>
@@ -6815,7 +6831,7 @@
     </w:p>
     <w:p>
       <w:pPr>
-        <w:pStyle w:val="ListParagraph"/>
+        <w:pStyle w:val="Prrafodelista"/>
         <w:numPr>
           <w:ilvl w:val="0"/>
           <w:numId w:val="19"/>
@@ -6844,7 +6860,7 @@
     </w:p>
     <w:p>
       <w:pPr>
-        <w:pStyle w:val="ListParagraph"/>
+        <w:pStyle w:val="Prrafodelista"/>
         <w:numPr>
           <w:ilvl w:val="1"/>
           <w:numId w:val="19"/>
@@ -6872,7 +6888,7 @@
     </w:p>
     <w:p>
       <w:pPr>
-        <w:pStyle w:val="ListParagraph"/>
+        <w:pStyle w:val="Prrafodelista"/>
         <w:numPr>
           <w:ilvl w:val="2"/>
           <w:numId w:val="19"/>
@@ -6900,7 +6916,7 @@
     </w:p>
     <w:p>
       <w:pPr>
-        <w:pStyle w:val="ListParagraph"/>
+        <w:pStyle w:val="Prrafodelista"/>
         <w:numPr>
           <w:ilvl w:val="2"/>
           <w:numId w:val="19"/>
@@ -6928,7 +6944,7 @@
     </w:p>
     <w:p>
       <w:pPr>
-        <w:pStyle w:val="ListParagraph"/>
+        <w:pStyle w:val="Prrafodelista"/>
         <w:numPr>
           <w:ilvl w:val="2"/>
           <w:numId w:val="19"/>
@@ -6956,7 +6972,7 @@
     </w:p>
     <w:p>
       <w:pPr>
-        <w:pStyle w:val="ListParagraph"/>
+        <w:pStyle w:val="Prrafodelista"/>
         <w:numPr>
           <w:ilvl w:val="1"/>
           <w:numId w:val="19"/>
@@ -6984,7 +7000,7 @@
     </w:p>
     <w:p>
       <w:pPr>
-        <w:pStyle w:val="ListParagraph"/>
+        <w:pStyle w:val="Prrafodelista"/>
         <w:numPr>
           <w:ilvl w:val="2"/>
           <w:numId w:val="19"/>
@@ -7012,7 +7028,7 @@
     </w:p>
     <w:p>
       <w:pPr>
-        <w:pStyle w:val="ListParagraph"/>
+        <w:pStyle w:val="Prrafodelista"/>
         <w:numPr>
           <w:ilvl w:val="2"/>
           <w:numId w:val="19"/>
@@ -7040,7 +7056,7 @@
     </w:p>
     <w:p>
       <w:pPr>
-        <w:pStyle w:val="ListParagraph"/>
+        <w:pStyle w:val="Prrafodelista"/>
         <w:numPr>
           <w:ilvl w:val="2"/>
           <w:numId w:val="19"/>
@@ -7068,7 +7084,7 @@
     </w:p>
     <w:p>
       <w:pPr>
-        <w:pStyle w:val="ListParagraph"/>
+        <w:pStyle w:val="Prrafodelista"/>
         <w:numPr>
           <w:ilvl w:val="0"/>
           <w:numId w:val="19"/>
@@ -7096,7 +7112,7 @@
     </w:p>
     <w:p>
       <w:pPr>
-        <w:pStyle w:val="ListParagraph"/>
+        <w:pStyle w:val="Prrafodelista"/>
         <w:numPr>
           <w:ilvl w:val="1"/>
           <w:numId w:val="19"/>
@@ -7124,7 +7140,7 @@
     </w:p>
     <w:p>
       <w:pPr>
-        <w:pStyle w:val="ListParagraph"/>
+        <w:pStyle w:val="Prrafodelista"/>
         <w:numPr>
           <w:ilvl w:val="1"/>
           <w:numId w:val="19"/>
@@ -7166,7 +7182,7 @@
     </w:p>
     <w:p>
       <w:pPr>
-        <w:pStyle w:val="Heading1"/>
+        <w:pStyle w:val="Ttulo1"/>
       </w:pPr>
       <w:r>
         <w:t>9 Apéndice</w:t>
@@ -7368,7 +7384,7 @@
     </w:p>
     <w:p>
       <w:pPr>
-        <w:pStyle w:val="ListParagraph"/>
+        <w:pStyle w:val="Prrafodelista"/>
         <w:numPr>
           <w:ilvl w:val="0"/>
           <w:numId w:val="21"/>
@@ -7394,7 +7410,7 @@
     </w:p>
     <w:p>
       <w:pPr>
-        <w:pStyle w:val="ListParagraph"/>
+        <w:pStyle w:val="Prrafodelista"/>
         <w:numPr>
           <w:ilvl w:val="0"/>
           <w:numId w:val="21"/>
@@ -7420,7 +7436,7 @@
     </w:p>
     <w:p>
       <w:pPr>
-        <w:pStyle w:val="ListParagraph"/>
+        <w:pStyle w:val="Prrafodelista"/>
         <w:numPr>
           <w:ilvl w:val="0"/>
           <w:numId w:val="21"/>
@@ -7446,7 +7462,7 @@
     </w:p>
     <w:p>
       <w:pPr>
-        <w:pStyle w:val="ListParagraph"/>
+        <w:pStyle w:val="Prrafodelista"/>
         <w:numPr>
           <w:ilvl w:val="0"/>
           <w:numId w:val="21"/>
@@ -7472,7 +7488,7 @@
     </w:p>
     <w:p>
       <w:pPr>
-        <w:pStyle w:val="ListParagraph"/>
+        <w:pStyle w:val="Prrafodelista"/>
         <w:numPr>
           <w:ilvl w:val="0"/>
           <w:numId w:val="21"/>
@@ -7498,7 +7514,7 @@
     </w:p>
     <w:p>
       <w:pPr>
-        <w:pStyle w:val="ListParagraph"/>
+        <w:pStyle w:val="Prrafodelista"/>
         <w:numPr>
           <w:ilvl w:val="0"/>
           <w:numId w:val="21"/>
@@ -8665,9 +8681,9 @@
     </w:p>
     <w:tbl>
       <w:tblPr>
-        <w:tblStyle w:val="TableGrid"/>
+        <w:tblStyle w:val="Tablaconcuadrcula"/>
         <w:tblW w:w="0" w:type="auto"/>
-        <w:tblLook w:val="04A0" w:firstRow="1" w:lastRow="0" w:firstColumn="1" w:lastColumn="0" w:noHBand="0" w:noVBand="1"/>
+        <w:tblLook w:val="04A0"/>
       </w:tblPr>
       <w:tblGrid>
         <w:gridCol w:w="2337"/>
@@ -9715,7 +9731,7 @@
       </w:r>
     </w:p>
     <w:sectPr>
-      <w:footerReference w:type="default" r:id="rId14"/>
+      <w:footerReference w:type="default" r:id="rId13"/>
       <w:pgSz w:w="15840" w:h="12240" w:orient="landscape"/>
       <w:pgMar w:top="709" w:right="1440" w:bottom="758" w:left="1440" w:header="720" w:footer="720" w:gutter="0"/>
       <w:cols w:space="720"/>
@@ -9726,15 +9742,15 @@
 </file>
 
 <file path=word/comments.xml><?xml version="1.0" encoding="utf-8"?>
-<w:comments xmlns:wpc="http://schemas.microsoft.com/office/word/2010/wordprocessingCanvas" xmlns:mc="http://schemas.openxmlformats.org/markup-compatibility/2006" xmlns:o="urn:schemas-microsoft-com:office:office" xmlns:r="http://schemas.openxmlformats.org/officeDocument/2006/relationships" xmlns:m="http://schemas.openxmlformats.org/officeDocument/2006/math" xmlns:v="urn:schemas-microsoft-com:vml" xmlns:wp14="http://schemas.microsoft.com/office/word/2010/wordprocessingDrawing" xmlns:wp="http://schemas.openxmlformats.org/drawingml/2006/wordprocessingDrawing" xmlns:w10="urn:schemas-microsoft-com:office:word" xmlns:w="http://schemas.openxmlformats.org/wordprocessingml/2006/main" xmlns:w14="http://schemas.microsoft.com/office/word/2010/wordml" xmlns:w15="http://schemas.microsoft.com/office/word/2012/wordml" xmlns:wpg="http://schemas.microsoft.com/office/word/2010/wordprocessingGroup" xmlns:wpi="http://schemas.microsoft.com/office/word/2010/wordprocessingInk" xmlns:wne="http://schemas.microsoft.com/office/word/2006/wordml" xmlns:wps="http://schemas.microsoft.com/office/word/2010/wordprocessingShape" mc:Ignorable="w14 w15 wp14">
+<w:comments xmlns:ve="http://schemas.openxmlformats.org/markup-compatibility/2006" xmlns:o="urn:schemas-microsoft-com:office:office" xmlns:r="http://schemas.openxmlformats.org/officeDocument/2006/relationships" xmlns:m="http://schemas.openxmlformats.org/officeDocument/2006/math" xmlns:v="urn:schemas-microsoft-com:vml" xmlns:wp="http://schemas.openxmlformats.org/drawingml/2006/wordprocessingDrawing" xmlns:w10="urn:schemas-microsoft-com:office:word" xmlns:w="http://schemas.openxmlformats.org/wordprocessingml/2006/main" xmlns:wne="http://schemas.microsoft.com/office/word/2006/wordml">
   <w:comment w:id="0" w:author="Maria Ines Parnisari" w:date="2014-04-10T23:09:00Z" w:initials="MIP">
     <w:p>
       <w:pPr>
-        <w:pStyle w:val="CommentText"/>
-      </w:pPr>
-      <w:r>
-        <w:rPr>
-          <w:rStyle w:val="CommentReference"/>
+        <w:pStyle w:val="Textocomentario"/>
+      </w:pPr>
+      <w:r>
+        <w:rPr>
+          <w:rStyle w:val="Refdecomentario"/>
         </w:rPr>
         <w:annotationRef/>
       </w:r>
@@ -9753,7 +9769,7 @@
     </w:p>
     <w:p>
       <w:pPr>
-        <w:pStyle w:val="CommentText"/>
+        <w:pStyle w:val="Textocomentario"/>
       </w:pPr>
       <w:r>
         <w:t>El turno debería ser “turno de servicio de soporte de diagnóstico”.</w:t>
@@ -9761,7 +9777,7 @@
     </w:p>
     <w:p>
       <w:pPr>
-        <w:pStyle w:val="CommentText"/>
+        <w:pStyle w:val="Textocomentario"/>
       </w:pPr>
       <w:r>
         <w:t>No se ve reflejado que el turno lo puede hacer tanto el paciente con orden como sin orden (o sea, falta la Cardinalidad).</w:t>
@@ -9769,7 +9785,7 @@
     </w:p>
     <w:p>
       <w:pPr>
-        <w:pStyle w:val="CommentText"/>
+        <w:pStyle w:val="Textocomentario"/>
       </w:pPr>
       <w:r>
         <w:t>Falta el servicio de cama que pide el profesional.</w:t>
@@ -9777,7 +9793,7 @@
     </w:p>
     <w:p>
       <w:pPr>
-        <w:pStyle w:val="CommentText"/>
+        <w:pStyle w:val="Textocomentario"/>
       </w:pPr>
       <w:r>
         <w:t>Falta la indicación médica del profesional.</w:t>
@@ -9787,11 +9803,11 @@
   <w:comment w:id="1" w:author="Maria Ines Parnisari" w:date="2014-04-10T23:06:00Z" w:initials="MIP">
     <w:p>
       <w:pPr>
-        <w:pStyle w:val="CommentText"/>
-      </w:pPr>
-      <w:r>
-        <w:rPr>
-          <w:rStyle w:val="CommentReference"/>
+        <w:pStyle w:val="Textocomentario"/>
+      </w:pPr>
+      <w:r>
+        <w:rPr>
+          <w:rStyle w:val="Refdecomentario"/>
         </w:rPr>
         <w:annotationRef/>
       </w:r>
@@ -9803,11 +9819,11 @@
   <w:comment w:id="2" w:author="Maria Ines Parnisari" w:date="2014-04-10T23:14:00Z" w:initials="MIP">
     <w:p>
       <w:pPr>
-        <w:pStyle w:val="CommentText"/>
-      </w:pPr>
-      <w:r>
-        <w:rPr>
-          <w:rStyle w:val="CommentReference"/>
+        <w:pStyle w:val="Textocomentario"/>
+      </w:pPr>
+      <w:r>
+        <w:rPr>
+          <w:rStyle w:val="Refdecomentario"/>
         </w:rPr>
         <w:annotationRef/>
       </w:r>
@@ -9819,11 +9835,11 @@
   <w:comment w:id="3" w:author="Maria Ines Parnisari" w:date="2014-04-10T23:15:00Z" w:initials="MIP">
     <w:p>
       <w:pPr>
-        <w:pStyle w:val="CommentText"/>
-      </w:pPr>
-      <w:r>
-        <w:rPr>
-          <w:rStyle w:val="CommentReference"/>
+        <w:pStyle w:val="Textocomentario"/>
+      </w:pPr>
+      <w:r>
+        <w:rPr>
+          <w:rStyle w:val="Refdecomentario"/>
         </w:rPr>
         <w:annotationRef/>
       </w:r>
@@ -9833,7 +9849,7 @@
     </w:p>
     <w:p>
       <w:pPr>
-        <w:pStyle w:val="CommentText"/>
+        <w:pStyle w:val="Textocomentario"/>
       </w:pPr>
       <w:r>
         <w:t>Falta la Cardinalidad de la herencia (1,1)</w:t>
@@ -9843,11 +9859,11 @@
   <w:comment w:id="4" w:author="Maria Ines Parnisari" w:date="2014-04-10T23:38:00Z" w:initials="MIP">
     <w:p>
       <w:pPr>
-        <w:pStyle w:val="CommentText"/>
-      </w:pPr>
-      <w:r>
-        <w:rPr>
-          <w:rStyle w:val="CommentReference"/>
+        <w:pStyle w:val="Textocomentario"/>
+      </w:pPr>
+      <w:r>
+        <w:rPr>
+          <w:rStyle w:val="Refdecomentario"/>
         </w:rPr>
         <w:annotationRef/>
       </w:r>
@@ -9859,11 +9875,11 @@
   <w:comment w:id="5" w:author="Maria Ines Parnisari" w:date="2014-04-10T23:46:00Z" w:initials="MIP">
     <w:p>
       <w:pPr>
-        <w:pStyle w:val="CommentText"/>
-      </w:pPr>
-      <w:r>
-        <w:rPr>
-          <w:rStyle w:val="CommentReference"/>
+        <w:pStyle w:val="Textocomentario"/>
+      </w:pPr>
+      <w:r>
+        <w:rPr>
+          <w:rStyle w:val="Refdecomentario"/>
         </w:rPr>
         <w:annotationRef/>
       </w:r>
@@ -9875,11 +9891,11 @@
   <w:comment w:id="6" w:author="Maria Ines Parnisari" w:date="2014-04-10T23:48:00Z" w:initials="MIP">
     <w:p>
       <w:pPr>
-        <w:pStyle w:val="CommentText"/>
-      </w:pPr>
-      <w:r>
-        <w:rPr>
-          <w:rStyle w:val="CommentReference"/>
+        <w:pStyle w:val="Textocomentario"/>
+      </w:pPr>
+      <w:r>
+        <w:rPr>
+          <w:rStyle w:val="Refdecomentario"/>
         </w:rPr>
         <w:annotationRef/>
       </w:r>
@@ -9891,21 +9907,16 @@
   <w:comment w:id="7" w:author="Maria Ines Parnisari" w:date="2014-04-10T23:49:00Z" w:initials="MIP">
     <w:p>
       <w:pPr>
-        <w:pStyle w:val="CommentText"/>
-      </w:pPr>
-      <w:r>
-        <w:rPr>
-          <w:rStyle w:val="CommentReference"/>
+        <w:pStyle w:val="Textocomentario"/>
+      </w:pPr>
+      <w:r>
+        <w:rPr>
+          <w:rStyle w:val="Refdecomentario"/>
         </w:rPr>
         <w:annotationRef/>
       </w:r>
-      <w:proofErr w:type="spellStart"/>
-      <w:r>
-        <w:t>Cual</w:t>
-      </w:r>
-      <w:proofErr w:type="spellEnd"/>
-      <w:r>
-        <w:t xml:space="preserve"> es la diferencia? De quien es la condición ante el IVA, del paciente o de la cobertura?</w:t>
+      <w:r>
+        <w:t>Cual es la diferencia? De quien es la condición ante el IVA, del paciente o de la cobertura?</w:t>
       </w:r>
     </w:p>
   </w:comment>
@@ -9926,7 +9937,7 @@
 </file>
 
 <file path=word/endnotes.xml><?xml version="1.0" encoding="utf-8"?>
-<w:endnotes xmlns:wpc="http://schemas.microsoft.com/office/word/2010/wordprocessingCanvas" xmlns:mc="http://schemas.openxmlformats.org/markup-compatibility/2006" xmlns:o="urn:schemas-microsoft-com:office:office" xmlns:r="http://schemas.openxmlformats.org/officeDocument/2006/relationships" xmlns:m="http://schemas.openxmlformats.org/officeDocument/2006/math" xmlns:v="urn:schemas-microsoft-com:vml" xmlns:wp14="http://schemas.microsoft.com/office/word/2010/wordprocessingDrawing" xmlns:wp="http://schemas.openxmlformats.org/drawingml/2006/wordprocessingDrawing" xmlns:w10="urn:schemas-microsoft-com:office:word" xmlns:w="http://schemas.openxmlformats.org/wordprocessingml/2006/main" xmlns:w14="http://schemas.microsoft.com/office/word/2010/wordml" xmlns:w15="http://schemas.microsoft.com/office/word/2012/wordml" xmlns:wpg="http://schemas.microsoft.com/office/word/2010/wordprocessingGroup" xmlns:wpi="http://schemas.microsoft.com/office/word/2010/wordprocessingInk" xmlns:wne="http://schemas.microsoft.com/office/word/2006/wordml" xmlns:wps="http://schemas.microsoft.com/office/word/2010/wordprocessingShape" mc:Ignorable="w14 w15 wp14">
+<w:endnotes xmlns:ve="http://schemas.openxmlformats.org/markup-compatibility/2006" xmlns:o="urn:schemas-microsoft-com:office:office" xmlns:r="http://schemas.openxmlformats.org/officeDocument/2006/relationships" xmlns:m="http://schemas.openxmlformats.org/officeDocument/2006/math" xmlns:v="urn:schemas-microsoft-com:vml" xmlns:wp="http://schemas.openxmlformats.org/drawingml/2006/wordprocessingDrawing" xmlns:w10="urn:schemas-microsoft-com:office:word" xmlns:w="http://schemas.openxmlformats.org/wordprocessingml/2006/main" xmlns:wne="http://schemas.microsoft.com/office/word/2006/wordml">
   <w:endnote w:type="separator" w:id="-1">
     <w:p>
       <w:pPr>
@@ -9951,7 +9962,7 @@
 </file>
 
 <file path=word/footer1.xml><?xml version="1.0" encoding="utf-8"?>
-<w:ftr xmlns:wpc="http://schemas.microsoft.com/office/word/2010/wordprocessingCanvas" xmlns:mc="http://schemas.openxmlformats.org/markup-compatibility/2006" xmlns:o="urn:schemas-microsoft-com:office:office" xmlns:r="http://schemas.openxmlformats.org/officeDocument/2006/relationships" xmlns:m="http://schemas.openxmlformats.org/officeDocument/2006/math" xmlns:v="urn:schemas-microsoft-com:vml" xmlns:wp14="http://schemas.microsoft.com/office/word/2010/wordprocessingDrawing" xmlns:wp="http://schemas.openxmlformats.org/drawingml/2006/wordprocessingDrawing" xmlns:w10="urn:schemas-microsoft-com:office:word" xmlns:w="http://schemas.openxmlformats.org/wordprocessingml/2006/main" xmlns:w14="http://schemas.microsoft.com/office/word/2010/wordml" xmlns:w15="http://schemas.microsoft.com/office/word/2012/wordml" xmlns:wpg="http://schemas.microsoft.com/office/word/2010/wordprocessingGroup" xmlns:wpi="http://schemas.microsoft.com/office/word/2010/wordprocessingInk" xmlns:wne="http://schemas.microsoft.com/office/word/2006/wordml" xmlns:wps="http://schemas.microsoft.com/office/word/2010/wordprocessingShape" mc:Ignorable="w14 w15 wp14">
+<w:ftr xmlns:ve="http://schemas.openxmlformats.org/markup-compatibility/2006" xmlns:o="urn:schemas-microsoft-com:office:office" xmlns:r="http://schemas.openxmlformats.org/officeDocument/2006/relationships" xmlns:m="http://schemas.openxmlformats.org/officeDocument/2006/math" xmlns:v="urn:schemas-microsoft-com:vml" xmlns:wp="http://schemas.openxmlformats.org/drawingml/2006/wordprocessingDrawing" xmlns:w10="urn:schemas-microsoft-com:office:word" xmlns:w="http://schemas.openxmlformats.org/wordprocessingml/2006/main" xmlns:wne="http://schemas.microsoft.com/office/word/2006/wordml">
   <w:sdt>
     <w:sdtPr>
       <w:id w:val="-1981987265"/>
@@ -9960,11 +9971,10 @@
         <w:docPartUnique/>
       </w:docPartObj>
     </w:sdtPr>
-    <w:sdtEndPr/>
     <w:sdtContent>
       <w:p>
         <w:pPr>
-          <w:pStyle w:val="Footer"/>
+          <w:pStyle w:val="Piedepgina"/>
           <w:jc w:val="right"/>
         </w:pPr>
         <w:r>
@@ -9980,7 +9990,7 @@
           <w:rPr>
             <w:noProof/>
           </w:rPr>
-          <w:t>5</w:t>
+          <w:t>2</w:t>
         </w:r>
         <w:r>
           <w:rPr>
@@ -9993,14 +10003,14 @@
   </w:sdt>
   <w:p>
     <w:pPr>
-      <w:pStyle w:val="Footer"/>
+      <w:pStyle w:val="Piedepgina"/>
     </w:pPr>
   </w:p>
 </w:ftr>
 </file>
 
 <file path=word/footnotes.xml><?xml version="1.0" encoding="utf-8"?>
-<w:footnotes xmlns:wpc="http://schemas.microsoft.com/office/word/2010/wordprocessingCanvas" xmlns:mc="http://schemas.openxmlformats.org/markup-compatibility/2006" xmlns:o="urn:schemas-microsoft-com:office:office" xmlns:r="http://schemas.openxmlformats.org/officeDocument/2006/relationships" xmlns:m="http://schemas.openxmlformats.org/officeDocument/2006/math" xmlns:v="urn:schemas-microsoft-com:vml" xmlns:wp14="http://schemas.microsoft.com/office/word/2010/wordprocessingDrawing" xmlns:wp="http://schemas.openxmlformats.org/drawingml/2006/wordprocessingDrawing" xmlns:w10="urn:schemas-microsoft-com:office:word" xmlns:w="http://schemas.openxmlformats.org/wordprocessingml/2006/main" xmlns:w14="http://schemas.microsoft.com/office/word/2010/wordml" xmlns:w15="http://schemas.microsoft.com/office/word/2012/wordml" xmlns:wpg="http://schemas.microsoft.com/office/word/2010/wordprocessingGroup" xmlns:wpi="http://schemas.microsoft.com/office/word/2010/wordprocessingInk" xmlns:wne="http://schemas.microsoft.com/office/word/2006/wordml" xmlns:wps="http://schemas.microsoft.com/office/word/2010/wordprocessingShape" mc:Ignorable="w14 w15 wp14">
+<w:footnotes xmlns:ve="http://schemas.openxmlformats.org/markup-compatibility/2006" xmlns:o="urn:schemas-microsoft-com:office:office" xmlns:r="http://schemas.openxmlformats.org/officeDocument/2006/relationships" xmlns:m="http://schemas.openxmlformats.org/officeDocument/2006/math" xmlns:v="urn:schemas-microsoft-com:vml" xmlns:wp="http://schemas.openxmlformats.org/drawingml/2006/wordprocessingDrawing" xmlns:w10="urn:schemas-microsoft-com:office:word" xmlns:w="http://schemas.openxmlformats.org/wordprocessingml/2006/main" xmlns:wne="http://schemas.microsoft.com/office/word/2006/wordml">
   <w:footnote w:type="separator" w:id="-1">
     <w:p>
       <w:pPr>
@@ -10025,7 +10035,7 @@
 </file>
 
 <file path=word/numbering.xml><?xml version="1.0" encoding="utf-8"?>
-<w:numbering xmlns:wpc="http://schemas.microsoft.com/office/word/2010/wordprocessingCanvas" xmlns:mc="http://schemas.openxmlformats.org/markup-compatibility/2006" xmlns:o="urn:schemas-microsoft-com:office:office" xmlns:r="http://schemas.openxmlformats.org/officeDocument/2006/relationships" xmlns:m="http://schemas.openxmlformats.org/officeDocument/2006/math" xmlns:v="urn:schemas-microsoft-com:vml" xmlns:wp14="http://schemas.microsoft.com/office/word/2010/wordprocessingDrawing" xmlns:wp="http://schemas.openxmlformats.org/drawingml/2006/wordprocessingDrawing" xmlns:w10="urn:schemas-microsoft-com:office:word" xmlns:w="http://schemas.openxmlformats.org/wordprocessingml/2006/main" xmlns:w14="http://schemas.microsoft.com/office/word/2010/wordml" xmlns:w15="http://schemas.microsoft.com/office/word/2012/wordml" xmlns:wpg="http://schemas.microsoft.com/office/word/2010/wordprocessingGroup" xmlns:wpi="http://schemas.microsoft.com/office/word/2010/wordprocessingInk" xmlns:wne="http://schemas.microsoft.com/office/word/2006/wordml" xmlns:wps="http://schemas.microsoft.com/office/word/2010/wordprocessingShape" mc:Ignorable="w14 w15 wp14">
+<w:numbering xmlns:ve="http://schemas.openxmlformats.org/markup-compatibility/2006" xmlns:o="urn:schemas-microsoft-com:office:office" xmlns:r="http://schemas.openxmlformats.org/officeDocument/2006/relationships" xmlns:m="http://schemas.openxmlformats.org/officeDocument/2006/math" xmlns:v="urn:schemas-microsoft-com:vml" xmlns:wp="http://schemas.openxmlformats.org/drawingml/2006/wordprocessingDrawing" xmlns:w10="urn:schemas-microsoft-com:office:word" xmlns:w="http://schemas.openxmlformats.org/wordprocessingml/2006/main" xmlns:wne="http://schemas.microsoft.com/office/word/2006/wordml">
   <w:abstractNum w:abstractNumId="0">
     <w:nsid w:val="12B60B42"/>
     <w:multiLevelType w:val="hybridMultilevel"/>
@@ -12371,7 +12381,7 @@
 </file>
 
 <file path=word/styles.xml><?xml version="1.0" encoding="utf-8"?>
-<w:styles xmlns:mc="http://schemas.openxmlformats.org/markup-compatibility/2006" xmlns:r="http://schemas.openxmlformats.org/officeDocument/2006/relationships" xmlns:w="http://schemas.openxmlformats.org/wordprocessingml/2006/main" xmlns:w14="http://schemas.microsoft.com/office/word/2010/wordml" xmlns:w15="http://schemas.microsoft.com/office/word/2012/wordml" mc:Ignorable="w14 w15">
+<w:styles xmlns:r="http://schemas.openxmlformats.org/officeDocument/2006/relationships" xmlns:w="http://schemas.openxmlformats.org/wordprocessingml/2006/main">
   <w:docDefaults>
     <w:rPrDefault>
       <w:rPr>
@@ -12387,378 +12397,144 @@
       </w:pPr>
     </w:pPrDefault>
   </w:docDefaults>
-  <w:latentStyles w:defLockedState="0" w:defUIPriority="99" w:defSemiHidden="0" w:defUnhideWhenUsed="0" w:defQFormat="0" w:count="371">
-    <w:lsdException w:name="Normal" w:uiPriority="0" w:qFormat="1"/>
-    <w:lsdException w:name="heading 1" w:uiPriority="9" w:qFormat="1"/>
-    <w:lsdException w:name="heading 2" w:semiHidden="1" w:uiPriority="9" w:unhideWhenUsed="1" w:qFormat="1"/>
-    <w:lsdException w:name="heading 3" w:semiHidden="1" w:uiPriority="9" w:unhideWhenUsed="1" w:qFormat="1"/>
-    <w:lsdException w:name="heading 4" w:semiHidden="1" w:uiPriority="9" w:unhideWhenUsed="1" w:qFormat="1"/>
-    <w:lsdException w:name="heading 5" w:semiHidden="1" w:uiPriority="9" w:unhideWhenUsed="1" w:qFormat="1"/>
-    <w:lsdException w:name="heading 6" w:semiHidden="1" w:uiPriority="9" w:unhideWhenUsed="1" w:qFormat="1"/>
-    <w:lsdException w:name="heading 7" w:semiHidden="1" w:uiPriority="9" w:unhideWhenUsed="1" w:qFormat="1"/>
-    <w:lsdException w:name="heading 8" w:semiHidden="1" w:uiPriority="9" w:unhideWhenUsed="1" w:qFormat="1"/>
-    <w:lsdException w:name="heading 9" w:semiHidden="1" w:uiPriority="9" w:unhideWhenUsed="1" w:qFormat="1"/>
-    <w:lsdException w:name="index 1" w:semiHidden="1" w:unhideWhenUsed="1"/>
-    <w:lsdException w:name="index 2" w:semiHidden="1" w:unhideWhenUsed="1"/>
-    <w:lsdException w:name="index 3" w:semiHidden="1" w:unhideWhenUsed="1"/>
-    <w:lsdException w:name="index 4" w:semiHidden="1" w:unhideWhenUsed="1"/>
-    <w:lsdException w:name="index 5" w:semiHidden="1" w:unhideWhenUsed="1"/>
-    <w:lsdException w:name="index 6" w:semiHidden="1" w:unhideWhenUsed="1"/>
-    <w:lsdException w:name="index 7" w:semiHidden="1" w:unhideWhenUsed="1"/>
-    <w:lsdException w:name="index 8" w:semiHidden="1" w:unhideWhenUsed="1"/>
-    <w:lsdException w:name="index 9" w:semiHidden="1" w:unhideWhenUsed="1"/>
-    <w:lsdException w:name="toc 1" w:semiHidden="1" w:uiPriority="39" w:unhideWhenUsed="1"/>
-    <w:lsdException w:name="toc 2" w:semiHidden="1" w:uiPriority="39" w:unhideWhenUsed="1"/>
-    <w:lsdException w:name="toc 3" w:semiHidden="1" w:uiPriority="39" w:unhideWhenUsed="1"/>
-    <w:lsdException w:name="toc 4" w:semiHidden="1" w:uiPriority="39" w:unhideWhenUsed="1"/>
-    <w:lsdException w:name="toc 5" w:semiHidden="1" w:uiPriority="39" w:unhideWhenUsed="1"/>
-    <w:lsdException w:name="toc 6" w:semiHidden="1" w:uiPriority="39" w:unhideWhenUsed="1"/>
-    <w:lsdException w:name="toc 7" w:semiHidden="1" w:uiPriority="39" w:unhideWhenUsed="1"/>
-    <w:lsdException w:name="toc 8" w:semiHidden="1" w:uiPriority="39" w:unhideWhenUsed="1"/>
-    <w:lsdException w:name="toc 9" w:semiHidden="1" w:uiPriority="39" w:unhideWhenUsed="1"/>
-    <w:lsdException w:name="Normal Indent" w:semiHidden="1" w:unhideWhenUsed="1"/>
-    <w:lsdException w:name="footnote text" w:semiHidden="1" w:unhideWhenUsed="1"/>
-    <w:lsdException w:name="annotation text" w:semiHidden="1" w:unhideWhenUsed="1"/>
-    <w:lsdException w:name="header" w:semiHidden="1" w:unhideWhenUsed="1"/>
-    <w:lsdException w:name="footer" w:semiHidden="1" w:unhideWhenUsed="1"/>
-    <w:lsdException w:name="index heading" w:semiHidden="1" w:unhideWhenUsed="1"/>
-    <w:lsdException w:name="caption" w:semiHidden="1" w:uiPriority="35" w:unhideWhenUsed="1" w:qFormat="1"/>
-    <w:lsdException w:name="table of figures" w:semiHidden="1" w:unhideWhenUsed="1"/>
-    <w:lsdException w:name="envelope address" w:semiHidden="1" w:unhideWhenUsed="1"/>
-    <w:lsdException w:name="envelope return" w:semiHidden="1" w:unhideWhenUsed="1"/>
-    <w:lsdException w:name="footnote reference" w:semiHidden="1" w:unhideWhenUsed="1"/>
-    <w:lsdException w:name="annotation reference" w:semiHidden="1" w:unhideWhenUsed="1"/>
-    <w:lsdException w:name="line number" w:semiHidden="1" w:unhideWhenUsed="1"/>
-    <w:lsdException w:name="page number" w:semiHidden="1" w:unhideWhenUsed="1"/>
-    <w:lsdException w:name="endnote reference" w:semiHidden="1" w:unhideWhenUsed="1"/>
-    <w:lsdException w:name="endnote text" w:semiHidden="1" w:unhideWhenUsed="1"/>
-    <w:lsdException w:name="table of authorities" w:semiHidden="1" w:unhideWhenUsed="1"/>
-    <w:lsdException w:name="macro" w:semiHidden="1" w:unhideWhenUsed="1"/>
-    <w:lsdException w:name="toa heading" w:semiHidden="1" w:unhideWhenUsed="1"/>
-    <w:lsdException w:name="List" w:semiHidden="1" w:unhideWhenUsed="1"/>
-    <w:lsdException w:name="List Bullet" w:semiHidden="1" w:unhideWhenUsed="1"/>
-    <w:lsdException w:name="List Number" w:semiHidden="1" w:unhideWhenUsed="1"/>
-    <w:lsdException w:name="List 2" w:semiHidden="1" w:unhideWhenUsed="1"/>
-    <w:lsdException w:name="List 3" w:semiHidden="1" w:unhideWhenUsed="1"/>
-    <w:lsdException w:name="List 4" w:semiHidden="1" w:unhideWhenUsed="1"/>
-    <w:lsdException w:name="List 5" w:semiHidden="1" w:unhideWhenUsed="1"/>
-    <w:lsdException w:name="List Bullet 2" w:semiHidden="1" w:unhideWhenUsed="1"/>
-    <w:lsdException w:name="List Bullet 3" w:semiHidden="1" w:unhideWhenUsed="1"/>
-    <w:lsdException w:name="List Bullet 4" w:semiHidden="1" w:unhideWhenUsed="1"/>
-    <w:lsdException w:name="List Bullet 5" w:semiHidden="1" w:unhideWhenUsed="1"/>
-    <w:lsdException w:name="List Number 2" w:semiHidden="1" w:unhideWhenUsed="1"/>
-    <w:lsdException w:name="List Number 3" w:semiHidden="1" w:unhideWhenUsed="1"/>
-    <w:lsdException w:name="List Number 4" w:semiHidden="1" w:unhideWhenUsed="1"/>
-    <w:lsdException w:name="List Number 5" w:semiHidden="1" w:unhideWhenUsed="1"/>
-    <w:lsdException w:name="Title" w:uiPriority="10" w:qFormat="1"/>
-    <w:lsdException w:name="Closing" w:semiHidden="1" w:unhideWhenUsed="1"/>
-    <w:lsdException w:name="Signature" w:semiHidden="1" w:unhideWhenUsed="1"/>
-    <w:lsdException w:name="Default Paragraph Font" w:semiHidden="1" w:uiPriority="1" w:unhideWhenUsed="1"/>
-    <w:lsdException w:name="Body Text" w:semiHidden="1" w:unhideWhenUsed="1"/>
-    <w:lsdException w:name="Body Text Indent" w:semiHidden="1" w:unhideWhenUsed="1"/>
-    <w:lsdException w:name="List Continue" w:semiHidden="1" w:unhideWhenUsed="1"/>
-    <w:lsdException w:name="List Continue 2" w:semiHidden="1" w:unhideWhenUsed="1"/>
-    <w:lsdException w:name="List Continue 3" w:semiHidden="1" w:unhideWhenUsed="1"/>
-    <w:lsdException w:name="List Continue 4" w:semiHidden="1" w:unhideWhenUsed="1"/>
-    <w:lsdException w:name="List Continue 5" w:semiHidden="1" w:unhideWhenUsed="1"/>
-    <w:lsdException w:name="Message Header" w:semiHidden="1" w:unhideWhenUsed="1"/>
-    <w:lsdException w:name="Subtitle" w:uiPriority="11" w:qFormat="1"/>
-    <w:lsdException w:name="Salutation" w:semiHidden="1" w:unhideWhenUsed="1"/>
-    <w:lsdException w:name="Date" w:semiHidden="1" w:unhideWhenUsed="1"/>
-    <w:lsdException w:name="Body Text First Indent" w:semiHidden="1" w:unhideWhenUsed="1"/>
-    <w:lsdException w:name="Body Text First Indent 2" w:semiHidden="1" w:unhideWhenUsed="1"/>
-    <w:lsdException w:name="Note Heading" w:semiHidden="1" w:unhideWhenUsed="1"/>
-    <w:lsdException w:name="Body Text 2" w:semiHidden="1" w:unhideWhenUsed="1"/>
-    <w:lsdException w:name="Body Text 3" w:semiHidden="1" w:unhideWhenUsed="1"/>
-    <w:lsdException w:name="Body Text Indent 2" w:semiHidden="1" w:unhideWhenUsed="1"/>
-    <w:lsdException w:name="Body Text Indent 3" w:semiHidden="1" w:unhideWhenUsed="1"/>
-    <w:lsdException w:name="Block Text" w:semiHidden="1" w:unhideWhenUsed="1"/>
-    <w:lsdException w:name="Hyperlink" w:semiHidden="1" w:unhideWhenUsed="1"/>
-    <w:lsdException w:name="FollowedHyperlink" w:semiHidden="1" w:unhideWhenUsed="1"/>
-    <w:lsdException w:name="Strong" w:uiPriority="22" w:qFormat="1"/>
-    <w:lsdException w:name="Emphasis" w:uiPriority="20" w:qFormat="1"/>
-    <w:lsdException w:name="Document Map" w:semiHidden="1" w:unhideWhenUsed="1"/>
-    <w:lsdException w:name="Plain Text" w:semiHidden="1" w:unhideWhenUsed="1"/>
-    <w:lsdException w:name="E-mail Signature" w:semiHidden="1" w:unhideWhenUsed="1"/>
-    <w:lsdException w:name="HTML Top of Form" w:semiHidden="1" w:unhideWhenUsed="1"/>
-    <w:lsdException w:name="HTML Bottom of Form" w:semiHidden="1" w:unhideWhenUsed="1"/>
-    <w:lsdException w:name="Normal (Web)" w:semiHidden="1" w:unhideWhenUsed="1"/>
-    <w:lsdException w:name="HTML Acronym" w:semiHidden="1" w:unhideWhenUsed="1"/>
-    <w:lsdException w:name="HTML Address" w:semiHidden="1" w:unhideWhenUsed="1"/>
-    <w:lsdException w:name="HTML Cite" w:semiHidden="1" w:unhideWhenUsed="1"/>
-    <w:lsdException w:name="HTML Code" w:semiHidden="1" w:unhideWhenUsed="1"/>
-    <w:lsdException w:name="HTML Definition" w:semiHidden="1" w:unhideWhenUsed="1"/>
-    <w:lsdException w:name="HTML Keyboard" w:semiHidden="1" w:unhideWhenUsed="1"/>
-    <w:lsdException w:name="HTML Preformatted" w:semiHidden="1" w:unhideWhenUsed="1"/>
-    <w:lsdException w:name="HTML Sample" w:semiHidden="1" w:unhideWhenUsed="1"/>
-    <w:lsdException w:name="HTML Typewriter" w:semiHidden="1" w:unhideWhenUsed="1"/>
-    <w:lsdException w:name="HTML Variable" w:semiHidden="1" w:unhideWhenUsed="1"/>
-    <w:lsdException w:name="Normal Table" w:semiHidden="1" w:unhideWhenUsed="1"/>
-    <w:lsdException w:name="annotation subject" w:semiHidden="1" w:unhideWhenUsed="1"/>
-    <w:lsdException w:name="No List" w:semiHidden="1" w:unhideWhenUsed="1"/>
-    <w:lsdException w:name="Outline List 1" w:semiHidden="1" w:unhideWhenUsed="1"/>
-    <w:lsdException w:name="Outline List 2" w:semiHidden="1" w:unhideWhenUsed="1"/>
-    <w:lsdException w:name="Outline List 3" w:semiHidden="1" w:unhideWhenUsed="1"/>
-    <w:lsdException w:name="Table Simple 1" w:semiHidden="1" w:unhideWhenUsed="1"/>
-    <w:lsdException w:name="Table Simple 2" w:semiHidden="1" w:unhideWhenUsed="1"/>
-    <w:lsdException w:name="Table Simple 3" w:semiHidden="1" w:unhideWhenUsed="1"/>
-    <w:lsdException w:name="Table Classic 1" w:semiHidden="1" w:unhideWhenUsed="1"/>
-    <w:lsdException w:name="Table Classic 2" w:semiHidden="1" w:unhideWhenUsed="1"/>
-    <w:lsdException w:name="Table Classic 3" w:semiHidden="1" w:unhideWhenUsed="1"/>
-    <w:lsdException w:name="Table Classic 4" w:semiHidden="1" w:unhideWhenUsed="1"/>
-    <w:lsdException w:name="Table Colorful 1" w:semiHidden="1" w:unhideWhenUsed="1"/>
-    <w:lsdException w:name="Table Colorful 2" w:semiHidden="1" w:unhideWhenUsed="1"/>
-    <w:lsdException w:name="Table Colorful 3" w:semiHidden="1" w:unhideWhenUsed="1"/>
-    <w:lsdException w:name="Table Columns 1" w:semiHidden="1" w:unhideWhenUsed="1"/>
-    <w:lsdException w:name="Table Columns 2" w:semiHidden="1" w:unhideWhenUsed="1"/>
-    <w:lsdException w:name="Table Columns 3" w:semiHidden="1" w:unhideWhenUsed="1"/>
-    <w:lsdException w:name="Table Columns 4" w:semiHidden="1" w:unhideWhenUsed="1"/>
-    <w:lsdException w:name="Table Columns 5" w:semiHidden="1" w:unhideWhenUsed="1"/>
-    <w:lsdException w:name="Table Grid 1" w:semiHidden="1" w:unhideWhenUsed="1"/>
-    <w:lsdException w:name="Table Grid 2" w:semiHidden="1" w:unhideWhenUsed="1"/>
-    <w:lsdException w:name="Table Grid 3" w:semiHidden="1" w:unhideWhenUsed="1"/>
-    <w:lsdException w:name="Table Grid 4" w:semiHidden="1" w:unhideWhenUsed="1"/>
-    <w:lsdException w:name="Table Grid 5" w:semiHidden="1" w:unhideWhenUsed="1"/>
-    <w:lsdException w:name="Table Grid 6" w:semiHidden="1" w:unhideWhenUsed="1"/>
-    <w:lsdException w:name="Table Grid 7" w:semiHidden="1" w:unhideWhenUsed="1"/>
-    <w:lsdException w:name="Table Grid 8" w:semiHidden="1" w:unhideWhenUsed="1"/>
-    <w:lsdException w:name="Table List 1" w:semiHidden="1" w:unhideWhenUsed="1"/>
-    <w:lsdException w:name="Table List 2" w:semiHidden="1" w:unhideWhenUsed="1"/>
-    <w:lsdException w:name="Table List 3" w:semiHidden="1" w:unhideWhenUsed="1"/>
-    <w:lsdException w:name="Table List 4" w:semiHidden="1" w:unhideWhenUsed="1"/>
-    <w:lsdException w:name="Table List 5" w:semiHidden="1" w:unhideWhenUsed="1"/>
-    <w:lsdException w:name="Table List 6" w:semiHidden="1" w:unhideWhenUsed="1"/>
-    <w:lsdException w:name="Table List 7" w:semiHidden="1" w:unhideWhenUsed="1"/>
-    <w:lsdException w:name="Table List 8" w:semiHidden="1" w:unhideWhenUsed="1"/>
-    <w:lsdException w:name="Table 3D effects 1" w:semiHidden="1" w:unhideWhenUsed="1"/>
-    <w:lsdException w:name="Table 3D effects 2" w:semiHidden="1" w:unhideWhenUsed="1"/>
-    <w:lsdException w:name="Table 3D effects 3" w:semiHidden="1" w:unhideWhenUsed="1"/>
-    <w:lsdException w:name="Table Contemporary" w:semiHidden="1" w:unhideWhenUsed="1"/>
-    <w:lsdException w:name="Table Elegant" w:semiHidden="1" w:unhideWhenUsed="1"/>
-    <w:lsdException w:name="Table Professional" w:semiHidden="1" w:unhideWhenUsed="1"/>
-    <w:lsdException w:name="Table Subtle 1" w:semiHidden="1" w:unhideWhenUsed="1"/>
-    <w:lsdException w:name="Table Subtle 2" w:semiHidden="1" w:unhideWhenUsed="1"/>
-    <w:lsdException w:name="Table Web 1" w:semiHidden="1" w:unhideWhenUsed="1"/>
-    <w:lsdException w:name="Table Web 2" w:semiHidden="1" w:unhideWhenUsed="1"/>
-    <w:lsdException w:name="Table Web 3" w:semiHidden="1" w:unhideWhenUsed="1"/>
-    <w:lsdException w:name="Balloon Text" w:semiHidden="1" w:unhideWhenUsed="1"/>
-    <w:lsdException w:name="Table Grid" w:uiPriority="39"/>
-    <w:lsdException w:name="Table Theme" w:semiHidden="1" w:unhideWhenUsed="1"/>
-    <w:lsdException w:name="Placeholder Text" w:semiHidden="1"/>
-    <w:lsdException w:name="No Spacing" w:uiPriority="1" w:qFormat="1"/>
-    <w:lsdException w:name="Light Shading" w:uiPriority="60"/>
-    <w:lsdException w:name="Light List" w:uiPriority="61"/>
-    <w:lsdException w:name="Light Grid" w:uiPriority="62"/>
-    <w:lsdException w:name="Medium Shading 1" w:uiPriority="63"/>
-    <w:lsdException w:name="Medium Shading 2" w:uiPriority="64"/>
-    <w:lsdException w:name="Medium List 1" w:uiPriority="65"/>
-    <w:lsdException w:name="Medium List 2" w:uiPriority="66"/>
-    <w:lsdException w:name="Medium Grid 1" w:uiPriority="67"/>
-    <w:lsdException w:name="Medium Grid 2" w:uiPriority="68"/>
-    <w:lsdException w:name="Medium Grid 3" w:uiPriority="69"/>
-    <w:lsdException w:name="Dark List" w:uiPriority="70"/>
-    <w:lsdException w:name="Colorful Shading" w:uiPriority="71"/>
-    <w:lsdException w:name="Colorful List" w:uiPriority="72"/>
-    <w:lsdException w:name="Colorful Grid" w:uiPriority="73"/>
-    <w:lsdException w:name="Light Shading Accent 1" w:uiPriority="60"/>
-    <w:lsdException w:name="Light List Accent 1" w:uiPriority="61"/>
-    <w:lsdException w:name="Light Grid Accent 1" w:uiPriority="62"/>
-    <w:lsdException w:name="Medium Shading 1 Accent 1" w:uiPriority="63"/>
-    <w:lsdException w:name="Medium Shading 2 Accent 1" w:uiPriority="64"/>
-    <w:lsdException w:name="Medium List 1 Accent 1" w:uiPriority="65"/>
-    <w:lsdException w:name="Revision" w:semiHidden="1"/>
-    <w:lsdException w:name="List Paragraph" w:uiPriority="34" w:qFormat="1"/>
-    <w:lsdException w:name="Quote" w:uiPriority="29" w:qFormat="1"/>
-    <w:lsdException w:name="Intense Quote" w:uiPriority="30" w:qFormat="1"/>
-    <w:lsdException w:name="Medium List 2 Accent 1" w:uiPriority="66"/>
-    <w:lsdException w:name="Medium Grid 1 Accent 1" w:uiPriority="67"/>
-    <w:lsdException w:name="Medium Grid 2 Accent 1" w:uiPriority="68"/>
-    <w:lsdException w:name="Medium Grid 3 Accent 1" w:uiPriority="69"/>
-    <w:lsdException w:name="Dark List Accent 1" w:uiPriority="70"/>
-    <w:lsdException w:name="Colorful Shading Accent 1" w:uiPriority="71"/>
-    <w:lsdException w:name="Colorful List Accent 1" w:uiPriority="72"/>
-    <w:lsdException w:name="Colorful Grid Accent 1" w:uiPriority="73"/>
-    <w:lsdException w:name="Light Shading Accent 2" w:uiPriority="60"/>
-    <w:lsdException w:name="Light List Accent 2" w:uiPriority="61"/>
-    <w:lsdException w:name="Light Grid Accent 2" w:uiPriority="62"/>
-    <w:lsdException w:name="Medium Shading 1 Accent 2" w:uiPriority="63"/>
-    <w:lsdException w:name="Medium Shading 2 Accent 2" w:uiPriority="64"/>
-    <w:lsdException w:name="Medium List 1 Accent 2" w:uiPriority="65"/>
-    <w:lsdException w:name="Medium List 2 Accent 2" w:uiPriority="66"/>
-    <w:lsdException w:name="Medium Grid 1 Accent 2" w:uiPriority="67"/>
-    <w:lsdException w:name="Medium Grid 2 Accent 2" w:uiPriority="68"/>
-    <w:lsdException w:name="Medium Grid 3 Accent 2" w:uiPriority="69"/>
-    <w:lsdException w:name="Dark List Accent 2" w:uiPriority="70"/>
-    <w:lsdException w:name="Colorful Shading Accent 2" w:uiPriority="71"/>
-    <w:lsdException w:name="Colorful List Accent 2" w:uiPriority="72"/>
-    <w:lsdException w:name="Colorful Grid Accent 2" w:uiPriority="73"/>
-    <w:lsdException w:name="Light Shading Accent 3" w:uiPriority="60"/>
-    <w:lsdException w:name="Light List Accent 3" w:uiPriority="61"/>
-    <w:lsdException w:name="Light Grid Accent 3" w:uiPriority="62"/>
-    <w:lsdException w:name="Medium Shading 1 Accent 3" w:uiPriority="63"/>
-    <w:lsdException w:name="Medium Shading 2 Accent 3" w:uiPriority="64"/>
-    <w:lsdException w:name="Medium List 1 Accent 3" w:uiPriority="65"/>
-    <w:lsdException w:name="Medium List 2 Accent 3" w:uiPriority="66"/>
-    <w:lsdException w:name="Medium Grid 1 Accent 3" w:uiPriority="67"/>
-    <w:lsdException w:name="Medium Grid 2 Accent 3" w:uiPriority="68"/>
-    <w:lsdException w:name="Medium Grid 3 Accent 3" w:uiPriority="69"/>
-    <w:lsdException w:name="Dark List Accent 3" w:uiPriority="70"/>
-    <w:lsdException w:name="Colorful Shading Accent 3" w:uiPriority="71"/>
-    <w:lsdException w:name="Colorful List Accent 3" w:uiPriority="72"/>
-    <w:lsdException w:name="Colorful Grid Accent 3" w:uiPriority="73"/>
-    <w:lsdException w:name="Light Shading Accent 4" w:uiPriority="60"/>
-    <w:lsdException w:name="Light List Accent 4" w:uiPriority="61"/>
-    <w:lsdException w:name="Light Grid Accent 4" w:uiPriority="62"/>
-    <w:lsdException w:name="Medium Shading 1 Accent 4" w:uiPriority="63"/>
-    <w:lsdException w:name="Medium Shading 2 Accent 4" w:uiPriority="64"/>
-    <w:lsdException w:name="Medium List 1 Accent 4" w:uiPriority="65"/>
-    <w:lsdException w:name="Medium List 2 Accent 4" w:uiPriority="66"/>
-    <w:lsdException w:name="Medium Grid 1 Accent 4" w:uiPriority="67"/>
-    <w:lsdException w:name="Medium Grid 2 Accent 4" w:uiPriority="68"/>
-    <w:lsdException w:name="Medium Grid 3 Accent 4" w:uiPriority="69"/>
-    <w:lsdException w:name="Dark List Accent 4" w:uiPriority="70"/>
-    <w:lsdException w:name="Colorful Shading Accent 4" w:uiPriority="71"/>
-    <w:lsdException w:name="Colorful List Accent 4" w:uiPriority="72"/>
-    <w:lsdException w:name="Colorful Grid Accent 4" w:uiPriority="73"/>
-    <w:lsdException w:name="Light Shading Accent 5" w:uiPriority="60"/>
-    <w:lsdException w:name="Light List Accent 5" w:uiPriority="61"/>
-    <w:lsdException w:name="Light Grid Accent 5" w:uiPriority="62"/>
-    <w:lsdException w:name="Medium Shading 1 Accent 5" w:uiPriority="63"/>
-    <w:lsdException w:name="Medium Shading 2 Accent 5" w:uiPriority="64"/>
-    <w:lsdException w:name="Medium List 1 Accent 5" w:uiPriority="65"/>
-    <w:lsdException w:name="Medium List 2 Accent 5" w:uiPriority="66"/>
-    <w:lsdException w:name="Medium Grid 1 Accent 5" w:uiPriority="67"/>
-    <w:lsdException w:name="Medium Grid 2 Accent 5" w:uiPriority="68"/>
-    <w:lsdException w:name="Medium Grid 3 Accent 5" w:uiPriority="69"/>
-    <w:lsdException w:name="Dark List Accent 5" w:uiPriority="70"/>
-    <w:lsdException w:name="Colorful Shading Accent 5" w:uiPriority="71"/>
-    <w:lsdException w:name="Colorful List Accent 5" w:uiPriority="72"/>
-    <w:lsdException w:name="Colorful Grid Accent 5" w:uiPriority="73"/>
-    <w:lsdException w:name="Light Shading Accent 6" w:uiPriority="60"/>
-    <w:lsdException w:name="Light List Accent 6" w:uiPriority="61"/>
-    <w:lsdException w:name="Light Grid Accent 6" w:uiPriority="62"/>
-    <w:lsdException w:name="Medium Shading 1 Accent 6" w:uiPriority="63"/>
-    <w:lsdException w:name="Medium Shading 2 Accent 6" w:uiPriority="64"/>
-    <w:lsdException w:name="Medium List 1 Accent 6" w:uiPriority="65"/>
-    <w:lsdException w:name="Medium List 2 Accent 6" w:uiPriority="66"/>
-    <w:lsdException w:name="Medium Grid 1 Accent 6" w:uiPriority="67"/>
-    <w:lsdException w:name="Medium Grid 2 Accent 6" w:uiPriority="68"/>
-    <w:lsdException w:name="Medium Grid 3 Accent 6" w:uiPriority="69"/>
-    <w:lsdException w:name="Dark List Accent 6" w:uiPriority="70"/>
-    <w:lsdException w:name="Colorful Shading Accent 6" w:uiPriority="71"/>
-    <w:lsdException w:name="Colorful List Accent 6" w:uiPriority="72"/>
-    <w:lsdException w:name="Colorful Grid Accent 6" w:uiPriority="73"/>
-    <w:lsdException w:name="Subtle Emphasis" w:uiPriority="19" w:qFormat="1"/>
-    <w:lsdException w:name="Intense Emphasis" w:uiPriority="21" w:qFormat="1"/>
-    <w:lsdException w:name="Subtle Reference" w:uiPriority="31" w:qFormat="1"/>
-    <w:lsdException w:name="Intense Reference" w:uiPriority="32" w:qFormat="1"/>
-    <w:lsdException w:name="Book Title" w:uiPriority="33" w:qFormat="1"/>
-    <w:lsdException w:name="Bibliography" w:semiHidden="1" w:uiPriority="37" w:unhideWhenUsed="1"/>
-    <w:lsdException w:name="TOC Heading" w:semiHidden="1" w:uiPriority="39" w:unhideWhenUsed="1" w:qFormat="1"/>
-    <w:lsdException w:name="Plain Table 1" w:uiPriority="41"/>
-    <w:lsdException w:name="Plain Table 2" w:uiPriority="42"/>
-    <w:lsdException w:name="Plain Table 3" w:uiPriority="43"/>
-    <w:lsdException w:name="Plain Table 4" w:uiPriority="44"/>
-    <w:lsdException w:name="Plain Table 5" w:uiPriority="45"/>
-    <w:lsdException w:name="Grid Table Light" w:uiPriority="40"/>
-    <w:lsdException w:name="Grid Table 1 Light" w:uiPriority="46"/>
-    <w:lsdException w:name="Grid Table 2" w:uiPriority="47"/>
-    <w:lsdException w:name="Grid Table 3" w:uiPriority="48"/>
-    <w:lsdException w:name="Grid Table 4" w:uiPriority="49"/>
-    <w:lsdException w:name="Grid Table 5 Dark" w:uiPriority="50"/>
-    <w:lsdException w:name="Grid Table 6 Colorful" w:uiPriority="51"/>
-    <w:lsdException w:name="Grid Table 7 Colorful" w:uiPriority="52"/>
-    <w:lsdException w:name="Grid Table 1 Light Accent 1" w:uiPriority="46"/>
-    <w:lsdException w:name="Grid Table 2 Accent 1" w:uiPriority="47"/>
-    <w:lsdException w:name="Grid Table 3 Accent 1" w:uiPriority="48"/>
-    <w:lsdException w:name="Grid Table 4 Accent 1" w:uiPriority="49"/>
-    <w:lsdException w:name="Grid Table 5 Dark Accent 1" w:uiPriority="50"/>
-    <w:lsdException w:name="Grid Table 6 Colorful Accent 1" w:uiPriority="51"/>
-    <w:lsdException w:name="Grid Table 7 Colorful Accent 1" w:uiPriority="52"/>
-    <w:lsdException w:name="Grid Table 1 Light Accent 2" w:uiPriority="46"/>
-    <w:lsdException w:name="Grid Table 2 Accent 2" w:uiPriority="47"/>
-    <w:lsdException w:name="Grid Table 3 Accent 2" w:uiPriority="48"/>
-    <w:lsdException w:name="Grid Table 4 Accent 2" w:uiPriority="49"/>
-    <w:lsdException w:name="Grid Table 5 Dark Accent 2" w:uiPriority="50"/>
-    <w:lsdException w:name="Grid Table 6 Colorful Accent 2" w:uiPriority="51"/>
-    <w:lsdException w:name="Grid Table 7 Colorful Accent 2" w:uiPriority="52"/>
-    <w:lsdException w:name="Grid Table 1 Light Accent 3" w:uiPriority="46"/>
-    <w:lsdException w:name="Grid Table 2 Accent 3" w:uiPriority="47"/>
-    <w:lsdException w:name="Grid Table 3 Accent 3" w:uiPriority="48"/>
-    <w:lsdException w:name="Grid Table 4 Accent 3" w:uiPriority="49"/>
-    <w:lsdException w:name="Grid Table 5 Dark Accent 3" w:uiPriority="50"/>
-    <w:lsdException w:name="Grid Table 6 Colorful Accent 3" w:uiPriority="51"/>
-    <w:lsdException w:name="Grid Table 7 Colorful Accent 3" w:uiPriority="52"/>
-    <w:lsdException w:name="Grid Table 1 Light Accent 4" w:uiPriority="46"/>
-    <w:lsdException w:name="Grid Table 2 Accent 4" w:uiPriority="47"/>
-    <w:lsdException w:name="Grid Table 3 Accent 4" w:uiPriority="48"/>
-    <w:lsdException w:name="Grid Table 4 Accent 4" w:uiPriority="49"/>
-    <w:lsdException w:name="Grid Table 5 Dark Accent 4" w:uiPriority="50"/>
-    <w:lsdException w:name="Grid Table 6 Colorful Accent 4" w:uiPriority="51"/>
-    <w:lsdException w:name="Grid Table 7 Colorful Accent 4" w:uiPriority="52"/>
-    <w:lsdException w:name="Grid Table 1 Light Accent 5" w:uiPriority="46"/>
-    <w:lsdException w:name="Grid Table 2 Accent 5" w:uiPriority="47"/>
-    <w:lsdException w:name="Grid Table 3 Accent 5" w:uiPriority="48"/>
-    <w:lsdException w:name="Grid Table 4 Accent 5" w:uiPriority="49"/>
-    <w:lsdException w:name="Grid Table 5 Dark Accent 5" w:uiPriority="50"/>
-    <w:lsdException w:name="Grid Table 6 Colorful Accent 5" w:uiPriority="51"/>
-    <w:lsdException w:name="Grid Table 7 Colorful Accent 5" w:uiPriority="52"/>
-    <w:lsdException w:name="Grid Table 1 Light Accent 6" w:uiPriority="46"/>
-    <w:lsdException w:name="Grid Table 2 Accent 6" w:uiPriority="47"/>
-    <w:lsdException w:name="Grid Table 3 Accent 6" w:uiPriority="48"/>
-    <w:lsdException w:name="Grid Table 4 Accent 6" w:uiPriority="49"/>
-    <w:lsdException w:name="Grid Table 5 Dark Accent 6" w:uiPriority="50"/>
-    <w:lsdException w:name="Grid Table 6 Colorful Accent 6" w:uiPriority="51"/>
-    <w:lsdException w:name="Grid Table 7 Colorful Accent 6" w:uiPriority="52"/>
-    <w:lsdException w:name="List Table 1 Light" w:uiPriority="46"/>
-    <w:lsdException w:name="List Table 2" w:uiPriority="47"/>
-    <w:lsdException w:name="List Table 3" w:uiPriority="48"/>
-    <w:lsdException w:name="List Table 4" w:uiPriority="49"/>
-    <w:lsdException w:name="List Table 5 Dark" w:uiPriority="50"/>
-    <w:lsdException w:name="List Table 6 Colorful" w:uiPriority="51"/>
-    <w:lsdException w:name="List Table 7 Colorful" w:uiPriority="52"/>
-    <w:lsdException w:name="List Table 1 Light Accent 1" w:uiPriority="46"/>
-    <w:lsdException w:name="List Table 2 Accent 1" w:uiPriority="47"/>
-    <w:lsdException w:name="List Table 3 Accent 1" w:uiPriority="48"/>
-    <w:lsdException w:name="List Table 4 Accent 1" w:uiPriority="49"/>
-    <w:lsdException w:name="List Table 5 Dark Accent 1" w:uiPriority="50"/>
-    <w:lsdException w:name="List Table 6 Colorful Accent 1" w:uiPriority="51"/>
-    <w:lsdException w:name="List Table 7 Colorful Accent 1" w:uiPriority="52"/>
-    <w:lsdException w:name="List Table 1 Light Accent 2" w:uiPriority="46"/>
-    <w:lsdException w:name="List Table 2 Accent 2" w:uiPriority="47"/>
-    <w:lsdException w:name="List Table 3 Accent 2" w:uiPriority="48"/>
-    <w:lsdException w:name="List Table 4 Accent 2" w:uiPriority="49"/>
-    <w:lsdException w:name="List Table 5 Dark Accent 2" w:uiPriority="50"/>
-    <w:lsdException w:name="List Table 6 Colorful Accent 2" w:uiPriority="51"/>
-    <w:lsdException w:name="List Table 7 Colorful Accent 2" w:uiPriority="52"/>
-    <w:lsdException w:name="List Table 1 Light Accent 3" w:uiPriority="46"/>
-    <w:lsdException w:name="List Table 2 Accent 3" w:uiPriority="47"/>
-    <w:lsdException w:name="List Table 3 Accent 3" w:uiPriority="48"/>
-    <w:lsdException w:name="List Table 4 Accent 3" w:uiPriority="49"/>
-    <w:lsdException w:name="List Table 5 Dark Accent 3" w:uiPriority="50"/>
-    <w:lsdException w:name="List Table 6 Colorful Accent 3" w:uiPriority="51"/>
-    <w:lsdException w:name="List Table 7 Colorful Accent 3" w:uiPriority="52"/>
-    <w:lsdException w:name="List Table 1 Light Accent 4" w:uiPriority="46"/>
-    <w:lsdException w:name="List Table 2 Accent 4" w:uiPriority="47"/>
-    <w:lsdException w:name="List Table 3 Accent 4" w:uiPriority="48"/>
-    <w:lsdException w:name="List Table 4 Accent 4" w:uiPriority="49"/>
-    <w:lsdException w:name="List Table 5 Dark Accent 4" w:uiPriority="50"/>
-    <w:lsdException w:name="List Table 6 Colorful Accent 4" w:uiPriority="51"/>
-    <w:lsdException w:name="List Table 7 Colorful Accent 4" w:uiPriority="52"/>
-    <w:lsdException w:name="List Table 1 Light Accent 5" w:uiPriority="46"/>
-    <w:lsdException w:name="List Table 2 Accent 5" w:uiPriority="47"/>
-    <w:lsdException w:name="List Table 3 Accent 5" w:uiPriority="48"/>
-    <w:lsdException w:name="List Table 4 Accent 5" w:uiPriority="49"/>
-    <w:lsdException w:name="List Table 5 Dark Accent 5" w:uiPriority="50"/>
-    <w:lsdException w:name="List Table 6 Colorful Accent 5" w:uiPriority="51"/>
-    <w:lsdException w:name="List Table 7 Colorful Accent 5" w:uiPriority="52"/>
-    <w:lsdException w:name="List Table 1 Light Accent 6" w:uiPriority="46"/>
-    <w:lsdException w:name="List Table 2 Accent 6" w:uiPriority="47"/>
-    <w:lsdException w:name="List Table 3 Accent 6" w:uiPriority="48"/>
-    <w:lsdException w:name="List Table 4 Accent 6" w:uiPriority="49"/>
-    <w:lsdException w:name="List Table 5 Dark Accent 6" w:uiPriority="50"/>
-    <w:lsdException w:name="List Table 6 Colorful Accent 6" w:uiPriority="51"/>
-    <w:lsdException w:name="List Table 7 Colorful Accent 6" w:uiPriority="52"/>
+  <w:latentStyles w:defLockedState="0" w:defUIPriority="99" w:defSemiHidden="1" w:defUnhideWhenUsed="1" w:defQFormat="0" w:count="267">
+    <w:lsdException w:name="Normal" w:semiHidden="0" w:uiPriority="0" w:unhideWhenUsed="0" w:qFormat="1"/>
+    <w:lsdException w:name="heading 1" w:semiHidden="0" w:uiPriority="9" w:unhideWhenUsed="0" w:qFormat="1"/>
+    <w:lsdException w:name="heading 2" w:uiPriority="9" w:qFormat="1"/>
+    <w:lsdException w:name="heading 3" w:uiPriority="9" w:qFormat="1"/>
+    <w:lsdException w:name="heading 4" w:uiPriority="9" w:qFormat="1"/>
+    <w:lsdException w:name="heading 5" w:uiPriority="9" w:qFormat="1"/>
+    <w:lsdException w:name="heading 6" w:uiPriority="9" w:qFormat="1"/>
+    <w:lsdException w:name="heading 7" w:uiPriority="9" w:qFormat="1"/>
+    <w:lsdException w:name="heading 8" w:uiPriority="9" w:qFormat="1"/>
+    <w:lsdException w:name="heading 9" w:uiPriority="9" w:qFormat="1"/>
+    <w:lsdException w:name="toc 1" w:uiPriority="39"/>
+    <w:lsdException w:name="toc 2" w:uiPriority="39"/>
+    <w:lsdException w:name="toc 3" w:uiPriority="39"/>
+    <w:lsdException w:name="toc 4" w:uiPriority="39"/>
+    <w:lsdException w:name="toc 5" w:uiPriority="39"/>
+    <w:lsdException w:name="toc 6" w:uiPriority="39"/>
+    <w:lsdException w:name="toc 7" w:uiPriority="39"/>
+    <w:lsdException w:name="toc 8" w:uiPriority="39"/>
+    <w:lsdException w:name="toc 9" w:uiPriority="39"/>
+    <w:lsdException w:name="caption" w:uiPriority="35" w:qFormat="1"/>
+    <w:lsdException w:name="Title" w:semiHidden="0" w:uiPriority="10" w:unhideWhenUsed="0" w:qFormat="1"/>
+    <w:lsdException w:name="Default Paragraph Font" w:uiPriority="1"/>
+    <w:lsdException w:name="Subtitle" w:semiHidden="0" w:uiPriority="11" w:unhideWhenUsed="0" w:qFormat="1"/>
+    <w:lsdException w:name="Strong" w:semiHidden="0" w:uiPriority="22" w:unhideWhenUsed="0" w:qFormat="1"/>
+    <w:lsdException w:name="Emphasis" w:semiHidden="0" w:uiPriority="20" w:unhideWhenUsed="0" w:qFormat="1"/>
+    <w:lsdException w:name="Table Grid" w:semiHidden="0" w:uiPriority="39" w:unhideWhenUsed="0"/>
+    <w:lsdException w:name="Placeholder Text" w:unhideWhenUsed="0"/>
+    <w:lsdException w:name="No Spacing" w:semiHidden="0" w:uiPriority="1" w:unhideWhenUsed="0" w:qFormat="1"/>
+    <w:lsdException w:name="Light Shading" w:semiHidden="0" w:uiPriority="60" w:unhideWhenUsed="0"/>
+    <w:lsdException w:name="Light List" w:semiHidden="0" w:uiPriority="61" w:unhideWhenUsed="0"/>
+    <w:lsdException w:name="Light Grid" w:semiHidden="0" w:uiPriority="62" w:unhideWhenUsed="0"/>
+    <w:lsdException w:name="Medium Shading 1" w:semiHidden="0" w:uiPriority="63" w:unhideWhenUsed="0"/>
+    <w:lsdException w:name="Medium Shading 2" w:semiHidden="0" w:uiPriority="64" w:unhideWhenUsed="0"/>
+    <w:lsdException w:name="Medium List 1" w:semiHidden="0" w:uiPriority="65" w:unhideWhenUsed="0"/>
+    <w:lsdException w:name="Medium List 2" w:semiHidden="0" w:uiPriority="66" w:unhideWhenUsed="0"/>
+    <w:lsdException w:name="Medium Grid 1" w:semiHidden="0" w:uiPriority="67" w:unhideWhenUsed="0"/>
+    <w:lsdException w:name="Medium Grid 2" w:semiHidden="0" w:uiPriority="68" w:unhideWhenUsed="0"/>
+    <w:lsdException w:name="Medium Grid 3" w:semiHidden="0" w:uiPriority="69" w:unhideWhenUsed="0"/>
+    <w:lsdException w:name="Dark List" w:semiHidden="0" w:uiPriority="70" w:unhideWhenUsed="0"/>
+    <w:lsdException w:name="Colorful Shading" w:semiHidden="0" w:uiPriority="71" w:unhideWhenUsed="0"/>
+    <w:lsdException w:name="Colorful List" w:semiHidden="0" w:uiPriority="72" w:unhideWhenUsed="0"/>
+    <w:lsdException w:name="Colorful Grid" w:semiHidden="0" w:uiPriority="73" w:unhideWhenUsed="0"/>
+    <w:lsdException w:name="Light Shading Accent 1" w:semiHidden="0" w:uiPriority="60" w:unhideWhenUsed="0"/>
+    <w:lsdException w:name="Light List Accent 1" w:semiHidden="0" w:uiPriority="61" w:unhideWhenUsed="0"/>
+    <w:lsdException w:name="Light Grid Accent 1" w:semiHidden="0" w:uiPriority="62" w:unhideWhenUsed="0"/>
+    <w:lsdException w:name="Medium Shading 1 Accent 1" w:semiHidden="0" w:uiPriority="63" w:unhideWhenUsed="0"/>
+    <w:lsdException w:name="Medium Shading 2 Accent 1" w:semiHidden="0" w:uiPriority="64" w:unhideWhenUsed="0"/>
+    <w:lsdException w:name="Medium List 1 Accent 1" w:semiHidden="0" w:uiPriority="65" w:unhideWhenUsed="0"/>
+    <w:lsdException w:name="Revision" w:unhideWhenUsed="0"/>
+    <w:lsdException w:name="List Paragraph" w:semiHidden="0" w:uiPriority="34" w:unhideWhenUsed="0" w:qFormat="1"/>
+    <w:lsdException w:name="Quote" w:semiHidden="0" w:uiPriority="29" w:unhideWhenUsed="0" w:qFormat="1"/>
+    <w:lsdException w:name="Intense Quote" w:semiHidden="0" w:uiPriority="30" w:unhideWhenUsed="0" w:qFormat="1"/>
+    <w:lsdException w:name="Medium List 2 Accent 1" w:semiHidden="0" w:uiPriority="66" w:unhideWhenUsed="0"/>
+    <w:lsdException w:name="Medium Grid 1 Accent 1" w:semiHidden="0" w:uiPriority="67" w:unhideWhenUsed="0"/>
+    <w:lsdException w:name="Medium Grid 2 Accent 1" w:semiHidden="0" w:uiPriority="68" w:unhideWhenUsed="0"/>
+    <w:lsdException w:name="Medium Grid 3 Accent 1" w:semiHidden="0" w:uiPriority="69" w:unhideWhenUsed="0"/>
+    <w:lsdException w:name="Dark List Accent 1" w:semiHidden="0" w:uiPriority="70" w:unhideWhenUsed="0"/>
+    <w:lsdException w:name="Colorful Shading Accent 1" w:semiHidden="0" w:uiPriority="71" w:unhideWhenUsed="0"/>
+    <w:lsdException w:name="Colorful List Accent 1" w:semiHidden="0" w:uiPriority="72" w:unhideWhenUsed="0"/>
+    <w:lsdException w:name="Colorful Grid Accent 1" w:semiHidden="0" w:uiPriority="73" w:unhideWhenUsed="0"/>
+    <w:lsdException w:name="Light Shading Accent 2" w:semiHidden="0" w:uiPriority="60" w:unhideWhenUsed="0"/>
+    <w:lsdException w:name="Light List Accent 2" w:semiHidden="0" w:uiPriority="61" w:unhideWhenUsed="0"/>
+    <w:lsdException w:name="Light Grid Accent 2" w:semiHidden="0" w:uiPriority="62" w:unhideWhenUsed="0"/>
+    <w:lsdException w:name="Medium Shading 1 Accent 2" w:semiHidden="0" w:uiPriority="63" w:unhideWhenUsed="0"/>
+    <w:lsdException w:name="Medium Shading 2 Accent 2" w:semiHidden="0" w:uiPriority="64" w:unhideWhenUsed="0"/>
+    <w:lsdException w:name="Medium List 1 Accent 2" w:semiHidden="0" w:uiPriority="65" w:unhideWhenUsed="0"/>
+    <w:lsdException w:name="Medium List 2 Accent 2" w:semiHidden="0" w:uiPriority="66" w:unhideWhenUsed="0"/>
+    <w:lsdException w:name="Medium Grid 1 Accent 2" w:semiHidden="0" w:uiPriority="67" w:unhideWhenUsed="0"/>
+    <w:lsdException w:name="Medium Grid 2 Accent 2" w:semiHidden="0" w:uiPriority="68" w:unhideWhenUsed="0"/>
+    <w:lsdException w:name="Medium Grid 3 Accent 2" w:semiHidden="0" w:uiPriority="69" w:unhideWhenUsed="0"/>
+    <w:lsdException w:name="Dark List Accent 2" w:semiHidden="0" w:uiPriority="70" w:unhideWhenUsed="0"/>
+    <w:lsdException w:name="Colorful Shading Accent 2" w:semiHidden="0" w:uiPriority="71" w:unhideWhenUsed="0"/>
+    <w:lsdException w:name="Colorful List Accent 2" w:semiHidden="0" w:uiPriority="72" w:unhideWhenUsed="0"/>
+    <w:lsdException w:name="Colorful Grid Accent 2" w:semiHidden="0" w:uiPriority="73" w:unhideWhenUsed="0"/>
+    <w:lsdException w:name="Light Shading Accent 3" w:semiHidden="0" w:uiPriority="60" w:unhideWhenUsed="0"/>
+    <w:lsdException w:name="Light List Accent 3" w:semiHidden="0" w:uiPriority="61" w:unhideWhenUsed="0"/>
+    <w:lsdException w:name="Light Grid Accent 3" w:semiHidden="0" w:uiPriority="62" w:unhideWhenUsed="0"/>
+    <w:lsdException w:name="Medium Shading 1 Accent 3" w:semiHidden="0" w:uiPriority="63" w:unhideWhenUsed="0"/>
+    <w:lsdException w:name="Medium Shading 2 Accent 3" w:semiHidden="0" w:uiPriority="64" w:unhideWhenUsed="0"/>
+    <w:lsdException w:name="Medium List 1 Accent 3" w:semiHidden="0" w:uiPriority="65" w:unhideWhenUsed="0"/>
+    <w:lsdException w:name="Medium List 2 Accent 3" w:semiHidden="0" w:uiPriority="66" w:unhideWhenUsed="0"/>
+    <w:lsdException w:name="Medium Grid 1 Accent 3" w:semiHidden="0" w:uiPriority="67" w:unhideWhenUsed="0"/>
+    <w:lsdException w:name="Medium Grid 2 Accent 3" w:semiHidden="0" w:uiPriority="68" w:unhideWhenUsed="0"/>
+    <w:lsdException w:name="Medium Grid 3 Accent 3" w:semiHidden="0" w:uiPriority="69" w:unhideWhenUsed="0"/>
+    <w:lsdException w:name="Dark List Accent 3" w:semiHidden="0" w:uiPriority="70" w:unhideWhenUsed="0"/>
+    <w:lsdException w:name="Colorful Shading Accent 3" w:semiHidden="0" w:uiPriority="71" w:unhideWhenUsed="0"/>
+    <w:lsdException w:name="Colorful List Accent 3" w:semiHidden="0" w:uiPriority="72" w:unhideWhenUsed="0"/>
+    <w:lsdException w:name="Colorful Grid Accent 3" w:semiHidden="0" w:uiPriority="73" w:unhideWhenUsed="0"/>
+    <w:lsdException w:name="Light Shading Accent 4" w:semiHidden="0" w:uiPriority="60" w:unhideWhenUsed="0"/>
+    <w:lsdException w:name="Light List Accent 4" w:semiHidden="0" w:uiPriority="61" w:unhideWhenUsed="0"/>
+    <w:lsdException w:name="Light Grid Accent 4" w:semiHidden="0" w:uiPriority="62" w:unhideWhenUsed="0"/>
+    <w:lsdException w:name="Medium Shading 1 Accent 4" w:semiHidden="0" w:uiPriority="63" w:unhideWhenUsed="0"/>
+    <w:lsdException w:name="Medium Shading 2 Accent 4" w:semiHidden="0" w:uiPriority="64" w:unhideWhenUsed="0"/>
+    <w:lsdException w:name="Medium List 1 Accent 4" w:semiHidden="0" w:uiPriority="65" w:unhideWhenUsed="0"/>
+    <w:lsdException w:name="Medium List 2 Accent 4" w:semiHidden="0" w:uiPriority="66" w:unhideWhenUsed="0"/>
+    <w:lsdException w:name="Medium Grid 1 Accent 4" w:semiHidden="0" w:uiPriority="67" w:unhideWhenUsed="0"/>
+    <w:lsdException w:name="Medium Grid 2 Accent 4" w:semiHidden="0" w:uiPriority="68" w:unhideWhenUsed="0"/>
+    <w:lsdException w:name="Medium Grid 3 Accent 4" w:semiHidden="0" w:uiPriority="69" w:unhideWhenUsed="0"/>
+    <w:lsdException w:name="Dark List Accent 4" w:semiHidden="0" w:uiPriority="70" w:unhideWhenUsed="0"/>
+    <w:lsdException w:name="Colorful Shading Accent 4" w:semiHidden="0" w:uiPriority="71" w:unhideWhenUsed="0"/>
+    <w:lsdException w:name="Colorful List Accent 4" w:semiHidden="0" w:uiPriority="72" w:unhideWhenUsed="0"/>
+    <w:lsdException w:name="Colorful Grid Accent 4" w:semiHidden="0" w:uiPriority="73" w:unhideWhenUsed="0"/>
+    <w:lsdException w:name="Light Shading Accent 5" w:semiHidden="0" w:uiPriority="60" w:unhideWhenUsed="0"/>
+    <w:lsdException w:name="Light List Accent 5" w:semiHidden="0" w:uiPriority="61" w:unhideWhenUsed="0"/>
+    <w:lsdException w:name="Light Grid Accent 5" w:semiHidden="0" w:uiPriority="62" w:unhideWhenUsed="0"/>
+    <w:lsdException w:name="Medium Shading 1 Accent 5" w:semiHidden="0" w:uiPriority="63" w:unhideWhenUsed="0"/>
+    <w:lsdException w:name="Medium Shading 2 Accent 5" w:semiHidden="0" w:uiPriority="64" w:unhideWhenUsed="0"/>
+    <w:lsdException w:name="Medium List 1 Accent 5" w:semiHidden="0" w:uiPriority="65" w:unhideWhenUsed="0"/>
+    <w:lsdException w:name="Medium List 2 Accent 5" w:semiHidden="0" w:uiPriority="66" w:unhideWhenUsed="0"/>
+    <w:lsdException w:name="Medium Grid 1 Accent 5" w:semiHidden="0" w:uiPriority="67" w:unhideWhenUsed="0"/>
+    <w:lsdException w:name="Medium Grid 2 Accent 5" w:semiHidden="0" w:uiPriority="68" w:unhideWhenUsed="0"/>
+    <w:lsdException w:name="Medium Grid 3 Accent 5" w:semiHidden="0" w:uiPriority="69" w:unhideWhenUsed="0"/>
+    <w:lsdException w:name="Dark List Accent 5" w:semiHidden="0" w:uiPriority="70" w:unhideWhenUsed="0"/>
+    <w:lsdException w:name="Colorful Shading Accent 5" w:semiHidden="0" w:uiPriority="71" w:unhideWhenUsed="0"/>
+    <w:lsdException w:name="Colorful List Accent 5" w:semiHidden="0" w:uiPriority="72" w:unhideWhenUsed="0"/>
+    <w:lsdException w:name="Colorful Grid Accent 5" w:semiHidden="0" w:uiPriority="73" w:unhideWhenUsed="0"/>
+    <w:lsdException w:name="Light Shading Accent 6" w:semiHidden="0" w:uiPriority="60" w:unhideWhenUsed="0"/>
+    <w:lsdException w:name="Light List Accent 6" w:semiHidden="0" w:uiPriority="61" w:unhideWhenUsed="0"/>
+    <w:lsdException w:name="Light Grid Accent 6" w:semiHidden="0" w:uiPriority="62" w:unhideWhenUsed="0"/>
+    <w:lsdException w:name="Medium Shading 1 Accent 6" w:semiHidden="0" w:uiPriority="63" w:unhideWhenUsed="0"/>
+    <w:lsdException w:name="Medium Shading 2 Accent 6" w:semiHidden="0" w:uiPriority="64" w:unhideWhenUsed="0"/>
+    <w:lsdException w:name="Medium List 1 Accent 6" w:semiHidden="0" w:uiPriority="65" w:unhideWhenUsed="0"/>
+    <w:lsdException w:name="Medium List 2 Accent 6" w:semiHidden="0" w:uiPriority="66" w:unhideWhenUsed="0"/>
+    <w:lsdException w:name="Medium Grid 1 Accent 6" w:semiHidden="0" w:uiPriority="67" w:unhideWhenUsed="0"/>
+    <w:lsdException w:name="Medium Grid 2 Accent 6" w:semiHidden="0" w:uiPriority="68" w:unhideWhenUsed="0"/>
+    <w:lsdException w:name="Medium Grid 3 Accent 6" w:semiHidden="0" w:uiPriority="69" w:unhideWhenUsed="0"/>
+    <w:lsdException w:name="Dark List Accent 6" w:semiHidden="0" w:uiPriority="70" w:unhideWhenUsed="0"/>
+    <w:lsdException w:name="Colorful Shading Accent 6" w:semiHidden="0" w:uiPriority="71" w:unhideWhenUsed="0"/>
+    <w:lsdException w:name="Colorful List Accent 6" w:semiHidden="0" w:uiPriority="72" w:unhideWhenUsed="0"/>
+    <w:lsdException w:name="Colorful Grid Accent 6" w:semiHidden="0" w:uiPriority="73" w:unhideWhenUsed="0"/>
+    <w:lsdException w:name="Subtle Emphasis" w:semiHidden="0" w:uiPriority="19" w:unhideWhenUsed="0" w:qFormat="1"/>
+    <w:lsdException w:name="Intense Emphasis" w:semiHidden="0" w:uiPriority="21" w:unhideWhenUsed="0" w:qFormat="1"/>
+    <w:lsdException w:name="Subtle Reference" w:semiHidden="0" w:uiPriority="31" w:unhideWhenUsed="0" w:qFormat="1"/>
+    <w:lsdException w:name="Intense Reference" w:semiHidden="0" w:uiPriority="32" w:unhideWhenUsed="0" w:qFormat="1"/>
+    <w:lsdException w:name="Book Title" w:semiHidden="0" w:uiPriority="33" w:unhideWhenUsed="0" w:qFormat="1"/>
+    <w:lsdException w:name="Bibliography" w:uiPriority="37"/>
+    <w:lsdException w:name="TOC Heading" w:uiPriority="39" w:qFormat="1"/>
   </w:latentStyles>
   <w:style w:type="paragraph" w:default="1" w:styleId="Normal">
     <w:name w:val="Normal"/>
@@ -12768,11 +12544,11 @@
       <w:lang w:val="es-AR"/>
     </w:rPr>
   </w:style>
-  <w:style w:type="paragraph" w:styleId="Heading1">
+  <w:style w:type="paragraph" w:styleId="Ttulo1">
     <w:name w:val="heading 1"/>
     <w:basedOn w:val="Normal"/>
     <w:next w:val="Normal"/>
-    <w:link w:val="Heading1Char"/>
+    <w:link w:val="Ttulo1Car"/>
     <w:uiPriority w:val="9"/>
     <w:qFormat/>
     <w:rsid w:val="00F34B50"/>
@@ -12789,11 +12565,11 @@
       <w:szCs w:val="32"/>
     </w:rPr>
   </w:style>
-  <w:style w:type="paragraph" w:styleId="Heading2">
+  <w:style w:type="paragraph" w:styleId="Ttulo2">
     <w:name w:val="heading 2"/>
     <w:basedOn w:val="Normal"/>
     <w:next w:val="Normal"/>
-    <w:link w:val="Heading2Char"/>
+    <w:link w:val="Ttulo2Car"/>
     <w:uiPriority w:val="9"/>
     <w:unhideWhenUsed/>
     <w:qFormat/>
@@ -12811,17 +12587,18 @@
       <w:szCs w:val="26"/>
     </w:rPr>
   </w:style>
-  <w:style w:type="character" w:default="1" w:styleId="DefaultParagraphFont">
+  <w:style w:type="character" w:default="1" w:styleId="Fuentedeprrafopredeter">
     <w:name w:val="Default Paragraph Font"/>
     <w:uiPriority w:val="1"/>
     <w:semiHidden/>
     <w:unhideWhenUsed/>
   </w:style>
-  <w:style w:type="table" w:default="1" w:styleId="TableNormal">
+  <w:style w:type="table" w:default="1" w:styleId="Tablanormal">
     <w:name w:val="Normal Table"/>
     <w:uiPriority w:val="99"/>
     <w:semiHidden/>
     <w:unhideWhenUsed/>
+    <w:qFormat/>
     <w:tblPr>
       <w:tblInd w:w="0" w:type="dxa"/>
       <w:tblCellMar>
@@ -12832,17 +12609,17 @@
       </w:tblCellMar>
     </w:tblPr>
   </w:style>
-  <w:style w:type="numbering" w:default="1" w:styleId="NoList">
+  <w:style w:type="numbering" w:default="1" w:styleId="Sinlista">
     <w:name w:val="No List"/>
     <w:uiPriority w:val="99"/>
     <w:semiHidden/>
     <w:unhideWhenUsed/>
   </w:style>
-  <w:style w:type="paragraph" w:styleId="Title">
+  <w:style w:type="paragraph" w:styleId="Ttulo">
     <w:name w:val="Title"/>
     <w:basedOn w:val="Normal"/>
     <w:next w:val="Normal"/>
-    <w:link w:val="TitleChar"/>
+    <w:link w:val="TtuloCar"/>
     <w:uiPriority w:val="10"/>
     <w:qFormat/>
     <w:rsid w:val="00F34B50"/>
@@ -12858,10 +12635,10 @@
       <w:szCs w:val="56"/>
     </w:rPr>
   </w:style>
-  <w:style w:type="character" w:customStyle="1" w:styleId="TitleChar">
-    <w:name w:val="Title Char"/>
-    <w:basedOn w:val="DefaultParagraphFont"/>
-    <w:link w:val="Title"/>
+  <w:style w:type="character" w:customStyle="1" w:styleId="TtuloCar">
+    <w:name w:val="Título Car"/>
+    <w:basedOn w:val="Fuentedeprrafopredeter"/>
+    <w:link w:val="Ttulo"/>
     <w:uiPriority w:val="10"/>
     <w:rsid w:val="00F34B50"/>
     <w:rPr>
@@ -12873,10 +12650,10 @@
       <w:lang w:val="es-AR"/>
     </w:rPr>
   </w:style>
-  <w:style w:type="character" w:customStyle="1" w:styleId="Heading1Char">
-    <w:name w:val="Heading 1 Char"/>
-    <w:basedOn w:val="DefaultParagraphFont"/>
-    <w:link w:val="Heading1"/>
+  <w:style w:type="character" w:customStyle="1" w:styleId="Ttulo1Car">
+    <w:name w:val="Título 1 Car"/>
+    <w:basedOn w:val="Fuentedeprrafopredeter"/>
+    <w:link w:val="Ttulo1"/>
     <w:uiPriority w:val="9"/>
     <w:rsid w:val="00F34B50"/>
     <w:rPr>
@@ -12887,10 +12664,10 @@
       <w:lang w:val="es-AR"/>
     </w:rPr>
   </w:style>
-  <w:style w:type="character" w:customStyle="1" w:styleId="Heading2Char">
-    <w:name w:val="Heading 2 Char"/>
-    <w:basedOn w:val="DefaultParagraphFont"/>
-    <w:link w:val="Heading2"/>
+  <w:style w:type="character" w:customStyle="1" w:styleId="Ttulo2Car">
+    <w:name w:val="Título 2 Car"/>
+    <w:basedOn w:val="Fuentedeprrafopredeter"/>
+    <w:link w:val="Ttulo2"/>
     <w:uiPriority w:val="9"/>
     <w:rsid w:val="00F34B50"/>
     <w:rPr>
@@ -12901,7 +12678,7 @@
       <w:lang w:val="es-AR"/>
     </w:rPr>
   </w:style>
-  <w:style w:type="paragraph" w:styleId="ListParagraph">
+  <w:style w:type="paragraph" w:styleId="Prrafodelista">
     <w:name w:val="List Paragraph"/>
     <w:basedOn w:val="Normal"/>
     <w:uiPriority w:val="34"/>
@@ -12912,9 +12689,9 @@
       <w:contextualSpacing/>
     </w:pPr>
   </w:style>
-  <w:style w:type="table" w:styleId="TableGrid">
+  <w:style w:type="table" w:styleId="Tablaconcuadrcula">
     <w:name w:val="Table Grid"/>
-    <w:basedOn w:val="TableNormal"/>
+    <w:basedOn w:val="Tablanormal"/>
     <w:uiPriority w:val="39"/>
     <w:rsid w:val="003C7384"/>
     <w:pPr>
@@ -12938,10 +12715,10 @@
       </w:tblCellMar>
     </w:tblPr>
   </w:style>
-  <w:style w:type="paragraph" w:styleId="Header">
+  <w:style w:type="paragraph" w:styleId="Encabezado">
     <w:name w:val="header"/>
     <w:basedOn w:val="Normal"/>
-    <w:link w:val="HeaderChar"/>
+    <w:link w:val="EncabezadoCar"/>
     <w:uiPriority w:val="99"/>
     <w:semiHidden/>
     <w:unhideWhenUsed/>
@@ -12954,10 +12731,10 @@
       <w:spacing w:after="0" w:line="240" w:lineRule="auto"/>
     </w:pPr>
   </w:style>
-  <w:style w:type="character" w:customStyle="1" w:styleId="HeaderChar">
-    <w:name w:val="Header Char"/>
-    <w:basedOn w:val="DefaultParagraphFont"/>
-    <w:link w:val="Header"/>
+  <w:style w:type="character" w:customStyle="1" w:styleId="EncabezadoCar">
+    <w:name w:val="Encabezado Car"/>
+    <w:basedOn w:val="Fuentedeprrafopredeter"/>
+    <w:link w:val="Encabezado"/>
     <w:uiPriority w:val="99"/>
     <w:semiHidden/>
     <w:rsid w:val="00E779A3"/>
@@ -12965,10 +12742,10 @@
       <w:lang w:val="es-AR"/>
     </w:rPr>
   </w:style>
-  <w:style w:type="paragraph" w:styleId="Footer">
+  <w:style w:type="paragraph" w:styleId="Piedepgina">
     <w:name w:val="footer"/>
     <w:basedOn w:val="Normal"/>
-    <w:link w:val="FooterChar"/>
+    <w:link w:val="PiedepginaCar"/>
     <w:uiPriority w:val="99"/>
     <w:unhideWhenUsed/>
     <w:rsid w:val="00E779A3"/>
@@ -12980,20 +12757,20 @@
       <w:spacing w:after="0" w:line="240" w:lineRule="auto"/>
     </w:pPr>
   </w:style>
-  <w:style w:type="character" w:customStyle="1" w:styleId="FooterChar">
-    <w:name w:val="Footer Char"/>
-    <w:basedOn w:val="DefaultParagraphFont"/>
-    <w:link w:val="Footer"/>
+  <w:style w:type="character" w:customStyle="1" w:styleId="PiedepginaCar">
+    <w:name w:val="Pie de página Car"/>
+    <w:basedOn w:val="Fuentedeprrafopredeter"/>
+    <w:link w:val="Piedepgina"/>
     <w:uiPriority w:val="99"/>
     <w:rsid w:val="00E779A3"/>
     <w:rPr>
       <w:lang w:val="es-AR"/>
     </w:rPr>
   </w:style>
-  <w:style w:type="paragraph" w:styleId="BalloonText">
+  <w:style w:type="paragraph" w:styleId="Textodeglobo">
     <w:name w:val="Balloon Text"/>
     <w:basedOn w:val="Normal"/>
-    <w:link w:val="BalloonTextChar"/>
+    <w:link w:val="TextodegloboCar"/>
     <w:uiPriority w:val="99"/>
     <w:semiHidden/>
     <w:unhideWhenUsed/>
@@ -13007,10 +12784,10 @@
       <w:szCs w:val="16"/>
     </w:rPr>
   </w:style>
-  <w:style w:type="character" w:customStyle="1" w:styleId="BalloonTextChar">
-    <w:name w:val="Balloon Text Char"/>
-    <w:basedOn w:val="DefaultParagraphFont"/>
-    <w:link w:val="BalloonText"/>
+  <w:style w:type="character" w:customStyle="1" w:styleId="TextodegloboCar">
+    <w:name w:val="Texto de globo Car"/>
+    <w:basedOn w:val="Fuentedeprrafopredeter"/>
+    <w:link w:val="Textodeglobo"/>
     <w:uiPriority w:val="99"/>
     <w:semiHidden/>
     <w:rsid w:val="00AC3A75"/>
@@ -13021,7 +12798,7 @@
       <w:lang w:val="es-AR"/>
     </w:rPr>
   </w:style>
-  <w:style w:type="paragraph" w:styleId="Caption">
+  <w:style w:type="paragraph" w:styleId="Epgrafe">
     <w:name w:val="caption"/>
     <w:basedOn w:val="Normal"/>
     <w:next w:val="Normal"/>
@@ -13040,9 +12817,9 @@
       <w:szCs w:val="18"/>
     </w:rPr>
   </w:style>
-  <w:style w:type="character" w:styleId="CommentReference">
+  <w:style w:type="character" w:styleId="Refdecomentario">
     <w:name w:val="annotation reference"/>
-    <w:basedOn w:val="DefaultParagraphFont"/>
+    <w:basedOn w:val="Fuentedeprrafopredeter"/>
     <w:uiPriority w:val="99"/>
     <w:semiHidden/>
     <w:unhideWhenUsed/>
@@ -13052,10 +12829,10 @@
       <w:szCs w:val="16"/>
     </w:rPr>
   </w:style>
-  <w:style w:type="paragraph" w:styleId="CommentText">
+  <w:style w:type="paragraph" w:styleId="Textocomentario">
     <w:name w:val="annotation text"/>
     <w:basedOn w:val="Normal"/>
-    <w:link w:val="CommentTextChar"/>
+    <w:link w:val="TextocomentarioCar"/>
     <w:uiPriority w:val="99"/>
     <w:semiHidden/>
     <w:unhideWhenUsed/>
@@ -13068,10 +12845,10 @@
       <w:szCs w:val="20"/>
     </w:rPr>
   </w:style>
-  <w:style w:type="character" w:customStyle="1" w:styleId="CommentTextChar">
-    <w:name w:val="Comment Text Char"/>
-    <w:basedOn w:val="DefaultParagraphFont"/>
-    <w:link w:val="CommentText"/>
+  <w:style w:type="character" w:customStyle="1" w:styleId="TextocomentarioCar">
+    <w:name w:val="Texto comentario Car"/>
+    <w:basedOn w:val="Fuentedeprrafopredeter"/>
+    <w:link w:val="Textocomentario"/>
     <w:uiPriority w:val="99"/>
     <w:semiHidden/>
     <w:rsid w:val="00F00F0A"/>
@@ -13081,11 +12858,11 @@
       <w:lang w:val="es-AR"/>
     </w:rPr>
   </w:style>
-  <w:style w:type="paragraph" w:styleId="CommentSubject">
+  <w:style w:type="paragraph" w:styleId="Asuntodelcomentario">
     <w:name w:val="annotation subject"/>
-    <w:basedOn w:val="CommentText"/>
-    <w:next w:val="CommentText"/>
-    <w:link w:val="CommentSubjectChar"/>
+    <w:basedOn w:val="Textocomentario"/>
+    <w:next w:val="Textocomentario"/>
+    <w:link w:val="AsuntodelcomentarioCar"/>
     <w:uiPriority w:val="99"/>
     <w:semiHidden/>
     <w:unhideWhenUsed/>
@@ -13095,10 +12872,10 @@
       <w:bCs/>
     </w:rPr>
   </w:style>
-  <w:style w:type="character" w:customStyle="1" w:styleId="CommentSubjectChar">
-    <w:name w:val="Comment Subject Char"/>
-    <w:basedOn w:val="CommentTextChar"/>
-    <w:link w:val="CommentSubject"/>
+  <w:style w:type="character" w:customStyle="1" w:styleId="AsuntodelcomentarioCar">
+    <w:name w:val="Asunto del comentario Car"/>
+    <w:basedOn w:val="TextocomentarioCar"/>
+    <w:link w:val="Asuntodelcomentario"/>
     <w:uiPriority w:val="99"/>
     <w:semiHidden/>
     <w:rsid w:val="00F00F0A"/>
@@ -13368,7 +13145,7 @@
   <a:extraClrSchemeLst/>
   <a:extLst>
     <a:ext uri="{05A4C25C-085E-4340-85A3-A5531E510DB2}">
-      <thm15:themeFamily xmlns:thm15="http://schemas.microsoft.com/office/thememl/2012/main" name="Office Theme" id="{62F939B6-93AF-4DB8-9C6B-D6C7DFDC589F}" vid="{4A3C46E8-61CC-4603-A589-7422A47A8E4A}"/>
+      <thm15:themeFamily xmlns:thm15="http://schemas.microsoft.com/office/thememl/2012/main" xmlns="" name="Office Theme" id="{62F939B6-93AF-4DB8-9C6B-D6C7DFDC589F}" vid="{4A3C46E8-61CC-4603-A589-7422A47A8E4A}"/>
     </a:ext>
   </a:extLst>
 </a:theme>
@@ -13379,7 +13156,7 @@
 </file>
 
 <file path=customXml/itemProps1.xml><?xml version="1.0" encoding="utf-8"?>
-<ds:datastoreItem xmlns:ds="http://schemas.openxmlformats.org/officeDocument/2006/customXml" ds:itemID="{75342884-27F9-4485-8920-1CF8E737818B}">
+<ds:datastoreItem xmlns:ds="http://schemas.openxmlformats.org/officeDocument/2006/customXml" ds:itemID="{DECDA496-3415-4F80-A305-AD44AACBDB43}">
   <ds:schemaRefs>
     <ds:schemaRef ds:uri="http://schemas.openxmlformats.org/officeDocument/2006/bibliography"/>
   </ds:schemaRefs>

</xml_diff>

<commit_message>
Corrección del diagrama de paciente historia clínica
Corrección del diagrama de paciente historia clínica
</commit_message>
<xml_diff>
--- a/Informe/Modelo ER.docx
+++ b/Informe/Modelo ER.docx
@@ -1164,8 +1164,8 @@
         </w:rPr>
         <w:drawing>
           <wp:inline distT="0" distB="0" distL="0" distR="0">
-            <wp:extent cx="2838450" cy="2432957"/>
-            <wp:effectExtent l="0" t="0" r="0" b="0"/>
+            <wp:extent cx="5890044" cy="3648974"/>
+            <wp:effectExtent l="19050" t="0" r="0" b="0"/>
             <wp:docPr id="2" name="1 Imagen" descr="Paciente1.png"/>
             <wp:cNvGraphicFramePr>
               <a:graphicFrameLocks xmlns:a="http://schemas.openxmlformats.org/drawingml/2006/main" noChangeAspect="1"/>
@@ -1186,7 +1186,7 @@
                   <pic:spPr>
                     <a:xfrm>
                       <a:off x="0" y="0"/>
-                      <a:ext cx="2840814" cy="2434983"/>
+                      <a:ext cx="5902062" cy="3656419"/>
                     </a:xfrm>
                     <a:prstGeom prst="rect">
                       <a:avLst/>
@@ -1284,6 +1284,7 @@
           <w:sz w:val="23"/>
           <w:szCs w:val="23"/>
         </w:rPr>
+        <w:lastRenderedPageBreak/>
         <w:t>Consultar tipo de atención</w:t>
       </w:r>
     </w:p>
@@ -1324,7 +1325,6 @@
           <w:szCs w:val="23"/>
           <w:lang w:eastAsia="es-AR"/>
         </w:rPr>
-        <w:lastRenderedPageBreak/>
         <w:drawing>
           <wp:inline distT="0" distB="0" distL="0" distR="0">
             <wp:extent cx="6188529" cy="2778671"/>
@@ -1344,7 +1344,7 @@
                     <a:blip r:embed="rId11" cstate="print">
                       <a:extLst>
                         <a:ext uri="{28A0092B-C50C-407E-A947-70E740481C1C}">
-                          <a14:useLocalDpi xmlns:a14="http://schemas.microsoft.com/office/drawing/2010/main" xmlns:wps="http://schemas.microsoft.com/office/word/2010/wordprocessingShape" xmlns:wpi="http://schemas.microsoft.com/office/word/2010/wordprocessingInk" xmlns:wpg="http://schemas.microsoft.com/office/word/2010/wordprocessingGroup" xmlns:w15="http://schemas.microsoft.com/office/word/2012/wordml" xmlns:w14="http://schemas.microsoft.com/office/word/2010/wordml" xmlns:w="http://schemas.openxmlformats.org/wordprocessingml/2006/main" xmlns:w10="urn:schemas-microsoft-com:office:word" xmlns:wp14="http://schemas.microsoft.com/office/word/2010/wordprocessingDrawing" xmlns:v="urn:schemas-microsoft-com:vml" xmlns:o="urn:schemas-microsoft-com:office:office" xmlns:mc="http://schemas.openxmlformats.org/markup-compatibility/2006" xmlns:wpc="http://schemas.microsoft.com/office/word/2010/wordprocessingCanvas" xmlns="" val="0"/>
+                          <a14:useLocalDpi xmlns="" xmlns:wpc="http://schemas.microsoft.com/office/word/2010/wordprocessingCanvas" xmlns:mc="http://schemas.openxmlformats.org/markup-compatibility/2006" xmlns:o="urn:schemas-microsoft-com:office:office" xmlns:v="urn:schemas-microsoft-com:vml" xmlns:wp14="http://schemas.microsoft.com/office/word/2010/wordprocessingDrawing" xmlns:w10="urn:schemas-microsoft-com:office:word" xmlns:w="http://schemas.openxmlformats.org/wordprocessingml/2006/main" xmlns:w14="http://schemas.microsoft.com/office/word/2010/wordml" xmlns:w15="http://schemas.microsoft.com/office/word/2012/wordml" xmlns:wpg="http://schemas.microsoft.com/office/word/2010/wordprocessingGroup" xmlns:wpi="http://schemas.microsoft.com/office/word/2010/wordprocessingInk" xmlns:wps="http://schemas.microsoft.com/office/word/2010/wordprocessingShape" xmlns:a14="http://schemas.microsoft.com/office/drawing/2010/main" val="0"/>
                         </a:ext>
                       </a:extLst>
                     </a:blip>
@@ -1599,6 +1599,7 @@
           <w:szCs w:val="23"/>
           <w:lang w:eastAsia="es-AR"/>
         </w:rPr>
+        <w:lastRenderedPageBreak/>
         <w:drawing>
           <wp:inline distT="0" distB="0" distL="0" distR="0">
             <wp:extent cx="7340086" cy="2351315"/>
@@ -1618,7 +1619,7 @@
                     <a:blip r:embed="rId12" cstate="print">
                       <a:extLst>
                         <a:ext uri="{28A0092B-C50C-407E-A947-70E740481C1C}">
-                          <a14:useLocalDpi xmlns:a14="http://schemas.microsoft.com/office/drawing/2010/main" xmlns:wps="http://schemas.microsoft.com/office/word/2010/wordprocessingShape" xmlns:wpi="http://schemas.microsoft.com/office/word/2010/wordprocessingInk" xmlns:wpg="http://schemas.microsoft.com/office/word/2010/wordprocessingGroup" xmlns:w15="http://schemas.microsoft.com/office/word/2012/wordml" xmlns:w14="http://schemas.microsoft.com/office/word/2010/wordml" xmlns:w="http://schemas.openxmlformats.org/wordprocessingml/2006/main" xmlns:w10="urn:schemas-microsoft-com:office:word" xmlns:wp14="http://schemas.microsoft.com/office/word/2010/wordprocessingDrawing" xmlns:v="urn:schemas-microsoft-com:vml" xmlns:o="urn:schemas-microsoft-com:office:office" xmlns:mc="http://schemas.openxmlformats.org/markup-compatibility/2006" xmlns:wpc="http://schemas.microsoft.com/office/word/2010/wordprocessingCanvas" xmlns="" val="0"/>
+                          <a14:useLocalDpi xmlns="" xmlns:wpc="http://schemas.microsoft.com/office/word/2010/wordprocessingCanvas" xmlns:mc="http://schemas.openxmlformats.org/markup-compatibility/2006" xmlns:o="urn:schemas-microsoft-com:office:office" xmlns:v="urn:schemas-microsoft-com:vml" xmlns:wp14="http://schemas.microsoft.com/office/word/2010/wordprocessingDrawing" xmlns:w10="urn:schemas-microsoft-com:office:word" xmlns:w="http://schemas.openxmlformats.org/wordprocessingml/2006/main" xmlns:w14="http://schemas.microsoft.com/office/word/2010/wordml" xmlns:w15="http://schemas.microsoft.com/office/word/2012/wordml" xmlns:wpg="http://schemas.microsoft.com/office/word/2010/wordprocessingGroup" xmlns:wpi="http://schemas.microsoft.com/office/word/2010/wordprocessingInk" xmlns:wps="http://schemas.microsoft.com/office/word/2010/wordprocessingShape" xmlns:a14="http://schemas.microsoft.com/office/drawing/2010/main" val="0"/>
                         </a:ext>
                       </a:extLst>
                     </a:blip>
@@ -2095,6 +2096,7 @@
           <w:sz w:val="23"/>
           <w:szCs w:val="23"/>
         </w:rPr>
+        <w:lastRenderedPageBreak/>
         <w:t>Condiciones: Texto de las condiciones médicas en la cual el paciente debe presentarse para realizarse el procedimiento médico a aplicar,</w:t>
       </w:r>
     </w:p>
@@ -2289,7 +2291,6 @@
           <w:sz w:val="23"/>
           <w:szCs w:val="23"/>
         </w:rPr>
-        <w:lastRenderedPageBreak/>
         <w:t>Prever la posibilidad de brindar turnos de un horario de block hacia otro block de horario, es decir que un paciente solicite un turno por la mañana para la tarde</w:t>
       </w:r>
     </w:p>
@@ -2632,6 +2633,7 @@
         <w:pStyle w:val="Ttulo1"/>
       </w:pPr>
       <w:r>
+        <w:lastRenderedPageBreak/>
         <w:t>4 Requisitos Específicos</w:t>
       </w:r>
     </w:p>
@@ -2955,7 +2957,6 @@
           <w:sz w:val="23"/>
           <w:szCs w:val="23"/>
         </w:rPr>
-        <w:lastRenderedPageBreak/>
         <w:t>Por ejemplo, alguien quiere realizarse un chequeo general, por lo que comienza buscando por las acciones médicas que desea realizarse, y recién después se elige cuál es el tipo de especialista que brinda dicha acción.</w:t>
       </w:r>
     </w:p>
@@ -3502,6 +3503,7 @@
           <w:sz w:val="23"/>
           <w:szCs w:val="23"/>
         </w:rPr>
+        <w:lastRenderedPageBreak/>
         <w:t>Administrador</w:t>
       </w:r>
       <w:r>
@@ -3751,7 +3753,6 @@
           <w:sz w:val="23"/>
           <w:szCs w:val="23"/>
         </w:rPr>
-        <w:lastRenderedPageBreak/>
         <w:t>Se definirán los estudios, análisis o consultas a realizar por cada especialidad.</w:t>
       </w:r>
     </w:p>
@@ -4145,6 +4146,7 @@
           <w:sz w:val="23"/>
           <w:szCs w:val="23"/>
         </w:rPr>
+        <w:lastRenderedPageBreak/>
         <w:t>- Celular</w:t>
       </w:r>
     </w:p>
@@ -4360,29 +4362,618 @@
         <w:pStyle w:val="Ttulo2"/>
       </w:pPr>
       <w:r>
+        <w:t>Armado de la agenda</w:t>
+      </w:r>
+    </w:p>
+    <w:p>
+      <w:pPr>
+        <w:autoSpaceDE w:val="0"/>
+        <w:autoSpaceDN w:val="0"/>
+        <w:adjustRightInd w:val="0"/>
+        <w:spacing w:after="0" w:line="240" w:lineRule="auto"/>
+        <w:rPr>
+          <w:rFonts w:ascii="Arial" w:hAnsi="Arial" w:cs="Arial"/>
+          <w:sz w:val="23"/>
+          <w:szCs w:val="23"/>
+        </w:rPr>
+      </w:pPr>
+      <w:r>
+        <w:rPr>
+          <w:rFonts w:ascii="Arial" w:hAnsi="Arial" w:cs="Arial"/>
+          <w:sz w:val="23"/>
+          <w:szCs w:val="23"/>
+        </w:rPr>
+        <w:t>Al comienzo de cada período determinado, cada médico seleccionará una</w:t>
+      </w:r>
+      <w:r>
+        <w:rPr>
+          <w:rFonts w:ascii="Arial" w:hAnsi="Arial" w:cs="Arial"/>
+          <w:sz w:val="23"/>
+          <w:szCs w:val="23"/>
+        </w:rPr>
+        <w:t xml:space="preserve"> </w:t>
+      </w:r>
+      <w:r>
+        <w:rPr>
+          <w:rFonts w:ascii="Arial" w:hAnsi="Arial" w:cs="Arial"/>
+          <w:sz w:val="23"/>
+          <w:szCs w:val="23"/>
+        </w:rPr>
+        <w:t>especialidad y una subespecialidad y elegirá el tipo de turnos que desea dar,</w:t>
+      </w:r>
+      <w:r>
+        <w:rPr>
+          <w:rFonts w:ascii="Arial" w:hAnsi="Arial" w:cs="Arial"/>
+          <w:sz w:val="23"/>
+          <w:szCs w:val="23"/>
+        </w:rPr>
+        <w:t xml:space="preserve"> </w:t>
+      </w:r>
+      <w:r>
+        <w:rPr>
+          <w:rFonts w:ascii="Arial" w:hAnsi="Arial" w:cs="Arial"/>
+          <w:sz w:val="23"/>
+          <w:szCs w:val="23"/>
+        </w:rPr>
+        <w:t>los días, horarios e intervalos de tiempo en que atenderá. Luego podría repetir</w:t>
+      </w:r>
+      <w:r>
+        <w:rPr>
+          <w:rFonts w:ascii="Arial" w:hAnsi="Arial" w:cs="Arial"/>
+          <w:sz w:val="23"/>
+          <w:szCs w:val="23"/>
+        </w:rPr>
+        <w:t xml:space="preserve"> </w:t>
+      </w:r>
+      <w:r>
+        <w:rPr>
+          <w:rFonts w:ascii="Arial" w:hAnsi="Arial" w:cs="Arial"/>
+          <w:sz w:val="23"/>
+          <w:szCs w:val="23"/>
+        </w:rPr>
+        <w:t>esta operación todas las veces que sea necesario. La agenda estará habilitada</w:t>
+      </w:r>
+      <w:r>
+        <w:rPr>
+          <w:rFonts w:ascii="Arial" w:hAnsi="Arial" w:cs="Arial"/>
+          <w:sz w:val="23"/>
+          <w:szCs w:val="23"/>
+        </w:rPr>
+        <w:t xml:space="preserve"> </w:t>
+      </w:r>
+      <w:r>
+        <w:rPr>
+          <w:rFonts w:ascii="Arial" w:hAnsi="Arial" w:cs="Arial"/>
+          <w:sz w:val="23"/>
+          <w:szCs w:val="23"/>
+        </w:rPr>
+        <w:t>para este profesional, sólo en los horarios seleccionados.</w:t>
+      </w:r>
+    </w:p>
+    <w:p>
+      <w:pPr>
+        <w:pStyle w:val="Ttulo1"/>
+      </w:pPr>
+      <w:r>
+        <w:t>6 Proceso de Asignación de los turnos</w:t>
+      </w:r>
+    </w:p>
+    <w:p>
+      <w:pPr>
+        <w:autoSpaceDE w:val="0"/>
+        <w:autoSpaceDN w:val="0"/>
+        <w:adjustRightInd w:val="0"/>
+        <w:spacing w:after="0" w:line="240" w:lineRule="auto"/>
+        <w:rPr>
+          <w:rFonts w:ascii="Arial" w:hAnsi="Arial" w:cs="Arial"/>
+          <w:sz w:val="23"/>
+          <w:szCs w:val="23"/>
+        </w:rPr>
+      </w:pPr>
+      <w:r>
+        <w:rPr>
+          <w:rFonts w:ascii="Arial" w:hAnsi="Arial" w:cs="Arial"/>
+          <w:sz w:val="23"/>
+          <w:szCs w:val="23"/>
+        </w:rPr>
+        <w:t>Los turnos se otorgan diferenciando en dos clases de pacientes:</w:t>
+      </w:r>
+    </w:p>
+    <w:p>
+      <w:pPr>
+        <w:autoSpaceDE w:val="0"/>
+        <w:autoSpaceDN w:val="0"/>
+        <w:adjustRightInd w:val="0"/>
+        <w:spacing w:after="0" w:line="240" w:lineRule="auto"/>
+        <w:rPr>
+          <w:rFonts w:ascii="Arial" w:hAnsi="Arial" w:cs="Arial"/>
+          <w:sz w:val="23"/>
+          <w:szCs w:val="23"/>
+        </w:rPr>
+      </w:pPr>
+    </w:p>
+    <w:p>
+      <w:pPr>
+        <w:autoSpaceDE w:val="0"/>
+        <w:autoSpaceDN w:val="0"/>
+        <w:adjustRightInd w:val="0"/>
+        <w:spacing w:after="0" w:line="240" w:lineRule="auto"/>
+        <w:rPr>
+          <w:rFonts w:ascii="Arial" w:hAnsi="Arial" w:cs="Arial"/>
+          <w:b/>
+          <w:bCs/>
+          <w:sz w:val="23"/>
+          <w:szCs w:val="23"/>
+        </w:rPr>
+      </w:pPr>
+      <w:proofErr w:type="spellStart"/>
+      <w:r>
+        <w:rPr>
+          <w:rFonts w:ascii="Arial" w:hAnsi="Arial" w:cs="Arial"/>
+          <w:b/>
+          <w:bCs/>
+          <w:sz w:val="23"/>
+          <w:szCs w:val="23"/>
+        </w:rPr>
+        <w:t>Req</w:t>
+      </w:r>
+      <w:proofErr w:type="spellEnd"/>
+      <w:r>
+        <w:rPr>
+          <w:rFonts w:ascii="Arial" w:hAnsi="Arial" w:cs="Arial"/>
+          <w:b/>
+          <w:bCs/>
+          <w:sz w:val="23"/>
+          <w:szCs w:val="23"/>
+        </w:rPr>
+        <w:t xml:space="preserve"> 19 Pacientes que vienen por primera vez:</w:t>
+      </w:r>
+    </w:p>
+    <w:p>
+      <w:pPr>
+        <w:autoSpaceDE w:val="0"/>
+        <w:autoSpaceDN w:val="0"/>
+        <w:adjustRightInd w:val="0"/>
+        <w:spacing w:after="0" w:line="240" w:lineRule="auto"/>
+        <w:rPr>
+          <w:rFonts w:ascii="Arial" w:hAnsi="Arial" w:cs="Arial"/>
+          <w:sz w:val="23"/>
+          <w:szCs w:val="23"/>
+        </w:rPr>
+      </w:pPr>
+      <w:r>
+        <w:rPr>
+          <w:rFonts w:ascii="Arial" w:hAnsi="Arial" w:cs="Arial"/>
+          <w:sz w:val="23"/>
+          <w:szCs w:val="23"/>
+        </w:rPr>
+        <w:t>Se le solicitan todos los datos personales:</w:t>
+      </w:r>
+    </w:p>
+    <w:p>
+      <w:pPr>
+        <w:autoSpaceDE w:val="0"/>
+        <w:autoSpaceDN w:val="0"/>
+        <w:adjustRightInd w:val="0"/>
+        <w:spacing w:after="0" w:line="240" w:lineRule="auto"/>
+        <w:rPr>
+          <w:rFonts w:ascii="Arial" w:hAnsi="Arial" w:cs="Arial"/>
+          <w:sz w:val="23"/>
+          <w:szCs w:val="23"/>
+        </w:rPr>
+      </w:pPr>
+      <w:r>
+        <w:rPr>
+          <w:rFonts w:ascii="SymbolMT" w:eastAsia="SymbolMT" w:hAnsi="Arial" w:cs="SymbolMT"/>
+          <w:sz w:val="23"/>
+          <w:szCs w:val="23"/>
+        </w:rPr>
+        <w:t></w:t>
+      </w:r>
+      <w:r>
+        <w:rPr>
+          <w:rFonts w:ascii="SymbolMT" w:eastAsia="SymbolMT" w:hAnsi="Arial" w:cs="SymbolMT"/>
+          <w:sz w:val="23"/>
+          <w:szCs w:val="23"/>
+        </w:rPr>
+        <w:t xml:space="preserve"> </w:t>
+      </w:r>
+      <w:r>
+        <w:rPr>
+          <w:rFonts w:ascii="Arial" w:hAnsi="Arial" w:cs="Arial"/>
+          <w:sz w:val="23"/>
+          <w:szCs w:val="23"/>
+        </w:rPr>
+        <w:t>Nombre y Apellido</w:t>
+      </w:r>
+    </w:p>
+    <w:p>
+      <w:pPr>
+        <w:autoSpaceDE w:val="0"/>
+        <w:autoSpaceDN w:val="0"/>
+        <w:adjustRightInd w:val="0"/>
+        <w:spacing w:after="0" w:line="240" w:lineRule="auto"/>
+        <w:rPr>
+          <w:rFonts w:ascii="Arial" w:hAnsi="Arial" w:cs="Arial"/>
+          <w:sz w:val="23"/>
+          <w:szCs w:val="23"/>
+        </w:rPr>
+      </w:pPr>
+      <w:r>
+        <w:rPr>
+          <w:rFonts w:ascii="SymbolMT" w:eastAsia="SymbolMT" w:hAnsi="Arial" w:cs="SymbolMT"/>
+          <w:sz w:val="23"/>
+          <w:szCs w:val="23"/>
+        </w:rPr>
+        <w:t></w:t>
+      </w:r>
+      <w:r>
+        <w:rPr>
+          <w:rFonts w:ascii="SymbolMT" w:eastAsia="SymbolMT" w:hAnsi="Arial" w:cs="SymbolMT"/>
+          <w:sz w:val="23"/>
+          <w:szCs w:val="23"/>
+        </w:rPr>
+        <w:t xml:space="preserve"> </w:t>
+      </w:r>
+      <w:r>
+        <w:rPr>
+          <w:rFonts w:ascii="Arial" w:hAnsi="Arial" w:cs="Arial"/>
+          <w:sz w:val="23"/>
+          <w:szCs w:val="23"/>
+        </w:rPr>
+        <w:t>Nº DNI</w:t>
+      </w:r>
+    </w:p>
+    <w:p>
+      <w:pPr>
+        <w:autoSpaceDE w:val="0"/>
+        <w:autoSpaceDN w:val="0"/>
+        <w:adjustRightInd w:val="0"/>
+        <w:spacing w:after="0" w:line="240" w:lineRule="auto"/>
+        <w:rPr>
+          <w:rFonts w:ascii="Arial" w:hAnsi="Arial" w:cs="Arial"/>
+          <w:sz w:val="23"/>
+          <w:szCs w:val="23"/>
+        </w:rPr>
+      </w:pPr>
+      <w:r>
+        <w:rPr>
+          <w:rFonts w:ascii="SymbolMT" w:eastAsia="SymbolMT" w:hAnsi="Arial" w:cs="SymbolMT"/>
+          <w:sz w:val="23"/>
+          <w:szCs w:val="23"/>
+        </w:rPr>
+        <w:t></w:t>
+      </w:r>
+      <w:r>
+        <w:rPr>
+          <w:rFonts w:ascii="SymbolMT" w:eastAsia="SymbolMT" w:hAnsi="Arial" w:cs="SymbolMT"/>
+          <w:sz w:val="23"/>
+          <w:szCs w:val="23"/>
+        </w:rPr>
+        <w:t xml:space="preserve"> </w:t>
+      </w:r>
+      <w:r>
+        <w:rPr>
+          <w:rFonts w:ascii="Arial" w:hAnsi="Arial" w:cs="Arial"/>
+          <w:sz w:val="23"/>
+          <w:szCs w:val="23"/>
+        </w:rPr>
+        <w:t>Fecha de nacimiento</w:t>
+      </w:r>
+    </w:p>
+    <w:p>
+      <w:pPr>
+        <w:autoSpaceDE w:val="0"/>
+        <w:autoSpaceDN w:val="0"/>
+        <w:adjustRightInd w:val="0"/>
+        <w:spacing w:after="0" w:line="240" w:lineRule="auto"/>
+        <w:rPr>
+          <w:rFonts w:ascii="Arial" w:hAnsi="Arial" w:cs="Arial"/>
+          <w:sz w:val="23"/>
+          <w:szCs w:val="23"/>
+        </w:rPr>
+      </w:pPr>
+      <w:r>
+        <w:rPr>
+          <w:rFonts w:ascii="SymbolMT" w:eastAsia="SymbolMT" w:hAnsi="Arial" w:cs="SymbolMT"/>
+          <w:sz w:val="23"/>
+          <w:szCs w:val="23"/>
+        </w:rPr>
+        <w:t></w:t>
+      </w:r>
+      <w:r>
+        <w:rPr>
+          <w:rFonts w:ascii="SymbolMT" w:eastAsia="SymbolMT" w:hAnsi="Arial" w:cs="SymbolMT"/>
+          <w:sz w:val="23"/>
+          <w:szCs w:val="23"/>
+        </w:rPr>
+        <w:t xml:space="preserve"> </w:t>
+      </w:r>
+      <w:r>
+        <w:rPr>
+          <w:rFonts w:ascii="Arial" w:hAnsi="Arial" w:cs="Arial"/>
+          <w:sz w:val="23"/>
+          <w:szCs w:val="23"/>
+        </w:rPr>
+        <w:t>Obra social</w:t>
+      </w:r>
+    </w:p>
+    <w:p>
+      <w:pPr>
+        <w:autoSpaceDE w:val="0"/>
+        <w:autoSpaceDN w:val="0"/>
+        <w:adjustRightInd w:val="0"/>
+        <w:spacing w:after="0" w:line="240" w:lineRule="auto"/>
+        <w:rPr>
+          <w:rFonts w:ascii="Arial" w:hAnsi="Arial" w:cs="Arial"/>
+          <w:sz w:val="23"/>
+          <w:szCs w:val="23"/>
+        </w:rPr>
+      </w:pPr>
+      <w:r>
+        <w:rPr>
+          <w:rFonts w:ascii="SymbolMT" w:eastAsia="SymbolMT" w:hAnsi="Arial" w:cs="SymbolMT"/>
+          <w:sz w:val="23"/>
+          <w:szCs w:val="23"/>
+        </w:rPr>
+        <w:t></w:t>
+      </w:r>
+      <w:r>
+        <w:rPr>
+          <w:rFonts w:ascii="SymbolMT" w:eastAsia="SymbolMT" w:hAnsi="Arial" w:cs="SymbolMT"/>
+          <w:sz w:val="23"/>
+          <w:szCs w:val="23"/>
+        </w:rPr>
+        <w:t xml:space="preserve"> </w:t>
+      </w:r>
+      <w:r>
+        <w:rPr>
+          <w:rFonts w:ascii="Arial" w:hAnsi="Arial" w:cs="Arial"/>
+          <w:sz w:val="23"/>
+          <w:szCs w:val="23"/>
+        </w:rPr>
+        <w:t>Nº afiliado Obra social</w:t>
+      </w:r>
+    </w:p>
+    <w:p>
+      <w:pPr>
+        <w:autoSpaceDE w:val="0"/>
+        <w:autoSpaceDN w:val="0"/>
+        <w:adjustRightInd w:val="0"/>
+        <w:spacing w:after="0" w:line="240" w:lineRule="auto"/>
+        <w:rPr>
+          <w:rFonts w:ascii="Arial" w:hAnsi="Arial" w:cs="Arial"/>
+          <w:sz w:val="23"/>
+          <w:szCs w:val="23"/>
+        </w:rPr>
+      </w:pPr>
+      <w:r>
+        <w:rPr>
+          <w:rFonts w:ascii="SymbolMT" w:eastAsia="SymbolMT" w:hAnsi="Arial" w:cs="SymbolMT"/>
+          <w:sz w:val="23"/>
+          <w:szCs w:val="23"/>
+        </w:rPr>
+        <w:t></w:t>
+      </w:r>
+      <w:r>
+        <w:rPr>
+          <w:rFonts w:ascii="SymbolMT" w:eastAsia="SymbolMT" w:hAnsi="Arial" w:cs="SymbolMT"/>
+          <w:sz w:val="23"/>
+          <w:szCs w:val="23"/>
+        </w:rPr>
+        <w:t xml:space="preserve"> </w:t>
+      </w:r>
+      <w:r>
+        <w:rPr>
+          <w:rFonts w:ascii="Arial" w:hAnsi="Arial" w:cs="Arial"/>
+          <w:sz w:val="23"/>
+          <w:szCs w:val="23"/>
+        </w:rPr>
+        <w:t>Nº Teléfono</w:t>
+      </w:r>
+    </w:p>
+    <w:p>
+      <w:pPr>
+        <w:autoSpaceDE w:val="0"/>
+        <w:autoSpaceDN w:val="0"/>
+        <w:adjustRightInd w:val="0"/>
+        <w:spacing w:after="0" w:line="240" w:lineRule="auto"/>
+        <w:rPr>
+          <w:rFonts w:ascii="Arial" w:hAnsi="Arial" w:cs="Arial"/>
+          <w:sz w:val="23"/>
+          <w:szCs w:val="23"/>
+        </w:rPr>
+      </w:pPr>
+      <w:r>
+        <w:rPr>
+          <w:rFonts w:ascii="SymbolMT" w:eastAsia="SymbolMT" w:hAnsi="Arial" w:cs="SymbolMT"/>
+          <w:sz w:val="23"/>
+          <w:szCs w:val="23"/>
+        </w:rPr>
+        <w:t></w:t>
+      </w:r>
+      <w:r>
+        <w:rPr>
+          <w:rFonts w:ascii="SymbolMT" w:eastAsia="SymbolMT" w:hAnsi="Arial" w:cs="SymbolMT"/>
+          <w:sz w:val="23"/>
+          <w:szCs w:val="23"/>
+        </w:rPr>
+        <w:t xml:space="preserve"> </w:t>
+      </w:r>
+      <w:r>
+        <w:rPr>
+          <w:rFonts w:ascii="Arial" w:hAnsi="Arial" w:cs="Arial"/>
+          <w:sz w:val="23"/>
+          <w:szCs w:val="23"/>
+        </w:rPr>
+        <w:t>E-mail</w:t>
+      </w:r>
+    </w:p>
+    <w:p>
+      <w:pPr>
+        <w:autoSpaceDE w:val="0"/>
+        <w:autoSpaceDN w:val="0"/>
+        <w:adjustRightInd w:val="0"/>
+        <w:spacing w:after="0" w:line="240" w:lineRule="auto"/>
+        <w:rPr>
+          <w:rFonts w:ascii="Arial" w:hAnsi="Arial" w:cs="Arial"/>
+          <w:sz w:val="23"/>
+          <w:szCs w:val="23"/>
+        </w:rPr>
+      </w:pPr>
+      <w:r>
+        <w:rPr>
+          <w:rFonts w:ascii="SymbolMT" w:eastAsia="SymbolMT" w:hAnsi="Arial" w:cs="SymbolMT"/>
+          <w:sz w:val="23"/>
+          <w:szCs w:val="23"/>
+        </w:rPr>
+        <w:t></w:t>
+      </w:r>
+      <w:r>
+        <w:rPr>
+          <w:rFonts w:ascii="SymbolMT" w:eastAsia="SymbolMT" w:hAnsi="Arial" w:cs="SymbolMT"/>
+          <w:sz w:val="23"/>
+          <w:szCs w:val="23"/>
+        </w:rPr>
+        <w:t xml:space="preserve"> </w:t>
+      </w:r>
+      <w:r>
+        <w:rPr>
+          <w:rFonts w:ascii="Arial" w:hAnsi="Arial" w:cs="Arial"/>
+          <w:sz w:val="23"/>
+          <w:szCs w:val="23"/>
+        </w:rPr>
+        <w:t>Dirección</w:t>
+      </w:r>
+    </w:p>
+    <w:p>
+      <w:pPr>
+        <w:autoSpaceDE w:val="0"/>
+        <w:autoSpaceDN w:val="0"/>
+        <w:adjustRightInd w:val="0"/>
+        <w:spacing w:after="0" w:line="240" w:lineRule="auto"/>
+        <w:rPr>
+          <w:rFonts w:ascii="Arial" w:hAnsi="Arial" w:cs="Arial"/>
+          <w:sz w:val="23"/>
+          <w:szCs w:val="23"/>
+        </w:rPr>
+      </w:pPr>
+      <w:r>
+        <w:rPr>
+          <w:rFonts w:ascii="SymbolMT" w:eastAsia="SymbolMT" w:hAnsi="Arial" w:cs="SymbolMT"/>
+          <w:sz w:val="23"/>
+          <w:szCs w:val="23"/>
+        </w:rPr>
+        <w:t></w:t>
+      </w:r>
+      <w:r>
+        <w:rPr>
+          <w:rFonts w:ascii="SymbolMT" w:eastAsia="SymbolMT" w:hAnsi="Arial" w:cs="SymbolMT"/>
+          <w:sz w:val="23"/>
+          <w:szCs w:val="23"/>
+        </w:rPr>
+        <w:t xml:space="preserve"> </w:t>
+      </w:r>
+      <w:r>
+        <w:rPr>
+          <w:rFonts w:ascii="Arial" w:hAnsi="Arial" w:cs="Arial"/>
+          <w:sz w:val="23"/>
+          <w:szCs w:val="23"/>
+        </w:rPr>
+        <w:t>Localidad</w:t>
+      </w:r>
+    </w:p>
+    <w:p>
+      <w:pPr>
+        <w:autoSpaceDE w:val="0"/>
+        <w:autoSpaceDN w:val="0"/>
+        <w:adjustRightInd w:val="0"/>
+        <w:spacing w:after="0" w:line="240" w:lineRule="auto"/>
+        <w:rPr>
+          <w:rFonts w:ascii="Arial" w:hAnsi="Arial" w:cs="Arial"/>
+          <w:sz w:val="23"/>
+          <w:szCs w:val="23"/>
+        </w:rPr>
+      </w:pPr>
+      <w:r>
+        <w:rPr>
+          <w:rFonts w:ascii="Arial" w:hAnsi="Arial" w:cs="Arial"/>
+          <w:sz w:val="23"/>
+          <w:szCs w:val="23"/>
+        </w:rPr>
+        <w:t>Una vez que se tienen estos datos, se les puede asignar un turno.</w:t>
+      </w:r>
+    </w:p>
+    <w:p>
+      <w:pPr>
+        <w:autoSpaceDE w:val="0"/>
+        <w:autoSpaceDN w:val="0"/>
+        <w:adjustRightInd w:val="0"/>
+        <w:spacing w:after="0" w:line="240" w:lineRule="auto"/>
+        <w:rPr>
+          <w:rFonts w:ascii="Arial" w:hAnsi="Arial" w:cs="Arial"/>
+          <w:sz w:val="23"/>
+          <w:szCs w:val="23"/>
+        </w:rPr>
+      </w:pPr>
+    </w:p>
+    <w:p>
+      <w:pPr>
+        <w:autoSpaceDE w:val="0"/>
+        <w:autoSpaceDN w:val="0"/>
+        <w:adjustRightInd w:val="0"/>
+        <w:spacing w:after="0" w:line="240" w:lineRule="auto"/>
+        <w:rPr>
+          <w:rFonts w:ascii="Arial" w:hAnsi="Arial" w:cs="Arial"/>
+          <w:b/>
+          <w:bCs/>
+          <w:sz w:val="23"/>
+          <w:szCs w:val="23"/>
+        </w:rPr>
+      </w:pPr>
+      <w:proofErr w:type="spellStart"/>
+      <w:r>
+        <w:rPr>
+          <w:rFonts w:ascii="Arial" w:hAnsi="Arial" w:cs="Arial"/>
+          <w:b/>
+          <w:bCs/>
+          <w:sz w:val="23"/>
+          <w:szCs w:val="23"/>
+        </w:rPr>
+        <w:t>Req</w:t>
+      </w:r>
+      <w:proofErr w:type="spellEnd"/>
+      <w:r>
+        <w:rPr>
+          <w:rFonts w:ascii="Arial" w:hAnsi="Arial" w:cs="Arial"/>
+          <w:b/>
+          <w:bCs/>
+          <w:sz w:val="23"/>
+          <w:szCs w:val="23"/>
+        </w:rPr>
+        <w:t xml:space="preserve"> 20 Pacientes que han concurrido con anterioridad:</w:t>
+      </w:r>
+    </w:p>
+    <w:p>
+      <w:pPr>
+        <w:autoSpaceDE w:val="0"/>
+        <w:autoSpaceDN w:val="0"/>
+        <w:adjustRightInd w:val="0"/>
+        <w:spacing w:after="0" w:line="240" w:lineRule="auto"/>
+        <w:rPr>
+          <w:rFonts w:ascii="Arial" w:hAnsi="Arial" w:cs="Arial"/>
+          <w:sz w:val="23"/>
+          <w:szCs w:val="23"/>
+        </w:rPr>
+      </w:pPr>
+      <w:r>
+        <w:rPr>
+          <w:rFonts w:ascii="Arial" w:hAnsi="Arial" w:cs="Arial"/>
+          <w:sz w:val="23"/>
+          <w:szCs w:val="23"/>
+        </w:rPr>
         <w:lastRenderedPageBreak/>
-        <w:t>Armado de la agenda</w:t>
-      </w:r>
-    </w:p>
-    <w:p>
-      <w:pPr>
-        <w:autoSpaceDE w:val="0"/>
-        <w:autoSpaceDN w:val="0"/>
-        <w:adjustRightInd w:val="0"/>
-        <w:spacing w:after="0" w:line="240" w:lineRule="auto"/>
-        <w:rPr>
-          <w:rFonts w:ascii="Arial" w:hAnsi="Arial" w:cs="Arial"/>
-          <w:sz w:val="23"/>
-          <w:szCs w:val="23"/>
-        </w:rPr>
-      </w:pPr>
-      <w:r>
-        <w:rPr>
-          <w:rFonts w:ascii="Arial" w:hAnsi="Arial" w:cs="Arial"/>
-          <w:sz w:val="23"/>
-          <w:szCs w:val="23"/>
-        </w:rPr>
-        <w:t>Al comienzo de cada período determinado, cada médico seleccionará una</w:t>
+        <w:t>En este caso no se le pedirán la totalidad de los datos, porque ya se los</w:t>
       </w:r>
       <w:r>
         <w:rPr>
@@ -4398,7 +4989,7 @@
           <w:sz w:val="23"/>
           <w:szCs w:val="23"/>
         </w:rPr>
-        <w:t>especialidad y una subespecialidad y elegirá el tipo de turnos que desea dar,</w:t>
+        <w:t>tendrá en el sistema. Solo será necesario solicitarle nombre y apellido o</w:t>
       </w:r>
       <w:r>
         <w:rPr>
@@ -4414,7 +5005,7 @@
           <w:sz w:val="23"/>
           <w:szCs w:val="23"/>
         </w:rPr>
-        <w:t>los días, horarios e intervalos de tiempo en que atenderá. Luego podría repetir</w:t>
+        <w:t>tipo y número de documento, para ubicar al paciente dentro del sistema.</w:t>
       </w:r>
       <w:r>
         <w:rPr>
@@ -4424,13 +5015,76 @@
         </w:rPr>
         <w:t xml:space="preserve"> </w:t>
       </w:r>
-      <w:r>
-        <w:rPr>
-          <w:rFonts w:ascii="Arial" w:hAnsi="Arial" w:cs="Arial"/>
-          <w:sz w:val="23"/>
-          <w:szCs w:val="23"/>
-        </w:rPr>
-        <w:t>esta operación todas las veces que sea necesario. La agenda estará habilitada</w:t>
+    </w:p>
+    <w:p>
+      <w:pPr>
+        <w:autoSpaceDE w:val="0"/>
+        <w:autoSpaceDN w:val="0"/>
+        <w:adjustRightInd w:val="0"/>
+        <w:spacing w:after="0" w:line="240" w:lineRule="auto"/>
+        <w:rPr>
+          <w:rFonts w:ascii="Arial" w:hAnsi="Arial" w:cs="Arial"/>
+          <w:sz w:val="23"/>
+          <w:szCs w:val="23"/>
+        </w:rPr>
+      </w:pPr>
+    </w:p>
+    <w:p>
+      <w:pPr>
+        <w:autoSpaceDE w:val="0"/>
+        <w:autoSpaceDN w:val="0"/>
+        <w:adjustRightInd w:val="0"/>
+        <w:spacing w:after="0" w:line="240" w:lineRule="auto"/>
+        <w:rPr>
+          <w:rFonts w:ascii="Arial" w:hAnsi="Arial" w:cs="Arial"/>
+          <w:b/>
+          <w:bCs/>
+          <w:sz w:val="23"/>
+          <w:szCs w:val="23"/>
+        </w:rPr>
+      </w:pPr>
+      <w:proofErr w:type="spellStart"/>
+      <w:r>
+        <w:rPr>
+          <w:rFonts w:ascii="Arial" w:hAnsi="Arial" w:cs="Arial"/>
+          <w:b/>
+          <w:bCs/>
+          <w:sz w:val="23"/>
+          <w:szCs w:val="23"/>
+        </w:rPr>
+        <w:t>Req</w:t>
+      </w:r>
+      <w:proofErr w:type="spellEnd"/>
+      <w:r>
+        <w:rPr>
+          <w:rFonts w:ascii="Arial" w:hAnsi="Arial" w:cs="Arial"/>
+          <w:b/>
+          <w:bCs/>
+          <w:sz w:val="23"/>
+          <w:szCs w:val="23"/>
+        </w:rPr>
+        <w:t xml:space="preserve"> 21</w:t>
+      </w:r>
+    </w:p>
+    <w:p>
+      <w:pPr>
+        <w:autoSpaceDE w:val="0"/>
+        <w:autoSpaceDN w:val="0"/>
+        <w:adjustRightInd w:val="0"/>
+        <w:spacing w:after="0" w:line="240" w:lineRule="auto"/>
+        <w:rPr>
+          <w:rFonts w:ascii="Arial" w:hAnsi="Arial" w:cs="Arial"/>
+          <w:sz w:val="23"/>
+          <w:szCs w:val="23"/>
+        </w:rPr>
+      </w:pPr>
+      <w:r>
+        <w:rPr>
+          <w:rFonts w:ascii="Arial" w:hAnsi="Arial" w:cs="Arial"/>
+          <w:sz w:val="23"/>
+          <w:szCs w:val="23"/>
+        </w:rPr>
+        <w:t>Los pacientes podrán solicitar turnos para un médico en particular, para</w:t>
       </w:r>
       <w:r>
         <w:rPr>
@@ -4446,7 +5100,869 @@
           <w:sz w:val="23"/>
           <w:szCs w:val="23"/>
         </w:rPr>
-        <w:t>para este profesional, sólo en los horarios seleccionados.</w:t>
+        <w:t>algún médico de una especialidad o para una determinada acción médica.</w:t>
+      </w:r>
+      <w:r>
+        <w:rPr>
+          <w:rFonts w:ascii="Arial" w:hAnsi="Arial" w:cs="Arial"/>
+          <w:sz w:val="23"/>
+          <w:szCs w:val="23"/>
+        </w:rPr>
+        <w:t xml:space="preserve"> </w:t>
+      </w:r>
+    </w:p>
+    <w:p>
+      <w:pPr>
+        <w:autoSpaceDE w:val="0"/>
+        <w:autoSpaceDN w:val="0"/>
+        <w:adjustRightInd w:val="0"/>
+        <w:spacing w:after="0" w:line="240" w:lineRule="auto"/>
+        <w:rPr>
+          <w:rFonts w:ascii="Arial" w:hAnsi="Arial" w:cs="Arial"/>
+          <w:sz w:val="23"/>
+          <w:szCs w:val="23"/>
+        </w:rPr>
+      </w:pPr>
+      <w:r>
+        <w:rPr>
+          <w:rFonts w:ascii="Arial" w:hAnsi="Arial" w:cs="Arial"/>
+          <w:sz w:val="23"/>
+          <w:szCs w:val="23"/>
+        </w:rPr>
+        <w:t>En cualquiera de los tres casos el turno será dado para un determinado</w:t>
+      </w:r>
+      <w:r>
+        <w:rPr>
+          <w:rFonts w:ascii="Arial" w:hAnsi="Arial" w:cs="Arial"/>
+          <w:sz w:val="23"/>
+          <w:szCs w:val="23"/>
+        </w:rPr>
+        <w:t xml:space="preserve"> </w:t>
+      </w:r>
+      <w:r>
+        <w:rPr>
+          <w:rFonts w:ascii="Arial" w:hAnsi="Arial" w:cs="Arial"/>
+          <w:sz w:val="23"/>
+          <w:szCs w:val="23"/>
+        </w:rPr>
+        <w:t>médico, lo que varía es la forma de seleccionarlo. Si se ingresa una</w:t>
+      </w:r>
+      <w:r>
+        <w:rPr>
+          <w:rFonts w:ascii="Arial" w:hAnsi="Arial" w:cs="Arial"/>
+          <w:sz w:val="23"/>
+          <w:szCs w:val="23"/>
+        </w:rPr>
+        <w:t xml:space="preserve"> </w:t>
+      </w:r>
+      <w:r>
+        <w:rPr>
+          <w:rFonts w:ascii="Arial" w:hAnsi="Arial" w:cs="Arial"/>
+          <w:sz w:val="23"/>
+          <w:szCs w:val="23"/>
+        </w:rPr>
+        <w:t>especialidad o una acción médica, se podrá seleccionar entre los médicos</w:t>
+      </w:r>
+      <w:r>
+        <w:rPr>
+          <w:rFonts w:ascii="Arial" w:hAnsi="Arial" w:cs="Arial"/>
+          <w:sz w:val="23"/>
+          <w:szCs w:val="23"/>
+        </w:rPr>
+        <w:t xml:space="preserve"> </w:t>
+      </w:r>
+      <w:r>
+        <w:rPr>
+          <w:rFonts w:ascii="Arial" w:hAnsi="Arial" w:cs="Arial"/>
+          <w:sz w:val="23"/>
+          <w:szCs w:val="23"/>
+        </w:rPr>
+        <w:t>que tienen esa especialidad o que realizan esa acción médica.</w:t>
+      </w:r>
+    </w:p>
+    <w:p>
+      <w:pPr>
+        <w:autoSpaceDE w:val="0"/>
+        <w:autoSpaceDN w:val="0"/>
+        <w:adjustRightInd w:val="0"/>
+        <w:spacing w:after="0" w:line="240" w:lineRule="auto"/>
+        <w:rPr>
+          <w:rFonts w:ascii="Arial" w:hAnsi="Arial" w:cs="Arial"/>
+          <w:sz w:val="23"/>
+          <w:szCs w:val="23"/>
+        </w:rPr>
+      </w:pPr>
+    </w:p>
+    <w:p>
+      <w:pPr>
+        <w:autoSpaceDE w:val="0"/>
+        <w:autoSpaceDN w:val="0"/>
+        <w:adjustRightInd w:val="0"/>
+        <w:spacing w:after="0" w:line="240" w:lineRule="auto"/>
+        <w:rPr>
+          <w:rFonts w:ascii="Arial" w:hAnsi="Arial" w:cs="Arial"/>
+          <w:b/>
+          <w:bCs/>
+          <w:sz w:val="23"/>
+          <w:szCs w:val="23"/>
+        </w:rPr>
+      </w:pPr>
+      <w:proofErr w:type="spellStart"/>
+      <w:r>
+        <w:rPr>
+          <w:rFonts w:ascii="Arial" w:hAnsi="Arial" w:cs="Arial"/>
+          <w:b/>
+          <w:bCs/>
+          <w:sz w:val="23"/>
+          <w:szCs w:val="23"/>
+        </w:rPr>
+        <w:t>Req</w:t>
+      </w:r>
+      <w:proofErr w:type="spellEnd"/>
+      <w:r>
+        <w:rPr>
+          <w:rFonts w:ascii="Arial" w:hAnsi="Arial" w:cs="Arial"/>
+          <w:b/>
+          <w:bCs/>
+          <w:sz w:val="23"/>
+          <w:szCs w:val="23"/>
+        </w:rPr>
+        <w:t xml:space="preserve"> 22</w:t>
+      </w:r>
+    </w:p>
+    <w:p>
+      <w:pPr>
+        <w:autoSpaceDE w:val="0"/>
+        <w:autoSpaceDN w:val="0"/>
+        <w:adjustRightInd w:val="0"/>
+        <w:spacing w:after="0" w:line="240" w:lineRule="auto"/>
+        <w:rPr>
+          <w:rFonts w:ascii="Arial" w:hAnsi="Arial" w:cs="Arial"/>
+          <w:sz w:val="23"/>
+          <w:szCs w:val="23"/>
+        </w:rPr>
+      </w:pPr>
+      <w:r>
+        <w:rPr>
+          <w:rFonts w:ascii="Arial" w:hAnsi="Arial" w:cs="Arial"/>
+          <w:sz w:val="23"/>
+          <w:szCs w:val="23"/>
+        </w:rPr>
+        <w:t>El paciente podrá elegir el día y horario que le convenga, siempre que el</w:t>
+      </w:r>
+      <w:r>
+        <w:rPr>
+          <w:rFonts w:ascii="Arial" w:hAnsi="Arial" w:cs="Arial"/>
+          <w:sz w:val="23"/>
+          <w:szCs w:val="23"/>
+        </w:rPr>
+        <w:t xml:space="preserve"> </w:t>
+      </w:r>
+      <w:r>
+        <w:rPr>
+          <w:rFonts w:ascii="Arial" w:hAnsi="Arial" w:cs="Arial"/>
+          <w:sz w:val="23"/>
+          <w:szCs w:val="23"/>
+        </w:rPr>
+        <w:t>turno que elija esté en el horario de atención del médico y no haya sido</w:t>
+      </w:r>
+      <w:r>
+        <w:rPr>
+          <w:rFonts w:ascii="Arial" w:hAnsi="Arial" w:cs="Arial"/>
+          <w:sz w:val="23"/>
+          <w:szCs w:val="23"/>
+        </w:rPr>
+        <w:t xml:space="preserve"> </w:t>
+      </w:r>
+      <w:r>
+        <w:rPr>
+          <w:rFonts w:ascii="Arial" w:hAnsi="Arial" w:cs="Arial"/>
+          <w:sz w:val="23"/>
+          <w:szCs w:val="23"/>
+        </w:rPr>
+        <w:t>reservado por algún otro paciente previamente, y que el día no se</w:t>
+      </w:r>
+      <w:r>
+        <w:rPr>
+          <w:rFonts w:ascii="Arial" w:hAnsi="Arial" w:cs="Arial"/>
+          <w:sz w:val="23"/>
+          <w:szCs w:val="23"/>
+        </w:rPr>
+        <w:t xml:space="preserve"> </w:t>
+      </w:r>
+      <w:r>
+        <w:rPr>
+          <w:rFonts w:ascii="Arial" w:hAnsi="Arial" w:cs="Arial"/>
+          <w:sz w:val="23"/>
+          <w:szCs w:val="23"/>
+        </w:rPr>
+        <w:t>encuentre bloqueado.</w:t>
+      </w:r>
+    </w:p>
+    <w:p>
+      <w:pPr>
+        <w:autoSpaceDE w:val="0"/>
+        <w:autoSpaceDN w:val="0"/>
+        <w:adjustRightInd w:val="0"/>
+        <w:spacing w:after="0" w:line="240" w:lineRule="auto"/>
+        <w:rPr>
+          <w:rFonts w:ascii="Arial" w:hAnsi="Arial" w:cs="Arial"/>
+          <w:sz w:val="23"/>
+          <w:szCs w:val="23"/>
+        </w:rPr>
+      </w:pPr>
+    </w:p>
+    <w:p>
+      <w:pPr>
+        <w:autoSpaceDE w:val="0"/>
+        <w:autoSpaceDN w:val="0"/>
+        <w:adjustRightInd w:val="0"/>
+        <w:spacing w:after="0" w:line="240" w:lineRule="auto"/>
+        <w:rPr>
+          <w:rFonts w:ascii="Arial" w:hAnsi="Arial" w:cs="Arial"/>
+          <w:b/>
+          <w:bCs/>
+          <w:sz w:val="23"/>
+          <w:szCs w:val="23"/>
+        </w:rPr>
+      </w:pPr>
+      <w:proofErr w:type="spellStart"/>
+      <w:r>
+        <w:rPr>
+          <w:rFonts w:ascii="Arial" w:hAnsi="Arial" w:cs="Arial"/>
+          <w:b/>
+          <w:bCs/>
+          <w:sz w:val="23"/>
+          <w:szCs w:val="23"/>
+        </w:rPr>
+        <w:t>Req</w:t>
+      </w:r>
+      <w:proofErr w:type="spellEnd"/>
+      <w:r>
+        <w:rPr>
+          <w:rFonts w:ascii="Arial" w:hAnsi="Arial" w:cs="Arial"/>
+          <w:b/>
+          <w:bCs/>
+          <w:sz w:val="23"/>
+          <w:szCs w:val="23"/>
+        </w:rPr>
+        <w:t xml:space="preserve"> 23</w:t>
+      </w:r>
+    </w:p>
+    <w:p>
+      <w:pPr>
+        <w:autoSpaceDE w:val="0"/>
+        <w:autoSpaceDN w:val="0"/>
+        <w:adjustRightInd w:val="0"/>
+        <w:spacing w:after="0" w:line="240" w:lineRule="auto"/>
+        <w:rPr>
+          <w:rFonts w:ascii="Arial" w:hAnsi="Arial" w:cs="Arial"/>
+          <w:sz w:val="23"/>
+          <w:szCs w:val="23"/>
+        </w:rPr>
+      </w:pPr>
+      <w:r>
+        <w:rPr>
+          <w:rFonts w:ascii="Arial" w:hAnsi="Arial" w:cs="Arial"/>
+          <w:sz w:val="23"/>
+          <w:szCs w:val="23"/>
+        </w:rPr>
+        <w:t>La agenda se utiliza para planificar las citas diarias de cada médico.</w:t>
+      </w:r>
+      <w:r>
+        <w:rPr>
+          <w:rFonts w:ascii="Arial" w:hAnsi="Arial" w:cs="Arial"/>
+          <w:sz w:val="23"/>
+          <w:szCs w:val="23"/>
+        </w:rPr>
+        <w:t xml:space="preserve"> </w:t>
+      </w:r>
+      <w:r>
+        <w:rPr>
+          <w:rFonts w:ascii="Arial" w:hAnsi="Arial" w:cs="Arial"/>
+          <w:sz w:val="23"/>
+          <w:szCs w:val="23"/>
+        </w:rPr>
+        <w:t>Desde la pantalla podrán ver los pacientes que tiene citados el médico en</w:t>
+      </w:r>
+      <w:r>
+        <w:rPr>
+          <w:rFonts w:ascii="Arial" w:hAnsi="Arial" w:cs="Arial"/>
+          <w:sz w:val="23"/>
+          <w:szCs w:val="23"/>
+        </w:rPr>
+        <w:t xml:space="preserve"> </w:t>
+      </w:r>
+      <w:r>
+        <w:rPr>
+          <w:rFonts w:ascii="Arial" w:hAnsi="Arial" w:cs="Arial"/>
+          <w:sz w:val="23"/>
+          <w:szCs w:val="23"/>
+        </w:rPr>
+        <w:t>el día.</w:t>
+      </w:r>
+    </w:p>
+    <w:p>
+      <w:pPr>
+        <w:autoSpaceDE w:val="0"/>
+        <w:autoSpaceDN w:val="0"/>
+        <w:adjustRightInd w:val="0"/>
+        <w:spacing w:after="0" w:line="240" w:lineRule="auto"/>
+        <w:rPr>
+          <w:rFonts w:ascii="Arial" w:hAnsi="Arial" w:cs="Arial"/>
+          <w:sz w:val="23"/>
+          <w:szCs w:val="23"/>
+        </w:rPr>
+      </w:pPr>
+    </w:p>
+    <w:p>
+      <w:pPr>
+        <w:autoSpaceDE w:val="0"/>
+        <w:autoSpaceDN w:val="0"/>
+        <w:adjustRightInd w:val="0"/>
+        <w:spacing w:after="0" w:line="240" w:lineRule="auto"/>
+        <w:rPr>
+          <w:rFonts w:ascii="Arial" w:hAnsi="Arial" w:cs="Arial"/>
+          <w:b/>
+          <w:bCs/>
+          <w:sz w:val="23"/>
+          <w:szCs w:val="23"/>
+        </w:rPr>
+      </w:pPr>
+      <w:proofErr w:type="spellStart"/>
+      <w:r>
+        <w:rPr>
+          <w:rFonts w:ascii="Arial" w:hAnsi="Arial" w:cs="Arial"/>
+          <w:b/>
+          <w:bCs/>
+          <w:sz w:val="23"/>
+          <w:szCs w:val="23"/>
+        </w:rPr>
+        <w:t>Req</w:t>
+      </w:r>
+      <w:proofErr w:type="spellEnd"/>
+      <w:r>
+        <w:rPr>
+          <w:rFonts w:ascii="Arial" w:hAnsi="Arial" w:cs="Arial"/>
+          <w:b/>
+          <w:bCs/>
+          <w:sz w:val="23"/>
+          <w:szCs w:val="23"/>
+        </w:rPr>
+        <w:t xml:space="preserve"> 24</w:t>
+      </w:r>
+    </w:p>
+    <w:p>
+      <w:pPr>
+        <w:autoSpaceDE w:val="0"/>
+        <w:autoSpaceDN w:val="0"/>
+        <w:adjustRightInd w:val="0"/>
+        <w:spacing w:after="0" w:line="240" w:lineRule="auto"/>
+        <w:rPr>
+          <w:rFonts w:ascii="Arial" w:hAnsi="Arial" w:cs="Arial"/>
+          <w:sz w:val="23"/>
+          <w:szCs w:val="23"/>
+        </w:rPr>
+      </w:pPr>
+      <w:r>
+        <w:rPr>
+          <w:rFonts w:ascii="Arial" w:hAnsi="Arial" w:cs="Arial"/>
+          <w:sz w:val="23"/>
+          <w:szCs w:val="23"/>
+        </w:rPr>
+        <w:t>En la agenda se tendrán las opciones: dar turno, bloquear/desbloquear</w:t>
+      </w:r>
+      <w:r>
+        <w:rPr>
+          <w:rFonts w:ascii="Arial" w:hAnsi="Arial" w:cs="Arial"/>
+          <w:sz w:val="23"/>
+          <w:szCs w:val="23"/>
+        </w:rPr>
+        <w:t xml:space="preserve"> </w:t>
+      </w:r>
+      <w:r>
+        <w:rPr>
+          <w:rFonts w:ascii="Arial" w:hAnsi="Arial" w:cs="Arial"/>
+          <w:sz w:val="23"/>
+          <w:szCs w:val="23"/>
+        </w:rPr>
+        <w:t>turno, una lista desplegable con los médicos disponibles (sólo se ve la</w:t>
+      </w:r>
+      <w:r>
+        <w:rPr>
+          <w:rFonts w:ascii="Arial" w:hAnsi="Arial" w:cs="Arial"/>
+          <w:sz w:val="23"/>
+          <w:szCs w:val="23"/>
+        </w:rPr>
+        <w:t xml:space="preserve"> </w:t>
+      </w:r>
+      <w:r>
+        <w:rPr>
+          <w:rFonts w:ascii="Arial" w:hAnsi="Arial" w:cs="Arial"/>
+          <w:sz w:val="23"/>
+          <w:szCs w:val="23"/>
+        </w:rPr>
+        <w:t>agenda del que esté seleccionado); otra con las especialidades</w:t>
+      </w:r>
+      <w:r>
+        <w:rPr>
+          <w:rFonts w:ascii="Arial" w:hAnsi="Arial" w:cs="Arial"/>
+          <w:sz w:val="23"/>
+          <w:szCs w:val="23"/>
+        </w:rPr>
+        <w:t xml:space="preserve"> </w:t>
+      </w:r>
+      <w:r>
+        <w:rPr>
+          <w:rFonts w:ascii="Arial" w:hAnsi="Arial" w:cs="Arial"/>
+          <w:sz w:val="23"/>
+          <w:szCs w:val="23"/>
+        </w:rPr>
+        <w:t>disponibles y otra con las acciones médicas disponibles. También se verá</w:t>
+      </w:r>
+      <w:r>
+        <w:rPr>
+          <w:rFonts w:ascii="Arial" w:hAnsi="Arial" w:cs="Arial"/>
+          <w:sz w:val="23"/>
+          <w:szCs w:val="23"/>
+        </w:rPr>
+        <w:t xml:space="preserve"> un calendario, donde se podrá elegir una fecha determinada, y se mostrará la agenda del médico correspondiente al día elegido.</w:t>
+      </w:r>
+    </w:p>
+    <w:p>
+      <w:pPr>
+        <w:autoSpaceDE w:val="0"/>
+        <w:autoSpaceDN w:val="0"/>
+        <w:adjustRightInd w:val="0"/>
+        <w:spacing w:after="0" w:line="240" w:lineRule="auto"/>
+        <w:rPr>
+          <w:rFonts w:ascii="Arial" w:hAnsi="Arial" w:cs="Arial"/>
+          <w:sz w:val="23"/>
+          <w:szCs w:val="23"/>
+        </w:rPr>
+      </w:pPr>
+    </w:p>
+    <w:p>
+      <w:pPr>
+        <w:autoSpaceDE w:val="0"/>
+        <w:autoSpaceDN w:val="0"/>
+        <w:adjustRightInd w:val="0"/>
+        <w:spacing w:after="0" w:line="240" w:lineRule="auto"/>
+        <w:rPr>
+          <w:rFonts w:ascii="Arial" w:hAnsi="Arial" w:cs="Arial"/>
+          <w:b/>
+          <w:bCs/>
+          <w:sz w:val="23"/>
+          <w:szCs w:val="23"/>
+        </w:rPr>
+      </w:pPr>
+      <w:proofErr w:type="spellStart"/>
+      <w:r>
+        <w:rPr>
+          <w:rFonts w:ascii="Arial" w:hAnsi="Arial" w:cs="Arial"/>
+          <w:b/>
+          <w:bCs/>
+          <w:sz w:val="23"/>
+          <w:szCs w:val="23"/>
+        </w:rPr>
+        <w:t>Req</w:t>
+      </w:r>
+      <w:proofErr w:type="spellEnd"/>
+      <w:r>
+        <w:rPr>
+          <w:rFonts w:ascii="Arial" w:hAnsi="Arial" w:cs="Arial"/>
+          <w:b/>
+          <w:bCs/>
+          <w:sz w:val="23"/>
+          <w:szCs w:val="23"/>
+        </w:rPr>
+        <w:t xml:space="preserve"> 25</w:t>
+      </w:r>
+    </w:p>
+    <w:p>
+      <w:pPr>
+        <w:autoSpaceDE w:val="0"/>
+        <w:autoSpaceDN w:val="0"/>
+        <w:adjustRightInd w:val="0"/>
+        <w:spacing w:after="0" w:line="240" w:lineRule="auto"/>
+        <w:rPr>
+          <w:rFonts w:ascii="Arial" w:hAnsi="Arial" w:cs="Arial"/>
+          <w:sz w:val="23"/>
+          <w:szCs w:val="23"/>
+        </w:rPr>
+      </w:pPr>
+      <w:r>
+        <w:rPr>
+          <w:rFonts w:ascii="Arial" w:hAnsi="Arial" w:cs="Arial"/>
+          <w:sz w:val="23"/>
+          <w:szCs w:val="23"/>
+        </w:rPr>
+        <w:t>La agenda permite a cada médico bloquear turnos de tal forma que no se puedan dar citas en ese día y así quedar reservado. También existirá la opción desbloquear turno.</w:t>
+      </w:r>
+    </w:p>
+    <w:p>
+      <w:pPr>
+        <w:autoSpaceDE w:val="0"/>
+        <w:autoSpaceDN w:val="0"/>
+        <w:adjustRightInd w:val="0"/>
+        <w:spacing w:after="0" w:line="240" w:lineRule="auto"/>
+        <w:rPr>
+          <w:rFonts w:ascii="Arial" w:hAnsi="Arial" w:cs="Arial"/>
+          <w:sz w:val="23"/>
+          <w:szCs w:val="23"/>
+        </w:rPr>
+      </w:pPr>
+    </w:p>
+    <w:p>
+      <w:pPr>
+        <w:autoSpaceDE w:val="0"/>
+        <w:autoSpaceDN w:val="0"/>
+        <w:adjustRightInd w:val="0"/>
+        <w:spacing w:after="0" w:line="240" w:lineRule="auto"/>
+        <w:rPr>
+          <w:rFonts w:ascii="Arial" w:hAnsi="Arial" w:cs="Arial"/>
+          <w:b/>
+          <w:bCs/>
+          <w:sz w:val="23"/>
+          <w:szCs w:val="23"/>
+        </w:rPr>
+      </w:pPr>
+      <w:proofErr w:type="spellStart"/>
+      <w:r>
+        <w:rPr>
+          <w:rFonts w:ascii="Arial" w:hAnsi="Arial" w:cs="Arial"/>
+          <w:b/>
+          <w:bCs/>
+          <w:sz w:val="23"/>
+          <w:szCs w:val="23"/>
+        </w:rPr>
+        <w:t>Req</w:t>
+      </w:r>
+      <w:proofErr w:type="spellEnd"/>
+      <w:r>
+        <w:rPr>
+          <w:rFonts w:ascii="Arial" w:hAnsi="Arial" w:cs="Arial"/>
+          <w:b/>
+          <w:bCs/>
+          <w:sz w:val="23"/>
+          <w:szCs w:val="23"/>
+        </w:rPr>
+        <w:t xml:space="preserve"> 26</w:t>
+      </w:r>
+    </w:p>
+    <w:p>
+      <w:pPr>
+        <w:autoSpaceDE w:val="0"/>
+        <w:autoSpaceDN w:val="0"/>
+        <w:adjustRightInd w:val="0"/>
+        <w:spacing w:after="0" w:line="240" w:lineRule="auto"/>
+        <w:rPr>
+          <w:rFonts w:ascii="Arial" w:hAnsi="Arial" w:cs="Arial"/>
+          <w:sz w:val="23"/>
+          <w:szCs w:val="23"/>
+        </w:rPr>
+      </w:pPr>
+      <w:r>
+        <w:rPr>
+          <w:rFonts w:ascii="Arial" w:hAnsi="Arial" w:cs="Arial"/>
+          <w:sz w:val="23"/>
+          <w:szCs w:val="23"/>
+        </w:rPr>
+        <w:t>El usuario también podrá emitir informes o listados. Algunos listados que se pueden emitir son:</w:t>
+      </w:r>
+    </w:p>
+    <w:p>
+      <w:pPr>
+        <w:autoSpaceDE w:val="0"/>
+        <w:autoSpaceDN w:val="0"/>
+        <w:adjustRightInd w:val="0"/>
+        <w:spacing w:after="0" w:line="240" w:lineRule="auto"/>
+        <w:rPr>
+          <w:rFonts w:ascii="Arial" w:hAnsi="Arial" w:cs="Arial"/>
+          <w:sz w:val="23"/>
+          <w:szCs w:val="23"/>
+        </w:rPr>
+      </w:pPr>
+      <w:r>
+        <w:rPr>
+          <w:rFonts w:ascii="SymbolMT" w:eastAsia="SymbolMT" w:hAnsi="Arial" w:cs="SymbolMT"/>
+          <w:sz w:val="23"/>
+          <w:szCs w:val="23"/>
+        </w:rPr>
+        <w:t></w:t>
+      </w:r>
+      <w:r>
+        <w:rPr>
+          <w:rFonts w:ascii="SymbolMT" w:eastAsia="SymbolMT" w:hAnsi="Arial" w:cs="SymbolMT"/>
+          <w:sz w:val="23"/>
+          <w:szCs w:val="23"/>
+        </w:rPr>
+        <w:t xml:space="preserve"> </w:t>
+      </w:r>
+      <w:r>
+        <w:rPr>
+          <w:rFonts w:ascii="Arial" w:hAnsi="Arial" w:cs="Arial"/>
+          <w:sz w:val="23"/>
+          <w:szCs w:val="23"/>
+        </w:rPr>
+        <w:t>Pacientes citados en el día.</w:t>
+      </w:r>
+    </w:p>
+    <w:p>
+      <w:pPr>
+        <w:autoSpaceDE w:val="0"/>
+        <w:autoSpaceDN w:val="0"/>
+        <w:adjustRightInd w:val="0"/>
+        <w:spacing w:after="0" w:line="240" w:lineRule="auto"/>
+        <w:rPr>
+          <w:rFonts w:ascii="Arial" w:hAnsi="Arial" w:cs="Arial"/>
+          <w:sz w:val="23"/>
+          <w:szCs w:val="23"/>
+        </w:rPr>
+      </w:pPr>
+      <w:r>
+        <w:rPr>
+          <w:rFonts w:ascii="SymbolMT" w:eastAsia="SymbolMT" w:hAnsi="Arial" w:cs="SymbolMT"/>
+          <w:sz w:val="23"/>
+          <w:szCs w:val="23"/>
+        </w:rPr>
+        <w:t></w:t>
+      </w:r>
+      <w:r>
+        <w:rPr>
+          <w:rFonts w:ascii="SymbolMT" w:eastAsia="SymbolMT" w:hAnsi="Arial" w:cs="SymbolMT"/>
+          <w:sz w:val="23"/>
+          <w:szCs w:val="23"/>
+        </w:rPr>
+        <w:t xml:space="preserve"> </w:t>
+      </w:r>
+      <w:r>
+        <w:rPr>
+          <w:rFonts w:ascii="Arial" w:hAnsi="Arial" w:cs="Arial"/>
+          <w:sz w:val="23"/>
+          <w:szCs w:val="23"/>
+        </w:rPr>
+        <w:t>Pacientes por profesional, a atender en un rango de fechas.</w:t>
+      </w:r>
+    </w:p>
+    <w:p>
+      <w:pPr>
+        <w:autoSpaceDE w:val="0"/>
+        <w:autoSpaceDN w:val="0"/>
+        <w:adjustRightInd w:val="0"/>
+        <w:spacing w:after="0" w:line="240" w:lineRule="auto"/>
+        <w:rPr>
+          <w:rFonts w:ascii="Arial" w:hAnsi="Arial" w:cs="Arial"/>
+          <w:sz w:val="23"/>
+          <w:szCs w:val="23"/>
+        </w:rPr>
+      </w:pPr>
+      <w:r>
+        <w:rPr>
+          <w:rFonts w:ascii="SymbolMT" w:eastAsia="SymbolMT" w:hAnsi="Arial" w:cs="SymbolMT"/>
+          <w:sz w:val="23"/>
+          <w:szCs w:val="23"/>
+        </w:rPr>
+        <w:t></w:t>
+      </w:r>
+      <w:r>
+        <w:rPr>
+          <w:rFonts w:ascii="SymbolMT" w:eastAsia="SymbolMT" w:hAnsi="Arial" w:cs="SymbolMT"/>
+          <w:sz w:val="23"/>
+          <w:szCs w:val="23"/>
+        </w:rPr>
+        <w:t xml:space="preserve"> </w:t>
+      </w:r>
+      <w:r>
+        <w:rPr>
+          <w:rFonts w:ascii="Arial" w:hAnsi="Arial" w:cs="Arial"/>
+          <w:sz w:val="23"/>
+          <w:szCs w:val="23"/>
+        </w:rPr>
+        <w:t>Pacientes por Obra Social, a atender en un rango de fechas.</w:t>
+      </w:r>
+    </w:p>
+    <w:p>
+      <w:pPr>
+        <w:autoSpaceDE w:val="0"/>
+        <w:autoSpaceDN w:val="0"/>
+        <w:adjustRightInd w:val="0"/>
+        <w:spacing w:after="0" w:line="240" w:lineRule="auto"/>
+        <w:rPr>
+          <w:rFonts w:ascii="Arial" w:hAnsi="Arial" w:cs="Arial"/>
+          <w:sz w:val="23"/>
+          <w:szCs w:val="23"/>
+        </w:rPr>
+      </w:pPr>
+      <w:r>
+        <w:rPr>
+          <w:rFonts w:ascii="SymbolMT" w:eastAsia="SymbolMT" w:hAnsi="Arial" w:cs="SymbolMT"/>
+          <w:sz w:val="23"/>
+          <w:szCs w:val="23"/>
+        </w:rPr>
+        <w:t></w:t>
+      </w:r>
+      <w:r>
+        <w:rPr>
+          <w:rFonts w:ascii="SymbolMT" w:eastAsia="SymbolMT" w:hAnsi="Arial" w:cs="SymbolMT"/>
+          <w:sz w:val="23"/>
+          <w:szCs w:val="23"/>
+        </w:rPr>
+        <w:t xml:space="preserve"> </w:t>
+      </w:r>
+      <w:r>
+        <w:rPr>
+          <w:rFonts w:ascii="Arial" w:hAnsi="Arial" w:cs="Arial"/>
+          <w:sz w:val="23"/>
+          <w:szCs w:val="23"/>
+        </w:rPr>
+        <w:t>Profesionales disponibles en el día</w:t>
+      </w:r>
+    </w:p>
+    <w:p>
+      <w:pPr>
+        <w:autoSpaceDE w:val="0"/>
+        <w:autoSpaceDN w:val="0"/>
+        <w:adjustRightInd w:val="0"/>
+        <w:spacing w:after="0" w:line="240" w:lineRule="auto"/>
+        <w:rPr>
+          <w:rFonts w:ascii="Arial" w:hAnsi="Arial" w:cs="Arial"/>
+          <w:sz w:val="23"/>
+          <w:szCs w:val="23"/>
+        </w:rPr>
+      </w:pPr>
+      <w:r>
+        <w:rPr>
+          <w:rFonts w:ascii="SymbolMT" w:eastAsia="SymbolMT" w:hAnsi="Arial" w:cs="SymbolMT"/>
+          <w:sz w:val="23"/>
+          <w:szCs w:val="23"/>
+        </w:rPr>
+        <w:t></w:t>
+      </w:r>
+      <w:r>
+        <w:rPr>
+          <w:rFonts w:ascii="SymbolMT" w:eastAsia="SymbolMT" w:hAnsi="Arial" w:cs="SymbolMT"/>
+          <w:sz w:val="23"/>
+          <w:szCs w:val="23"/>
+        </w:rPr>
+        <w:t xml:space="preserve"> </w:t>
+      </w:r>
+      <w:r>
+        <w:rPr>
+          <w:rFonts w:ascii="Arial" w:hAnsi="Arial" w:cs="Arial"/>
+          <w:sz w:val="23"/>
+          <w:szCs w:val="23"/>
+        </w:rPr>
+        <w:t>Profesionales por especialidad</w:t>
+      </w:r>
+    </w:p>
+    <w:p>
+      <w:pPr>
+        <w:autoSpaceDE w:val="0"/>
+        <w:autoSpaceDN w:val="0"/>
+        <w:adjustRightInd w:val="0"/>
+        <w:spacing w:after="0" w:line="240" w:lineRule="auto"/>
+        <w:rPr>
+          <w:rFonts w:ascii="Arial" w:hAnsi="Arial" w:cs="Arial"/>
+          <w:sz w:val="23"/>
+          <w:szCs w:val="23"/>
+        </w:rPr>
+      </w:pPr>
+      <w:r>
+        <w:rPr>
+          <w:rFonts w:ascii="SymbolMT" w:eastAsia="SymbolMT" w:hAnsi="Arial" w:cs="SymbolMT"/>
+          <w:sz w:val="23"/>
+          <w:szCs w:val="23"/>
+        </w:rPr>
+        <w:t></w:t>
+      </w:r>
+      <w:r>
+        <w:rPr>
+          <w:rFonts w:ascii="SymbolMT" w:eastAsia="SymbolMT" w:hAnsi="Arial" w:cs="SymbolMT"/>
+          <w:sz w:val="23"/>
+          <w:szCs w:val="23"/>
+        </w:rPr>
+        <w:t xml:space="preserve"> </w:t>
+      </w:r>
+      <w:r>
+        <w:rPr>
+          <w:rFonts w:ascii="Arial" w:hAnsi="Arial" w:cs="Arial"/>
+          <w:sz w:val="23"/>
+          <w:szCs w:val="23"/>
+        </w:rPr>
+        <w:t>Profesionales por acción médica.</w:t>
+      </w:r>
+    </w:p>
+    <w:p>
+      <w:pPr>
+        <w:autoSpaceDE w:val="0"/>
+        <w:autoSpaceDN w:val="0"/>
+        <w:adjustRightInd w:val="0"/>
+        <w:spacing w:after="0" w:line="240" w:lineRule="auto"/>
+        <w:rPr>
+          <w:rFonts w:ascii="Arial" w:hAnsi="Arial" w:cs="Arial"/>
+          <w:sz w:val="23"/>
+          <w:szCs w:val="23"/>
+        </w:rPr>
+      </w:pPr>
+    </w:p>
+    <w:p>
+      <w:pPr>
+        <w:autoSpaceDE w:val="0"/>
+        <w:autoSpaceDN w:val="0"/>
+        <w:adjustRightInd w:val="0"/>
+        <w:spacing w:after="0" w:line="240" w:lineRule="auto"/>
+        <w:rPr>
+          <w:rFonts w:ascii="Arial" w:hAnsi="Arial" w:cs="Arial"/>
+          <w:b/>
+          <w:bCs/>
+          <w:sz w:val="23"/>
+          <w:szCs w:val="23"/>
+        </w:rPr>
+      </w:pPr>
+      <w:proofErr w:type="spellStart"/>
+      <w:r>
+        <w:rPr>
+          <w:rFonts w:ascii="Arial" w:hAnsi="Arial" w:cs="Arial"/>
+          <w:b/>
+          <w:bCs/>
+          <w:sz w:val="23"/>
+          <w:szCs w:val="23"/>
+        </w:rPr>
+        <w:t>Req</w:t>
+      </w:r>
+      <w:proofErr w:type="spellEnd"/>
+      <w:r>
+        <w:rPr>
+          <w:rFonts w:ascii="Arial" w:hAnsi="Arial" w:cs="Arial"/>
+          <w:b/>
+          <w:bCs/>
+          <w:sz w:val="23"/>
+          <w:szCs w:val="23"/>
+        </w:rPr>
+        <w:t xml:space="preserve"> 27 Bloqueo de días / turnos</w:t>
+      </w:r>
+    </w:p>
+    <w:p>
+      <w:pPr>
+        <w:autoSpaceDE w:val="0"/>
+        <w:autoSpaceDN w:val="0"/>
+        <w:adjustRightInd w:val="0"/>
+        <w:spacing w:after="0" w:line="240" w:lineRule="auto"/>
+        <w:rPr>
+          <w:rFonts w:ascii="Arial" w:hAnsi="Arial" w:cs="Arial"/>
+          <w:sz w:val="23"/>
+          <w:szCs w:val="23"/>
+        </w:rPr>
+      </w:pPr>
+      <w:r>
+        <w:rPr>
+          <w:rFonts w:ascii="Arial" w:hAnsi="Arial" w:cs="Arial"/>
+          <w:sz w:val="23"/>
+          <w:szCs w:val="23"/>
+        </w:rPr>
+        <w:lastRenderedPageBreak/>
+        <w:t>Durante el transcurso del período los médicos pueden decidir no atender ciertos días por algún motivo, (por ejemplo: asistencia a un Congreso, enfermedad, etc.) en ese caso deberá poder bloquea los días necesarios. En el caso que hubiese turnos asignados para los días bloqueados, se listarán los pacientes que habrá que avisar de la suspensión de la consulta y asignarles otro turno, o en algún caso buscar a otro profesional con la misma especialidad para que lo reemplace, pero siempre avisándole al paciente y que decida si acepta el cambio de profesional o cambia el turno. Al bloquear el día, no se pueden asignar turnos en esa fecha.</w:t>
       </w:r>
     </w:p>
     <w:p>
@@ -4454,42 +5970,50 @@
         <w:pStyle w:val="Ttulo1"/>
       </w:pPr>
       <w:r>
-        <w:t>6 Proceso de Asignación de los turnos</w:t>
-      </w:r>
-    </w:p>
-    <w:p>
-      <w:pPr>
-        <w:autoSpaceDE w:val="0"/>
-        <w:autoSpaceDN w:val="0"/>
-        <w:adjustRightInd w:val="0"/>
-        <w:spacing w:after="0" w:line="240" w:lineRule="auto"/>
-        <w:rPr>
-          <w:rFonts w:ascii="Arial" w:hAnsi="Arial" w:cs="Arial"/>
-          <w:sz w:val="23"/>
-          <w:szCs w:val="23"/>
-        </w:rPr>
-      </w:pPr>
-      <w:r>
-        <w:rPr>
-          <w:rFonts w:ascii="Arial" w:hAnsi="Arial" w:cs="Arial"/>
-          <w:sz w:val="23"/>
-          <w:szCs w:val="23"/>
-        </w:rPr>
-        <w:t>Los turnos se otorgan diferenciando en dos clases de pacientes:</w:t>
-      </w:r>
-    </w:p>
-    <w:p>
-      <w:pPr>
-        <w:autoSpaceDE w:val="0"/>
-        <w:autoSpaceDN w:val="0"/>
-        <w:adjustRightInd w:val="0"/>
-        <w:spacing w:after="0" w:line="240" w:lineRule="auto"/>
-        <w:rPr>
-          <w:rFonts w:ascii="Arial" w:hAnsi="Arial" w:cs="Arial"/>
-          <w:sz w:val="23"/>
-          <w:szCs w:val="23"/>
-        </w:rPr>
-      </w:pPr>
+        <w:t>7 Emisión de Informes</w:t>
+      </w:r>
+    </w:p>
+    <w:p>
+      <w:pPr>
+        <w:autoSpaceDE w:val="0"/>
+        <w:autoSpaceDN w:val="0"/>
+        <w:adjustRightInd w:val="0"/>
+        <w:spacing w:after="0" w:line="240" w:lineRule="auto"/>
+        <w:rPr>
+          <w:rFonts w:ascii="Arial" w:hAnsi="Arial" w:cs="Arial"/>
+          <w:sz w:val="23"/>
+          <w:szCs w:val="23"/>
+        </w:rPr>
+      </w:pPr>
+      <w:r>
+        <w:rPr>
+          <w:rFonts w:ascii="Arial" w:hAnsi="Arial" w:cs="Arial"/>
+          <w:sz w:val="23"/>
+          <w:szCs w:val="23"/>
+        </w:rPr>
+        <w:t>Los informes serán los siguientes:</w:t>
+      </w:r>
+    </w:p>
+    <w:p>
+      <w:pPr>
+        <w:autoSpaceDE w:val="0"/>
+        <w:autoSpaceDN w:val="0"/>
+        <w:adjustRightInd w:val="0"/>
+        <w:spacing w:after="0" w:line="240" w:lineRule="auto"/>
+        <w:rPr>
+          <w:rFonts w:ascii="Arial" w:hAnsi="Arial" w:cs="Arial"/>
+          <w:sz w:val="23"/>
+          <w:szCs w:val="23"/>
+        </w:rPr>
+      </w:pPr>
+    </w:p>
+    <w:p>
+      <w:pPr>
+        <w:pStyle w:val="Ttulo2"/>
+      </w:pPr>
+      <w:r>
+        <w:t>Listados de Pacientes</w:t>
+      </w:r>
     </w:p>
     <w:p>
       <w:pPr>
@@ -4505,7 +6029,6 @@
           <w:szCs w:val="23"/>
         </w:rPr>
       </w:pPr>
-      <w:proofErr w:type="spellStart"/>
       <w:r>
         <w:rPr>
           <w:rFonts w:ascii="Arial" w:hAnsi="Arial" w:cs="Arial"/>
@@ -4514,1527 +6037,6 @@
           <w:sz w:val="23"/>
           <w:szCs w:val="23"/>
         </w:rPr>
-        <w:t>Req</w:t>
-      </w:r>
-      <w:proofErr w:type="spellEnd"/>
-      <w:r>
-        <w:rPr>
-          <w:rFonts w:ascii="Arial" w:hAnsi="Arial" w:cs="Arial"/>
-          <w:b/>
-          <w:bCs/>
-          <w:sz w:val="23"/>
-          <w:szCs w:val="23"/>
-        </w:rPr>
-        <w:t xml:space="preserve"> 19 Pacientes que vienen por primera vez:</w:t>
-      </w:r>
-    </w:p>
-    <w:p>
-      <w:pPr>
-        <w:autoSpaceDE w:val="0"/>
-        <w:autoSpaceDN w:val="0"/>
-        <w:adjustRightInd w:val="0"/>
-        <w:spacing w:after="0" w:line="240" w:lineRule="auto"/>
-        <w:rPr>
-          <w:rFonts w:ascii="Arial" w:hAnsi="Arial" w:cs="Arial"/>
-          <w:sz w:val="23"/>
-          <w:szCs w:val="23"/>
-        </w:rPr>
-      </w:pPr>
-      <w:r>
-        <w:rPr>
-          <w:rFonts w:ascii="Arial" w:hAnsi="Arial" w:cs="Arial"/>
-          <w:sz w:val="23"/>
-          <w:szCs w:val="23"/>
-        </w:rPr>
-        <w:t>Se le solicitan todos los datos personales:</w:t>
-      </w:r>
-    </w:p>
-    <w:p>
-      <w:pPr>
-        <w:autoSpaceDE w:val="0"/>
-        <w:autoSpaceDN w:val="0"/>
-        <w:adjustRightInd w:val="0"/>
-        <w:spacing w:after="0" w:line="240" w:lineRule="auto"/>
-        <w:rPr>
-          <w:rFonts w:ascii="Arial" w:hAnsi="Arial" w:cs="Arial"/>
-          <w:sz w:val="23"/>
-          <w:szCs w:val="23"/>
-        </w:rPr>
-      </w:pPr>
-      <w:r>
-        <w:rPr>
-          <w:rFonts w:ascii="SymbolMT" w:eastAsia="SymbolMT" w:hAnsi="Arial" w:cs="SymbolMT"/>
-          <w:sz w:val="23"/>
-          <w:szCs w:val="23"/>
-        </w:rPr>
-        <w:t></w:t>
-      </w:r>
-      <w:r>
-        <w:rPr>
-          <w:rFonts w:ascii="SymbolMT" w:eastAsia="SymbolMT" w:hAnsi="Arial" w:cs="SymbolMT"/>
-          <w:sz w:val="23"/>
-          <w:szCs w:val="23"/>
-        </w:rPr>
-        <w:t xml:space="preserve"> </w:t>
-      </w:r>
-      <w:r>
-        <w:rPr>
-          <w:rFonts w:ascii="Arial" w:hAnsi="Arial" w:cs="Arial"/>
-          <w:sz w:val="23"/>
-          <w:szCs w:val="23"/>
-        </w:rPr>
-        <w:t>Nombre y Apellido</w:t>
-      </w:r>
-    </w:p>
-    <w:p>
-      <w:pPr>
-        <w:autoSpaceDE w:val="0"/>
-        <w:autoSpaceDN w:val="0"/>
-        <w:adjustRightInd w:val="0"/>
-        <w:spacing w:after="0" w:line="240" w:lineRule="auto"/>
-        <w:rPr>
-          <w:rFonts w:ascii="Arial" w:hAnsi="Arial" w:cs="Arial"/>
-          <w:sz w:val="23"/>
-          <w:szCs w:val="23"/>
-        </w:rPr>
-      </w:pPr>
-      <w:r>
-        <w:rPr>
-          <w:rFonts w:ascii="SymbolMT" w:eastAsia="SymbolMT" w:hAnsi="Arial" w:cs="SymbolMT"/>
-          <w:sz w:val="23"/>
-          <w:szCs w:val="23"/>
-        </w:rPr>
-        <w:t></w:t>
-      </w:r>
-      <w:r>
-        <w:rPr>
-          <w:rFonts w:ascii="SymbolMT" w:eastAsia="SymbolMT" w:hAnsi="Arial" w:cs="SymbolMT"/>
-          <w:sz w:val="23"/>
-          <w:szCs w:val="23"/>
-        </w:rPr>
-        <w:t xml:space="preserve"> </w:t>
-      </w:r>
-      <w:r>
-        <w:rPr>
-          <w:rFonts w:ascii="Arial" w:hAnsi="Arial" w:cs="Arial"/>
-          <w:sz w:val="23"/>
-          <w:szCs w:val="23"/>
-        </w:rPr>
-        <w:t>Nº DNI</w:t>
-      </w:r>
-    </w:p>
-    <w:p>
-      <w:pPr>
-        <w:autoSpaceDE w:val="0"/>
-        <w:autoSpaceDN w:val="0"/>
-        <w:adjustRightInd w:val="0"/>
-        <w:spacing w:after="0" w:line="240" w:lineRule="auto"/>
-        <w:rPr>
-          <w:rFonts w:ascii="Arial" w:hAnsi="Arial" w:cs="Arial"/>
-          <w:sz w:val="23"/>
-          <w:szCs w:val="23"/>
-        </w:rPr>
-      </w:pPr>
-      <w:r>
-        <w:rPr>
-          <w:rFonts w:ascii="SymbolMT" w:eastAsia="SymbolMT" w:hAnsi="Arial" w:cs="SymbolMT"/>
-          <w:sz w:val="23"/>
-          <w:szCs w:val="23"/>
-        </w:rPr>
-        <w:t></w:t>
-      </w:r>
-      <w:r>
-        <w:rPr>
-          <w:rFonts w:ascii="SymbolMT" w:eastAsia="SymbolMT" w:hAnsi="Arial" w:cs="SymbolMT"/>
-          <w:sz w:val="23"/>
-          <w:szCs w:val="23"/>
-        </w:rPr>
-        <w:t xml:space="preserve"> </w:t>
-      </w:r>
-      <w:r>
-        <w:rPr>
-          <w:rFonts w:ascii="Arial" w:hAnsi="Arial" w:cs="Arial"/>
-          <w:sz w:val="23"/>
-          <w:szCs w:val="23"/>
-        </w:rPr>
-        <w:t>Fecha de nacimiento</w:t>
-      </w:r>
-    </w:p>
-    <w:p>
-      <w:pPr>
-        <w:autoSpaceDE w:val="0"/>
-        <w:autoSpaceDN w:val="0"/>
-        <w:adjustRightInd w:val="0"/>
-        <w:spacing w:after="0" w:line="240" w:lineRule="auto"/>
-        <w:rPr>
-          <w:rFonts w:ascii="Arial" w:hAnsi="Arial" w:cs="Arial"/>
-          <w:sz w:val="23"/>
-          <w:szCs w:val="23"/>
-        </w:rPr>
-      </w:pPr>
-      <w:r>
-        <w:rPr>
-          <w:rFonts w:ascii="SymbolMT" w:eastAsia="SymbolMT" w:hAnsi="Arial" w:cs="SymbolMT"/>
-          <w:sz w:val="23"/>
-          <w:szCs w:val="23"/>
-        </w:rPr>
-        <w:t></w:t>
-      </w:r>
-      <w:r>
-        <w:rPr>
-          <w:rFonts w:ascii="SymbolMT" w:eastAsia="SymbolMT" w:hAnsi="Arial" w:cs="SymbolMT"/>
-          <w:sz w:val="23"/>
-          <w:szCs w:val="23"/>
-        </w:rPr>
-        <w:t xml:space="preserve"> </w:t>
-      </w:r>
-      <w:r>
-        <w:rPr>
-          <w:rFonts w:ascii="Arial" w:hAnsi="Arial" w:cs="Arial"/>
-          <w:sz w:val="23"/>
-          <w:szCs w:val="23"/>
-        </w:rPr>
-        <w:t>Obra social</w:t>
-      </w:r>
-    </w:p>
-    <w:p>
-      <w:pPr>
-        <w:autoSpaceDE w:val="0"/>
-        <w:autoSpaceDN w:val="0"/>
-        <w:adjustRightInd w:val="0"/>
-        <w:spacing w:after="0" w:line="240" w:lineRule="auto"/>
-        <w:rPr>
-          <w:rFonts w:ascii="Arial" w:hAnsi="Arial" w:cs="Arial"/>
-          <w:sz w:val="23"/>
-          <w:szCs w:val="23"/>
-        </w:rPr>
-      </w:pPr>
-      <w:r>
-        <w:rPr>
-          <w:rFonts w:ascii="SymbolMT" w:eastAsia="SymbolMT" w:hAnsi="Arial" w:cs="SymbolMT"/>
-          <w:sz w:val="23"/>
-          <w:szCs w:val="23"/>
-        </w:rPr>
-        <w:t></w:t>
-      </w:r>
-      <w:r>
-        <w:rPr>
-          <w:rFonts w:ascii="SymbolMT" w:eastAsia="SymbolMT" w:hAnsi="Arial" w:cs="SymbolMT"/>
-          <w:sz w:val="23"/>
-          <w:szCs w:val="23"/>
-        </w:rPr>
-        <w:t xml:space="preserve"> </w:t>
-      </w:r>
-      <w:r>
-        <w:rPr>
-          <w:rFonts w:ascii="Arial" w:hAnsi="Arial" w:cs="Arial"/>
-          <w:sz w:val="23"/>
-          <w:szCs w:val="23"/>
-        </w:rPr>
-        <w:t>Nº afiliado Obra social</w:t>
-      </w:r>
-    </w:p>
-    <w:p>
-      <w:pPr>
-        <w:autoSpaceDE w:val="0"/>
-        <w:autoSpaceDN w:val="0"/>
-        <w:adjustRightInd w:val="0"/>
-        <w:spacing w:after="0" w:line="240" w:lineRule="auto"/>
-        <w:rPr>
-          <w:rFonts w:ascii="Arial" w:hAnsi="Arial" w:cs="Arial"/>
-          <w:sz w:val="23"/>
-          <w:szCs w:val="23"/>
-        </w:rPr>
-      </w:pPr>
-      <w:r>
-        <w:rPr>
-          <w:rFonts w:ascii="SymbolMT" w:eastAsia="SymbolMT" w:hAnsi="Arial" w:cs="SymbolMT"/>
-          <w:sz w:val="23"/>
-          <w:szCs w:val="23"/>
-        </w:rPr>
-        <w:t></w:t>
-      </w:r>
-      <w:r>
-        <w:rPr>
-          <w:rFonts w:ascii="SymbolMT" w:eastAsia="SymbolMT" w:hAnsi="Arial" w:cs="SymbolMT"/>
-          <w:sz w:val="23"/>
-          <w:szCs w:val="23"/>
-        </w:rPr>
-        <w:t xml:space="preserve"> </w:t>
-      </w:r>
-      <w:r>
-        <w:rPr>
-          <w:rFonts w:ascii="Arial" w:hAnsi="Arial" w:cs="Arial"/>
-          <w:sz w:val="23"/>
-          <w:szCs w:val="23"/>
-        </w:rPr>
-        <w:t>Nº Teléfono</w:t>
-      </w:r>
-    </w:p>
-    <w:p>
-      <w:pPr>
-        <w:autoSpaceDE w:val="0"/>
-        <w:autoSpaceDN w:val="0"/>
-        <w:adjustRightInd w:val="0"/>
-        <w:spacing w:after="0" w:line="240" w:lineRule="auto"/>
-        <w:rPr>
-          <w:rFonts w:ascii="Arial" w:hAnsi="Arial" w:cs="Arial"/>
-          <w:sz w:val="23"/>
-          <w:szCs w:val="23"/>
-        </w:rPr>
-      </w:pPr>
-      <w:r>
-        <w:rPr>
-          <w:rFonts w:ascii="SymbolMT" w:eastAsia="SymbolMT" w:hAnsi="Arial" w:cs="SymbolMT"/>
-          <w:sz w:val="23"/>
-          <w:szCs w:val="23"/>
-        </w:rPr>
-        <w:t></w:t>
-      </w:r>
-      <w:r>
-        <w:rPr>
-          <w:rFonts w:ascii="SymbolMT" w:eastAsia="SymbolMT" w:hAnsi="Arial" w:cs="SymbolMT"/>
-          <w:sz w:val="23"/>
-          <w:szCs w:val="23"/>
-        </w:rPr>
-        <w:t xml:space="preserve"> </w:t>
-      </w:r>
-      <w:r>
-        <w:rPr>
-          <w:rFonts w:ascii="Arial" w:hAnsi="Arial" w:cs="Arial"/>
-          <w:sz w:val="23"/>
-          <w:szCs w:val="23"/>
-        </w:rPr>
-        <w:t>E-mail</w:t>
-      </w:r>
-    </w:p>
-    <w:p>
-      <w:pPr>
-        <w:autoSpaceDE w:val="0"/>
-        <w:autoSpaceDN w:val="0"/>
-        <w:adjustRightInd w:val="0"/>
-        <w:spacing w:after="0" w:line="240" w:lineRule="auto"/>
-        <w:rPr>
-          <w:rFonts w:ascii="Arial" w:hAnsi="Arial" w:cs="Arial"/>
-          <w:sz w:val="23"/>
-          <w:szCs w:val="23"/>
-        </w:rPr>
-      </w:pPr>
-      <w:r>
-        <w:rPr>
-          <w:rFonts w:ascii="SymbolMT" w:eastAsia="SymbolMT" w:hAnsi="Arial" w:cs="SymbolMT"/>
-          <w:sz w:val="23"/>
-          <w:szCs w:val="23"/>
-        </w:rPr>
-        <w:t></w:t>
-      </w:r>
-      <w:r>
-        <w:rPr>
-          <w:rFonts w:ascii="SymbolMT" w:eastAsia="SymbolMT" w:hAnsi="Arial" w:cs="SymbolMT"/>
-          <w:sz w:val="23"/>
-          <w:szCs w:val="23"/>
-        </w:rPr>
-        <w:t xml:space="preserve"> </w:t>
-      </w:r>
-      <w:r>
-        <w:rPr>
-          <w:rFonts w:ascii="Arial" w:hAnsi="Arial" w:cs="Arial"/>
-          <w:sz w:val="23"/>
-          <w:szCs w:val="23"/>
-        </w:rPr>
-        <w:t>Dirección</w:t>
-      </w:r>
-    </w:p>
-    <w:p>
-      <w:pPr>
-        <w:autoSpaceDE w:val="0"/>
-        <w:autoSpaceDN w:val="0"/>
-        <w:adjustRightInd w:val="0"/>
-        <w:spacing w:after="0" w:line="240" w:lineRule="auto"/>
-        <w:rPr>
-          <w:rFonts w:ascii="Arial" w:hAnsi="Arial" w:cs="Arial"/>
-          <w:sz w:val="23"/>
-          <w:szCs w:val="23"/>
-        </w:rPr>
-      </w:pPr>
-      <w:r>
-        <w:rPr>
-          <w:rFonts w:ascii="SymbolMT" w:eastAsia="SymbolMT" w:hAnsi="Arial" w:cs="SymbolMT"/>
-          <w:sz w:val="23"/>
-          <w:szCs w:val="23"/>
-        </w:rPr>
-        <w:t></w:t>
-      </w:r>
-      <w:r>
-        <w:rPr>
-          <w:rFonts w:ascii="SymbolMT" w:eastAsia="SymbolMT" w:hAnsi="Arial" w:cs="SymbolMT"/>
-          <w:sz w:val="23"/>
-          <w:szCs w:val="23"/>
-        </w:rPr>
-        <w:t xml:space="preserve"> </w:t>
-      </w:r>
-      <w:r>
-        <w:rPr>
-          <w:rFonts w:ascii="Arial" w:hAnsi="Arial" w:cs="Arial"/>
-          <w:sz w:val="23"/>
-          <w:szCs w:val="23"/>
-        </w:rPr>
-        <w:t>Localidad</w:t>
-      </w:r>
-    </w:p>
-    <w:p>
-      <w:pPr>
-        <w:autoSpaceDE w:val="0"/>
-        <w:autoSpaceDN w:val="0"/>
-        <w:adjustRightInd w:val="0"/>
-        <w:spacing w:after="0" w:line="240" w:lineRule="auto"/>
-        <w:rPr>
-          <w:rFonts w:ascii="Arial" w:hAnsi="Arial" w:cs="Arial"/>
-          <w:sz w:val="23"/>
-          <w:szCs w:val="23"/>
-        </w:rPr>
-      </w:pPr>
-      <w:r>
-        <w:rPr>
-          <w:rFonts w:ascii="Arial" w:hAnsi="Arial" w:cs="Arial"/>
-          <w:sz w:val="23"/>
-          <w:szCs w:val="23"/>
-        </w:rPr>
-        <w:t>Una vez que se tienen estos datos, se les puede asignar un turno.</w:t>
-      </w:r>
-    </w:p>
-    <w:p>
-      <w:pPr>
-        <w:autoSpaceDE w:val="0"/>
-        <w:autoSpaceDN w:val="0"/>
-        <w:adjustRightInd w:val="0"/>
-        <w:spacing w:after="0" w:line="240" w:lineRule="auto"/>
-        <w:rPr>
-          <w:rFonts w:ascii="Arial" w:hAnsi="Arial" w:cs="Arial"/>
-          <w:sz w:val="23"/>
-          <w:szCs w:val="23"/>
-        </w:rPr>
-      </w:pPr>
-    </w:p>
-    <w:p>
-      <w:pPr>
-        <w:autoSpaceDE w:val="0"/>
-        <w:autoSpaceDN w:val="0"/>
-        <w:adjustRightInd w:val="0"/>
-        <w:spacing w:after="0" w:line="240" w:lineRule="auto"/>
-        <w:rPr>
-          <w:rFonts w:ascii="Arial" w:hAnsi="Arial" w:cs="Arial"/>
-          <w:b/>
-          <w:bCs/>
-          <w:sz w:val="23"/>
-          <w:szCs w:val="23"/>
-        </w:rPr>
-      </w:pPr>
-      <w:proofErr w:type="spellStart"/>
-      <w:r>
-        <w:rPr>
-          <w:rFonts w:ascii="Arial" w:hAnsi="Arial" w:cs="Arial"/>
-          <w:b/>
-          <w:bCs/>
-          <w:sz w:val="23"/>
-          <w:szCs w:val="23"/>
-        </w:rPr>
-        <w:t>Req</w:t>
-      </w:r>
-      <w:proofErr w:type="spellEnd"/>
-      <w:r>
-        <w:rPr>
-          <w:rFonts w:ascii="Arial" w:hAnsi="Arial" w:cs="Arial"/>
-          <w:b/>
-          <w:bCs/>
-          <w:sz w:val="23"/>
-          <w:szCs w:val="23"/>
-        </w:rPr>
-        <w:t xml:space="preserve"> 20 Pacientes que han concurrido con anterioridad:</w:t>
-      </w:r>
-    </w:p>
-    <w:p>
-      <w:pPr>
-        <w:autoSpaceDE w:val="0"/>
-        <w:autoSpaceDN w:val="0"/>
-        <w:adjustRightInd w:val="0"/>
-        <w:spacing w:after="0" w:line="240" w:lineRule="auto"/>
-        <w:rPr>
-          <w:rFonts w:ascii="Arial" w:hAnsi="Arial" w:cs="Arial"/>
-          <w:sz w:val="23"/>
-          <w:szCs w:val="23"/>
-        </w:rPr>
-      </w:pPr>
-      <w:r>
-        <w:rPr>
-          <w:rFonts w:ascii="Arial" w:hAnsi="Arial" w:cs="Arial"/>
-          <w:sz w:val="23"/>
-          <w:szCs w:val="23"/>
-        </w:rPr>
-        <w:t>En este caso no se le pedirán la totalidad de los datos, porque ya se los</w:t>
-      </w:r>
-      <w:r>
-        <w:rPr>
-          <w:rFonts w:ascii="Arial" w:hAnsi="Arial" w:cs="Arial"/>
-          <w:sz w:val="23"/>
-          <w:szCs w:val="23"/>
-        </w:rPr>
-        <w:t xml:space="preserve"> </w:t>
-      </w:r>
-      <w:r>
-        <w:rPr>
-          <w:rFonts w:ascii="Arial" w:hAnsi="Arial" w:cs="Arial"/>
-          <w:sz w:val="23"/>
-          <w:szCs w:val="23"/>
-        </w:rPr>
-        <w:t>tendrá en el sistema. Solo será necesario solicitarle nombre y apellido o</w:t>
-      </w:r>
-      <w:r>
-        <w:rPr>
-          <w:rFonts w:ascii="Arial" w:hAnsi="Arial" w:cs="Arial"/>
-          <w:sz w:val="23"/>
-          <w:szCs w:val="23"/>
-        </w:rPr>
-        <w:t xml:space="preserve"> </w:t>
-      </w:r>
-      <w:r>
-        <w:rPr>
-          <w:rFonts w:ascii="Arial" w:hAnsi="Arial" w:cs="Arial"/>
-          <w:sz w:val="23"/>
-          <w:szCs w:val="23"/>
-        </w:rPr>
-        <w:t>tipo y número de documento, para ubicar al paciente dentro del sistema.</w:t>
-      </w:r>
-      <w:r>
-        <w:rPr>
-          <w:rFonts w:ascii="Arial" w:hAnsi="Arial" w:cs="Arial"/>
-          <w:sz w:val="23"/>
-          <w:szCs w:val="23"/>
-        </w:rPr>
-        <w:t xml:space="preserve"> </w:t>
-      </w:r>
-    </w:p>
-    <w:p>
-      <w:pPr>
-        <w:autoSpaceDE w:val="0"/>
-        <w:autoSpaceDN w:val="0"/>
-        <w:adjustRightInd w:val="0"/>
-        <w:spacing w:after="0" w:line="240" w:lineRule="auto"/>
-        <w:rPr>
-          <w:rFonts w:ascii="Arial" w:hAnsi="Arial" w:cs="Arial"/>
-          <w:sz w:val="23"/>
-          <w:szCs w:val="23"/>
-        </w:rPr>
-      </w:pPr>
-    </w:p>
-    <w:p>
-      <w:pPr>
-        <w:autoSpaceDE w:val="0"/>
-        <w:autoSpaceDN w:val="0"/>
-        <w:adjustRightInd w:val="0"/>
-        <w:spacing w:after="0" w:line="240" w:lineRule="auto"/>
-        <w:rPr>
-          <w:rFonts w:ascii="Arial" w:hAnsi="Arial" w:cs="Arial"/>
-          <w:b/>
-          <w:bCs/>
-          <w:sz w:val="23"/>
-          <w:szCs w:val="23"/>
-        </w:rPr>
-      </w:pPr>
-      <w:proofErr w:type="spellStart"/>
-      <w:r>
-        <w:rPr>
-          <w:rFonts w:ascii="Arial" w:hAnsi="Arial" w:cs="Arial"/>
-          <w:b/>
-          <w:bCs/>
-          <w:sz w:val="23"/>
-          <w:szCs w:val="23"/>
-        </w:rPr>
-        <w:t>Req</w:t>
-      </w:r>
-      <w:proofErr w:type="spellEnd"/>
-      <w:r>
-        <w:rPr>
-          <w:rFonts w:ascii="Arial" w:hAnsi="Arial" w:cs="Arial"/>
-          <w:b/>
-          <w:bCs/>
-          <w:sz w:val="23"/>
-          <w:szCs w:val="23"/>
-        </w:rPr>
-        <w:t xml:space="preserve"> 21</w:t>
-      </w:r>
-    </w:p>
-    <w:p>
-      <w:pPr>
-        <w:autoSpaceDE w:val="0"/>
-        <w:autoSpaceDN w:val="0"/>
-        <w:adjustRightInd w:val="0"/>
-        <w:spacing w:after="0" w:line="240" w:lineRule="auto"/>
-        <w:rPr>
-          <w:rFonts w:ascii="Arial" w:hAnsi="Arial" w:cs="Arial"/>
-          <w:sz w:val="23"/>
-          <w:szCs w:val="23"/>
-        </w:rPr>
-      </w:pPr>
-      <w:r>
-        <w:rPr>
-          <w:rFonts w:ascii="Arial" w:hAnsi="Arial" w:cs="Arial"/>
-          <w:sz w:val="23"/>
-          <w:szCs w:val="23"/>
-        </w:rPr>
-        <w:t>Los pacientes podrán solicitar turnos para un médico en particular, para</w:t>
-      </w:r>
-      <w:r>
-        <w:rPr>
-          <w:rFonts w:ascii="Arial" w:hAnsi="Arial" w:cs="Arial"/>
-          <w:sz w:val="23"/>
-          <w:szCs w:val="23"/>
-        </w:rPr>
-        <w:t xml:space="preserve"> </w:t>
-      </w:r>
-      <w:r>
-        <w:rPr>
-          <w:rFonts w:ascii="Arial" w:hAnsi="Arial" w:cs="Arial"/>
-          <w:sz w:val="23"/>
-          <w:szCs w:val="23"/>
-        </w:rPr>
-        <w:t>algún médico de una especialidad o para una determinada acción médica.</w:t>
-      </w:r>
-      <w:r>
-        <w:rPr>
-          <w:rFonts w:ascii="Arial" w:hAnsi="Arial" w:cs="Arial"/>
-          <w:sz w:val="23"/>
-          <w:szCs w:val="23"/>
-        </w:rPr>
-        <w:t xml:space="preserve"> </w:t>
-      </w:r>
-    </w:p>
-    <w:p>
-      <w:pPr>
-        <w:autoSpaceDE w:val="0"/>
-        <w:autoSpaceDN w:val="0"/>
-        <w:adjustRightInd w:val="0"/>
-        <w:spacing w:after="0" w:line="240" w:lineRule="auto"/>
-        <w:rPr>
-          <w:rFonts w:ascii="Arial" w:hAnsi="Arial" w:cs="Arial"/>
-          <w:sz w:val="23"/>
-          <w:szCs w:val="23"/>
-        </w:rPr>
-      </w:pPr>
-      <w:r>
-        <w:rPr>
-          <w:rFonts w:ascii="Arial" w:hAnsi="Arial" w:cs="Arial"/>
-          <w:sz w:val="23"/>
-          <w:szCs w:val="23"/>
-        </w:rPr>
-        <w:t>En cualquiera de los tres casos el turno será dado para un determinado</w:t>
-      </w:r>
-      <w:r>
-        <w:rPr>
-          <w:rFonts w:ascii="Arial" w:hAnsi="Arial" w:cs="Arial"/>
-          <w:sz w:val="23"/>
-          <w:szCs w:val="23"/>
-        </w:rPr>
-        <w:t xml:space="preserve"> </w:t>
-      </w:r>
-      <w:r>
-        <w:rPr>
-          <w:rFonts w:ascii="Arial" w:hAnsi="Arial" w:cs="Arial"/>
-          <w:sz w:val="23"/>
-          <w:szCs w:val="23"/>
-        </w:rPr>
-        <w:t>médico, lo que varía es la forma de seleccionarlo. Si se ingresa una</w:t>
-      </w:r>
-      <w:r>
-        <w:rPr>
-          <w:rFonts w:ascii="Arial" w:hAnsi="Arial" w:cs="Arial"/>
-          <w:sz w:val="23"/>
-          <w:szCs w:val="23"/>
-        </w:rPr>
-        <w:t xml:space="preserve"> </w:t>
-      </w:r>
-      <w:r>
-        <w:rPr>
-          <w:rFonts w:ascii="Arial" w:hAnsi="Arial" w:cs="Arial"/>
-          <w:sz w:val="23"/>
-          <w:szCs w:val="23"/>
-        </w:rPr>
-        <w:t>especialidad o una acción médica, se podrá seleccionar entre los médicos</w:t>
-      </w:r>
-      <w:r>
-        <w:rPr>
-          <w:rFonts w:ascii="Arial" w:hAnsi="Arial" w:cs="Arial"/>
-          <w:sz w:val="23"/>
-          <w:szCs w:val="23"/>
-        </w:rPr>
-        <w:t xml:space="preserve"> </w:t>
-      </w:r>
-      <w:r>
-        <w:rPr>
-          <w:rFonts w:ascii="Arial" w:hAnsi="Arial" w:cs="Arial"/>
-          <w:sz w:val="23"/>
-          <w:szCs w:val="23"/>
-        </w:rPr>
-        <w:t>que tienen esa especialidad o que realizan esa acción médica.</w:t>
-      </w:r>
-    </w:p>
-    <w:p>
-      <w:pPr>
-        <w:autoSpaceDE w:val="0"/>
-        <w:autoSpaceDN w:val="0"/>
-        <w:adjustRightInd w:val="0"/>
-        <w:spacing w:after="0" w:line="240" w:lineRule="auto"/>
-        <w:rPr>
-          <w:rFonts w:ascii="Arial" w:hAnsi="Arial" w:cs="Arial"/>
-          <w:sz w:val="23"/>
-          <w:szCs w:val="23"/>
-        </w:rPr>
-      </w:pPr>
-    </w:p>
-    <w:p>
-      <w:pPr>
-        <w:autoSpaceDE w:val="0"/>
-        <w:autoSpaceDN w:val="0"/>
-        <w:adjustRightInd w:val="0"/>
-        <w:spacing w:after="0" w:line="240" w:lineRule="auto"/>
-        <w:rPr>
-          <w:rFonts w:ascii="Arial" w:hAnsi="Arial" w:cs="Arial"/>
-          <w:b/>
-          <w:bCs/>
-          <w:sz w:val="23"/>
-          <w:szCs w:val="23"/>
-        </w:rPr>
-      </w:pPr>
-      <w:proofErr w:type="spellStart"/>
-      <w:r>
-        <w:rPr>
-          <w:rFonts w:ascii="Arial" w:hAnsi="Arial" w:cs="Arial"/>
-          <w:b/>
-          <w:bCs/>
-          <w:sz w:val="23"/>
-          <w:szCs w:val="23"/>
-        </w:rPr>
-        <w:t>Req</w:t>
-      </w:r>
-      <w:proofErr w:type="spellEnd"/>
-      <w:r>
-        <w:rPr>
-          <w:rFonts w:ascii="Arial" w:hAnsi="Arial" w:cs="Arial"/>
-          <w:b/>
-          <w:bCs/>
-          <w:sz w:val="23"/>
-          <w:szCs w:val="23"/>
-        </w:rPr>
-        <w:t xml:space="preserve"> 22</w:t>
-      </w:r>
-    </w:p>
-    <w:p>
-      <w:pPr>
-        <w:autoSpaceDE w:val="0"/>
-        <w:autoSpaceDN w:val="0"/>
-        <w:adjustRightInd w:val="0"/>
-        <w:spacing w:after="0" w:line="240" w:lineRule="auto"/>
-        <w:rPr>
-          <w:rFonts w:ascii="Arial" w:hAnsi="Arial" w:cs="Arial"/>
-          <w:sz w:val="23"/>
-          <w:szCs w:val="23"/>
-        </w:rPr>
-      </w:pPr>
-      <w:r>
-        <w:rPr>
-          <w:rFonts w:ascii="Arial" w:hAnsi="Arial" w:cs="Arial"/>
-          <w:sz w:val="23"/>
-          <w:szCs w:val="23"/>
-        </w:rPr>
-        <w:t>El paciente podrá elegir el día y horario que le convenga, siempre que el</w:t>
-      </w:r>
-      <w:r>
-        <w:rPr>
-          <w:rFonts w:ascii="Arial" w:hAnsi="Arial" w:cs="Arial"/>
-          <w:sz w:val="23"/>
-          <w:szCs w:val="23"/>
-        </w:rPr>
-        <w:t xml:space="preserve"> </w:t>
-      </w:r>
-      <w:r>
-        <w:rPr>
-          <w:rFonts w:ascii="Arial" w:hAnsi="Arial" w:cs="Arial"/>
-          <w:sz w:val="23"/>
-          <w:szCs w:val="23"/>
-        </w:rPr>
-        <w:t>turno que elija esté en el horario de atención del médico y no haya sido</w:t>
-      </w:r>
-      <w:r>
-        <w:rPr>
-          <w:rFonts w:ascii="Arial" w:hAnsi="Arial" w:cs="Arial"/>
-          <w:sz w:val="23"/>
-          <w:szCs w:val="23"/>
-        </w:rPr>
-        <w:t xml:space="preserve"> </w:t>
-      </w:r>
-      <w:r>
-        <w:rPr>
-          <w:rFonts w:ascii="Arial" w:hAnsi="Arial" w:cs="Arial"/>
-          <w:sz w:val="23"/>
-          <w:szCs w:val="23"/>
-        </w:rPr>
-        <w:t>reservado por algún otro paciente previamente, y que el día no se</w:t>
-      </w:r>
-      <w:r>
-        <w:rPr>
-          <w:rFonts w:ascii="Arial" w:hAnsi="Arial" w:cs="Arial"/>
-          <w:sz w:val="23"/>
-          <w:szCs w:val="23"/>
-        </w:rPr>
-        <w:t xml:space="preserve"> </w:t>
-      </w:r>
-      <w:r>
-        <w:rPr>
-          <w:rFonts w:ascii="Arial" w:hAnsi="Arial" w:cs="Arial"/>
-          <w:sz w:val="23"/>
-          <w:szCs w:val="23"/>
-        </w:rPr>
-        <w:t>encuentre bloqueado.</w:t>
-      </w:r>
-    </w:p>
-    <w:p>
-      <w:pPr>
-        <w:autoSpaceDE w:val="0"/>
-        <w:autoSpaceDN w:val="0"/>
-        <w:adjustRightInd w:val="0"/>
-        <w:spacing w:after="0" w:line="240" w:lineRule="auto"/>
-        <w:rPr>
-          <w:rFonts w:ascii="Arial" w:hAnsi="Arial" w:cs="Arial"/>
-          <w:sz w:val="23"/>
-          <w:szCs w:val="23"/>
-        </w:rPr>
-      </w:pPr>
-    </w:p>
-    <w:p>
-      <w:pPr>
-        <w:autoSpaceDE w:val="0"/>
-        <w:autoSpaceDN w:val="0"/>
-        <w:adjustRightInd w:val="0"/>
-        <w:spacing w:after="0" w:line="240" w:lineRule="auto"/>
-        <w:rPr>
-          <w:rFonts w:ascii="Arial" w:hAnsi="Arial" w:cs="Arial"/>
-          <w:b/>
-          <w:bCs/>
-          <w:sz w:val="23"/>
-          <w:szCs w:val="23"/>
-        </w:rPr>
-      </w:pPr>
-      <w:proofErr w:type="spellStart"/>
-      <w:r>
-        <w:rPr>
-          <w:rFonts w:ascii="Arial" w:hAnsi="Arial" w:cs="Arial"/>
-          <w:b/>
-          <w:bCs/>
-          <w:sz w:val="23"/>
-          <w:szCs w:val="23"/>
-        </w:rPr>
-        <w:t>Req</w:t>
-      </w:r>
-      <w:proofErr w:type="spellEnd"/>
-      <w:r>
-        <w:rPr>
-          <w:rFonts w:ascii="Arial" w:hAnsi="Arial" w:cs="Arial"/>
-          <w:b/>
-          <w:bCs/>
-          <w:sz w:val="23"/>
-          <w:szCs w:val="23"/>
-        </w:rPr>
-        <w:t xml:space="preserve"> 23</w:t>
-      </w:r>
-    </w:p>
-    <w:p>
-      <w:pPr>
-        <w:autoSpaceDE w:val="0"/>
-        <w:autoSpaceDN w:val="0"/>
-        <w:adjustRightInd w:val="0"/>
-        <w:spacing w:after="0" w:line="240" w:lineRule="auto"/>
-        <w:rPr>
-          <w:rFonts w:ascii="Arial" w:hAnsi="Arial" w:cs="Arial"/>
-          <w:sz w:val="23"/>
-          <w:szCs w:val="23"/>
-        </w:rPr>
-      </w:pPr>
-      <w:r>
-        <w:rPr>
-          <w:rFonts w:ascii="Arial" w:hAnsi="Arial" w:cs="Arial"/>
-          <w:sz w:val="23"/>
-          <w:szCs w:val="23"/>
-        </w:rPr>
-        <w:lastRenderedPageBreak/>
-        <w:t>La agenda se utiliza para planificar las citas diarias de cada médico.</w:t>
-      </w:r>
-      <w:r>
-        <w:rPr>
-          <w:rFonts w:ascii="Arial" w:hAnsi="Arial" w:cs="Arial"/>
-          <w:sz w:val="23"/>
-          <w:szCs w:val="23"/>
-        </w:rPr>
-        <w:t xml:space="preserve"> </w:t>
-      </w:r>
-      <w:r>
-        <w:rPr>
-          <w:rFonts w:ascii="Arial" w:hAnsi="Arial" w:cs="Arial"/>
-          <w:sz w:val="23"/>
-          <w:szCs w:val="23"/>
-        </w:rPr>
-        <w:t>Desde la pantalla podrán ver los pacientes que tiene citados el médico en</w:t>
-      </w:r>
-      <w:r>
-        <w:rPr>
-          <w:rFonts w:ascii="Arial" w:hAnsi="Arial" w:cs="Arial"/>
-          <w:sz w:val="23"/>
-          <w:szCs w:val="23"/>
-        </w:rPr>
-        <w:t xml:space="preserve"> </w:t>
-      </w:r>
-      <w:r>
-        <w:rPr>
-          <w:rFonts w:ascii="Arial" w:hAnsi="Arial" w:cs="Arial"/>
-          <w:sz w:val="23"/>
-          <w:szCs w:val="23"/>
-        </w:rPr>
-        <w:t>el día.</w:t>
-      </w:r>
-    </w:p>
-    <w:p>
-      <w:pPr>
-        <w:autoSpaceDE w:val="0"/>
-        <w:autoSpaceDN w:val="0"/>
-        <w:adjustRightInd w:val="0"/>
-        <w:spacing w:after="0" w:line="240" w:lineRule="auto"/>
-        <w:rPr>
-          <w:rFonts w:ascii="Arial" w:hAnsi="Arial" w:cs="Arial"/>
-          <w:sz w:val="23"/>
-          <w:szCs w:val="23"/>
-        </w:rPr>
-      </w:pPr>
-    </w:p>
-    <w:p>
-      <w:pPr>
-        <w:autoSpaceDE w:val="0"/>
-        <w:autoSpaceDN w:val="0"/>
-        <w:adjustRightInd w:val="0"/>
-        <w:spacing w:after="0" w:line="240" w:lineRule="auto"/>
-        <w:rPr>
-          <w:rFonts w:ascii="Arial" w:hAnsi="Arial" w:cs="Arial"/>
-          <w:b/>
-          <w:bCs/>
-          <w:sz w:val="23"/>
-          <w:szCs w:val="23"/>
-        </w:rPr>
-      </w:pPr>
-      <w:proofErr w:type="spellStart"/>
-      <w:r>
-        <w:rPr>
-          <w:rFonts w:ascii="Arial" w:hAnsi="Arial" w:cs="Arial"/>
-          <w:b/>
-          <w:bCs/>
-          <w:sz w:val="23"/>
-          <w:szCs w:val="23"/>
-        </w:rPr>
-        <w:t>Req</w:t>
-      </w:r>
-      <w:proofErr w:type="spellEnd"/>
-      <w:r>
-        <w:rPr>
-          <w:rFonts w:ascii="Arial" w:hAnsi="Arial" w:cs="Arial"/>
-          <w:b/>
-          <w:bCs/>
-          <w:sz w:val="23"/>
-          <w:szCs w:val="23"/>
-        </w:rPr>
-        <w:t xml:space="preserve"> 24</w:t>
-      </w:r>
-    </w:p>
-    <w:p>
-      <w:pPr>
-        <w:autoSpaceDE w:val="0"/>
-        <w:autoSpaceDN w:val="0"/>
-        <w:adjustRightInd w:val="0"/>
-        <w:spacing w:after="0" w:line="240" w:lineRule="auto"/>
-        <w:rPr>
-          <w:rFonts w:ascii="Arial" w:hAnsi="Arial" w:cs="Arial"/>
-          <w:sz w:val="23"/>
-          <w:szCs w:val="23"/>
-        </w:rPr>
-      </w:pPr>
-      <w:r>
-        <w:rPr>
-          <w:rFonts w:ascii="Arial" w:hAnsi="Arial" w:cs="Arial"/>
-          <w:sz w:val="23"/>
-          <w:szCs w:val="23"/>
-        </w:rPr>
-        <w:t>En la agenda se tendrán las opciones: dar turno, bloquear/desbloquear</w:t>
-      </w:r>
-      <w:r>
-        <w:rPr>
-          <w:rFonts w:ascii="Arial" w:hAnsi="Arial" w:cs="Arial"/>
-          <w:sz w:val="23"/>
-          <w:szCs w:val="23"/>
-        </w:rPr>
-        <w:t xml:space="preserve"> </w:t>
-      </w:r>
-      <w:r>
-        <w:rPr>
-          <w:rFonts w:ascii="Arial" w:hAnsi="Arial" w:cs="Arial"/>
-          <w:sz w:val="23"/>
-          <w:szCs w:val="23"/>
-        </w:rPr>
-        <w:t>turno, una lista desplegable con los médicos disponibles (sólo se ve la</w:t>
-      </w:r>
-      <w:r>
-        <w:rPr>
-          <w:rFonts w:ascii="Arial" w:hAnsi="Arial" w:cs="Arial"/>
-          <w:sz w:val="23"/>
-          <w:szCs w:val="23"/>
-        </w:rPr>
-        <w:t xml:space="preserve"> </w:t>
-      </w:r>
-      <w:r>
-        <w:rPr>
-          <w:rFonts w:ascii="Arial" w:hAnsi="Arial" w:cs="Arial"/>
-          <w:sz w:val="23"/>
-          <w:szCs w:val="23"/>
-        </w:rPr>
-        <w:t>agenda del que esté seleccionado); otra con las especialidades</w:t>
-      </w:r>
-      <w:r>
-        <w:rPr>
-          <w:rFonts w:ascii="Arial" w:hAnsi="Arial" w:cs="Arial"/>
-          <w:sz w:val="23"/>
-          <w:szCs w:val="23"/>
-        </w:rPr>
-        <w:t xml:space="preserve"> </w:t>
-      </w:r>
-      <w:r>
-        <w:rPr>
-          <w:rFonts w:ascii="Arial" w:hAnsi="Arial" w:cs="Arial"/>
-          <w:sz w:val="23"/>
-          <w:szCs w:val="23"/>
-        </w:rPr>
-        <w:t>disponibles y otra con las acciones médicas disponibles. También se verá</w:t>
-      </w:r>
-      <w:r>
-        <w:rPr>
-          <w:rFonts w:ascii="Arial" w:hAnsi="Arial" w:cs="Arial"/>
-          <w:sz w:val="23"/>
-          <w:szCs w:val="23"/>
-        </w:rPr>
-        <w:t xml:space="preserve"> un calendario, donde se podrá elegir una fecha determinada, y se mostrará la agenda del médico correspondiente al día elegido.</w:t>
-      </w:r>
-    </w:p>
-    <w:p>
-      <w:pPr>
-        <w:autoSpaceDE w:val="0"/>
-        <w:autoSpaceDN w:val="0"/>
-        <w:adjustRightInd w:val="0"/>
-        <w:spacing w:after="0" w:line="240" w:lineRule="auto"/>
-        <w:rPr>
-          <w:rFonts w:ascii="Arial" w:hAnsi="Arial" w:cs="Arial"/>
-          <w:sz w:val="23"/>
-          <w:szCs w:val="23"/>
-        </w:rPr>
-      </w:pPr>
-    </w:p>
-    <w:p>
-      <w:pPr>
-        <w:autoSpaceDE w:val="0"/>
-        <w:autoSpaceDN w:val="0"/>
-        <w:adjustRightInd w:val="0"/>
-        <w:spacing w:after="0" w:line="240" w:lineRule="auto"/>
-        <w:rPr>
-          <w:rFonts w:ascii="Arial" w:hAnsi="Arial" w:cs="Arial"/>
-          <w:b/>
-          <w:bCs/>
-          <w:sz w:val="23"/>
-          <w:szCs w:val="23"/>
-        </w:rPr>
-      </w:pPr>
-      <w:proofErr w:type="spellStart"/>
-      <w:r>
-        <w:rPr>
-          <w:rFonts w:ascii="Arial" w:hAnsi="Arial" w:cs="Arial"/>
-          <w:b/>
-          <w:bCs/>
-          <w:sz w:val="23"/>
-          <w:szCs w:val="23"/>
-        </w:rPr>
-        <w:t>Req</w:t>
-      </w:r>
-      <w:proofErr w:type="spellEnd"/>
-      <w:r>
-        <w:rPr>
-          <w:rFonts w:ascii="Arial" w:hAnsi="Arial" w:cs="Arial"/>
-          <w:b/>
-          <w:bCs/>
-          <w:sz w:val="23"/>
-          <w:szCs w:val="23"/>
-        </w:rPr>
-        <w:t xml:space="preserve"> 25</w:t>
-      </w:r>
-    </w:p>
-    <w:p>
-      <w:pPr>
-        <w:autoSpaceDE w:val="0"/>
-        <w:autoSpaceDN w:val="0"/>
-        <w:adjustRightInd w:val="0"/>
-        <w:spacing w:after="0" w:line="240" w:lineRule="auto"/>
-        <w:rPr>
-          <w:rFonts w:ascii="Arial" w:hAnsi="Arial" w:cs="Arial"/>
-          <w:sz w:val="23"/>
-          <w:szCs w:val="23"/>
-        </w:rPr>
-      </w:pPr>
-      <w:r>
-        <w:rPr>
-          <w:rFonts w:ascii="Arial" w:hAnsi="Arial" w:cs="Arial"/>
-          <w:sz w:val="23"/>
-          <w:szCs w:val="23"/>
-        </w:rPr>
-        <w:t>La agenda permite a cada médico bloquear turnos de tal forma que no se puedan dar citas en ese día y así quedar reservado. También existirá la opción desbloquear turno.</w:t>
-      </w:r>
-    </w:p>
-    <w:p>
-      <w:pPr>
-        <w:autoSpaceDE w:val="0"/>
-        <w:autoSpaceDN w:val="0"/>
-        <w:adjustRightInd w:val="0"/>
-        <w:spacing w:after="0" w:line="240" w:lineRule="auto"/>
-        <w:rPr>
-          <w:rFonts w:ascii="Arial" w:hAnsi="Arial" w:cs="Arial"/>
-          <w:sz w:val="23"/>
-          <w:szCs w:val="23"/>
-        </w:rPr>
-      </w:pPr>
-    </w:p>
-    <w:p>
-      <w:pPr>
-        <w:autoSpaceDE w:val="0"/>
-        <w:autoSpaceDN w:val="0"/>
-        <w:adjustRightInd w:val="0"/>
-        <w:spacing w:after="0" w:line="240" w:lineRule="auto"/>
-        <w:rPr>
-          <w:rFonts w:ascii="Arial" w:hAnsi="Arial" w:cs="Arial"/>
-          <w:b/>
-          <w:bCs/>
-          <w:sz w:val="23"/>
-          <w:szCs w:val="23"/>
-        </w:rPr>
-      </w:pPr>
-      <w:proofErr w:type="spellStart"/>
-      <w:r>
-        <w:rPr>
-          <w:rFonts w:ascii="Arial" w:hAnsi="Arial" w:cs="Arial"/>
-          <w:b/>
-          <w:bCs/>
-          <w:sz w:val="23"/>
-          <w:szCs w:val="23"/>
-        </w:rPr>
-        <w:t>Req</w:t>
-      </w:r>
-      <w:proofErr w:type="spellEnd"/>
-      <w:r>
-        <w:rPr>
-          <w:rFonts w:ascii="Arial" w:hAnsi="Arial" w:cs="Arial"/>
-          <w:b/>
-          <w:bCs/>
-          <w:sz w:val="23"/>
-          <w:szCs w:val="23"/>
-        </w:rPr>
-        <w:t xml:space="preserve"> 26</w:t>
-      </w:r>
-    </w:p>
-    <w:p>
-      <w:pPr>
-        <w:autoSpaceDE w:val="0"/>
-        <w:autoSpaceDN w:val="0"/>
-        <w:adjustRightInd w:val="0"/>
-        <w:spacing w:after="0" w:line="240" w:lineRule="auto"/>
-        <w:rPr>
-          <w:rFonts w:ascii="Arial" w:hAnsi="Arial" w:cs="Arial"/>
-          <w:sz w:val="23"/>
-          <w:szCs w:val="23"/>
-        </w:rPr>
-      </w:pPr>
-      <w:r>
-        <w:rPr>
-          <w:rFonts w:ascii="Arial" w:hAnsi="Arial" w:cs="Arial"/>
-          <w:sz w:val="23"/>
-          <w:szCs w:val="23"/>
-        </w:rPr>
-        <w:t>El usuario también podrá emitir informes o listados. Algunos listados que se pueden emitir son:</w:t>
-      </w:r>
-    </w:p>
-    <w:p>
-      <w:pPr>
-        <w:autoSpaceDE w:val="0"/>
-        <w:autoSpaceDN w:val="0"/>
-        <w:adjustRightInd w:val="0"/>
-        <w:spacing w:after="0" w:line="240" w:lineRule="auto"/>
-        <w:rPr>
-          <w:rFonts w:ascii="Arial" w:hAnsi="Arial" w:cs="Arial"/>
-          <w:sz w:val="23"/>
-          <w:szCs w:val="23"/>
-        </w:rPr>
-      </w:pPr>
-      <w:r>
-        <w:rPr>
-          <w:rFonts w:ascii="SymbolMT" w:eastAsia="SymbolMT" w:hAnsi="Arial" w:cs="SymbolMT"/>
-          <w:sz w:val="23"/>
-          <w:szCs w:val="23"/>
-        </w:rPr>
-        <w:t></w:t>
-      </w:r>
-      <w:r>
-        <w:rPr>
-          <w:rFonts w:ascii="SymbolMT" w:eastAsia="SymbolMT" w:hAnsi="Arial" w:cs="SymbolMT"/>
-          <w:sz w:val="23"/>
-          <w:szCs w:val="23"/>
-        </w:rPr>
-        <w:t xml:space="preserve"> </w:t>
-      </w:r>
-      <w:r>
-        <w:rPr>
-          <w:rFonts w:ascii="Arial" w:hAnsi="Arial" w:cs="Arial"/>
-          <w:sz w:val="23"/>
-          <w:szCs w:val="23"/>
-        </w:rPr>
-        <w:t>Pacientes citados en el día.</w:t>
-      </w:r>
-    </w:p>
-    <w:p>
-      <w:pPr>
-        <w:autoSpaceDE w:val="0"/>
-        <w:autoSpaceDN w:val="0"/>
-        <w:adjustRightInd w:val="0"/>
-        <w:spacing w:after="0" w:line="240" w:lineRule="auto"/>
-        <w:rPr>
-          <w:rFonts w:ascii="Arial" w:hAnsi="Arial" w:cs="Arial"/>
-          <w:sz w:val="23"/>
-          <w:szCs w:val="23"/>
-        </w:rPr>
-      </w:pPr>
-      <w:r>
-        <w:rPr>
-          <w:rFonts w:ascii="SymbolMT" w:eastAsia="SymbolMT" w:hAnsi="Arial" w:cs="SymbolMT"/>
-          <w:sz w:val="23"/>
-          <w:szCs w:val="23"/>
-        </w:rPr>
-        <w:t></w:t>
-      </w:r>
-      <w:r>
-        <w:rPr>
-          <w:rFonts w:ascii="SymbolMT" w:eastAsia="SymbolMT" w:hAnsi="Arial" w:cs="SymbolMT"/>
-          <w:sz w:val="23"/>
-          <w:szCs w:val="23"/>
-        </w:rPr>
-        <w:t xml:space="preserve"> </w:t>
-      </w:r>
-      <w:r>
-        <w:rPr>
-          <w:rFonts w:ascii="Arial" w:hAnsi="Arial" w:cs="Arial"/>
-          <w:sz w:val="23"/>
-          <w:szCs w:val="23"/>
-        </w:rPr>
-        <w:t>Pacientes por profesional, a atender en un rango de fechas.</w:t>
-      </w:r>
-    </w:p>
-    <w:p>
-      <w:pPr>
-        <w:autoSpaceDE w:val="0"/>
-        <w:autoSpaceDN w:val="0"/>
-        <w:adjustRightInd w:val="0"/>
-        <w:spacing w:after="0" w:line="240" w:lineRule="auto"/>
-        <w:rPr>
-          <w:rFonts w:ascii="Arial" w:hAnsi="Arial" w:cs="Arial"/>
-          <w:sz w:val="23"/>
-          <w:szCs w:val="23"/>
-        </w:rPr>
-      </w:pPr>
-      <w:r>
-        <w:rPr>
-          <w:rFonts w:ascii="SymbolMT" w:eastAsia="SymbolMT" w:hAnsi="Arial" w:cs="SymbolMT"/>
-          <w:sz w:val="23"/>
-          <w:szCs w:val="23"/>
-        </w:rPr>
-        <w:t></w:t>
-      </w:r>
-      <w:r>
-        <w:rPr>
-          <w:rFonts w:ascii="SymbolMT" w:eastAsia="SymbolMT" w:hAnsi="Arial" w:cs="SymbolMT"/>
-          <w:sz w:val="23"/>
-          <w:szCs w:val="23"/>
-        </w:rPr>
-        <w:t xml:space="preserve"> </w:t>
-      </w:r>
-      <w:r>
-        <w:rPr>
-          <w:rFonts w:ascii="Arial" w:hAnsi="Arial" w:cs="Arial"/>
-          <w:sz w:val="23"/>
-          <w:szCs w:val="23"/>
-        </w:rPr>
-        <w:t>Pacientes por Obra Social, a atender en un rango de fechas.</w:t>
-      </w:r>
-    </w:p>
-    <w:p>
-      <w:pPr>
-        <w:autoSpaceDE w:val="0"/>
-        <w:autoSpaceDN w:val="0"/>
-        <w:adjustRightInd w:val="0"/>
-        <w:spacing w:after="0" w:line="240" w:lineRule="auto"/>
-        <w:rPr>
-          <w:rFonts w:ascii="Arial" w:hAnsi="Arial" w:cs="Arial"/>
-          <w:sz w:val="23"/>
-          <w:szCs w:val="23"/>
-        </w:rPr>
-      </w:pPr>
-      <w:r>
-        <w:rPr>
-          <w:rFonts w:ascii="SymbolMT" w:eastAsia="SymbolMT" w:hAnsi="Arial" w:cs="SymbolMT"/>
-          <w:sz w:val="23"/>
-          <w:szCs w:val="23"/>
-        </w:rPr>
-        <w:t></w:t>
-      </w:r>
-      <w:r>
-        <w:rPr>
-          <w:rFonts w:ascii="SymbolMT" w:eastAsia="SymbolMT" w:hAnsi="Arial" w:cs="SymbolMT"/>
-          <w:sz w:val="23"/>
-          <w:szCs w:val="23"/>
-        </w:rPr>
-        <w:t xml:space="preserve"> </w:t>
-      </w:r>
-      <w:r>
-        <w:rPr>
-          <w:rFonts w:ascii="Arial" w:hAnsi="Arial" w:cs="Arial"/>
-          <w:sz w:val="23"/>
-          <w:szCs w:val="23"/>
-        </w:rPr>
-        <w:t>Profesionales disponibles en el día</w:t>
-      </w:r>
-    </w:p>
-    <w:p>
-      <w:pPr>
-        <w:autoSpaceDE w:val="0"/>
-        <w:autoSpaceDN w:val="0"/>
-        <w:adjustRightInd w:val="0"/>
-        <w:spacing w:after="0" w:line="240" w:lineRule="auto"/>
-        <w:rPr>
-          <w:rFonts w:ascii="Arial" w:hAnsi="Arial" w:cs="Arial"/>
-          <w:sz w:val="23"/>
-          <w:szCs w:val="23"/>
-        </w:rPr>
-      </w:pPr>
-      <w:r>
-        <w:rPr>
-          <w:rFonts w:ascii="SymbolMT" w:eastAsia="SymbolMT" w:hAnsi="Arial" w:cs="SymbolMT"/>
-          <w:sz w:val="23"/>
-          <w:szCs w:val="23"/>
-        </w:rPr>
-        <w:t></w:t>
-      </w:r>
-      <w:r>
-        <w:rPr>
-          <w:rFonts w:ascii="SymbolMT" w:eastAsia="SymbolMT" w:hAnsi="Arial" w:cs="SymbolMT"/>
-          <w:sz w:val="23"/>
-          <w:szCs w:val="23"/>
-        </w:rPr>
-        <w:t xml:space="preserve"> </w:t>
-      </w:r>
-      <w:r>
-        <w:rPr>
-          <w:rFonts w:ascii="Arial" w:hAnsi="Arial" w:cs="Arial"/>
-          <w:sz w:val="23"/>
-          <w:szCs w:val="23"/>
-        </w:rPr>
-        <w:t>Profesionales por especialidad</w:t>
-      </w:r>
-    </w:p>
-    <w:p>
-      <w:pPr>
-        <w:autoSpaceDE w:val="0"/>
-        <w:autoSpaceDN w:val="0"/>
-        <w:adjustRightInd w:val="0"/>
-        <w:spacing w:after="0" w:line="240" w:lineRule="auto"/>
-        <w:rPr>
-          <w:rFonts w:ascii="Arial" w:hAnsi="Arial" w:cs="Arial"/>
-          <w:sz w:val="23"/>
-          <w:szCs w:val="23"/>
-        </w:rPr>
-      </w:pPr>
-      <w:r>
-        <w:rPr>
-          <w:rFonts w:ascii="SymbolMT" w:eastAsia="SymbolMT" w:hAnsi="Arial" w:cs="SymbolMT"/>
-          <w:sz w:val="23"/>
-          <w:szCs w:val="23"/>
-        </w:rPr>
-        <w:t></w:t>
-      </w:r>
-      <w:r>
-        <w:rPr>
-          <w:rFonts w:ascii="SymbolMT" w:eastAsia="SymbolMT" w:hAnsi="Arial" w:cs="SymbolMT"/>
-          <w:sz w:val="23"/>
-          <w:szCs w:val="23"/>
-        </w:rPr>
-        <w:t xml:space="preserve"> </w:t>
-      </w:r>
-      <w:r>
-        <w:rPr>
-          <w:rFonts w:ascii="Arial" w:hAnsi="Arial" w:cs="Arial"/>
-          <w:sz w:val="23"/>
-          <w:szCs w:val="23"/>
-        </w:rPr>
-        <w:t>Profesionales por acción médica.</w:t>
-      </w:r>
-    </w:p>
-    <w:p>
-      <w:pPr>
-        <w:autoSpaceDE w:val="0"/>
-        <w:autoSpaceDN w:val="0"/>
-        <w:adjustRightInd w:val="0"/>
-        <w:spacing w:after="0" w:line="240" w:lineRule="auto"/>
-        <w:rPr>
-          <w:rFonts w:ascii="Arial" w:hAnsi="Arial" w:cs="Arial"/>
-          <w:sz w:val="23"/>
-          <w:szCs w:val="23"/>
-        </w:rPr>
-      </w:pPr>
-    </w:p>
-    <w:p>
-      <w:pPr>
-        <w:autoSpaceDE w:val="0"/>
-        <w:autoSpaceDN w:val="0"/>
-        <w:adjustRightInd w:val="0"/>
-        <w:spacing w:after="0" w:line="240" w:lineRule="auto"/>
-        <w:rPr>
-          <w:rFonts w:ascii="Arial" w:hAnsi="Arial" w:cs="Arial"/>
-          <w:b/>
-          <w:bCs/>
-          <w:sz w:val="23"/>
-          <w:szCs w:val="23"/>
-        </w:rPr>
-      </w:pPr>
-      <w:proofErr w:type="spellStart"/>
-      <w:r>
-        <w:rPr>
-          <w:rFonts w:ascii="Arial" w:hAnsi="Arial" w:cs="Arial"/>
-          <w:b/>
-          <w:bCs/>
-          <w:sz w:val="23"/>
-          <w:szCs w:val="23"/>
-        </w:rPr>
-        <w:t>Req</w:t>
-      </w:r>
-      <w:proofErr w:type="spellEnd"/>
-      <w:r>
-        <w:rPr>
-          <w:rFonts w:ascii="Arial" w:hAnsi="Arial" w:cs="Arial"/>
-          <w:b/>
-          <w:bCs/>
-          <w:sz w:val="23"/>
-          <w:szCs w:val="23"/>
-        </w:rPr>
-        <w:t xml:space="preserve"> 27 Bloqueo de días / turnos</w:t>
-      </w:r>
-    </w:p>
-    <w:p>
-      <w:pPr>
-        <w:autoSpaceDE w:val="0"/>
-        <w:autoSpaceDN w:val="0"/>
-        <w:adjustRightInd w:val="0"/>
-        <w:spacing w:after="0" w:line="240" w:lineRule="auto"/>
-        <w:rPr>
-          <w:rFonts w:ascii="Arial" w:hAnsi="Arial" w:cs="Arial"/>
-          <w:sz w:val="23"/>
-          <w:szCs w:val="23"/>
-        </w:rPr>
-      </w:pPr>
-      <w:r>
-        <w:rPr>
-          <w:rFonts w:ascii="Arial" w:hAnsi="Arial" w:cs="Arial"/>
-          <w:sz w:val="23"/>
-          <w:szCs w:val="23"/>
-        </w:rPr>
-        <w:t>Durante el transcurso del período los médicos pueden decidir no atender ciertos días por algún motivo, (por ejemplo: asistencia a un Congreso, enfermedad, etc.) en ese caso deberá poder bloquea los días necesarios. En el caso que hubiese turnos asignados para los días bloqueados, se listarán los pacientes que habrá que avisar de la suspensión de la consulta y asignarles otro turno, o en algún caso buscar a otro profesional con la misma especialidad para que lo reemplace, pero siempre avisándole al paciente y que decida si acepta el cambio de profesional o cambia el turno. Al bloquear el día, no se pueden asignar turnos en esa fecha.</w:t>
-      </w:r>
-    </w:p>
-    <w:p>
-      <w:pPr>
-        <w:pStyle w:val="Ttulo1"/>
-      </w:pPr>
-      <w:r>
-        <w:t>7 Emisión de Informes</w:t>
-      </w:r>
-    </w:p>
-    <w:p>
-      <w:pPr>
-        <w:autoSpaceDE w:val="0"/>
-        <w:autoSpaceDN w:val="0"/>
-        <w:adjustRightInd w:val="0"/>
-        <w:spacing w:after="0" w:line="240" w:lineRule="auto"/>
-        <w:rPr>
-          <w:rFonts w:ascii="Arial" w:hAnsi="Arial" w:cs="Arial"/>
-          <w:sz w:val="23"/>
-          <w:szCs w:val="23"/>
-        </w:rPr>
-      </w:pPr>
-      <w:r>
-        <w:rPr>
-          <w:rFonts w:ascii="Arial" w:hAnsi="Arial" w:cs="Arial"/>
-          <w:sz w:val="23"/>
-          <w:szCs w:val="23"/>
-        </w:rPr>
-        <w:t>Los informes serán los siguientes:</w:t>
-      </w:r>
-    </w:p>
-    <w:p>
-      <w:pPr>
-        <w:autoSpaceDE w:val="0"/>
-        <w:autoSpaceDN w:val="0"/>
-        <w:adjustRightInd w:val="0"/>
-        <w:spacing w:after="0" w:line="240" w:lineRule="auto"/>
-        <w:rPr>
-          <w:rFonts w:ascii="Arial" w:hAnsi="Arial" w:cs="Arial"/>
-          <w:sz w:val="23"/>
-          <w:szCs w:val="23"/>
-        </w:rPr>
-      </w:pPr>
-    </w:p>
-    <w:p>
-      <w:pPr>
-        <w:pStyle w:val="Ttulo2"/>
-      </w:pPr>
-      <w:r>
-        <w:t>Listados de Pacientes</w:t>
-      </w:r>
-    </w:p>
-    <w:p>
-      <w:pPr>
-        <w:autoSpaceDE w:val="0"/>
-        <w:autoSpaceDN w:val="0"/>
-        <w:adjustRightInd w:val="0"/>
-        <w:spacing w:after="0" w:line="240" w:lineRule="auto"/>
-        <w:rPr>
-          <w:rFonts w:ascii="Arial" w:hAnsi="Arial" w:cs="Arial"/>
-          <w:b/>
-          <w:bCs/>
-          <w:sz w:val="23"/>
-          <w:szCs w:val="23"/>
-        </w:rPr>
-      </w:pPr>
-      <w:r>
-        <w:rPr>
-          <w:rFonts w:ascii="Arial" w:hAnsi="Arial" w:cs="Arial"/>
-          <w:b/>
-          <w:bCs/>
-          <w:sz w:val="23"/>
-          <w:szCs w:val="23"/>
-        </w:rPr>
         <w:t>Por día</w:t>
       </w:r>
     </w:p>
@@ -6056,7 +6058,6 @@
           <w:sz w:val="23"/>
           <w:szCs w:val="23"/>
         </w:rPr>
-        <w:lastRenderedPageBreak/>
         <w:t>Al seleccionar esta opción, se observa una ventana en donde una vez ingresada una fecha se puede seleccionar la opción de listar todos los pacientes con turno ese día, los pacientes con turno para un determinado profesional, o para una determinada acción médica. Estas dos últimas opciones se seleccionan a través de un menú desplegable.</w:t>
       </w:r>
     </w:p>
@@ -6854,7 +6855,6 @@
           <w:sz w:val="23"/>
           <w:szCs w:val="23"/>
         </w:rPr>
-        <w:lastRenderedPageBreak/>
         <w:t>Informes</w:t>
       </w:r>
     </w:p>
@@ -7405,6 +7405,7 @@
           <w:sz w:val="23"/>
           <w:szCs w:val="23"/>
         </w:rPr>
+        <w:lastRenderedPageBreak/>
         <w:t>Apellido y Nombre, Especialidad / Subespecialidad y Acción Médica</w:t>
       </w:r>
     </w:p>
@@ -8252,6 +8253,7 @@
           <w:sz w:val="23"/>
           <w:szCs w:val="23"/>
         </w:rPr>
+        <w:lastRenderedPageBreak/>
         <w:t>Llegada la hora de finalización del horario de atención del médico</w:t>
       </w:r>
       <w:r>
@@ -9990,7 +9992,7 @@
           <w:rPr>
             <w:noProof/>
           </w:rPr>
-          <w:t>2</w:t>
+          <w:t>3</w:t>
         </w:r>
         <w:r>
           <w:rPr>
@@ -13145,7 +13147,7 @@
   <a:extraClrSchemeLst/>
   <a:extLst>
     <a:ext uri="{05A4C25C-085E-4340-85A3-A5531E510DB2}">
-      <thm15:themeFamily xmlns:thm15="http://schemas.microsoft.com/office/thememl/2012/main" xmlns="" name="Office Theme" id="{62F939B6-93AF-4DB8-9C6B-D6C7DFDC589F}" vid="{4A3C46E8-61CC-4603-A589-7422A47A8E4A}"/>
+      <thm15:themeFamily xmlns="" xmlns:thm15="http://schemas.microsoft.com/office/thememl/2012/main" name="Office Theme" id="{62F939B6-93AF-4DB8-9C6B-D6C7DFDC589F}" vid="{4A3C46E8-61CC-4603-A589-7422A47A8E4A}"/>
     </a:ext>
   </a:extLst>
 </a:theme>
@@ -13156,7 +13158,7 @@
 </file>
 
 <file path=customXml/itemProps1.xml><?xml version="1.0" encoding="utf-8"?>
-<ds:datastoreItem xmlns:ds="http://schemas.openxmlformats.org/officeDocument/2006/customXml" ds:itemID="{DECDA496-3415-4F80-A305-AD44AACBDB43}">
+<ds:datastoreItem xmlns:ds="http://schemas.openxmlformats.org/officeDocument/2006/customXml" ds:itemID="{99C11089-71A8-454E-B540-141A5BDDFD6C}">
   <ds:schemaRefs>
     <ds:schemaRef ds:uri="http://schemas.openxmlformats.org/officeDocument/2006/bibliography"/>
   </ds:schemaRefs>

</xml_diff>

<commit_message>
Correcciones menores en turnos1
Queda la versión anterior de turnos 1. Hasta que decidamos bien la
jerarquía.
</commit_message>
<xml_diff>
--- a/Informe/Modelo ER.docx
+++ b/Informe/Modelo ER.docx
@@ -776,7 +776,7 @@
         </w:rPr>
         <w:drawing>
           <wp:inline distT="0" distB="0" distL="0" distR="0">
-            <wp:extent cx="5970192" cy="2924175"/>
+            <wp:extent cx="4020660" cy="2927223"/>
             <wp:effectExtent l="19050" t="0" r="0" b="0"/>
             <wp:docPr id="1" name="0 Imagen" descr="Turnos1.png"/>
             <wp:cNvGraphicFramePr>
@@ -798,7 +798,7 @@
                   <pic:spPr>
                     <a:xfrm>
                       <a:off x="0" y="0"/>
-                      <a:ext cx="5976416" cy="2927223"/>
+                      <a:ext cx="4020660" cy="2927223"/>
                     </a:xfrm>
                     <a:prstGeom prst="rect">
                       <a:avLst/>
@@ -1406,7 +1406,7 @@
                     <a:blip r:embed="rId11" cstate="print">
                       <a:extLst>
                         <a:ext uri="{28A0092B-C50C-407E-A947-70E740481C1C}">
-                          <a14:useLocalDpi xmlns:a14="http://schemas.microsoft.com/office/drawing/2010/main" xmlns:wps="http://schemas.microsoft.com/office/word/2010/wordprocessingShape" xmlns:wpi="http://schemas.microsoft.com/office/word/2010/wordprocessingInk" xmlns:wpg="http://schemas.microsoft.com/office/word/2010/wordprocessingGroup" xmlns:w15="http://schemas.microsoft.com/office/word/2012/wordml" xmlns:w14="http://schemas.microsoft.com/office/word/2010/wordml" xmlns:w="http://schemas.openxmlformats.org/wordprocessingml/2006/main" xmlns:w10="urn:schemas-microsoft-com:office:word" xmlns:wp14="http://schemas.microsoft.com/office/word/2010/wordprocessingDrawing" xmlns:v="urn:schemas-microsoft-com:vml" xmlns:o="urn:schemas-microsoft-com:office:office" xmlns:mc="http://schemas.openxmlformats.org/markup-compatibility/2006" xmlns:wpc="http://schemas.microsoft.com/office/word/2010/wordprocessingCanvas" xmlns="" val="0"/>
+                          <a14:useLocalDpi xmlns="" xmlns:wpc="http://schemas.microsoft.com/office/word/2010/wordprocessingCanvas" xmlns:mc="http://schemas.openxmlformats.org/markup-compatibility/2006" xmlns:o="urn:schemas-microsoft-com:office:office" xmlns:v="urn:schemas-microsoft-com:vml" xmlns:wp14="http://schemas.microsoft.com/office/word/2010/wordprocessingDrawing" xmlns:w10="urn:schemas-microsoft-com:office:word" xmlns:w="http://schemas.openxmlformats.org/wordprocessingml/2006/main" xmlns:w14="http://schemas.microsoft.com/office/word/2010/wordml" xmlns:w15="http://schemas.microsoft.com/office/word/2012/wordml" xmlns:wpg="http://schemas.microsoft.com/office/word/2010/wordprocessingGroup" xmlns:wpi="http://schemas.microsoft.com/office/word/2010/wordprocessingInk" xmlns:wps="http://schemas.microsoft.com/office/word/2010/wordprocessingShape" xmlns:a14="http://schemas.microsoft.com/office/drawing/2010/main" val="0"/>
                         </a:ext>
                       </a:extLst>
                     </a:blip>
@@ -1680,7 +1680,7 @@
                     <a:blip r:embed="rId12" cstate="print">
                       <a:extLst>
                         <a:ext uri="{28A0092B-C50C-407E-A947-70E740481C1C}">
-                          <a14:useLocalDpi xmlns:a14="http://schemas.microsoft.com/office/drawing/2010/main" xmlns:wps="http://schemas.microsoft.com/office/word/2010/wordprocessingShape" xmlns:wpi="http://schemas.microsoft.com/office/word/2010/wordprocessingInk" xmlns:wpg="http://schemas.microsoft.com/office/word/2010/wordprocessingGroup" xmlns:w15="http://schemas.microsoft.com/office/word/2012/wordml" xmlns:w14="http://schemas.microsoft.com/office/word/2010/wordml" xmlns:w="http://schemas.openxmlformats.org/wordprocessingml/2006/main" xmlns:w10="urn:schemas-microsoft-com:office:word" xmlns:wp14="http://schemas.microsoft.com/office/word/2010/wordprocessingDrawing" xmlns:v="urn:schemas-microsoft-com:vml" xmlns:o="urn:schemas-microsoft-com:office:office" xmlns:mc="http://schemas.openxmlformats.org/markup-compatibility/2006" xmlns:wpc="http://schemas.microsoft.com/office/word/2010/wordprocessingCanvas" xmlns="" val="0"/>
+                          <a14:useLocalDpi xmlns="" xmlns:wpc="http://schemas.microsoft.com/office/word/2010/wordprocessingCanvas" xmlns:mc="http://schemas.openxmlformats.org/markup-compatibility/2006" xmlns:o="urn:schemas-microsoft-com:office:office" xmlns:v="urn:schemas-microsoft-com:vml" xmlns:wp14="http://schemas.microsoft.com/office/word/2010/wordprocessingDrawing" xmlns:w10="urn:schemas-microsoft-com:office:word" xmlns:w="http://schemas.openxmlformats.org/wordprocessingml/2006/main" xmlns:w14="http://schemas.microsoft.com/office/word/2010/wordml" xmlns:w15="http://schemas.microsoft.com/office/word/2012/wordml" xmlns:wpg="http://schemas.microsoft.com/office/word/2010/wordprocessingGroup" xmlns:wpi="http://schemas.microsoft.com/office/word/2010/wordprocessingInk" xmlns:wps="http://schemas.microsoft.com/office/word/2010/wordprocessingShape" xmlns:a14="http://schemas.microsoft.com/office/drawing/2010/main" val="0"/>
                         </a:ext>
                       </a:extLst>
                     </a:blip>
@@ -10090,7 +10090,7 @@
           <w:rPr>
             <w:noProof/>
           </w:rPr>
-          <w:t>4</w:t>
+          <w:t>5</w:t>
         </w:r>
         <w:r>
           <w:rPr>
@@ -13245,7 +13245,7 @@
   <a:extraClrSchemeLst/>
   <a:extLst>
     <a:ext uri="{05A4C25C-085E-4340-85A3-A5531E510DB2}">
-      <thm15:themeFamily xmlns:thm15="http://schemas.microsoft.com/office/thememl/2012/main" xmlns="" name="Office Theme" id="{62F939B6-93AF-4DB8-9C6B-D6C7DFDC589F}" vid="{4A3C46E8-61CC-4603-A589-7422A47A8E4A}"/>
+      <thm15:themeFamily xmlns="" xmlns:thm15="http://schemas.microsoft.com/office/thememl/2012/main" name="Office Theme" id="{62F939B6-93AF-4DB8-9C6B-D6C7DFDC589F}" vid="{4A3C46E8-61CC-4603-A589-7422A47A8E4A}"/>
     </a:ext>
   </a:extLst>
 </a:theme>
@@ -13256,7 +13256,7 @@
 </file>
 
 <file path=customXml/itemProps1.xml><?xml version="1.0" encoding="utf-8"?>
-<ds:datastoreItem xmlns:ds="http://schemas.openxmlformats.org/officeDocument/2006/customXml" ds:itemID="{349C2641-1049-4921-8C39-7FB3BFA5AEA0}">
+<ds:datastoreItem xmlns:ds="http://schemas.openxmlformats.org/officeDocument/2006/customXml" ds:itemID="{23236A26-7CD2-4868-B6F9-E4ACBB7A5A42}">
   <ds:schemaRefs>
     <ds:schemaRef ds:uri="http://schemas.openxmlformats.org/officeDocument/2006/bibliography"/>
   </ds:schemaRefs>

</xml_diff>

<commit_message>
Comentarios sobre coberturas 1
</commit_message>
<xml_diff>
--- a/Informe/Modelo ER.docx
+++ b/Informe/Modelo ER.docx
@@ -1406,7 +1406,7 @@
                     <a:blip r:embed="rId11" cstate="print">
                       <a:extLst>
                         <a:ext uri="{28A0092B-C50C-407E-A947-70E740481C1C}">
-                          <a14:useLocalDpi xmlns="" xmlns:wpc="http://schemas.microsoft.com/office/word/2010/wordprocessingCanvas" xmlns:mc="http://schemas.openxmlformats.org/markup-compatibility/2006" xmlns:o="urn:schemas-microsoft-com:office:office" xmlns:v="urn:schemas-microsoft-com:vml" xmlns:wp14="http://schemas.microsoft.com/office/word/2010/wordprocessingDrawing" xmlns:w10="urn:schemas-microsoft-com:office:word" xmlns:w="http://schemas.openxmlformats.org/wordprocessingml/2006/main" xmlns:w14="http://schemas.microsoft.com/office/word/2010/wordml" xmlns:w15="http://schemas.microsoft.com/office/word/2012/wordml" xmlns:wpg="http://schemas.microsoft.com/office/word/2010/wordprocessingGroup" xmlns:wpi="http://schemas.microsoft.com/office/word/2010/wordprocessingInk" xmlns:wps="http://schemas.microsoft.com/office/word/2010/wordprocessingShape" xmlns:a14="http://schemas.microsoft.com/office/drawing/2010/main" val="0"/>
+                          <a14:useLocalDpi xmlns:a14="http://schemas.microsoft.com/office/drawing/2010/main" xmlns:wps="http://schemas.microsoft.com/office/word/2010/wordprocessingShape" xmlns:wpi="http://schemas.microsoft.com/office/word/2010/wordprocessingInk" xmlns:wpg="http://schemas.microsoft.com/office/word/2010/wordprocessingGroup" xmlns:w15="http://schemas.microsoft.com/office/word/2012/wordml" xmlns:w14="http://schemas.microsoft.com/office/word/2010/wordml" xmlns:w="http://schemas.openxmlformats.org/wordprocessingml/2006/main" xmlns:w10="urn:schemas-microsoft-com:office:word" xmlns:wp14="http://schemas.microsoft.com/office/word/2010/wordprocessingDrawing" xmlns:v="urn:schemas-microsoft-com:vml" xmlns:o="urn:schemas-microsoft-com:office:office" xmlns:mc="http://schemas.openxmlformats.org/markup-compatibility/2006" xmlns:wpc="http://schemas.microsoft.com/office/word/2010/wordprocessingCanvas" xmlns="" val="0"/>
                         </a:ext>
                       </a:extLst>
                     </a:blip>
@@ -1618,7 +1618,7 @@
           <w:sz w:val="23"/>
           <w:szCs w:val="23"/>
         </w:rPr>
-        <w:t xml:space="preserve">, numero de afiliado, tipo de beneficiario, </w:t>
+        <w:t xml:space="preserve">, numero de afiliado, </w:t>
       </w:r>
       <w:commentRangeStart w:id="8"/>
       <w:r>
@@ -1627,14 +1627,38 @@
           <w:sz w:val="23"/>
           <w:szCs w:val="23"/>
         </w:rPr>
+        <w:t>tipo de beneficiario</w:t>
+      </w:r>
+      <w:commentRangeEnd w:id="8"/>
+      <w:r>
+        <w:rPr>
+          <w:rStyle w:val="Refdecomentario"/>
+        </w:rPr>
+        <w:commentReference w:id="8"/>
+      </w:r>
+      <w:r>
+        <w:rPr>
+          <w:rFonts w:ascii="Arial" w:hAnsi="Arial" w:cs="Arial"/>
+          <w:sz w:val="23"/>
+          <w:szCs w:val="23"/>
+        </w:rPr>
+        <w:t xml:space="preserve">, </w:t>
+      </w:r>
+      <w:commentRangeStart w:id="9"/>
+      <w:r>
+        <w:rPr>
+          <w:rFonts w:ascii="Arial" w:hAnsi="Arial" w:cs="Arial"/>
+          <w:sz w:val="23"/>
+          <w:szCs w:val="23"/>
+        </w:rPr>
         <w:t>condición paciente, condición ante el IVA</w:t>
       </w:r>
-      <w:commentRangeEnd w:id="8"/>
+      <w:commentRangeEnd w:id="9"/>
       <w:r>
         <w:rPr>
           <w:rStyle w:val="Refdecomentario"/>
         </w:rPr>
-        <w:commentReference w:id="8"/>
+        <w:commentReference w:id="9"/>
       </w:r>
       <w:r>
         <w:rPr>
@@ -1680,7 +1704,7 @@
                     <a:blip r:embed="rId12" cstate="print">
                       <a:extLst>
                         <a:ext uri="{28A0092B-C50C-407E-A947-70E740481C1C}">
-                          <a14:useLocalDpi xmlns="" xmlns:wpc="http://schemas.microsoft.com/office/word/2010/wordprocessingCanvas" xmlns:mc="http://schemas.openxmlformats.org/markup-compatibility/2006" xmlns:o="urn:schemas-microsoft-com:office:office" xmlns:v="urn:schemas-microsoft-com:vml" xmlns:wp14="http://schemas.microsoft.com/office/word/2010/wordprocessingDrawing" xmlns:w10="urn:schemas-microsoft-com:office:word" xmlns:w="http://schemas.openxmlformats.org/wordprocessingml/2006/main" xmlns:w14="http://schemas.microsoft.com/office/word/2010/wordml" xmlns:w15="http://schemas.microsoft.com/office/word/2012/wordml" xmlns:wpg="http://schemas.microsoft.com/office/word/2010/wordprocessingGroup" xmlns:wpi="http://schemas.microsoft.com/office/word/2010/wordprocessingInk" xmlns:wps="http://schemas.microsoft.com/office/word/2010/wordprocessingShape" xmlns:a14="http://schemas.microsoft.com/office/drawing/2010/main" val="0"/>
+                          <a14:useLocalDpi xmlns:a14="http://schemas.microsoft.com/office/drawing/2010/main" xmlns:wps="http://schemas.microsoft.com/office/word/2010/wordprocessingShape" xmlns:wpi="http://schemas.microsoft.com/office/word/2010/wordprocessingInk" xmlns:wpg="http://schemas.microsoft.com/office/word/2010/wordprocessingGroup" xmlns:w15="http://schemas.microsoft.com/office/word/2012/wordml" xmlns:w14="http://schemas.microsoft.com/office/word/2010/wordml" xmlns:w="http://schemas.openxmlformats.org/wordprocessingml/2006/main" xmlns:w10="urn:schemas-microsoft-com:office:word" xmlns:wp14="http://schemas.microsoft.com/office/word/2010/wordprocessingDrawing" xmlns:v="urn:schemas-microsoft-com:vml" xmlns:o="urn:schemas-microsoft-com:office:office" xmlns:mc="http://schemas.openxmlformats.org/markup-compatibility/2006" xmlns:wpc="http://schemas.microsoft.com/office/word/2010/wordprocessingCanvas" xmlns="" val="0"/>
                         </a:ext>
                       </a:extLst>
                     </a:blip>
@@ -9999,7 +10023,23 @@
       </w:r>
     </w:p>
   </w:comment>
-  <w:comment w:id="8" w:author="Maria Ines Parnisari" w:date="2014-04-10T23:49:00Z" w:initials="MIP">
+  <w:comment w:id="8" w:author="Juan" w:date="2014-04-13T22:33:00Z" w:initials="J">
+    <w:p>
+      <w:pPr>
+        <w:pStyle w:val="Textocomentario"/>
+      </w:pPr>
+      <w:r>
+        <w:rPr>
+          <w:rStyle w:val="Refdecomentario"/>
+        </w:rPr>
+        <w:annotationRef/>
+      </w:r>
+      <w:r>
+        <w:t>Por qué esto está en la relación y no en el paciente o cobertura?</w:t>
+      </w:r>
+    </w:p>
+  </w:comment>
+  <w:comment w:id="9" w:author="Maria Ines Parnisari" w:date="2014-04-10T23:49:00Z" w:initials="MIP">
     <w:p>
       <w:pPr>
         <w:pStyle w:val="Textocomentario"/>
@@ -13245,7 +13285,7 @@
   <a:extraClrSchemeLst/>
   <a:extLst>
     <a:ext uri="{05A4C25C-085E-4340-85A3-A5531E510DB2}">
-      <thm15:themeFamily xmlns="" xmlns:thm15="http://schemas.microsoft.com/office/thememl/2012/main" name="Office Theme" id="{62F939B6-93AF-4DB8-9C6B-D6C7DFDC589F}" vid="{4A3C46E8-61CC-4603-A589-7422A47A8E4A}"/>
+      <thm15:themeFamily xmlns:thm15="http://schemas.microsoft.com/office/thememl/2012/main" xmlns="" name="Office Theme" id="{62F939B6-93AF-4DB8-9C6B-D6C7DFDC589F}" vid="{4A3C46E8-61CC-4603-A589-7422A47A8E4A}"/>
     </a:ext>
   </a:extLst>
 </a:theme>
@@ -13256,7 +13296,7 @@
 </file>
 
 <file path=customXml/itemProps1.xml><?xml version="1.0" encoding="utf-8"?>
-<ds:datastoreItem xmlns:ds="http://schemas.openxmlformats.org/officeDocument/2006/customXml" ds:itemID="{23236A26-7CD2-4868-B6F9-E4ACBB7A5A42}">
+<ds:datastoreItem xmlns:ds="http://schemas.openxmlformats.org/officeDocument/2006/customXml" ds:itemID="{BA9079F9-2FEE-41B7-B995-4E6AC50EA3CE}">
   <ds:schemaRefs>
     <ds:schemaRef ds:uri="http://schemas.openxmlformats.org/officeDocument/2006/bibliography"/>
   </ds:schemaRefs>

</xml_diff>

<commit_message>
Genere el diagrama de turnos y agenda.
Genere el diagrama de turnos y agenda.
</commit_message>
<xml_diff>
--- a/Informe/Modelo ER.docx
+++ b/Informe/Modelo ER.docx
@@ -4,7 +4,7 @@
   <w:body>
     <w:p>
       <w:pPr>
-        <w:pStyle w:val="Title"/>
+        <w:pStyle w:val="Ttulo"/>
         <w:ind w:left="720" w:hanging="720"/>
       </w:pPr>
       <w:r>
@@ -14,7 +14,7 @@
     <w:p/>
     <w:p>
       <w:pPr>
-        <w:pStyle w:val="Heading1"/>
+        <w:pStyle w:val="Ttulo1"/>
       </w:pPr>
       <w:r>
         <w:t>1 Introducción</w:t>
@@ -115,7 +115,107 @@
           <w:sz w:val="23"/>
           <w:szCs w:val="23"/>
         </w:rPr>
-        <w:t>"IEEE Recommended Practice for Software Requirements Specification ANSÍ/IEEE 830 1998</w:t>
+        <w:t xml:space="preserve">"IEEE </w:t>
+      </w:r>
+      <w:proofErr w:type="spellStart"/>
+      <w:r>
+        <w:rPr>
+          <w:rFonts w:ascii="Arial" w:hAnsi="Arial" w:cs="Arial"/>
+          <w:i/>
+          <w:sz w:val="23"/>
+          <w:szCs w:val="23"/>
+        </w:rPr>
+        <w:t>Recommended</w:t>
+      </w:r>
+      <w:proofErr w:type="spellEnd"/>
+      <w:r>
+        <w:rPr>
+          <w:rFonts w:ascii="Arial" w:hAnsi="Arial" w:cs="Arial"/>
+          <w:i/>
+          <w:sz w:val="23"/>
+          <w:szCs w:val="23"/>
+        </w:rPr>
+        <w:t xml:space="preserve"> </w:t>
+      </w:r>
+      <w:proofErr w:type="spellStart"/>
+      <w:r>
+        <w:rPr>
+          <w:rFonts w:ascii="Arial" w:hAnsi="Arial" w:cs="Arial"/>
+          <w:i/>
+          <w:sz w:val="23"/>
+          <w:szCs w:val="23"/>
+        </w:rPr>
+        <w:t>Practice</w:t>
+      </w:r>
+      <w:proofErr w:type="spellEnd"/>
+      <w:r>
+        <w:rPr>
+          <w:rFonts w:ascii="Arial" w:hAnsi="Arial" w:cs="Arial"/>
+          <w:i/>
+          <w:sz w:val="23"/>
+          <w:szCs w:val="23"/>
+        </w:rPr>
+        <w:t xml:space="preserve"> </w:t>
+      </w:r>
+      <w:proofErr w:type="spellStart"/>
+      <w:r>
+        <w:rPr>
+          <w:rFonts w:ascii="Arial" w:hAnsi="Arial" w:cs="Arial"/>
+          <w:i/>
+          <w:sz w:val="23"/>
+          <w:szCs w:val="23"/>
+        </w:rPr>
+        <w:t>for</w:t>
+      </w:r>
+      <w:proofErr w:type="spellEnd"/>
+      <w:r>
+        <w:rPr>
+          <w:rFonts w:ascii="Arial" w:hAnsi="Arial" w:cs="Arial"/>
+          <w:i/>
+          <w:sz w:val="23"/>
+          <w:szCs w:val="23"/>
+        </w:rPr>
+        <w:t xml:space="preserve"> Software </w:t>
+      </w:r>
+      <w:proofErr w:type="spellStart"/>
+      <w:r>
+        <w:rPr>
+          <w:rFonts w:ascii="Arial" w:hAnsi="Arial" w:cs="Arial"/>
+          <w:i/>
+          <w:sz w:val="23"/>
+          <w:szCs w:val="23"/>
+        </w:rPr>
+        <w:t>Requirements</w:t>
+      </w:r>
+      <w:proofErr w:type="spellEnd"/>
+      <w:r>
+        <w:rPr>
+          <w:rFonts w:ascii="Arial" w:hAnsi="Arial" w:cs="Arial"/>
+          <w:i/>
+          <w:sz w:val="23"/>
+          <w:szCs w:val="23"/>
+        </w:rPr>
+        <w:t xml:space="preserve"> </w:t>
+      </w:r>
+      <w:proofErr w:type="spellStart"/>
+      <w:r>
+        <w:rPr>
+          <w:rFonts w:ascii="Arial" w:hAnsi="Arial" w:cs="Arial"/>
+          <w:i/>
+          <w:sz w:val="23"/>
+          <w:szCs w:val="23"/>
+        </w:rPr>
+        <w:t>Specification</w:t>
+      </w:r>
+      <w:proofErr w:type="spellEnd"/>
+      <w:r>
+        <w:rPr>
+          <w:rFonts w:ascii="Arial" w:hAnsi="Arial" w:cs="Arial"/>
+          <w:i/>
+          <w:sz w:val="23"/>
+          <w:szCs w:val="23"/>
+        </w:rPr>
+        <w:t xml:space="preserve"> ANSÍ/IEEE 830 1998</w:t>
       </w:r>
       <w:r>
         <w:rPr>
@@ -141,7 +241,7 @@
     </w:p>
     <w:p>
       <w:pPr>
-        <w:pStyle w:val="Heading2"/>
+        <w:pStyle w:val="Ttulo2"/>
       </w:pPr>
       <w:r>
         <w:t>Objetivo</w:t>
@@ -170,7 +270,7 @@
     </w:p>
     <w:p>
       <w:pPr>
-        <w:pStyle w:val="Heading2"/>
+        <w:pStyle w:val="Ttulo2"/>
       </w:pPr>
       <w:r>
         <w:t>Alcance</w:t>
@@ -199,7 +299,7 @@
     </w:p>
     <w:p>
       <w:pPr>
-        <w:pStyle w:val="Heading2"/>
+        <w:pStyle w:val="Ttulo2"/>
       </w:pPr>
       <w:r>
         <w:t>Glosario</w:t>
@@ -207,7 +307,7 @@
     </w:p>
     <w:p>
       <w:pPr>
-        <w:pStyle w:val="ListParagraph"/>
+        <w:pStyle w:val="Prrafodelista"/>
         <w:numPr>
           <w:ilvl w:val="0"/>
           <w:numId w:val="7"/>
@@ -243,7 +343,7 @@
     </w:p>
     <w:p>
       <w:pPr>
-        <w:pStyle w:val="ListParagraph"/>
+        <w:pStyle w:val="Prrafodelista"/>
         <w:numPr>
           <w:ilvl w:val="0"/>
           <w:numId w:val="7"/>
@@ -279,7 +379,7 @@
     </w:p>
     <w:p>
       <w:pPr>
-        <w:pStyle w:val="ListParagraph"/>
+        <w:pStyle w:val="Prrafodelista"/>
         <w:numPr>
           <w:ilvl w:val="0"/>
           <w:numId w:val="7"/>
@@ -315,7 +415,7 @@
     </w:p>
     <w:p>
       <w:pPr>
-        <w:pStyle w:val="Heading1"/>
+        <w:pStyle w:val="Ttulo1"/>
       </w:pPr>
       <w:r>
         <w:t>2 Descripción General</w:t>
@@ -323,7 +423,7 @@
     </w:p>
     <w:p>
       <w:pPr>
-        <w:pStyle w:val="Heading2"/>
+        <w:pStyle w:val="Ttulo2"/>
       </w:pPr>
       <w:r>
         <w:t>Descripción Global del Proceso</w:t>
@@ -352,7 +452,7 @@
     </w:p>
     <w:p>
       <w:pPr>
-        <w:pStyle w:val="ListParagraph"/>
+        <w:pStyle w:val="Prrafodelista"/>
         <w:numPr>
           <w:ilvl w:val="0"/>
           <w:numId w:val="8"/>
@@ -388,7 +488,7 @@
     </w:p>
     <w:p>
       <w:pPr>
-        <w:pStyle w:val="ListParagraph"/>
+        <w:pStyle w:val="Prrafodelista"/>
         <w:numPr>
           <w:ilvl w:val="0"/>
           <w:numId w:val="8"/>
@@ -424,7 +524,7 @@
     </w:p>
     <w:p>
       <w:pPr>
-        <w:pStyle w:val="ListParagraph"/>
+        <w:pStyle w:val="Prrafodelista"/>
         <w:numPr>
           <w:ilvl w:val="0"/>
           <w:numId w:val="8"/>
@@ -447,6 +547,7 @@
           <w:sz w:val="23"/>
           <w:szCs w:val="23"/>
         </w:rPr>
+        <w:lastRenderedPageBreak/>
         <w:t xml:space="preserve">Administrador de Agenda: </w:t>
       </w:r>
       <w:r>
@@ -460,7 +561,7 @@
     </w:p>
     <w:p>
       <w:pPr>
-        <w:pStyle w:val="ListParagraph"/>
+        <w:pStyle w:val="Prrafodelista"/>
         <w:numPr>
           <w:ilvl w:val="0"/>
           <w:numId w:val="8"/>
@@ -509,7 +610,7 @@
     </w:p>
     <w:p>
       <w:pPr>
-        <w:pStyle w:val="Heading2"/>
+        <w:pStyle w:val="Ttulo2"/>
       </w:pPr>
       <w:r>
         <w:t>Narrativa del Proceso</w:t>
@@ -655,14 +756,14 @@
             <o:lock v:ext="edit" aspectratio="t"/>
           </v:shapetype>
           <v:shape id="_x0000_i1025" type="#_x0000_t75" style="width:510pt;height:126pt">
-            <v:imagedata r:id="rId7" o:title=""/>
+            <v:imagedata r:id="rId8" o:title=""/>
           </v:shape>
         </w:pict>
       </w:r>
     </w:p>
     <w:p>
       <w:pPr>
-        <w:pStyle w:val="Caption"/>
+        <w:pStyle w:val="Epgrafe"/>
         <w:rPr>
           <w:rFonts w:ascii="Arial" w:hAnsi="Arial" w:cs="Arial"/>
           <w:sz w:val="23"/>
@@ -681,7 +782,15 @@
         </w:r>
       </w:fldSimple>
       <w:r>
-        <w:t xml:space="preserve"> Turnos1 (by Yamila)</w:t>
+        <w:t xml:space="preserve"> Turnos1 (</w:t>
+      </w:r>
+      <w:proofErr w:type="spellStart"/>
+      <w:r>
+        <w:t>by</w:t>
+      </w:r>
+      <w:proofErr w:type="spellEnd"/>
+      <w:r>
+        <w:t xml:space="preserve"> Yamila)</w:t>
       </w:r>
     </w:p>
     <w:p>
@@ -745,7 +854,7 @@
     </w:p>
     <w:p>
       <w:pPr>
-        <w:pStyle w:val="ListParagraph"/>
+        <w:pStyle w:val="Prrafodelista"/>
         <w:numPr>
           <w:ilvl w:val="0"/>
           <w:numId w:val="9"/>
@@ -771,7 +880,7 @@
     </w:p>
     <w:p>
       <w:pPr>
-        <w:pStyle w:val="ListParagraph"/>
+        <w:pStyle w:val="Prrafodelista"/>
         <w:numPr>
           <w:ilvl w:val="0"/>
           <w:numId w:val="9"/>
@@ -797,7 +906,7 @@
     </w:p>
     <w:p>
       <w:pPr>
-        <w:pStyle w:val="ListParagraph"/>
+        <w:pStyle w:val="Prrafodelista"/>
         <w:numPr>
           <w:ilvl w:val="0"/>
           <w:numId w:val="9"/>
@@ -824,7 +933,7 @@
       <w:commentRangeEnd w:id="0"/>
       <w:r>
         <w:rPr>
-          <w:rStyle w:val="CommentReference"/>
+          <w:rStyle w:val="Refdecomentario"/>
         </w:rPr>
         <w:commentReference w:id="0"/>
       </w:r>
@@ -882,7 +991,7 @@
       <w:commentRangeEnd w:id="1"/>
       <w:r>
         <w:rPr>
-          <w:rStyle w:val="CommentReference"/>
+          <w:rStyle w:val="Refdecomentario"/>
         </w:rPr>
         <w:commentReference w:id="1"/>
       </w:r>
@@ -913,7 +1022,25 @@
           <w:sz w:val="23"/>
           <w:szCs w:val="23"/>
         </w:rPr>
-        <w:t>Si la solicitud es por teléfono y al ingresar los Datos del Paciente para su búsqueda de identificación resulta que el paciente no existe, es decir es paciente por primera vez, se tiene en cuenta los datos mínimos, que se consideran los Datos del Paciente y los Datos Previsionales del Paciente.</w:t>
+        <w:t xml:space="preserve">Si la solicitud es por teléfono y al ingresar los Datos del Paciente para su búsqueda de identificación resulta que el paciente no existe, es decir es paciente por primera vez, se tiene en cuenta los datos mínimos, que se consideran los Datos del Paciente y </w:t>
+      </w:r>
+      <w:proofErr w:type="gramStart"/>
+      <w:r>
+        <w:rPr>
+          <w:rFonts w:ascii="Arial" w:hAnsi="Arial" w:cs="Arial"/>
+          <w:sz w:val="23"/>
+          <w:szCs w:val="23"/>
+        </w:rPr>
+        <w:t>los</w:t>
+      </w:r>
+      <w:proofErr w:type="gramEnd"/>
+      <w:r>
+        <w:rPr>
+          <w:rFonts w:ascii="Arial" w:hAnsi="Arial" w:cs="Arial"/>
+          <w:sz w:val="23"/>
+          <w:szCs w:val="23"/>
+        </w:rPr>
+        <w:t xml:space="preserve"> Datos Previsionales del Paciente.</w:t>
       </w:r>
     </w:p>
     <w:p>
@@ -968,6 +1095,7 @@
           <w:sz w:val="23"/>
           <w:szCs w:val="23"/>
         </w:rPr>
+        <w:lastRenderedPageBreak/>
         <w:t>Si la solicitud es en forma personal o telefónica y al ingresar los Datos del Paciente para su búsqueda de identificación resulta que el paciente ya existe, es decir NO es paciente por primera vez, se verifican TODOS LOS DATOS.</w:t>
       </w:r>
     </w:p>
@@ -1029,14 +1157,14 @@
         </w:rPr>
         <w:pict>
           <v:shape id="_x0000_i1026" type="#_x0000_t75" style="width:452.25pt;height:267.75pt">
-            <v:imagedata r:id="rId9" o:title=""/>
+            <v:imagedata r:id="rId10" o:title=""/>
           </v:shape>
         </w:pict>
       </w:r>
     </w:p>
     <w:p>
       <w:pPr>
-        <w:pStyle w:val="Caption"/>
+        <w:pStyle w:val="Epgrafe"/>
         <w:rPr>
           <w:rFonts w:ascii="Arial" w:hAnsi="Arial" w:cs="Arial"/>
           <w:sz w:val="23"/>
@@ -1055,7 +1183,15 @@
         </w:r>
       </w:fldSimple>
       <w:r>
-        <w:t xml:space="preserve"> Paciente1 (by Yamila)</w:t>
+        <w:t xml:space="preserve"> Paciente1 (</w:t>
+      </w:r>
+      <w:proofErr w:type="spellStart"/>
+      <w:r>
+        <w:t>by</w:t>
+      </w:r>
+      <w:proofErr w:type="spellEnd"/>
+      <w:r>
+        <w:t xml:space="preserve"> Yamila)</w:t>
       </w:r>
     </w:p>
     <w:p>
@@ -1131,189 +1267,9 @@
           <w:szCs w:val="23"/>
           <w:lang w:val="en-US"/>
         </w:rPr>
+        <w:lastRenderedPageBreak/>
         <w:pict>
           <v:shape id="_x0000_i1027" type="#_x0000_t75" style="width:506.25pt;height:305.25pt">
-            <v:imagedata r:id="rId10" o:title=""/>
-          </v:shape>
-        </w:pict>
-      </w:r>
-    </w:p>
-    <w:p>
-      <w:pPr>
-        <w:pStyle w:val="Caption"/>
-        <w:rPr>
-          <w:rFonts w:ascii="Arial" w:hAnsi="Arial" w:cs="Arial"/>
-          <w:sz w:val="23"/>
-          <w:szCs w:val="23"/>
-          <w:lang w:val="pt-BR"/>
-        </w:rPr>
-      </w:pPr>
-      <w:r>
-        <w:rPr>
-          <w:lang w:val="pt-BR"/>
-        </w:rPr>
-        <w:t xml:space="preserve">Figure </w:t>
-      </w:r>
-      <w:r>
-        <w:rPr>
-          <w:lang w:val="pt-BR"/>
-        </w:rPr>
-        <w:fldChar w:fldCharType="begin"/>
-      </w:r>
-      <w:r>
-        <w:rPr>
-          <w:lang w:val="pt-BR"/>
-        </w:rPr>
-        <w:instrText xml:space="preserve"> SEQ Figure \* ARABIC </w:instrText>
-      </w:r>
-      <w:r>
-        <w:rPr>
-          <w:lang w:val="pt-BR"/>
-        </w:rPr>
-        <w:fldChar w:fldCharType="separate"/>
-      </w:r>
-      <w:r>
-        <w:rPr>
-          <w:noProof/>
-          <w:lang w:val="pt-BR"/>
-        </w:rPr>
-        <w:t>3</w:t>
-      </w:r>
-      <w:r>
-        <w:rPr>
-          <w:lang w:val="pt-BR"/>
-        </w:rPr>
-        <w:fldChar w:fldCharType="end"/>
-      </w:r>
-      <w:r>
-        <w:rPr>
-          <w:lang w:val="pt-BR"/>
-        </w:rPr>
-        <w:t xml:space="preserve"> </w:t>
-      </w:r>
-      <w:r>
-        <w:rPr>
-          <w:lang w:val="pt-BR"/>
-        </w:rPr>
-        <w:t>TipoAtencion</w:t>
-      </w:r>
-      <w:r>
-        <w:rPr>
-          <w:lang w:val="pt-BR"/>
-        </w:rPr>
-        <w:t xml:space="preserve">(by </w:t>
-      </w:r>
-      <w:r>
-        <w:rPr>
-          <w:lang w:val="pt-BR"/>
-        </w:rPr>
-        <w:t>Yamila</w:t>
-      </w:r>
-      <w:r>
-        <w:rPr>
-          <w:lang w:val="pt-BR"/>
-        </w:rPr>
-        <w:t>)</w:t>
-      </w:r>
-    </w:p>
-    <w:p>
-      <w:pPr>
-        <w:autoSpaceDE w:val="0"/>
-        <w:autoSpaceDN w:val="0"/>
-        <w:adjustRightInd w:val="0"/>
-        <w:spacing w:after="0" w:line="240" w:lineRule="auto"/>
-        <w:rPr>
-          <w:rFonts w:ascii="Arial" w:hAnsi="Arial" w:cs="Arial"/>
-          <w:sz w:val="23"/>
-          <w:szCs w:val="23"/>
-          <w:lang w:val="pt-BR"/>
-        </w:rPr>
-      </w:pPr>
-    </w:p>
-    <w:p>
-      <w:pPr>
-        <w:autoSpaceDE w:val="0"/>
-        <w:autoSpaceDN w:val="0"/>
-        <w:adjustRightInd w:val="0"/>
-        <w:spacing w:after="0" w:line="240" w:lineRule="auto"/>
-        <w:rPr>
-          <w:rFonts w:ascii="Arial" w:hAnsi="Arial" w:cs="Arial"/>
-          <w:b/>
-          <w:bCs/>
-          <w:sz w:val="23"/>
-          <w:szCs w:val="23"/>
-          <w:lang w:val="pt-BR"/>
-        </w:rPr>
-      </w:pPr>
-      <w:r>
-        <w:rPr>
-          <w:rFonts w:ascii="Arial" w:hAnsi="Arial" w:cs="Arial"/>
-          <w:b/>
-          <w:bCs/>
-          <w:sz w:val="23"/>
-          <w:szCs w:val="23"/>
-          <w:lang w:val="pt-BR"/>
-        </w:rPr>
-        <w:t>Verificar cobertura</w:t>
-      </w:r>
-    </w:p>
-    <w:p>
-      <w:pPr>
-        <w:autoSpaceDE w:val="0"/>
-        <w:autoSpaceDN w:val="0"/>
-        <w:adjustRightInd w:val="0"/>
-        <w:spacing w:after="0" w:line="240" w:lineRule="auto"/>
-        <w:rPr>
-          <w:rFonts w:ascii="Arial" w:hAnsi="Arial" w:cs="Arial"/>
-          <w:sz w:val="23"/>
-          <w:szCs w:val="23"/>
-        </w:rPr>
-      </w:pPr>
-      <w:r>
-        <w:rPr>
-          <w:rFonts w:ascii="Arial" w:hAnsi="Arial" w:cs="Arial"/>
-          <w:sz w:val="23"/>
-          <w:szCs w:val="23"/>
-        </w:rPr>
-        <w:t>Se comunica la cobertura que tiene el paciente o la exención total o parcial y el monto a abonar si correspondiere, según el tipo de entidad financiadora, nombre entidad financiadora, el convenio, numero de afiliado, tipo de beneficiario, condición</w:t>
-      </w:r>
-      <w:r>
-        <w:rPr>
-          <w:rFonts w:ascii="Arial" w:hAnsi="Arial" w:cs="Arial"/>
-          <w:sz w:val="23"/>
-          <w:szCs w:val="23"/>
-        </w:rPr>
-        <w:t xml:space="preserve"> </w:t>
-      </w:r>
-      <w:bookmarkStart w:id="2" w:name="_GoBack"/>
-      <w:bookmarkEnd w:id="2"/>
-      <w:r>
-        <w:rPr>
-          <w:rFonts w:ascii="Arial" w:hAnsi="Arial" w:cs="Arial"/>
-          <w:sz w:val="23"/>
-          <w:szCs w:val="23"/>
-        </w:rPr>
-        <w:t xml:space="preserve">paciente, condición ante el IVA. </w:t>
-      </w:r>
-    </w:p>
-    <w:p>
-      <w:pPr>
-        <w:keepNext/>
-        <w:autoSpaceDE w:val="0"/>
-        <w:autoSpaceDN w:val="0"/>
-        <w:adjustRightInd w:val="0"/>
-        <w:spacing w:after="0" w:line="240" w:lineRule="auto"/>
-      </w:pPr>
-      <w:r>
-        <w:rPr>
-          <w:rFonts w:ascii="Arial" w:hAnsi="Arial" w:cs="Arial"/>
-          <w:noProof/>
-          <w:sz w:val="23"/>
-          <w:szCs w:val="23"/>
-          <w:lang w:val="en-US"/>
-        </w:rPr>
-        <w:pict>
-          <v:shape id="_x0000_i1028" type="#_x0000_t75" style="width:520.5pt;height:387.75pt">
             <v:imagedata r:id="rId11" o:title=""/>
           </v:shape>
         </w:pict>
@@ -1321,7 +1277,7 @@
     </w:p>
     <w:p>
       <w:pPr>
-        <w:pStyle w:val="Caption"/>
+        <w:pStyle w:val="Epgrafe"/>
         <w:rPr>
           <w:rFonts w:ascii="Arial" w:hAnsi="Arial" w:cs="Arial"/>
           <w:sz w:val="23"/>
@@ -1358,6 +1314,208 @@
           <w:noProof/>
           <w:lang w:val="pt-BR"/>
         </w:rPr>
+        <w:t>3</w:t>
+      </w:r>
+      <w:r>
+        <w:rPr>
+          <w:lang w:val="pt-BR"/>
+        </w:rPr>
+        <w:fldChar w:fldCharType="end"/>
+      </w:r>
+      <w:r>
+        <w:rPr>
+          <w:lang w:val="pt-BR"/>
+        </w:rPr>
+        <w:t xml:space="preserve"> </w:t>
+      </w:r>
+      <w:proofErr w:type="spellStart"/>
+      <w:proofErr w:type="gramStart"/>
+      <w:r>
+        <w:rPr>
+          <w:lang w:val="pt-BR"/>
+        </w:rPr>
+        <w:t>TipoAtencion</w:t>
+      </w:r>
+      <w:proofErr w:type="spellEnd"/>
+      <w:proofErr w:type="gramEnd"/>
+      <w:r>
+        <w:rPr>
+          <w:lang w:val="pt-BR"/>
+        </w:rPr>
+        <w:t>(</w:t>
+      </w:r>
+      <w:proofErr w:type="spellStart"/>
+      <w:r>
+        <w:rPr>
+          <w:lang w:val="pt-BR"/>
+        </w:rPr>
+        <w:t>by</w:t>
+      </w:r>
+      <w:proofErr w:type="spellEnd"/>
+      <w:r>
+        <w:rPr>
+          <w:lang w:val="pt-BR"/>
+        </w:rPr>
+        <w:t xml:space="preserve"> </w:t>
+      </w:r>
+      <w:proofErr w:type="spellStart"/>
+      <w:r>
+        <w:rPr>
+          <w:lang w:val="pt-BR"/>
+        </w:rPr>
+        <w:t>Yamila</w:t>
+      </w:r>
+      <w:proofErr w:type="spellEnd"/>
+      <w:r>
+        <w:rPr>
+          <w:lang w:val="pt-BR"/>
+        </w:rPr>
+        <w:t>)</w:t>
+      </w:r>
+    </w:p>
+    <w:p>
+      <w:pPr>
+        <w:autoSpaceDE w:val="0"/>
+        <w:autoSpaceDN w:val="0"/>
+        <w:adjustRightInd w:val="0"/>
+        <w:spacing w:after="0" w:line="240" w:lineRule="auto"/>
+        <w:rPr>
+          <w:rFonts w:ascii="Arial" w:hAnsi="Arial" w:cs="Arial"/>
+          <w:sz w:val="23"/>
+          <w:szCs w:val="23"/>
+          <w:lang w:val="pt-BR"/>
+        </w:rPr>
+      </w:pPr>
+    </w:p>
+    <w:p>
+      <w:pPr>
+        <w:autoSpaceDE w:val="0"/>
+        <w:autoSpaceDN w:val="0"/>
+        <w:adjustRightInd w:val="0"/>
+        <w:spacing w:after="0" w:line="240" w:lineRule="auto"/>
+        <w:rPr>
+          <w:rFonts w:ascii="Arial" w:hAnsi="Arial" w:cs="Arial"/>
+          <w:b/>
+          <w:bCs/>
+          <w:sz w:val="23"/>
+          <w:szCs w:val="23"/>
+          <w:lang w:val="pt-BR"/>
+        </w:rPr>
+      </w:pPr>
+      <w:r>
+        <w:rPr>
+          <w:rFonts w:ascii="Arial" w:hAnsi="Arial" w:cs="Arial"/>
+          <w:b/>
+          <w:bCs/>
+          <w:sz w:val="23"/>
+          <w:szCs w:val="23"/>
+          <w:lang w:val="pt-BR"/>
+        </w:rPr>
+        <w:t>Verificar cobertura</w:t>
+      </w:r>
+    </w:p>
+    <w:p>
+      <w:pPr>
+        <w:autoSpaceDE w:val="0"/>
+        <w:autoSpaceDN w:val="0"/>
+        <w:adjustRightInd w:val="0"/>
+        <w:spacing w:after="0" w:line="240" w:lineRule="auto"/>
+        <w:rPr>
+          <w:rFonts w:ascii="Arial" w:hAnsi="Arial" w:cs="Arial"/>
+          <w:sz w:val="23"/>
+          <w:szCs w:val="23"/>
+        </w:rPr>
+      </w:pPr>
+      <w:r>
+        <w:rPr>
+          <w:rFonts w:ascii="Arial" w:hAnsi="Arial" w:cs="Arial"/>
+          <w:sz w:val="23"/>
+          <w:szCs w:val="23"/>
+        </w:rPr>
+        <w:t>Se comunica la cobertura que tiene el paciente o la exención total o parcial y el monto a abonar si correspondiere, según el tipo de entidad financiadora, nombre entidad financiadora, el convenio, numero de afiliado, tipo de beneficiario, condición</w:t>
+      </w:r>
+      <w:r>
+        <w:rPr>
+          <w:rFonts w:ascii="Arial" w:hAnsi="Arial" w:cs="Arial"/>
+          <w:sz w:val="23"/>
+          <w:szCs w:val="23"/>
+        </w:rPr>
+        <w:t xml:space="preserve"> </w:t>
+      </w:r>
+      <w:bookmarkStart w:id="2" w:name="_GoBack"/>
+      <w:bookmarkEnd w:id="2"/>
+      <w:r>
+        <w:rPr>
+          <w:rFonts w:ascii="Arial" w:hAnsi="Arial" w:cs="Arial"/>
+          <w:sz w:val="23"/>
+          <w:szCs w:val="23"/>
+        </w:rPr>
+        <w:t xml:space="preserve">paciente, condición ante el IVA. </w:t>
+      </w:r>
+    </w:p>
+    <w:p>
+      <w:pPr>
+        <w:keepNext/>
+        <w:autoSpaceDE w:val="0"/>
+        <w:autoSpaceDN w:val="0"/>
+        <w:adjustRightInd w:val="0"/>
+        <w:spacing w:after="0" w:line="240" w:lineRule="auto"/>
+      </w:pPr>
+      <w:r>
+        <w:rPr>
+          <w:rFonts w:ascii="Arial" w:hAnsi="Arial" w:cs="Arial"/>
+          <w:noProof/>
+          <w:sz w:val="23"/>
+          <w:szCs w:val="23"/>
+          <w:lang w:val="en-US"/>
+        </w:rPr>
+        <w:lastRenderedPageBreak/>
+        <w:pict>
+          <v:shape id="_x0000_i1028" type="#_x0000_t75" style="width:520.5pt;height:387.75pt">
+            <v:imagedata r:id="rId12" o:title=""/>
+          </v:shape>
+        </w:pict>
+      </w:r>
+    </w:p>
+    <w:p>
+      <w:pPr>
+        <w:pStyle w:val="Epgrafe"/>
+        <w:rPr>
+          <w:rFonts w:ascii="Arial" w:hAnsi="Arial" w:cs="Arial"/>
+          <w:sz w:val="23"/>
+          <w:szCs w:val="23"/>
+          <w:lang w:val="pt-BR"/>
+        </w:rPr>
+      </w:pPr>
+      <w:r>
+        <w:rPr>
+          <w:lang w:val="pt-BR"/>
+        </w:rPr>
+        <w:t xml:space="preserve">Figure </w:t>
+      </w:r>
+      <w:r>
+        <w:rPr>
+          <w:lang w:val="pt-BR"/>
+        </w:rPr>
+        <w:fldChar w:fldCharType="begin"/>
+      </w:r>
+      <w:r>
+        <w:rPr>
+          <w:lang w:val="pt-BR"/>
+        </w:rPr>
+        <w:instrText xml:space="preserve"> SEQ Figure \* ARABIC </w:instrText>
+      </w:r>
+      <w:r>
+        <w:rPr>
+          <w:lang w:val="pt-BR"/>
+        </w:rPr>
+        <w:fldChar w:fldCharType="separate"/>
+      </w:r>
+      <w:r>
+        <w:rPr>
+          <w:noProof/>
+          <w:lang w:val="pt-BR"/>
+        </w:rPr>
         <w:t>4</w:t>
       </w:r>
       <w:r>
@@ -1370,14 +1528,38 @@
         <w:rPr>
           <w:lang w:val="pt-BR"/>
         </w:rPr>
-        <w:t xml:space="preserve"> Cobertura(by </w:t>
-      </w:r>
+        <w:t xml:space="preserve"> </w:t>
+      </w:r>
+      <w:proofErr w:type="gramStart"/>
       <w:r>
         <w:rPr>
           <w:lang w:val="pt-BR"/>
         </w:rPr>
+        <w:t>Cobertura(</w:t>
+      </w:r>
+      <w:proofErr w:type="spellStart"/>
+      <w:proofErr w:type="gramEnd"/>
+      <w:r>
+        <w:rPr>
+          <w:lang w:val="pt-BR"/>
+        </w:rPr>
+        <w:t>by</w:t>
+      </w:r>
+      <w:proofErr w:type="spellEnd"/>
+      <w:r>
+        <w:rPr>
+          <w:lang w:val="pt-BR"/>
+        </w:rPr>
+        <w:t xml:space="preserve"> </w:t>
+      </w:r>
+      <w:proofErr w:type="spellStart"/>
+      <w:r>
+        <w:rPr>
+          <w:lang w:val="pt-BR"/>
+        </w:rPr>
         <w:t>Yamila</w:t>
       </w:r>
+      <w:proofErr w:type="spellEnd"/>
       <w:r>
         <w:rPr>
           <w:lang w:val="pt-BR"/>
@@ -1427,7 +1609,7 @@
       <w:commentRangeEnd w:id="3"/>
       <w:r>
         <w:rPr>
-          <w:rStyle w:val="CommentReference"/>
+          <w:rStyle w:val="Refdecomentario"/>
         </w:rPr>
         <w:commentReference w:id="3"/>
       </w:r>
@@ -1494,14 +1676,14 @@
       <w:commentRangeEnd w:id="4"/>
       <w:r>
         <w:rPr>
-          <w:rStyle w:val="CommentReference"/>
+          <w:rStyle w:val="Refdecomentario"/>
         </w:rPr>
         <w:commentReference w:id="4"/>
       </w:r>
     </w:p>
     <w:p>
       <w:pPr>
-        <w:pStyle w:val="ListParagraph"/>
+        <w:pStyle w:val="Prrafodelista"/>
         <w:numPr>
           <w:ilvl w:val="0"/>
           <w:numId w:val="3"/>
@@ -1543,12 +1725,13 @@
           <w:sz w:val="23"/>
           <w:szCs w:val="23"/>
         </w:rPr>
+        <w:lastRenderedPageBreak/>
         <w:t>En esta actividad se puede ingresar horas dentro del Block de Horas, en el caso de que un paciente se presente para solicitar un turno en forma espontánea.</w:t>
       </w:r>
     </w:p>
     <w:p>
       <w:pPr>
-        <w:pStyle w:val="ListParagraph"/>
+        <w:pStyle w:val="Prrafodelista"/>
         <w:numPr>
           <w:ilvl w:val="0"/>
           <w:numId w:val="3"/>
@@ -1655,7 +1838,7 @@
       <w:commentRangeEnd w:id="5"/>
       <w:r>
         <w:rPr>
-          <w:rStyle w:val="CommentReference"/>
+          <w:rStyle w:val="Refdecomentario"/>
         </w:rPr>
         <w:commentReference w:id="5"/>
       </w:r>
@@ -1704,7 +1887,7 @@
     </w:p>
     <w:p>
       <w:pPr>
-        <w:pStyle w:val="ListParagraph"/>
+        <w:pStyle w:val="Prrafodelista"/>
         <w:numPr>
           <w:ilvl w:val="0"/>
           <w:numId w:val="10"/>
@@ -1730,7 +1913,7 @@
     </w:p>
     <w:p>
       <w:pPr>
-        <w:pStyle w:val="ListParagraph"/>
+        <w:pStyle w:val="Prrafodelista"/>
         <w:numPr>
           <w:ilvl w:val="0"/>
           <w:numId w:val="10"/>
@@ -1756,7 +1939,7 @@
     </w:p>
     <w:p>
       <w:pPr>
-        <w:pStyle w:val="ListParagraph"/>
+        <w:pStyle w:val="Prrafodelista"/>
         <w:numPr>
           <w:ilvl w:val="1"/>
           <w:numId w:val="10"/>
@@ -1782,7 +1965,7 @@
     </w:p>
     <w:p>
       <w:pPr>
-        <w:pStyle w:val="ListParagraph"/>
+        <w:pStyle w:val="Prrafodelista"/>
         <w:numPr>
           <w:ilvl w:val="1"/>
           <w:numId w:val="10"/>
@@ -1808,7 +1991,7 @@
     </w:p>
     <w:p>
       <w:pPr>
-        <w:pStyle w:val="ListParagraph"/>
+        <w:pStyle w:val="Prrafodelista"/>
         <w:numPr>
           <w:ilvl w:val="1"/>
           <w:numId w:val="10"/>
@@ -1972,9 +2155,10 @@
           <w:szCs w:val="23"/>
           <w:lang w:val="en-US"/>
         </w:rPr>
+        <w:lastRenderedPageBreak/>
         <w:pict>
           <v:shape id="4 Imagen" o:spid="_x0000_i1029" type="#_x0000_t75" alt="ComprobanteTurnos1.png" style="width:616.5pt;height:240.75pt;visibility:visible">
-            <v:imagedata r:id="rId12" o:title=""/>
+            <v:imagedata r:id="rId13" o:title=""/>
           </v:shape>
         </w:pict>
       </w:r>
@@ -2007,7 +2191,7 @@
     </w:p>
     <w:p>
       <w:pPr>
-        <w:pStyle w:val="Heading2"/>
+        <w:pStyle w:val="Ttulo2"/>
         <w:rPr>
           <w:lang w:val="pt-BR"/>
         </w:rPr>
@@ -2069,7 +2253,149 @@
           <w:szCs w:val="23"/>
           <w:lang w:val="pt-BR"/>
         </w:rPr>
-        <w:t xml:space="preserve">Está previsto blocks de turnos, estimando que cada block es por profesional y es de 4 horas cada uno, diferenciando intervalos de turnos para primera vez, segunda vez y demandas espontáneas. </w:t>
+        <w:t xml:space="preserve">Está previsto </w:t>
+      </w:r>
+      <w:proofErr w:type="spellStart"/>
+      <w:r>
+        <w:rPr>
+          <w:rFonts w:ascii="Arial" w:hAnsi="Arial" w:cs="Arial"/>
+          <w:sz w:val="23"/>
+          <w:szCs w:val="23"/>
+          <w:lang w:val="pt-BR"/>
+        </w:rPr>
+        <w:t>blocks</w:t>
+      </w:r>
+      <w:proofErr w:type="spellEnd"/>
+      <w:r>
+        <w:rPr>
+          <w:rFonts w:ascii="Arial" w:hAnsi="Arial" w:cs="Arial"/>
+          <w:sz w:val="23"/>
+          <w:szCs w:val="23"/>
+          <w:lang w:val="pt-BR"/>
+        </w:rPr>
+        <w:t xml:space="preserve"> de turnos, estimando que cada </w:t>
+      </w:r>
+      <w:proofErr w:type="spellStart"/>
+      <w:r>
+        <w:rPr>
+          <w:rFonts w:ascii="Arial" w:hAnsi="Arial" w:cs="Arial"/>
+          <w:sz w:val="23"/>
+          <w:szCs w:val="23"/>
+          <w:lang w:val="pt-BR"/>
+        </w:rPr>
+        <w:t>block</w:t>
+      </w:r>
+      <w:proofErr w:type="spellEnd"/>
+      <w:r>
+        <w:rPr>
+          <w:rFonts w:ascii="Arial" w:hAnsi="Arial" w:cs="Arial"/>
+          <w:sz w:val="23"/>
+          <w:szCs w:val="23"/>
+          <w:lang w:val="pt-BR"/>
+        </w:rPr>
+        <w:t xml:space="preserve"> </w:t>
+      </w:r>
+      <w:proofErr w:type="spellStart"/>
+      <w:proofErr w:type="gramStart"/>
+      <w:r>
+        <w:rPr>
+          <w:rFonts w:ascii="Arial" w:hAnsi="Arial" w:cs="Arial"/>
+          <w:sz w:val="23"/>
+          <w:szCs w:val="23"/>
+          <w:lang w:val="pt-BR"/>
+        </w:rPr>
+        <w:t>es</w:t>
+      </w:r>
+      <w:proofErr w:type="spellEnd"/>
+      <w:proofErr w:type="gramEnd"/>
+      <w:r>
+        <w:rPr>
+          <w:rFonts w:ascii="Arial" w:hAnsi="Arial" w:cs="Arial"/>
+          <w:sz w:val="23"/>
+          <w:szCs w:val="23"/>
+          <w:lang w:val="pt-BR"/>
+        </w:rPr>
+        <w:t xml:space="preserve"> por </w:t>
+      </w:r>
+      <w:proofErr w:type="spellStart"/>
+      <w:r>
+        <w:rPr>
+          <w:rFonts w:ascii="Arial" w:hAnsi="Arial" w:cs="Arial"/>
+          <w:sz w:val="23"/>
+          <w:szCs w:val="23"/>
+          <w:lang w:val="pt-BR"/>
+        </w:rPr>
+        <w:t>profesional</w:t>
+      </w:r>
+      <w:proofErr w:type="spellEnd"/>
+      <w:r>
+        <w:rPr>
+          <w:rFonts w:ascii="Arial" w:hAnsi="Arial" w:cs="Arial"/>
+          <w:sz w:val="23"/>
+          <w:szCs w:val="23"/>
+          <w:lang w:val="pt-BR"/>
+        </w:rPr>
+        <w:t xml:space="preserve"> y </w:t>
+      </w:r>
+      <w:proofErr w:type="spellStart"/>
+      <w:r>
+        <w:rPr>
+          <w:rFonts w:ascii="Arial" w:hAnsi="Arial" w:cs="Arial"/>
+          <w:sz w:val="23"/>
+          <w:szCs w:val="23"/>
+          <w:lang w:val="pt-BR"/>
+        </w:rPr>
+        <w:t>es</w:t>
+      </w:r>
+      <w:proofErr w:type="spellEnd"/>
+      <w:r>
+        <w:rPr>
+          <w:rFonts w:ascii="Arial" w:hAnsi="Arial" w:cs="Arial"/>
+          <w:sz w:val="23"/>
+          <w:szCs w:val="23"/>
+          <w:lang w:val="pt-BR"/>
+        </w:rPr>
+        <w:t xml:space="preserve"> de 4 horas cada uno, diferenciando intervalos de turnos para </w:t>
+      </w:r>
+      <w:proofErr w:type="spellStart"/>
+      <w:r>
+        <w:rPr>
+          <w:rFonts w:ascii="Arial" w:hAnsi="Arial" w:cs="Arial"/>
+          <w:sz w:val="23"/>
+          <w:szCs w:val="23"/>
+          <w:lang w:val="pt-BR"/>
+        </w:rPr>
+        <w:t>primera</w:t>
+      </w:r>
+      <w:proofErr w:type="spellEnd"/>
+      <w:r>
+        <w:rPr>
+          <w:rFonts w:ascii="Arial" w:hAnsi="Arial" w:cs="Arial"/>
+          <w:sz w:val="23"/>
+          <w:szCs w:val="23"/>
+          <w:lang w:val="pt-BR"/>
+        </w:rPr>
+        <w:t xml:space="preserve"> vez, segunda vez y demandas </w:t>
+      </w:r>
+      <w:proofErr w:type="spellStart"/>
+      <w:r>
+        <w:rPr>
+          <w:rFonts w:ascii="Arial" w:hAnsi="Arial" w:cs="Arial"/>
+          <w:sz w:val="23"/>
+          <w:szCs w:val="23"/>
+          <w:lang w:val="pt-BR"/>
+        </w:rPr>
+        <w:t>espontáneas</w:t>
+      </w:r>
+      <w:proofErr w:type="spellEnd"/>
+      <w:r>
+        <w:rPr>
+          <w:rFonts w:ascii="Arial" w:hAnsi="Arial" w:cs="Arial"/>
+          <w:sz w:val="23"/>
+          <w:szCs w:val="23"/>
+          <w:lang w:val="pt-BR"/>
+        </w:rPr>
+        <w:t xml:space="preserve">. </w:t>
       </w:r>
       <w:r>
         <w:rPr>
@@ -2182,7 +2508,43 @@
           <w:sz w:val="23"/>
           <w:szCs w:val="23"/>
         </w:rPr>
-        <w:t>Prever la posibilidad de generar agenda con asignación de sobreturnos. Los sobreturnos son asignados dentro del tiempo del block.</w:t>
+        <w:t xml:space="preserve">Prever la posibilidad de generar agenda con asignación de </w:t>
+      </w:r>
+      <w:proofErr w:type="spellStart"/>
+      <w:r>
+        <w:rPr>
+          <w:rFonts w:ascii="Arial" w:hAnsi="Arial" w:cs="Arial"/>
+          <w:sz w:val="23"/>
+          <w:szCs w:val="23"/>
+        </w:rPr>
+        <w:t>sobreturnos</w:t>
+      </w:r>
+      <w:proofErr w:type="spellEnd"/>
+      <w:r>
+        <w:rPr>
+          <w:rFonts w:ascii="Arial" w:hAnsi="Arial" w:cs="Arial"/>
+          <w:sz w:val="23"/>
+          <w:szCs w:val="23"/>
+        </w:rPr>
+        <w:t xml:space="preserve">. Los </w:t>
+      </w:r>
+      <w:proofErr w:type="spellStart"/>
+      <w:r>
+        <w:rPr>
+          <w:rFonts w:ascii="Arial" w:hAnsi="Arial" w:cs="Arial"/>
+          <w:sz w:val="23"/>
+          <w:szCs w:val="23"/>
+        </w:rPr>
+        <w:t>sobreturnos</w:t>
+      </w:r>
+      <w:proofErr w:type="spellEnd"/>
+      <w:r>
+        <w:rPr>
+          <w:rFonts w:ascii="Arial" w:hAnsi="Arial" w:cs="Arial"/>
+          <w:sz w:val="23"/>
+          <w:szCs w:val="23"/>
+        </w:rPr>
+        <w:t xml:space="preserve"> son asignados dentro del tiempo del block.</w:t>
       </w:r>
     </w:p>
     <w:p>
@@ -2267,7 +2629,7 @@
     </w:p>
     <w:p>
       <w:pPr>
-        <w:pStyle w:val="ListParagraph"/>
+        <w:pStyle w:val="Prrafodelista"/>
         <w:numPr>
           <w:ilvl w:val="0"/>
           <w:numId w:val="3"/>
@@ -2293,7 +2655,7 @@
     </w:p>
     <w:p>
       <w:pPr>
-        <w:pStyle w:val="ListParagraph"/>
+        <w:pStyle w:val="Prrafodelista"/>
         <w:numPr>
           <w:ilvl w:val="0"/>
           <w:numId w:val="3"/>
@@ -2319,7 +2681,7 @@
     </w:p>
     <w:p>
       <w:pPr>
-        <w:pStyle w:val="ListParagraph"/>
+        <w:pStyle w:val="Prrafodelista"/>
         <w:numPr>
           <w:ilvl w:val="0"/>
           <w:numId w:val="3"/>
@@ -2340,12 +2702,13 @@
           <w:sz w:val="23"/>
           <w:szCs w:val="23"/>
         </w:rPr>
+        <w:lastRenderedPageBreak/>
         <w:t>Tipo de turno es decir: primera vez, visita subsiguiente, demanda espontánea, cualquier otro tipo que determine profesional, servicio / especialidad.</w:t>
       </w:r>
     </w:p>
     <w:p>
       <w:pPr>
-        <w:pStyle w:val="ListParagraph"/>
+        <w:pStyle w:val="Prrafodelista"/>
         <w:numPr>
           <w:ilvl w:val="0"/>
           <w:numId w:val="3"/>
@@ -2371,7 +2734,7 @@
     </w:p>
     <w:p>
       <w:pPr>
-        <w:pStyle w:val="ListParagraph"/>
+        <w:pStyle w:val="Prrafodelista"/>
         <w:numPr>
           <w:ilvl w:val="0"/>
           <w:numId w:val="3"/>
@@ -2397,7 +2760,7 @@
     </w:p>
     <w:p>
       <w:pPr>
-        <w:pStyle w:val="ListParagraph"/>
+        <w:pStyle w:val="Prrafodelista"/>
         <w:numPr>
           <w:ilvl w:val="0"/>
           <w:numId w:val="3"/>
@@ -2418,7 +2781,185 @@
     </w:p>
     <w:p>
       <w:pPr>
-        <w:pStyle w:val="Heading1"/>
+        <w:pStyle w:val="Prrafodelista"/>
+        <w:autoSpaceDE w:val="0"/>
+        <w:autoSpaceDN w:val="0"/>
+        <w:adjustRightInd w:val="0"/>
+        <w:spacing w:after="0" w:line="240" w:lineRule="auto"/>
+        <w:rPr>
+          <w:rFonts w:ascii="Arial" w:hAnsi="Arial" w:cs="Arial"/>
+          <w:sz w:val="23"/>
+          <w:szCs w:val="23"/>
+          <w:highlight w:val="yellow"/>
+        </w:rPr>
+      </w:pPr>
+      <w:r>
+        <w:rPr>
+          <w:rFonts w:ascii="Arial" w:hAnsi="Arial" w:cs="Arial"/>
+          <w:sz w:val="23"/>
+          <w:szCs w:val="23"/>
+          <w:highlight w:val="yellow"/>
+        </w:rPr>
+        <w:t xml:space="preserve">Hipótesis: </w:t>
+      </w:r>
+      <w:r>
+        <w:rPr>
+          <w:rFonts w:ascii="Arial" w:hAnsi="Arial" w:cs="Arial"/>
+          <w:sz w:val="23"/>
+          <w:szCs w:val="23"/>
+          <w:highlight w:val="yellow"/>
+        </w:rPr>
+        <w:t>Cada especialidad sane a que servicio corresponde.</w:t>
+      </w:r>
+    </w:p>
+    <w:p>
+      <w:pPr>
+        <w:pStyle w:val="Prrafodelista"/>
+        <w:autoSpaceDE w:val="0"/>
+        <w:autoSpaceDN w:val="0"/>
+        <w:adjustRightInd w:val="0"/>
+        <w:spacing w:after="0" w:line="240" w:lineRule="auto"/>
+        <w:rPr>
+          <w:rFonts w:ascii="Arial" w:hAnsi="Arial" w:cs="Arial"/>
+          <w:sz w:val="23"/>
+          <w:szCs w:val="23"/>
+        </w:rPr>
+      </w:pPr>
+      <w:r>
+        <w:rPr>
+          <w:rFonts w:ascii="Arial" w:hAnsi="Arial" w:cs="Arial"/>
+          <w:sz w:val="23"/>
+          <w:szCs w:val="23"/>
+          <w:highlight w:val="yellow"/>
+        </w:rPr>
+        <w:t>*Los block de turnos existen por especialidad y por médico</w:t>
+      </w:r>
+      <w:r>
+        <w:rPr>
+          <w:rFonts w:ascii="Arial" w:hAnsi="Arial" w:cs="Arial"/>
+          <w:sz w:val="23"/>
+          <w:szCs w:val="23"/>
+          <w:highlight w:val="yellow"/>
+        </w:rPr>
+        <w:t>.</w:t>
+      </w:r>
+    </w:p>
+    <w:p>
+      <w:pPr>
+        <w:pStyle w:val="Prrafodelista"/>
+        <w:autoSpaceDE w:val="0"/>
+        <w:autoSpaceDN w:val="0"/>
+        <w:adjustRightInd w:val="0"/>
+        <w:spacing w:after="0" w:line="240" w:lineRule="auto"/>
+        <w:rPr>
+          <w:rFonts w:ascii="Arial" w:hAnsi="Arial" w:cs="Arial"/>
+          <w:sz w:val="23"/>
+          <w:szCs w:val="23"/>
+        </w:rPr>
+      </w:pPr>
+      <w:r>
+        <w:rPr>
+          <w:rFonts w:ascii="Arial" w:hAnsi="Arial" w:cs="Arial"/>
+          <w:sz w:val="23"/>
+          <w:szCs w:val="23"/>
+          <w:highlight w:val="yellow"/>
+        </w:rPr>
+        <w:t>*Se identifican por el día, horario y la PK del médico.</w:t>
+      </w:r>
+    </w:p>
+    <w:p>
+      <w:pPr>
+        <w:pStyle w:val="Prrafodelista"/>
+        <w:autoSpaceDE w:val="0"/>
+        <w:autoSpaceDN w:val="0"/>
+        <w:adjustRightInd w:val="0"/>
+        <w:spacing w:after="0" w:line="240" w:lineRule="auto"/>
+        <w:rPr>
+          <w:rFonts w:ascii="Arial" w:hAnsi="Arial" w:cs="Arial"/>
+          <w:sz w:val="23"/>
+          <w:szCs w:val="23"/>
+        </w:rPr>
+      </w:pPr>
+      <w:r>
+        <w:rPr>
+          <w:rFonts w:ascii="Arial" w:hAnsi="Arial" w:cs="Arial"/>
+          <w:sz w:val="23"/>
+          <w:szCs w:val="23"/>
+          <w:highlight w:val="yellow"/>
+        </w:rPr>
+        <w:t>*Pueden existir block de turnos vacios.</w:t>
+      </w:r>
+    </w:p>
+    <w:p>
+      <w:pPr>
+        <w:pStyle w:val="Prrafodelista"/>
+        <w:autoSpaceDE w:val="0"/>
+        <w:autoSpaceDN w:val="0"/>
+        <w:adjustRightInd w:val="0"/>
+        <w:spacing w:after="0" w:line="240" w:lineRule="auto"/>
+        <w:rPr>
+          <w:rFonts w:ascii="Arial" w:hAnsi="Arial" w:cs="Arial"/>
+          <w:sz w:val="23"/>
+          <w:szCs w:val="23"/>
+        </w:rPr>
+      </w:pPr>
+    </w:p>
+    <w:p>
+      <w:pPr>
+        <w:pStyle w:val="Prrafodelista"/>
+        <w:autoSpaceDE w:val="0"/>
+        <w:autoSpaceDN w:val="0"/>
+        <w:adjustRightInd w:val="0"/>
+        <w:spacing w:after="0" w:line="240" w:lineRule="auto"/>
+      </w:pPr>
+      <w:commentRangeStart w:id="6"/>
+      <w:r>
+        <w:rPr>
+          <w:rFonts w:ascii="Arial" w:hAnsi="Arial" w:cs="Arial"/>
+          <w:sz w:val="23"/>
+          <w:szCs w:val="23"/>
+          <w:highlight w:val="yellow"/>
+        </w:rPr>
+        <w:pict>
+          <v:shape id="_x0000_i1030" type="#_x0000_t75" style="width:609pt;height:262.5pt">
+            <v:imagedata r:id="rId14" o:title="TurnoyAgenda"/>
+          </v:shape>
+        </w:pict>
+      </w:r>
+      <w:commentRangeEnd w:id="6"/>
+      <w:r>
+        <w:rPr>
+          <w:rStyle w:val="Refdecomentario"/>
+        </w:rPr>
+        <w:commentReference w:id="6"/>
+      </w:r>
+    </w:p>
+    <w:p>
+      <w:pPr>
+        <w:pStyle w:val="Prrafodelista"/>
+        <w:autoSpaceDE w:val="0"/>
+        <w:autoSpaceDN w:val="0"/>
+        <w:adjustRightInd w:val="0"/>
+        <w:spacing w:after="0" w:line="240" w:lineRule="auto"/>
+        <w:rPr>
+          <w:rFonts w:ascii="Arial" w:hAnsi="Arial" w:cs="Arial"/>
+          <w:sz w:val="23"/>
+          <w:szCs w:val="23"/>
+        </w:rPr>
+      </w:pPr>
+    </w:p>
+    <w:p>
+      <w:pPr>
+        <w:pStyle w:val="Prrafodelista"/>
+        <w:autoSpaceDE w:val="0"/>
+        <w:autoSpaceDN w:val="0"/>
+        <w:adjustRightInd w:val="0"/>
+        <w:spacing w:after="0" w:line="240" w:lineRule="auto"/>
+      </w:pPr>
+    </w:p>
+    <w:p>
+      <w:pPr>
+        <w:pStyle w:val="Ttulo1"/>
       </w:pPr>
       <w:r>
         <w:t>3 Red Principal del Proceso</w:t>
@@ -2431,9 +2972,10 @@
     </w:p>
     <w:p>
       <w:pPr>
-        <w:pStyle w:val="Heading1"/>
-      </w:pPr>
-      <w:r>
+        <w:pStyle w:val="Ttulo1"/>
+      </w:pPr>
+      <w:r>
+        <w:lastRenderedPageBreak/>
         <w:t>4 Requisitos Específicos</w:t>
       </w:r>
     </w:p>
@@ -2451,6 +2993,7 @@
           <w:szCs w:val="23"/>
         </w:rPr>
       </w:pPr>
+      <w:proofErr w:type="spellStart"/>
       <w:r>
         <w:rPr>
           <w:rFonts w:ascii="Arial" w:hAnsi="Arial" w:cs="Arial"/>
@@ -2459,7 +3002,18 @@
           <w:sz w:val="23"/>
           <w:szCs w:val="23"/>
         </w:rPr>
-        <w:t>Req. 1</w:t>
+        <w:t>Req</w:t>
+      </w:r>
+      <w:proofErr w:type="spellEnd"/>
+      <w:r>
+        <w:rPr>
+          <w:rFonts w:ascii="Arial" w:hAnsi="Arial" w:cs="Arial"/>
+          <w:b/>
+          <w:bCs/>
+          <w:sz w:val="23"/>
+          <w:szCs w:val="23"/>
+        </w:rPr>
+        <w:t>. 1</w:t>
       </w:r>
     </w:p>
     <w:p>
@@ -2763,6 +3317,7 @@
           <w:lang w:val="pt-BR"/>
         </w:rPr>
       </w:pPr>
+      <w:proofErr w:type="spellStart"/>
       <w:r>
         <w:rPr>
           <w:rFonts w:ascii="Arial" w:hAnsi="Arial" w:cs="Arial"/>
@@ -2772,21 +3327,46 @@
           <w:szCs w:val="23"/>
           <w:lang w:val="pt-BR"/>
         </w:rPr>
-        <w:t>Req. 2</w:t>
-      </w:r>
-    </w:p>
-    <w:p>
-      <w:pPr>
-        <w:autoSpaceDE w:val="0"/>
-        <w:autoSpaceDN w:val="0"/>
-        <w:adjustRightInd w:val="0"/>
-        <w:spacing w:after="0" w:line="240" w:lineRule="auto"/>
-        <w:rPr>
-          <w:rFonts w:ascii="Arial" w:hAnsi="Arial" w:cs="Arial"/>
+        <w:t>Req</w:t>
+      </w:r>
+      <w:proofErr w:type="spellEnd"/>
+      <w:r>
+        <w:rPr>
+          <w:rFonts w:ascii="Arial" w:hAnsi="Arial" w:cs="Arial"/>
+          <w:b/>
+          <w:bCs/>
           <w:sz w:val="23"/>
           <w:szCs w:val="23"/>
           <w:lang w:val="pt-BR"/>
         </w:rPr>
+        <w:t xml:space="preserve">. </w:t>
+      </w:r>
+      <w:proofErr w:type="gramStart"/>
+      <w:r>
+        <w:rPr>
+          <w:rFonts w:ascii="Arial" w:hAnsi="Arial" w:cs="Arial"/>
+          <w:b/>
+          <w:bCs/>
+          <w:sz w:val="23"/>
+          <w:szCs w:val="23"/>
+          <w:lang w:val="pt-BR"/>
+        </w:rPr>
+        <w:t>2</w:t>
+      </w:r>
+      <w:proofErr w:type="gramEnd"/>
+    </w:p>
+    <w:p>
+      <w:pPr>
+        <w:autoSpaceDE w:val="0"/>
+        <w:autoSpaceDN w:val="0"/>
+        <w:adjustRightInd w:val="0"/>
+        <w:spacing w:after="0" w:line="240" w:lineRule="auto"/>
+        <w:rPr>
+          <w:rFonts w:ascii="Arial" w:hAnsi="Arial" w:cs="Arial"/>
+          <w:sz w:val="23"/>
+          <w:szCs w:val="23"/>
+          <w:lang w:val="pt-BR"/>
+        </w:rPr>
       </w:pPr>
       <w:r>
         <w:rPr>
@@ -2812,7 +3392,27 @@
           <w:szCs w:val="23"/>
           <w:lang w:val="pt-BR"/>
         </w:rPr>
-        <w:t>Brindar turnos de tres formas distintas:</w:t>
+        <w:t xml:space="preserve">Brindar turnos de </w:t>
+      </w:r>
+      <w:proofErr w:type="spellStart"/>
+      <w:r>
+        <w:rPr>
+          <w:rFonts w:ascii="Arial" w:hAnsi="Arial" w:cs="Arial"/>
+          <w:sz w:val="23"/>
+          <w:szCs w:val="23"/>
+          <w:lang w:val="pt-BR"/>
+        </w:rPr>
+        <w:t>tres</w:t>
+      </w:r>
+      <w:proofErr w:type="spellEnd"/>
+      <w:r>
+        <w:rPr>
+          <w:rFonts w:ascii="Arial" w:hAnsi="Arial" w:cs="Arial"/>
+          <w:sz w:val="23"/>
+          <w:szCs w:val="23"/>
+          <w:lang w:val="pt-BR"/>
+        </w:rPr>
+        <w:t xml:space="preserve"> formas distintas:</w:t>
       </w:r>
     </w:p>
     <w:p>
@@ -2940,6 +3540,7 @@
           <w:szCs w:val="23"/>
         </w:rPr>
       </w:pPr>
+      <w:proofErr w:type="spellStart"/>
       <w:r>
         <w:rPr>
           <w:rFonts w:ascii="Arial" w:hAnsi="Arial" w:cs="Arial"/>
@@ -2948,7 +3549,18 @@
           <w:sz w:val="23"/>
           <w:szCs w:val="23"/>
         </w:rPr>
-        <w:t>Req. 3</w:t>
+        <w:t>Req</w:t>
+      </w:r>
+      <w:proofErr w:type="spellEnd"/>
+      <w:r>
+        <w:rPr>
+          <w:rFonts w:ascii="Arial" w:hAnsi="Arial" w:cs="Arial"/>
+          <w:b/>
+          <w:bCs/>
+          <w:sz w:val="23"/>
+          <w:szCs w:val="23"/>
+        </w:rPr>
+        <w:t>. 3</w:t>
       </w:r>
     </w:p>
     <w:p>
@@ -3002,6 +3614,7 @@
           <w:szCs w:val="23"/>
         </w:rPr>
       </w:pPr>
+      <w:proofErr w:type="spellStart"/>
       <w:r>
         <w:rPr>
           <w:rFonts w:ascii="Arial" w:hAnsi="Arial" w:cs="Arial"/>
@@ -3010,7 +3623,18 @@
           <w:sz w:val="23"/>
           <w:szCs w:val="23"/>
         </w:rPr>
-        <w:t>Req. 4</w:t>
+        <w:t>Req</w:t>
+      </w:r>
+      <w:proofErr w:type="spellEnd"/>
+      <w:r>
+        <w:rPr>
+          <w:rFonts w:ascii="Arial" w:hAnsi="Arial" w:cs="Arial"/>
+          <w:b/>
+          <w:bCs/>
+          <w:sz w:val="23"/>
+          <w:szCs w:val="23"/>
+        </w:rPr>
+        <w:t>. 4</w:t>
       </w:r>
     </w:p>
     <w:p>
@@ -3064,6 +3688,7 @@
           <w:szCs w:val="23"/>
         </w:rPr>
       </w:pPr>
+      <w:proofErr w:type="spellStart"/>
       <w:r>
         <w:rPr>
           <w:rFonts w:ascii="Arial" w:hAnsi="Arial" w:cs="Arial"/>
@@ -3072,7 +3697,18 @@
           <w:sz w:val="23"/>
           <w:szCs w:val="23"/>
         </w:rPr>
-        <w:t>Req. 5</w:t>
+        <w:t>Req</w:t>
+      </w:r>
+      <w:proofErr w:type="spellEnd"/>
+      <w:r>
+        <w:rPr>
+          <w:rFonts w:ascii="Arial" w:hAnsi="Arial" w:cs="Arial"/>
+          <w:b/>
+          <w:bCs/>
+          <w:sz w:val="23"/>
+          <w:szCs w:val="23"/>
+        </w:rPr>
+        <w:t>. 5</w:t>
       </w:r>
     </w:p>
     <w:p>
@@ -3126,6 +3762,7 @@
           <w:szCs w:val="23"/>
         </w:rPr>
       </w:pPr>
+      <w:proofErr w:type="spellStart"/>
       <w:r>
         <w:rPr>
           <w:rFonts w:ascii="Arial" w:hAnsi="Arial" w:cs="Arial"/>
@@ -3134,7 +3771,18 @@
           <w:sz w:val="23"/>
           <w:szCs w:val="23"/>
         </w:rPr>
-        <w:t>Req. 6</w:t>
+        <w:t>Req</w:t>
+      </w:r>
+      <w:proofErr w:type="spellEnd"/>
+      <w:r>
+        <w:rPr>
+          <w:rFonts w:ascii="Arial" w:hAnsi="Arial" w:cs="Arial"/>
+          <w:b/>
+          <w:bCs/>
+          <w:sz w:val="23"/>
+          <w:szCs w:val="23"/>
+        </w:rPr>
+        <w:t>. 6</w:t>
       </w:r>
     </w:p>
     <w:p>
@@ -3176,7 +3824,7 @@
     </w:p>
     <w:p>
       <w:pPr>
-        <w:pStyle w:val="Heading1"/>
+        <w:pStyle w:val="Ttulo1"/>
       </w:pPr>
       <w:r>
         <w:t>5 Proceso de armado de Agenda</w:t>
@@ -3184,7 +3832,7 @@
     </w:p>
     <w:p>
       <w:pPr>
-        <w:pStyle w:val="Heading2"/>
+        <w:pStyle w:val="Ttulo2"/>
       </w:pPr>
       <w:r>
         <w:t>Tipos de usuarios</w:t>
@@ -3213,7 +3861,7 @@
     </w:p>
     <w:p>
       <w:pPr>
-        <w:pStyle w:val="ListParagraph"/>
+        <w:pStyle w:val="Prrafodelista"/>
         <w:numPr>
           <w:ilvl w:val="0"/>
           <w:numId w:val="11"/>
@@ -3236,6 +3884,7 @@
           <w:sz w:val="23"/>
           <w:szCs w:val="23"/>
         </w:rPr>
+        <w:lastRenderedPageBreak/>
         <w:t>Administrador</w:t>
       </w:r>
       <w:r>
@@ -3249,7 +3898,7 @@
     </w:p>
     <w:p>
       <w:pPr>
-        <w:pStyle w:val="ListParagraph"/>
+        <w:pStyle w:val="Prrafodelista"/>
         <w:numPr>
           <w:ilvl w:val="0"/>
           <w:numId w:val="11"/>
@@ -3285,7 +3934,7 @@
     </w:p>
     <w:p>
       <w:pPr>
-        <w:pStyle w:val="ListParagraph"/>
+        <w:pStyle w:val="Prrafodelista"/>
         <w:numPr>
           <w:ilvl w:val="0"/>
           <w:numId w:val="11"/>
@@ -3355,7 +4004,7 @@
     </w:p>
     <w:p>
       <w:pPr>
-        <w:pStyle w:val="Heading2"/>
+        <w:pStyle w:val="Ttulo2"/>
       </w:pPr>
       <w:r>
         <w:t>Etapas</w:t>
@@ -3422,7 +4071,7 @@
     </w:p>
     <w:p>
       <w:pPr>
-        <w:pStyle w:val="ListParagraph"/>
+        <w:pStyle w:val="Prrafodelista"/>
         <w:numPr>
           <w:ilvl w:val="0"/>
           <w:numId w:val="12"/>
@@ -3448,7 +4097,7 @@
     </w:p>
     <w:p>
       <w:pPr>
-        <w:pStyle w:val="ListParagraph"/>
+        <w:pStyle w:val="Prrafodelista"/>
         <w:numPr>
           <w:ilvl w:val="0"/>
           <w:numId w:val="12"/>
@@ -3552,7 +4201,7 @@
     </w:p>
     <w:p>
       <w:pPr>
-        <w:pStyle w:val="ListParagraph"/>
+        <w:pStyle w:val="Prrafodelista"/>
         <w:numPr>
           <w:ilvl w:val="0"/>
           <w:numId w:val="4"/>
@@ -3568,7 +4217,7 @@
     </w:p>
     <w:p>
       <w:pPr>
-        <w:pStyle w:val="ListParagraph"/>
+        <w:pStyle w:val="Prrafodelista"/>
         <w:numPr>
           <w:ilvl w:val="1"/>
           <w:numId w:val="4"/>
@@ -3584,7 +4233,7 @@
     </w:p>
     <w:p>
       <w:pPr>
-        <w:pStyle w:val="ListParagraph"/>
+        <w:pStyle w:val="Prrafodelista"/>
         <w:numPr>
           <w:ilvl w:val="1"/>
           <w:numId w:val="4"/>
@@ -3600,7 +4249,7 @@
     </w:p>
     <w:p>
       <w:pPr>
-        <w:pStyle w:val="ListParagraph"/>
+        <w:pStyle w:val="Prrafodelista"/>
         <w:numPr>
           <w:ilvl w:val="1"/>
           <w:numId w:val="4"/>
@@ -3616,7 +4265,7 @@
     </w:p>
     <w:p>
       <w:pPr>
-        <w:pStyle w:val="ListParagraph"/>
+        <w:pStyle w:val="Prrafodelista"/>
         <w:numPr>
           <w:ilvl w:val="0"/>
           <w:numId w:val="4"/>
@@ -3632,7 +4281,7 @@
     </w:p>
     <w:p>
       <w:pPr>
-        <w:pStyle w:val="ListParagraph"/>
+        <w:pStyle w:val="Prrafodelista"/>
         <w:numPr>
           <w:ilvl w:val="1"/>
           <w:numId w:val="4"/>
@@ -3648,7 +4297,7 @@
     </w:p>
     <w:p>
       <w:pPr>
-        <w:pStyle w:val="ListParagraph"/>
+        <w:pStyle w:val="Prrafodelista"/>
         <w:numPr>
           <w:ilvl w:val="1"/>
           <w:numId w:val="4"/>
@@ -3664,7 +4313,7 @@
     </w:p>
     <w:p>
       <w:pPr>
-        <w:pStyle w:val="ListParagraph"/>
+        <w:pStyle w:val="Prrafodelista"/>
         <w:numPr>
           <w:ilvl w:val="1"/>
           <w:numId w:val="4"/>
@@ -3680,7 +4329,7 @@
     </w:p>
     <w:p>
       <w:pPr>
-        <w:pStyle w:val="ListParagraph"/>
+        <w:pStyle w:val="Prrafodelista"/>
         <w:numPr>
           <w:ilvl w:val="1"/>
           <w:numId w:val="4"/>
@@ -3696,7 +4345,7 @@
     </w:p>
     <w:p>
       <w:pPr>
-        <w:pStyle w:val="ListParagraph"/>
+        <w:pStyle w:val="Prrafodelista"/>
         <w:numPr>
           <w:ilvl w:val="1"/>
           <w:numId w:val="4"/>
@@ -3847,29 +4496,41 @@
           <w:szCs w:val="23"/>
           <w:lang w:val="pt-BR"/>
         </w:rPr>
-        <w:t>- Teléfono</w:t>
-      </w:r>
-    </w:p>
-    <w:p>
-      <w:pPr>
-        <w:autoSpaceDE w:val="0"/>
-        <w:autoSpaceDN w:val="0"/>
-        <w:adjustRightInd w:val="0"/>
-        <w:spacing w:after="0" w:line="240" w:lineRule="auto"/>
+        <w:t xml:space="preserve">- </w:t>
+      </w:r>
+      <w:proofErr w:type="spellStart"/>
+      <w:r>
         <w:rPr>
           <w:rFonts w:ascii="Arial" w:hAnsi="Arial" w:cs="Arial"/>
           <w:sz w:val="23"/>
           <w:szCs w:val="23"/>
           <w:lang w:val="pt-BR"/>
         </w:rPr>
-      </w:pPr>
-      <w:r>
+        <w:t>Teléfono</w:t>
+      </w:r>
+      <w:proofErr w:type="spellEnd"/>
+    </w:p>
+    <w:p>
+      <w:pPr>
+        <w:autoSpaceDE w:val="0"/>
+        <w:autoSpaceDN w:val="0"/>
+        <w:adjustRightInd w:val="0"/>
+        <w:spacing w:after="0" w:line="240" w:lineRule="auto"/>
         <w:rPr>
           <w:rFonts w:ascii="Arial" w:hAnsi="Arial" w:cs="Arial"/>
           <w:sz w:val="23"/>
           <w:szCs w:val="23"/>
           <w:lang w:val="pt-BR"/>
         </w:rPr>
+      </w:pPr>
+      <w:r>
+        <w:rPr>
+          <w:rFonts w:ascii="Arial" w:hAnsi="Arial" w:cs="Arial"/>
+          <w:sz w:val="23"/>
+          <w:szCs w:val="23"/>
+          <w:lang w:val="pt-BR"/>
+        </w:rPr>
+        <w:lastRenderedPageBreak/>
         <w:t>- Celular</w:t>
       </w:r>
     </w:p>
@@ -3919,7 +4580,7 @@
     </w:p>
     <w:p>
       <w:pPr>
-        <w:pStyle w:val="Heading2"/>
+        <w:pStyle w:val="Ttulo2"/>
       </w:pPr>
       <w:r>
         <w:t>Restricciones:</w:t>
@@ -3927,7 +4588,7 @@
     </w:p>
     <w:p>
       <w:pPr>
-        <w:pStyle w:val="ListParagraph"/>
+        <w:pStyle w:val="Prrafodelista"/>
         <w:numPr>
           <w:ilvl w:val="0"/>
           <w:numId w:val="4"/>
@@ -3953,7 +4614,7 @@
     </w:p>
     <w:p>
       <w:pPr>
-        <w:pStyle w:val="ListParagraph"/>
+        <w:pStyle w:val="Prrafodelista"/>
         <w:numPr>
           <w:ilvl w:val="0"/>
           <w:numId w:val="4"/>
@@ -3979,7 +4640,7 @@
     </w:p>
     <w:p>
       <w:pPr>
-        <w:pStyle w:val="ListParagraph"/>
+        <w:pStyle w:val="Prrafodelista"/>
         <w:numPr>
           <w:ilvl w:val="0"/>
           <w:numId w:val="5"/>
@@ -4005,7 +4666,7 @@
     </w:p>
     <w:p>
       <w:pPr>
-        <w:pStyle w:val="ListParagraph"/>
+        <w:pStyle w:val="Prrafodelista"/>
         <w:numPr>
           <w:ilvl w:val="0"/>
           <w:numId w:val="5"/>
@@ -4031,7 +4692,7 @@
     </w:p>
     <w:p>
       <w:pPr>
-        <w:pStyle w:val="ListParagraph"/>
+        <w:pStyle w:val="Prrafodelista"/>
         <w:numPr>
           <w:ilvl w:val="0"/>
           <w:numId w:val="5"/>
@@ -4084,7 +4745,7 @@
     </w:p>
     <w:p>
       <w:pPr>
-        <w:pStyle w:val="Heading2"/>
+        <w:pStyle w:val="Ttulo2"/>
       </w:pPr>
       <w:r>
         <w:t>Armado de la agenda</w:t>
@@ -4113,7 +4774,7 @@
     </w:p>
     <w:p>
       <w:pPr>
-        <w:pStyle w:val="Heading1"/>
+        <w:pStyle w:val="Ttulo1"/>
       </w:pPr>
       <w:r>
         <w:t>6 Proceso de Asignación de los turnos</w:t>
@@ -4167,6 +4828,7 @@
           <w:szCs w:val="23"/>
         </w:rPr>
       </w:pPr>
+      <w:proofErr w:type="spellStart"/>
       <w:r>
         <w:rPr>
           <w:rFonts w:ascii="Arial" w:hAnsi="Arial" w:cs="Arial"/>
@@ -4175,7 +4837,18 @@
           <w:sz w:val="23"/>
           <w:szCs w:val="23"/>
         </w:rPr>
-        <w:t>Req 19 Pacientes que vienen por primera vez:</w:t>
+        <w:t>Req</w:t>
+      </w:r>
+      <w:proofErr w:type="spellEnd"/>
+      <w:r>
+        <w:rPr>
+          <w:rFonts w:ascii="Arial" w:hAnsi="Arial" w:cs="Arial"/>
+          <w:b/>
+          <w:bCs/>
+          <w:sz w:val="23"/>
+          <w:szCs w:val="23"/>
+        </w:rPr>
+        <w:t xml:space="preserve"> 19 Pacientes que vienen por primera vez:</w:t>
       </w:r>
     </w:p>
     <w:p>
@@ -4586,6 +5259,7 @@
           <w:szCs w:val="23"/>
         </w:rPr>
       </w:pPr>
+      <w:proofErr w:type="spellStart"/>
       <w:r>
         <w:rPr>
           <w:rFonts w:ascii="Arial" w:hAnsi="Arial" w:cs="Arial"/>
@@ -4594,27 +5268,39 @@
           <w:sz w:val="23"/>
           <w:szCs w:val="23"/>
         </w:rPr>
-        <w:t>Req 20 Pacientes que han concurrido con anterioridad:</w:t>
-      </w:r>
-    </w:p>
-    <w:p>
-      <w:pPr>
-        <w:autoSpaceDE w:val="0"/>
-        <w:autoSpaceDN w:val="0"/>
-        <w:adjustRightInd w:val="0"/>
-        <w:spacing w:after="0" w:line="240" w:lineRule="auto"/>
-        <w:rPr>
-          <w:rFonts w:ascii="Arial" w:hAnsi="Arial" w:cs="Arial"/>
-          <w:sz w:val="23"/>
-          <w:szCs w:val="23"/>
-        </w:rPr>
-      </w:pPr>
-      <w:r>
-        <w:rPr>
-          <w:rFonts w:ascii="Arial" w:hAnsi="Arial" w:cs="Arial"/>
-          <w:sz w:val="23"/>
-          <w:szCs w:val="23"/>
-        </w:rPr>
+        <w:t>Req</w:t>
+      </w:r>
+      <w:proofErr w:type="spellEnd"/>
+      <w:r>
+        <w:rPr>
+          <w:rFonts w:ascii="Arial" w:hAnsi="Arial" w:cs="Arial"/>
+          <w:b/>
+          <w:bCs/>
+          <w:sz w:val="23"/>
+          <w:szCs w:val="23"/>
+        </w:rPr>
+        <w:t xml:space="preserve"> 20 Pacientes que han concurrido con anterioridad:</w:t>
+      </w:r>
+    </w:p>
+    <w:p>
+      <w:pPr>
+        <w:autoSpaceDE w:val="0"/>
+        <w:autoSpaceDN w:val="0"/>
+        <w:adjustRightInd w:val="0"/>
+        <w:spacing w:after="0" w:line="240" w:lineRule="auto"/>
+        <w:rPr>
+          <w:rFonts w:ascii="Arial" w:hAnsi="Arial" w:cs="Arial"/>
+          <w:sz w:val="23"/>
+          <w:szCs w:val="23"/>
+        </w:rPr>
+      </w:pPr>
+      <w:r>
+        <w:rPr>
+          <w:rFonts w:ascii="Arial" w:hAnsi="Arial" w:cs="Arial"/>
+          <w:sz w:val="23"/>
+          <w:szCs w:val="23"/>
+        </w:rPr>
+        <w:lastRenderedPageBreak/>
         <w:t xml:space="preserve">En este caso no se le pedirán la totalidad de los datos, porque ya se los tendrá en el sistema. Solo será necesario solicitarle nombre y apellido o tipo y número de documento, para ubicar al paciente dentro del sistema. </w:t>
       </w:r>
     </w:p>
@@ -4645,6 +5331,7 @@
           <w:szCs w:val="23"/>
         </w:rPr>
       </w:pPr>
+      <w:proofErr w:type="spellStart"/>
       <w:r>
         <w:rPr>
           <w:rFonts w:ascii="Arial" w:hAnsi="Arial" w:cs="Arial"/>
@@ -4653,7 +5340,18 @@
           <w:sz w:val="23"/>
           <w:szCs w:val="23"/>
         </w:rPr>
-        <w:t>Req 21</w:t>
+        <w:t>Req</w:t>
+      </w:r>
+      <w:proofErr w:type="spellEnd"/>
+      <w:r>
+        <w:rPr>
+          <w:rFonts w:ascii="Arial" w:hAnsi="Arial" w:cs="Arial"/>
+          <w:b/>
+          <w:bCs/>
+          <w:sz w:val="23"/>
+          <w:szCs w:val="23"/>
+        </w:rPr>
+        <w:t xml:space="preserve"> 21</w:t>
       </w:r>
     </w:p>
     <w:p>
@@ -4725,6 +5423,7 @@
           <w:szCs w:val="23"/>
         </w:rPr>
       </w:pPr>
+      <w:proofErr w:type="spellStart"/>
       <w:r>
         <w:rPr>
           <w:rFonts w:ascii="Arial" w:hAnsi="Arial" w:cs="Arial"/>
@@ -4733,7 +5432,18 @@
           <w:sz w:val="23"/>
           <w:szCs w:val="23"/>
         </w:rPr>
-        <w:t>Req 22</w:t>
+        <w:t>Req</w:t>
+      </w:r>
+      <w:proofErr w:type="spellEnd"/>
+      <w:r>
+        <w:rPr>
+          <w:rFonts w:ascii="Arial" w:hAnsi="Arial" w:cs="Arial"/>
+          <w:b/>
+          <w:bCs/>
+          <w:sz w:val="23"/>
+          <w:szCs w:val="23"/>
+        </w:rPr>
+        <w:t xml:space="preserve"> 22</w:t>
       </w:r>
     </w:p>
     <w:p>
@@ -4784,6 +5494,7 @@
           <w:szCs w:val="23"/>
         </w:rPr>
       </w:pPr>
+      <w:proofErr w:type="spellStart"/>
       <w:r>
         <w:rPr>
           <w:rFonts w:ascii="Arial" w:hAnsi="Arial" w:cs="Arial"/>
@@ -4792,7 +5503,18 @@
           <w:sz w:val="23"/>
           <w:szCs w:val="23"/>
         </w:rPr>
-        <w:t>Req 23</w:t>
+        <w:t>Req</w:t>
+      </w:r>
+      <w:proofErr w:type="spellEnd"/>
+      <w:r>
+        <w:rPr>
+          <w:rFonts w:ascii="Arial" w:hAnsi="Arial" w:cs="Arial"/>
+          <w:b/>
+          <w:bCs/>
+          <w:sz w:val="23"/>
+          <w:szCs w:val="23"/>
+        </w:rPr>
+        <w:t xml:space="preserve"> 23</w:t>
       </w:r>
     </w:p>
     <w:p>
@@ -4843,6 +5565,7 @@
           <w:szCs w:val="23"/>
         </w:rPr>
       </w:pPr>
+      <w:proofErr w:type="spellStart"/>
       <w:r>
         <w:rPr>
           <w:rFonts w:ascii="Arial" w:hAnsi="Arial" w:cs="Arial"/>
@@ -4851,7 +5574,18 @@
           <w:sz w:val="23"/>
           <w:szCs w:val="23"/>
         </w:rPr>
-        <w:t>Req 24</w:t>
+        <w:t>Req</w:t>
+      </w:r>
+      <w:proofErr w:type="spellEnd"/>
+      <w:r>
+        <w:rPr>
+          <w:rFonts w:ascii="Arial" w:hAnsi="Arial" w:cs="Arial"/>
+          <w:b/>
+          <w:bCs/>
+          <w:sz w:val="23"/>
+          <w:szCs w:val="23"/>
+        </w:rPr>
+        <w:t xml:space="preserve"> 24</w:t>
       </w:r>
     </w:p>
     <w:p>
@@ -4902,6 +5636,7 @@
           <w:szCs w:val="23"/>
         </w:rPr>
       </w:pPr>
+      <w:proofErr w:type="spellStart"/>
       <w:r>
         <w:rPr>
           <w:rFonts w:ascii="Arial" w:hAnsi="Arial" w:cs="Arial"/>
@@ -4910,7 +5645,18 @@
           <w:sz w:val="23"/>
           <w:szCs w:val="23"/>
         </w:rPr>
-        <w:t>Req 25</w:t>
+        <w:t>Req</w:t>
+      </w:r>
+      <w:proofErr w:type="spellEnd"/>
+      <w:r>
+        <w:rPr>
+          <w:rFonts w:ascii="Arial" w:hAnsi="Arial" w:cs="Arial"/>
+          <w:b/>
+          <w:bCs/>
+          <w:sz w:val="23"/>
+          <w:szCs w:val="23"/>
+        </w:rPr>
+        <w:t xml:space="preserve"> 25</w:t>
       </w:r>
     </w:p>
     <w:p>
@@ -4961,6 +5707,7 @@
           <w:szCs w:val="23"/>
         </w:rPr>
       </w:pPr>
+      <w:proofErr w:type="spellStart"/>
       <w:r>
         <w:rPr>
           <w:rFonts w:ascii="Arial" w:hAnsi="Arial" w:cs="Arial"/>
@@ -4969,7 +5716,18 @@
           <w:sz w:val="23"/>
           <w:szCs w:val="23"/>
         </w:rPr>
-        <w:t>Req 26</w:t>
+        <w:t>Req</w:t>
+      </w:r>
+      <w:proofErr w:type="spellEnd"/>
+      <w:r>
+        <w:rPr>
+          <w:rFonts w:ascii="Arial" w:hAnsi="Arial" w:cs="Arial"/>
+          <w:b/>
+          <w:bCs/>
+          <w:sz w:val="23"/>
+          <w:szCs w:val="23"/>
+        </w:rPr>
+        <w:t xml:space="preserve"> 26</w:t>
       </w:r>
     </w:p>
     <w:p>
@@ -5242,6 +6000,7 @@
           <w:szCs w:val="23"/>
         </w:rPr>
       </w:pPr>
+      <w:proofErr w:type="spellStart"/>
       <w:r>
         <w:rPr>
           <w:rFonts w:ascii="Arial" w:hAnsi="Arial" w:cs="Arial"/>
@@ -5250,33 +6009,45 @@
           <w:sz w:val="23"/>
           <w:szCs w:val="23"/>
         </w:rPr>
-        <w:t>Req 27 Bloqueo de días / turnos</w:t>
-      </w:r>
-    </w:p>
-    <w:p>
-      <w:pPr>
-        <w:autoSpaceDE w:val="0"/>
-        <w:autoSpaceDN w:val="0"/>
-        <w:adjustRightInd w:val="0"/>
-        <w:spacing w:after="0" w:line="240" w:lineRule="auto"/>
-        <w:rPr>
-          <w:rFonts w:ascii="Arial" w:hAnsi="Arial" w:cs="Arial"/>
-          <w:sz w:val="23"/>
-          <w:szCs w:val="23"/>
-        </w:rPr>
-      </w:pPr>
-      <w:r>
-        <w:rPr>
-          <w:rFonts w:ascii="Arial" w:hAnsi="Arial" w:cs="Arial"/>
-          <w:sz w:val="23"/>
-          <w:szCs w:val="23"/>
-        </w:rPr>
+        <w:t>Req</w:t>
+      </w:r>
+      <w:proofErr w:type="spellEnd"/>
+      <w:r>
+        <w:rPr>
+          <w:rFonts w:ascii="Arial" w:hAnsi="Arial" w:cs="Arial"/>
+          <w:b/>
+          <w:bCs/>
+          <w:sz w:val="23"/>
+          <w:szCs w:val="23"/>
+        </w:rPr>
+        <w:t xml:space="preserve"> 27 Bloqueo de días / turnos</w:t>
+      </w:r>
+    </w:p>
+    <w:p>
+      <w:pPr>
+        <w:autoSpaceDE w:val="0"/>
+        <w:autoSpaceDN w:val="0"/>
+        <w:adjustRightInd w:val="0"/>
+        <w:spacing w:after="0" w:line="240" w:lineRule="auto"/>
+        <w:rPr>
+          <w:rFonts w:ascii="Arial" w:hAnsi="Arial" w:cs="Arial"/>
+          <w:sz w:val="23"/>
+          <w:szCs w:val="23"/>
+        </w:rPr>
+      </w:pPr>
+      <w:r>
+        <w:rPr>
+          <w:rFonts w:ascii="Arial" w:hAnsi="Arial" w:cs="Arial"/>
+          <w:sz w:val="23"/>
+          <w:szCs w:val="23"/>
+        </w:rPr>
+        <w:lastRenderedPageBreak/>
         <w:t>Durante el transcurso del período los médicos pueden decidir no atender ciertos días por algún motivo, (por ejemplo: asistencia a un Congreso, enfermedad, etc.) en ese caso deberá poder bloquea los días necesarios. En el caso que hubiese turnos asignados para los días bloqueados, se listarán los pacientes que habrá que avisar de la suspensión de la consulta y asignarles otro turno, o en algún caso buscar a otro profesional con la misma especialidad para que lo reemplace, pero siempre avisándole al paciente y que decida si acepta el cambio de profesional o cambia el turno. Al bloquear el día, no se pueden asignar turnos en esa fecha.</w:t>
       </w:r>
     </w:p>
     <w:p>
       <w:pPr>
-        <w:pStyle w:val="Heading1"/>
+        <w:pStyle w:val="Ttulo1"/>
       </w:pPr>
       <w:r>
         <w:t>7 Emisión de Informes</w:t>
@@ -5318,7 +6089,7 @@
     </w:p>
     <w:p>
       <w:pPr>
-        <w:pStyle w:val="Heading2"/>
+        <w:pStyle w:val="Ttulo2"/>
       </w:pPr>
       <w:r>
         <w:t>Listados de Pacientes</w:t>
@@ -5591,7 +6362,7 @@
     </w:p>
     <w:p>
       <w:pPr>
-        <w:pStyle w:val="ListParagraph"/>
+        <w:pStyle w:val="Prrafodelista"/>
         <w:numPr>
           <w:ilvl w:val="0"/>
           <w:numId w:val="13"/>
@@ -5643,7 +6414,7 @@
     </w:p>
     <w:p>
       <w:pPr>
-        <w:pStyle w:val="ListParagraph"/>
+        <w:pStyle w:val="Prrafodelista"/>
         <w:numPr>
           <w:ilvl w:val="0"/>
           <w:numId w:val="13"/>
@@ -5673,7 +6444,7 @@
     </w:p>
     <w:p>
       <w:pPr>
-        <w:pStyle w:val="ListParagraph"/>
+        <w:pStyle w:val="Prrafodelista"/>
         <w:numPr>
           <w:ilvl w:val="0"/>
           <w:numId w:val="13"/>
@@ -5753,7 +6524,7 @@
     </w:p>
     <w:p>
       <w:pPr>
-        <w:pStyle w:val="Heading1"/>
+        <w:pStyle w:val="Ttulo1"/>
       </w:pPr>
       <w:r>
         <w:t>8 Funcionalidades del Sistema</w:t>
@@ -5761,7 +6532,7 @@
     </w:p>
     <w:p>
       <w:pPr>
-        <w:pStyle w:val="ListParagraph"/>
+        <w:pStyle w:val="Prrafodelista"/>
         <w:numPr>
           <w:ilvl w:val="0"/>
           <w:numId w:val="19"/>
@@ -5789,7 +6560,7 @@
     </w:p>
     <w:p>
       <w:pPr>
-        <w:pStyle w:val="ListParagraph"/>
+        <w:pStyle w:val="Prrafodelista"/>
         <w:numPr>
           <w:ilvl w:val="1"/>
           <w:numId w:val="19"/>
@@ -5817,7 +6588,7 @@
     </w:p>
     <w:p>
       <w:pPr>
-        <w:pStyle w:val="ListParagraph"/>
+        <w:pStyle w:val="Prrafodelista"/>
         <w:numPr>
           <w:ilvl w:val="1"/>
           <w:numId w:val="19"/>
@@ -5845,7 +6616,7 @@
     </w:p>
     <w:p>
       <w:pPr>
-        <w:pStyle w:val="ListParagraph"/>
+        <w:pStyle w:val="Prrafodelista"/>
         <w:numPr>
           <w:ilvl w:val="1"/>
           <w:numId w:val="19"/>
@@ -5873,7 +6644,7 @@
     </w:p>
     <w:p>
       <w:pPr>
-        <w:pStyle w:val="ListParagraph"/>
+        <w:pStyle w:val="Prrafodelista"/>
         <w:numPr>
           <w:ilvl w:val="0"/>
           <w:numId w:val="19"/>
@@ -5901,7 +6672,7 @@
     </w:p>
     <w:p>
       <w:pPr>
-        <w:pStyle w:val="ListParagraph"/>
+        <w:pStyle w:val="Prrafodelista"/>
         <w:numPr>
           <w:ilvl w:val="1"/>
           <w:numId w:val="19"/>
@@ -5929,7 +6700,7 @@
     </w:p>
     <w:p>
       <w:pPr>
-        <w:pStyle w:val="ListParagraph"/>
+        <w:pStyle w:val="Prrafodelista"/>
         <w:numPr>
           <w:ilvl w:val="1"/>
           <w:numId w:val="19"/>
@@ -5957,7 +6728,7 @@
     </w:p>
     <w:p>
       <w:pPr>
-        <w:pStyle w:val="ListParagraph"/>
+        <w:pStyle w:val="Prrafodelista"/>
         <w:numPr>
           <w:ilvl w:val="1"/>
           <w:numId w:val="19"/>
@@ -5985,7 +6756,7 @@
     </w:p>
     <w:p>
       <w:pPr>
-        <w:pStyle w:val="ListParagraph"/>
+        <w:pStyle w:val="Prrafodelista"/>
         <w:numPr>
           <w:ilvl w:val="1"/>
           <w:numId w:val="19"/>
@@ -6013,7 +6784,7 @@
     </w:p>
     <w:p>
       <w:pPr>
-        <w:pStyle w:val="ListParagraph"/>
+        <w:pStyle w:val="Prrafodelista"/>
         <w:numPr>
           <w:ilvl w:val="0"/>
           <w:numId w:val="19"/>
@@ -6041,7 +6812,7 @@
     </w:p>
     <w:p>
       <w:pPr>
-        <w:pStyle w:val="ListParagraph"/>
+        <w:pStyle w:val="Prrafodelista"/>
         <w:numPr>
           <w:ilvl w:val="1"/>
           <w:numId w:val="19"/>
@@ -6069,7 +6840,7 @@
     </w:p>
     <w:p>
       <w:pPr>
-        <w:pStyle w:val="ListParagraph"/>
+        <w:pStyle w:val="Prrafodelista"/>
         <w:numPr>
           <w:ilvl w:val="2"/>
           <w:numId w:val="19"/>
@@ -6097,7 +6868,7 @@
     </w:p>
     <w:p>
       <w:pPr>
-        <w:pStyle w:val="ListParagraph"/>
+        <w:pStyle w:val="Prrafodelista"/>
         <w:numPr>
           <w:ilvl w:val="2"/>
           <w:numId w:val="19"/>
@@ -6125,7 +6896,7 @@
     </w:p>
     <w:p>
       <w:pPr>
-        <w:pStyle w:val="ListParagraph"/>
+        <w:pStyle w:val="Prrafodelista"/>
         <w:numPr>
           <w:ilvl w:val="2"/>
           <w:numId w:val="19"/>
@@ -6153,7 +6924,7 @@
     </w:p>
     <w:p>
       <w:pPr>
-        <w:pStyle w:val="ListParagraph"/>
+        <w:pStyle w:val="Prrafodelista"/>
         <w:numPr>
           <w:ilvl w:val="1"/>
           <w:numId w:val="19"/>
@@ -6181,7 +6952,7 @@
     </w:p>
     <w:p>
       <w:pPr>
-        <w:pStyle w:val="ListParagraph"/>
+        <w:pStyle w:val="Prrafodelista"/>
         <w:numPr>
           <w:ilvl w:val="2"/>
           <w:numId w:val="19"/>
@@ -6209,7 +6980,7 @@
     </w:p>
     <w:p>
       <w:pPr>
-        <w:pStyle w:val="ListParagraph"/>
+        <w:pStyle w:val="Prrafodelista"/>
         <w:numPr>
           <w:ilvl w:val="2"/>
           <w:numId w:val="19"/>
@@ -6237,7 +7008,7 @@
     </w:p>
     <w:p>
       <w:pPr>
-        <w:pStyle w:val="ListParagraph"/>
+        <w:pStyle w:val="Prrafodelista"/>
         <w:numPr>
           <w:ilvl w:val="2"/>
           <w:numId w:val="19"/>
@@ -6265,7 +7036,7 @@
     </w:p>
     <w:p>
       <w:pPr>
-        <w:pStyle w:val="ListParagraph"/>
+        <w:pStyle w:val="Prrafodelista"/>
         <w:numPr>
           <w:ilvl w:val="0"/>
           <w:numId w:val="19"/>
@@ -6293,7 +7064,7 @@
     </w:p>
     <w:p>
       <w:pPr>
-        <w:pStyle w:val="ListParagraph"/>
+        <w:pStyle w:val="Prrafodelista"/>
         <w:numPr>
           <w:ilvl w:val="1"/>
           <w:numId w:val="19"/>
@@ -6321,7 +7092,7 @@
     </w:p>
     <w:p>
       <w:pPr>
-        <w:pStyle w:val="ListParagraph"/>
+        <w:pStyle w:val="Prrafodelista"/>
         <w:numPr>
           <w:ilvl w:val="1"/>
           <w:numId w:val="19"/>
@@ -6363,7 +7134,7 @@
     </w:p>
     <w:p>
       <w:pPr>
-        <w:pStyle w:val="Heading1"/>
+        <w:pStyle w:val="Ttulo1"/>
       </w:pPr>
       <w:r>
         <w:t>9 Apéndice</w:t>
@@ -6565,7 +7336,7 @@
     </w:p>
     <w:p>
       <w:pPr>
-        <w:pStyle w:val="ListParagraph"/>
+        <w:pStyle w:val="Prrafodelista"/>
         <w:numPr>
           <w:ilvl w:val="0"/>
           <w:numId w:val="21"/>
@@ -6586,12 +7357,13 @@
           <w:sz w:val="23"/>
           <w:szCs w:val="23"/>
         </w:rPr>
+        <w:lastRenderedPageBreak/>
         <w:t>Apellido y Nombre, Especialidad / Subespecialidad y Acción Médica</w:t>
       </w:r>
     </w:p>
     <w:p>
       <w:pPr>
-        <w:pStyle w:val="ListParagraph"/>
+        <w:pStyle w:val="Prrafodelista"/>
         <w:numPr>
           <w:ilvl w:val="0"/>
           <w:numId w:val="21"/>
@@ -6617,7 +7389,7 @@
     </w:p>
     <w:p>
       <w:pPr>
-        <w:pStyle w:val="ListParagraph"/>
+        <w:pStyle w:val="Prrafodelista"/>
         <w:numPr>
           <w:ilvl w:val="0"/>
           <w:numId w:val="21"/>
@@ -6643,7 +7415,7 @@
     </w:p>
     <w:p>
       <w:pPr>
-        <w:pStyle w:val="ListParagraph"/>
+        <w:pStyle w:val="Prrafodelista"/>
         <w:numPr>
           <w:ilvl w:val="0"/>
           <w:numId w:val="21"/>
@@ -6669,7 +7441,7 @@
     </w:p>
     <w:p>
       <w:pPr>
-        <w:pStyle w:val="ListParagraph"/>
+        <w:pStyle w:val="Prrafodelista"/>
         <w:numPr>
           <w:ilvl w:val="0"/>
           <w:numId w:val="21"/>
@@ -6695,7 +7467,7 @@
     </w:p>
     <w:p>
       <w:pPr>
-        <w:pStyle w:val="ListParagraph"/>
+        <w:pStyle w:val="Prrafodelista"/>
         <w:numPr>
           <w:ilvl w:val="0"/>
           <w:numId w:val="21"/>
@@ -7409,6 +8181,7 @@
           <w:sz w:val="23"/>
           <w:szCs w:val="23"/>
         </w:rPr>
+        <w:lastRenderedPageBreak/>
         <w:t>Llegada la hora de finalización del horario de atención del médico</w:t>
       </w:r>
       <w:r>
@@ -8896,7 +9669,7 @@
       </w:r>
     </w:p>
     <w:sectPr>
-      <w:footerReference w:type="default" r:id="rId13"/>
+      <w:footerReference w:type="default" r:id="rId15"/>
       <w:pgSz w:w="15840" w:h="12240" w:orient="landscape"/>
       <w:pgMar w:top="709" w:right="1440" w:bottom="758" w:left="1440" w:header="720" w:footer="720" w:gutter="0"/>
       <w:cols w:space="720"/>
@@ -8911,11 +9684,11 @@
   <w:comment w:id="0" w:author="Maria Ines Parnisari" w:date="1935-02-02T12:24:00Z" w:initials="MIP">
     <w:p>
       <w:pPr>
-        <w:pStyle w:val="CommentText"/>
-      </w:pPr>
-      <w:r>
-        <w:rPr>
-          <w:rStyle w:val="CommentReference"/>
+        <w:pStyle w:val="Textocomentario"/>
+      </w:pPr>
+      <w:r>
+        <w:rPr>
+          <w:rStyle w:val="Refdecomentario"/>
         </w:rPr>
         <w:annotationRef/>
       </w:r>
@@ -8927,11 +9700,11 @@
   <w:comment w:id="1" w:author="Maria Ines Parnisari" w:date="1935-02-02T12:56:00Z" w:initials="MIP">
     <w:p>
       <w:pPr>
-        <w:pStyle w:val="CommentText"/>
-      </w:pPr>
-      <w:r>
-        <w:rPr>
-          <w:rStyle w:val="CommentReference"/>
+        <w:pStyle w:val="Textocomentario"/>
+      </w:pPr>
+      <w:r>
+        <w:rPr>
+          <w:rStyle w:val="Refdecomentario"/>
         </w:rPr>
         <w:annotationRef/>
       </w:r>
@@ -8943,11 +9716,11 @@
   <w:comment w:id="3" w:author="OpticaDausa" w:date="1935-02-27T17:24:00Z" w:initials="O">
     <w:p>
       <w:pPr>
-        <w:pStyle w:val="CommentText"/>
-      </w:pPr>
-      <w:r>
-        <w:rPr>
-          <w:rStyle w:val="CommentReference"/>
+        <w:pStyle w:val="Textocomentario"/>
+      </w:pPr>
+      <w:r>
+        <w:rPr>
+          <w:rStyle w:val="Refdecomentario"/>
         </w:rPr>
         <w:annotationRef/>
       </w:r>
@@ -8959,11 +9732,11 @@
   <w:comment w:id="4" w:author="OpticaDausa" w:date="1935-02-27T17:24:00Z" w:initials="O">
     <w:p>
       <w:pPr>
-        <w:pStyle w:val="CommentText"/>
-      </w:pPr>
-      <w:r>
-        <w:rPr>
-          <w:rStyle w:val="CommentReference"/>
+        <w:pStyle w:val="Textocomentario"/>
+      </w:pPr>
+      <w:r>
+        <w:rPr>
+          <w:rStyle w:val="Refdecomentario"/>
         </w:rPr>
         <w:annotationRef/>
       </w:r>
@@ -8975,16 +9748,32 @@
   <w:comment w:id="5" w:author="usuario" w:date="2014-04-18T19:27:00Z" w:initials="u">
     <w:p>
       <w:pPr>
-        <w:pStyle w:val="CommentText"/>
-      </w:pPr>
-      <w:r>
-        <w:rPr>
-          <w:rStyle w:val="CommentReference"/>
+        <w:pStyle w:val="Textocomentario"/>
+      </w:pPr>
+      <w:r>
+        <w:rPr>
+          <w:rStyle w:val="Refdecomentario"/>
         </w:rPr>
         <w:annotationRef/>
       </w:r>
       <w:r>
         <w:t>Me parece que el comprobante del turno no habría que guardarlo</w:t>
+      </w:r>
+    </w:p>
+  </w:comment>
+  <w:comment w:id="6" w:author="Juan" w:date="2014-04-19T12:08:00Z" w:initials="J">
+    <w:p>
+      <w:pPr>
+        <w:pStyle w:val="Textocomentario"/>
+      </w:pPr>
+      <w:r>
+        <w:rPr>
+          <w:rStyle w:val="Refdecomentario"/>
+        </w:rPr>
+        <w:annotationRef/>
+      </w:r>
+      <w:r>
+        <w:t>Se aceptan comentarios.</w:t>
       </w:r>
     </w:p>
   </w:comment>
@@ -9020,7 +9809,7 @@
 <w:ftr xmlns:ve="http://schemas.openxmlformats.org/markup-compatibility/2006" xmlns:o="urn:schemas-microsoft-com:office:office" xmlns:r="http://schemas.openxmlformats.org/officeDocument/2006/relationships" xmlns:m="http://schemas.openxmlformats.org/officeDocument/2006/math" xmlns:v="urn:schemas-microsoft-com:vml" xmlns:wp="http://schemas.openxmlformats.org/drawingml/2006/wordprocessingDrawing" xmlns:w10="urn:schemas-microsoft-com:office:word" xmlns:w="http://schemas.openxmlformats.org/wordprocessingml/2006/main" xmlns:wne="http://schemas.microsoft.com/office/word/2006/wordml">
   <w:p>
     <w:pPr>
-      <w:pStyle w:val="Footer"/>
+      <w:pStyle w:val="Piedepgina"/>
       <w:jc w:val="right"/>
     </w:pPr>
     <w:fldSimple w:instr=" PAGE   \* MERGEFORMAT ">
@@ -9028,13 +9817,13 @@
         <w:rPr>
           <w:noProof/>
         </w:rPr>
-        <w:t>3</w:t>
+        <w:t>8</w:t>
       </w:r>
     </w:fldSimple>
   </w:p>
   <w:p>
     <w:pPr>
-      <w:pStyle w:val="Footer"/>
+      <w:pStyle w:val="Piedepgina"/>
     </w:pPr>
   </w:p>
 </w:ftr>
@@ -11508,9 +12297,7 @@
     <w:rPrDefault>
       <w:rPr>
         <w:rFonts w:ascii="Calibri" w:eastAsia="Calibri" w:hAnsi="Calibri" w:cs="Times New Roman"/>
-        <w:sz w:val="22"/>
-        <w:szCs w:val="22"/>
-        <w:lang w:val="en-US" w:eastAsia="en-US" w:bidi="ar-SA"/>
+        <w:lang w:val="es-AR" w:eastAsia="es-AR" w:bidi="ar-SA"/>
       </w:rPr>
     </w:rPrDefault>
     <w:pPrDefault/>
@@ -11662,14 +12449,16 @@
       <w:spacing w:after="160" w:line="259" w:lineRule="auto"/>
     </w:pPr>
     <w:rPr>
-      <w:lang w:val="es-AR"/>
+      <w:sz w:val="22"/>
+      <w:szCs w:val="22"/>
+      <w:lang w:eastAsia="en-US"/>
     </w:rPr>
   </w:style>
-  <w:style w:type="paragraph" w:styleId="Heading1">
+  <w:style w:type="paragraph" w:styleId="Ttulo1">
     <w:name w:val="heading 1"/>
     <w:basedOn w:val="Normal"/>
     <w:next w:val="Normal"/>
-    <w:link w:val="Heading1Char"/>
+    <w:link w:val="Ttulo1Car"/>
     <w:uiPriority w:val="99"/>
     <w:qFormat/>
     <w:rsid w:val="00F34B50"/>
@@ -11686,11 +12475,11 @@
       <w:szCs w:val="32"/>
     </w:rPr>
   </w:style>
-  <w:style w:type="paragraph" w:styleId="Heading2">
+  <w:style w:type="paragraph" w:styleId="Ttulo2">
     <w:name w:val="heading 2"/>
     <w:basedOn w:val="Normal"/>
     <w:next w:val="Normal"/>
-    <w:link w:val="Heading2Char"/>
+    <w:link w:val="Ttulo2Car"/>
     <w:uiPriority w:val="99"/>
     <w:qFormat/>
     <w:rsid w:val="00F34B50"/>
@@ -11707,12 +12496,13 @@
       <w:szCs w:val="26"/>
     </w:rPr>
   </w:style>
-  <w:style w:type="character" w:default="1" w:styleId="DefaultParagraphFont">
+  <w:style w:type="character" w:default="1" w:styleId="Fuentedeprrafopredeter">
     <w:name w:val="Default Paragraph Font"/>
-    <w:uiPriority w:val="99"/>
+    <w:uiPriority w:val="1"/>
     <w:semiHidden/>
+    <w:unhideWhenUsed/>
   </w:style>
-  <w:style w:type="table" w:default="1" w:styleId="TableNormal">
+  <w:style w:type="table" w:default="1" w:styleId="Tablanormal">
     <w:name w:val="Normal Table"/>
     <w:uiPriority w:val="99"/>
     <w:semiHidden/>
@@ -11728,16 +12518,16 @@
       </w:tblCellMar>
     </w:tblPr>
   </w:style>
-  <w:style w:type="numbering" w:default="1" w:styleId="NoList">
+  <w:style w:type="numbering" w:default="1" w:styleId="Sinlista">
     <w:name w:val="No List"/>
     <w:uiPriority w:val="99"/>
     <w:semiHidden/>
     <w:unhideWhenUsed/>
   </w:style>
-  <w:style w:type="character" w:customStyle="1" w:styleId="Heading1Char">
-    <w:name w:val="Heading 1 Char"/>
-    <w:basedOn w:val="DefaultParagraphFont"/>
-    <w:link w:val="Heading1"/>
+  <w:style w:type="character" w:customStyle="1" w:styleId="Ttulo1Car">
+    <w:name w:val="Título 1 Car"/>
+    <w:basedOn w:val="Fuentedeprrafopredeter"/>
+    <w:link w:val="Ttulo1"/>
     <w:uiPriority w:val="99"/>
     <w:locked/>
     <w:rsid w:val="00F34B50"/>
@@ -11749,10 +12539,10 @@
       <w:lang w:val="es-AR"/>
     </w:rPr>
   </w:style>
-  <w:style w:type="character" w:customStyle="1" w:styleId="Heading2Char">
-    <w:name w:val="Heading 2 Char"/>
-    <w:basedOn w:val="DefaultParagraphFont"/>
-    <w:link w:val="Heading2"/>
+  <w:style w:type="character" w:customStyle="1" w:styleId="Ttulo2Car">
+    <w:name w:val="Título 2 Car"/>
+    <w:basedOn w:val="Fuentedeprrafopredeter"/>
+    <w:link w:val="Ttulo2"/>
     <w:uiPriority w:val="99"/>
     <w:locked/>
     <w:rsid w:val="00F34B50"/>
@@ -11764,11 +12554,11 @@
       <w:lang w:val="es-AR"/>
     </w:rPr>
   </w:style>
-  <w:style w:type="paragraph" w:styleId="Title">
+  <w:style w:type="paragraph" w:styleId="Ttulo">
     <w:name w:val="Title"/>
     <w:basedOn w:val="Normal"/>
     <w:next w:val="Normal"/>
-    <w:link w:val="TitleChar"/>
+    <w:link w:val="TtuloCar"/>
     <w:uiPriority w:val="99"/>
     <w:qFormat/>
     <w:rsid w:val="00F34B50"/>
@@ -11784,10 +12574,10 @@
       <w:szCs w:val="56"/>
     </w:rPr>
   </w:style>
-  <w:style w:type="character" w:customStyle="1" w:styleId="TitleChar">
-    <w:name w:val="Title Char"/>
-    <w:basedOn w:val="DefaultParagraphFont"/>
-    <w:link w:val="Title"/>
+  <w:style w:type="character" w:customStyle="1" w:styleId="TtuloCar">
+    <w:name w:val="Título Car"/>
+    <w:basedOn w:val="Fuentedeprrafopredeter"/>
+    <w:link w:val="Ttulo"/>
     <w:uiPriority w:val="99"/>
     <w:locked/>
     <w:rsid w:val="00F34B50"/>
@@ -11800,7 +12590,7 @@
       <w:lang w:val="es-AR"/>
     </w:rPr>
   </w:style>
-  <w:style w:type="paragraph" w:styleId="ListParagraph">
+  <w:style w:type="paragraph" w:styleId="Prrafodelista">
     <w:name w:val="List Paragraph"/>
     <w:basedOn w:val="Normal"/>
     <w:uiPriority w:val="99"/>
@@ -11811,15 +12601,11 @@
       <w:contextualSpacing/>
     </w:pPr>
   </w:style>
-  <w:style w:type="table" w:styleId="TableGrid">
+  <w:style w:type="table" w:styleId="Tablaconcuadrcula">
     <w:name w:val="Table Grid"/>
-    <w:basedOn w:val="TableNormal"/>
+    <w:basedOn w:val="Tablanormal"/>
     <w:uiPriority w:val="99"/>
     <w:rsid w:val="003C7384"/>
-    <w:rPr>
-      <w:sz w:val="20"/>
-      <w:szCs w:val="20"/>
-    </w:rPr>
     <w:tblPr>
       <w:tblInd w:w="0" w:type="dxa"/>
       <w:tblBorders>
@@ -11838,10 +12624,10 @@
       </w:tblCellMar>
     </w:tblPr>
   </w:style>
-  <w:style w:type="paragraph" w:styleId="Header">
+  <w:style w:type="paragraph" w:styleId="Encabezado">
     <w:name w:val="header"/>
     <w:basedOn w:val="Normal"/>
-    <w:link w:val="HeaderChar"/>
+    <w:link w:val="EncabezadoCar"/>
     <w:uiPriority w:val="99"/>
     <w:semiHidden/>
     <w:rsid w:val="00E779A3"/>
@@ -11853,10 +12639,10 @@
       <w:spacing w:after="0" w:line="240" w:lineRule="auto"/>
     </w:pPr>
   </w:style>
-  <w:style w:type="character" w:customStyle="1" w:styleId="HeaderChar">
-    <w:name w:val="Header Char"/>
-    <w:basedOn w:val="DefaultParagraphFont"/>
-    <w:link w:val="Header"/>
+  <w:style w:type="character" w:customStyle="1" w:styleId="EncabezadoCar">
+    <w:name w:val="Encabezado Car"/>
+    <w:basedOn w:val="Fuentedeprrafopredeter"/>
+    <w:link w:val="Encabezado"/>
     <w:uiPriority w:val="99"/>
     <w:semiHidden/>
     <w:locked/>
@@ -11866,10 +12652,10 @@
       <w:lang w:val="es-AR"/>
     </w:rPr>
   </w:style>
-  <w:style w:type="paragraph" w:styleId="Footer">
+  <w:style w:type="paragraph" w:styleId="Piedepgina">
     <w:name w:val="footer"/>
     <w:basedOn w:val="Normal"/>
-    <w:link w:val="FooterChar"/>
+    <w:link w:val="PiedepginaCar"/>
     <w:uiPriority w:val="99"/>
     <w:rsid w:val="00E779A3"/>
     <w:pPr>
@@ -11880,10 +12666,10 @@
       <w:spacing w:after="0" w:line="240" w:lineRule="auto"/>
     </w:pPr>
   </w:style>
-  <w:style w:type="character" w:customStyle="1" w:styleId="FooterChar">
-    <w:name w:val="Footer Char"/>
-    <w:basedOn w:val="DefaultParagraphFont"/>
-    <w:link w:val="Footer"/>
+  <w:style w:type="character" w:customStyle="1" w:styleId="PiedepginaCar">
+    <w:name w:val="Pie de página Car"/>
+    <w:basedOn w:val="Fuentedeprrafopredeter"/>
+    <w:link w:val="Piedepgina"/>
     <w:uiPriority w:val="99"/>
     <w:locked/>
     <w:rsid w:val="00E779A3"/>
@@ -11892,10 +12678,10 @@
       <w:lang w:val="es-AR"/>
     </w:rPr>
   </w:style>
-  <w:style w:type="paragraph" w:styleId="BalloonText">
+  <w:style w:type="paragraph" w:styleId="Textodeglobo">
     <w:name w:val="Balloon Text"/>
     <w:basedOn w:val="Normal"/>
-    <w:link w:val="BalloonTextChar"/>
+    <w:link w:val="TextodegloboCar"/>
     <w:uiPriority w:val="99"/>
     <w:semiHidden/>
     <w:rsid w:val="00AC3A75"/>
@@ -11908,10 +12694,10 @@
       <w:szCs w:val="16"/>
     </w:rPr>
   </w:style>
-  <w:style w:type="character" w:customStyle="1" w:styleId="BalloonTextChar">
-    <w:name w:val="Balloon Text Char"/>
-    <w:basedOn w:val="DefaultParagraphFont"/>
-    <w:link w:val="BalloonText"/>
+  <w:style w:type="character" w:customStyle="1" w:styleId="TextodegloboCar">
+    <w:name w:val="Texto de globo Car"/>
+    <w:basedOn w:val="Fuentedeprrafopredeter"/>
+    <w:link w:val="Textodeglobo"/>
     <w:uiPriority w:val="99"/>
     <w:semiHidden/>
     <w:locked/>
@@ -11923,7 +12709,7 @@
       <w:lang w:val="es-AR"/>
     </w:rPr>
   </w:style>
-  <w:style w:type="paragraph" w:styleId="Caption">
+  <w:style w:type="paragraph" w:styleId="Epgrafe">
     <w:name w:val="caption"/>
     <w:basedOn w:val="Normal"/>
     <w:next w:val="Normal"/>
@@ -11941,9 +12727,9 @@
       <w:szCs w:val="18"/>
     </w:rPr>
   </w:style>
-  <w:style w:type="character" w:styleId="CommentReference">
+  <w:style w:type="character" w:styleId="Refdecomentario">
     <w:name w:val="annotation reference"/>
-    <w:basedOn w:val="DefaultParagraphFont"/>
+    <w:basedOn w:val="Fuentedeprrafopredeter"/>
     <w:uiPriority w:val="99"/>
     <w:semiHidden/>
     <w:rsid w:val="00F00F0A"/>
@@ -11953,10 +12739,10 @@
       <w:szCs w:val="16"/>
     </w:rPr>
   </w:style>
-  <w:style w:type="paragraph" w:styleId="CommentText">
+  <w:style w:type="paragraph" w:styleId="Textocomentario">
     <w:name w:val="annotation text"/>
     <w:basedOn w:val="Normal"/>
-    <w:link w:val="CommentTextChar"/>
+    <w:link w:val="TextocomentarioCar"/>
     <w:uiPriority w:val="99"/>
     <w:semiHidden/>
     <w:rsid w:val="00F00F0A"/>
@@ -11968,10 +12754,10 @@
       <w:szCs w:val="20"/>
     </w:rPr>
   </w:style>
-  <w:style w:type="character" w:customStyle="1" w:styleId="CommentTextChar">
-    <w:name w:val="Comment Text Char"/>
-    <w:basedOn w:val="DefaultParagraphFont"/>
-    <w:link w:val="CommentText"/>
+  <w:style w:type="character" w:customStyle="1" w:styleId="TextocomentarioCar">
+    <w:name w:val="Texto comentario Car"/>
+    <w:basedOn w:val="Fuentedeprrafopredeter"/>
+    <w:link w:val="Textocomentario"/>
     <w:uiPriority w:val="99"/>
     <w:semiHidden/>
     <w:locked/>
@@ -11983,11 +12769,11 @@
       <w:lang w:val="es-AR"/>
     </w:rPr>
   </w:style>
-  <w:style w:type="paragraph" w:styleId="CommentSubject">
+  <w:style w:type="paragraph" w:styleId="Asuntodelcomentario">
     <w:name w:val="annotation subject"/>
-    <w:basedOn w:val="CommentText"/>
-    <w:next w:val="CommentText"/>
-    <w:link w:val="CommentSubjectChar"/>
+    <w:basedOn w:val="Textocomentario"/>
+    <w:next w:val="Textocomentario"/>
+    <w:link w:val="AsuntodelcomentarioCar"/>
     <w:uiPriority w:val="99"/>
     <w:semiHidden/>
     <w:rsid w:val="00F00F0A"/>
@@ -11996,10 +12782,10 @@
       <w:bCs/>
     </w:rPr>
   </w:style>
-  <w:style w:type="character" w:customStyle="1" w:styleId="CommentSubjectChar">
-    <w:name w:val="Comment Subject Char"/>
-    <w:basedOn w:val="CommentTextChar"/>
-    <w:link w:val="CommentSubject"/>
+  <w:style w:type="character" w:customStyle="1" w:styleId="AsuntodelcomentarioCar">
+    <w:name w:val="Asunto del comentario Car"/>
+    <w:basedOn w:val="TextocomentarioCar"/>
+    <w:link w:val="Asuntodelcomentario"/>
     <w:uiPriority w:val="99"/>
     <w:semiHidden/>
     <w:locked/>
@@ -12293,4 +13079,16 @@
   <a:objectDefaults/>
   <a:extraClrSchemeLst/>
 </a:theme>
+</file>
+
+<file path=customXml/item1.xml><?xml version="1.0" encoding="utf-8"?>
+<b:Sources xmlns:b="http://schemas.openxmlformats.org/officeDocument/2006/bibliography" xmlns="http://schemas.openxmlformats.org/officeDocument/2006/bibliography" SelectedStyle="\APA.XSL" StyleName="APA Fifth Edition"/>
+</file>
+
+<file path=customXml/itemProps1.xml><?xml version="1.0" encoding="utf-8"?>
+<ds:datastoreItem xmlns:ds="http://schemas.openxmlformats.org/officeDocument/2006/customXml" ds:itemID="{34042C68-7E3D-42D3-B264-7A2A6283F227}">
+  <ds:schemaRefs>
+    <ds:schemaRef ds:uri="http://schemas.openxmlformats.org/officeDocument/2006/bibliography"/>
+  </ds:schemaRefs>
+</ds:datastoreItem>
 </file>
</xml_diff>

<commit_message>
Con los comentarios existentes modifique los...
Con los comentarios existentes modifique los diagramas de Cobertura y
tipoAtención.
Saludos
</commit_message>
<xml_diff>
--- a/Informe/Modelo ER.docx
+++ b/Informe/Modelo ER.docx
@@ -762,7 +762,7 @@
             <v:path o:extrusionok="f" gradientshapeok="t" o:connecttype="rect"/>
             <o:lock v:ext="edit" aspectratio="t"/>
           </v:shapetype>
-          <v:shape id="_x0000_i1025" type="#_x0000_t75" style="width:9in;height:166.6pt">
+          <v:shape id="_x0000_i1025" type="#_x0000_t75" style="width:647.3pt;height:166.4pt">
             <v:imagedata r:id="rId8" o:title=""/>
           </v:shape>
         </w:pict>
@@ -1085,7 +1085,7 @@
           <w:szCs w:val="23"/>
         </w:rPr>
         <w:pict>
-          <v:shape id="_x0000_i1026" type="#_x0000_t75" style="width:452.1pt;height:267.9pt">
+          <v:shape id="_x0000_i1026" type="#_x0000_t75" style="width:452.4pt;height:267.6pt">
             <v:imagedata r:id="rId9" o:title=""/>
           </v:shape>
         </w:pict>
@@ -1210,7 +1210,6 @@
         <w:adjustRightInd w:val="0"/>
         <w:spacing w:after="0" w:line="240" w:lineRule="auto"/>
       </w:pPr>
-      <w:commentRangeStart w:id="1"/>
       <w:r>
         <w:rPr>
           <w:rFonts w:ascii="Arial" w:hAnsi="Arial" w:cs="Arial"/>
@@ -1219,11 +1218,12 @@
         </w:rPr>
         <w:lastRenderedPageBreak/>
         <w:pict>
-          <v:shape id="_x0000_i1027" type="#_x0000_t75" style="width:649.65pt;height:363.35pt">
-            <v:imagedata r:id="rId10" o:title=""/>
+          <v:shape id="_x0000_i1030" type="#_x0000_t75" style="width:9in;height:362.7pt">
+            <v:imagedata r:id="rId10" o:title="TipoAtencion"/>
           </v:shape>
         </w:pict>
       </w:r>
+      <w:commentRangeStart w:id="1"/>
       <w:r>
         <w:rPr>
           <w:rStyle w:val="Refdecomentario"/>
@@ -1247,9 +1247,13 @@
           <w:rFonts w:ascii="Arial" w:hAnsi="Arial" w:cs="Arial"/>
           <w:sz w:val="23"/>
           <w:szCs w:val="23"/>
-        </w:rPr>
-      </w:pPr>
-      <w:r>
+          <w:lang w:val="en-US"/>
+        </w:rPr>
+      </w:pPr>
+      <w:r>
+        <w:rPr>
+          <w:lang w:val="en-US"/>
+        </w:rPr>
         <w:t xml:space="preserve">Figure </w:t>
       </w:r>
       <w:r>
@@ -1259,6 +1263,9 @@
         <w:fldChar w:fldCharType="begin"/>
       </w:r>
       <w:r>
+        <w:rPr>
+          <w:lang w:val="en-US"/>
+        </w:rPr>
         <w:instrText xml:space="preserve"> SEQ Figure \* ARABIC </w:instrText>
       </w:r>
       <w:r>
@@ -1270,6 +1277,7 @@
       <w:r>
         <w:rPr>
           <w:noProof/>
+          <w:lang w:val="en-US"/>
         </w:rPr>
         <w:t>3</w:t>
       </w:r>
@@ -1280,30 +1288,35 @@
         <w:fldChar w:fldCharType="end"/>
       </w:r>
       <w:r>
+        <w:rPr>
+          <w:lang w:val="en-US"/>
+        </w:rPr>
         <w:t xml:space="preserve"> </w:t>
       </w:r>
-      <w:proofErr w:type="spellStart"/>
-      <w:r>
-        <w:t>TipoAtencion</w:t>
-      </w:r>
-      <w:proofErr w:type="spellEnd"/>
-      <w:r>
-        <w:t>(</w:t>
-      </w:r>
-      <w:proofErr w:type="spellStart"/>
-      <w:r>
-        <w:t>by</w:t>
-      </w:r>
-      <w:proofErr w:type="spellEnd"/>
-      <w:r>
-        <w:t xml:space="preserve"> Maria </w:t>
-      </w:r>
-      <w:proofErr w:type="spellStart"/>
-      <w:r>
-        <w:t>Ines</w:t>
-      </w:r>
-      <w:proofErr w:type="spellEnd"/>
-      <w:r>
+      <w:proofErr w:type="gramStart"/>
+      <w:r>
+        <w:rPr>
+          <w:lang w:val="en-US"/>
+        </w:rPr>
+        <w:t>TipoAtencion(</w:t>
+      </w:r>
+      <w:proofErr w:type="gramEnd"/>
+      <w:r>
+        <w:rPr>
+          <w:lang w:val="en-US"/>
+        </w:rPr>
+        <w:t>by Maria Ines</w:t>
+      </w:r>
+      <w:r>
+        <w:rPr>
+          <w:lang w:val="en-US"/>
+        </w:rPr>
+        <w:t>, Modified by Juan</w:t>
+      </w:r>
+      <w:r>
+        <w:rPr>
+          <w:lang w:val="en-US"/>
+        </w:rPr>
         <w:t>)</w:t>
       </w:r>
     </w:p>
@@ -1317,6 +1330,7 @@
           <w:rFonts w:ascii="Arial" w:hAnsi="Arial" w:cs="Arial"/>
           <w:sz w:val="23"/>
           <w:szCs w:val="23"/>
+          <w:lang w:val="en-US"/>
         </w:rPr>
       </w:pPr>
     </w:p>
@@ -1374,7 +1388,6 @@
         <w:adjustRightInd w:val="0"/>
         <w:spacing w:after="0" w:line="240" w:lineRule="auto"/>
       </w:pPr>
-      <w:commentRangeStart w:id="3"/>
       <w:r>
         <w:rPr>
           <w:rFonts w:ascii="Arial" w:hAnsi="Arial" w:cs="Arial"/>
@@ -1383,11 +1396,12 @@
         </w:rPr>
         <w:lastRenderedPageBreak/>
         <w:pict>
-          <v:shape id="_x0000_i1028" type="#_x0000_t75" style="width:520.75pt;height:387.65pt">
-            <v:imagedata r:id="rId11" o:title=""/>
+          <v:shape id="_x0000_i1029" type="#_x0000_t75" style="width:581.45pt;height:432.7pt">
+            <v:imagedata r:id="rId11" o:title="Cobertura"/>
           </v:shape>
         </w:pict>
       </w:r>
+      <w:commentRangeStart w:id="3"/>
       <w:r>
         <w:rPr>
           <w:rStyle w:val="Refdecomentario"/>
@@ -1455,9 +1469,17 @@
         <w:rPr>
           <w:lang w:val="pt-BR"/>
         </w:rPr>
-        <w:t xml:space="preserve"> Cobertura(</w:t>
+        <w:t xml:space="preserve"> </w:t>
+      </w:r>
+      <w:proofErr w:type="gramStart"/>
+      <w:r>
+        <w:rPr>
+          <w:lang w:val="pt-BR"/>
+        </w:rPr>
+        <w:t>Cobertura(</w:t>
       </w:r>
       <w:proofErr w:type="spellStart"/>
+      <w:proofErr w:type="gramEnd"/>
       <w:r>
         <w:rPr>
           <w:lang w:val="pt-BR"/>
@@ -1479,6 +1501,40 @@
         <w:t>Yamila</w:t>
       </w:r>
       <w:proofErr w:type="spellEnd"/>
+      <w:r>
+        <w:rPr>
+          <w:lang w:val="pt-BR"/>
+        </w:rPr>
+        <w:t xml:space="preserve">, </w:t>
+      </w:r>
+      <w:proofErr w:type="spellStart"/>
+      <w:r>
+        <w:rPr>
+          <w:lang w:val="pt-BR"/>
+        </w:rPr>
+        <w:t>Modified</w:t>
+      </w:r>
+      <w:proofErr w:type="spellEnd"/>
+      <w:r>
+        <w:rPr>
+          <w:lang w:val="pt-BR"/>
+        </w:rPr>
+        <w:t xml:space="preserve"> </w:t>
+      </w:r>
+      <w:proofErr w:type="spellStart"/>
+      <w:r>
+        <w:rPr>
+          <w:lang w:val="pt-BR"/>
+        </w:rPr>
+        <w:t>by</w:t>
+      </w:r>
+      <w:proofErr w:type="spellEnd"/>
+      <w:r>
+        <w:rPr>
+          <w:lang w:val="pt-BR"/>
+        </w:rPr>
+        <w:t xml:space="preserve"> Juan</w:t>
+      </w:r>
       <w:r>
         <w:rPr>
           <w:lang w:val="pt-BR"/>
@@ -1661,7 +1717,6 @@
           <w:sz w:val="23"/>
           <w:szCs w:val="23"/>
         </w:rPr>
-        <w:lastRenderedPageBreak/>
         <w:t>En esta actividad se puede ingresar horas dentro del Block de Horas, en el caso de que un paciente se presente para solicitar un turno en forma espontánea.</w:t>
       </w:r>
     </w:p>
@@ -2109,7 +2164,7 @@
         </w:rPr>
         <w:lastRenderedPageBreak/>
         <w:pict>
-          <v:shape id="4 Imagen" o:spid="_x0000_i1030" type="#_x0000_t75" alt="ComprobanteTurnos1.png" style="width:616.2pt;height:241.1pt;visibility:visible">
+          <v:shape id="4 Imagen" o:spid="_x0000_i1027" type="#_x0000_t75" alt="ComprobanteTurnos1.png" style="width:616.75pt;height:241.15pt;visibility:visible">
             <v:imagedata r:id="rId12" o:title=""/>
           </v:shape>
         </w:pict>
@@ -2154,8 +2209,13 @@
           <w:fldChar w:fldCharType="end"/>
         </w:r>
         <w:r>
-          <w:t xml:space="preserve"> NOMBRE DEL DIAGRAMA?</w:t>
+          <w:t xml:space="preserve"> NOMBRE DEL DIAGRAMA</w:t>
         </w:r>
+        <w:proofErr w:type="gramStart"/>
+        <w:r>
+          <w:t>?</w:t>
+        </w:r>
+        <w:proofErr w:type="gramEnd"/>
       </w:ins>
     </w:p>
     <w:p>
@@ -2886,15 +2946,13 @@
         </w:rPr>
         <w:commentReference w:id="20"/>
       </w:r>
-      <w:commentRangeStart w:id="21"/>
       <w:r>
         <w:pict>
-          <v:shape id="_x0000_i1029" type="#_x0000_t75" style="width:642.15pt;height:292.2pt">
+          <v:shape id="_x0000_i1028" type="#_x0000_t75" style="width:642.55pt;height:292.1pt">
             <v:imagedata r:id="rId13" o:title=""/>
           </v:shape>
         </w:pict>
       </w:r>
-      <w:commentRangeEnd w:id="21"/>
       <w:r>
         <w:rPr>
           <w:rStyle w:val="Refdecomentario"/>
@@ -3330,8 +3388,21 @@
           <w:szCs w:val="23"/>
           <w:lang w:val="pt-BR"/>
         </w:rPr>
-        <w:t>. 2</w:t>
-      </w:r>
+        <w:t xml:space="preserve">. </w:t>
+      </w:r>
+      <w:proofErr w:type="gramStart"/>
+      <w:r>
+        <w:rPr>
+          <w:rFonts w:ascii="Arial" w:hAnsi="Arial" w:cs="Arial"/>
+          <w:b/>
+          <w:bCs/>
+          <w:sz w:val="23"/>
+          <w:szCs w:val="23"/>
+          <w:lang w:val="pt-BR"/>
+        </w:rPr>
+        <w:t>2</w:t>
+      </w:r>
+      <w:proofErr w:type="gramEnd"/>
     </w:p>
     <w:p>
       <w:pPr>
@@ -9517,7 +9588,7 @@
         <w:rPr>
           <w:noProof/>
         </w:rPr>
-        <w:t>9</w:t>
+        <w:t>8</w:t>
       </w:r>
     </w:fldSimple>
   </w:p>

</xml_diff>

<commit_message>
Otros comentarios de los diagramas.
Me parece que estamos para tirar un RC1 .
</commit_message>
<xml_diff>
--- a/Informe/Modelo ER.docx
+++ b/Informe/Modelo ER.docx
@@ -4,7 +4,7 @@
   <w:body>
     <w:p>
       <w:pPr>
-        <w:pStyle w:val="Title"/>
+        <w:pStyle w:val="Ttulo"/>
         <w:ind w:left="720" w:hanging="720"/>
       </w:pPr>
       <w:r>
@@ -14,7 +14,7 @@
     <w:p/>
     <w:p>
       <w:pPr>
-        <w:pStyle w:val="Heading1"/>
+        <w:pStyle w:val="Ttulo1"/>
       </w:pPr>
       <w:r>
         <w:t>1 Introducción</w:t>
@@ -115,7 +115,107 @@
           <w:sz w:val="23"/>
           <w:szCs w:val="23"/>
         </w:rPr>
-        <w:t>"IEEE Recommended Practice for Software Requirements Specification ANSÍ/IEEE 830 1998</w:t>
+        <w:t xml:space="preserve">"IEEE </w:t>
+      </w:r>
+      <w:proofErr w:type="spellStart"/>
+      <w:r>
+        <w:rPr>
+          <w:rFonts w:ascii="Arial" w:hAnsi="Arial" w:cs="Arial"/>
+          <w:i/>
+          <w:sz w:val="23"/>
+          <w:szCs w:val="23"/>
+        </w:rPr>
+        <w:t>Recommended</w:t>
+      </w:r>
+      <w:proofErr w:type="spellEnd"/>
+      <w:r>
+        <w:rPr>
+          <w:rFonts w:ascii="Arial" w:hAnsi="Arial" w:cs="Arial"/>
+          <w:i/>
+          <w:sz w:val="23"/>
+          <w:szCs w:val="23"/>
+        </w:rPr>
+        <w:t xml:space="preserve"> </w:t>
+      </w:r>
+      <w:proofErr w:type="spellStart"/>
+      <w:r>
+        <w:rPr>
+          <w:rFonts w:ascii="Arial" w:hAnsi="Arial" w:cs="Arial"/>
+          <w:i/>
+          <w:sz w:val="23"/>
+          <w:szCs w:val="23"/>
+        </w:rPr>
+        <w:t>Practice</w:t>
+      </w:r>
+      <w:proofErr w:type="spellEnd"/>
+      <w:r>
+        <w:rPr>
+          <w:rFonts w:ascii="Arial" w:hAnsi="Arial" w:cs="Arial"/>
+          <w:i/>
+          <w:sz w:val="23"/>
+          <w:szCs w:val="23"/>
+        </w:rPr>
+        <w:t xml:space="preserve"> </w:t>
+      </w:r>
+      <w:proofErr w:type="spellStart"/>
+      <w:r>
+        <w:rPr>
+          <w:rFonts w:ascii="Arial" w:hAnsi="Arial" w:cs="Arial"/>
+          <w:i/>
+          <w:sz w:val="23"/>
+          <w:szCs w:val="23"/>
+        </w:rPr>
+        <w:t>for</w:t>
+      </w:r>
+      <w:proofErr w:type="spellEnd"/>
+      <w:r>
+        <w:rPr>
+          <w:rFonts w:ascii="Arial" w:hAnsi="Arial" w:cs="Arial"/>
+          <w:i/>
+          <w:sz w:val="23"/>
+          <w:szCs w:val="23"/>
+        </w:rPr>
+        <w:t xml:space="preserve"> Software </w:t>
+      </w:r>
+      <w:proofErr w:type="spellStart"/>
+      <w:r>
+        <w:rPr>
+          <w:rFonts w:ascii="Arial" w:hAnsi="Arial" w:cs="Arial"/>
+          <w:i/>
+          <w:sz w:val="23"/>
+          <w:szCs w:val="23"/>
+        </w:rPr>
+        <w:t>Requirements</w:t>
+      </w:r>
+      <w:proofErr w:type="spellEnd"/>
+      <w:r>
+        <w:rPr>
+          <w:rFonts w:ascii="Arial" w:hAnsi="Arial" w:cs="Arial"/>
+          <w:i/>
+          <w:sz w:val="23"/>
+          <w:szCs w:val="23"/>
+        </w:rPr>
+        <w:t xml:space="preserve"> </w:t>
+      </w:r>
+      <w:proofErr w:type="spellStart"/>
+      <w:r>
+        <w:rPr>
+          <w:rFonts w:ascii="Arial" w:hAnsi="Arial" w:cs="Arial"/>
+          <w:i/>
+          <w:sz w:val="23"/>
+          <w:szCs w:val="23"/>
+        </w:rPr>
+        <w:t>Specification</w:t>
+      </w:r>
+      <w:proofErr w:type="spellEnd"/>
+      <w:r>
+        <w:rPr>
+          <w:rFonts w:ascii="Arial" w:hAnsi="Arial" w:cs="Arial"/>
+          <w:i/>
+          <w:sz w:val="23"/>
+          <w:szCs w:val="23"/>
+        </w:rPr>
+        <w:t xml:space="preserve"> ANSÍ/IEEE 830 1998</w:t>
       </w:r>
       <w:r>
         <w:rPr>
@@ -141,7 +241,7 @@
     </w:p>
     <w:p>
       <w:pPr>
-        <w:pStyle w:val="Heading2"/>
+        <w:pStyle w:val="Ttulo2"/>
       </w:pPr>
       <w:r>
         <w:t>Objetivo</w:t>
@@ -170,7 +270,7 @@
     </w:p>
     <w:p>
       <w:pPr>
-        <w:pStyle w:val="Heading2"/>
+        <w:pStyle w:val="Ttulo2"/>
       </w:pPr>
       <w:r>
         <w:t>Alcance</w:t>
@@ -199,7 +299,7 @@
     </w:p>
     <w:p>
       <w:pPr>
-        <w:pStyle w:val="Heading2"/>
+        <w:pStyle w:val="Ttulo2"/>
       </w:pPr>
       <w:r>
         <w:t>Glosario</w:t>
@@ -207,7 +307,7 @@
     </w:p>
     <w:p>
       <w:pPr>
-        <w:pStyle w:val="ListParagraph"/>
+        <w:pStyle w:val="Prrafodelista"/>
         <w:numPr>
           <w:ilvl w:val="0"/>
           <w:numId w:val="7"/>
@@ -243,7 +343,7 @@
     </w:p>
     <w:p>
       <w:pPr>
-        <w:pStyle w:val="ListParagraph"/>
+        <w:pStyle w:val="Prrafodelista"/>
         <w:numPr>
           <w:ilvl w:val="0"/>
           <w:numId w:val="7"/>
@@ -279,7 +379,7 @@
     </w:p>
     <w:p>
       <w:pPr>
-        <w:pStyle w:val="ListParagraph"/>
+        <w:pStyle w:val="Prrafodelista"/>
         <w:numPr>
           <w:ilvl w:val="0"/>
           <w:numId w:val="7"/>
@@ -315,7 +415,7 @@
     </w:p>
     <w:p>
       <w:pPr>
-        <w:pStyle w:val="Heading1"/>
+        <w:pStyle w:val="Ttulo1"/>
       </w:pPr>
       <w:r>
         <w:t>2 Descripción General</w:t>
@@ -323,7 +423,7 @@
     </w:p>
     <w:p>
       <w:pPr>
-        <w:pStyle w:val="Heading2"/>
+        <w:pStyle w:val="Ttulo2"/>
       </w:pPr>
       <w:r>
         <w:t>Descripción Global del Proceso</w:t>
@@ -352,7 +452,7 @@
     </w:p>
     <w:p>
       <w:pPr>
-        <w:pStyle w:val="ListParagraph"/>
+        <w:pStyle w:val="Prrafodelista"/>
         <w:numPr>
           <w:ilvl w:val="0"/>
           <w:numId w:val="8"/>
@@ -388,7 +488,7 @@
     </w:p>
     <w:p>
       <w:pPr>
-        <w:pStyle w:val="ListParagraph"/>
+        <w:pStyle w:val="Prrafodelista"/>
         <w:numPr>
           <w:ilvl w:val="0"/>
           <w:numId w:val="8"/>
@@ -424,7 +524,7 @@
     </w:p>
     <w:p>
       <w:pPr>
-        <w:pStyle w:val="ListParagraph"/>
+        <w:pStyle w:val="Prrafodelista"/>
         <w:numPr>
           <w:ilvl w:val="0"/>
           <w:numId w:val="8"/>
@@ -447,6 +547,7 @@
           <w:sz w:val="23"/>
           <w:szCs w:val="23"/>
         </w:rPr>
+        <w:lastRenderedPageBreak/>
         <w:t xml:space="preserve">Administrador de Agenda: </w:t>
       </w:r>
       <w:r>
@@ -460,7 +561,7 @@
     </w:p>
     <w:p>
       <w:pPr>
-        <w:pStyle w:val="ListParagraph"/>
+        <w:pStyle w:val="Prrafodelista"/>
         <w:numPr>
           <w:ilvl w:val="0"/>
           <w:numId w:val="8"/>
@@ -509,7 +610,7 @@
     </w:p>
     <w:p>
       <w:pPr>
-        <w:pStyle w:val="Heading2"/>
+        <w:pStyle w:val="Ttulo2"/>
       </w:pPr>
       <w:r>
         <w:t>Narrativa del Proceso</w:t>
@@ -543,7 +644,7 @@
       <w:commentRangeEnd w:id="0"/>
       <w:r>
         <w:rPr>
-          <w:rStyle w:val="CommentReference"/>
+          <w:rStyle w:val="Refdecomentario"/>
           <w:szCs w:val="20"/>
         </w:rPr>
         <w:commentReference w:id="0"/>
@@ -661,7 +762,7 @@
             <v:path o:extrusionok="f" gradientshapeok="t" o:connecttype="rect"/>
             <o:lock v:ext="edit" aspectratio="t"/>
           </v:shapetype>
-          <v:shape id="_x0000_i1025" type="#_x0000_t75" style="width:647.25pt;height:166.5pt">
+          <v:shape id="_x0000_i1025" type="#_x0000_t75" style="width:9in;height:166.6pt">
             <v:imagedata r:id="rId8" o:title=""/>
           </v:shape>
         </w:pict>
@@ -669,25 +770,46 @@
     </w:p>
     <w:p>
       <w:pPr>
-        <w:pStyle w:val="Caption"/>
-        <w:rPr>
-          <w:rFonts w:ascii="Arial" w:hAnsi="Arial" w:cs="Arial"/>
-          <w:sz w:val="23"/>
-          <w:szCs w:val="23"/>
-        </w:rPr>
-      </w:pPr>
-      <w:r>
+        <w:pStyle w:val="Epgrafe"/>
+        <w:rPr>
+          <w:rFonts w:ascii="Arial" w:hAnsi="Arial" w:cs="Arial"/>
+          <w:sz w:val="23"/>
+          <w:szCs w:val="23"/>
+          <w:lang w:val="en-US"/>
+        </w:rPr>
+      </w:pPr>
+      <w:r>
+        <w:rPr>
+          <w:lang w:val="en-US"/>
+        </w:rPr>
         <w:t xml:space="preserve">Figure </w:t>
       </w:r>
-      <w:fldSimple w:instr=" SEQ Figure \* ARABIC ">
-        <w:r>
-          <w:rPr>
-            <w:noProof/>
-          </w:rPr>
-          <w:t>1</w:t>
-        </w:r>
-      </w:fldSimple>
-      <w:r>
+      <w:r>
+        <w:fldChar w:fldCharType="begin"/>
+      </w:r>
+      <w:r>
+        <w:rPr>
+          <w:lang w:val="en-US"/>
+        </w:rPr>
+        <w:instrText xml:space="preserve"> SEQ Figure \* ARABIC </w:instrText>
+      </w:r>
+      <w:r>
+        <w:fldChar w:fldCharType="separate"/>
+      </w:r>
+      <w:r>
+        <w:rPr>
+          <w:noProof/>
+          <w:lang w:val="en-US"/>
+        </w:rPr>
+        <w:t>1</w:t>
+      </w:r>
+      <w:r>
+        <w:fldChar w:fldCharType="end"/>
+      </w:r>
+      <w:r>
+        <w:rPr>
+          <w:lang w:val="en-US"/>
+        </w:rPr>
         <w:t xml:space="preserve"> Turnos1 (by Maria Ines)</w:t>
       </w:r>
     </w:p>
@@ -701,6 +823,7 @@
           <w:rFonts w:ascii="Arial" w:hAnsi="Arial" w:cs="Arial"/>
           <w:sz w:val="23"/>
           <w:szCs w:val="23"/>
+          <w:lang w:val="en-US"/>
         </w:rPr>
       </w:pPr>
     </w:p>
@@ -752,7 +875,7 @@
     </w:p>
     <w:p>
       <w:pPr>
-        <w:pStyle w:val="ListParagraph"/>
+        <w:pStyle w:val="Prrafodelista"/>
         <w:numPr>
           <w:ilvl w:val="0"/>
           <w:numId w:val="9"/>
@@ -778,7 +901,7 @@
     </w:p>
     <w:p>
       <w:pPr>
-        <w:pStyle w:val="ListParagraph"/>
+        <w:pStyle w:val="Prrafodelista"/>
         <w:numPr>
           <w:ilvl w:val="0"/>
           <w:numId w:val="9"/>
@@ -804,7 +927,7 @@
     </w:p>
     <w:p>
       <w:pPr>
-        <w:pStyle w:val="ListParagraph"/>
+        <w:pStyle w:val="Prrafodelista"/>
         <w:numPr>
           <w:ilvl w:val="0"/>
           <w:numId w:val="9"/>
@@ -922,6 +1045,7 @@
           <w:sz w:val="23"/>
           <w:szCs w:val="23"/>
         </w:rPr>
+        <w:lastRenderedPageBreak/>
         <w:t>Si el paciente solicita turnos por primera vez en forma personal, se registran todos los datos.</w:t>
       </w:r>
     </w:p>
@@ -961,7 +1085,7 @@
           <w:szCs w:val="23"/>
         </w:rPr>
         <w:pict>
-          <v:shape id="_x0000_i1026" type="#_x0000_t75" style="width:452.25pt;height:267.75pt">
+          <v:shape id="_x0000_i1026" type="#_x0000_t75" style="width:452.1pt;height:267.9pt">
             <v:imagedata r:id="rId9" o:title=""/>
           </v:shape>
         </w:pict>
@@ -969,7 +1093,7 @@
     </w:p>
     <w:p>
       <w:pPr>
-        <w:pStyle w:val="Caption"/>
+        <w:pStyle w:val="Epgrafe"/>
         <w:rPr>
           <w:rFonts w:ascii="Arial" w:hAnsi="Arial" w:cs="Arial"/>
           <w:sz w:val="23"/>
@@ -988,7 +1112,15 @@
         </w:r>
       </w:fldSimple>
       <w:r>
-        <w:t xml:space="preserve"> Paciente1 (by Yamila)</w:t>
+        <w:t xml:space="preserve"> Paciente1 (</w:t>
+      </w:r>
+      <w:proofErr w:type="spellStart"/>
+      <w:r>
+        <w:t>by</w:t>
+      </w:r>
+      <w:proofErr w:type="spellEnd"/>
+      <w:r>
+        <w:t xml:space="preserve"> Yamila)</w:t>
       </w:r>
     </w:p>
     <w:p>
@@ -1085,16 +1217,24 @@
           <w:sz w:val="23"/>
           <w:szCs w:val="23"/>
         </w:rPr>
+        <w:lastRenderedPageBreak/>
         <w:pict>
-          <v:shape id="_x0000_i1027" type="#_x0000_t75" style="width:649.5pt;height:363pt">
+          <v:shape id="_x0000_i1027" type="#_x0000_t75" style="width:649.65pt;height:363.35pt">
             <v:imagedata r:id="rId10" o:title=""/>
           </v:shape>
         </w:pict>
       </w:r>
+      <w:r>
+        <w:rPr>
+          <w:rStyle w:val="Refdecomentario"/>
+          <w:szCs w:val="20"/>
+        </w:rPr>
+        <w:commentReference w:id="2"/>
+      </w:r>
       <w:commentRangeEnd w:id="1"/>
       <w:r>
         <w:rPr>
-          <w:rStyle w:val="CommentReference"/>
+          <w:rStyle w:val="Refdecomentario"/>
           <w:szCs w:val="20"/>
         </w:rPr>
         <w:commentReference w:id="1"/>
@@ -1102,69 +1242,81 @@
     </w:p>
     <w:p>
       <w:pPr>
-        <w:pStyle w:val="Caption"/>
-        <w:rPr>
-          <w:rFonts w:ascii="Arial" w:hAnsi="Arial" w:cs="Arial"/>
-          <w:sz w:val="23"/>
-          <w:szCs w:val="23"/>
+        <w:pStyle w:val="Epgrafe"/>
+        <w:rPr>
+          <w:rFonts w:ascii="Arial" w:hAnsi="Arial" w:cs="Arial"/>
+          <w:sz w:val="23"/>
+          <w:szCs w:val="23"/>
+        </w:rPr>
+      </w:pPr>
+      <w:r>
+        <w:t xml:space="preserve">Figure </w:t>
+      </w:r>
+      <w:r>
+        <w:rPr>
           <w:lang w:val="en-US"/>
         </w:rPr>
-      </w:pPr>
+        <w:fldChar w:fldCharType="begin"/>
+      </w:r>
+      <w:r>
+        <w:instrText xml:space="preserve"> SEQ Figure \* ARABIC </w:instrText>
+      </w:r>
       <w:r>
         <w:rPr>
           <w:lang w:val="en-US"/>
         </w:rPr>
-        <w:t xml:space="preserve">Figure </w:t>
+        <w:fldChar w:fldCharType="separate"/>
+      </w:r>
+      <w:r>
+        <w:rPr>
+          <w:noProof/>
+        </w:rPr>
+        <w:t>3</w:t>
       </w:r>
       <w:r>
         <w:rPr>
           <w:lang w:val="en-US"/>
         </w:rPr>
-        <w:fldChar w:fldCharType="begin"/>
-      </w:r>
-      <w:r>
-        <w:rPr>
-          <w:lang w:val="en-US"/>
-        </w:rPr>
-        <w:instrText xml:space="preserve"> SEQ Figure \* ARABIC </w:instrText>
-      </w:r>
-      <w:r>
-        <w:rPr>
-          <w:lang w:val="en-US"/>
-        </w:rPr>
-        <w:fldChar w:fldCharType="separate"/>
-      </w:r>
-      <w:r>
-        <w:rPr>
-          <w:noProof/>
-          <w:lang w:val="en-US"/>
-        </w:rPr>
-        <w:t>3</w:t>
-      </w:r>
-      <w:r>
-        <w:rPr>
-          <w:lang w:val="en-US"/>
-        </w:rPr>
         <w:fldChar w:fldCharType="end"/>
       </w:r>
       <w:r>
-        <w:rPr>
-          <w:lang w:val="en-US"/>
-        </w:rPr>
-        <w:t xml:space="preserve"> TipoAtencion(by Maria Ines)</w:t>
-      </w:r>
-    </w:p>
-    <w:p>
-      <w:pPr>
-        <w:autoSpaceDE w:val="0"/>
-        <w:autoSpaceDN w:val="0"/>
-        <w:adjustRightInd w:val="0"/>
-        <w:spacing w:after="0" w:line="240" w:lineRule="auto"/>
-        <w:rPr>
-          <w:rFonts w:ascii="Arial" w:hAnsi="Arial" w:cs="Arial"/>
-          <w:sz w:val="23"/>
-          <w:szCs w:val="23"/>
-          <w:lang w:val="en-US"/>
+        <w:t xml:space="preserve"> </w:t>
+      </w:r>
+      <w:proofErr w:type="spellStart"/>
+      <w:r>
+        <w:t>TipoAtencion</w:t>
+      </w:r>
+      <w:proofErr w:type="spellEnd"/>
+      <w:r>
+        <w:t>(</w:t>
+      </w:r>
+      <w:proofErr w:type="spellStart"/>
+      <w:r>
+        <w:t>by</w:t>
+      </w:r>
+      <w:proofErr w:type="spellEnd"/>
+      <w:r>
+        <w:t xml:space="preserve"> Maria </w:t>
+      </w:r>
+      <w:proofErr w:type="spellStart"/>
+      <w:r>
+        <w:t>Ines</w:t>
+      </w:r>
+      <w:proofErr w:type="spellEnd"/>
+      <w:r>
+        <w:t>)</w:t>
+      </w:r>
+    </w:p>
+    <w:p>
+      <w:pPr>
+        <w:autoSpaceDE w:val="0"/>
+        <w:autoSpaceDN w:val="0"/>
+        <w:adjustRightInd w:val="0"/>
+        <w:spacing w:after="0" w:line="240" w:lineRule="auto"/>
+        <w:rPr>
+          <w:rFonts w:ascii="Arial" w:hAnsi="Arial" w:cs="Arial"/>
+          <w:sz w:val="23"/>
+          <w:szCs w:val="23"/>
         </w:rPr>
       </w:pPr>
     </w:p>
@@ -1222,29 +1374,39 @@
         <w:adjustRightInd w:val="0"/>
         <w:spacing w:after="0" w:line="240" w:lineRule="auto"/>
       </w:pPr>
-      <w:r>
-        <w:rPr>
-          <w:rFonts w:ascii="Arial" w:hAnsi="Arial" w:cs="Arial"/>
-          <w:sz w:val="23"/>
-          <w:szCs w:val="23"/>
-        </w:rPr>
+      <w:commentRangeStart w:id="3"/>
+      <w:r>
+        <w:rPr>
+          <w:rFonts w:ascii="Arial" w:hAnsi="Arial" w:cs="Arial"/>
+          <w:sz w:val="23"/>
+          <w:szCs w:val="23"/>
+        </w:rPr>
+        <w:lastRenderedPageBreak/>
         <w:pict>
-          <v:shape id="_x0000_i1028" type="#_x0000_t75" style="width:520.5pt;height:387.75pt">
+          <v:shape id="_x0000_i1028" type="#_x0000_t75" style="width:520.75pt;height:387.65pt">
             <v:imagedata r:id="rId11" o:title=""/>
           </v:shape>
         </w:pict>
       </w:r>
       <w:r>
         <w:rPr>
-          <w:rStyle w:val="CommentReference"/>
+          <w:rStyle w:val="Refdecomentario"/>
           <w:szCs w:val="16"/>
         </w:rPr>
-        <w:commentReference w:id="2"/>
-      </w:r>
-    </w:p>
-    <w:p>
-      <w:pPr>
-        <w:pStyle w:val="Caption"/>
+        <w:commentReference w:id="4"/>
+      </w:r>
+      <w:commentRangeEnd w:id="3"/>
+      <w:r>
+        <w:rPr>
+          <w:rStyle w:val="Refdecomentario"/>
+          <w:szCs w:val="20"/>
+        </w:rPr>
+        <w:commentReference w:id="3"/>
+      </w:r>
+    </w:p>
+    <w:p>
+      <w:pPr>
+        <w:pStyle w:val="Epgrafe"/>
         <w:rPr>
           <w:rFonts w:ascii="Arial" w:hAnsi="Arial" w:cs="Arial"/>
           <w:sz w:val="23"/>
@@ -1293,21 +1455,49 @@
         <w:rPr>
           <w:lang w:val="pt-BR"/>
         </w:rPr>
-        <w:t xml:space="preserve"> Cobertura(by Yamila)</w:t>
-      </w:r>
-    </w:p>
-    <w:p>
-      <w:pPr>
-        <w:autoSpaceDE w:val="0"/>
-        <w:autoSpaceDN w:val="0"/>
-        <w:adjustRightInd w:val="0"/>
-        <w:spacing w:after="0" w:line="240" w:lineRule="auto"/>
-        <w:rPr>
-          <w:rFonts w:ascii="Arial" w:hAnsi="Arial" w:cs="Arial"/>
-          <w:sz w:val="23"/>
-          <w:szCs w:val="23"/>
+        <w:t xml:space="preserve"> Cobertura(</w:t>
+      </w:r>
+      <w:proofErr w:type="spellStart"/>
+      <w:r>
+        <w:rPr>
           <w:lang w:val="pt-BR"/>
         </w:rPr>
+        <w:t>by</w:t>
+      </w:r>
+      <w:proofErr w:type="spellEnd"/>
+      <w:r>
+        <w:rPr>
+          <w:lang w:val="pt-BR"/>
+        </w:rPr>
+        <w:t xml:space="preserve"> </w:t>
+      </w:r>
+      <w:proofErr w:type="spellStart"/>
+      <w:r>
+        <w:rPr>
+          <w:lang w:val="pt-BR"/>
+        </w:rPr>
+        <w:t>Yamila</w:t>
+      </w:r>
+      <w:proofErr w:type="spellEnd"/>
+      <w:r>
+        <w:rPr>
+          <w:lang w:val="pt-BR"/>
+        </w:rPr>
+        <w:t>)</w:t>
+      </w:r>
+    </w:p>
+    <w:p>
+      <w:pPr>
+        <w:autoSpaceDE w:val="0"/>
+        <w:autoSpaceDN w:val="0"/>
+        <w:adjustRightInd w:val="0"/>
+        <w:spacing w:after="0" w:line="240" w:lineRule="auto"/>
+        <w:rPr>
+          <w:rFonts w:ascii="Arial" w:hAnsi="Arial" w:cs="Arial"/>
+          <w:sz w:val="23"/>
+          <w:szCs w:val="23"/>
+          <w:lang w:val="pt-BR"/>
+        </w:rPr>
       </w:pPr>
     </w:p>
     <w:p>
@@ -1325,7 +1515,8 @@
           <w:lang w:val="pt-BR"/>
         </w:rPr>
       </w:pPr>
-      <w:commentRangeStart w:id="3"/>
+      <w:commentRangeStart w:id="5"/>
+      <w:proofErr w:type="spellStart"/>
       <w:r>
         <w:rPr>
           <w:rFonts w:ascii="Arial" w:hAnsi="Arial" w:cs="Arial"/>
@@ -1335,15 +1526,27 @@
           <w:szCs w:val="23"/>
           <w:lang w:val="pt-BR"/>
         </w:rPr>
-        <w:t>Asignar Turno</w:t>
-      </w:r>
-      <w:commentRangeEnd w:id="3"/>
-      <w:r>
-        <w:rPr>
-          <w:rStyle w:val="CommentReference"/>
+        <w:t>Asignar</w:t>
+      </w:r>
+      <w:proofErr w:type="spellEnd"/>
+      <w:r>
+        <w:rPr>
+          <w:rFonts w:ascii="Arial" w:hAnsi="Arial" w:cs="Arial"/>
+          <w:b/>
+          <w:bCs/>
+          <w:sz w:val="23"/>
+          <w:szCs w:val="23"/>
+          <w:lang w:val="pt-BR"/>
+        </w:rPr>
+        <w:t xml:space="preserve"> Turno</w:t>
+      </w:r>
+      <w:commentRangeEnd w:id="5"/>
+      <w:r>
+        <w:rPr>
+          <w:rStyle w:val="Refdecomentario"/>
           <w:szCs w:val="16"/>
         </w:rPr>
-        <w:commentReference w:id="3"/>
+        <w:commentReference w:id="5"/>
       </w:r>
     </w:p>
     <w:p>
@@ -1394,7 +1597,7 @@
           <w:szCs w:val="23"/>
         </w:rPr>
       </w:pPr>
-      <w:commentRangeStart w:id="4"/>
+      <w:commentRangeStart w:id="6"/>
       <w:r>
         <w:rPr>
           <w:rFonts w:ascii="Arial" w:hAnsi="Arial" w:cs="Arial"/>
@@ -1405,18 +1608,18 @@
         </w:rPr>
         <w:t>Asignar Demanda espontánea:</w:t>
       </w:r>
-      <w:commentRangeEnd w:id="4"/>
-      <w:r>
-        <w:rPr>
-          <w:rStyle w:val="CommentReference"/>
+      <w:commentRangeEnd w:id="6"/>
+      <w:r>
+        <w:rPr>
+          <w:rStyle w:val="Refdecomentario"/>
           <w:szCs w:val="16"/>
         </w:rPr>
-        <w:commentReference w:id="4"/>
-      </w:r>
-    </w:p>
-    <w:p>
-      <w:pPr>
-        <w:pStyle w:val="ListParagraph"/>
+        <w:commentReference w:id="6"/>
+      </w:r>
+    </w:p>
+    <w:p>
+      <w:pPr>
+        <w:pStyle w:val="Prrafodelista"/>
         <w:numPr>
           <w:ilvl w:val="0"/>
           <w:numId w:val="3"/>
@@ -1458,12 +1661,13 @@
           <w:sz w:val="23"/>
           <w:szCs w:val="23"/>
         </w:rPr>
+        <w:lastRenderedPageBreak/>
         <w:t>En esta actividad se puede ingresar horas dentro del Block de Horas, en el caso de que un paciente se presente para solicitar un turno en forma espontánea.</w:t>
       </w:r>
     </w:p>
     <w:p>
       <w:pPr>
-        <w:pStyle w:val="ListParagraph"/>
+        <w:pStyle w:val="Prrafodelista"/>
         <w:numPr>
           <w:ilvl w:val="0"/>
           <w:numId w:val="3"/>
@@ -1556,8 +1760,8 @@
           <w:szCs w:val="23"/>
         </w:rPr>
       </w:pPr>
-      <w:commentRangeStart w:id="5"/>
-      <w:commentRangeStart w:id="6"/>
+      <w:commentRangeStart w:id="7"/>
+      <w:commentRangeStart w:id="8"/>
       <w:r>
         <w:rPr>
           <w:rFonts w:ascii="Arial" w:hAnsi="Arial" w:cs="Arial"/>
@@ -1568,21 +1772,21 @@
         </w:rPr>
         <w:t>Informar Condiciones</w:t>
       </w:r>
-      <w:commentRangeEnd w:id="5"/>
-      <w:r>
-        <w:rPr>
-          <w:rStyle w:val="CommentReference"/>
+      <w:commentRangeEnd w:id="7"/>
+      <w:r>
+        <w:rPr>
+          <w:rStyle w:val="Refdecomentario"/>
           <w:szCs w:val="16"/>
         </w:rPr>
-        <w:commentReference w:id="5"/>
-      </w:r>
-      <w:commentRangeEnd w:id="6"/>
-      <w:r>
-        <w:rPr>
-          <w:rStyle w:val="CommentReference"/>
+        <w:commentReference w:id="7"/>
+      </w:r>
+      <w:commentRangeEnd w:id="8"/>
+      <w:r>
+        <w:rPr>
+          <w:rStyle w:val="Refdecomentario"/>
           <w:szCs w:val="16"/>
         </w:rPr>
-        <w:commentReference w:id="6"/>
+        <w:commentReference w:id="8"/>
       </w:r>
     </w:p>
     <w:p>
@@ -1629,7 +1833,7 @@
     </w:p>
     <w:p>
       <w:pPr>
-        <w:pStyle w:val="ListParagraph"/>
+        <w:pStyle w:val="Prrafodelista"/>
         <w:numPr>
           <w:ilvl w:val="0"/>
           <w:numId w:val="10"/>
@@ -1655,7 +1859,7 @@
     </w:p>
     <w:p>
       <w:pPr>
-        <w:pStyle w:val="ListParagraph"/>
+        <w:pStyle w:val="Prrafodelista"/>
         <w:numPr>
           <w:ilvl w:val="0"/>
           <w:numId w:val="10"/>
@@ -1681,7 +1885,7 @@
     </w:p>
     <w:p>
       <w:pPr>
-        <w:pStyle w:val="ListParagraph"/>
+        <w:pStyle w:val="Prrafodelista"/>
         <w:numPr>
           <w:ilvl w:val="1"/>
           <w:numId w:val="10"/>
@@ -1707,7 +1911,7 @@
     </w:p>
     <w:p>
       <w:pPr>
-        <w:pStyle w:val="ListParagraph"/>
+        <w:pStyle w:val="Prrafodelista"/>
         <w:numPr>
           <w:ilvl w:val="1"/>
           <w:numId w:val="10"/>
@@ -1733,7 +1937,7 @@
     </w:p>
     <w:p>
       <w:pPr>
-        <w:pStyle w:val="ListParagraph"/>
+        <w:pStyle w:val="Prrafodelista"/>
         <w:numPr>
           <w:ilvl w:val="1"/>
           <w:numId w:val="10"/>
@@ -1867,7 +2071,7 @@
           <w:szCs w:val="23"/>
         </w:rPr>
       </w:pPr>
-      <w:commentRangeStart w:id="7"/>
+      <w:commentRangeStart w:id="9"/>
       <w:r>
         <w:rPr>
           <w:rFonts w:ascii="Arial" w:hAnsi="Arial" w:cs="Arial"/>
@@ -1877,13 +2081,13 @@
         </w:rPr>
         <w:t>El valor de copago es por procedimiento y por turno.</w:t>
       </w:r>
-      <w:commentRangeEnd w:id="7"/>
-      <w:r>
-        <w:rPr>
-          <w:rStyle w:val="CommentReference"/>
+      <w:commentRangeEnd w:id="9"/>
+      <w:r>
+        <w:rPr>
+          <w:rStyle w:val="Refdecomentario"/>
           <w:szCs w:val="16"/>
         </w:rPr>
-        <w:commentReference w:id="7"/>
+        <w:commentReference w:id="9"/>
       </w:r>
     </w:p>
     <w:p>
@@ -1894,37 +2098,38 @@
         <w:adjustRightInd w:val="0"/>
         <w:spacing w:after="0" w:line="240" w:lineRule="auto"/>
         <w:rPr>
-          <w:ins w:id="8" w:author="Maria Ines Parnisari" w:date="2014-04-19T17:18:00Z"/>
-        </w:rPr>
-      </w:pPr>
-      <w:r>
-        <w:rPr>
-          <w:rFonts w:ascii="Arial" w:hAnsi="Arial" w:cs="Arial"/>
-          <w:sz w:val="23"/>
-          <w:szCs w:val="23"/>
-        </w:rPr>
+          <w:ins w:id="10" w:author="Maria Ines Parnisari" w:date="2014-04-19T17:18:00Z"/>
+        </w:rPr>
+      </w:pPr>
+      <w:r>
+        <w:rPr>
+          <w:rFonts w:ascii="Arial" w:hAnsi="Arial" w:cs="Arial"/>
+          <w:sz w:val="23"/>
+          <w:szCs w:val="23"/>
+        </w:rPr>
+        <w:lastRenderedPageBreak/>
         <w:pict>
-          <v:shape id="4 Imagen" o:spid="_x0000_i1029" type="#_x0000_t75" alt="ComprobanteTurnos1.png" style="width:616.5pt;height:240.75pt;visibility:visible">
+          <v:shape id="4 Imagen" o:spid="_x0000_i1030" type="#_x0000_t75" alt="ComprobanteTurnos1.png" style="width:616.2pt;height:241.1pt;visibility:visible">
             <v:imagedata r:id="rId12" o:title=""/>
           </v:shape>
         </w:pict>
       </w:r>
       <w:r>
         <w:rPr>
-          <w:rStyle w:val="CommentReference"/>
+          <w:rStyle w:val="Refdecomentario"/>
           <w:szCs w:val="16"/>
         </w:rPr>
-        <w:commentReference w:id="9"/>
-      </w:r>
-    </w:p>
-    <w:p>
-      <w:pPr>
-        <w:pStyle w:val="Caption"/>
-        <w:rPr>
-          <w:ins w:id="10" w:author="Maria Ines Parnisari" w:date="2014-04-19T17:18:00Z"/>
-        </w:rPr>
-      </w:pPr>
-      <w:ins w:id="11" w:author="Maria Ines Parnisari" w:date="2014-04-19T17:18:00Z">
+        <w:commentReference w:id="11"/>
+      </w:r>
+    </w:p>
+    <w:p>
+      <w:pPr>
+        <w:pStyle w:val="Epgrafe"/>
+        <w:rPr>
+          <w:ins w:id="12" w:author="Maria Ines Parnisari" w:date="2014-04-19T17:18:00Z"/>
+        </w:rPr>
+      </w:pPr>
+      <w:ins w:id="13" w:author="Maria Ines Parnisari" w:date="2014-04-19T17:18:00Z">
         <w:r>
           <w:t xml:space="preserve">Figure </w:t>
         </w:r>
@@ -1944,7 +2149,7 @@
         </w:rPr>
         <w:t>5</w:t>
       </w:r>
-      <w:ins w:id="12" w:author="Maria Ines Parnisari" w:date="2014-04-19T17:18:00Z">
+      <w:ins w:id="14" w:author="Maria Ines Parnisari" w:date="2014-04-19T17:18:00Z">
         <w:r>
           <w:fldChar w:fldCharType="end"/>
         </w:r>
@@ -1967,15 +2172,15 @@
       </w:pPr>
       <w:r>
         <w:rPr>
-          <w:rStyle w:val="CommentReference"/>
+          <w:rStyle w:val="Refdecomentario"/>
           <w:szCs w:val="16"/>
         </w:rPr>
-        <w:commentReference w:id="13"/>
-      </w:r>
-    </w:p>
-    <w:p>
-      <w:pPr>
-        <w:pStyle w:val="Heading2"/>
+        <w:commentReference w:id="15"/>
+      </w:r>
+    </w:p>
+    <w:p>
+      <w:pPr>
+        <w:pStyle w:val="Ttulo2"/>
       </w:pPr>
       <w:r>
         <w:t>Agenda de turnos</w:t>
@@ -2185,8 +2390,18 @@
           <w:sz w:val="23"/>
           <w:szCs w:val="23"/>
         </w:rPr>
-        <w:t>Prever la posibilidad de generar agenda con asignación de sobreturnos</w:t>
-      </w:r>
+        <w:t xml:space="preserve">Prever la posibilidad de generar agenda con asignación de </w:t>
+      </w:r>
+      <w:proofErr w:type="spellStart"/>
+      <w:r>
+        <w:rPr>
+          <w:rFonts w:ascii="Arial" w:hAnsi="Arial" w:cs="Arial"/>
+          <w:sz w:val="23"/>
+          <w:szCs w:val="23"/>
+        </w:rPr>
+        <w:t>sobreturnos</w:t>
+      </w:r>
+      <w:proofErr w:type="spellEnd"/>
       <w:r>
         <w:rPr>
           <w:rFonts w:ascii="Arial" w:hAnsi="Arial" w:cs="Arial"/>
@@ -2194,7 +2409,27 @@
           <w:sz w:val="23"/>
           <w:szCs w:val="23"/>
         </w:rPr>
-        <w:t>. Los sobreturnos son asignados dentro del tiempo del block.</w:t>
+        <w:t xml:space="preserve">. Los </w:t>
+      </w:r>
+      <w:proofErr w:type="spellStart"/>
+      <w:r>
+        <w:rPr>
+          <w:rFonts w:ascii="Arial" w:hAnsi="Arial" w:cs="Arial"/>
+          <w:b/>
+          <w:sz w:val="23"/>
+          <w:szCs w:val="23"/>
+        </w:rPr>
+        <w:t>sobreturnos</w:t>
+      </w:r>
+      <w:proofErr w:type="spellEnd"/>
+      <w:r>
+        <w:rPr>
+          <w:rFonts w:ascii="Arial" w:hAnsi="Arial" w:cs="Arial"/>
+          <w:b/>
+          <w:sz w:val="23"/>
+          <w:szCs w:val="23"/>
+        </w:rPr>
+        <w:t xml:space="preserve"> son asignados dentro del tiempo del block.</w:t>
       </w:r>
     </w:p>
     <w:p>
@@ -2238,7 +2473,7 @@
         </w:rPr>
         <w:t xml:space="preserve">Tener en cuenta que un profesional puede ejercer más de una especialidad, pero </w:t>
       </w:r>
-      <w:commentRangeStart w:id="14"/>
+      <w:commentRangeStart w:id="16"/>
       <w:r>
         <w:rPr>
           <w:rFonts w:ascii="Arial" w:hAnsi="Arial" w:cs="Arial"/>
@@ -2247,13 +2482,13 @@
         </w:rPr>
         <w:t>prevalecerá una especialidad</w:t>
       </w:r>
-      <w:commentRangeEnd w:id="14"/>
-      <w:r>
-        <w:rPr>
-          <w:rStyle w:val="CommentReference"/>
+      <w:commentRangeEnd w:id="16"/>
+      <w:r>
+        <w:rPr>
+          <w:rStyle w:val="Refdecomentario"/>
           <w:szCs w:val="16"/>
         </w:rPr>
-        <w:commentReference w:id="14"/>
+        <w:commentReference w:id="16"/>
       </w:r>
       <w:r>
         <w:rPr>
@@ -2304,7 +2539,7 @@
     </w:p>
     <w:p>
       <w:pPr>
-        <w:pStyle w:val="ListParagraph"/>
+        <w:pStyle w:val="Prrafodelista"/>
         <w:numPr>
           <w:ilvl w:val="0"/>
           <w:numId w:val="3"/>
@@ -2330,7 +2565,7 @@
     </w:p>
     <w:p>
       <w:pPr>
-        <w:pStyle w:val="ListParagraph"/>
+        <w:pStyle w:val="Prrafodelista"/>
         <w:numPr>
           <w:ilvl w:val="0"/>
           <w:numId w:val="3"/>
@@ -2356,7 +2591,7 @@
     </w:p>
     <w:p>
       <w:pPr>
-        <w:pStyle w:val="ListParagraph"/>
+        <w:pStyle w:val="Prrafodelista"/>
         <w:numPr>
           <w:ilvl w:val="0"/>
           <w:numId w:val="3"/>
@@ -2377,12 +2612,13 @@
           <w:sz w:val="23"/>
           <w:szCs w:val="23"/>
         </w:rPr>
+        <w:lastRenderedPageBreak/>
         <w:t>Tipo de turno es decir: primera vez, visita subsiguiente, demanda espontánea, cualquier otro tipo que determine profesional, servicio / especialidad.</w:t>
       </w:r>
     </w:p>
     <w:p>
       <w:pPr>
-        <w:pStyle w:val="ListParagraph"/>
+        <w:pStyle w:val="Prrafodelista"/>
         <w:numPr>
           <w:ilvl w:val="0"/>
           <w:numId w:val="3"/>
@@ -2408,7 +2644,7 @@
     </w:p>
     <w:p>
       <w:pPr>
-        <w:pStyle w:val="ListParagraph"/>
+        <w:pStyle w:val="Prrafodelista"/>
         <w:numPr>
           <w:ilvl w:val="0"/>
           <w:numId w:val="3"/>
@@ -2434,7 +2670,7 @@
     </w:p>
     <w:p>
       <w:pPr>
-        <w:pStyle w:val="ListParagraph"/>
+        <w:pStyle w:val="Prrafodelista"/>
         <w:numPr>
           <w:ilvl w:val="0"/>
           <w:numId w:val="3"/>
@@ -2455,7 +2691,7 @@
     </w:p>
     <w:p>
       <w:pPr>
-        <w:pStyle w:val="ListParagraph"/>
+        <w:pStyle w:val="Prrafodelista"/>
         <w:autoSpaceDE w:val="0"/>
         <w:autoSpaceDN w:val="0"/>
         <w:adjustRightInd w:val="0"/>
@@ -2476,7 +2712,7 @@
         </w:rPr>
         <w:t xml:space="preserve">Hipótesis: </w:t>
       </w:r>
-      <w:commentRangeStart w:id="15"/>
+      <w:commentRangeStart w:id="17"/>
       <w:r>
         <w:rPr>
           <w:rFonts w:ascii="Arial" w:hAnsi="Arial" w:cs="Arial"/>
@@ -2504,13 +2740,13 @@
         </w:rPr>
         <w:t>e a qué servicio corresponde</w:t>
       </w:r>
-      <w:commentRangeEnd w:id="15"/>
-      <w:r>
-        <w:rPr>
-          <w:rStyle w:val="CommentReference"/>
+      <w:commentRangeEnd w:id="17"/>
+      <w:r>
+        <w:rPr>
+          <w:rStyle w:val="Refdecomentario"/>
           <w:szCs w:val="16"/>
         </w:rPr>
-        <w:commentReference w:id="15"/>
+        <w:commentReference w:id="17"/>
       </w:r>
       <w:r>
         <w:rPr>
@@ -2524,7 +2760,7 @@
     </w:p>
     <w:p>
       <w:pPr>
-        <w:pStyle w:val="ListParagraph"/>
+        <w:pStyle w:val="Prrafodelista"/>
         <w:autoSpaceDE w:val="0"/>
         <w:autoSpaceDN w:val="0"/>
         <w:adjustRightInd w:val="0"/>
@@ -2547,7 +2783,7 @@
     </w:p>
     <w:p>
       <w:pPr>
-        <w:pStyle w:val="ListParagraph"/>
+        <w:pStyle w:val="Prrafodelista"/>
         <w:autoSpaceDE w:val="0"/>
         <w:autoSpaceDN w:val="0"/>
         <w:adjustRightInd w:val="0"/>
@@ -2567,7 +2803,7 @@
         </w:rPr>
         <w:t>*</w:t>
       </w:r>
-      <w:commentRangeStart w:id="16"/>
+      <w:commentRangeStart w:id="18"/>
       <w:r>
         <w:rPr>
           <w:rFonts w:ascii="Arial" w:hAnsi="Arial" w:cs="Arial"/>
@@ -2586,13 +2822,13 @@
         </w:rPr>
         <w:t xml:space="preserve"> (es decir, sin turnos asignados</w:t>
       </w:r>
-      <w:commentRangeEnd w:id="16"/>
-      <w:r>
-        <w:rPr>
-          <w:rStyle w:val="CommentReference"/>
+      <w:commentRangeEnd w:id="18"/>
+      <w:r>
+        <w:rPr>
+          <w:rStyle w:val="Refdecomentario"/>
           <w:szCs w:val="16"/>
         </w:rPr>
-        <w:commentReference w:id="16"/>
+        <w:commentReference w:id="18"/>
       </w:r>
       <w:r>
         <w:rPr>
@@ -2615,21 +2851,21 @@
     </w:p>
     <w:p>
       <w:pPr>
-        <w:pStyle w:val="ListParagraph"/>
-        <w:autoSpaceDE w:val="0"/>
-        <w:autoSpaceDN w:val="0"/>
-        <w:adjustRightInd w:val="0"/>
-        <w:spacing w:after="0" w:line="240" w:lineRule="auto"/>
-        <w:rPr>
-          <w:rFonts w:ascii="Arial" w:hAnsi="Arial" w:cs="Arial"/>
-          <w:sz w:val="23"/>
-          <w:szCs w:val="23"/>
-        </w:rPr>
-      </w:pPr>
-    </w:p>
-    <w:p>
-      <w:pPr>
-        <w:pStyle w:val="ListParagraph"/>
+        <w:pStyle w:val="Prrafodelista"/>
+        <w:autoSpaceDE w:val="0"/>
+        <w:autoSpaceDN w:val="0"/>
+        <w:adjustRightInd w:val="0"/>
+        <w:spacing w:after="0" w:line="240" w:lineRule="auto"/>
+        <w:rPr>
+          <w:rFonts w:ascii="Arial" w:hAnsi="Arial" w:cs="Arial"/>
+          <w:sz w:val="23"/>
+          <w:szCs w:val="23"/>
+        </w:rPr>
+      </w:pPr>
+    </w:p>
+    <w:p>
+      <w:pPr>
+        <w:pStyle w:val="Prrafodelista"/>
         <w:keepNext/>
         <w:autoSpaceDE w:val="0"/>
         <w:autoSpaceDN w:val="0"/>
@@ -2638,29 +2874,38 @@
       </w:pPr>
       <w:r>
         <w:rPr>
-          <w:rStyle w:val="CommentReference"/>
+          <w:rStyle w:val="Refdecomentario"/>
           <w:szCs w:val="16"/>
         </w:rPr>
-        <w:commentReference w:id="17"/>
-      </w:r>
-      <w:r>
-        <w:rPr>
-          <w:rStyle w:val="CommentReference"/>
+        <w:commentReference w:id="19"/>
+      </w:r>
+      <w:r>
+        <w:rPr>
+          <w:rStyle w:val="Refdecomentario"/>
           <w:szCs w:val="16"/>
         </w:rPr>
-        <w:commentReference w:id="18"/>
-      </w:r>
+        <w:commentReference w:id="20"/>
+      </w:r>
+      <w:commentRangeStart w:id="21"/>
       <w:r>
         <w:pict>
-          <v:shape id="_x0000_i1030" type="#_x0000_t75" style="width:642pt;height:292.5pt">
+          <v:shape id="_x0000_i1029" type="#_x0000_t75" style="width:642.15pt;height:292.2pt">
             <v:imagedata r:id="rId13" o:title=""/>
           </v:shape>
         </w:pict>
       </w:r>
-    </w:p>
-    <w:p>
-      <w:pPr>
-        <w:pStyle w:val="Caption"/>
+      <w:commentRangeEnd w:id="21"/>
+      <w:r>
+        <w:rPr>
+          <w:rStyle w:val="Refdecomentario"/>
+          <w:szCs w:val="20"/>
+        </w:rPr>
+        <w:commentReference w:id="21"/>
+      </w:r>
+    </w:p>
+    <w:p>
+      <w:pPr>
+        <w:pStyle w:val="Epgrafe"/>
       </w:pPr>
       <w:r>
         <w:t xml:space="preserve">Figure </w:t>
@@ -2674,12 +2919,20 @@
         </w:r>
       </w:fldSimple>
       <w:r>
-        <w:t xml:space="preserve"> Turno y Agenda (by Juan)</w:t>
-      </w:r>
-    </w:p>
-    <w:p>
-      <w:pPr>
-        <w:pStyle w:val="Heading1"/>
+        <w:t xml:space="preserve"> Turno y Agenda (</w:t>
+      </w:r>
+      <w:proofErr w:type="spellStart"/>
+      <w:r>
+        <w:t>by</w:t>
+      </w:r>
+      <w:proofErr w:type="spellEnd"/>
+      <w:r>
+        <w:t xml:space="preserve"> Juan)</w:t>
+      </w:r>
+    </w:p>
+    <w:p>
+      <w:pPr>
+        <w:pStyle w:val="Ttulo1"/>
       </w:pPr>
       <w:r>
         <w:t>3 Red Principal del Proceso</w:t>
@@ -2692,9 +2945,10 @@
     </w:p>
     <w:p>
       <w:pPr>
-        <w:pStyle w:val="Heading1"/>
-      </w:pPr>
-      <w:r>
+        <w:pStyle w:val="Ttulo1"/>
+      </w:pPr>
+      <w:r>
+        <w:lastRenderedPageBreak/>
         <w:t>4 Requisitos Específicos</w:t>
       </w:r>
     </w:p>
@@ -2712,6 +2966,7 @@
           <w:szCs w:val="23"/>
         </w:rPr>
       </w:pPr>
+      <w:proofErr w:type="spellStart"/>
       <w:r>
         <w:rPr>
           <w:rFonts w:ascii="Arial" w:hAnsi="Arial" w:cs="Arial"/>
@@ -2720,22 +2975,33 @@
           <w:sz w:val="23"/>
           <w:szCs w:val="23"/>
         </w:rPr>
-        <w:t>Req. 1</w:t>
-      </w:r>
-    </w:p>
-    <w:p>
-      <w:pPr>
-        <w:autoSpaceDE w:val="0"/>
-        <w:autoSpaceDN w:val="0"/>
-        <w:adjustRightInd w:val="0"/>
-        <w:spacing w:after="0" w:line="240" w:lineRule="auto"/>
-        <w:rPr>
-          <w:rFonts w:ascii="Arial" w:hAnsi="Arial" w:cs="Arial"/>
-          <w:sz w:val="23"/>
-          <w:szCs w:val="23"/>
-        </w:rPr>
-      </w:pPr>
-      <w:commentRangeStart w:id="19"/>
+        <w:t>Req</w:t>
+      </w:r>
+      <w:proofErr w:type="spellEnd"/>
+      <w:r>
+        <w:rPr>
+          <w:rFonts w:ascii="Arial" w:hAnsi="Arial" w:cs="Arial"/>
+          <w:b/>
+          <w:bCs/>
+          <w:sz w:val="23"/>
+          <w:szCs w:val="23"/>
+        </w:rPr>
+        <w:t>. 1</w:t>
+      </w:r>
+    </w:p>
+    <w:p>
+      <w:pPr>
+        <w:autoSpaceDE w:val="0"/>
+        <w:autoSpaceDN w:val="0"/>
+        <w:adjustRightInd w:val="0"/>
+        <w:spacing w:after="0" w:line="240" w:lineRule="auto"/>
+        <w:rPr>
+          <w:rFonts w:ascii="Arial" w:hAnsi="Arial" w:cs="Arial"/>
+          <w:sz w:val="23"/>
+          <w:szCs w:val="23"/>
+        </w:rPr>
+      </w:pPr>
+      <w:commentRangeStart w:id="22"/>
       <w:r>
         <w:rPr>
           <w:rFonts w:ascii="Arial" w:eastAsia="Wingdings-Regular" w:hAnsi="Arial" w:cs="Arial"/>
@@ -3018,13 +3284,13 @@
         </w:rPr>
         <w:t>Por ejemplo, alguien quiere realizarse un chequeo general, por lo que comienza buscando por las acciones médicas que desea realizarse, y recién después se elige cuál es el tipo de especialista que brinda dicha acción.</w:t>
       </w:r>
-      <w:commentRangeEnd w:id="19"/>
-      <w:r>
-        <w:rPr>
-          <w:rStyle w:val="CommentReference"/>
+      <w:commentRangeEnd w:id="22"/>
+      <w:r>
+        <w:rPr>
+          <w:rStyle w:val="Refdecomentario"/>
           <w:szCs w:val="16"/>
         </w:rPr>
-        <w:commentReference w:id="19"/>
+        <w:commentReference w:id="22"/>
       </w:r>
     </w:p>
     <w:p>
@@ -3042,6 +3308,7 @@
           <w:lang w:val="pt-BR"/>
         </w:rPr>
       </w:pPr>
+      <w:proofErr w:type="spellStart"/>
       <w:r>
         <w:rPr>
           <w:rFonts w:ascii="Arial" w:hAnsi="Arial" w:cs="Arial"/>
@@ -3051,21 +3318,33 @@
           <w:szCs w:val="23"/>
           <w:lang w:val="pt-BR"/>
         </w:rPr>
-        <w:t>Req. 2</w:t>
-      </w:r>
-    </w:p>
-    <w:p>
-      <w:pPr>
-        <w:autoSpaceDE w:val="0"/>
-        <w:autoSpaceDN w:val="0"/>
-        <w:adjustRightInd w:val="0"/>
-        <w:spacing w:after="0" w:line="240" w:lineRule="auto"/>
-        <w:rPr>
-          <w:rFonts w:ascii="Arial" w:hAnsi="Arial" w:cs="Arial"/>
+        <w:t>Req</w:t>
+      </w:r>
+      <w:proofErr w:type="spellEnd"/>
+      <w:r>
+        <w:rPr>
+          <w:rFonts w:ascii="Arial" w:hAnsi="Arial" w:cs="Arial"/>
+          <w:b/>
+          <w:bCs/>
           <w:sz w:val="23"/>
           <w:szCs w:val="23"/>
           <w:lang w:val="pt-BR"/>
         </w:rPr>
+        <w:t>. 2</w:t>
+      </w:r>
+    </w:p>
+    <w:p>
+      <w:pPr>
+        <w:autoSpaceDE w:val="0"/>
+        <w:autoSpaceDN w:val="0"/>
+        <w:adjustRightInd w:val="0"/>
+        <w:spacing w:after="0" w:line="240" w:lineRule="auto"/>
+        <w:rPr>
+          <w:rFonts w:ascii="Arial" w:hAnsi="Arial" w:cs="Arial"/>
+          <w:sz w:val="23"/>
+          <w:szCs w:val="23"/>
+          <w:lang w:val="pt-BR"/>
+        </w:rPr>
       </w:pPr>
       <w:r>
         <w:rPr>
@@ -3091,7 +3370,27 @@
           <w:szCs w:val="23"/>
           <w:lang w:val="pt-BR"/>
         </w:rPr>
-        <w:t>Brindar turnos de tres formas distintas:</w:t>
+        <w:t xml:space="preserve">Brindar turnos de </w:t>
+      </w:r>
+      <w:proofErr w:type="spellStart"/>
+      <w:r>
+        <w:rPr>
+          <w:rFonts w:ascii="Arial" w:hAnsi="Arial" w:cs="Arial"/>
+          <w:sz w:val="23"/>
+          <w:szCs w:val="23"/>
+          <w:lang w:val="pt-BR"/>
+        </w:rPr>
+        <w:t>tres</w:t>
+      </w:r>
+      <w:proofErr w:type="spellEnd"/>
+      <w:r>
+        <w:rPr>
+          <w:rFonts w:ascii="Arial" w:hAnsi="Arial" w:cs="Arial"/>
+          <w:sz w:val="23"/>
+          <w:szCs w:val="23"/>
+          <w:lang w:val="pt-BR"/>
+        </w:rPr>
+        <w:t xml:space="preserve"> formas distintas:</w:t>
       </w:r>
     </w:p>
     <w:p>
@@ -3183,6 +3482,7 @@
           <w:szCs w:val="23"/>
         </w:rPr>
       </w:pPr>
+      <w:proofErr w:type="spellStart"/>
       <w:r>
         <w:rPr>
           <w:rFonts w:ascii="Arial" w:hAnsi="Arial" w:cs="Arial"/>
@@ -3191,7 +3491,18 @@
           <w:sz w:val="23"/>
           <w:szCs w:val="23"/>
         </w:rPr>
-        <w:t>Req. 3</w:t>
+        <w:t>Req</w:t>
+      </w:r>
+      <w:proofErr w:type="spellEnd"/>
+      <w:r>
+        <w:rPr>
+          <w:rFonts w:ascii="Arial" w:hAnsi="Arial" w:cs="Arial"/>
+          <w:b/>
+          <w:bCs/>
+          <w:sz w:val="23"/>
+          <w:szCs w:val="23"/>
+        </w:rPr>
+        <w:t>. 3</w:t>
       </w:r>
     </w:p>
     <w:p>
@@ -3239,7 +3550,7 @@
         </w:rPr>
         <w:t xml:space="preserve">, </w:t>
       </w:r>
-      <w:commentRangeStart w:id="20"/>
+      <w:commentRangeStart w:id="23"/>
       <w:r>
         <w:rPr>
           <w:rFonts w:ascii="Arial" w:hAnsi="Arial" w:cs="Arial"/>
@@ -3248,13 +3559,13 @@
         </w:rPr>
         <w:t>por ejemplo, para el próximo mes Juan Pérez atenderá los martes y viernes de 10:00 a 12:00 hs, para determinada especialidad y acción médica</w:t>
       </w:r>
-      <w:commentRangeEnd w:id="20"/>
-      <w:r>
-        <w:rPr>
-          <w:rStyle w:val="CommentReference"/>
+      <w:commentRangeEnd w:id="23"/>
+      <w:r>
+        <w:rPr>
+          <w:rStyle w:val="Refdecomentario"/>
           <w:szCs w:val="16"/>
         </w:rPr>
-        <w:commentReference w:id="20"/>
+        <w:commentReference w:id="23"/>
       </w:r>
       <w:r>
         <w:rPr>
@@ -3296,6 +3607,7 @@
           <w:szCs w:val="23"/>
         </w:rPr>
       </w:pPr>
+      <w:proofErr w:type="spellStart"/>
       <w:r>
         <w:rPr>
           <w:rFonts w:ascii="Arial" w:hAnsi="Arial" w:cs="Arial"/>
@@ -3304,7 +3616,18 @@
           <w:sz w:val="23"/>
           <w:szCs w:val="23"/>
         </w:rPr>
-        <w:t>Req. 4</w:t>
+        <w:t>Req</w:t>
+      </w:r>
+      <w:proofErr w:type="spellEnd"/>
+      <w:r>
+        <w:rPr>
+          <w:rFonts w:ascii="Arial" w:hAnsi="Arial" w:cs="Arial"/>
+          <w:b/>
+          <w:bCs/>
+          <w:sz w:val="23"/>
+          <w:szCs w:val="23"/>
+        </w:rPr>
+        <w:t>. 4</w:t>
       </w:r>
     </w:p>
     <w:p>
@@ -3358,6 +3681,7 @@
           <w:szCs w:val="23"/>
         </w:rPr>
       </w:pPr>
+      <w:proofErr w:type="spellStart"/>
       <w:r>
         <w:rPr>
           <w:rFonts w:ascii="Arial" w:hAnsi="Arial" w:cs="Arial"/>
@@ -3366,7 +3690,18 @@
           <w:sz w:val="23"/>
           <w:szCs w:val="23"/>
         </w:rPr>
-        <w:t>Req. 5</w:t>
+        <w:t>Req</w:t>
+      </w:r>
+      <w:proofErr w:type="spellEnd"/>
+      <w:r>
+        <w:rPr>
+          <w:rFonts w:ascii="Arial" w:hAnsi="Arial" w:cs="Arial"/>
+          <w:b/>
+          <w:bCs/>
+          <w:sz w:val="23"/>
+          <w:szCs w:val="23"/>
+        </w:rPr>
+        <w:t>. 5</w:t>
       </w:r>
     </w:p>
     <w:p>
@@ -3420,6 +3755,7 @@
           <w:szCs w:val="23"/>
         </w:rPr>
       </w:pPr>
+      <w:proofErr w:type="spellStart"/>
       <w:r>
         <w:rPr>
           <w:rFonts w:ascii="Arial" w:hAnsi="Arial" w:cs="Arial"/>
@@ -3428,7 +3764,18 @@
           <w:sz w:val="23"/>
           <w:szCs w:val="23"/>
         </w:rPr>
-        <w:t>Req. 6</w:t>
+        <w:t>Req</w:t>
+      </w:r>
+      <w:proofErr w:type="spellEnd"/>
+      <w:r>
+        <w:rPr>
+          <w:rFonts w:ascii="Arial" w:hAnsi="Arial" w:cs="Arial"/>
+          <w:b/>
+          <w:bCs/>
+          <w:sz w:val="23"/>
+          <w:szCs w:val="23"/>
+        </w:rPr>
+        <w:t>. 6</w:t>
       </w:r>
     </w:p>
     <w:p>
@@ -3470,15 +3817,16 @@
     </w:p>
     <w:p>
       <w:pPr>
-        <w:pStyle w:val="Heading1"/>
-      </w:pPr>
-      <w:r>
+        <w:pStyle w:val="Ttulo1"/>
+      </w:pPr>
+      <w:r>
+        <w:lastRenderedPageBreak/>
         <w:t>5 Proceso de armado de Agenda</w:t>
       </w:r>
     </w:p>
     <w:p>
       <w:pPr>
-        <w:pStyle w:val="Heading2"/>
+        <w:pStyle w:val="Ttulo2"/>
       </w:pPr>
       <w:r>
         <w:t>Tipos de usuarios</w:t>
@@ -3507,7 +3855,7 @@
     </w:p>
     <w:p>
       <w:pPr>
-        <w:pStyle w:val="ListParagraph"/>
+        <w:pStyle w:val="Prrafodelista"/>
         <w:numPr>
           <w:ilvl w:val="0"/>
           <w:numId w:val="11"/>
@@ -3543,7 +3891,7 @@
     </w:p>
     <w:p>
       <w:pPr>
-        <w:pStyle w:val="ListParagraph"/>
+        <w:pStyle w:val="Prrafodelista"/>
         <w:numPr>
           <w:ilvl w:val="0"/>
           <w:numId w:val="11"/>
@@ -3579,7 +3927,7 @@
     </w:p>
     <w:p>
       <w:pPr>
-        <w:pStyle w:val="ListParagraph"/>
+        <w:pStyle w:val="Prrafodelista"/>
         <w:numPr>
           <w:ilvl w:val="0"/>
           <w:numId w:val="11"/>
@@ -3649,7 +3997,7 @@
     </w:p>
     <w:p>
       <w:pPr>
-        <w:pStyle w:val="Heading2"/>
+        <w:pStyle w:val="Ttulo2"/>
       </w:pPr>
       <w:r>
         <w:t>Etapas</w:t>
@@ -3716,7 +4064,7 @@
     </w:p>
     <w:p>
       <w:pPr>
-        <w:pStyle w:val="ListParagraph"/>
+        <w:pStyle w:val="Prrafodelista"/>
         <w:numPr>
           <w:ilvl w:val="0"/>
           <w:numId w:val="12"/>
@@ -3742,7 +4090,7 @@
     </w:p>
     <w:p>
       <w:pPr>
-        <w:pStyle w:val="ListParagraph"/>
+        <w:pStyle w:val="Prrafodelista"/>
         <w:numPr>
           <w:ilvl w:val="0"/>
           <w:numId w:val="12"/>
@@ -3846,7 +4194,7 @@
     </w:p>
     <w:p>
       <w:pPr>
-        <w:pStyle w:val="ListParagraph"/>
+        <w:pStyle w:val="Prrafodelista"/>
         <w:numPr>
           <w:ilvl w:val="0"/>
           <w:numId w:val="4"/>
@@ -3859,12 +4207,12 @@
       <w:r>
         <w:t xml:space="preserve">Cardiología: </w:t>
       </w:r>
-      <w:bookmarkStart w:id="21" w:name="_GoBack"/>
-      <w:bookmarkEnd w:id="21"/>
-    </w:p>
-    <w:p>
-      <w:pPr>
-        <w:pStyle w:val="ListParagraph"/>
+      <w:bookmarkStart w:id="24" w:name="_GoBack"/>
+      <w:bookmarkEnd w:id="24"/>
+    </w:p>
+    <w:p>
+      <w:pPr>
+        <w:pStyle w:val="Prrafodelista"/>
         <w:numPr>
           <w:ilvl w:val="1"/>
           <w:numId w:val="4"/>
@@ -3880,7 +4228,7 @@
     </w:p>
     <w:p>
       <w:pPr>
-        <w:pStyle w:val="ListParagraph"/>
+        <w:pStyle w:val="Prrafodelista"/>
         <w:numPr>
           <w:ilvl w:val="1"/>
           <w:numId w:val="4"/>
@@ -3896,7 +4244,7 @@
     </w:p>
     <w:p>
       <w:pPr>
-        <w:pStyle w:val="ListParagraph"/>
+        <w:pStyle w:val="Prrafodelista"/>
         <w:numPr>
           <w:ilvl w:val="1"/>
           <w:numId w:val="4"/>
@@ -3912,7 +4260,7 @@
     </w:p>
     <w:p>
       <w:pPr>
-        <w:pStyle w:val="ListParagraph"/>
+        <w:pStyle w:val="Prrafodelista"/>
         <w:numPr>
           <w:ilvl w:val="0"/>
           <w:numId w:val="4"/>
@@ -3928,7 +4276,7 @@
     </w:p>
     <w:p>
       <w:pPr>
-        <w:pStyle w:val="ListParagraph"/>
+        <w:pStyle w:val="Prrafodelista"/>
         <w:numPr>
           <w:ilvl w:val="1"/>
           <w:numId w:val="4"/>
@@ -3944,7 +4292,7 @@
     </w:p>
     <w:p>
       <w:pPr>
-        <w:pStyle w:val="ListParagraph"/>
+        <w:pStyle w:val="Prrafodelista"/>
         <w:numPr>
           <w:ilvl w:val="1"/>
           <w:numId w:val="4"/>
@@ -3960,7 +4308,7 @@
     </w:p>
     <w:p>
       <w:pPr>
-        <w:pStyle w:val="ListParagraph"/>
+        <w:pStyle w:val="Prrafodelista"/>
         <w:numPr>
           <w:ilvl w:val="1"/>
           <w:numId w:val="4"/>
@@ -3976,7 +4324,7 @@
     </w:p>
     <w:p>
       <w:pPr>
-        <w:pStyle w:val="ListParagraph"/>
+        <w:pStyle w:val="Prrafodelista"/>
         <w:numPr>
           <w:ilvl w:val="1"/>
           <w:numId w:val="4"/>
@@ -3992,7 +4340,7 @@
     </w:p>
     <w:p>
       <w:pPr>
-        <w:pStyle w:val="ListParagraph"/>
+        <w:pStyle w:val="Prrafodelista"/>
         <w:numPr>
           <w:ilvl w:val="1"/>
           <w:numId w:val="4"/>
@@ -4074,6 +4422,7 @@
           <w:sz w:val="23"/>
           <w:szCs w:val="23"/>
         </w:rPr>
+        <w:lastRenderedPageBreak/>
         <w:t>- Número de Documento</w:t>
       </w:r>
     </w:p>
@@ -4143,29 +4492,40 @@
           <w:szCs w:val="23"/>
           <w:lang w:val="pt-BR"/>
         </w:rPr>
-        <w:t>- Teléfono</w:t>
-      </w:r>
-    </w:p>
-    <w:p>
-      <w:pPr>
-        <w:autoSpaceDE w:val="0"/>
-        <w:autoSpaceDN w:val="0"/>
-        <w:adjustRightInd w:val="0"/>
-        <w:spacing w:after="0" w:line="240" w:lineRule="auto"/>
+        <w:t xml:space="preserve">- </w:t>
+      </w:r>
+      <w:proofErr w:type="spellStart"/>
+      <w:r>
         <w:rPr>
           <w:rFonts w:ascii="Arial" w:hAnsi="Arial" w:cs="Arial"/>
           <w:sz w:val="23"/>
           <w:szCs w:val="23"/>
           <w:lang w:val="pt-BR"/>
         </w:rPr>
-      </w:pPr>
-      <w:r>
+        <w:t>Teléfono</w:t>
+      </w:r>
+      <w:proofErr w:type="spellEnd"/>
+    </w:p>
+    <w:p>
+      <w:pPr>
+        <w:autoSpaceDE w:val="0"/>
+        <w:autoSpaceDN w:val="0"/>
+        <w:adjustRightInd w:val="0"/>
+        <w:spacing w:after="0" w:line="240" w:lineRule="auto"/>
         <w:rPr>
           <w:rFonts w:ascii="Arial" w:hAnsi="Arial" w:cs="Arial"/>
           <w:sz w:val="23"/>
           <w:szCs w:val="23"/>
           <w:lang w:val="pt-BR"/>
         </w:rPr>
+      </w:pPr>
+      <w:r>
+        <w:rPr>
+          <w:rFonts w:ascii="Arial" w:hAnsi="Arial" w:cs="Arial"/>
+          <w:sz w:val="23"/>
+          <w:szCs w:val="23"/>
+          <w:lang w:val="pt-BR"/>
+        </w:rPr>
         <w:t>- Celular</w:t>
       </w:r>
     </w:p>
@@ -4215,7 +4575,7 @@
     </w:p>
     <w:p>
       <w:pPr>
-        <w:pStyle w:val="Heading2"/>
+        <w:pStyle w:val="Ttulo2"/>
       </w:pPr>
       <w:r>
         <w:t>Restricciones:</w:t>
@@ -4223,7 +4583,7 @@
     </w:p>
     <w:p>
       <w:pPr>
-        <w:pStyle w:val="ListParagraph"/>
+        <w:pStyle w:val="Prrafodelista"/>
         <w:numPr>
           <w:ilvl w:val="0"/>
           <w:numId w:val="4"/>
@@ -4249,7 +4609,7 @@
     </w:p>
     <w:p>
       <w:pPr>
-        <w:pStyle w:val="ListParagraph"/>
+        <w:pStyle w:val="Prrafodelista"/>
         <w:numPr>
           <w:ilvl w:val="0"/>
           <w:numId w:val="4"/>
@@ -4275,7 +4635,7 @@
     </w:p>
     <w:p>
       <w:pPr>
-        <w:pStyle w:val="ListParagraph"/>
+        <w:pStyle w:val="Prrafodelista"/>
         <w:numPr>
           <w:ilvl w:val="0"/>
           <w:numId w:val="5"/>
@@ -4301,7 +4661,7 @@
     </w:p>
     <w:p>
       <w:pPr>
-        <w:pStyle w:val="ListParagraph"/>
+        <w:pStyle w:val="Prrafodelista"/>
         <w:numPr>
           <w:ilvl w:val="0"/>
           <w:numId w:val="5"/>
@@ -4327,7 +4687,7 @@
     </w:p>
     <w:p>
       <w:pPr>
-        <w:pStyle w:val="ListParagraph"/>
+        <w:pStyle w:val="Prrafodelista"/>
         <w:numPr>
           <w:ilvl w:val="0"/>
           <w:numId w:val="5"/>
@@ -4380,7 +4740,7 @@
     </w:p>
     <w:p>
       <w:pPr>
-        <w:pStyle w:val="Heading2"/>
+        <w:pStyle w:val="Ttulo2"/>
       </w:pPr>
       <w:r>
         <w:t>Armado de la agenda</w:t>
@@ -4409,7 +4769,7 @@
     </w:p>
     <w:p>
       <w:pPr>
-        <w:pStyle w:val="Heading1"/>
+        <w:pStyle w:val="Ttulo1"/>
       </w:pPr>
       <w:r>
         <w:t>6 Proceso de Asignación de los turnos</w:t>
@@ -4463,6 +4823,7 @@
           <w:szCs w:val="23"/>
         </w:rPr>
       </w:pPr>
+      <w:proofErr w:type="spellStart"/>
       <w:r>
         <w:rPr>
           <w:rFonts w:ascii="Arial" w:hAnsi="Arial" w:cs="Arial"/>
@@ -4471,7 +4832,18 @@
           <w:sz w:val="23"/>
           <w:szCs w:val="23"/>
         </w:rPr>
-        <w:t>Req 19 Pacientes que vienen por primera vez:</w:t>
+        <w:t>Req</w:t>
+      </w:r>
+      <w:proofErr w:type="spellEnd"/>
+      <w:r>
+        <w:rPr>
+          <w:rFonts w:ascii="Arial" w:hAnsi="Arial" w:cs="Arial"/>
+          <w:b/>
+          <w:bCs/>
+          <w:sz w:val="23"/>
+          <w:szCs w:val="23"/>
+        </w:rPr>
+        <w:t xml:space="preserve"> 19 Pacientes que vienen por primera vez:</w:t>
       </w:r>
     </w:p>
     <w:p>
@@ -4852,6 +5224,7 @@
           <w:sz w:val="23"/>
           <w:szCs w:val="23"/>
         </w:rPr>
+        <w:lastRenderedPageBreak/>
         <w:t>Una vez que se tienen estos datos, se les puede asignar un turno.</w:t>
       </w:r>
     </w:p>
@@ -4882,6 +5255,7 @@
           <w:szCs w:val="23"/>
         </w:rPr>
       </w:pPr>
+      <w:proofErr w:type="spellStart"/>
       <w:r>
         <w:rPr>
           <w:rFonts w:ascii="Arial" w:hAnsi="Arial" w:cs="Arial"/>
@@ -4890,7 +5264,18 @@
           <w:sz w:val="23"/>
           <w:szCs w:val="23"/>
         </w:rPr>
-        <w:t>Req 20 Pacientes que han concurrido con anterioridad:</w:t>
+        <w:t>Req</w:t>
+      </w:r>
+      <w:proofErr w:type="spellEnd"/>
+      <w:r>
+        <w:rPr>
+          <w:rFonts w:ascii="Arial" w:hAnsi="Arial" w:cs="Arial"/>
+          <w:b/>
+          <w:bCs/>
+          <w:sz w:val="23"/>
+          <w:szCs w:val="23"/>
+        </w:rPr>
+        <w:t xml:space="preserve"> 20 Pacientes que han concurrido con anterioridad:</w:t>
       </w:r>
     </w:p>
     <w:p>
@@ -4941,6 +5326,7 @@
           <w:szCs w:val="23"/>
         </w:rPr>
       </w:pPr>
+      <w:proofErr w:type="spellStart"/>
       <w:r>
         <w:rPr>
           <w:rFonts w:ascii="Arial" w:hAnsi="Arial" w:cs="Arial"/>
@@ -4949,7 +5335,18 @@
           <w:sz w:val="23"/>
           <w:szCs w:val="23"/>
         </w:rPr>
-        <w:t>Req 21</w:t>
+        <w:t>Req</w:t>
+      </w:r>
+      <w:proofErr w:type="spellEnd"/>
+      <w:r>
+        <w:rPr>
+          <w:rFonts w:ascii="Arial" w:hAnsi="Arial" w:cs="Arial"/>
+          <w:b/>
+          <w:bCs/>
+          <w:sz w:val="23"/>
+          <w:szCs w:val="23"/>
+        </w:rPr>
+        <w:t xml:space="preserve"> 21</w:t>
       </w:r>
     </w:p>
     <w:p>
@@ -5021,6 +5418,7 @@
           <w:szCs w:val="23"/>
         </w:rPr>
       </w:pPr>
+      <w:proofErr w:type="spellStart"/>
       <w:r>
         <w:rPr>
           <w:rFonts w:ascii="Arial" w:hAnsi="Arial" w:cs="Arial"/>
@@ -5029,7 +5427,18 @@
           <w:sz w:val="23"/>
           <w:szCs w:val="23"/>
         </w:rPr>
-        <w:t>Req 22</w:t>
+        <w:t>Req</w:t>
+      </w:r>
+      <w:proofErr w:type="spellEnd"/>
+      <w:r>
+        <w:rPr>
+          <w:rFonts w:ascii="Arial" w:hAnsi="Arial" w:cs="Arial"/>
+          <w:b/>
+          <w:bCs/>
+          <w:sz w:val="23"/>
+          <w:szCs w:val="23"/>
+        </w:rPr>
+        <w:t xml:space="preserve"> 22</w:t>
       </w:r>
     </w:p>
     <w:p>
@@ -5080,6 +5489,7 @@
           <w:szCs w:val="23"/>
         </w:rPr>
       </w:pPr>
+      <w:proofErr w:type="spellStart"/>
       <w:r>
         <w:rPr>
           <w:rFonts w:ascii="Arial" w:hAnsi="Arial" w:cs="Arial"/>
@@ -5088,7 +5498,18 @@
           <w:sz w:val="23"/>
           <w:szCs w:val="23"/>
         </w:rPr>
-        <w:t>Req 23</w:t>
+        <w:t>Req</w:t>
+      </w:r>
+      <w:proofErr w:type="spellEnd"/>
+      <w:r>
+        <w:rPr>
+          <w:rFonts w:ascii="Arial" w:hAnsi="Arial" w:cs="Arial"/>
+          <w:b/>
+          <w:bCs/>
+          <w:sz w:val="23"/>
+          <w:szCs w:val="23"/>
+        </w:rPr>
+        <w:t xml:space="preserve"> 23</w:t>
       </w:r>
     </w:p>
     <w:p>
@@ -5139,6 +5560,7 @@
           <w:szCs w:val="23"/>
         </w:rPr>
       </w:pPr>
+      <w:proofErr w:type="spellStart"/>
       <w:r>
         <w:rPr>
           <w:rFonts w:ascii="Arial" w:hAnsi="Arial" w:cs="Arial"/>
@@ -5147,7 +5569,18 @@
           <w:sz w:val="23"/>
           <w:szCs w:val="23"/>
         </w:rPr>
-        <w:t>Req 24</w:t>
+        <w:t>Req</w:t>
+      </w:r>
+      <w:proofErr w:type="spellEnd"/>
+      <w:r>
+        <w:rPr>
+          <w:rFonts w:ascii="Arial" w:hAnsi="Arial" w:cs="Arial"/>
+          <w:b/>
+          <w:bCs/>
+          <w:sz w:val="23"/>
+          <w:szCs w:val="23"/>
+        </w:rPr>
+        <w:t xml:space="preserve"> 24</w:t>
       </w:r>
     </w:p>
     <w:p>
@@ -5198,6 +5631,7 @@
           <w:szCs w:val="23"/>
         </w:rPr>
       </w:pPr>
+      <w:proofErr w:type="spellStart"/>
       <w:r>
         <w:rPr>
           <w:rFonts w:ascii="Arial" w:hAnsi="Arial" w:cs="Arial"/>
@@ -5206,7 +5640,18 @@
           <w:sz w:val="23"/>
           <w:szCs w:val="23"/>
         </w:rPr>
-        <w:t>Req 25</w:t>
+        <w:t>Req</w:t>
+      </w:r>
+      <w:proofErr w:type="spellEnd"/>
+      <w:r>
+        <w:rPr>
+          <w:rFonts w:ascii="Arial" w:hAnsi="Arial" w:cs="Arial"/>
+          <w:b/>
+          <w:bCs/>
+          <w:sz w:val="23"/>
+          <w:szCs w:val="23"/>
+        </w:rPr>
+        <w:t xml:space="preserve"> 25</w:t>
       </w:r>
     </w:p>
     <w:p>
@@ -5257,6 +5702,7 @@
           <w:szCs w:val="23"/>
         </w:rPr>
       </w:pPr>
+      <w:proofErr w:type="spellStart"/>
       <w:r>
         <w:rPr>
           <w:rFonts w:ascii="Arial" w:hAnsi="Arial" w:cs="Arial"/>
@@ -5265,7 +5711,18 @@
           <w:sz w:val="23"/>
           <w:szCs w:val="23"/>
         </w:rPr>
-        <w:t>Req 26</w:t>
+        <w:t>Req</w:t>
+      </w:r>
+      <w:proofErr w:type="spellEnd"/>
+      <w:r>
+        <w:rPr>
+          <w:rFonts w:ascii="Arial" w:hAnsi="Arial" w:cs="Arial"/>
+          <w:b/>
+          <w:bCs/>
+          <w:sz w:val="23"/>
+          <w:szCs w:val="23"/>
+        </w:rPr>
+        <w:t xml:space="preserve"> 26</w:t>
       </w:r>
     </w:p>
     <w:p>
@@ -5538,6 +5995,7 @@
           <w:szCs w:val="23"/>
         </w:rPr>
       </w:pPr>
+      <w:proofErr w:type="spellStart"/>
       <w:r>
         <w:rPr>
           <w:rFonts w:ascii="Arial" w:hAnsi="Arial" w:cs="Arial"/>
@@ -5546,7 +6004,18 @@
           <w:sz w:val="23"/>
           <w:szCs w:val="23"/>
         </w:rPr>
-        <w:t>Req 27 Bloqueo de días / turnos</w:t>
+        <w:t>Req</w:t>
+      </w:r>
+      <w:proofErr w:type="spellEnd"/>
+      <w:r>
+        <w:rPr>
+          <w:rFonts w:ascii="Arial" w:hAnsi="Arial" w:cs="Arial"/>
+          <w:b/>
+          <w:bCs/>
+          <w:sz w:val="23"/>
+          <w:szCs w:val="23"/>
+        </w:rPr>
+        <w:t xml:space="preserve"> 27 Bloqueo de días / turnos</w:t>
       </w:r>
     </w:p>
     <w:p>
@@ -5572,7 +6041,7 @@
     </w:p>
     <w:p>
       <w:pPr>
-        <w:pStyle w:val="Heading1"/>
+        <w:pStyle w:val="Ttulo1"/>
       </w:pPr>
       <w:r>
         <w:t>7 Emisión de Informes</w:t>
@@ -5614,7 +6083,7 @@
     </w:p>
     <w:p>
       <w:pPr>
-        <w:pStyle w:val="Heading2"/>
+        <w:pStyle w:val="Ttulo2"/>
       </w:pPr>
       <w:r>
         <w:t>Listados de Pacientes</w:t>
@@ -5887,7 +6356,7 @@
     </w:p>
     <w:p>
       <w:pPr>
-        <w:pStyle w:val="ListParagraph"/>
+        <w:pStyle w:val="Prrafodelista"/>
         <w:numPr>
           <w:ilvl w:val="0"/>
           <w:numId w:val="13"/>
@@ -5939,7 +6408,7 @@
     </w:p>
     <w:p>
       <w:pPr>
-        <w:pStyle w:val="ListParagraph"/>
+        <w:pStyle w:val="Prrafodelista"/>
         <w:numPr>
           <w:ilvl w:val="0"/>
           <w:numId w:val="13"/>
@@ -5969,7 +6438,7 @@
     </w:p>
     <w:p>
       <w:pPr>
-        <w:pStyle w:val="ListParagraph"/>
+        <w:pStyle w:val="Prrafodelista"/>
         <w:numPr>
           <w:ilvl w:val="0"/>
           <w:numId w:val="13"/>
@@ -5994,6 +6463,7 @@
           <w:sz w:val="23"/>
           <w:szCs w:val="23"/>
         </w:rPr>
+        <w:lastRenderedPageBreak/>
         <w:t>Por Acción Médica</w:t>
       </w:r>
     </w:p>
@@ -6049,7 +6519,7 @@
     </w:p>
     <w:p>
       <w:pPr>
-        <w:pStyle w:val="Heading1"/>
+        <w:pStyle w:val="Ttulo1"/>
       </w:pPr>
       <w:r>
         <w:t>8 Funcionalidades del Sistema</w:t>
@@ -6057,7 +6527,7 @@
     </w:p>
     <w:p>
       <w:pPr>
-        <w:pStyle w:val="ListParagraph"/>
+        <w:pStyle w:val="Prrafodelista"/>
         <w:numPr>
           <w:ilvl w:val="0"/>
           <w:numId w:val="19"/>
@@ -6085,7 +6555,7 @@
     </w:p>
     <w:p>
       <w:pPr>
-        <w:pStyle w:val="ListParagraph"/>
+        <w:pStyle w:val="Prrafodelista"/>
         <w:numPr>
           <w:ilvl w:val="1"/>
           <w:numId w:val="19"/>
@@ -6113,7 +6583,7 @@
     </w:p>
     <w:p>
       <w:pPr>
-        <w:pStyle w:val="ListParagraph"/>
+        <w:pStyle w:val="Prrafodelista"/>
         <w:numPr>
           <w:ilvl w:val="1"/>
           <w:numId w:val="19"/>
@@ -6141,7 +6611,7 @@
     </w:p>
     <w:p>
       <w:pPr>
-        <w:pStyle w:val="ListParagraph"/>
+        <w:pStyle w:val="Prrafodelista"/>
         <w:numPr>
           <w:ilvl w:val="1"/>
           <w:numId w:val="19"/>
@@ -6169,7 +6639,7 @@
     </w:p>
     <w:p>
       <w:pPr>
-        <w:pStyle w:val="ListParagraph"/>
+        <w:pStyle w:val="Prrafodelista"/>
         <w:numPr>
           <w:ilvl w:val="0"/>
           <w:numId w:val="19"/>
@@ -6197,7 +6667,7 @@
     </w:p>
     <w:p>
       <w:pPr>
-        <w:pStyle w:val="ListParagraph"/>
+        <w:pStyle w:val="Prrafodelista"/>
         <w:numPr>
           <w:ilvl w:val="1"/>
           <w:numId w:val="19"/>
@@ -6225,7 +6695,7 @@
     </w:p>
     <w:p>
       <w:pPr>
-        <w:pStyle w:val="ListParagraph"/>
+        <w:pStyle w:val="Prrafodelista"/>
         <w:numPr>
           <w:ilvl w:val="1"/>
           <w:numId w:val="19"/>
@@ -6253,7 +6723,7 @@
     </w:p>
     <w:p>
       <w:pPr>
-        <w:pStyle w:val="ListParagraph"/>
+        <w:pStyle w:val="Prrafodelista"/>
         <w:numPr>
           <w:ilvl w:val="1"/>
           <w:numId w:val="19"/>
@@ -6281,7 +6751,7 @@
     </w:p>
     <w:p>
       <w:pPr>
-        <w:pStyle w:val="ListParagraph"/>
+        <w:pStyle w:val="Prrafodelista"/>
         <w:numPr>
           <w:ilvl w:val="1"/>
           <w:numId w:val="19"/>
@@ -6309,7 +6779,7 @@
     </w:p>
     <w:p>
       <w:pPr>
-        <w:pStyle w:val="ListParagraph"/>
+        <w:pStyle w:val="Prrafodelista"/>
         <w:numPr>
           <w:ilvl w:val="0"/>
           <w:numId w:val="19"/>
@@ -6337,7 +6807,7 @@
     </w:p>
     <w:p>
       <w:pPr>
-        <w:pStyle w:val="ListParagraph"/>
+        <w:pStyle w:val="Prrafodelista"/>
         <w:numPr>
           <w:ilvl w:val="1"/>
           <w:numId w:val="19"/>
@@ -6365,7 +6835,7 @@
     </w:p>
     <w:p>
       <w:pPr>
-        <w:pStyle w:val="ListParagraph"/>
+        <w:pStyle w:val="Prrafodelista"/>
         <w:numPr>
           <w:ilvl w:val="2"/>
           <w:numId w:val="19"/>
@@ -6393,7 +6863,7 @@
     </w:p>
     <w:p>
       <w:pPr>
-        <w:pStyle w:val="ListParagraph"/>
+        <w:pStyle w:val="Prrafodelista"/>
         <w:numPr>
           <w:ilvl w:val="2"/>
           <w:numId w:val="19"/>
@@ -6421,7 +6891,7 @@
     </w:p>
     <w:p>
       <w:pPr>
-        <w:pStyle w:val="ListParagraph"/>
+        <w:pStyle w:val="Prrafodelista"/>
         <w:numPr>
           <w:ilvl w:val="2"/>
           <w:numId w:val="19"/>
@@ -6449,7 +6919,7 @@
     </w:p>
     <w:p>
       <w:pPr>
-        <w:pStyle w:val="ListParagraph"/>
+        <w:pStyle w:val="Prrafodelista"/>
         <w:numPr>
           <w:ilvl w:val="1"/>
           <w:numId w:val="19"/>
@@ -6477,7 +6947,7 @@
     </w:p>
     <w:p>
       <w:pPr>
-        <w:pStyle w:val="ListParagraph"/>
+        <w:pStyle w:val="Prrafodelista"/>
         <w:numPr>
           <w:ilvl w:val="2"/>
           <w:numId w:val="19"/>
@@ -6505,7 +6975,7 @@
     </w:p>
     <w:p>
       <w:pPr>
-        <w:pStyle w:val="ListParagraph"/>
+        <w:pStyle w:val="Prrafodelista"/>
         <w:numPr>
           <w:ilvl w:val="2"/>
           <w:numId w:val="19"/>
@@ -6533,7 +7003,7 @@
     </w:p>
     <w:p>
       <w:pPr>
-        <w:pStyle w:val="ListParagraph"/>
+        <w:pStyle w:val="Prrafodelista"/>
         <w:numPr>
           <w:ilvl w:val="2"/>
           <w:numId w:val="19"/>
@@ -6561,7 +7031,7 @@
     </w:p>
     <w:p>
       <w:pPr>
-        <w:pStyle w:val="ListParagraph"/>
+        <w:pStyle w:val="Prrafodelista"/>
         <w:numPr>
           <w:ilvl w:val="0"/>
           <w:numId w:val="19"/>
@@ -6589,7 +7059,7 @@
     </w:p>
     <w:p>
       <w:pPr>
-        <w:pStyle w:val="ListParagraph"/>
+        <w:pStyle w:val="Prrafodelista"/>
         <w:numPr>
           <w:ilvl w:val="1"/>
           <w:numId w:val="19"/>
@@ -6617,7 +7087,7 @@
     </w:p>
     <w:p>
       <w:pPr>
-        <w:pStyle w:val="ListParagraph"/>
+        <w:pStyle w:val="Prrafodelista"/>
         <w:numPr>
           <w:ilvl w:val="1"/>
           <w:numId w:val="19"/>
@@ -6659,7 +7129,7 @@
     </w:p>
     <w:p>
       <w:pPr>
-        <w:pStyle w:val="Heading1"/>
+        <w:pStyle w:val="Ttulo1"/>
       </w:pPr>
       <w:r>
         <w:t>9 Apéndice</w:t>
@@ -6781,7 +7251,7 @@
     </w:p>
     <w:p>
       <w:pPr>
-        <w:pStyle w:val="ListParagraph"/>
+        <w:pStyle w:val="Prrafodelista"/>
         <w:numPr>
           <w:ilvl w:val="0"/>
           <w:numId w:val="21"/>
@@ -6807,7 +7277,7 @@
     </w:p>
     <w:p>
       <w:pPr>
-        <w:pStyle w:val="ListParagraph"/>
+        <w:pStyle w:val="Prrafodelista"/>
         <w:numPr>
           <w:ilvl w:val="0"/>
           <w:numId w:val="21"/>
@@ -6833,7 +7303,7 @@
     </w:p>
     <w:p>
       <w:pPr>
-        <w:pStyle w:val="ListParagraph"/>
+        <w:pStyle w:val="Prrafodelista"/>
         <w:numPr>
           <w:ilvl w:val="0"/>
           <w:numId w:val="21"/>
@@ -6859,7 +7329,7 @@
     </w:p>
     <w:p>
       <w:pPr>
-        <w:pStyle w:val="ListParagraph"/>
+        <w:pStyle w:val="Prrafodelista"/>
         <w:numPr>
           <w:ilvl w:val="0"/>
           <w:numId w:val="21"/>
@@ -6885,7 +7355,7 @@
     </w:p>
     <w:p>
       <w:pPr>
-        <w:pStyle w:val="ListParagraph"/>
+        <w:pStyle w:val="Prrafodelista"/>
         <w:numPr>
           <w:ilvl w:val="0"/>
           <w:numId w:val="21"/>
@@ -6911,7 +7381,7 @@
     </w:p>
     <w:p>
       <w:pPr>
-        <w:pStyle w:val="ListParagraph"/>
+        <w:pStyle w:val="Prrafodelista"/>
         <w:numPr>
           <w:ilvl w:val="0"/>
           <w:numId w:val="21"/>
@@ -7401,6 +7871,7 @@
           <w:sz w:val="23"/>
           <w:szCs w:val="23"/>
         </w:rPr>
+        <w:lastRenderedPageBreak/>
         <w:t>Tiene la particularidad de que, si hay pacientes con turno, los mismos quedan todos en la parte superior de la agenda, quedando la parte inferior en blanco.</w:t>
       </w:r>
     </w:p>
@@ -8636,11 +9107,11 @@
   <w:comment w:id="0" w:author="usuario" w:date="2014-04-20T09:07:00Z" w:initials="u">
     <w:p>
       <w:pPr>
-        <w:pStyle w:val="CommentText"/>
-      </w:pPr>
-      <w:r>
-        <w:rPr>
-          <w:rStyle w:val="CommentReference"/>
+        <w:pStyle w:val="Textocomentario"/>
+      </w:pPr>
+      <w:r>
+        <w:rPr>
+          <w:rStyle w:val="Refdecomentario"/>
         </w:rPr>
         <w:annotationRef/>
       </w:r>
@@ -8649,14 +9120,14 @@
       </w:r>
     </w:p>
   </w:comment>
-  <w:comment w:id="1" w:author="usuario" w:date="2014-04-20T09:11:00Z" w:initials="u">
-    <w:p>
-      <w:pPr>
-        <w:pStyle w:val="CommentText"/>
-      </w:pPr>
-      <w:r>
-        <w:rPr>
-          <w:rStyle w:val="CommentReference"/>
+  <w:comment w:id="2" w:author="usuario" w:date="2014-04-20T09:11:00Z" w:initials="u">
+    <w:p>
+      <w:pPr>
+        <w:pStyle w:val="Textocomentario"/>
+      </w:pPr>
+      <w:r>
+        <w:rPr>
+          <w:rStyle w:val="Refdecomentario"/>
         </w:rPr>
         <w:annotationRef/>
       </w:r>
@@ -8665,14 +9136,30 @@
       </w:r>
     </w:p>
   </w:comment>
-  <w:comment w:id="2" w:author="Maria Ines Parnisari" w:date="2014-04-19T16:56:00Z" w:initials="MIP">
-    <w:p>
-      <w:pPr>
-        <w:pStyle w:val="CommentText"/>
-      </w:pPr>
-      <w:r>
-        <w:rPr>
-          <w:rStyle w:val="CommentReference"/>
+  <w:comment w:id="1" w:author="OpticaDausa" w:date="2014-04-22T01:12:00Z" w:initials="O">
+    <w:p>
+      <w:pPr>
+        <w:pStyle w:val="Textocomentario"/>
+      </w:pPr>
+      <w:r>
+        <w:rPr>
+          <w:rStyle w:val="Refdecomentario"/>
+        </w:rPr>
+        <w:annotationRef/>
+      </w:r>
+      <w:r>
+        <w:t>Sobre lo de copago coincido, pero en lo que se refiere a documentación está más relacionado al tratamiento que a la cobertura.</w:t>
+      </w:r>
+    </w:p>
+  </w:comment>
+  <w:comment w:id="4" w:author="Maria Ines Parnisari" w:date="2014-04-22T01:13:00Z" w:initials="MIP">
+    <w:p>
+      <w:pPr>
+        <w:pStyle w:val="Textocomentario"/>
+      </w:pPr>
+      <w:r>
+        <w:rPr>
+          <w:rStyle w:val="Refdecomentario"/>
           <w:szCs w:val="16"/>
         </w:rPr>
         <w:annotationRef/>
@@ -8680,16 +9167,35 @@
       <w:r>
         <w:t>Me parece que acá falta la “exención” total o parcial, en la interrelación “cubre”</w:t>
       </w:r>
+      <w:r>
+        <w:t>.</w:t>
+      </w:r>
     </w:p>
   </w:comment>
-  <w:comment w:id="3" w:author="OpticaDausa" w:date="1935-02-27T17:24:00Z" w:initials="O">
-    <w:p>
-      <w:pPr>
-        <w:pStyle w:val="CommentText"/>
-      </w:pPr>
-      <w:r>
-        <w:rPr>
-          <w:rStyle w:val="CommentReference"/>
+  <w:comment w:id="3" w:author="OpticaDausa" w:date="2014-04-22T01:14:00Z" w:initials="O">
+    <w:p>
+      <w:pPr>
+        <w:pStyle w:val="Textocomentario"/>
+      </w:pPr>
+      <w:r>
+        <w:rPr>
+          <w:rStyle w:val="Refdecomentario"/>
+        </w:rPr>
+        <w:annotationRef/>
+      </w:r>
+      <w:r>
+        <w:t>Tal cual como decís arriba, en esa relación de cubre tiene que estar la exención o el valor del copago.</w:t>
+      </w:r>
+    </w:p>
+  </w:comment>
+  <w:comment w:id="5" w:author="OpticaDausa" w:date="1935-02-27T17:24:00Z" w:initials="O">
+    <w:p>
+      <w:pPr>
+        <w:pStyle w:val="Textocomentario"/>
+      </w:pPr>
+      <w:r>
+        <w:rPr>
+          <w:rStyle w:val="Refdecomentario"/>
           <w:szCs w:val="16"/>
         </w:rPr>
         <w:annotationRef/>
@@ -8699,14 +9205,14 @@
       </w:r>
     </w:p>
   </w:comment>
-  <w:comment w:id="4" w:author="OpticaDausa" w:date="1935-02-27T17:24:00Z" w:initials="O">
-    <w:p>
-      <w:pPr>
-        <w:pStyle w:val="CommentText"/>
-      </w:pPr>
-      <w:r>
-        <w:rPr>
-          <w:rStyle w:val="CommentReference"/>
+  <w:comment w:id="6" w:author="OpticaDausa" w:date="1935-02-27T17:24:00Z" w:initials="O">
+    <w:p>
+      <w:pPr>
+        <w:pStyle w:val="Textocomentario"/>
+      </w:pPr>
+      <w:r>
+        <w:rPr>
+          <w:rStyle w:val="Refdecomentario"/>
           <w:szCs w:val="16"/>
         </w:rPr>
         <w:annotationRef/>
@@ -8716,14 +9222,14 @@
       </w:r>
     </w:p>
   </w:comment>
-  <w:comment w:id="5" w:author="usuario" w:date="2014-04-18T19:27:00Z" w:initials="u">
-    <w:p>
-      <w:pPr>
-        <w:pStyle w:val="CommentText"/>
-      </w:pPr>
-      <w:r>
-        <w:rPr>
-          <w:rStyle w:val="CommentReference"/>
+  <w:comment w:id="7" w:author="usuario" w:date="2014-04-18T19:27:00Z" w:initials="u">
+    <w:p>
+      <w:pPr>
+        <w:pStyle w:val="Textocomentario"/>
+      </w:pPr>
+      <w:r>
+        <w:rPr>
+          <w:rStyle w:val="Refdecomentario"/>
           <w:szCs w:val="16"/>
         </w:rPr>
         <w:annotationRef/>
@@ -8733,14 +9239,14 @@
       </w:r>
     </w:p>
   </w:comment>
-  <w:comment w:id="6" w:author="Maria Ines Parnisari" w:date="2014-04-19T17:02:00Z" w:initials="MIP">
-    <w:p>
-      <w:pPr>
-        <w:pStyle w:val="CommentText"/>
-      </w:pPr>
-      <w:r>
-        <w:rPr>
-          <w:rStyle w:val="CommentReference"/>
+  <w:comment w:id="8" w:author="Maria Ines Parnisari" w:date="2014-04-19T17:02:00Z" w:initials="MIP">
+    <w:p>
+      <w:pPr>
+        <w:pStyle w:val="Textocomentario"/>
+      </w:pPr>
+      <w:r>
+        <w:rPr>
+          <w:rStyle w:val="Refdecomentario"/>
           <w:szCs w:val="16"/>
         </w:rPr>
         <w:annotationRef/>
@@ -8750,14 +9256,14 @@
       </w:r>
     </w:p>
   </w:comment>
-  <w:comment w:id="7" w:author="Maria Ines Parnisari" w:date="2014-04-19T17:27:00Z" w:initials="MIP">
-    <w:p>
-      <w:pPr>
-        <w:pStyle w:val="CommentText"/>
-      </w:pPr>
-      <w:r>
-        <w:rPr>
-          <w:rStyle w:val="CommentReference"/>
+  <w:comment w:id="9" w:author="Maria Ines Parnisari" w:date="2014-04-19T17:27:00Z" w:initials="MIP">
+    <w:p>
+      <w:pPr>
+        <w:pStyle w:val="Textocomentario"/>
+      </w:pPr>
+      <w:r>
+        <w:rPr>
+          <w:rStyle w:val="Refdecomentario"/>
           <w:szCs w:val="16"/>
         </w:rPr>
         <w:annotationRef/>
@@ -8767,31 +9273,39 @@
       </w:r>
     </w:p>
   </w:comment>
-  <w:comment w:id="9" w:author="Maria Ines Parnisari" w:date="2014-04-19T17:28:00Z" w:initials="MIP">
-    <w:p>
-      <w:pPr>
-        <w:pStyle w:val="CommentText"/>
-      </w:pPr>
-      <w:r>
-        <w:rPr>
-          <w:rStyle w:val="CommentReference"/>
+  <w:comment w:id="11" w:author="Maria Ines Parnisari" w:date="2014-04-19T17:28:00Z" w:initials="MIP">
+    <w:p>
+      <w:pPr>
+        <w:pStyle w:val="Textocomentario"/>
+      </w:pPr>
+      <w:r>
+        <w:rPr>
+          <w:rStyle w:val="Refdecomentario"/>
           <w:szCs w:val="16"/>
         </w:rPr>
         <w:annotationRef/>
       </w:r>
       <w:r>
-        <w:t>Me parece que este diagrama no aporta nada nuevo con respecto al diagrama “TipoAtencion”</w:t>
+        <w:t>Me parece que este diagrama no aporta nada nuevo con respecto al diagrama “</w:t>
+      </w:r>
+      <w:proofErr w:type="spellStart"/>
+      <w:r>
+        <w:t>TipoAtencion</w:t>
+      </w:r>
+      <w:proofErr w:type="spellEnd"/>
+      <w:r>
+        <w:t>”</w:t>
       </w:r>
     </w:p>
   </w:comment>
-  <w:comment w:id="13" w:author="Maria Ines Parnisari" w:date="2014-04-19T17:04:00Z" w:initials="MIP">
-    <w:p>
-      <w:pPr>
-        <w:pStyle w:val="CommentText"/>
-      </w:pPr>
-      <w:r>
-        <w:rPr>
-          <w:rStyle w:val="CommentReference"/>
+  <w:comment w:id="15" w:author="Maria Ines Parnisari" w:date="2014-04-19T17:04:00Z" w:initials="MIP">
+    <w:p>
+      <w:pPr>
+        <w:pStyle w:val="Textocomentario"/>
+      </w:pPr>
+      <w:r>
+        <w:rPr>
+          <w:rStyle w:val="Refdecomentario"/>
           <w:szCs w:val="16"/>
         </w:rPr>
         <w:annotationRef/>
@@ -8801,14 +9315,14 @@
       </w:r>
     </w:p>
   </w:comment>
-  <w:comment w:id="14" w:author="Maria Ines Parnisari" w:date="2014-04-19T22:57:00Z" w:initials="MIP">
-    <w:p>
-      <w:pPr>
-        <w:pStyle w:val="CommentText"/>
-      </w:pPr>
-      <w:r>
-        <w:rPr>
-          <w:rStyle w:val="CommentReference"/>
+  <w:comment w:id="16" w:author="Maria Ines Parnisari" w:date="2014-04-19T22:57:00Z" w:initials="MIP">
+    <w:p>
+      <w:pPr>
+        <w:pStyle w:val="Textocomentario"/>
+      </w:pPr>
+      <w:r>
+        <w:rPr>
+          <w:rStyle w:val="Refdecomentario"/>
           <w:szCs w:val="16"/>
         </w:rPr>
         <w:annotationRef/>
@@ -8818,31 +9332,44 @@
       </w:r>
     </w:p>
   </w:comment>
-  <w:comment w:id="15" w:author="Maria Ines Parnisari" w:date="2014-04-19T23:21:00Z" w:initials="MIP">
-    <w:p>
-      <w:pPr>
-        <w:pStyle w:val="CommentText"/>
-      </w:pPr>
-      <w:r>
-        <w:rPr>
-          <w:rStyle w:val="CommentReference"/>
+  <w:comment w:id="17" w:author="Maria Ines Parnisari" w:date="2014-04-19T23:21:00Z" w:initials="MIP">
+    <w:p>
+      <w:pPr>
+        <w:pStyle w:val="Textocomentario"/>
+      </w:pPr>
+      <w:r>
+        <w:rPr>
+          <w:rStyle w:val="Refdecomentario"/>
           <w:szCs w:val="16"/>
         </w:rPr>
         <w:annotationRef/>
       </w:r>
       <w:r>
-        <w:t>¿¿¿Cómo??? Jaja no entendi</w:t>
-      </w:r>
+        <w:t xml:space="preserve">¿¿¿Cómo??? </w:t>
+      </w:r>
+      <w:proofErr w:type="spellStart"/>
+      <w:r>
+        <w:t>Jaja</w:t>
+      </w:r>
+      <w:proofErr w:type="spellEnd"/>
+      <w:r>
+        <w:t xml:space="preserve"> no </w:t>
+      </w:r>
+      <w:proofErr w:type="spellStart"/>
+      <w:r>
+        <w:t>entendi</w:t>
+      </w:r>
+      <w:proofErr w:type="spellEnd"/>
     </w:p>
   </w:comment>
-  <w:comment w:id="16" w:author="Maria Ines Parnisari" w:date="2014-04-19T23:02:00Z" w:initials="MIP">
-    <w:p>
-      <w:pPr>
-        <w:pStyle w:val="CommentText"/>
-      </w:pPr>
-      <w:r>
-        <w:rPr>
-          <w:rStyle w:val="CommentReference"/>
+  <w:comment w:id="18" w:author="Maria Ines Parnisari" w:date="2014-04-19T23:02:00Z" w:initials="MIP">
+    <w:p>
+      <w:pPr>
+        <w:pStyle w:val="Textocomentario"/>
+      </w:pPr>
+      <w:r>
+        <w:rPr>
+          <w:rStyle w:val="Refdecomentario"/>
           <w:szCs w:val="16"/>
         </w:rPr>
         <w:annotationRef/>
@@ -8852,14 +9379,14 @@
       </w:r>
     </w:p>
   </w:comment>
-  <w:comment w:id="17" w:author="Juan" w:date="2014-04-19T12:08:00Z" w:initials="J">
-    <w:p>
-      <w:pPr>
-        <w:pStyle w:val="CommentText"/>
-      </w:pPr>
-      <w:r>
-        <w:rPr>
-          <w:rStyle w:val="CommentReference"/>
+  <w:comment w:id="19" w:author="Juan" w:date="2014-04-19T12:08:00Z" w:initials="J">
+    <w:p>
+      <w:pPr>
+        <w:pStyle w:val="Textocomentario"/>
+      </w:pPr>
+      <w:r>
+        <w:rPr>
+          <w:rStyle w:val="Refdecomentario"/>
           <w:szCs w:val="16"/>
         </w:rPr>
         <w:annotationRef/>
@@ -8869,14 +9396,14 @@
       </w:r>
     </w:p>
   </w:comment>
-  <w:comment w:id="18" w:author="Maria Ines Parnisari" w:date="2014-04-19T17:38:00Z" w:initials="MIP">
-    <w:p>
-      <w:pPr>
-        <w:pStyle w:val="CommentText"/>
-      </w:pPr>
-      <w:r>
-        <w:rPr>
-          <w:rStyle w:val="CommentReference"/>
+  <w:comment w:id="20" w:author="Maria Ines Parnisari" w:date="2014-04-19T17:38:00Z" w:initials="MIP">
+    <w:p>
+      <w:pPr>
+        <w:pStyle w:val="Textocomentario"/>
+      </w:pPr>
+      <w:r>
+        <w:rPr>
+          <w:rStyle w:val="Refdecomentario"/>
           <w:szCs w:val="16"/>
         </w:rPr>
         <w:annotationRef/>
@@ -8892,14 +9419,38 @@
       </w:r>
     </w:p>
   </w:comment>
-  <w:comment w:id="19" w:author="Maria Ines Parnisari" w:date="2014-04-19T23:23:00Z" w:initials="MIP">
-    <w:p>
-      <w:pPr>
-        <w:pStyle w:val="CommentText"/>
-      </w:pPr>
-      <w:r>
-        <w:rPr>
-          <w:rStyle w:val="CommentReference"/>
+  <w:comment w:id="21" w:author="OpticaDausa" w:date="2014-04-22T01:19:00Z" w:initials="O">
+    <w:p>
+      <w:pPr>
+        <w:pStyle w:val="Textocomentario"/>
+      </w:pPr>
+      <w:r>
+        <w:rPr>
+          <w:rStyle w:val="Refdecomentario"/>
+        </w:rPr>
+        <w:annotationRef/>
+      </w:r>
+      <w:r>
+        <w:t xml:space="preserve">Me parece que los turno no pueden salirse de un block, pero si existen sobre-turnos( no </w:t>
+      </w:r>
+      <w:proofErr w:type="spellStart"/>
+      <w:r>
+        <w:t>se</w:t>
+      </w:r>
+      <w:proofErr w:type="spellEnd"/>
+      <w:r>
+        <w:t xml:space="preserve"> cómo diferenciarlos de los turnos comunes)</w:t>
+      </w:r>
+    </w:p>
+  </w:comment>
+  <w:comment w:id="22" w:author="Maria Ines Parnisari" w:date="2014-04-19T23:23:00Z" w:initials="MIP">
+    <w:p>
+      <w:pPr>
+        <w:pStyle w:val="Textocomentario"/>
+      </w:pPr>
+      <w:r>
+        <w:rPr>
+          <w:rStyle w:val="Refdecomentario"/>
           <w:szCs w:val="16"/>
         </w:rPr>
         <w:annotationRef/>
@@ -8909,14 +9460,14 @@
       </w:r>
     </w:p>
   </w:comment>
-  <w:comment w:id="20" w:author="Maria Ines Parnisari" w:date="2014-04-19T23:24:00Z" w:initials="MIP">
-    <w:p>
-      <w:pPr>
-        <w:pStyle w:val="CommentText"/>
-      </w:pPr>
-      <w:r>
-        <w:rPr>
-          <w:rStyle w:val="CommentReference"/>
+  <w:comment w:id="23" w:author="Maria Ines Parnisari" w:date="2014-04-19T23:24:00Z" w:initials="MIP">
+    <w:p>
+      <w:pPr>
+        <w:pStyle w:val="Textocomentario"/>
+      </w:pPr>
+      <w:r>
+        <w:rPr>
+          <w:rStyle w:val="Refdecomentario"/>
           <w:szCs w:val="16"/>
         </w:rPr>
         <w:annotationRef/>
@@ -8958,7 +9509,7 @@
 <w:ftr xmlns:ve="http://schemas.openxmlformats.org/markup-compatibility/2006" xmlns:o="urn:schemas-microsoft-com:office:office" xmlns:r="http://schemas.openxmlformats.org/officeDocument/2006/relationships" xmlns:m="http://schemas.openxmlformats.org/officeDocument/2006/math" xmlns:v="urn:schemas-microsoft-com:vml" xmlns:wp="http://schemas.openxmlformats.org/drawingml/2006/wordprocessingDrawing" xmlns:w10="urn:schemas-microsoft-com:office:word" xmlns:w="http://schemas.openxmlformats.org/wordprocessingml/2006/main" xmlns:wne="http://schemas.microsoft.com/office/word/2006/wordml">
   <w:p>
     <w:pPr>
-      <w:pStyle w:val="Footer"/>
+      <w:pStyle w:val="Piedepgina"/>
       <w:jc w:val="right"/>
     </w:pPr>
     <w:fldSimple w:instr=" PAGE   \* MERGEFORMAT ">
@@ -8966,13 +9517,13 @@
         <w:rPr>
           <w:noProof/>
         </w:rPr>
-        <w:t>10</w:t>
+        <w:t>9</w:t>
       </w:r>
     </w:fldSimple>
   </w:p>
   <w:p>
     <w:pPr>
-      <w:pStyle w:val="Footer"/>
+      <w:pStyle w:val="Piedepgina"/>
     </w:pPr>
   </w:p>
 </w:ftr>
@@ -11678,9 +12229,7 @@
     <w:rPrDefault>
       <w:rPr>
         <w:rFonts w:ascii="Calibri" w:eastAsia="Calibri" w:hAnsi="Calibri" w:cs="Times New Roman"/>
-        <w:sz w:val="22"/>
-        <w:szCs w:val="22"/>
-        <w:lang w:val="en-US" w:eastAsia="en-US" w:bidi="ar-SA"/>
+        <w:lang w:val="es-AR" w:eastAsia="es-AR" w:bidi="ar-SA"/>
       </w:rPr>
     </w:rPrDefault>
     <w:pPrDefault/>
@@ -11832,14 +12381,16 @@
       <w:spacing w:after="160" w:line="259" w:lineRule="auto"/>
     </w:pPr>
     <w:rPr>
-      <w:lang w:val="es-AR"/>
+      <w:sz w:val="22"/>
+      <w:szCs w:val="22"/>
+      <w:lang w:eastAsia="en-US"/>
     </w:rPr>
   </w:style>
-  <w:style w:type="paragraph" w:styleId="Heading1">
+  <w:style w:type="paragraph" w:styleId="Ttulo1">
     <w:name w:val="heading 1"/>
     <w:basedOn w:val="Normal"/>
     <w:next w:val="Normal"/>
-    <w:link w:val="Heading1Char"/>
+    <w:link w:val="Ttulo1Car"/>
     <w:uiPriority w:val="99"/>
     <w:qFormat/>
     <w:rsid w:val="00F34B50"/>
@@ -11856,11 +12407,11 @@
       <w:szCs w:val="32"/>
     </w:rPr>
   </w:style>
-  <w:style w:type="paragraph" w:styleId="Heading2">
+  <w:style w:type="paragraph" w:styleId="Ttulo2">
     <w:name w:val="heading 2"/>
     <w:basedOn w:val="Normal"/>
     <w:next w:val="Normal"/>
-    <w:link w:val="Heading2Char"/>
+    <w:link w:val="Ttulo2Car"/>
     <w:uiPriority w:val="99"/>
     <w:qFormat/>
     <w:rsid w:val="00F34B50"/>
@@ -11877,12 +12428,13 @@
       <w:szCs w:val="26"/>
     </w:rPr>
   </w:style>
-  <w:style w:type="character" w:default="1" w:styleId="DefaultParagraphFont">
+  <w:style w:type="character" w:default="1" w:styleId="Fuentedeprrafopredeter">
     <w:name w:val="Default Paragraph Font"/>
-    <w:uiPriority w:val="99"/>
+    <w:uiPriority w:val="1"/>
     <w:semiHidden/>
+    <w:unhideWhenUsed/>
   </w:style>
-  <w:style w:type="table" w:default="1" w:styleId="TableNormal">
+  <w:style w:type="table" w:default="1" w:styleId="Tablanormal">
     <w:name w:val="Normal Table"/>
     <w:uiPriority w:val="99"/>
     <w:semiHidden/>
@@ -11898,16 +12450,16 @@
       </w:tblCellMar>
     </w:tblPr>
   </w:style>
-  <w:style w:type="numbering" w:default="1" w:styleId="NoList">
+  <w:style w:type="numbering" w:default="1" w:styleId="Sinlista">
     <w:name w:val="No List"/>
     <w:uiPriority w:val="99"/>
     <w:semiHidden/>
     <w:unhideWhenUsed/>
   </w:style>
-  <w:style w:type="character" w:customStyle="1" w:styleId="Heading1Char">
-    <w:name w:val="Heading 1 Char"/>
-    <w:basedOn w:val="DefaultParagraphFont"/>
-    <w:link w:val="Heading1"/>
+  <w:style w:type="character" w:customStyle="1" w:styleId="Ttulo1Car">
+    <w:name w:val="Título 1 Car"/>
+    <w:basedOn w:val="Fuentedeprrafopredeter"/>
+    <w:link w:val="Ttulo1"/>
     <w:uiPriority w:val="99"/>
     <w:locked/>
     <w:rsid w:val="00F34B50"/>
@@ -11918,10 +12470,10 @@
       <w:lang w:val="es-AR"/>
     </w:rPr>
   </w:style>
-  <w:style w:type="character" w:customStyle="1" w:styleId="Heading2Char">
-    <w:name w:val="Heading 2 Char"/>
-    <w:basedOn w:val="DefaultParagraphFont"/>
-    <w:link w:val="Heading2"/>
+  <w:style w:type="character" w:customStyle="1" w:styleId="Ttulo2Car">
+    <w:name w:val="Título 2 Car"/>
+    <w:basedOn w:val="Fuentedeprrafopredeter"/>
+    <w:link w:val="Ttulo2"/>
     <w:uiPriority w:val="99"/>
     <w:locked/>
     <w:rsid w:val="00F34B50"/>
@@ -11932,11 +12484,11 @@
       <w:lang w:val="es-AR"/>
     </w:rPr>
   </w:style>
-  <w:style w:type="paragraph" w:styleId="Title">
+  <w:style w:type="paragraph" w:styleId="Ttulo">
     <w:name w:val="Title"/>
     <w:basedOn w:val="Normal"/>
     <w:next w:val="Normal"/>
-    <w:link w:val="TitleChar"/>
+    <w:link w:val="TtuloCar"/>
     <w:uiPriority w:val="99"/>
     <w:qFormat/>
     <w:rsid w:val="00F34B50"/>
@@ -11952,10 +12504,10 @@
       <w:szCs w:val="56"/>
     </w:rPr>
   </w:style>
-  <w:style w:type="character" w:customStyle="1" w:styleId="TitleChar">
-    <w:name w:val="Title Char"/>
-    <w:basedOn w:val="DefaultParagraphFont"/>
-    <w:link w:val="Title"/>
+  <w:style w:type="character" w:customStyle="1" w:styleId="TtuloCar">
+    <w:name w:val="Título Car"/>
+    <w:basedOn w:val="Fuentedeprrafopredeter"/>
+    <w:link w:val="Ttulo"/>
     <w:uiPriority w:val="99"/>
     <w:locked/>
     <w:rsid w:val="00F34B50"/>
@@ -11967,7 +12519,7 @@
       <w:lang w:val="es-AR"/>
     </w:rPr>
   </w:style>
-  <w:style w:type="paragraph" w:styleId="ListParagraph">
+  <w:style w:type="paragraph" w:styleId="Prrafodelista">
     <w:name w:val="List Paragraph"/>
     <w:basedOn w:val="Normal"/>
     <w:uiPriority w:val="99"/>
@@ -11978,15 +12530,11 @@
       <w:contextualSpacing/>
     </w:pPr>
   </w:style>
-  <w:style w:type="table" w:styleId="TableGrid">
+  <w:style w:type="table" w:styleId="Tablaconcuadrcula">
     <w:name w:val="Table Grid"/>
-    <w:basedOn w:val="TableNormal"/>
+    <w:basedOn w:val="Tablanormal"/>
     <w:uiPriority w:val="99"/>
     <w:rsid w:val="003C7384"/>
-    <w:rPr>
-      <w:sz w:val="20"/>
-      <w:szCs w:val="20"/>
-    </w:rPr>
     <w:tblPr>
       <w:tblInd w:w="0" w:type="dxa"/>
       <w:tblBorders>
@@ -12005,10 +12553,10 @@
       </w:tblCellMar>
     </w:tblPr>
   </w:style>
-  <w:style w:type="paragraph" w:styleId="Header">
+  <w:style w:type="paragraph" w:styleId="Encabezado">
     <w:name w:val="header"/>
     <w:basedOn w:val="Normal"/>
-    <w:link w:val="HeaderChar"/>
+    <w:link w:val="EncabezadoCar"/>
     <w:uiPriority w:val="99"/>
     <w:semiHidden/>
     <w:rsid w:val="00E779A3"/>
@@ -12024,10 +12572,10 @@
       <w:szCs w:val="20"/>
     </w:rPr>
   </w:style>
-  <w:style w:type="character" w:customStyle="1" w:styleId="HeaderChar">
-    <w:name w:val="Header Char"/>
-    <w:basedOn w:val="DefaultParagraphFont"/>
-    <w:link w:val="Header"/>
+  <w:style w:type="character" w:customStyle="1" w:styleId="EncabezadoCar">
+    <w:name w:val="Encabezado Car"/>
+    <w:basedOn w:val="Fuentedeprrafopredeter"/>
+    <w:link w:val="Encabezado"/>
     <w:uiPriority w:val="99"/>
     <w:semiHidden/>
     <w:locked/>
@@ -12036,10 +12584,10 @@
       <w:lang w:val="es-AR"/>
     </w:rPr>
   </w:style>
-  <w:style w:type="paragraph" w:styleId="Footer">
+  <w:style w:type="paragraph" w:styleId="Piedepgina">
     <w:name w:val="footer"/>
     <w:basedOn w:val="Normal"/>
-    <w:link w:val="FooterChar"/>
+    <w:link w:val="PiedepginaCar"/>
     <w:uiPriority w:val="99"/>
     <w:rsid w:val="00E779A3"/>
     <w:pPr>
@@ -12054,10 +12602,10 @@
       <w:szCs w:val="20"/>
     </w:rPr>
   </w:style>
-  <w:style w:type="character" w:customStyle="1" w:styleId="FooterChar">
-    <w:name w:val="Footer Char"/>
-    <w:basedOn w:val="DefaultParagraphFont"/>
-    <w:link w:val="Footer"/>
+  <w:style w:type="character" w:customStyle="1" w:styleId="PiedepginaCar">
+    <w:name w:val="Pie de página Car"/>
+    <w:basedOn w:val="Fuentedeprrafopredeter"/>
+    <w:link w:val="Piedepgina"/>
     <w:uiPriority w:val="99"/>
     <w:locked/>
     <w:rsid w:val="00E779A3"/>
@@ -12065,10 +12613,10 @@
       <w:lang w:val="es-AR"/>
     </w:rPr>
   </w:style>
-  <w:style w:type="paragraph" w:styleId="BalloonText">
+  <w:style w:type="paragraph" w:styleId="Textodeglobo">
     <w:name w:val="Balloon Text"/>
     <w:basedOn w:val="Normal"/>
-    <w:link w:val="BalloonTextChar"/>
+    <w:link w:val="TextodegloboCar"/>
     <w:uiPriority w:val="99"/>
     <w:semiHidden/>
     <w:rsid w:val="00AC3A75"/>
@@ -12081,10 +12629,10 @@
       <w:szCs w:val="16"/>
     </w:rPr>
   </w:style>
-  <w:style w:type="character" w:customStyle="1" w:styleId="BalloonTextChar">
-    <w:name w:val="Balloon Text Char"/>
-    <w:basedOn w:val="DefaultParagraphFont"/>
-    <w:link w:val="BalloonText"/>
+  <w:style w:type="character" w:customStyle="1" w:styleId="TextodegloboCar">
+    <w:name w:val="Texto de globo Car"/>
+    <w:basedOn w:val="Fuentedeprrafopredeter"/>
+    <w:link w:val="Textodeglobo"/>
     <w:uiPriority w:val="99"/>
     <w:semiHidden/>
     <w:locked/>
@@ -12095,7 +12643,7 @@
       <w:lang w:val="es-AR"/>
     </w:rPr>
   </w:style>
-  <w:style w:type="paragraph" w:styleId="Caption">
+  <w:style w:type="paragraph" w:styleId="Epgrafe">
     <w:name w:val="caption"/>
     <w:basedOn w:val="Normal"/>
     <w:next w:val="Normal"/>
@@ -12113,9 +12661,9 @@
       <w:szCs w:val="18"/>
     </w:rPr>
   </w:style>
-  <w:style w:type="character" w:styleId="CommentReference">
+  <w:style w:type="character" w:styleId="Refdecomentario">
     <w:name w:val="annotation reference"/>
-    <w:basedOn w:val="DefaultParagraphFont"/>
+    <w:basedOn w:val="Fuentedeprrafopredeter"/>
     <w:uiPriority w:val="99"/>
     <w:semiHidden/>
     <w:rsid w:val="00F00F0A"/>
@@ -12124,10 +12672,10 @@
       <w:sz w:val="16"/>
     </w:rPr>
   </w:style>
-  <w:style w:type="paragraph" w:styleId="CommentText">
+  <w:style w:type="paragraph" w:styleId="Textocomentario">
     <w:name w:val="annotation text"/>
     <w:basedOn w:val="Normal"/>
-    <w:link w:val="CommentTextChar"/>
+    <w:link w:val="TextocomentarioCar"/>
     <w:uiPriority w:val="99"/>
     <w:semiHidden/>
     <w:rsid w:val="00F00F0A"/>
@@ -12139,10 +12687,10 @@
       <w:szCs w:val="20"/>
     </w:rPr>
   </w:style>
-  <w:style w:type="character" w:customStyle="1" w:styleId="CommentTextChar">
-    <w:name w:val="Comment Text Char"/>
-    <w:basedOn w:val="DefaultParagraphFont"/>
-    <w:link w:val="CommentText"/>
+  <w:style w:type="character" w:customStyle="1" w:styleId="TextocomentarioCar">
+    <w:name w:val="Texto comentario Car"/>
+    <w:basedOn w:val="Fuentedeprrafopredeter"/>
+    <w:link w:val="Textocomentario"/>
     <w:uiPriority w:val="99"/>
     <w:semiHidden/>
     <w:locked/>
@@ -12152,11 +12700,11 @@
       <w:lang w:val="es-AR"/>
     </w:rPr>
   </w:style>
-  <w:style w:type="paragraph" w:styleId="CommentSubject">
+  <w:style w:type="paragraph" w:styleId="Asuntodelcomentario">
     <w:name w:val="annotation subject"/>
-    <w:basedOn w:val="CommentText"/>
-    <w:next w:val="CommentText"/>
-    <w:link w:val="CommentSubjectChar"/>
+    <w:basedOn w:val="Textocomentario"/>
+    <w:next w:val="Textocomentario"/>
+    <w:link w:val="AsuntodelcomentarioCar"/>
     <w:uiPriority w:val="99"/>
     <w:semiHidden/>
     <w:rsid w:val="00F00F0A"/>
@@ -12165,10 +12713,10 @@
       <w:bCs/>
     </w:rPr>
   </w:style>
-  <w:style w:type="character" w:customStyle="1" w:styleId="CommentSubjectChar">
-    <w:name w:val="Comment Subject Char"/>
-    <w:basedOn w:val="CommentTextChar"/>
-    <w:link w:val="CommentSubject"/>
+  <w:style w:type="character" w:customStyle="1" w:styleId="AsuntodelcomentarioCar">
+    <w:name w:val="Asunto del comentario Car"/>
+    <w:basedOn w:val="TextocomentarioCar"/>
+    <w:link w:val="Asuntodelcomentario"/>
     <w:uiPriority w:val="99"/>
     <w:semiHidden/>
     <w:locked/>
@@ -12177,14 +12725,16 @@
       <w:b/>
     </w:rPr>
   </w:style>
-  <w:style w:type="paragraph" w:styleId="Revision">
+  <w:style w:type="paragraph" w:styleId="Revisin">
     <w:name w:val="Revision"/>
     <w:hidden/>
     <w:uiPriority w:val="99"/>
     <w:semiHidden/>
     <w:rsid w:val="008B2860"/>
     <w:rPr>
-      <w:lang w:val="es-AR"/>
+      <w:sz w:val="22"/>
+      <w:szCs w:val="22"/>
+      <w:lang w:eastAsia="en-US"/>
     </w:rPr>
   </w:style>
 </w:styles>

</xml_diff>

<commit_message>
Se cambio el Der de cobertura.
</commit_message>
<xml_diff>
--- a/Informe/Modelo ER.docx
+++ b/Informe/Modelo ER.docx
@@ -1,6 +1,6 @@
 
 <file path=word/document.xml><?xml version="1.0" encoding="utf-8"?>
-<w:document xmlns:wpc="http://schemas.microsoft.com/office/word/2010/wordprocessingCanvas" xmlns:mc="http://schemas.openxmlformats.org/markup-compatibility/2006" xmlns:o="urn:schemas-microsoft-com:office:office" xmlns:r="http://schemas.openxmlformats.org/officeDocument/2006/relationships" xmlns:m="http://schemas.openxmlformats.org/officeDocument/2006/math" xmlns:v="urn:schemas-microsoft-com:vml" xmlns:wp14="http://schemas.microsoft.com/office/word/2010/wordprocessingDrawing" xmlns:wp="http://schemas.openxmlformats.org/drawingml/2006/wordprocessingDrawing" xmlns:w10="urn:schemas-microsoft-com:office:word" xmlns:w="http://schemas.openxmlformats.org/wordprocessingml/2006/main" xmlns:w14="http://schemas.microsoft.com/office/word/2010/wordml" xmlns:wpg="http://schemas.microsoft.com/office/word/2010/wordprocessingGroup" xmlns:wpi="http://schemas.microsoft.com/office/word/2010/wordprocessingInk" xmlns:wne="http://schemas.microsoft.com/office/word/2006/wordml" xmlns:wps="http://schemas.microsoft.com/office/word/2010/wordprocessingShape" mc:Ignorable="w14 wp14">
+<w:document xmlns:ve="http://schemas.openxmlformats.org/markup-compatibility/2006" xmlns:o="urn:schemas-microsoft-com:office:office" xmlns:r="http://schemas.openxmlformats.org/officeDocument/2006/relationships" xmlns:m="http://schemas.openxmlformats.org/officeDocument/2006/math" xmlns:v="urn:schemas-microsoft-com:vml" xmlns:wp="http://schemas.openxmlformats.org/drawingml/2006/wordprocessingDrawing" xmlns:w10="urn:schemas-microsoft-com:office:word" xmlns:w="http://schemas.openxmlformats.org/wordprocessingml/2006/main" xmlns:wne="http://schemas.microsoft.com/office/word/2006/wordml">
   <w:body>
     <w:p>
       <w:pPr>
@@ -533,6 +533,7 @@
       <w:commentRangeStart w:id="0"/>
       <w:commentRangeStart w:id="1"/>
       <w:commentRangeStart w:id="2"/>
+      <w:commentRangeStart w:id="3"/>
       <w:r>
         <w:rPr>
           <w:rFonts w:ascii="Arial" w:hAnsi="Arial" w:cs="Arial"/>
@@ -567,6 +568,14 @@
         </w:rPr>
         <w:commentReference w:id="2"/>
       </w:r>
+      <w:commentRangeEnd w:id="3"/>
+      <w:r>
+        <w:rPr>
+          <w:rStyle w:val="Refdecomentario"/>
+          <w:szCs w:val="20"/>
+        </w:rPr>
+        <w:commentReference w:id="3"/>
+      </w:r>
     </w:p>
     <w:p>
       <w:pPr>
@@ -660,7 +669,7 @@
           <w:sz w:val="23"/>
           <w:szCs w:val="23"/>
         </w:rPr>
-        <w:pict w14:anchorId="179A7510">
+        <w:pict>
           <v:shapetype id="_x0000_t75" coordsize="21600,21600" o:spt="75" o:preferrelative="t" path="m@4@5l@4@11@9@11@9@5xe" filled="f" stroked="f">
             <v:stroke joinstyle="miter"/>
             <v:formulas>
@@ -681,7 +690,7 @@
             <o:lock v:ext="edit" aspectratio="t"/>
           </v:shapetype>
           <v:shape id="_x0000_i1025" type="#_x0000_t75" style="width:9in;height:166.6pt">
-            <v:imagedata r:id="rId10" o:title=""/>
+            <v:imagedata r:id="rId9" o:title=""/>
           </v:shape>
         </w:pict>
       </w:r>
@@ -1002,9 +1011,9 @@
           <w:sz w:val="23"/>
           <w:szCs w:val="23"/>
         </w:rPr>
-        <w:pict w14:anchorId="1B8999EB">
+        <w:pict>
           <v:shape id="_x0000_i1026" type="#_x0000_t75" style="width:452.1pt;height:267.05pt">
-            <v:imagedata r:id="rId11" o:title=""/>
+            <v:imagedata r:id="rId10" o:title=""/>
           </v:shape>
         </w:pict>
       </w:r>
@@ -1127,43 +1136,43 @@
           <w:szCs w:val="23"/>
         </w:rPr>
         <w:lastRenderedPageBreak/>
-        <w:pict w14:anchorId="08E27B34">
+        <w:pict>
           <v:shape id="_x0000_i1027" type="#_x0000_t75" style="width:9in;height:362.5pt">
-            <v:imagedata r:id="rId12" o:title="TipoAtencion"/>
+            <v:imagedata r:id="rId11" o:title="TipoAtencion"/>
           </v:shape>
         </w:pict>
       </w:r>
-      <w:commentRangeStart w:id="3"/>
       <w:commentRangeStart w:id="4"/>
+      <w:commentRangeStart w:id="5"/>
       <w:r>
         <w:rPr>
           <w:rStyle w:val="Refdecomentario"/>
           <w:szCs w:val="20"/>
         </w:rPr>
-        <w:commentReference w:id="5"/>
-      </w:r>
-      <w:commentRangeEnd w:id="3"/>
+        <w:commentReference w:id="6"/>
+      </w:r>
+      <w:commentRangeEnd w:id="4"/>
       <w:r>
         <w:rPr>
           <w:rStyle w:val="Refdecomentario"/>
           <w:szCs w:val="20"/>
         </w:rPr>
-        <w:commentReference w:id="6"/>
+        <w:commentReference w:id="7"/>
       </w:r>
       <w:r>
         <w:rPr>
           <w:rStyle w:val="Refdecomentario"/>
           <w:szCs w:val="20"/>
         </w:rPr>
-        <w:commentReference w:id="3"/>
-      </w:r>
-      <w:commentRangeEnd w:id="4"/>
+        <w:commentReference w:id="4"/>
+      </w:r>
+      <w:commentRangeEnd w:id="5"/>
       <w:r>
         <w:rPr>
           <w:rStyle w:val="Refdecomentario"/>
           <w:szCs w:val="20"/>
         </w:rPr>
-        <w:commentReference w:id="4"/>
+        <w:commentReference w:id="5"/>
       </w:r>
     </w:p>
     <w:p>
@@ -1300,7 +1309,6 @@
         <w:adjustRightInd w:val="0"/>
         <w:spacing w:after="0" w:line="240" w:lineRule="auto"/>
       </w:pPr>
-      <w:bookmarkStart w:id="7" w:name="_GoBack"/>
       <w:r>
         <w:rPr>
           <w:rFonts w:ascii="Arial" w:hAnsi="Arial" w:cs="Arial"/>
@@ -1308,13 +1316,12 @@
           <w:szCs w:val="23"/>
         </w:rPr>
         <w:lastRenderedPageBreak/>
-        <w:pict w14:anchorId="739D4185">
-          <v:shape id="_x0000_i1030" type="#_x0000_t75" style="width:581pt;height:432.85pt">
-            <v:imagedata r:id="rId13" o:title="Cobertura"/>
+        <w:pict>
+          <v:shape id="_x0000_i1030" type="#_x0000_t75" style="width:574.35pt;height:428.65pt">
+            <v:imagedata r:id="rId12" o:title="Cobertura"/>
           </v:shape>
         </w:pict>
       </w:r>
-      <w:bookmarkEnd w:id="7"/>
       <w:r>
         <w:rPr>
           <w:rStyle w:val="Refdecomentario"/>
@@ -1503,6 +1510,7 @@
           <w:sz w:val="23"/>
           <w:szCs w:val="23"/>
         </w:rPr>
+        <w:lastRenderedPageBreak/>
         <w:t>Asignar Demanda espontánea:</w:t>
       </w:r>
       <w:commentRangeEnd w:id="11"/>
@@ -2004,9 +2012,9 @@
           <w:szCs w:val="23"/>
         </w:rPr>
         <w:lastRenderedPageBreak/>
-        <w:pict w14:anchorId="72E77E07">
+        <w:pict>
           <v:shape id="4 Imagen" o:spid="_x0000_i1028" type="#_x0000_t75" alt="ComprobanteTurnos1.png" style="width:617pt;height:241.1pt;visibility:visible">
-            <v:imagedata r:id="rId14" o:title=""/>
+            <v:imagedata r:id="rId13" o:title=""/>
           </v:shape>
         </w:pict>
       </w:r>
@@ -2753,9 +2761,9 @@
         <w:commentReference w:id="25"/>
       </w:r>
       <w:r>
-        <w:pict w14:anchorId="35DAD658">
+        <w:pict>
           <v:shape id="_x0000_i1029" type="#_x0000_t75" style="width:642.15pt;height:292.2pt">
-            <v:imagedata r:id="rId15" o:title=""/>
+            <v:imagedata r:id="rId14" o:title=""/>
           </v:shape>
         </w:pict>
       </w:r>
@@ -7764,7 +7772,7 @@
           <w:insideH w:val="single" w:sz="4" w:space="0" w:color="auto"/>
           <w:insideV w:val="single" w:sz="4" w:space="0" w:color="auto"/>
         </w:tblBorders>
-        <w:tblLook w:val="00A0" w:firstRow="1" w:lastRow="0" w:firstColumn="1" w:lastColumn="0" w:noHBand="0" w:noVBand="0"/>
+        <w:tblLook w:val="00A0"/>
       </w:tblPr>
       <w:tblGrid>
         <w:gridCol w:w="2337"/>
@@ -8741,7 +8749,7 @@
       </w:r>
     </w:p>
     <w:sectPr>
-      <w:footerReference w:type="default" r:id="rId16"/>
+      <w:footerReference w:type="default" r:id="rId15"/>
       <w:pgSz w:w="15840" w:h="12240" w:orient="landscape"/>
       <w:pgMar w:top="709" w:right="1440" w:bottom="758" w:left="1440" w:header="720" w:footer="720" w:gutter="0"/>
       <w:cols w:space="720"/>
@@ -8752,7 +8760,7 @@
 </file>
 
 <file path=word/comments.xml><?xml version="1.0" encoding="utf-8"?>
-<w:comments xmlns:wpc="http://schemas.microsoft.com/office/word/2010/wordprocessingCanvas" xmlns:mc="http://schemas.openxmlformats.org/markup-compatibility/2006" xmlns:o="urn:schemas-microsoft-com:office:office" xmlns:r="http://schemas.openxmlformats.org/officeDocument/2006/relationships" xmlns:m="http://schemas.openxmlformats.org/officeDocument/2006/math" xmlns:v="urn:schemas-microsoft-com:vml" xmlns:wp14="http://schemas.microsoft.com/office/word/2010/wordprocessingDrawing" xmlns:wp="http://schemas.openxmlformats.org/drawingml/2006/wordprocessingDrawing" xmlns:w10="urn:schemas-microsoft-com:office:word" xmlns:w="http://schemas.openxmlformats.org/wordprocessingml/2006/main" xmlns:w14="http://schemas.microsoft.com/office/word/2010/wordml" xmlns:wpg="http://schemas.microsoft.com/office/word/2010/wordprocessingGroup" xmlns:wpi="http://schemas.microsoft.com/office/word/2010/wordprocessingInk" xmlns:wne="http://schemas.microsoft.com/office/word/2006/wordml" xmlns:wps="http://schemas.microsoft.com/office/word/2010/wordprocessingShape" mc:Ignorable="w14 wp14">
+<w:comments xmlns:ve="http://schemas.openxmlformats.org/markup-compatibility/2006" xmlns:o="urn:schemas-microsoft-com:office:office" xmlns:r="http://schemas.openxmlformats.org/officeDocument/2006/relationships" xmlns:m="http://schemas.openxmlformats.org/officeDocument/2006/math" xmlns:v="urn:schemas-microsoft-com:vml" xmlns:wp="http://schemas.openxmlformats.org/drawingml/2006/wordprocessingDrawing" xmlns:w10="urn:schemas-microsoft-com:office:word" xmlns:w="http://schemas.openxmlformats.org/wordprocessingml/2006/main" xmlns:wne="http://schemas.microsoft.com/office/word/2006/wordml">
   <w:comment w:id="0" w:author="usuario" w:date="2014-04-20T09:07:00Z" w:initials="u">
     <w:p>
       <w:pPr>
@@ -8801,7 +8809,7 @@
       </w:r>
     </w:p>
   </w:comment>
-  <w:comment w:id="5" w:author="usuario" w:date="2014-04-20T09:11:00Z" w:initials="u">
+  <w:comment w:id="3" w:author="OpticaDausa" w:date="2014-04-23T23:44:00Z" w:initials="O">
     <w:p>
       <w:pPr>
         <w:pStyle w:val="Textocomentario"/>
@@ -8813,11 +8821,27 @@
         <w:annotationRef/>
       </w:r>
       <w:r>
+        <w:t>Mira podría ser que por los atributos comunes se puedan relacionar, o no?</w:t>
+      </w:r>
+    </w:p>
+  </w:comment>
+  <w:comment w:id="6" w:author="usuario" w:date="2014-04-20T09:11:00Z" w:initials="u">
+    <w:p>
+      <w:pPr>
+        <w:pStyle w:val="Textocomentario"/>
+      </w:pPr>
+      <w:r>
+        <w:rPr>
+          <w:rStyle w:val="Refdecomentario"/>
+        </w:rPr>
+        <w:annotationRef/>
+      </w:r>
+      <w:r>
         <w:t>El atributo de documentación pienso que debería ir en la relación con cobertura, al igual que valor copago, porque dependiendo de la cobertura esos cambian.</w:t>
       </w:r>
     </w:p>
   </w:comment>
-  <w:comment w:id="6" w:author="Maria Ines Parnisari" w:date="2014-04-22T00:43:00Z" w:initials="MIP">
+  <w:comment w:id="7" w:author="Maria Ines Parnisari" w:date="2014-04-22T00:43:00Z" w:initials="MIP">
     <w:p>
       <w:pPr>
         <w:pStyle w:val="Textocomentario"/>
@@ -8833,7 +8857,7 @@
       </w:r>
     </w:p>
   </w:comment>
-  <w:comment w:id="3" w:author="OpticaDausa" w:date="2014-04-22T01:12:00Z" w:initials="O">
+  <w:comment w:id="4" w:author="OpticaDausa" w:date="2014-04-22T01:12:00Z" w:initials="O">
     <w:p>
       <w:pPr>
         <w:pStyle w:val="Textocomentario"/>
@@ -8849,7 +8873,7 @@
       </w:r>
     </w:p>
   </w:comment>
-  <w:comment w:id="4" w:author="Maria Ines Parnisari" w:date="2014-04-22T00:42:00Z" w:initials="MIP">
+  <w:comment w:id="5" w:author="Maria Ines Parnisari" w:date="2014-04-22T00:42:00Z" w:initials="MIP">
     <w:p>
       <w:pPr>
         <w:pStyle w:val="Textocomentario"/>
@@ -9245,7 +9269,7 @@
 </file>
 
 <file path=word/endnotes.xml><?xml version="1.0" encoding="utf-8"?>
-<w:endnotes xmlns:wpc="http://schemas.microsoft.com/office/word/2010/wordprocessingCanvas" xmlns:mc="http://schemas.openxmlformats.org/markup-compatibility/2006" xmlns:o="urn:schemas-microsoft-com:office:office" xmlns:r="http://schemas.openxmlformats.org/officeDocument/2006/relationships" xmlns:m="http://schemas.openxmlformats.org/officeDocument/2006/math" xmlns:v="urn:schemas-microsoft-com:vml" xmlns:wp14="http://schemas.microsoft.com/office/word/2010/wordprocessingDrawing" xmlns:wp="http://schemas.openxmlformats.org/drawingml/2006/wordprocessingDrawing" xmlns:w10="urn:schemas-microsoft-com:office:word" xmlns:w="http://schemas.openxmlformats.org/wordprocessingml/2006/main" xmlns:w14="http://schemas.microsoft.com/office/word/2010/wordml" xmlns:wpg="http://schemas.microsoft.com/office/word/2010/wordprocessingGroup" xmlns:wpi="http://schemas.microsoft.com/office/word/2010/wordprocessingInk" xmlns:wne="http://schemas.microsoft.com/office/word/2006/wordml" xmlns:wps="http://schemas.microsoft.com/office/word/2010/wordprocessingShape" mc:Ignorable="w14 wp14">
+<w:endnotes xmlns:ve="http://schemas.openxmlformats.org/markup-compatibility/2006" xmlns:o="urn:schemas-microsoft-com:office:office" xmlns:r="http://schemas.openxmlformats.org/officeDocument/2006/relationships" xmlns:m="http://schemas.openxmlformats.org/officeDocument/2006/math" xmlns:v="urn:schemas-microsoft-com:vml" xmlns:wp="http://schemas.openxmlformats.org/drawingml/2006/wordprocessingDrawing" xmlns:w10="urn:schemas-microsoft-com:office:word" xmlns:w="http://schemas.openxmlformats.org/wordprocessingml/2006/main" xmlns:wne="http://schemas.microsoft.com/office/word/2006/wordml">
   <w:endnote w:type="separator" w:id="-1">
     <w:p>
       <w:pPr>
@@ -9270,7 +9294,7 @@
 </file>
 
 <file path=word/footer1.xml><?xml version="1.0" encoding="utf-8"?>
-<w:ftr xmlns:wpc="http://schemas.microsoft.com/office/word/2010/wordprocessingCanvas" xmlns:mc="http://schemas.openxmlformats.org/markup-compatibility/2006" xmlns:o="urn:schemas-microsoft-com:office:office" xmlns:r="http://schemas.openxmlformats.org/officeDocument/2006/relationships" xmlns:m="http://schemas.openxmlformats.org/officeDocument/2006/math" xmlns:v="urn:schemas-microsoft-com:vml" xmlns:wp14="http://schemas.microsoft.com/office/word/2010/wordprocessingDrawing" xmlns:wp="http://schemas.openxmlformats.org/drawingml/2006/wordprocessingDrawing" xmlns:w10="urn:schemas-microsoft-com:office:word" xmlns:w="http://schemas.openxmlformats.org/wordprocessingml/2006/main" xmlns:w14="http://schemas.microsoft.com/office/word/2010/wordml" xmlns:wpg="http://schemas.microsoft.com/office/word/2010/wordprocessingGroup" xmlns:wpi="http://schemas.microsoft.com/office/word/2010/wordprocessingInk" xmlns:wne="http://schemas.microsoft.com/office/word/2006/wordml" xmlns:wps="http://schemas.microsoft.com/office/word/2010/wordprocessingShape" mc:Ignorable="w14 wp14">
+<w:ftr xmlns:ve="http://schemas.openxmlformats.org/markup-compatibility/2006" xmlns:o="urn:schemas-microsoft-com:office:office" xmlns:r="http://schemas.openxmlformats.org/officeDocument/2006/relationships" xmlns:m="http://schemas.openxmlformats.org/officeDocument/2006/math" xmlns:v="urn:schemas-microsoft-com:vml" xmlns:wp="http://schemas.openxmlformats.org/drawingml/2006/wordprocessingDrawing" xmlns:w10="urn:schemas-microsoft-com:office:word" xmlns:w="http://schemas.openxmlformats.org/wordprocessingml/2006/main" xmlns:wne="http://schemas.microsoft.com/office/word/2006/wordml">
   <w:p>
     <w:pPr>
       <w:pStyle w:val="Piedepgina"/>
@@ -9307,7 +9331,7 @@
 </file>
 
 <file path=word/footnotes.xml><?xml version="1.0" encoding="utf-8"?>
-<w:footnotes xmlns:wpc="http://schemas.microsoft.com/office/word/2010/wordprocessingCanvas" xmlns:mc="http://schemas.openxmlformats.org/markup-compatibility/2006" xmlns:o="urn:schemas-microsoft-com:office:office" xmlns:r="http://schemas.openxmlformats.org/officeDocument/2006/relationships" xmlns:m="http://schemas.openxmlformats.org/officeDocument/2006/math" xmlns:v="urn:schemas-microsoft-com:vml" xmlns:wp14="http://schemas.microsoft.com/office/word/2010/wordprocessingDrawing" xmlns:wp="http://schemas.openxmlformats.org/drawingml/2006/wordprocessingDrawing" xmlns:w10="urn:schemas-microsoft-com:office:word" xmlns:w="http://schemas.openxmlformats.org/wordprocessingml/2006/main" xmlns:w14="http://schemas.microsoft.com/office/word/2010/wordml" xmlns:wpg="http://schemas.microsoft.com/office/word/2010/wordprocessingGroup" xmlns:wpi="http://schemas.microsoft.com/office/word/2010/wordprocessingInk" xmlns:wne="http://schemas.microsoft.com/office/word/2006/wordml" xmlns:wps="http://schemas.microsoft.com/office/word/2010/wordprocessingShape" mc:Ignorable="w14 wp14">
+<w:footnotes xmlns:ve="http://schemas.openxmlformats.org/markup-compatibility/2006" xmlns:o="urn:schemas-microsoft-com:office:office" xmlns:r="http://schemas.openxmlformats.org/officeDocument/2006/relationships" xmlns:m="http://schemas.openxmlformats.org/officeDocument/2006/math" xmlns:v="urn:schemas-microsoft-com:vml" xmlns:wp="http://schemas.openxmlformats.org/drawingml/2006/wordprocessingDrawing" xmlns:w10="urn:schemas-microsoft-com:office:word" xmlns:w="http://schemas.openxmlformats.org/wordprocessingml/2006/main" xmlns:wne="http://schemas.microsoft.com/office/word/2006/wordml">
   <w:footnote w:type="separator" w:id="-1">
     <w:p>
       <w:pPr>
@@ -9332,7 +9356,7 @@
 </file>
 
 <file path=word/numbering.xml><?xml version="1.0" encoding="utf-8"?>
-<w:numbering xmlns:wpc="http://schemas.microsoft.com/office/word/2010/wordprocessingCanvas" xmlns:mc="http://schemas.openxmlformats.org/markup-compatibility/2006" xmlns:o="urn:schemas-microsoft-com:office:office" xmlns:r="http://schemas.openxmlformats.org/officeDocument/2006/relationships" xmlns:m="http://schemas.openxmlformats.org/officeDocument/2006/math" xmlns:v="urn:schemas-microsoft-com:vml" xmlns:wp14="http://schemas.microsoft.com/office/word/2010/wordprocessingDrawing" xmlns:wp="http://schemas.openxmlformats.org/drawingml/2006/wordprocessingDrawing" xmlns:w10="urn:schemas-microsoft-com:office:word" xmlns:w="http://schemas.openxmlformats.org/wordprocessingml/2006/main" xmlns:w14="http://schemas.microsoft.com/office/word/2010/wordml" xmlns:wpg="http://schemas.microsoft.com/office/word/2010/wordprocessingGroup" xmlns:wpi="http://schemas.microsoft.com/office/word/2010/wordprocessingInk" xmlns:wne="http://schemas.microsoft.com/office/word/2006/wordml" xmlns:wps="http://schemas.microsoft.com/office/word/2010/wordprocessingShape" mc:Ignorable="w14 wp14">
+<w:numbering xmlns:ve="http://schemas.openxmlformats.org/markup-compatibility/2006" xmlns:o="urn:schemas-microsoft-com:office:office" xmlns:r="http://schemas.openxmlformats.org/officeDocument/2006/relationships" xmlns:m="http://schemas.openxmlformats.org/officeDocument/2006/math" xmlns:v="urn:schemas-microsoft-com:vml" xmlns:wp="http://schemas.openxmlformats.org/drawingml/2006/wordprocessingDrawing" xmlns:w10="urn:schemas-microsoft-com:office:word" xmlns:w="http://schemas.openxmlformats.org/wordprocessingml/2006/main" xmlns:wne="http://schemas.microsoft.com/office/word/2006/wordml">
   <w:abstractNum w:abstractNumId="0">
     <w:nsid w:val="12B60B42"/>
     <w:multiLevelType w:val="hybridMultilevel"/>
@@ -12009,7 +12033,7 @@
 </file>
 
 <file path=word/styles.xml><?xml version="1.0" encoding="utf-8"?>
-<w:styles xmlns:mc="http://schemas.openxmlformats.org/markup-compatibility/2006" xmlns:r="http://schemas.openxmlformats.org/officeDocument/2006/relationships" xmlns:w="http://schemas.openxmlformats.org/wordprocessingml/2006/main" xmlns:w14="http://schemas.microsoft.com/office/word/2010/wordml" mc:Ignorable="w14">
+<w:styles xmlns:r="http://schemas.openxmlformats.org/officeDocument/2006/relationships" xmlns:w="http://schemas.openxmlformats.org/wordprocessingml/2006/main">
   <w:docDefaults>
     <w:rPrDefault>
       <w:rPr>
@@ -12189,7 +12213,8 @@
       <w:rFonts w:ascii="Calibri Light" w:hAnsi="Calibri Light"/>
       <w:color w:val="2E74B5"/>
       <w:sz w:val="32"/>
-      <w:szCs w:val="32"/>
+      <w:szCs w:val="20"/>
+      <w:lang/>
     </w:rPr>
   </w:style>
   <w:style w:type="paragraph" w:styleId="Ttulo2">
@@ -12210,7 +12235,8 @@
       <w:rFonts w:ascii="Calibri Light" w:hAnsi="Calibri Light"/>
       <w:color w:val="2E74B5"/>
       <w:sz w:val="26"/>
-      <w:szCs w:val="26"/>
+      <w:szCs w:val="20"/>
+      <w:lang/>
     </w:rPr>
   </w:style>
   <w:style w:type="character" w:default="1" w:styleId="Fuentedeprrafopredeter">
@@ -12224,6 +12250,7 @@
     <w:uiPriority w:val="99"/>
     <w:semiHidden/>
     <w:unhideWhenUsed/>
+    <w:qFormat/>
     <w:tblPr>
       <w:tblInd w:w="0" w:type="dxa"/>
       <w:tblCellMar>
@@ -12283,7 +12310,8 @@
       <w:spacing w:val="-10"/>
       <w:kern w:val="28"/>
       <w:sz w:val="56"/>
-      <w:szCs w:val="56"/>
+      <w:szCs w:val="20"/>
+      <w:lang/>
     </w:rPr>
   </w:style>
   <w:style w:type="character" w:customStyle="1" w:styleId="TtuloCar">
@@ -12351,6 +12379,7 @@
     <w:rPr>
       <w:sz w:val="20"/>
       <w:szCs w:val="20"/>
+      <w:lang/>
     </w:rPr>
   </w:style>
   <w:style w:type="character" w:customStyle="1" w:styleId="EncabezadoCar">
@@ -12380,6 +12409,7 @@
     <w:rPr>
       <w:sz w:val="20"/>
       <w:szCs w:val="20"/>
+      <w:lang/>
     </w:rPr>
   </w:style>
   <w:style w:type="character" w:customStyle="1" w:styleId="PiedepginaCar">
@@ -12405,7 +12435,8 @@
     <w:rPr>
       <w:rFonts w:ascii="Tahoma" w:hAnsi="Tahoma"/>
       <w:sz w:val="16"/>
-      <w:szCs w:val="16"/>
+      <w:szCs w:val="20"/>
+      <w:lang/>
     </w:rPr>
   </w:style>
   <w:style w:type="character" w:customStyle="1" w:styleId="TextodegloboCar">
@@ -12462,6 +12493,7 @@
     <w:rPr>
       <w:sz w:val="20"/>
       <w:szCs w:val="20"/>
+      <w:lang/>
     </w:rPr>
   </w:style>
   <w:style w:type="character" w:customStyle="1" w:styleId="TextocomentarioCar">
@@ -12486,7 +12518,6 @@
     <w:rsid w:val="00F00F0A"/>
     <w:rPr>
       <w:b/>
-      <w:bCs/>
     </w:rPr>
   </w:style>
   <w:style w:type="character" w:customStyle="1" w:styleId="AsuntodelcomentarioCar">
@@ -12995,7 +13026,7 @@
 </file>
 
 <file path=customXml/itemProps1.xml><?xml version="1.0" encoding="utf-8"?>
-<ds:datastoreItem xmlns:ds="http://schemas.openxmlformats.org/officeDocument/2006/customXml" ds:itemID="{75E5C165-E90B-4279-9465-B2A3A43D61FA}">
+<ds:datastoreItem xmlns:ds="http://schemas.openxmlformats.org/officeDocument/2006/customXml" ds:itemID="{893CBCE0-3E98-4E6C-9039-E4DE4396C8E8}">
   <ds:schemaRefs>
     <ds:schemaRef ds:uri="http://schemas.openxmlformats.org/officeDocument/2006/bibliography"/>
   </ds:schemaRefs>

</xml_diff>

<commit_message>
Actualice todos los diagramas (salvo el principal que tiene todo) con lo que vimos en clase
</commit_message>
<xml_diff>
--- a/Informe/Modelo ER.docx
+++ b/Informe/Modelo ER.docx
@@ -1,10 +1,10 @@
 
 <file path=word/document.xml><?xml version="1.0" encoding="utf-8"?>
-<w:document xmlns:ve="http://schemas.openxmlformats.org/markup-compatibility/2006" xmlns:o="urn:schemas-microsoft-com:office:office" xmlns:r="http://schemas.openxmlformats.org/officeDocument/2006/relationships" xmlns:m="http://schemas.openxmlformats.org/officeDocument/2006/math" xmlns:v="urn:schemas-microsoft-com:vml" xmlns:wp="http://schemas.openxmlformats.org/drawingml/2006/wordprocessingDrawing" xmlns:w10="urn:schemas-microsoft-com:office:word" xmlns:w="http://schemas.openxmlformats.org/wordprocessingml/2006/main" xmlns:wne="http://schemas.microsoft.com/office/word/2006/wordml">
+<w:document xmlns:wpc="http://schemas.microsoft.com/office/word/2010/wordprocessingCanvas" xmlns:mc="http://schemas.openxmlformats.org/markup-compatibility/2006" xmlns:o="urn:schemas-microsoft-com:office:office" xmlns:r="http://schemas.openxmlformats.org/officeDocument/2006/relationships" xmlns:m="http://schemas.openxmlformats.org/officeDocument/2006/math" xmlns:v="urn:schemas-microsoft-com:vml" xmlns:wp14="http://schemas.microsoft.com/office/word/2010/wordprocessingDrawing" xmlns:wp="http://schemas.openxmlformats.org/drawingml/2006/wordprocessingDrawing" xmlns:w10="urn:schemas-microsoft-com:office:word" xmlns:w="http://schemas.openxmlformats.org/wordprocessingml/2006/main" xmlns:w14="http://schemas.microsoft.com/office/word/2010/wordml" xmlns:w15="http://schemas.microsoft.com/office/word/2012/wordml" xmlns:wpg="http://schemas.microsoft.com/office/word/2010/wordprocessingGroup" xmlns:wpi="http://schemas.microsoft.com/office/word/2010/wordprocessingInk" xmlns:wne="http://schemas.microsoft.com/office/word/2006/wordml" xmlns:wps="http://schemas.microsoft.com/office/word/2010/wordprocessingShape" mc:Ignorable="w14 w15 wp14">
   <w:body>
     <w:p>
       <w:pPr>
-        <w:pStyle w:val="Ttulo"/>
+        <w:pStyle w:val="Title"/>
         <w:ind w:left="720" w:hanging="720"/>
       </w:pPr>
       <w:r>
@@ -14,7 +14,7 @@
     <w:p/>
     <w:p>
       <w:pPr>
-        <w:pStyle w:val="Ttulo1"/>
+        <w:pStyle w:val="Heading1"/>
       </w:pPr>
       <w:r>
         <w:t>1 Introducción</w:t>
@@ -115,7 +115,107 @@
           <w:sz w:val="23"/>
           <w:szCs w:val="23"/>
         </w:rPr>
-        <w:t>"IEEE Recommended Practice for Software Requirements Specification ANSÍ/IEEE 830 1998</w:t>
+        <w:t xml:space="preserve">"IEEE </w:t>
+      </w:r>
+      <w:proofErr w:type="spellStart"/>
+      <w:r>
+        <w:rPr>
+          <w:rFonts w:ascii="Arial" w:hAnsi="Arial" w:cs="Arial"/>
+          <w:i/>
+          <w:sz w:val="23"/>
+          <w:szCs w:val="23"/>
+        </w:rPr>
+        <w:t>Recommended</w:t>
+      </w:r>
+      <w:proofErr w:type="spellEnd"/>
+      <w:r>
+        <w:rPr>
+          <w:rFonts w:ascii="Arial" w:hAnsi="Arial" w:cs="Arial"/>
+          <w:i/>
+          <w:sz w:val="23"/>
+          <w:szCs w:val="23"/>
+        </w:rPr>
+        <w:t xml:space="preserve"> </w:t>
+      </w:r>
+      <w:proofErr w:type="spellStart"/>
+      <w:r>
+        <w:rPr>
+          <w:rFonts w:ascii="Arial" w:hAnsi="Arial" w:cs="Arial"/>
+          <w:i/>
+          <w:sz w:val="23"/>
+          <w:szCs w:val="23"/>
+        </w:rPr>
+        <w:t>Practice</w:t>
+      </w:r>
+      <w:proofErr w:type="spellEnd"/>
+      <w:r>
+        <w:rPr>
+          <w:rFonts w:ascii="Arial" w:hAnsi="Arial" w:cs="Arial"/>
+          <w:i/>
+          <w:sz w:val="23"/>
+          <w:szCs w:val="23"/>
+        </w:rPr>
+        <w:t xml:space="preserve"> </w:t>
+      </w:r>
+      <w:proofErr w:type="spellStart"/>
+      <w:r>
+        <w:rPr>
+          <w:rFonts w:ascii="Arial" w:hAnsi="Arial" w:cs="Arial"/>
+          <w:i/>
+          <w:sz w:val="23"/>
+          <w:szCs w:val="23"/>
+        </w:rPr>
+        <w:t>for</w:t>
+      </w:r>
+      <w:proofErr w:type="spellEnd"/>
+      <w:r>
+        <w:rPr>
+          <w:rFonts w:ascii="Arial" w:hAnsi="Arial" w:cs="Arial"/>
+          <w:i/>
+          <w:sz w:val="23"/>
+          <w:szCs w:val="23"/>
+        </w:rPr>
+        <w:t xml:space="preserve"> Software </w:t>
+      </w:r>
+      <w:proofErr w:type="spellStart"/>
+      <w:r>
+        <w:rPr>
+          <w:rFonts w:ascii="Arial" w:hAnsi="Arial" w:cs="Arial"/>
+          <w:i/>
+          <w:sz w:val="23"/>
+          <w:szCs w:val="23"/>
+        </w:rPr>
+        <w:t>Requirements</w:t>
+      </w:r>
+      <w:proofErr w:type="spellEnd"/>
+      <w:r>
+        <w:rPr>
+          <w:rFonts w:ascii="Arial" w:hAnsi="Arial" w:cs="Arial"/>
+          <w:i/>
+          <w:sz w:val="23"/>
+          <w:szCs w:val="23"/>
+        </w:rPr>
+        <w:t xml:space="preserve"> </w:t>
+      </w:r>
+      <w:proofErr w:type="spellStart"/>
+      <w:r>
+        <w:rPr>
+          <w:rFonts w:ascii="Arial" w:hAnsi="Arial" w:cs="Arial"/>
+          <w:i/>
+          <w:sz w:val="23"/>
+          <w:szCs w:val="23"/>
+        </w:rPr>
+        <w:t>Specification</w:t>
+      </w:r>
+      <w:proofErr w:type="spellEnd"/>
+      <w:r>
+        <w:rPr>
+          <w:rFonts w:ascii="Arial" w:hAnsi="Arial" w:cs="Arial"/>
+          <w:i/>
+          <w:sz w:val="23"/>
+          <w:szCs w:val="23"/>
+        </w:rPr>
+        <w:t xml:space="preserve"> ANSÍ/IEEE 830 1998</w:t>
       </w:r>
       <w:r>
         <w:rPr>
@@ -141,7 +241,7 @@
     </w:p>
     <w:p>
       <w:pPr>
-        <w:pStyle w:val="Ttulo2"/>
+        <w:pStyle w:val="Heading2"/>
       </w:pPr>
       <w:r>
         <w:t>Objetivo</w:t>
@@ -170,7 +270,7 @@
     </w:p>
     <w:p>
       <w:pPr>
-        <w:pStyle w:val="Ttulo2"/>
+        <w:pStyle w:val="Heading2"/>
       </w:pPr>
       <w:r>
         <w:t>Alcance</w:t>
@@ -196,10 +296,18 @@
         </w:rPr>
         <w:t>Este proceso abarca desde que se solicita una reserva hasta que se otorga la misma. Incluye cancelaciones, modificaciones, anulaciones por bloqueo de agenda. No incluye pagos.</w:t>
       </w:r>
-    </w:p>
-    <w:p>
-      <w:pPr>
-        <w:pStyle w:val="Ttulo2"/>
+      <w:r>
+        <w:rPr>
+          <w:rFonts w:ascii="Arial" w:hAnsi="Arial" w:cs="Arial"/>
+          <w:sz w:val="23"/>
+          <w:szCs w:val="23"/>
+        </w:rPr>
+        <w:t xml:space="preserve"> </w:t>
+      </w:r>
+    </w:p>
+    <w:p>
+      <w:pPr>
+        <w:pStyle w:val="Heading2"/>
       </w:pPr>
       <w:r>
         <w:t>Glosario</w:t>
@@ -207,7 +315,7 @@
     </w:p>
     <w:p>
       <w:pPr>
-        <w:pStyle w:val="Prrafodelista"/>
+        <w:pStyle w:val="ListParagraph"/>
         <w:numPr>
           <w:ilvl w:val="0"/>
           <w:numId w:val="7"/>
@@ -243,7 +351,7 @@
     </w:p>
     <w:p>
       <w:pPr>
-        <w:pStyle w:val="Prrafodelista"/>
+        <w:pStyle w:val="ListParagraph"/>
         <w:numPr>
           <w:ilvl w:val="0"/>
           <w:numId w:val="7"/>
@@ -279,7 +387,7 @@
     </w:p>
     <w:p>
       <w:pPr>
-        <w:pStyle w:val="Prrafodelista"/>
+        <w:pStyle w:val="ListParagraph"/>
         <w:numPr>
           <w:ilvl w:val="0"/>
           <w:numId w:val="7"/>
@@ -315,7 +423,7 @@
     </w:p>
     <w:p>
       <w:pPr>
-        <w:pStyle w:val="Ttulo1"/>
+        <w:pStyle w:val="Heading1"/>
       </w:pPr>
       <w:r>
         <w:t>2 Descripción General</w:t>
@@ -323,7 +431,7 @@
     </w:p>
     <w:p>
       <w:pPr>
-        <w:pStyle w:val="Ttulo2"/>
+        <w:pStyle w:val="Heading2"/>
       </w:pPr>
       <w:r>
         <w:t>Descripción Global del Proceso</w:t>
@@ -352,7 +460,7 @@
     </w:p>
     <w:p>
       <w:pPr>
-        <w:pStyle w:val="Prrafodelista"/>
+        <w:pStyle w:val="ListParagraph"/>
         <w:numPr>
           <w:ilvl w:val="0"/>
           <w:numId w:val="8"/>
@@ -388,7 +496,7 @@
     </w:p>
     <w:p>
       <w:pPr>
-        <w:pStyle w:val="Prrafodelista"/>
+        <w:pStyle w:val="ListParagraph"/>
         <w:numPr>
           <w:ilvl w:val="0"/>
           <w:numId w:val="8"/>
@@ -424,7 +532,7 @@
     </w:p>
     <w:p>
       <w:pPr>
-        <w:pStyle w:val="Prrafodelista"/>
+        <w:pStyle w:val="ListParagraph"/>
         <w:numPr>
           <w:ilvl w:val="0"/>
           <w:numId w:val="8"/>
@@ -461,7 +569,7 @@
     </w:p>
     <w:p>
       <w:pPr>
-        <w:pStyle w:val="Prrafodelista"/>
+        <w:pStyle w:val="ListParagraph"/>
         <w:numPr>
           <w:ilvl w:val="0"/>
           <w:numId w:val="8"/>
@@ -510,7 +618,7 @@
     </w:p>
     <w:p>
       <w:pPr>
-        <w:pStyle w:val="Ttulo2"/>
+        <w:pStyle w:val="Heading2"/>
       </w:pPr>
       <w:r>
         <w:t>Narrativa del Proceso</w:t>
@@ -530,10 +638,6 @@
           <w:szCs w:val="23"/>
         </w:rPr>
       </w:pPr>
-      <w:commentRangeStart w:id="0"/>
-      <w:commentRangeStart w:id="1"/>
-      <w:commentRangeStart w:id="2"/>
-      <w:commentRangeStart w:id="3"/>
       <w:r>
         <w:rPr>
           <w:rFonts w:ascii="Arial" w:hAnsi="Arial" w:cs="Arial"/>
@@ -544,38 +648,6 @@
         </w:rPr>
         <w:t>Recibir solicitud recurso</w:t>
       </w:r>
-      <w:commentRangeEnd w:id="0"/>
-      <w:r>
-        <w:rPr>
-          <w:rStyle w:val="Refdecomentario"/>
-          <w:szCs w:val="20"/>
-        </w:rPr>
-        <w:commentReference w:id="0"/>
-      </w:r>
-      <w:commentRangeEnd w:id="1"/>
-      <w:r>
-        <w:rPr>
-          <w:rStyle w:val="Refdecomentario"/>
-          <w:szCs w:val="20"/>
-        </w:rPr>
-        <w:commentReference w:id="1"/>
-      </w:r>
-      <w:commentRangeEnd w:id="2"/>
-      <w:r>
-        <w:rPr>
-          <w:rStyle w:val="Refdecomentario"/>
-          <w:szCs w:val="20"/>
-        </w:rPr>
-        <w:commentReference w:id="2"/>
-      </w:r>
-      <w:commentRangeEnd w:id="3"/>
-      <w:r>
-        <w:rPr>
-          <w:rStyle w:val="Refdecomentario"/>
-          <w:szCs w:val="20"/>
-        </w:rPr>
-        <w:commentReference w:id="3"/>
-      </w:r>
     </w:p>
     <w:p>
       <w:pPr>
@@ -662,14 +734,15 @@
         <w:autoSpaceDN w:val="0"/>
         <w:adjustRightInd w:val="0"/>
         <w:spacing w:after="0" w:line="240" w:lineRule="auto"/>
-      </w:pPr>
-      <w:r>
-        <w:rPr>
-          <w:rFonts w:ascii="Arial" w:hAnsi="Arial" w:cs="Arial"/>
-          <w:sz w:val="23"/>
-          <w:szCs w:val="23"/>
-        </w:rPr>
-        <w:pict>
+        <w:jc w:val="center"/>
+      </w:pPr>
+      <w:r>
+        <w:rPr>
+          <w:rFonts w:ascii="Arial" w:hAnsi="Arial" w:cs="Arial"/>
+          <w:sz w:val="23"/>
+          <w:szCs w:val="23"/>
+        </w:rPr>
+        <w:pict w14:anchorId="673E0D48">
           <v:shapetype id="_x0000_t75" coordsize="21600,21600" o:spt="75" o:preferrelative="t" path="m@4@5l@4@11@9@11@9@5xe" filled="f" stroked="f">
             <v:stroke joinstyle="miter"/>
             <v:formulas>
@@ -689,15 +762,15 @@
             <v:path o:extrusionok="f" gradientshapeok="t" o:connecttype="rect"/>
             <o:lock v:ext="edit" aspectratio="t"/>
           </v:shapetype>
-          <v:shape id="_x0000_i1025" type="#_x0000_t75" style="width:9in;height:166.6pt">
-            <v:imagedata r:id="rId9" o:title=""/>
+          <v:shape id="_x0000_i1027" type="#_x0000_t75" style="width:647.25pt;height:181.5pt">
+            <v:imagedata r:id="rId8" o:title="Turnos1"/>
           </v:shape>
         </w:pict>
       </w:r>
     </w:p>
     <w:p>
       <w:pPr>
-        <w:pStyle w:val="Epgrafe"/>
+        <w:pStyle w:val="Caption"/>
         <w:rPr>
           <w:rFonts w:ascii="Arial" w:hAnsi="Arial" w:cs="Arial"/>
           <w:sz w:val="23"/>
@@ -802,7 +875,7 @@
     </w:p>
     <w:p>
       <w:pPr>
-        <w:pStyle w:val="Prrafodelista"/>
+        <w:pStyle w:val="ListParagraph"/>
         <w:numPr>
           <w:ilvl w:val="0"/>
           <w:numId w:val="9"/>
@@ -828,7 +901,7 @@
     </w:p>
     <w:p>
       <w:pPr>
-        <w:pStyle w:val="Prrafodelista"/>
+        <w:pStyle w:val="ListParagraph"/>
         <w:numPr>
           <w:ilvl w:val="0"/>
           <w:numId w:val="9"/>
@@ -854,7 +927,7 @@
     </w:p>
     <w:p>
       <w:pPr>
-        <w:pStyle w:val="Prrafodelista"/>
+        <w:pStyle w:val="ListParagraph"/>
         <w:numPr>
           <w:ilvl w:val="0"/>
           <w:numId w:val="9"/>
@@ -938,6 +1011,7 @@
           <w:sz w:val="23"/>
           <w:szCs w:val="23"/>
         </w:rPr>
+        <w:lastRenderedPageBreak/>
         <w:t>Si la solicitud es por teléfono y al ingresar los Datos del Paciente para su búsqueda de identificación resulta que el paciente no existe, es decir es paciente por primera vez, se tiene en cuenta los datos mínimos, que se consideran los Datos del Paciente y los Datos Previsionales del Paciente.</w:t>
       </w:r>
     </w:p>
@@ -972,7 +1046,6 @@
           <w:sz w:val="23"/>
           <w:szCs w:val="23"/>
         </w:rPr>
-        <w:lastRenderedPageBreak/>
         <w:t>Si el paciente solicita turnos por primera vez en forma personal, se registran todos los datos.</w:t>
       </w:r>
     </w:p>
@@ -1004,23 +1077,24 @@
         <w:autoSpaceDN w:val="0"/>
         <w:adjustRightInd w:val="0"/>
         <w:spacing w:after="0" w:line="240" w:lineRule="auto"/>
-      </w:pPr>
-      <w:r>
-        <w:rPr>
-          <w:rFonts w:ascii="Arial" w:hAnsi="Arial" w:cs="Arial"/>
-          <w:sz w:val="23"/>
-          <w:szCs w:val="23"/>
-        </w:rPr>
-        <w:pict>
-          <v:shape id="_x0000_i1026" type="#_x0000_t75" style="width:452.1pt;height:267.05pt">
-            <v:imagedata r:id="rId10" o:title=""/>
+        <w:jc w:val="center"/>
+      </w:pPr>
+      <w:r>
+        <w:rPr>
+          <w:rFonts w:ascii="Arial" w:hAnsi="Arial" w:cs="Arial"/>
+          <w:sz w:val="23"/>
+          <w:szCs w:val="23"/>
+        </w:rPr>
+        <w:pict w14:anchorId="52907F9D">
+          <v:shape id="_x0000_i1025" type="#_x0000_t75" style="width:452.25pt;height:267pt">
+            <v:imagedata r:id="rId9" o:title=""/>
           </v:shape>
         </w:pict>
       </w:r>
     </w:p>
     <w:p>
       <w:pPr>
-        <w:pStyle w:val="Epgrafe"/>
+        <w:pStyle w:val="Caption"/>
         <w:rPr>
           <w:rFonts w:ascii="Arial" w:hAnsi="Arial" w:cs="Arial"/>
           <w:sz w:val="23"/>
@@ -1030,16 +1104,37 @@
       <w:r>
         <w:t xml:space="preserve">Figure </w:t>
       </w:r>
-      <w:fldSimple w:instr=" SEQ Figure \* ARABIC ">
-        <w:r>
-          <w:rPr>
-            <w:noProof/>
-          </w:rPr>
-          <w:t>2</w:t>
-        </w:r>
-      </w:fldSimple>
-      <w:r>
-        <w:t xml:space="preserve"> Paciente1 (by Yamila)</w:t>
+      <w:r>
+        <w:fldChar w:fldCharType="begin"/>
+      </w:r>
+      <w:r>
+        <w:instrText xml:space="preserve"> SEQ Figure \* ARABIC </w:instrText>
+      </w:r>
+      <w:r>
+        <w:fldChar w:fldCharType="separate"/>
+      </w:r>
+      <w:r>
+        <w:rPr>
+          <w:noProof/>
+        </w:rPr>
+        <w:t>2</w:t>
+      </w:r>
+      <w:r>
+        <w:rPr>
+          <w:noProof/>
+        </w:rPr>
+        <w:fldChar w:fldCharType="end"/>
+      </w:r>
+      <w:r>
+        <w:t xml:space="preserve"> Paciente1 (</w:t>
+      </w:r>
+      <w:proofErr w:type="spellStart"/>
+      <w:r>
+        <w:t>by</w:t>
+      </w:r>
+      <w:proofErr w:type="spellEnd"/>
+      <w:r>
+        <w:t xml:space="preserve"> Yamila)</w:t>
       </w:r>
     </w:p>
     <w:p>
@@ -1128,6 +1223,7 @@
         <w:autoSpaceDN w:val="0"/>
         <w:adjustRightInd w:val="0"/>
         <w:spacing w:after="0" w:line="240" w:lineRule="auto"/>
+        <w:jc w:val="center"/>
       </w:pPr>
       <w:r>
         <w:rPr>
@@ -1136,48 +1232,16 @@
           <w:szCs w:val="23"/>
         </w:rPr>
         <w:lastRenderedPageBreak/>
-        <w:pict>
-          <v:shape id="_x0000_i1027" type="#_x0000_t75" style="width:9in;height:362.5pt">
-            <v:imagedata r:id="rId11" o:title="TipoAtencion"/>
+        <w:pict w14:anchorId="0C7C7890">
+          <v:shape id="_x0000_i1028" type="#_x0000_t75" style="width:562.5pt;height:359.25pt">
+            <v:imagedata r:id="rId10" o:title="TipoAtencion"/>
           </v:shape>
         </w:pict>
       </w:r>
-      <w:commentRangeStart w:id="4"/>
-      <w:commentRangeStart w:id="5"/>
-      <w:r>
-        <w:rPr>
-          <w:rStyle w:val="Refdecomentario"/>
-          <w:szCs w:val="20"/>
-        </w:rPr>
-        <w:commentReference w:id="6"/>
-      </w:r>
-      <w:commentRangeEnd w:id="4"/>
-      <w:r>
-        <w:rPr>
-          <w:rStyle w:val="Refdecomentario"/>
-          <w:szCs w:val="20"/>
-        </w:rPr>
-        <w:commentReference w:id="7"/>
-      </w:r>
-      <w:r>
-        <w:rPr>
-          <w:rStyle w:val="Refdecomentario"/>
-          <w:szCs w:val="20"/>
-        </w:rPr>
-        <w:commentReference w:id="4"/>
-      </w:r>
-      <w:commentRangeEnd w:id="5"/>
-      <w:r>
-        <w:rPr>
-          <w:rStyle w:val="Refdecomentario"/>
-          <w:szCs w:val="20"/>
-        </w:rPr>
-        <w:commentReference w:id="5"/>
-      </w:r>
-    </w:p>
-    <w:p>
-      <w:pPr>
-        <w:pStyle w:val="Epgrafe"/>
+    </w:p>
+    <w:p>
+      <w:pPr>
+        <w:pStyle w:val="Caption"/>
         <w:rPr>
           <w:rFonts w:ascii="Arial" w:hAnsi="Arial" w:cs="Arial"/>
           <w:sz w:val="23"/>
@@ -1226,18 +1290,34 @@
         <w:rPr>
           <w:lang w:val="en-US"/>
         </w:rPr>
-        <w:t xml:space="preserve"> TipoAtencion(by Maria Ines</w:t>
-      </w:r>
+        <w:t xml:space="preserve"> </w:t>
+      </w:r>
+      <w:proofErr w:type="spellStart"/>
+      <w:proofErr w:type="gramStart"/>
       <w:r>
         <w:rPr>
           <w:lang w:val="en-US"/>
         </w:rPr>
-        <w:t>, Modified by Juan</w:t>
-      </w:r>
+        <w:t>TipoAtencion</w:t>
+      </w:r>
+      <w:proofErr w:type="spellEnd"/>
       <w:r>
         <w:rPr>
           <w:lang w:val="en-US"/>
         </w:rPr>
+        <w:t>(</w:t>
+      </w:r>
+      <w:proofErr w:type="gramEnd"/>
+      <w:r>
+        <w:rPr>
+          <w:lang w:val="en-US"/>
+        </w:rPr>
+        <w:t>by Maria Ines</w:t>
+      </w:r>
+      <w:r>
+        <w:rPr>
+          <w:lang w:val="en-US"/>
+        </w:rPr>
         <w:t>)</w:t>
       </w:r>
     </w:p>
@@ -1308,6 +1388,7 @@
         <w:autoSpaceDN w:val="0"/>
         <w:adjustRightInd w:val="0"/>
         <w:spacing w:after="0" w:line="240" w:lineRule="auto"/>
+        <w:jc w:val="center"/>
       </w:pPr>
       <w:r>
         <w:rPr>
@@ -1316,30 +1397,16 @@
           <w:szCs w:val="23"/>
         </w:rPr>
         <w:lastRenderedPageBreak/>
-        <w:pict>
-          <v:shape id="_x0000_i1030" type="#_x0000_t75" style="width:574.35pt;height:428.65pt">
-            <v:imagedata r:id="rId12" o:title="Cobertura"/>
+        <w:pict w14:anchorId="1E29ED94">
+          <v:shape id="_x0000_i1029" type="#_x0000_t75" style="width:539.25pt;height:388.5pt">
+            <v:imagedata r:id="rId11" o:title="Cobertura"/>
           </v:shape>
         </w:pict>
       </w:r>
-      <w:r>
-        <w:rPr>
-          <w:rStyle w:val="Refdecomentario"/>
-          <w:szCs w:val="20"/>
-        </w:rPr>
-        <w:commentReference w:id="8"/>
-      </w:r>
-      <w:r>
-        <w:rPr>
-          <w:rStyle w:val="Refdecomentario"/>
-          <w:szCs w:val="20"/>
-        </w:rPr>
-        <w:commentReference w:id="9"/>
-      </w:r>
-    </w:p>
-    <w:p>
-      <w:pPr>
-        <w:pStyle w:val="Epgrafe"/>
+    </w:p>
+    <w:p>
+      <w:pPr>
+        <w:pStyle w:val="Caption"/>
         <w:rPr>
           <w:rFonts w:ascii="Arial" w:hAnsi="Arial" w:cs="Arial"/>
           <w:sz w:val="23"/>
@@ -1388,13 +1455,13 @@
         <w:rPr>
           <w:lang w:val="pt-BR"/>
         </w:rPr>
-        <w:t xml:space="preserve"> Cobertura(by Yamila</w:t>
+        <w:t xml:space="preserve"> Cobertura(by </w:t>
       </w:r>
       <w:r>
         <w:rPr>
           <w:lang w:val="pt-BR"/>
         </w:rPr>
-        <w:t>, Modified by Juan</w:t>
+        <w:t>Maria Ines</w:t>
       </w:r>
       <w:r>
         <w:rPr>
@@ -1432,7 +1499,7 @@
           <w:lang w:val="pt-BR"/>
         </w:rPr>
       </w:pPr>
-      <w:commentRangeStart w:id="10"/>
+      <w:commentRangeStart w:id="0"/>
       <w:r>
         <w:rPr>
           <w:rFonts w:ascii="Arial" w:hAnsi="Arial" w:cs="Arial"/>
@@ -1444,13 +1511,13 @@
         </w:rPr>
         <w:t>Asignar Turno</w:t>
       </w:r>
-      <w:commentRangeEnd w:id="10"/>
-      <w:r>
-        <w:rPr>
-          <w:rStyle w:val="Refdecomentario"/>
+      <w:commentRangeEnd w:id="0"/>
+      <w:r>
+        <w:rPr>
+          <w:rStyle w:val="CommentReference"/>
           <w:szCs w:val="16"/>
         </w:rPr>
-        <w:commentReference w:id="10"/>
+        <w:commentReference w:id="0"/>
       </w:r>
     </w:p>
     <w:p>
@@ -1501,7 +1568,7 @@
           <w:szCs w:val="23"/>
         </w:rPr>
       </w:pPr>
-      <w:commentRangeStart w:id="11"/>
+      <w:commentRangeStart w:id="1"/>
       <w:r>
         <w:rPr>
           <w:rFonts w:ascii="Arial" w:hAnsi="Arial" w:cs="Arial"/>
@@ -1510,21 +1577,20 @@
           <w:sz w:val="23"/>
           <w:szCs w:val="23"/>
         </w:rPr>
-        <w:lastRenderedPageBreak/>
         <w:t>Asignar Demanda espontánea:</w:t>
       </w:r>
-      <w:commentRangeEnd w:id="11"/>
-      <w:r>
-        <w:rPr>
-          <w:rStyle w:val="Refdecomentario"/>
+      <w:commentRangeEnd w:id="1"/>
+      <w:r>
+        <w:rPr>
+          <w:rStyle w:val="CommentReference"/>
           <w:szCs w:val="16"/>
         </w:rPr>
-        <w:commentReference w:id="11"/>
-      </w:r>
-    </w:p>
-    <w:p>
-      <w:pPr>
-        <w:pStyle w:val="Prrafodelista"/>
+        <w:commentReference w:id="1"/>
+      </w:r>
+    </w:p>
+    <w:p>
+      <w:pPr>
+        <w:pStyle w:val="ListParagraph"/>
         <w:numPr>
           <w:ilvl w:val="0"/>
           <w:numId w:val="3"/>
@@ -1566,12 +1632,13 @@
           <w:sz w:val="23"/>
           <w:szCs w:val="23"/>
         </w:rPr>
+        <w:lastRenderedPageBreak/>
         <w:t>En esta actividad se puede ingresar horas dentro del Block de Horas, en el caso de que un paciente se presente para solicitar un turno en forma espontánea.</w:t>
       </w:r>
     </w:p>
     <w:p>
       <w:pPr>
-        <w:pStyle w:val="Prrafodelista"/>
+        <w:pStyle w:val="ListParagraph"/>
         <w:numPr>
           <w:ilvl w:val="0"/>
           <w:numId w:val="3"/>
@@ -1664,8 +1731,8 @@
           <w:szCs w:val="23"/>
         </w:rPr>
       </w:pPr>
-      <w:commentRangeStart w:id="12"/>
-      <w:commentRangeStart w:id="13"/>
+      <w:commentRangeStart w:id="2"/>
+      <w:commentRangeStart w:id="3"/>
       <w:r>
         <w:rPr>
           <w:rFonts w:ascii="Arial" w:hAnsi="Arial" w:cs="Arial"/>
@@ -1676,21 +1743,21 @@
         </w:rPr>
         <w:t>Informar Condiciones</w:t>
       </w:r>
-      <w:commentRangeEnd w:id="12"/>
-      <w:r>
-        <w:rPr>
-          <w:rStyle w:val="Refdecomentario"/>
+      <w:commentRangeEnd w:id="2"/>
+      <w:r>
+        <w:rPr>
+          <w:rStyle w:val="CommentReference"/>
           <w:szCs w:val="16"/>
         </w:rPr>
-        <w:commentReference w:id="12"/>
-      </w:r>
-      <w:commentRangeEnd w:id="13"/>
-      <w:r>
-        <w:rPr>
-          <w:rStyle w:val="Refdecomentario"/>
+        <w:commentReference w:id="2"/>
+      </w:r>
+      <w:commentRangeEnd w:id="3"/>
+      <w:r>
+        <w:rPr>
+          <w:rStyle w:val="CommentReference"/>
           <w:szCs w:val="16"/>
         </w:rPr>
-        <w:commentReference w:id="13"/>
+        <w:commentReference w:id="3"/>
       </w:r>
     </w:p>
     <w:p>
@@ -1737,7 +1804,7 @@
     </w:p>
     <w:p>
       <w:pPr>
-        <w:pStyle w:val="Prrafodelista"/>
+        <w:pStyle w:val="ListParagraph"/>
         <w:numPr>
           <w:ilvl w:val="0"/>
           <w:numId w:val="10"/>
@@ -1763,7 +1830,7 @@
     </w:p>
     <w:p>
       <w:pPr>
-        <w:pStyle w:val="Prrafodelista"/>
+        <w:pStyle w:val="ListParagraph"/>
         <w:numPr>
           <w:ilvl w:val="0"/>
           <w:numId w:val="10"/>
@@ -1789,7 +1856,7 @@
     </w:p>
     <w:p>
       <w:pPr>
-        <w:pStyle w:val="Prrafodelista"/>
+        <w:pStyle w:val="ListParagraph"/>
         <w:numPr>
           <w:ilvl w:val="1"/>
           <w:numId w:val="10"/>
@@ -1815,7 +1882,7 @@
     </w:p>
     <w:p>
       <w:pPr>
-        <w:pStyle w:val="Prrafodelista"/>
+        <w:pStyle w:val="ListParagraph"/>
         <w:numPr>
           <w:ilvl w:val="1"/>
           <w:numId w:val="10"/>
@@ -1841,7 +1908,7 @@
     </w:p>
     <w:p>
       <w:pPr>
-        <w:pStyle w:val="Prrafodelista"/>
+        <w:pStyle w:val="ListParagraph"/>
         <w:numPr>
           <w:ilvl w:val="1"/>
           <w:numId w:val="10"/>
@@ -1975,7 +2042,7 @@
           <w:szCs w:val="23"/>
         </w:rPr>
       </w:pPr>
-      <w:commentRangeStart w:id="14"/>
+      <w:commentRangeStart w:id="4"/>
       <w:r>
         <w:rPr>
           <w:rFonts w:ascii="Arial" w:hAnsi="Arial" w:cs="Arial"/>
@@ -1985,13 +2052,13 @@
         </w:rPr>
         <w:t>El valor de copago es por procedimiento y por turno.</w:t>
       </w:r>
-      <w:commentRangeEnd w:id="14"/>
-      <w:r>
-        <w:rPr>
-          <w:rStyle w:val="Refdecomentario"/>
+      <w:commentRangeEnd w:id="4"/>
+      <w:r>
+        <w:rPr>
+          <w:rStyle w:val="CommentReference"/>
           <w:szCs w:val="16"/>
         </w:rPr>
-        <w:commentReference w:id="14"/>
+        <w:commentReference w:id="4"/>
       </w:r>
     </w:p>
     <w:p>
@@ -2002,9 +2069,10 @@
         <w:adjustRightInd w:val="0"/>
         <w:spacing w:after="0" w:line="240" w:lineRule="auto"/>
         <w:rPr>
-          <w:ins w:id="15" w:author="Maria Ines Parnisari" w:date="2014-04-19T17:18:00Z"/>
-        </w:rPr>
-      </w:pPr>
+          <w:ins w:id="5" w:author="Maria Ines Parnisari" w:date="2014-04-19T17:18:00Z"/>
+        </w:rPr>
+      </w:pPr>
+      <w:commentRangeStart w:id="6"/>
       <w:r>
         <w:rPr>
           <w:rFonts w:ascii="Arial" w:hAnsi="Arial" w:cs="Arial"/>
@@ -2012,28 +2080,36 @@
           <w:szCs w:val="23"/>
         </w:rPr>
         <w:lastRenderedPageBreak/>
-        <w:pict>
-          <v:shape id="4 Imagen" o:spid="_x0000_i1028" type="#_x0000_t75" alt="ComprobanteTurnos1.png" style="width:617pt;height:241.1pt;visibility:visible">
-            <v:imagedata r:id="rId13" o:title=""/>
+        <w:pict w14:anchorId="498C0242">
+          <v:shape id="4 Imagen" o:spid="_x0000_i1026" type="#_x0000_t75" alt="ComprobanteTurnos1.png" style="width:617.25pt;height:240.75pt;visibility:visible">
+            <v:imagedata r:id="rId14" o:title=""/>
           </v:shape>
         </w:pict>
       </w:r>
-      <w:r>
-        <w:rPr>
-          <w:rStyle w:val="Refdecomentario"/>
+      <w:commentRangeEnd w:id="6"/>
+      <w:r>
+        <w:rPr>
+          <w:rStyle w:val="CommentReference"/>
+          <w:szCs w:val="20"/>
+        </w:rPr>
+        <w:commentReference w:id="6"/>
+      </w:r>
+      <w:r>
+        <w:rPr>
+          <w:rStyle w:val="CommentReference"/>
           <w:szCs w:val="16"/>
         </w:rPr>
-        <w:commentReference w:id="16"/>
-      </w:r>
-    </w:p>
-    <w:p>
-      <w:pPr>
-        <w:pStyle w:val="Epgrafe"/>
-        <w:rPr>
-          <w:ins w:id="17" w:author="Maria Ines Parnisari" w:date="2014-04-19T17:18:00Z"/>
-        </w:rPr>
-      </w:pPr>
-      <w:ins w:id="18" w:author="Maria Ines Parnisari" w:date="2014-04-19T17:18:00Z">
+        <w:commentReference w:id="7"/>
+      </w:r>
+    </w:p>
+    <w:p>
+      <w:pPr>
+        <w:pStyle w:val="Caption"/>
+        <w:rPr>
+          <w:ins w:id="8" w:author="Maria Ines Parnisari" w:date="2014-04-19T17:18:00Z"/>
+        </w:rPr>
+      </w:pPr>
+      <w:ins w:id="9" w:author="Maria Ines Parnisari" w:date="2014-04-19T17:18:00Z">
         <w:r>
           <w:t xml:space="preserve">Figure </w:t>
         </w:r>
@@ -2053,13 +2129,18 @@
         </w:rPr>
         <w:t>5</w:t>
       </w:r>
-      <w:ins w:id="19" w:author="Maria Ines Parnisari" w:date="2014-04-19T17:18:00Z">
+      <w:ins w:id="10" w:author="Maria Ines Parnisari" w:date="2014-04-19T17:18:00Z">
         <w:r>
           <w:fldChar w:fldCharType="end"/>
         </w:r>
         <w:r>
-          <w:t xml:space="preserve"> NOMBRE DEL DIAGRAMA?</w:t>
+          <w:t xml:space="preserve"> NOMBRE DEL DIAGRAMA</w:t>
         </w:r>
+        <w:proofErr w:type="gramStart"/>
+        <w:r>
+          <w:t>?</w:t>
+        </w:r>
+        <w:proofErr w:type="gramEnd"/>
       </w:ins>
     </w:p>
     <w:p>
@@ -2076,15 +2157,15 @@
       </w:pPr>
       <w:r>
         <w:rPr>
-          <w:rStyle w:val="Refdecomentario"/>
+          <w:rStyle w:val="CommentReference"/>
           <w:szCs w:val="16"/>
         </w:rPr>
-        <w:commentReference w:id="20"/>
-      </w:r>
-    </w:p>
-    <w:p>
-      <w:pPr>
-        <w:pStyle w:val="Ttulo2"/>
+        <w:commentReference w:id="11"/>
+      </w:r>
+    </w:p>
+    <w:p>
+      <w:pPr>
+        <w:pStyle w:val="Heading2"/>
       </w:pPr>
       <w:r>
         <w:t>Agenda de turnos</w:t>
@@ -2345,32 +2426,29 @@
           <w:sz w:val="23"/>
           <w:szCs w:val="23"/>
         </w:rPr>
-        <w:t xml:space="preserve">Tener en cuenta que un profesional puede ejercer más de una especialidad, pero </w:t>
-      </w:r>
-      <w:commentRangeStart w:id="21"/>
-      <w:r>
-        <w:rPr>
-          <w:rFonts w:ascii="Arial" w:hAnsi="Arial" w:cs="Arial"/>
-          <w:sz w:val="23"/>
-          <w:szCs w:val="23"/>
-        </w:rPr>
-        <w:t>prevalecerá una especialidad</w:t>
-      </w:r>
-      <w:commentRangeEnd w:id="21"/>
-      <w:r>
-        <w:rPr>
-          <w:rStyle w:val="Refdecomentario"/>
-          <w:szCs w:val="16"/>
-        </w:rPr>
-        <w:commentReference w:id="21"/>
-      </w:r>
-      <w:r>
-        <w:rPr>
-          <w:rFonts w:ascii="Arial" w:hAnsi="Arial" w:cs="Arial"/>
-          <w:sz w:val="23"/>
-          <w:szCs w:val="23"/>
-        </w:rPr>
-        <w:t>.</w:t>
+        <w:t>Tener en cuenta que un profesional puede ejercer más de una especialidad, pero prevalecerá una especialidad.</w:t>
+      </w:r>
+    </w:p>
+    <w:p>
+      <w:pPr>
+        <w:autoSpaceDE w:val="0"/>
+        <w:autoSpaceDN w:val="0"/>
+        <w:adjustRightInd w:val="0"/>
+        <w:spacing w:after="0" w:line="240" w:lineRule="auto"/>
+        <w:rPr>
+          <w:rFonts w:ascii="Arial" w:hAnsi="Arial" w:cs="Arial"/>
+          <w:sz w:val="23"/>
+          <w:szCs w:val="23"/>
+        </w:rPr>
+      </w:pPr>
+      <w:r>
+        <w:rPr>
+          <w:rFonts w:ascii="Arial" w:hAnsi="Arial" w:cs="Arial"/>
+          <w:sz w:val="23"/>
+          <w:szCs w:val="23"/>
+          <w:highlight w:val="yellow"/>
+        </w:rPr>
+        <w:t>Hipótesis: un profesional solo atiende una especialidad en un block de turnos.</w:t>
       </w:r>
     </w:p>
     <w:p>
@@ -2413,7 +2491,7 @@
     </w:p>
     <w:p>
       <w:pPr>
-        <w:pStyle w:val="Prrafodelista"/>
+        <w:pStyle w:val="ListParagraph"/>
         <w:numPr>
           <w:ilvl w:val="0"/>
           <w:numId w:val="3"/>
@@ -2439,7 +2517,7 @@
     </w:p>
     <w:p>
       <w:pPr>
-        <w:pStyle w:val="Prrafodelista"/>
+        <w:pStyle w:val="ListParagraph"/>
         <w:numPr>
           <w:ilvl w:val="0"/>
           <w:numId w:val="3"/>
@@ -2460,12 +2538,13 @@
           <w:sz w:val="23"/>
           <w:szCs w:val="23"/>
         </w:rPr>
+        <w:lastRenderedPageBreak/>
         <w:t>Los turnos se asignan solamente por Mesa de Turnos.</w:t>
       </w:r>
     </w:p>
     <w:p>
       <w:pPr>
-        <w:pStyle w:val="Prrafodelista"/>
+        <w:pStyle w:val="ListParagraph"/>
         <w:numPr>
           <w:ilvl w:val="0"/>
           <w:numId w:val="3"/>
@@ -2486,13 +2565,12 @@
           <w:sz w:val="23"/>
           <w:szCs w:val="23"/>
         </w:rPr>
-        <w:lastRenderedPageBreak/>
         <w:t>Tipo de turno es decir: primera vez, visita subsiguiente, demanda espontánea, cualquier otro tipo que determine profesional, servicio / especialidad.</w:t>
       </w:r>
     </w:p>
     <w:p>
       <w:pPr>
-        <w:pStyle w:val="Prrafodelista"/>
+        <w:pStyle w:val="ListParagraph"/>
         <w:numPr>
           <w:ilvl w:val="0"/>
           <w:numId w:val="3"/>
@@ -2518,7 +2596,7 @@
     </w:p>
     <w:p>
       <w:pPr>
-        <w:pStyle w:val="Prrafodelista"/>
+        <w:pStyle w:val="ListParagraph"/>
         <w:numPr>
           <w:ilvl w:val="0"/>
           <w:numId w:val="3"/>
@@ -2544,7 +2622,7 @@
     </w:p>
     <w:p>
       <w:pPr>
-        <w:pStyle w:val="Prrafodelista"/>
+        <w:pStyle w:val="ListParagraph"/>
         <w:numPr>
           <w:ilvl w:val="0"/>
           <w:numId w:val="3"/>
@@ -2565,7 +2643,7 @@
     </w:p>
     <w:p>
       <w:pPr>
-        <w:pStyle w:val="Prrafodelista"/>
+        <w:pStyle w:val="ListParagraph"/>
         <w:autoSpaceDE w:val="0"/>
         <w:autoSpaceDN w:val="0"/>
         <w:adjustRightInd w:val="0"/>
@@ -2586,14 +2664,33 @@
         </w:rPr>
         <w:t xml:space="preserve">Hipótesis: </w:t>
       </w:r>
-      <w:commentRangeStart w:id="22"/>
-      <w:r>
+    </w:p>
+    <w:p>
+      <w:pPr>
+        <w:pStyle w:val="ListParagraph"/>
+        <w:numPr>
+          <w:ilvl w:val="0"/>
+          <w:numId w:val="24"/>
+        </w:numPr>
+        <w:autoSpaceDE w:val="0"/>
+        <w:autoSpaceDN w:val="0"/>
+        <w:adjustRightInd w:val="0"/>
+        <w:spacing w:after="0" w:line="240" w:lineRule="auto"/>
         <w:rPr>
           <w:rFonts w:ascii="Arial" w:hAnsi="Arial" w:cs="Arial"/>
           <w:sz w:val="23"/>
           <w:szCs w:val="23"/>
           <w:highlight w:val="yellow"/>
         </w:rPr>
+      </w:pPr>
+      <w:commentRangeStart w:id="12"/>
+      <w:r>
+        <w:rPr>
+          <w:rFonts w:ascii="Arial" w:hAnsi="Arial" w:cs="Arial"/>
+          <w:sz w:val="23"/>
+          <w:szCs w:val="23"/>
+          <w:highlight w:val="yellow"/>
+        </w:rPr>
         <w:t>Cada especialidad sa</w:t>
       </w:r>
       <w:r>
@@ -2614,13 +2711,13 @@
         </w:rPr>
         <w:t>e a qué servicio corresponde</w:t>
       </w:r>
-      <w:commentRangeEnd w:id="22"/>
-      <w:r>
-        <w:rPr>
-          <w:rStyle w:val="Refdecomentario"/>
+      <w:commentRangeEnd w:id="12"/>
+      <w:r>
+        <w:rPr>
+          <w:rStyle w:val="CommentReference"/>
           <w:szCs w:val="16"/>
         </w:rPr>
-        <w:commentReference w:id="22"/>
+        <w:commentReference w:id="12"/>
       </w:r>
       <w:r>
         <w:rPr>
@@ -2634,7 +2731,11 @@
     </w:p>
     <w:p>
       <w:pPr>
-        <w:pStyle w:val="Prrafodelista"/>
+        <w:pStyle w:val="ListParagraph"/>
+        <w:numPr>
+          <w:ilvl w:val="0"/>
+          <w:numId w:val="24"/>
+        </w:numPr>
         <w:autoSpaceDE w:val="0"/>
         <w:autoSpaceDN w:val="0"/>
         <w:adjustRightInd w:val="0"/>
@@ -2652,12 +2753,16 @@
           <w:szCs w:val="23"/>
           <w:highlight w:val="yellow"/>
         </w:rPr>
-        <w:t>*Los block de turnos existen por especialidad y por médico.</w:t>
-      </w:r>
-    </w:p>
-    <w:p>
-      <w:pPr>
-        <w:pStyle w:val="Prrafodelista"/>
+        <w:t>Los block de turnos existen por especialidad y por médico.</w:t>
+      </w:r>
+    </w:p>
+    <w:p>
+      <w:pPr>
+        <w:pStyle w:val="ListParagraph"/>
+        <w:numPr>
+          <w:ilvl w:val="0"/>
+          <w:numId w:val="24"/>
+        </w:numPr>
         <w:autoSpaceDE w:val="0"/>
         <w:autoSpaceDN w:val="0"/>
         <w:adjustRightInd w:val="0"/>
@@ -2675,9 +2780,8 @@
           <w:szCs w:val="23"/>
           <w:highlight w:val="yellow"/>
         </w:rPr>
-        <w:t>*</w:t>
-      </w:r>
-      <w:commentRangeStart w:id="23"/>
+        <w:t>Pueden existir block de turnos vacíos</w:t>
+      </w:r>
       <w:r>
         <w:rPr>
           <w:rFonts w:ascii="Arial" w:hAnsi="Arial" w:cs="Arial"/>
@@ -2685,7 +2789,7 @@
           <w:szCs w:val="23"/>
           <w:highlight w:val="yellow"/>
         </w:rPr>
-        <w:t>Pueden existir block de turnos vacíos</w:t>
+        <w:t xml:space="preserve"> (es decir, sin turnos asignados)</w:t>
       </w:r>
       <w:r>
         <w:rPr>
@@ -2694,16 +2798,26 @@
           <w:szCs w:val="23"/>
           <w:highlight w:val="yellow"/>
         </w:rPr>
-        <w:t xml:space="preserve"> (es decir, sin turnos asignados</w:t>
-      </w:r>
-      <w:commentRangeEnd w:id="23"/>
-      <w:r>
-        <w:rPr>
-          <w:rStyle w:val="Refdecomentario"/>
-          <w:szCs w:val="16"/>
-        </w:rPr>
-        <w:commentReference w:id="23"/>
-      </w:r>
+        <w:t>.</w:t>
+      </w:r>
+    </w:p>
+    <w:p>
+      <w:pPr>
+        <w:pStyle w:val="ListParagraph"/>
+        <w:numPr>
+          <w:ilvl w:val="0"/>
+          <w:numId w:val="24"/>
+        </w:numPr>
+        <w:autoSpaceDE w:val="0"/>
+        <w:autoSpaceDN w:val="0"/>
+        <w:adjustRightInd w:val="0"/>
+        <w:spacing w:after="0" w:line="240" w:lineRule="auto"/>
+        <w:rPr>
+          <w:rFonts w:ascii="Arial" w:hAnsi="Arial" w:cs="Arial"/>
+          <w:sz w:val="23"/>
+          <w:szCs w:val="23"/>
+        </w:rPr>
+      </w:pPr>
       <w:r>
         <w:rPr>
           <w:rFonts w:ascii="Arial" w:hAnsi="Arial" w:cs="Arial"/>
@@ -2711,99 +2825,90 @@
           <w:szCs w:val="23"/>
           <w:highlight w:val="yellow"/>
         </w:rPr>
-        <w:t>)</w:t>
-      </w:r>
-      <w:r>
-        <w:rPr>
-          <w:rFonts w:ascii="Arial" w:hAnsi="Arial" w:cs="Arial"/>
-          <w:sz w:val="23"/>
-          <w:szCs w:val="23"/>
-          <w:highlight w:val="yellow"/>
-        </w:rPr>
-        <w:t>.</w:t>
-      </w:r>
-    </w:p>
-    <w:p>
-      <w:pPr>
-        <w:pStyle w:val="Prrafodelista"/>
-        <w:autoSpaceDE w:val="0"/>
-        <w:autoSpaceDN w:val="0"/>
-        <w:adjustRightInd w:val="0"/>
-        <w:spacing w:after="0" w:line="240" w:lineRule="auto"/>
-        <w:rPr>
-          <w:rFonts w:ascii="Arial" w:hAnsi="Arial" w:cs="Arial"/>
-          <w:sz w:val="23"/>
-          <w:szCs w:val="23"/>
-        </w:rPr>
-      </w:pPr>
-    </w:p>
-    <w:p>
-      <w:pPr>
-        <w:pStyle w:val="Prrafodelista"/>
+        <w:t>No diferenciamos los turnos de los sobreturnos.</w:t>
+      </w:r>
+    </w:p>
+    <w:p>
+      <w:pPr>
+        <w:pStyle w:val="ListParagraph"/>
+        <w:autoSpaceDE w:val="0"/>
+        <w:autoSpaceDN w:val="0"/>
+        <w:adjustRightInd w:val="0"/>
+        <w:spacing w:after="0" w:line="240" w:lineRule="auto"/>
+        <w:rPr>
+          <w:rFonts w:ascii="Arial" w:hAnsi="Arial" w:cs="Arial"/>
+          <w:sz w:val="23"/>
+          <w:szCs w:val="23"/>
+        </w:rPr>
+      </w:pPr>
+    </w:p>
+    <w:p>
+      <w:pPr>
+        <w:pStyle w:val="ListParagraph"/>
         <w:keepNext/>
         <w:autoSpaceDE w:val="0"/>
         <w:autoSpaceDN w:val="0"/>
         <w:adjustRightInd w:val="0"/>
         <w:spacing w:after="0" w:line="240" w:lineRule="auto"/>
-      </w:pPr>
-      <w:r>
-        <w:rPr>
-          <w:rStyle w:val="Refdecomentario"/>
-          <w:szCs w:val="16"/>
-        </w:rPr>
-        <w:commentReference w:id="24"/>
-      </w:r>
-      <w:r>
-        <w:rPr>
-          <w:rStyle w:val="Refdecomentario"/>
-          <w:szCs w:val="16"/>
-        </w:rPr>
-        <w:commentReference w:id="25"/>
-      </w:r>
-      <w:r>
-        <w:pict>
-          <v:shape id="_x0000_i1029" type="#_x0000_t75" style="width:642.15pt;height:292.2pt">
-            <v:imagedata r:id="rId14" o:title=""/>
+        <w:jc w:val="center"/>
+      </w:pPr>
+      <w:r>
+        <w:pict w14:anchorId="03E06965">
+          <v:shape id="_x0000_i1030" type="#_x0000_t75" style="width:9in;height:276.75pt">
+            <v:imagedata r:id="rId15" o:title="TurnoyAgenda"/>
           </v:shape>
         </w:pict>
       </w:r>
-      <w:r>
-        <w:rPr>
-          <w:rStyle w:val="Refdecomentario"/>
-          <w:szCs w:val="20"/>
-        </w:rPr>
-        <w:commentReference w:id="26"/>
-      </w:r>
-      <w:r>
-        <w:rPr>
-          <w:rStyle w:val="Refdecomentario"/>
-          <w:szCs w:val="20"/>
-        </w:rPr>
-        <w:commentReference w:id="27"/>
-      </w:r>
-    </w:p>
-    <w:p>
-      <w:pPr>
-        <w:pStyle w:val="Epgrafe"/>
+    </w:p>
+    <w:p>
+      <w:pPr>
+        <w:pStyle w:val="Caption"/>
       </w:pPr>
       <w:r>
         <w:t xml:space="preserve">Figure </w:t>
       </w:r>
-      <w:fldSimple w:instr=" SEQ Figure \* ARABIC ">
-        <w:r>
-          <w:rPr>
-            <w:noProof/>
-          </w:rPr>
-          <w:t>6</w:t>
-        </w:r>
-      </w:fldSimple>
-      <w:r>
-        <w:t xml:space="preserve"> Turno y Agenda (by Juan)</w:t>
-      </w:r>
-    </w:p>
-    <w:p>
-      <w:pPr>
-        <w:pStyle w:val="Ttulo1"/>
+      <w:r>
+        <w:fldChar w:fldCharType="begin"/>
+      </w:r>
+      <w:r>
+        <w:instrText xml:space="preserve"> SEQ Figure \* ARABIC </w:instrText>
+      </w:r>
+      <w:r>
+        <w:fldChar w:fldCharType="separate"/>
+      </w:r>
+      <w:r>
+        <w:rPr>
+          <w:noProof/>
+        </w:rPr>
+        <w:t>6</w:t>
+      </w:r>
+      <w:r>
+        <w:rPr>
+          <w:noProof/>
+        </w:rPr>
+        <w:fldChar w:fldCharType="end"/>
+      </w:r>
+      <w:r>
+        <w:t xml:space="preserve"> Turno y Agenda (</w:t>
+      </w:r>
+      <w:proofErr w:type="spellStart"/>
+      <w:r>
+        <w:t>by</w:t>
+      </w:r>
+      <w:proofErr w:type="spellEnd"/>
+      <w:r>
+        <w:t xml:space="preserve"> </w:t>
+      </w:r>
+      <w:r>
+        <w:t>Maria Ines</w:t>
+      </w:r>
+      <w:r>
+        <w:t>)</w:t>
+      </w:r>
+    </w:p>
+    <w:p>
+      <w:pPr>
+        <w:pStyle w:val="Heading1"/>
       </w:pPr>
       <w:r>
         <w:t>3 Red Principal del Proceso</w:t>
@@ -2816,7 +2921,7 @@
     </w:p>
     <w:p>
       <w:pPr>
-        <w:pStyle w:val="Ttulo1"/>
+        <w:pStyle w:val="Heading1"/>
       </w:pPr>
       <w:r>
         <w:lastRenderedPageBreak/>
@@ -2837,6 +2942,7 @@
           <w:szCs w:val="23"/>
         </w:rPr>
       </w:pPr>
+      <w:proofErr w:type="spellStart"/>
       <w:r>
         <w:rPr>
           <w:rFonts w:ascii="Arial" w:hAnsi="Arial" w:cs="Arial"/>
@@ -2845,22 +2951,33 @@
           <w:sz w:val="23"/>
           <w:szCs w:val="23"/>
         </w:rPr>
-        <w:t>Req. 1</w:t>
-      </w:r>
-    </w:p>
-    <w:p>
-      <w:pPr>
-        <w:autoSpaceDE w:val="0"/>
-        <w:autoSpaceDN w:val="0"/>
-        <w:adjustRightInd w:val="0"/>
-        <w:spacing w:after="0" w:line="240" w:lineRule="auto"/>
-        <w:rPr>
-          <w:rFonts w:ascii="Arial" w:hAnsi="Arial" w:cs="Arial"/>
-          <w:sz w:val="23"/>
-          <w:szCs w:val="23"/>
-        </w:rPr>
-      </w:pPr>
-      <w:commentRangeStart w:id="28"/>
+        <w:t>Req</w:t>
+      </w:r>
+      <w:proofErr w:type="spellEnd"/>
+      <w:r>
+        <w:rPr>
+          <w:rFonts w:ascii="Arial" w:hAnsi="Arial" w:cs="Arial"/>
+          <w:b/>
+          <w:bCs/>
+          <w:sz w:val="23"/>
+          <w:szCs w:val="23"/>
+        </w:rPr>
+        <w:t>. 1</w:t>
+      </w:r>
+    </w:p>
+    <w:p>
+      <w:pPr>
+        <w:autoSpaceDE w:val="0"/>
+        <w:autoSpaceDN w:val="0"/>
+        <w:adjustRightInd w:val="0"/>
+        <w:spacing w:after="0" w:line="240" w:lineRule="auto"/>
+        <w:rPr>
+          <w:rFonts w:ascii="Arial" w:hAnsi="Arial" w:cs="Arial"/>
+          <w:sz w:val="23"/>
+          <w:szCs w:val="23"/>
+        </w:rPr>
+      </w:pPr>
+      <w:commentRangeStart w:id="13"/>
       <w:r>
         <w:rPr>
           <w:rFonts w:ascii="Arial" w:eastAsia="Wingdings-Regular" w:hAnsi="Arial" w:cs="Arial"/>
@@ -3033,7 +3150,17 @@
           <w:sz w:val="23"/>
           <w:szCs w:val="23"/>
         </w:rPr>
-        <w:t>Comenzar eligiendo una especialidad determinada, luego la acción médica, y por último elegir entre todos los profesionales que cumplan con estas condiciones.</w:t>
+        <w:t xml:space="preserve">Comenzar eligiendo una especialidad determinada, luego la acción médica, y por último elegir entre todos los </w:t>
+      </w:r>
+      <w:bookmarkStart w:id="14" w:name="_GoBack"/>
+      <w:bookmarkEnd w:id="14"/>
+      <w:r>
+        <w:rPr>
+          <w:rFonts w:ascii="Arial" w:hAnsi="Arial" w:cs="Arial"/>
+          <w:sz w:val="23"/>
+          <w:szCs w:val="23"/>
+        </w:rPr>
+        <w:t>profesionales que cumplan con estas condiciones.</w:t>
       </w:r>
     </w:p>
     <w:p>
@@ -3143,13 +3270,13 @@
         </w:rPr>
         <w:t>Por ejemplo, alguien quiere realizarse un chequeo general, por lo que comienza buscando por las acciones médicas que desea realizarse, y recién después se elige cuál es el tipo de especialista que brinda dicha acción.</w:t>
       </w:r>
-      <w:commentRangeEnd w:id="28"/>
-      <w:r>
-        <w:rPr>
-          <w:rStyle w:val="Refdecomentario"/>
+      <w:commentRangeEnd w:id="13"/>
+      <w:r>
+        <w:rPr>
+          <w:rStyle w:val="CommentReference"/>
           <w:szCs w:val="16"/>
         </w:rPr>
-        <w:commentReference w:id="28"/>
+        <w:commentReference w:id="13"/>
       </w:r>
     </w:p>
     <w:p>
@@ -3308,6 +3435,7 @@
           <w:szCs w:val="23"/>
         </w:rPr>
       </w:pPr>
+      <w:proofErr w:type="spellStart"/>
       <w:r>
         <w:rPr>
           <w:rFonts w:ascii="Arial" w:hAnsi="Arial" w:cs="Arial"/>
@@ -3316,7 +3444,18 @@
           <w:sz w:val="23"/>
           <w:szCs w:val="23"/>
         </w:rPr>
-        <w:t>Req. 3</w:t>
+        <w:t>Req</w:t>
+      </w:r>
+      <w:proofErr w:type="spellEnd"/>
+      <w:r>
+        <w:rPr>
+          <w:rFonts w:ascii="Arial" w:hAnsi="Arial" w:cs="Arial"/>
+          <w:b/>
+          <w:bCs/>
+          <w:sz w:val="23"/>
+          <w:szCs w:val="23"/>
+        </w:rPr>
+        <w:t>. 3</w:t>
       </w:r>
     </w:p>
     <w:p>
@@ -3362,32 +3501,25 @@
           <w:sz w:val="23"/>
           <w:szCs w:val="23"/>
         </w:rPr>
-        <w:t xml:space="preserve">, </w:t>
-      </w:r>
-      <w:commentRangeStart w:id="29"/>
-      <w:r>
-        <w:rPr>
-          <w:rFonts w:ascii="Arial" w:hAnsi="Arial" w:cs="Arial"/>
-          <w:sz w:val="23"/>
-          <w:szCs w:val="23"/>
-        </w:rPr>
-        <w:t>por ejemplo, para el próximo mes Juan Pérez atenderá los martes y viernes de 10:00 a 12:00 hs, para determinada especialidad y acción médica</w:t>
-      </w:r>
-      <w:commentRangeEnd w:id="29"/>
-      <w:r>
-        <w:rPr>
-          <w:rStyle w:val="Refdecomentario"/>
-          <w:szCs w:val="16"/>
-        </w:rPr>
-        <w:commentReference w:id="29"/>
-      </w:r>
-      <w:r>
-        <w:rPr>
-          <w:rFonts w:ascii="Arial" w:hAnsi="Arial" w:cs="Arial"/>
-          <w:sz w:val="23"/>
-          <w:szCs w:val="23"/>
-        </w:rPr>
-        <w:t xml:space="preserve">. Pero </w:t>
+        <w:t xml:space="preserve">, por ejemplo, para el próximo mes Juan Pérez atenderá los martes y viernes de 10:00 a 12:00 </w:t>
+      </w:r>
+      <w:proofErr w:type="spellStart"/>
+      <w:r>
+        <w:rPr>
+          <w:rFonts w:ascii="Arial" w:hAnsi="Arial" w:cs="Arial"/>
+          <w:sz w:val="23"/>
+          <w:szCs w:val="23"/>
+        </w:rPr>
+        <w:t>hs</w:t>
+      </w:r>
+      <w:proofErr w:type="spellEnd"/>
+      <w:r>
+        <w:rPr>
+          <w:rFonts w:ascii="Arial" w:hAnsi="Arial" w:cs="Arial"/>
+          <w:sz w:val="23"/>
+          <w:szCs w:val="23"/>
+        </w:rPr>
+        <w:t xml:space="preserve">, para determinada especialidad y acción médica. Pero </w:t>
       </w:r>
       <w:r>
         <w:rPr>
@@ -3421,6 +3553,7 @@
           <w:szCs w:val="23"/>
         </w:rPr>
       </w:pPr>
+      <w:proofErr w:type="spellStart"/>
       <w:r>
         <w:rPr>
           <w:rFonts w:ascii="Arial" w:hAnsi="Arial" w:cs="Arial"/>
@@ -3429,7 +3562,18 @@
           <w:sz w:val="23"/>
           <w:szCs w:val="23"/>
         </w:rPr>
-        <w:t>Req. 4</w:t>
+        <w:t>Req</w:t>
+      </w:r>
+      <w:proofErr w:type="spellEnd"/>
+      <w:r>
+        <w:rPr>
+          <w:rFonts w:ascii="Arial" w:hAnsi="Arial" w:cs="Arial"/>
+          <w:b/>
+          <w:bCs/>
+          <w:sz w:val="23"/>
+          <w:szCs w:val="23"/>
+        </w:rPr>
+        <w:t>. 4</w:t>
       </w:r>
     </w:p>
     <w:p>
@@ -3483,6 +3627,7 @@
           <w:szCs w:val="23"/>
         </w:rPr>
       </w:pPr>
+      <w:proofErr w:type="spellStart"/>
       <w:r>
         <w:rPr>
           <w:rFonts w:ascii="Arial" w:hAnsi="Arial" w:cs="Arial"/>
@@ -3491,7 +3636,18 @@
           <w:sz w:val="23"/>
           <w:szCs w:val="23"/>
         </w:rPr>
-        <w:t>Req. 5</w:t>
+        <w:t>Req</w:t>
+      </w:r>
+      <w:proofErr w:type="spellEnd"/>
+      <w:r>
+        <w:rPr>
+          <w:rFonts w:ascii="Arial" w:hAnsi="Arial" w:cs="Arial"/>
+          <w:b/>
+          <w:bCs/>
+          <w:sz w:val="23"/>
+          <w:szCs w:val="23"/>
+        </w:rPr>
+        <w:t>. 5</w:t>
       </w:r>
     </w:p>
     <w:p>
@@ -3545,6 +3701,7 @@
           <w:szCs w:val="23"/>
         </w:rPr>
       </w:pPr>
+      <w:proofErr w:type="spellStart"/>
       <w:r>
         <w:rPr>
           <w:rFonts w:ascii="Arial" w:hAnsi="Arial" w:cs="Arial"/>
@@ -3553,7 +3710,18 @@
           <w:sz w:val="23"/>
           <w:szCs w:val="23"/>
         </w:rPr>
-        <w:t>Req. 6</w:t>
+        <w:t>Req</w:t>
+      </w:r>
+      <w:proofErr w:type="spellEnd"/>
+      <w:r>
+        <w:rPr>
+          <w:rFonts w:ascii="Arial" w:hAnsi="Arial" w:cs="Arial"/>
+          <w:b/>
+          <w:bCs/>
+          <w:sz w:val="23"/>
+          <w:szCs w:val="23"/>
+        </w:rPr>
+        <w:t>. 6</w:t>
       </w:r>
     </w:p>
     <w:p>
@@ -3595,7 +3763,7 @@
     </w:p>
     <w:p>
       <w:pPr>
-        <w:pStyle w:val="Ttulo1"/>
+        <w:pStyle w:val="Heading1"/>
       </w:pPr>
       <w:r>
         <w:lastRenderedPageBreak/>
@@ -3604,7 +3772,7 @@
     </w:p>
     <w:p>
       <w:pPr>
-        <w:pStyle w:val="Ttulo2"/>
+        <w:pStyle w:val="Heading2"/>
       </w:pPr>
       <w:r>
         <w:t>Tipos de usuarios</w:t>
@@ -3633,7 +3801,7 @@
     </w:p>
     <w:p>
       <w:pPr>
-        <w:pStyle w:val="Prrafodelista"/>
+        <w:pStyle w:val="ListParagraph"/>
         <w:numPr>
           <w:ilvl w:val="0"/>
           <w:numId w:val="11"/>
@@ -3669,7 +3837,7 @@
     </w:p>
     <w:p>
       <w:pPr>
-        <w:pStyle w:val="Prrafodelista"/>
+        <w:pStyle w:val="ListParagraph"/>
         <w:numPr>
           <w:ilvl w:val="0"/>
           <w:numId w:val="11"/>
@@ -3705,7 +3873,7 @@
     </w:p>
     <w:p>
       <w:pPr>
-        <w:pStyle w:val="Prrafodelista"/>
+        <w:pStyle w:val="ListParagraph"/>
         <w:numPr>
           <w:ilvl w:val="0"/>
           <w:numId w:val="11"/>
@@ -3775,7 +3943,7 @@
     </w:p>
     <w:p>
       <w:pPr>
-        <w:pStyle w:val="Ttulo2"/>
+        <w:pStyle w:val="Heading2"/>
       </w:pPr>
       <w:r>
         <w:t>Etapas</w:t>
@@ -3842,7 +4010,7 @@
     </w:p>
     <w:p>
       <w:pPr>
-        <w:pStyle w:val="Prrafodelista"/>
+        <w:pStyle w:val="ListParagraph"/>
         <w:numPr>
           <w:ilvl w:val="0"/>
           <w:numId w:val="12"/>
@@ -3868,7 +4036,7 @@
     </w:p>
     <w:p>
       <w:pPr>
-        <w:pStyle w:val="Prrafodelista"/>
+        <w:pStyle w:val="ListParagraph"/>
         <w:numPr>
           <w:ilvl w:val="0"/>
           <w:numId w:val="12"/>
@@ -3972,7 +4140,7 @@
     </w:p>
     <w:p>
       <w:pPr>
-        <w:pStyle w:val="Prrafodelista"/>
+        <w:pStyle w:val="ListParagraph"/>
         <w:numPr>
           <w:ilvl w:val="0"/>
           <w:numId w:val="4"/>
@@ -3988,7 +4156,7 @@
     </w:p>
     <w:p>
       <w:pPr>
-        <w:pStyle w:val="Prrafodelista"/>
+        <w:pStyle w:val="ListParagraph"/>
         <w:numPr>
           <w:ilvl w:val="1"/>
           <w:numId w:val="4"/>
@@ -4004,7 +4172,7 @@
     </w:p>
     <w:p>
       <w:pPr>
-        <w:pStyle w:val="Prrafodelista"/>
+        <w:pStyle w:val="ListParagraph"/>
         <w:numPr>
           <w:ilvl w:val="1"/>
           <w:numId w:val="4"/>
@@ -4020,7 +4188,7 @@
     </w:p>
     <w:p>
       <w:pPr>
-        <w:pStyle w:val="Prrafodelista"/>
+        <w:pStyle w:val="ListParagraph"/>
         <w:numPr>
           <w:ilvl w:val="1"/>
           <w:numId w:val="4"/>
@@ -4036,7 +4204,7 @@
     </w:p>
     <w:p>
       <w:pPr>
-        <w:pStyle w:val="Prrafodelista"/>
+        <w:pStyle w:val="ListParagraph"/>
         <w:numPr>
           <w:ilvl w:val="0"/>
           <w:numId w:val="4"/>
@@ -4052,7 +4220,7 @@
     </w:p>
     <w:p>
       <w:pPr>
-        <w:pStyle w:val="Prrafodelista"/>
+        <w:pStyle w:val="ListParagraph"/>
         <w:numPr>
           <w:ilvl w:val="1"/>
           <w:numId w:val="4"/>
@@ -4068,7 +4236,7 @@
     </w:p>
     <w:p>
       <w:pPr>
-        <w:pStyle w:val="Prrafodelista"/>
+        <w:pStyle w:val="ListParagraph"/>
         <w:numPr>
           <w:ilvl w:val="1"/>
           <w:numId w:val="4"/>
@@ -4084,7 +4252,7 @@
     </w:p>
     <w:p>
       <w:pPr>
-        <w:pStyle w:val="Prrafodelista"/>
+        <w:pStyle w:val="ListParagraph"/>
         <w:numPr>
           <w:ilvl w:val="1"/>
           <w:numId w:val="4"/>
@@ -4100,7 +4268,7 @@
     </w:p>
     <w:p>
       <w:pPr>
-        <w:pStyle w:val="Prrafodelista"/>
+        <w:pStyle w:val="ListParagraph"/>
         <w:numPr>
           <w:ilvl w:val="1"/>
           <w:numId w:val="4"/>
@@ -4116,7 +4284,7 @@
     </w:p>
     <w:p>
       <w:pPr>
-        <w:pStyle w:val="Prrafodelista"/>
+        <w:pStyle w:val="ListParagraph"/>
         <w:numPr>
           <w:ilvl w:val="1"/>
           <w:numId w:val="4"/>
@@ -4340,7 +4508,7 @@
     </w:p>
     <w:p>
       <w:pPr>
-        <w:pStyle w:val="Ttulo2"/>
+        <w:pStyle w:val="Heading2"/>
       </w:pPr>
       <w:r>
         <w:t>Restricciones:</w:t>
@@ -4348,7 +4516,7 @@
     </w:p>
     <w:p>
       <w:pPr>
-        <w:pStyle w:val="Prrafodelista"/>
+        <w:pStyle w:val="ListParagraph"/>
         <w:numPr>
           <w:ilvl w:val="0"/>
           <w:numId w:val="4"/>
@@ -4374,7 +4542,7 @@
     </w:p>
     <w:p>
       <w:pPr>
-        <w:pStyle w:val="Prrafodelista"/>
+        <w:pStyle w:val="ListParagraph"/>
         <w:numPr>
           <w:ilvl w:val="0"/>
           <w:numId w:val="4"/>
@@ -4400,7 +4568,7 @@
     </w:p>
     <w:p>
       <w:pPr>
-        <w:pStyle w:val="Prrafodelista"/>
+        <w:pStyle w:val="ListParagraph"/>
         <w:numPr>
           <w:ilvl w:val="0"/>
           <w:numId w:val="5"/>
@@ -4426,7 +4594,7 @@
     </w:p>
     <w:p>
       <w:pPr>
-        <w:pStyle w:val="Prrafodelista"/>
+        <w:pStyle w:val="ListParagraph"/>
         <w:numPr>
           <w:ilvl w:val="0"/>
           <w:numId w:val="5"/>
@@ -4452,7 +4620,7 @@
     </w:p>
     <w:p>
       <w:pPr>
-        <w:pStyle w:val="Prrafodelista"/>
+        <w:pStyle w:val="ListParagraph"/>
         <w:numPr>
           <w:ilvl w:val="0"/>
           <w:numId w:val="5"/>
@@ -4505,7 +4673,7 @@
     </w:p>
     <w:p>
       <w:pPr>
-        <w:pStyle w:val="Ttulo2"/>
+        <w:pStyle w:val="Heading2"/>
       </w:pPr>
       <w:r>
         <w:t>Armado de la agenda</w:t>
@@ -4534,7 +4702,7 @@
     </w:p>
     <w:p>
       <w:pPr>
-        <w:pStyle w:val="Ttulo1"/>
+        <w:pStyle w:val="Heading1"/>
       </w:pPr>
       <w:r>
         <w:t>6 Proceso de Asignación de los turnos</w:t>
@@ -4588,6 +4756,7 @@
           <w:szCs w:val="23"/>
         </w:rPr>
       </w:pPr>
+      <w:proofErr w:type="spellStart"/>
       <w:r>
         <w:rPr>
           <w:rFonts w:ascii="Arial" w:hAnsi="Arial" w:cs="Arial"/>
@@ -4596,7 +4765,18 @@
           <w:sz w:val="23"/>
           <w:szCs w:val="23"/>
         </w:rPr>
-        <w:t>Req 19 Pacientes que vienen por primera vez:</w:t>
+        <w:t>Req</w:t>
+      </w:r>
+      <w:proofErr w:type="spellEnd"/>
+      <w:r>
+        <w:rPr>
+          <w:rFonts w:ascii="Arial" w:hAnsi="Arial" w:cs="Arial"/>
+          <w:b/>
+          <w:bCs/>
+          <w:sz w:val="23"/>
+          <w:szCs w:val="23"/>
+        </w:rPr>
+        <w:t xml:space="preserve"> 19 Pacientes que vienen por primera vez:</w:t>
       </w:r>
     </w:p>
     <w:p>
@@ -5008,6 +5188,7 @@
           <w:szCs w:val="23"/>
         </w:rPr>
       </w:pPr>
+      <w:proofErr w:type="spellStart"/>
       <w:r>
         <w:rPr>
           <w:rFonts w:ascii="Arial" w:hAnsi="Arial" w:cs="Arial"/>
@@ -5016,7 +5197,18 @@
           <w:sz w:val="23"/>
           <w:szCs w:val="23"/>
         </w:rPr>
-        <w:t>Req 20 Pacientes que han concurrido con anterioridad:</w:t>
+        <w:t>Req</w:t>
+      </w:r>
+      <w:proofErr w:type="spellEnd"/>
+      <w:r>
+        <w:rPr>
+          <w:rFonts w:ascii="Arial" w:hAnsi="Arial" w:cs="Arial"/>
+          <w:b/>
+          <w:bCs/>
+          <w:sz w:val="23"/>
+          <w:szCs w:val="23"/>
+        </w:rPr>
+        <w:t xml:space="preserve"> 20 Pacientes que han concurrido con anterioridad:</w:t>
       </w:r>
     </w:p>
     <w:p>
@@ -5067,6 +5259,7 @@
           <w:szCs w:val="23"/>
         </w:rPr>
       </w:pPr>
+      <w:proofErr w:type="spellStart"/>
       <w:r>
         <w:rPr>
           <w:rFonts w:ascii="Arial" w:hAnsi="Arial" w:cs="Arial"/>
@@ -5075,7 +5268,18 @@
           <w:sz w:val="23"/>
           <w:szCs w:val="23"/>
         </w:rPr>
-        <w:t>Req 21</w:t>
+        <w:t>Req</w:t>
+      </w:r>
+      <w:proofErr w:type="spellEnd"/>
+      <w:r>
+        <w:rPr>
+          <w:rFonts w:ascii="Arial" w:hAnsi="Arial" w:cs="Arial"/>
+          <w:b/>
+          <w:bCs/>
+          <w:sz w:val="23"/>
+          <w:szCs w:val="23"/>
+        </w:rPr>
+        <w:t xml:space="preserve"> 21</w:t>
       </w:r>
     </w:p>
     <w:p>
@@ -5147,6 +5351,7 @@
           <w:szCs w:val="23"/>
         </w:rPr>
       </w:pPr>
+      <w:proofErr w:type="spellStart"/>
       <w:r>
         <w:rPr>
           <w:rFonts w:ascii="Arial" w:hAnsi="Arial" w:cs="Arial"/>
@@ -5155,7 +5360,18 @@
           <w:sz w:val="23"/>
           <w:szCs w:val="23"/>
         </w:rPr>
-        <w:t>Req 22</w:t>
+        <w:t>Req</w:t>
+      </w:r>
+      <w:proofErr w:type="spellEnd"/>
+      <w:r>
+        <w:rPr>
+          <w:rFonts w:ascii="Arial" w:hAnsi="Arial" w:cs="Arial"/>
+          <w:b/>
+          <w:bCs/>
+          <w:sz w:val="23"/>
+          <w:szCs w:val="23"/>
+        </w:rPr>
+        <w:t xml:space="preserve"> 22</w:t>
       </w:r>
     </w:p>
     <w:p>
@@ -5206,6 +5422,7 @@
           <w:szCs w:val="23"/>
         </w:rPr>
       </w:pPr>
+      <w:proofErr w:type="spellStart"/>
       <w:r>
         <w:rPr>
           <w:rFonts w:ascii="Arial" w:hAnsi="Arial" w:cs="Arial"/>
@@ -5214,7 +5431,18 @@
           <w:sz w:val="23"/>
           <w:szCs w:val="23"/>
         </w:rPr>
-        <w:t>Req 23</w:t>
+        <w:t>Req</w:t>
+      </w:r>
+      <w:proofErr w:type="spellEnd"/>
+      <w:r>
+        <w:rPr>
+          <w:rFonts w:ascii="Arial" w:hAnsi="Arial" w:cs="Arial"/>
+          <w:b/>
+          <w:bCs/>
+          <w:sz w:val="23"/>
+          <w:szCs w:val="23"/>
+        </w:rPr>
+        <w:t xml:space="preserve"> 23</w:t>
       </w:r>
     </w:p>
     <w:p>
@@ -5265,6 +5493,7 @@
           <w:szCs w:val="23"/>
         </w:rPr>
       </w:pPr>
+      <w:proofErr w:type="spellStart"/>
       <w:r>
         <w:rPr>
           <w:rFonts w:ascii="Arial" w:hAnsi="Arial" w:cs="Arial"/>
@@ -5273,7 +5502,18 @@
           <w:sz w:val="23"/>
           <w:szCs w:val="23"/>
         </w:rPr>
-        <w:t>Req 24</w:t>
+        <w:t>Req</w:t>
+      </w:r>
+      <w:proofErr w:type="spellEnd"/>
+      <w:r>
+        <w:rPr>
+          <w:rFonts w:ascii="Arial" w:hAnsi="Arial" w:cs="Arial"/>
+          <w:b/>
+          <w:bCs/>
+          <w:sz w:val="23"/>
+          <w:szCs w:val="23"/>
+        </w:rPr>
+        <w:t xml:space="preserve"> 24</w:t>
       </w:r>
     </w:p>
     <w:p>
@@ -5324,6 +5564,7 @@
           <w:szCs w:val="23"/>
         </w:rPr>
       </w:pPr>
+      <w:proofErr w:type="spellStart"/>
       <w:r>
         <w:rPr>
           <w:rFonts w:ascii="Arial" w:hAnsi="Arial" w:cs="Arial"/>
@@ -5332,7 +5573,18 @@
           <w:sz w:val="23"/>
           <w:szCs w:val="23"/>
         </w:rPr>
-        <w:t>Req 25</w:t>
+        <w:t>Req</w:t>
+      </w:r>
+      <w:proofErr w:type="spellEnd"/>
+      <w:r>
+        <w:rPr>
+          <w:rFonts w:ascii="Arial" w:hAnsi="Arial" w:cs="Arial"/>
+          <w:b/>
+          <w:bCs/>
+          <w:sz w:val="23"/>
+          <w:szCs w:val="23"/>
+        </w:rPr>
+        <w:t xml:space="preserve"> 25</w:t>
       </w:r>
     </w:p>
     <w:p>
@@ -5383,6 +5635,7 @@
           <w:szCs w:val="23"/>
         </w:rPr>
       </w:pPr>
+      <w:proofErr w:type="spellStart"/>
       <w:r>
         <w:rPr>
           <w:rFonts w:ascii="Arial" w:hAnsi="Arial" w:cs="Arial"/>
@@ -5391,7 +5644,18 @@
           <w:sz w:val="23"/>
           <w:szCs w:val="23"/>
         </w:rPr>
-        <w:t>Req 26</w:t>
+        <w:t>Req</w:t>
+      </w:r>
+      <w:proofErr w:type="spellEnd"/>
+      <w:r>
+        <w:rPr>
+          <w:rFonts w:ascii="Arial" w:hAnsi="Arial" w:cs="Arial"/>
+          <w:b/>
+          <w:bCs/>
+          <w:sz w:val="23"/>
+          <w:szCs w:val="23"/>
+        </w:rPr>
+        <w:t xml:space="preserve"> 26</w:t>
       </w:r>
     </w:p>
     <w:p>
@@ -5664,6 +5928,7 @@
           <w:szCs w:val="23"/>
         </w:rPr>
       </w:pPr>
+      <w:proofErr w:type="spellStart"/>
       <w:r>
         <w:rPr>
           <w:rFonts w:ascii="Arial" w:hAnsi="Arial" w:cs="Arial"/>
@@ -5672,7 +5937,18 @@
           <w:sz w:val="23"/>
           <w:szCs w:val="23"/>
         </w:rPr>
-        <w:t>Req 27 Bloqueo de días / turnos</w:t>
+        <w:t>Req</w:t>
+      </w:r>
+      <w:proofErr w:type="spellEnd"/>
+      <w:r>
+        <w:rPr>
+          <w:rFonts w:ascii="Arial" w:hAnsi="Arial" w:cs="Arial"/>
+          <w:b/>
+          <w:bCs/>
+          <w:sz w:val="23"/>
+          <w:szCs w:val="23"/>
+        </w:rPr>
+        <w:t xml:space="preserve"> 27 Bloqueo de días / turnos</w:t>
       </w:r>
     </w:p>
     <w:p>
@@ -5698,7 +5974,7 @@
     </w:p>
     <w:p>
       <w:pPr>
-        <w:pStyle w:val="Ttulo1"/>
+        <w:pStyle w:val="Heading1"/>
       </w:pPr>
       <w:r>
         <w:t>7 Emisión de Informes</w:t>
@@ -5740,7 +6016,7 @@
     </w:p>
     <w:p>
       <w:pPr>
-        <w:pStyle w:val="Ttulo2"/>
+        <w:pStyle w:val="Heading2"/>
       </w:pPr>
       <w:r>
         <w:t>Listados de Pacientes</w:t>
@@ -6013,7 +6289,7 @@
     </w:p>
     <w:p>
       <w:pPr>
-        <w:pStyle w:val="Prrafodelista"/>
+        <w:pStyle w:val="ListParagraph"/>
         <w:numPr>
           <w:ilvl w:val="0"/>
           <w:numId w:val="13"/>
@@ -6065,7 +6341,7 @@
     </w:p>
     <w:p>
       <w:pPr>
-        <w:pStyle w:val="Prrafodelista"/>
+        <w:pStyle w:val="ListParagraph"/>
         <w:numPr>
           <w:ilvl w:val="0"/>
           <w:numId w:val="13"/>
@@ -6095,7 +6371,7 @@
     </w:p>
     <w:p>
       <w:pPr>
-        <w:pStyle w:val="Prrafodelista"/>
+        <w:pStyle w:val="ListParagraph"/>
         <w:numPr>
           <w:ilvl w:val="0"/>
           <w:numId w:val="13"/>
@@ -6176,7 +6452,7 @@
     </w:p>
     <w:p>
       <w:pPr>
-        <w:pStyle w:val="Ttulo1"/>
+        <w:pStyle w:val="Heading1"/>
       </w:pPr>
       <w:r>
         <w:t>8 Funcionalidades del Sistema</w:t>
@@ -6184,7 +6460,7 @@
     </w:p>
     <w:p>
       <w:pPr>
-        <w:pStyle w:val="Prrafodelista"/>
+        <w:pStyle w:val="ListParagraph"/>
         <w:numPr>
           <w:ilvl w:val="0"/>
           <w:numId w:val="19"/>
@@ -6212,7 +6488,7 @@
     </w:p>
     <w:p>
       <w:pPr>
-        <w:pStyle w:val="Prrafodelista"/>
+        <w:pStyle w:val="ListParagraph"/>
         <w:numPr>
           <w:ilvl w:val="1"/>
           <w:numId w:val="19"/>
@@ -6240,7 +6516,7 @@
     </w:p>
     <w:p>
       <w:pPr>
-        <w:pStyle w:val="Prrafodelista"/>
+        <w:pStyle w:val="ListParagraph"/>
         <w:numPr>
           <w:ilvl w:val="1"/>
           <w:numId w:val="19"/>
@@ -6268,7 +6544,7 @@
     </w:p>
     <w:p>
       <w:pPr>
-        <w:pStyle w:val="Prrafodelista"/>
+        <w:pStyle w:val="ListParagraph"/>
         <w:numPr>
           <w:ilvl w:val="1"/>
           <w:numId w:val="19"/>
@@ -6296,7 +6572,7 @@
     </w:p>
     <w:p>
       <w:pPr>
-        <w:pStyle w:val="Prrafodelista"/>
+        <w:pStyle w:val="ListParagraph"/>
         <w:numPr>
           <w:ilvl w:val="0"/>
           <w:numId w:val="19"/>
@@ -6324,7 +6600,7 @@
     </w:p>
     <w:p>
       <w:pPr>
-        <w:pStyle w:val="Prrafodelista"/>
+        <w:pStyle w:val="ListParagraph"/>
         <w:numPr>
           <w:ilvl w:val="1"/>
           <w:numId w:val="19"/>
@@ -6352,7 +6628,7 @@
     </w:p>
     <w:p>
       <w:pPr>
-        <w:pStyle w:val="Prrafodelista"/>
+        <w:pStyle w:val="ListParagraph"/>
         <w:numPr>
           <w:ilvl w:val="1"/>
           <w:numId w:val="19"/>
@@ -6380,7 +6656,7 @@
     </w:p>
     <w:p>
       <w:pPr>
-        <w:pStyle w:val="Prrafodelista"/>
+        <w:pStyle w:val="ListParagraph"/>
         <w:numPr>
           <w:ilvl w:val="1"/>
           <w:numId w:val="19"/>
@@ -6408,7 +6684,7 @@
     </w:p>
     <w:p>
       <w:pPr>
-        <w:pStyle w:val="Prrafodelista"/>
+        <w:pStyle w:val="ListParagraph"/>
         <w:numPr>
           <w:ilvl w:val="1"/>
           <w:numId w:val="19"/>
@@ -6436,7 +6712,7 @@
     </w:p>
     <w:p>
       <w:pPr>
-        <w:pStyle w:val="Prrafodelista"/>
+        <w:pStyle w:val="ListParagraph"/>
         <w:numPr>
           <w:ilvl w:val="0"/>
           <w:numId w:val="19"/>
@@ -6464,7 +6740,7 @@
     </w:p>
     <w:p>
       <w:pPr>
-        <w:pStyle w:val="Prrafodelista"/>
+        <w:pStyle w:val="ListParagraph"/>
         <w:numPr>
           <w:ilvl w:val="1"/>
           <w:numId w:val="19"/>
@@ -6492,7 +6768,7 @@
     </w:p>
     <w:p>
       <w:pPr>
-        <w:pStyle w:val="Prrafodelista"/>
+        <w:pStyle w:val="ListParagraph"/>
         <w:numPr>
           <w:ilvl w:val="2"/>
           <w:numId w:val="19"/>
@@ -6520,7 +6796,7 @@
     </w:p>
     <w:p>
       <w:pPr>
-        <w:pStyle w:val="Prrafodelista"/>
+        <w:pStyle w:val="ListParagraph"/>
         <w:numPr>
           <w:ilvl w:val="2"/>
           <w:numId w:val="19"/>
@@ -6548,7 +6824,7 @@
     </w:p>
     <w:p>
       <w:pPr>
-        <w:pStyle w:val="Prrafodelista"/>
+        <w:pStyle w:val="ListParagraph"/>
         <w:numPr>
           <w:ilvl w:val="2"/>
           <w:numId w:val="19"/>
@@ -6576,7 +6852,7 @@
     </w:p>
     <w:p>
       <w:pPr>
-        <w:pStyle w:val="Prrafodelista"/>
+        <w:pStyle w:val="ListParagraph"/>
         <w:numPr>
           <w:ilvl w:val="1"/>
           <w:numId w:val="19"/>
@@ -6604,7 +6880,7 @@
     </w:p>
     <w:p>
       <w:pPr>
-        <w:pStyle w:val="Prrafodelista"/>
+        <w:pStyle w:val="ListParagraph"/>
         <w:numPr>
           <w:ilvl w:val="2"/>
           <w:numId w:val="19"/>
@@ -6632,7 +6908,7 @@
     </w:p>
     <w:p>
       <w:pPr>
-        <w:pStyle w:val="Prrafodelista"/>
+        <w:pStyle w:val="ListParagraph"/>
         <w:numPr>
           <w:ilvl w:val="2"/>
           <w:numId w:val="19"/>
@@ -6660,7 +6936,7 @@
     </w:p>
     <w:p>
       <w:pPr>
-        <w:pStyle w:val="Prrafodelista"/>
+        <w:pStyle w:val="ListParagraph"/>
         <w:numPr>
           <w:ilvl w:val="2"/>
           <w:numId w:val="19"/>
@@ -6688,7 +6964,7 @@
     </w:p>
     <w:p>
       <w:pPr>
-        <w:pStyle w:val="Prrafodelista"/>
+        <w:pStyle w:val="ListParagraph"/>
         <w:numPr>
           <w:ilvl w:val="0"/>
           <w:numId w:val="19"/>
@@ -6716,7 +6992,7 @@
     </w:p>
     <w:p>
       <w:pPr>
-        <w:pStyle w:val="Prrafodelista"/>
+        <w:pStyle w:val="ListParagraph"/>
         <w:numPr>
           <w:ilvl w:val="1"/>
           <w:numId w:val="19"/>
@@ -6744,7 +7020,7 @@
     </w:p>
     <w:p>
       <w:pPr>
-        <w:pStyle w:val="Prrafodelista"/>
+        <w:pStyle w:val="ListParagraph"/>
         <w:numPr>
           <w:ilvl w:val="1"/>
           <w:numId w:val="19"/>
@@ -6786,7 +7062,7 @@
     </w:p>
     <w:p>
       <w:pPr>
-        <w:pStyle w:val="Ttulo1"/>
+        <w:pStyle w:val="Heading1"/>
       </w:pPr>
       <w:r>
         <w:t>9 Apéndice</w:t>
@@ -6908,7 +7184,7 @@
     </w:p>
     <w:p>
       <w:pPr>
-        <w:pStyle w:val="Prrafodelista"/>
+        <w:pStyle w:val="ListParagraph"/>
         <w:numPr>
           <w:ilvl w:val="0"/>
           <w:numId w:val="21"/>
@@ -6934,7 +7210,7 @@
     </w:p>
     <w:p>
       <w:pPr>
-        <w:pStyle w:val="Prrafodelista"/>
+        <w:pStyle w:val="ListParagraph"/>
         <w:numPr>
           <w:ilvl w:val="0"/>
           <w:numId w:val="21"/>
@@ -6960,7 +7236,7 @@
     </w:p>
     <w:p>
       <w:pPr>
-        <w:pStyle w:val="Prrafodelista"/>
+        <w:pStyle w:val="ListParagraph"/>
         <w:numPr>
           <w:ilvl w:val="0"/>
           <w:numId w:val="21"/>
@@ -6986,7 +7262,7 @@
     </w:p>
     <w:p>
       <w:pPr>
-        <w:pStyle w:val="Prrafodelista"/>
+        <w:pStyle w:val="ListParagraph"/>
         <w:numPr>
           <w:ilvl w:val="0"/>
           <w:numId w:val="21"/>
@@ -7012,7 +7288,7 @@
     </w:p>
     <w:p>
       <w:pPr>
-        <w:pStyle w:val="Prrafodelista"/>
+        <w:pStyle w:val="ListParagraph"/>
         <w:numPr>
           <w:ilvl w:val="0"/>
           <w:numId w:val="21"/>
@@ -7038,7 +7314,7 @@
     </w:p>
     <w:p>
       <w:pPr>
-        <w:pStyle w:val="Prrafodelista"/>
+        <w:pStyle w:val="ListParagraph"/>
         <w:numPr>
           <w:ilvl w:val="0"/>
           <w:numId w:val="21"/>
@@ -7385,9 +7661,19 @@
             <w:sz w:val="23"/>
             <w:szCs w:val="23"/>
           </w:rPr>
-          <w:t>15 mi</w:t>
+          <w:t xml:space="preserve">15 </w:t>
+        </w:r>
+        <w:proofErr w:type="spellStart"/>
+        <w:r>
+          <w:rPr>
+            <w:rFonts w:ascii="Arial" w:hAnsi="Arial" w:cs="Arial"/>
+            <w:sz w:val="23"/>
+            <w:szCs w:val="23"/>
+          </w:rPr>
+          <w:t>mi</w:t>
         </w:r>
       </w:smartTag>
+      <w:proofErr w:type="spellEnd"/>
       <w:r>
         <w:rPr>
           <w:rFonts w:ascii="Arial" w:hAnsi="Arial" w:cs="Arial"/>
@@ -7772,7 +8058,7 @@
           <w:insideH w:val="single" w:sz="4" w:space="0" w:color="auto"/>
           <w:insideV w:val="single" w:sz="4" w:space="0" w:color="auto"/>
         </w:tblBorders>
-        <w:tblLook w:val="00A0"/>
+        <w:tblLook w:val="00A0" w:firstRow="1" w:lastRow="0" w:firstColumn="1" w:lastColumn="0" w:noHBand="0" w:noVBand="0"/>
       </w:tblPr>
       <w:tblGrid>
         <w:gridCol w:w="2337"/>
@@ -8749,7 +9035,7 @@
       </w:r>
     </w:p>
     <w:sectPr>
-      <w:footerReference w:type="default" r:id="rId15"/>
+      <w:footerReference w:type="default" r:id="rId16"/>
       <w:pgSz w:w="15840" w:h="12240" w:orient="landscape"/>
       <w:pgMar w:top="709" w:right="1440" w:bottom="758" w:left="1440" w:header="720" w:footer="720" w:gutter="0"/>
       <w:cols w:space="720"/>
@@ -8760,480 +9046,194 @@
 </file>
 
 <file path=word/comments.xml><?xml version="1.0" encoding="utf-8"?>
-<w:comments xmlns:ve="http://schemas.openxmlformats.org/markup-compatibility/2006" xmlns:o="urn:schemas-microsoft-com:office:office" xmlns:r="http://schemas.openxmlformats.org/officeDocument/2006/relationships" xmlns:m="http://schemas.openxmlformats.org/officeDocument/2006/math" xmlns:v="urn:schemas-microsoft-com:vml" xmlns:wp="http://schemas.openxmlformats.org/drawingml/2006/wordprocessingDrawing" xmlns:w10="urn:schemas-microsoft-com:office:word" xmlns:w="http://schemas.openxmlformats.org/wordprocessingml/2006/main" xmlns:wne="http://schemas.microsoft.com/office/word/2006/wordml">
-  <w:comment w:id="0" w:author="usuario" w:date="2014-04-20T09:07:00Z" w:initials="u">
-    <w:p>
-      <w:pPr>
-        <w:pStyle w:val="Textocomentario"/>
-      </w:pPr>
-      <w:r>
-        <w:rPr>
-          <w:rStyle w:val="Refdecomentario"/>
+<w:comments xmlns:wpc="http://schemas.microsoft.com/office/word/2010/wordprocessingCanvas" xmlns:mc="http://schemas.openxmlformats.org/markup-compatibility/2006" xmlns:o="urn:schemas-microsoft-com:office:office" xmlns:r="http://schemas.openxmlformats.org/officeDocument/2006/relationships" xmlns:m="http://schemas.openxmlformats.org/officeDocument/2006/math" xmlns:v="urn:schemas-microsoft-com:vml" xmlns:wp14="http://schemas.microsoft.com/office/word/2010/wordprocessingDrawing" xmlns:wp="http://schemas.openxmlformats.org/drawingml/2006/wordprocessingDrawing" xmlns:w10="urn:schemas-microsoft-com:office:word" xmlns:w="http://schemas.openxmlformats.org/wordprocessingml/2006/main" xmlns:w14="http://schemas.microsoft.com/office/word/2010/wordml" xmlns:w15="http://schemas.microsoft.com/office/word/2012/wordml" xmlns:wpg="http://schemas.microsoft.com/office/word/2010/wordprocessingGroup" xmlns:wpi="http://schemas.microsoft.com/office/word/2010/wordprocessingInk" xmlns:wne="http://schemas.microsoft.com/office/word/2006/wordml" xmlns:wps="http://schemas.microsoft.com/office/word/2010/wordprocessingShape" mc:Ignorable="w14 w15 wp14">
+  <w:comment w:id="0" w:author="OpticaDausa" w:date="1935-02-27T17:24:00Z" w:initials="O">
+    <w:p>
+      <w:pPr>
+        <w:pStyle w:val="CommentText"/>
+      </w:pPr>
+      <w:r>
+        <w:rPr>
+          <w:rStyle w:val="CommentReference"/>
+          <w:szCs w:val="16"/>
         </w:rPr>
         <w:annotationRef/>
       </w:r>
       <w:r>
-        <w:t>Por lo que entendí que hablamos con el ayudante no sería tan necesario guardar información de qué profesional pide un turno. De esta manera no se estaría vinculando el turno de servicio al paciente.</w:t>
+        <w:t>No impactan en el DER.</w:t>
       </w:r>
     </w:p>
   </w:comment>
-  <w:comment w:id="1" w:author="Maria Ines Parnisari" w:date="2014-04-22T00:41:00Z" w:initials="MIP">
-    <w:p>
-      <w:pPr>
-        <w:pStyle w:val="Textocomentario"/>
-      </w:pPr>
-      <w:r>
-        <w:rPr>
-          <w:rStyle w:val="Refdecomentario"/>
+  <w:comment w:id="1" w:author="OpticaDausa" w:date="1935-02-27T17:24:00Z" w:initials="O">
+    <w:p>
+      <w:pPr>
+        <w:pStyle w:val="CommentText"/>
+      </w:pPr>
+      <w:r>
+        <w:rPr>
+          <w:rStyle w:val="CommentReference"/>
+          <w:szCs w:val="16"/>
         </w:rPr>
         <w:annotationRef/>
       </w:r>
       <w:r>
-        <w:t>No entiendo a qué apuntas, faltaría una conexión entre “servicio” y “paciente”?</w:t>
+        <w:t>Me parece que tampoco impacta en el DER.</w:t>
       </w:r>
     </w:p>
   </w:comment>
-  <w:comment w:id="2" w:author="admin" w:date="2014-04-23T10:13:00Z" w:initials="a">
-    <w:p>
-      <w:pPr>
-        <w:pStyle w:val="Textocomentario"/>
-      </w:pPr>
-      <w:r>
-        <w:rPr>
-          <w:rStyle w:val="Refdecomentario"/>
+  <w:comment w:id="2" w:author="usuario" w:date="2014-04-18T19:27:00Z" w:initials="u">
+    <w:p>
+      <w:pPr>
+        <w:pStyle w:val="CommentText"/>
+      </w:pPr>
+      <w:r>
+        <w:rPr>
+          <w:rStyle w:val="CommentReference"/>
+          <w:szCs w:val="16"/>
         </w:rPr>
         <w:annotationRef/>
       </w:r>
       <w:r>
-        <w:t>Me refiero a que no se sabría a qué paciente corresponde el turno de servicio.</w:t>
+        <w:t>Me parece que el comprobante del turno no habría que guardarlo</w:t>
       </w:r>
     </w:p>
   </w:comment>
-  <w:comment w:id="3" w:author="OpticaDausa" w:date="2014-04-23T23:44:00Z" w:initials="O">
-    <w:p>
-      <w:pPr>
-        <w:pStyle w:val="Textocomentario"/>
-      </w:pPr>
-      <w:r>
-        <w:rPr>
-          <w:rStyle w:val="Refdecomentario"/>
+  <w:comment w:id="3" w:author="Maria Ines Parnisari" w:date="2014-04-19T17:02:00Z" w:initials="MIP">
+    <w:p>
+      <w:pPr>
+        <w:pStyle w:val="CommentText"/>
+      </w:pPr>
+      <w:r>
+        <w:rPr>
+          <w:rStyle w:val="CommentReference"/>
+          <w:szCs w:val="16"/>
         </w:rPr>
         <w:annotationRef/>
       </w:r>
       <w:r>
-        <w:t>Mira podría ser que por los atributos comunes se puedan relacionar, o no?</w:t>
+        <w:t>Para mí tampoco, los datos del comprobante se deberían guardan en la entidad “turno”, nada más.</w:t>
       </w:r>
     </w:p>
   </w:comment>
-  <w:comment w:id="6" w:author="usuario" w:date="2014-04-20T09:11:00Z" w:initials="u">
-    <w:p>
-      <w:pPr>
-        <w:pStyle w:val="Textocomentario"/>
-      </w:pPr>
-      <w:r>
-        <w:rPr>
-          <w:rStyle w:val="Refdecomentario"/>
+  <w:comment w:id="4" w:author="Maria Ines Parnisari" w:date="2014-04-19T17:27:00Z" w:initials="MIP">
+    <w:p>
+      <w:pPr>
+        <w:pStyle w:val="CommentText"/>
+      </w:pPr>
+      <w:r>
+        <w:rPr>
+          <w:rStyle w:val="CommentReference"/>
+          <w:szCs w:val="16"/>
         </w:rPr>
         <w:annotationRef/>
       </w:r>
       <w:r>
-        <w:t>El atributo de documentación pienso que debería ir en la relación con cobertura, al igual que valor copago, porque dependiendo de la cobertura esos cambian.</w:t>
+        <w:t>Esto no lo veo reflejado en el diagrama. Por como está ahora, el valor copago es por procedimiento. Para que esta hipótesis se cumpla, debería estar en la interrelación “turno – procedimiento”</w:t>
       </w:r>
     </w:p>
   </w:comment>
-  <w:comment w:id="7" w:author="Maria Ines Parnisari" w:date="2014-04-22T00:43:00Z" w:initials="MIP">
-    <w:p>
-      <w:pPr>
-        <w:pStyle w:val="Textocomentario"/>
-      </w:pPr>
-      <w:r>
-        <w:rPr>
-          <w:rStyle w:val="Refdecomentario"/>
+  <w:comment w:id="6" w:author="Maria Ines Parnisari" w:date="2014-04-24T22:53:00Z" w:initials="MIP">
+    <w:p>
+      <w:pPr>
+        <w:pStyle w:val="CommentText"/>
+      </w:pPr>
+      <w:r>
+        <w:rPr>
+          <w:rStyle w:val="CommentReference"/>
         </w:rPr>
         <w:annotationRef/>
       </w:r>
       <w:r>
-        <w:t>Coincido</w:t>
+        <w:t>Donde está este diagrama???</w:t>
       </w:r>
     </w:p>
   </w:comment>
-  <w:comment w:id="4" w:author="OpticaDausa" w:date="2014-04-22T01:12:00Z" w:initials="O">
-    <w:p>
-      <w:pPr>
-        <w:pStyle w:val="Textocomentario"/>
-      </w:pPr>
-      <w:r>
-        <w:rPr>
-          <w:rStyle w:val="Refdecomentario"/>
+  <w:comment w:id="7" w:author="Maria Ines Parnisari" w:date="2014-04-19T17:28:00Z" w:initials="MIP">
+    <w:p>
+      <w:pPr>
+        <w:pStyle w:val="CommentText"/>
+      </w:pPr>
+      <w:r>
+        <w:rPr>
+          <w:rStyle w:val="CommentReference"/>
+          <w:szCs w:val="16"/>
         </w:rPr>
         <w:annotationRef/>
       </w:r>
       <w:r>
-        <w:t>Sobre lo de copago coincido, pero en lo que se refiere a documentación está más relacionado al tratamiento que a la cobertura.</w:t>
+        <w:t>Me parece que este diagrama no aporta nada nuevo con respecto al diagrama “</w:t>
+      </w:r>
+      <w:proofErr w:type="spellStart"/>
+      <w:r>
+        <w:t>TipoAtencion</w:t>
+      </w:r>
+      <w:proofErr w:type="spellEnd"/>
+      <w:r>
+        <w:t>”</w:t>
       </w:r>
     </w:p>
   </w:comment>
-  <w:comment w:id="5" w:author="Maria Ines Parnisari" w:date="2014-04-22T00:42:00Z" w:initials="MIP">
-    <w:p>
-      <w:pPr>
-        <w:pStyle w:val="Textocomentario"/>
-      </w:pPr>
-      <w:r>
-        <w:rPr>
-          <w:rStyle w:val="Refdecomentario"/>
+  <w:comment w:id="11" w:author="Maria Ines Parnisari" w:date="2014-04-19T17:04:00Z" w:initials="MIP">
+    <w:p>
+      <w:pPr>
+        <w:pStyle w:val="CommentText"/>
+      </w:pPr>
+      <w:r>
+        <w:rPr>
+          <w:rStyle w:val="CommentReference"/>
+          <w:szCs w:val="16"/>
         </w:rPr>
         <w:annotationRef/>
       </w:r>
       <w:r>
-        <w:t>No. Más abajo dice “</w:t>
-      </w:r>
-      <w:r>
-        <w:rPr>
-          <w:rFonts w:ascii="Arial" w:hAnsi="Arial" w:cs="Arial"/>
-          <w:sz w:val="23"/>
-          <w:szCs w:val="23"/>
-        </w:rPr>
-        <w:t xml:space="preserve">Documentación: Texto </w:t>
-      </w:r>
-      <w:r>
-        <w:rPr>
-          <w:rFonts w:ascii="Arial" w:hAnsi="Arial" w:cs="Arial"/>
-          <w:sz w:val="23"/>
-          <w:szCs w:val="23"/>
-        </w:rPr>
-        <w:t>de la documentación DEL CONVENIO”</w:t>
-      </w:r>
-      <w:r>
-        <w:t xml:space="preserve"> </w:t>
+        <w:t>El atributo “cantidad de procedimientos médicos” está demás… es un dato que está en la tabla de la interrelación.</w:t>
       </w:r>
     </w:p>
   </w:comment>
-  <w:comment w:id="8" w:author="Maria Ines Parnisari" w:date="2014-04-22T00:53:00Z" w:initials="MIP">
-    <w:p>
-      <w:pPr>
-        <w:pStyle w:val="Textocomentario"/>
-      </w:pPr>
-      <w:r>
-        <w:t xml:space="preserve">El atributo </w:t>
-      </w:r>
-      <w:r>
-        <w:rPr>
-          <w:rStyle w:val="Refdecomentario"/>
+  <w:comment w:id="12" w:author="Maria Ines Parnisari" w:date="2014-04-19T23:21:00Z" w:initials="MIP">
+    <w:p>
+      <w:pPr>
+        <w:pStyle w:val="CommentText"/>
+      </w:pPr>
+      <w:r>
+        <w:rPr>
+          <w:rStyle w:val="CommentReference"/>
+          <w:szCs w:val="16"/>
         </w:rPr>
         <w:annotationRef/>
       </w:r>
       <w:r>
-        <w:t>“</w:t>
-      </w:r>
-      <w:r>
-        <w:t>Documentación</w:t>
-      </w:r>
-      <w:r>
-        <w:t xml:space="preserve">” va en Procedimiento Médico o en Cubre? </w:t>
-      </w:r>
+        <w:t xml:space="preserve">¿¿¿Cómo??? </w:t>
+      </w:r>
+      <w:proofErr w:type="spellStart"/>
+      <w:r>
+        <w:t>Jaja</w:t>
+      </w:r>
+      <w:proofErr w:type="spellEnd"/>
+      <w:r>
+        <w:t xml:space="preserve"> no </w:t>
+      </w:r>
+      <w:proofErr w:type="spellStart"/>
+      <w:r>
+        <w:t>entendi</w:t>
+      </w:r>
+      <w:proofErr w:type="spellEnd"/>
     </w:p>
   </w:comment>
-  <w:comment w:id="9" w:author="admin" w:date="2014-04-23T10:15:00Z" w:initials="a">
-    <w:p>
-      <w:pPr>
-        <w:pStyle w:val="Textocomentario"/>
-      </w:pPr>
-      <w:r>
-        <w:rPr>
-          <w:rStyle w:val="Refdecomentario"/>
+  <w:comment w:id="13" w:author="Maria Ines Parnisari" w:date="2014-04-19T23:23:00Z" w:initials="MIP">
+    <w:p>
+      <w:pPr>
+        <w:pStyle w:val="CommentText"/>
+      </w:pPr>
+      <w:r>
+        <w:rPr>
+          <w:rStyle w:val="CommentReference"/>
+          <w:szCs w:val="16"/>
         </w:rPr>
         <w:annotationRef/>
       </w:r>
       <w:r>
-        <w:t>Yo lo pondría en Cubre porque dependiendo de la cobertura hay una documentación distinta para el procedimiento.</w:t>
-      </w:r>
-    </w:p>
-  </w:comment>
-  <w:comment w:id="10" w:author="OpticaDausa" w:date="1935-02-27T17:24:00Z" w:initials="O">
-    <w:p>
-      <w:pPr>
-        <w:pStyle w:val="Textocomentario"/>
-      </w:pPr>
-      <w:r>
-        <w:rPr>
-          <w:rStyle w:val="Refdecomentario"/>
-          <w:szCs w:val="16"/>
-        </w:rPr>
-        <w:annotationRef/>
-      </w:r>
-      <w:r>
-        <w:t>No impactan en el DER.</w:t>
-      </w:r>
-    </w:p>
-  </w:comment>
-  <w:comment w:id="11" w:author="OpticaDausa" w:date="1935-02-27T17:24:00Z" w:initials="O">
-    <w:p>
-      <w:pPr>
-        <w:pStyle w:val="Textocomentario"/>
-      </w:pPr>
-      <w:r>
-        <w:rPr>
-          <w:rStyle w:val="Refdecomentario"/>
-          <w:szCs w:val="16"/>
-        </w:rPr>
-        <w:annotationRef/>
-      </w:r>
-      <w:r>
-        <w:t>Me parece que tampoco impacta en el DER.</w:t>
-      </w:r>
-    </w:p>
-  </w:comment>
-  <w:comment w:id="12" w:author="usuario" w:date="2014-04-18T19:27:00Z" w:initials="u">
-    <w:p>
-      <w:pPr>
-        <w:pStyle w:val="Textocomentario"/>
-      </w:pPr>
-      <w:r>
-        <w:rPr>
-          <w:rStyle w:val="Refdecomentario"/>
-          <w:szCs w:val="16"/>
-        </w:rPr>
-        <w:annotationRef/>
-      </w:r>
-      <w:r>
-        <w:t>Me parece que el comprobante del turno no habría que guardarlo</w:t>
-      </w:r>
-    </w:p>
-  </w:comment>
-  <w:comment w:id="13" w:author="Maria Ines Parnisari" w:date="2014-04-19T17:02:00Z" w:initials="MIP">
-    <w:p>
-      <w:pPr>
-        <w:pStyle w:val="Textocomentario"/>
-      </w:pPr>
-      <w:r>
-        <w:rPr>
-          <w:rStyle w:val="Refdecomentario"/>
-          <w:szCs w:val="16"/>
-        </w:rPr>
-        <w:annotationRef/>
-      </w:r>
-      <w:r>
-        <w:t>Para mí tampoco, los datos del comprobante se deberían guardan en la entidad “turno”, nada más.</w:t>
-      </w:r>
-    </w:p>
-  </w:comment>
-  <w:comment w:id="14" w:author="Maria Ines Parnisari" w:date="2014-04-19T17:27:00Z" w:initials="MIP">
-    <w:p>
-      <w:pPr>
-        <w:pStyle w:val="Textocomentario"/>
-      </w:pPr>
-      <w:r>
-        <w:rPr>
-          <w:rStyle w:val="Refdecomentario"/>
-          <w:szCs w:val="16"/>
-        </w:rPr>
-        <w:annotationRef/>
-      </w:r>
-      <w:r>
-        <w:t>Esto no lo veo reflejado en el diagrama. Por como está ahora, el valor copago es por procedimiento. Para que esta hipótesis se cumpla, debería estar en la interrelación “turno – procedimiento”</w:t>
-      </w:r>
-    </w:p>
-  </w:comment>
-  <w:comment w:id="16" w:author="Maria Ines Parnisari" w:date="2014-04-19T17:28:00Z" w:initials="MIP">
-    <w:p>
-      <w:pPr>
-        <w:pStyle w:val="Textocomentario"/>
-      </w:pPr>
-      <w:r>
-        <w:rPr>
-          <w:rStyle w:val="Refdecomentario"/>
-          <w:szCs w:val="16"/>
-        </w:rPr>
-        <w:annotationRef/>
-      </w:r>
-      <w:r>
-        <w:t>Me parece que este diagrama no aporta nada nuevo con respecto al diagrama “TipoAtencion”</w:t>
-      </w:r>
-    </w:p>
-  </w:comment>
-  <w:comment w:id="20" w:author="Maria Ines Parnisari" w:date="2014-04-19T17:04:00Z" w:initials="MIP">
-    <w:p>
-      <w:pPr>
-        <w:pStyle w:val="Textocomentario"/>
-      </w:pPr>
-      <w:r>
-        <w:rPr>
-          <w:rStyle w:val="Refdecomentario"/>
-          <w:szCs w:val="16"/>
-        </w:rPr>
-        <w:annotationRef/>
-      </w:r>
-      <w:r>
-        <w:t>El atributo “cantidad de procedimientos médicos” está demás… es un dato que está en la tabla de la interrelación.</w:t>
-      </w:r>
-    </w:p>
-  </w:comment>
-  <w:comment w:id="21" w:author="Maria Ines Parnisari" w:date="2014-04-19T22:57:00Z" w:initials="MIP">
-    <w:p>
-      <w:pPr>
-        <w:pStyle w:val="Textocomentario"/>
-      </w:pPr>
-      <w:r>
-        <w:rPr>
-          <w:rStyle w:val="Refdecomentario"/>
-          <w:szCs w:val="16"/>
-        </w:rPr>
-        <w:annotationRef/>
-      </w:r>
-      <w:r>
-        <w:t>Corríjanme si mi interpretación está mal: un profesional solo atiende una especialidad en un block de turnos.</w:t>
-      </w:r>
-    </w:p>
-  </w:comment>
-  <w:comment w:id="22" w:author="Maria Ines Parnisari" w:date="2014-04-19T23:21:00Z" w:initials="MIP">
-    <w:p>
-      <w:pPr>
-        <w:pStyle w:val="Textocomentario"/>
-      </w:pPr>
-      <w:r>
-        <w:rPr>
-          <w:rStyle w:val="Refdecomentario"/>
-          <w:szCs w:val="16"/>
-        </w:rPr>
-        <w:annotationRef/>
-      </w:r>
-      <w:r>
-        <w:t>¿¿¿Cómo??? Jaja no entendi</w:t>
-      </w:r>
-    </w:p>
-  </w:comment>
-  <w:comment w:id="23" w:author="Maria Ines Parnisari" w:date="2014-04-19T23:02:00Z" w:initials="MIP">
-    <w:p>
-      <w:pPr>
-        <w:pStyle w:val="Textocomentario"/>
-      </w:pPr>
-      <w:r>
-        <w:rPr>
-          <w:rStyle w:val="Refdecomentario"/>
-          <w:szCs w:val="16"/>
-        </w:rPr>
-        <w:annotationRef/>
-      </w:r>
-      <w:r>
-        <w:t xml:space="preserve">¿Podría pasar que un turno termine en un block y empiece en otro? </w:t>
-      </w:r>
-    </w:p>
-  </w:comment>
-  <w:comment w:id="24" w:author="Juan" w:date="2014-04-19T12:08:00Z" w:initials="J">
-    <w:p>
-      <w:pPr>
-        <w:pStyle w:val="Textocomentario"/>
-      </w:pPr>
-      <w:r>
-        <w:rPr>
-          <w:rStyle w:val="Refdecomentario"/>
-          <w:szCs w:val="16"/>
-        </w:rPr>
-        <w:annotationRef/>
-      </w:r>
-      <w:r>
-        <w:t>Se aceptan comentarios.</w:t>
-      </w:r>
-    </w:p>
-  </w:comment>
-  <w:comment w:id="25" w:author="Maria Ines Parnisari" w:date="2014-04-19T17:38:00Z" w:initials="MIP">
-    <w:p>
-      <w:pPr>
-        <w:pStyle w:val="Textocomentario"/>
-      </w:pPr>
-      <w:r>
-        <w:rPr>
-          <w:rStyle w:val="Refdecomentario"/>
-          <w:szCs w:val="16"/>
-        </w:rPr>
-        <w:annotationRef/>
-      </w:r>
-      <w:r>
-        <w:t xml:space="preserve">Me parece que está bien </w:t>
-      </w:r>
-      <w:r>
-        <w:sym w:font="Wingdings" w:char="F04A"/>
-      </w:r>
-      <w:r>
-        <w:t xml:space="preserve"> Tal vez podría agregarse lo que dice más abajo: que un block de turnos es “bloqueable” (ejemplo, cuando el profesional se ausenta) </w:t>
-      </w:r>
-    </w:p>
-  </w:comment>
-  <w:comment w:id="26" w:author="OpticaDausa" w:date="2014-04-22T01:19:00Z" w:initials="O">
-    <w:p>
-      <w:pPr>
-        <w:pStyle w:val="Textocomentario"/>
-      </w:pPr>
-      <w:r>
-        <w:rPr>
-          <w:rStyle w:val="Refdecomentario"/>
-        </w:rPr>
-        <w:annotationRef/>
-      </w:r>
-      <w:r>
-        <w:t>Me parece que los turno no pueden salirse de un block, pero si existen sobre-turnos</w:t>
-      </w:r>
-      <w:r>
-        <w:t xml:space="preserve"> </w:t>
-      </w:r>
-      <w:r>
-        <w:t xml:space="preserve">(no </w:t>
-      </w:r>
-      <w:r>
-        <w:t>sé</w:t>
-      </w:r>
-      <w:r>
-        <w:t xml:space="preserve"> cómo diferenciarlos de los turnos comunes)</w:t>
-      </w:r>
-    </w:p>
-  </w:comment>
-  <w:comment w:id="27" w:author="Maria Ines Parnisari" w:date="2014-04-22T00:49:00Z" w:initials="MIP">
-    <w:p>
-      <w:pPr>
-        <w:pStyle w:val="Textocomentario"/>
-      </w:pPr>
-      <w:r>
-        <w:rPr>
-          <w:rStyle w:val="Refdecomentario"/>
-        </w:rPr>
-        <w:annotationRef/>
-      </w:r>
-      <w:r>
-        <w:t>Para mí no hay diferencia</w:t>
-      </w:r>
-    </w:p>
-  </w:comment>
-  <w:comment w:id="28" w:author="Maria Ines Parnisari" w:date="2014-04-19T23:23:00Z" w:initials="MIP">
-    <w:p>
-      <w:pPr>
-        <w:pStyle w:val="Textocomentario"/>
-      </w:pPr>
-      <w:r>
-        <w:rPr>
-          <w:rStyle w:val="Refdecomentario"/>
-          <w:szCs w:val="16"/>
-        </w:rPr>
-        <w:annotationRef/>
-      </w:r>
-      <w:r>
         <w:t>Creo que nada de esto impacta en el DER</w:t>
-      </w:r>
-    </w:p>
-  </w:comment>
-  <w:comment w:id="29" w:author="Maria Ines Parnisari" w:date="2014-04-19T23:24:00Z" w:initials="MIP">
-    <w:p>
-      <w:pPr>
-        <w:pStyle w:val="Textocomentario"/>
-      </w:pPr>
-      <w:r>
-        <w:rPr>
-          <w:rStyle w:val="Refdecomentario"/>
-          <w:szCs w:val="16"/>
-        </w:rPr>
-        <w:annotationRef/>
-      </w:r>
-      <w:r>
-        <w:t>Esto no es lo que decía antes. Antes decía que se asignaban blocks de turnos FIJOS (4 horas) para cada profesional.</w:t>
       </w:r>
     </w:p>
   </w:comment>
@@ -9242,34 +9242,21 @@
 
 <file path=word/commentsExtended.xml><?xml version="1.0" encoding="utf-8"?>
 <w15:commentsEx xmlns:wpc="http://schemas.microsoft.com/office/word/2010/wordprocessingCanvas" xmlns:mc="http://schemas.openxmlformats.org/markup-compatibility/2006" xmlns:o="urn:schemas-microsoft-com:office:office" xmlns:r="http://schemas.openxmlformats.org/officeDocument/2006/relationships" xmlns:m="http://schemas.openxmlformats.org/officeDocument/2006/math" xmlns:v="urn:schemas-microsoft-com:vml" xmlns:wp14="http://schemas.microsoft.com/office/word/2010/wordprocessingDrawing" xmlns:wp="http://schemas.openxmlformats.org/drawingml/2006/wordprocessingDrawing" xmlns:w10="urn:schemas-microsoft-com:office:word" xmlns:w="http://schemas.openxmlformats.org/wordprocessingml/2006/main" xmlns:w14="http://schemas.microsoft.com/office/word/2010/wordml" xmlns:w15="http://schemas.microsoft.com/office/word/2012/wordml" xmlns:wpg="http://schemas.microsoft.com/office/word/2010/wordprocessingGroup" xmlns:wpi="http://schemas.microsoft.com/office/word/2010/wordprocessingInk" xmlns:wne="http://schemas.microsoft.com/office/word/2006/wordml" xmlns:wps="http://schemas.microsoft.com/office/word/2010/wordprocessingShape" mc:Ignorable="w14 w15 wp14">
-  <w15:commentEx w15:paraId="46F21738" w15:done="0"/>
-  <w15:commentEx w15:paraId="50719489" w15:paraIdParent="46F21738" w15:done="0"/>
-  <w15:commentEx w15:paraId="305C39C4" w15:done="0"/>
-  <w15:commentEx w15:paraId="5D20E08E" w15:paraIdParent="305C39C4" w15:done="0"/>
-  <w15:commentEx w15:paraId="515384F2" w15:done="0"/>
-  <w15:commentEx w15:paraId="0C201E32" w15:paraIdParent="515384F2" w15:done="0"/>
-  <w15:commentEx w15:paraId="47331551" w15:done="0"/>
-  <w15:commentEx w15:paraId="0DC5A443" w15:done="0"/>
-  <w15:commentEx w15:paraId="723B5E07" w15:done="0"/>
-  <w15:commentEx w15:paraId="6A931B84" w15:done="0"/>
-  <w15:commentEx w15:paraId="2893833A" w15:done="0"/>
-  <w15:commentEx w15:paraId="3E1E0D9B" w15:done="0"/>
-  <w15:commentEx w15:paraId="21FCBC5E" w15:done="0"/>
-  <w15:commentEx w15:paraId="77D31971" w15:done="0"/>
-  <w15:commentEx w15:paraId="78840633" w15:done="0"/>
-  <w15:commentEx w15:paraId="7BEEBFFF" w15:done="0"/>
-  <w15:commentEx w15:paraId="11488204" w15:done="0"/>
-  <w15:commentEx w15:paraId="25B087FB" w15:done="0"/>
-  <w15:commentEx w15:paraId="005D6854" w15:done="0"/>
-  <w15:commentEx w15:paraId="1A77FE37" w15:done="0"/>
-  <w15:commentEx w15:paraId="08603118" w15:paraIdParent="1A77FE37" w15:done="0"/>
-  <w15:commentEx w15:paraId="6D480E89" w15:done="0"/>
-  <w15:commentEx w15:paraId="00627F3D" w15:done="0"/>
+  <w15:commentEx w15:paraId="1DE98389" w15:done="0"/>
+  <w15:commentEx w15:paraId="2267DE89" w15:done="0"/>
+  <w15:commentEx w15:paraId="05D0F75A" w15:done="0"/>
+  <w15:commentEx w15:paraId="3CADF968" w15:done="0"/>
+  <w15:commentEx w15:paraId="7945F015" w15:done="0"/>
+  <w15:commentEx w15:paraId="2F9ABEFD" w15:done="0"/>
+  <w15:commentEx w15:paraId="0B1845A6" w15:done="0"/>
+  <w15:commentEx w15:paraId="3D34BA10" w15:done="0"/>
+  <w15:commentEx w15:paraId="71270EDA" w15:done="0"/>
+  <w15:commentEx w15:paraId="1E37114D" w15:done="0"/>
 </w15:commentsEx>
 </file>
 
 <file path=word/endnotes.xml><?xml version="1.0" encoding="utf-8"?>
-<w:endnotes xmlns:ve="http://schemas.openxmlformats.org/markup-compatibility/2006" xmlns:o="urn:schemas-microsoft-com:office:office" xmlns:r="http://schemas.openxmlformats.org/officeDocument/2006/relationships" xmlns:m="http://schemas.openxmlformats.org/officeDocument/2006/math" xmlns:v="urn:schemas-microsoft-com:vml" xmlns:wp="http://schemas.openxmlformats.org/drawingml/2006/wordprocessingDrawing" xmlns:w10="urn:schemas-microsoft-com:office:word" xmlns:w="http://schemas.openxmlformats.org/wordprocessingml/2006/main" xmlns:wne="http://schemas.microsoft.com/office/word/2006/wordml">
+<w:endnotes xmlns:wpc="http://schemas.microsoft.com/office/word/2010/wordprocessingCanvas" xmlns:mc="http://schemas.openxmlformats.org/markup-compatibility/2006" xmlns:o="urn:schemas-microsoft-com:office:office" xmlns:r="http://schemas.openxmlformats.org/officeDocument/2006/relationships" xmlns:m="http://schemas.openxmlformats.org/officeDocument/2006/math" xmlns:v="urn:schemas-microsoft-com:vml" xmlns:wp14="http://schemas.microsoft.com/office/word/2010/wordprocessingDrawing" xmlns:wp="http://schemas.openxmlformats.org/drawingml/2006/wordprocessingDrawing" xmlns:w10="urn:schemas-microsoft-com:office:word" xmlns:w="http://schemas.openxmlformats.org/wordprocessingml/2006/main" xmlns:w14="http://schemas.microsoft.com/office/word/2010/wordml" xmlns:w15="http://schemas.microsoft.com/office/word/2012/wordml" xmlns:wpg="http://schemas.microsoft.com/office/word/2010/wordprocessingGroup" xmlns:wpi="http://schemas.microsoft.com/office/word/2010/wordprocessingInk" xmlns:wne="http://schemas.microsoft.com/office/word/2006/wordml" xmlns:wps="http://schemas.microsoft.com/office/word/2010/wordprocessingShape" mc:Ignorable="w14 w15 wp14">
   <w:endnote w:type="separator" w:id="-1">
     <w:p>
       <w:pPr>
@@ -9294,10 +9281,10 @@
 </file>
 
 <file path=word/footer1.xml><?xml version="1.0" encoding="utf-8"?>
-<w:ftr xmlns:ve="http://schemas.openxmlformats.org/markup-compatibility/2006" xmlns:o="urn:schemas-microsoft-com:office:office" xmlns:r="http://schemas.openxmlformats.org/officeDocument/2006/relationships" xmlns:m="http://schemas.openxmlformats.org/officeDocument/2006/math" xmlns:v="urn:schemas-microsoft-com:vml" xmlns:wp="http://schemas.openxmlformats.org/drawingml/2006/wordprocessingDrawing" xmlns:w10="urn:schemas-microsoft-com:office:word" xmlns:w="http://schemas.openxmlformats.org/wordprocessingml/2006/main" xmlns:wne="http://schemas.microsoft.com/office/word/2006/wordml">
+<w:ftr xmlns:wpc="http://schemas.microsoft.com/office/word/2010/wordprocessingCanvas" xmlns:mc="http://schemas.openxmlformats.org/markup-compatibility/2006" xmlns:o="urn:schemas-microsoft-com:office:office" xmlns:r="http://schemas.openxmlformats.org/officeDocument/2006/relationships" xmlns:m="http://schemas.openxmlformats.org/officeDocument/2006/math" xmlns:v="urn:schemas-microsoft-com:vml" xmlns:wp14="http://schemas.microsoft.com/office/word/2010/wordprocessingDrawing" xmlns:wp="http://schemas.openxmlformats.org/drawingml/2006/wordprocessingDrawing" xmlns:w10="urn:schemas-microsoft-com:office:word" xmlns:w="http://schemas.openxmlformats.org/wordprocessingml/2006/main" xmlns:w14="http://schemas.microsoft.com/office/word/2010/wordml" xmlns:w15="http://schemas.microsoft.com/office/word/2012/wordml" xmlns:wpg="http://schemas.microsoft.com/office/word/2010/wordprocessingGroup" xmlns:wpi="http://schemas.microsoft.com/office/word/2010/wordprocessingInk" xmlns:wne="http://schemas.microsoft.com/office/word/2006/wordml" xmlns:wps="http://schemas.microsoft.com/office/word/2010/wordprocessingShape" mc:Ignorable="w14 w15 wp14">
   <w:p>
     <w:pPr>
-      <w:pStyle w:val="Piedepgina"/>
+      <w:pStyle w:val="Footer"/>
       <w:jc w:val="right"/>
     </w:pPr>
     <w:r>
@@ -9313,7 +9300,7 @@
       <w:rPr>
         <w:noProof/>
       </w:rPr>
-      <w:t>5</w:t>
+      <w:t>16</w:t>
     </w:r>
     <w:r>
       <w:rPr>
@@ -9324,14 +9311,14 @@
   </w:p>
   <w:p>
     <w:pPr>
-      <w:pStyle w:val="Piedepgina"/>
+      <w:pStyle w:val="Footer"/>
     </w:pPr>
   </w:p>
 </w:ftr>
 </file>
 
 <file path=word/footnotes.xml><?xml version="1.0" encoding="utf-8"?>
-<w:footnotes xmlns:ve="http://schemas.openxmlformats.org/markup-compatibility/2006" xmlns:o="urn:schemas-microsoft-com:office:office" xmlns:r="http://schemas.openxmlformats.org/officeDocument/2006/relationships" xmlns:m="http://schemas.openxmlformats.org/officeDocument/2006/math" xmlns:v="urn:schemas-microsoft-com:vml" xmlns:wp="http://schemas.openxmlformats.org/drawingml/2006/wordprocessingDrawing" xmlns:w10="urn:schemas-microsoft-com:office:word" xmlns:w="http://schemas.openxmlformats.org/wordprocessingml/2006/main" xmlns:wne="http://schemas.microsoft.com/office/word/2006/wordml">
+<w:footnotes xmlns:wpc="http://schemas.microsoft.com/office/word/2010/wordprocessingCanvas" xmlns:mc="http://schemas.openxmlformats.org/markup-compatibility/2006" xmlns:o="urn:schemas-microsoft-com:office:office" xmlns:r="http://schemas.openxmlformats.org/officeDocument/2006/relationships" xmlns:m="http://schemas.openxmlformats.org/officeDocument/2006/math" xmlns:v="urn:schemas-microsoft-com:vml" xmlns:wp14="http://schemas.microsoft.com/office/word/2010/wordprocessingDrawing" xmlns:wp="http://schemas.openxmlformats.org/drawingml/2006/wordprocessingDrawing" xmlns:w10="urn:schemas-microsoft-com:office:word" xmlns:w="http://schemas.openxmlformats.org/wordprocessingml/2006/main" xmlns:w14="http://schemas.microsoft.com/office/word/2010/wordml" xmlns:w15="http://schemas.microsoft.com/office/word/2012/wordml" xmlns:wpg="http://schemas.microsoft.com/office/word/2010/wordprocessingGroup" xmlns:wpi="http://schemas.microsoft.com/office/word/2010/wordprocessingInk" xmlns:wne="http://schemas.microsoft.com/office/word/2006/wordml" xmlns:wps="http://schemas.microsoft.com/office/word/2010/wordprocessingShape" mc:Ignorable="w14 w15 wp14">
   <w:footnote w:type="separator" w:id="-1">
     <w:p>
       <w:pPr>
@@ -9356,7 +9343,7 @@
 </file>
 
 <file path=word/numbering.xml><?xml version="1.0" encoding="utf-8"?>
-<w:numbering xmlns:ve="http://schemas.openxmlformats.org/markup-compatibility/2006" xmlns:o="urn:schemas-microsoft-com:office:office" xmlns:r="http://schemas.openxmlformats.org/officeDocument/2006/relationships" xmlns:m="http://schemas.openxmlformats.org/officeDocument/2006/math" xmlns:v="urn:schemas-microsoft-com:vml" xmlns:wp="http://schemas.openxmlformats.org/drawingml/2006/wordprocessingDrawing" xmlns:w10="urn:schemas-microsoft-com:office:word" xmlns:w="http://schemas.openxmlformats.org/wordprocessingml/2006/main" xmlns:wne="http://schemas.microsoft.com/office/word/2006/wordml">
+<w:numbering xmlns:wpc="http://schemas.microsoft.com/office/word/2010/wordprocessingCanvas" xmlns:mc="http://schemas.openxmlformats.org/markup-compatibility/2006" xmlns:o="urn:schemas-microsoft-com:office:office" xmlns:r="http://schemas.openxmlformats.org/officeDocument/2006/relationships" xmlns:m="http://schemas.openxmlformats.org/officeDocument/2006/math" xmlns:v="urn:schemas-microsoft-com:vml" xmlns:wp14="http://schemas.microsoft.com/office/word/2010/wordprocessingDrawing" xmlns:wp="http://schemas.openxmlformats.org/drawingml/2006/wordprocessingDrawing" xmlns:w10="urn:schemas-microsoft-com:office:word" xmlns:w="http://schemas.openxmlformats.org/wordprocessingml/2006/main" xmlns:w14="http://schemas.microsoft.com/office/word/2010/wordml" xmlns:w15="http://schemas.microsoft.com/office/word/2012/wordml" xmlns:wpg="http://schemas.microsoft.com/office/word/2010/wordprocessingGroup" xmlns:wpi="http://schemas.microsoft.com/office/word/2010/wordprocessingInk" xmlns:wne="http://schemas.microsoft.com/office/word/2006/wordml" xmlns:wps="http://schemas.microsoft.com/office/word/2010/wordprocessingShape" mc:Ignorable="w14 w15 wp14">
   <w:abstractNum w:abstractNumId="0">
     <w:nsid w:val="12B60B42"/>
     <w:multiLevelType w:val="hybridMultilevel"/>
@@ -10034,6 +10021,119 @@
     </w:lvl>
   </w:abstractNum>
   <w:abstractNum w:abstractNumId="6">
+    <w:nsid w:val="28ED40CF"/>
+    <w:multiLevelType w:val="hybridMultilevel"/>
+    <w:tmpl w:val="A86A6AEE"/>
+    <w:lvl w:ilvl="0" w:tplc="2C0A0001">
+      <w:start w:val="1"/>
+      <w:numFmt w:val="bullet"/>
+      <w:lvlText w:val=""/>
+      <w:lvlJc w:val="left"/>
+      <w:pPr>
+        <w:ind w:left="1440" w:hanging="360"/>
+      </w:pPr>
+      <w:rPr>
+        <w:rFonts w:ascii="Symbol" w:hAnsi="Symbol" w:hint="default"/>
+      </w:rPr>
+    </w:lvl>
+    <w:lvl w:ilvl="1" w:tplc="2C0A0003" w:tentative="1">
+      <w:start w:val="1"/>
+      <w:numFmt w:val="bullet"/>
+      <w:lvlText w:val="o"/>
+      <w:lvlJc w:val="left"/>
+      <w:pPr>
+        <w:ind w:left="2160" w:hanging="360"/>
+      </w:pPr>
+      <w:rPr>
+        <w:rFonts w:ascii="Courier New" w:hAnsi="Courier New" w:cs="Courier New" w:hint="default"/>
+      </w:rPr>
+    </w:lvl>
+    <w:lvl w:ilvl="2" w:tplc="2C0A0005" w:tentative="1">
+      <w:start w:val="1"/>
+      <w:numFmt w:val="bullet"/>
+      <w:lvlText w:val=""/>
+      <w:lvlJc w:val="left"/>
+      <w:pPr>
+        <w:ind w:left="2880" w:hanging="360"/>
+      </w:pPr>
+      <w:rPr>
+        <w:rFonts w:ascii="Wingdings" w:hAnsi="Wingdings" w:hint="default"/>
+      </w:rPr>
+    </w:lvl>
+    <w:lvl w:ilvl="3" w:tplc="2C0A0001" w:tentative="1">
+      <w:start w:val="1"/>
+      <w:numFmt w:val="bullet"/>
+      <w:lvlText w:val=""/>
+      <w:lvlJc w:val="left"/>
+      <w:pPr>
+        <w:ind w:left="3600" w:hanging="360"/>
+      </w:pPr>
+      <w:rPr>
+        <w:rFonts w:ascii="Symbol" w:hAnsi="Symbol" w:hint="default"/>
+      </w:rPr>
+    </w:lvl>
+    <w:lvl w:ilvl="4" w:tplc="2C0A0003" w:tentative="1">
+      <w:start w:val="1"/>
+      <w:numFmt w:val="bullet"/>
+      <w:lvlText w:val="o"/>
+      <w:lvlJc w:val="left"/>
+      <w:pPr>
+        <w:ind w:left="4320" w:hanging="360"/>
+      </w:pPr>
+      <w:rPr>
+        <w:rFonts w:ascii="Courier New" w:hAnsi="Courier New" w:cs="Courier New" w:hint="default"/>
+      </w:rPr>
+    </w:lvl>
+    <w:lvl w:ilvl="5" w:tplc="2C0A0005" w:tentative="1">
+      <w:start w:val="1"/>
+      <w:numFmt w:val="bullet"/>
+      <w:lvlText w:val=""/>
+      <w:lvlJc w:val="left"/>
+      <w:pPr>
+        <w:ind w:left="5040" w:hanging="360"/>
+      </w:pPr>
+      <w:rPr>
+        <w:rFonts w:ascii="Wingdings" w:hAnsi="Wingdings" w:hint="default"/>
+      </w:rPr>
+    </w:lvl>
+    <w:lvl w:ilvl="6" w:tplc="2C0A0001" w:tentative="1">
+      <w:start w:val="1"/>
+      <w:numFmt w:val="bullet"/>
+      <w:lvlText w:val=""/>
+      <w:lvlJc w:val="left"/>
+      <w:pPr>
+        <w:ind w:left="5760" w:hanging="360"/>
+      </w:pPr>
+      <w:rPr>
+        <w:rFonts w:ascii="Symbol" w:hAnsi="Symbol" w:hint="default"/>
+      </w:rPr>
+    </w:lvl>
+    <w:lvl w:ilvl="7" w:tplc="2C0A0003" w:tentative="1">
+      <w:start w:val="1"/>
+      <w:numFmt w:val="bullet"/>
+      <w:lvlText w:val="o"/>
+      <w:lvlJc w:val="left"/>
+      <w:pPr>
+        <w:ind w:left="6480" w:hanging="360"/>
+      </w:pPr>
+      <w:rPr>
+        <w:rFonts w:ascii="Courier New" w:hAnsi="Courier New" w:cs="Courier New" w:hint="default"/>
+      </w:rPr>
+    </w:lvl>
+    <w:lvl w:ilvl="8" w:tplc="2C0A0005" w:tentative="1">
+      <w:start w:val="1"/>
+      <w:numFmt w:val="bullet"/>
+      <w:lvlText w:val=""/>
+      <w:lvlJc w:val="left"/>
+      <w:pPr>
+        <w:ind w:left="7200" w:hanging="360"/>
+      </w:pPr>
+      <w:rPr>
+        <w:rFonts w:ascii="Wingdings" w:hAnsi="Wingdings" w:hint="default"/>
+      </w:rPr>
+    </w:lvl>
+  </w:abstractNum>
+  <w:abstractNum w:abstractNumId="7">
     <w:nsid w:val="2A0A0EA9"/>
     <w:multiLevelType w:val="hybridMultilevel"/>
     <w:tmpl w:val="179E49D0"/>
@@ -10146,7 +10246,7 @@
       </w:rPr>
     </w:lvl>
   </w:abstractNum>
-  <w:abstractNum w:abstractNumId="7">
+  <w:abstractNum w:abstractNumId="8">
     <w:nsid w:val="3804263C"/>
     <w:multiLevelType w:val="hybridMultilevel"/>
     <w:tmpl w:val="F48AF066"/>
@@ -10259,7 +10359,7 @@
       </w:rPr>
     </w:lvl>
   </w:abstractNum>
-  <w:abstractNum w:abstractNumId="8">
+  <w:abstractNum w:abstractNumId="9">
     <w:nsid w:val="3F8D54CF"/>
     <w:multiLevelType w:val="hybridMultilevel"/>
     <w:tmpl w:val="8462266A"/>
@@ -10371,7 +10471,7 @@
       </w:rPr>
     </w:lvl>
   </w:abstractNum>
-  <w:abstractNum w:abstractNumId="9">
+  <w:abstractNum w:abstractNumId="10">
     <w:nsid w:val="3FD63215"/>
     <w:multiLevelType w:val="hybridMultilevel"/>
     <w:tmpl w:val="12746B3E"/>
@@ -10484,7 +10584,7 @@
       </w:rPr>
     </w:lvl>
   </w:abstractNum>
-  <w:abstractNum w:abstractNumId="10">
+  <w:abstractNum w:abstractNumId="11">
     <w:nsid w:val="4D33537E"/>
     <w:multiLevelType w:val="hybridMultilevel"/>
     <w:tmpl w:val="8ECA6A12"/>
@@ -10597,7 +10697,7 @@
       </w:rPr>
     </w:lvl>
   </w:abstractNum>
-  <w:abstractNum w:abstractNumId="11">
+  <w:abstractNum w:abstractNumId="12">
     <w:nsid w:val="4EE90A28"/>
     <w:multiLevelType w:val="hybridMultilevel"/>
     <w:tmpl w:val="98C68C9A"/>
@@ -10710,7 +10810,7 @@
       </w:rPr>
     </w:lvl>
   </w:abstractNum>
-  <w:abstractNum w:abstractNumId="12">
+  <w:abstractNum w:abstractNumId="13">
     <w:nsid w:val="53EB2ADB"/>
     <w:multiLevelType w:val="hybridMultilevel"/>
     <w:tmpl w:val="ADDC59BA"/>
@@ -10823,7 +10923,7 @@
       </w:rPr>
     </w:lvl>
   </w:abstractNum>
-  <w:abstractNum w:abstractNumId="13">
+  <w:abstractNum w:abstractNumId="14">
     <w:nsid w:val="581E48E1"/>
     <w:multiLevelType w:val="hybridMultilevel"/>
     <w:tmpl w:val="CDF83D96"/>
@@ -10936,7 +11036,7 @@
       </w:rPr>
     </w:lvl>
   </w:abstractNum>
-  <w:abstractNum w:abstractNumId="14">
+  <w:abstractNum w:abstractNumId="15">
     <w:nsid w:val="587834AD"/>
     <w:multiLevelType w:val="hybridMultilevel"/>
     <w:tmpl w:val="25C67F76"/>
@@ -11049,7 +11149,7 @@
       </w:rPr>
     </w:lvl>
   </w:abstractNum>
-  <w:abstractNum w:abstractNumId="15">
+  <w:abstractNum w:abstractNumId="16">
     <w:nsid w:val="619F6E47"/>
     <w:multiLevelType w:val="hybridMultilevel"/>
     <w:tmpl w:val="F1F03F94"/>
@@ -11162,7 +11262,7 @@
       </w:rPr>
     </w:lvl>
   </w:abstractNum>
-  <w:abstractNum w:abstractNumId="16">
+  <w:abstractNum w:abstractNumId="17">
     <w:nsid w:val="62146C02"/>
     <w:multiLevelType w:val="hybridMultilevel"/>
     <w:tmpl w:val="C79645D0"/>
@@ -11275,7 +11375,7 @@
       </w:rPr>
     </w:lvl>
   </w:abstractNum>
-  <w:abstractNum w:abstractNumId="17">
+  <w:abstractNum w:abstractNumId="18">
     <w:nsid w:val="63254ADC"/>
     <w:multiLevelType w:val="hybridMultilevel"/>
     <w:tmpl w:val="4EA463CE"/>
@@ -11388,7 +11488,7 @@
       </w:rPr>
     </w:lvl>
   </w:abstractNum>
-  <w:abstractNum w:abstractNumId="18">
+  <w:abstractNum w:abstractNumId="19">
     <w:nsid w:val="639B0592"/>
     <w:multiLevelType w:val="hybridMultilevel"/>
     <w:tmpl w:val="2B18ADDC"/>
@@ -11500,7 +11600,7 @@
       </w:rPr>
     </w:lvl>
   </w:abstractNum>
-  <w:abstractNum w:abstractNumId="19">
+  <w:abstractNum w:abstractNumId="20">
     <w:nsid w:val="74FC4490"/>
     <w:multiLevelType w:val="hybridMultilevel"/>
     <w:tmpl w:val="F6F81608"/>
@@ -11613,7 +11713,7 @@
       </w:rPr>
     </w:lvl>
   </w:abstractNum>
-  <w:abstractNum w:abstractNumId="20">
+  <w:abstractNum w:abstractNumId="21">
     <w:nsid w:val="786C0828"/>
     <w:multiLevelType w:val="hybridMultilevel"/>
     <w:tmpl w:val="506A6EE4"/>
@@ -11726,7 +11826,7 @@
       </w:rPr>
     </w:lvl>
   </w:abstractNum>
-  <w:abstractNum w:abstractNumId="21">
+  <w:abstractNum w:abstractNumId="22">
     <w:nsid w:val="7C157BFB"/>
     <w:multiLevelType w:val="hybridMultilevel"/>
     <w:tmpl w:val="9F96C974"/>
@@ -11839,7 +11939,7 @@
       </w:rPr>
     </w:lvl>
   </w:abstractNum>
-  <w:abstractNum w:abstractNumId="22">
+  <w:abstractNum w:abstractNumId="23">
     <w:nsid w:val="7DDA5FD5"/>
     <w:multiLevelType w:val="hybridMultilevel"/>
     <w:tmpl w:val="66ECDE9E"/>
@@ -11953,25 +12053,25 @@
     </w:lvl>
   </w:abstractNum>
   <w:num w:numId="1">
-    <w:abstractNumId w:val="11"/>
+    <w:abstractNumId w:val="12"/>
   </w:num>
   <w:num w:numId="2">
     <w:abstractNumId w:val="5"/>
   </w:num>
   <w:num w:numId="3">
-    <w:abstractNumId w:val="18"/>
+    <w:abstractNumId w:val="19"/>
   </w:num>
   <w:num w:numId="4">
     <w:abstractNumId w:val="2"/>
   </w:num>
   <w:num w:numId="5">
-    <w:abstractNumId w:val="8"/>
+    <w:abstractNumId w:val="9"/>
   </w:num>
   <w:num w:numId="6">
-    <w:abstractNumId w:val="14"/>
+    <w:abstractNumId w:val="15"/>
   </w:num>
   <w:num w:numId="7">
-    <w:abstractNumId w:val="10"/>
+    <w:abstractNumId w:val="11"/>
   </w:num>
   <w:num w:numId="8">
     <w:abstractNumId w:val="3"/>
@@ -11980,46 +12080,49 @@
     <w:abstractNumId w:val="1"/>
   </w:num>
   <w:num w:numId="10">
-    <w:abstractNumId w:val="9"/>
+    <w:abstractNumId w:val="10"/>
   </w:num>
   <w:num w:numId="11">
-    <w:abstractNumId w:val="16"/>
+    <w:abstractNumId w:val="17"/>
   </w:num>
   <w:num w:numId="12">
-    <w:abstractNumId w:val="19"/>
+    <w:abstractNumId w:val="20"/>
   </w:num>
   <w:num w:numId="13">
-    <w:abstractNumId w:val="13"/>
+    <w:abstractNumId w:val="14"/>
   </w:num>
   <w:num w:numId="14">
     <w:abstractNumId w:val="4"/>
   </w:num>
   <w:num w:numId="15">
-    <w:abstractNumId w:val="22"/>
+    <w:abstractNumId w:val="23"/>
   </w:num>
   <w:num w:numId="16">
     <w:abstractNumId w:val="0"/>
   </w:num>
   <w:num w:numId="17">
+    <w:abstractNumId w:val="22"/>
+  </w:num>
+  <w:num w:numId="18">
+    <w:abstractNumId w:val="7"/>
+  </w:num>
+  <w:num w:numId="19">
+    <w:abstractNumId w:val="13"/>
+  </w:num>
+  <w:num w:numId="20">
+    <w:abstractNumId w:val="16"/>
+  </w:num>
+  <w:num w:numId="21">
+    <w:abstractNumId w:val="8"/>
+  </w:num>
+  <w:num w:numId="22">
     <w:abstractNumId w:val="21"/>
   </w:num>
-  <w:num w:numId="18">
+  <w:num w:numId="23">
+    <w:abstractNumId w:val="18"/>
+  </w:num>
+  <w:num w:numId="24">
     <w:abstractNumId w:val="6"/>
-  </w:num>
-  <w:num w:numId="19">
-    <w:abstractNumId w:val="12"/>
-  </w:num>
-  <w:num w:numId="20">
-    <w:abstractNumId w:val="15"/>
-  </w:num>
-  <w:num w:numId="21">
-    <w:abstractNumId w:val="7"/>
-  </w:num>
-  <w:num w:numId="22">
-    <w:abstractNumId w:val="20"/>
-  </w:num>
-  <w:num w:numId="23">
-    <w:abstractNumId w:val="17"/>
   </w:num>
 </w:numbering>
 </file>
@@ -12033,7 +12136,7 @@
 </file>
 
 <file path=word/styles.xml><?xml version="1.0" encoding="utf-8"?>
-<w:styles xmlns:r="http://schemas.openxmlformats.org/officeDocument/2006/relationships" xmlns:w="http://schemas.openxmlformats.org/wordprocessingml/2006/main">
+<w:styles xmlns:mc="http://schemas.openxmlformats.org/markup-compatibility/2006" xmlns:r="http://schemas.openxmlformats.org/officeDocument/2006/relationships" xmlns:w="http://schemas.openxmlformats.org/wordprocessingml/2006/main" xmlns:w14="http://schemas.microsoft.com/office/word/2010/wordml" xmlns:w15="http://schemas.microsoft.com/office/word/2012/wordml" mc:Ignorable="w14 w15">
   <w:docDefaults>
     <w:rPrDefault>
       <w:rPr>
@@ -12043,144 +12146,378 @@
     </w:rPrDefault>
     <w:pPrDefault/>
   </w:docDefaults>
-  <w:latentStyles w:defLockedState="0" w:defUIPriority="99" w:defSemiHidden="1" w:defUnhideWhenUsed="1" w:defQFormat="0" w:count="267">
-    <w:lsdException w:name="Normal" w:locked="1" w:semiHidden="0" w:uiPriority="0" w:unhideWhenUsed="0" w:qFormat="1"/>
-    <w:lsdException w:name="heading 1" w:locked="1" w:semiHidden="0" w:uiPriority="0" w:unhideWhenUsed="0" w:qFormat="1"/>
-    <w:lsdException w:name="heading 2" w:locked="1" w:semiHidden="0" w:uiPriority="0" w:unhideWhenUsed="0" w:qFormat="1"/>
-    <w:lsdException w:name="heading 3" w:locked="1" w:uiPriority="0" w:qFormat="1"/>
-    <w:lsdException w:name="heading 4" w:locked="1" w:uiPriority="0" w:qFormat="1"/>
-    <w:lsdException w:name="heading 5" w:locked="1" w:uiPriority="0" w:qFormat="1"/>
-    <w:lsdException w:name="heading 6" w:locked="1" w:uiPriority="0" w:qFormat="1"/>
-    <w:lsdException w:name="heading 7" w:locked="1" w:uiPriority="0" w:qFormat="1"/>
-    <w:lsdException w:name="heading 8" w:locked="1" w:uiPriority="0" w:qFormat="1"/>
-    <w:lsdException w:name="heading 9" w:locked="1" w:uiPriority="0" w:qFormat="1"/>
-    <w:lsdException w:name="toc 1" w:locked="1" w:semiHidden="0" w:uiPriority="0" w:unhideWhenUsed="0"/>
-    <w:lsdException w:name="toc 2" w:locked="1" w:semiHidden="0" w:uiPriority="0" w:unhideWhenUsed="0"/>
-    <w:lsdException w:name="toc 3" w:locked="1" w:semiHidden="0" w:uiPriority="0" w:unhideWhenUsed="0"/>
-    <w:lsdException w:name="toc 4" w:locked="1" w:semiHidden="0" w:uiPriority="0" w:unhideWhenUsed="0"/>
-    <w:lsdException w:name="toc 5" w:locked="1" w:semiHidden="0" w:uiPriority="0" w:unhideWhenUsed="0"/>
-    <w:lsdException w:name="toc 6" w:locked="1" w:semiHidden="0" w:uiPriority="0" w:unhideWhenUsed="0"/>
-    <w:lsdException w:name="toc 7" w:locked="1" w:semiHidden="0" w:uiPriority="0" w:unhideWhenUsed="0"/>
-    <w:lsdException w:name="toc 8" w:locked="1" w:semiHidden="0" w:uiPriority="0" w:unhideWhenUsed="0"/>
-    <w:lsdException w:name="toc 9" w:locked="1" w:semiHidden="0" w:uiPriority="0" w:unhideWhenUsed="0"/>
-    <w:lsdException w:name="caption" w:locked="1" w:semiHidden="0" w:uiPriority="0" w:unhideWhenUsed="0" w:qFormat="1"/>
-    <w:lsdException w:name="Title" w:locked="1" w:semiHidden="0" w:uiPriority="0" w:unhideWhenUsed="0" w:qFormat="1"/>
-    <w:lsdException w:name="Default Paragraph Font" w:locked="1" w:semiHidden="0" w:uiPriority="0" w:unhideWhenUsed="0"/>
-    <w:lsdException w:name="Subtitle" w:locked="1" w:semiHidden="0" w:uiPriority="0" w:unhideWhenUsed="0" w:qFormat="1"/>
-    <w:lsdException w:name="Strong" w:locked="1" w:semiHidden="0" w:uiPriority="0" w:unhideWhenUsed="0" w:qFormat="1"/>
-    <w:lsdException w:name="Emphasis" w:locked="1" w:semiHidden="0" w:uiPriority="0" w:unhideWhenUsed="0" w:qFormat="1"/>
-    <w:lsdException w:name="Table Grid" w:locked="1" w:semiHidden="0" w:uiPriority="0" w:unhideWhenUsed="0"/>
-    <w:lsdException w:name="Placeholder Text" w:unhideWhenUsed="0"/>
-    <w:lsdException w:name="No Spacing" w:semiHidden="0" w:uiPriority="1" w:unhideWhenUsed="0" w:qFormat="1"/>
-    <w:lsdException w:name="Light Shading" w:semiHidden="0" w:uiPriority="60" w:unhideWhenUsed="0"/>
-    <w:lsdException w:name="Light List" w:semiHidden="0" w:uiPriority="61" w:unhideWhenUsed="0"/>
-    <w:lsdException w:name="Light Grid" w:semiHidden="0" w:uiPriority="62" w:unhideWhenUsed="0"/>
-    <w:lsdException w:name="Medium Shading 1" w:semiHidden="0" w:uiPriority="63" w:unhideWhenUsed="0"/>
-    <w:lsdException w:name="Medium Shading 2" w:semiHidden="0" w:uiPriority="64" w:unhideWhenUsed="0"/>
-    <w:lsdException w:name="Medium List 1" w:semiHidden="0" w:uiPriority="65" w:unhideWhenUsed="0"/>
-    <w:lsdException w:name="Medium List 2" w:semiHidden="0" w:uiPriority="66" w:unhideWhenUsed="0"/>
-    <w:lsdException w:name="Medium Grid 1" w:semiHidden="0" w:uiPriority="67" w:unhideWhenUsed="0"/>
-    <w:lsdException w:name="Medium Grid 2" w:semiHidden="0" w:uiPriority="68" w:unhideWhenUsed="0"/>
-    <w:lsdException w:name="Medium Grid 3" w:semiHidden="0" w:uiPriority="69" w:unhideWhenUsed="0"/>
-    <w:lsdException w:name="Dark List" w:semiHidden="0" w:uiPriority="70" w:unhideWhenUsed="0"/>
-    <w:lsdException w:name="Colorful Shading" w:semiHidden="0" w:uiPriority="71" w:unhideWhenUsed="0"/>
-    <w:lsdException w:name="Colorful List" w:semiHidden="0" w:uiPriority="72" w:unhideWhenUsed="0"/>
-    <w:lsdException w:name="Colorful Grid" w:semiHidden="0" w:uiPriority="73" w:unhideWhenUsed="0"/>
-    <w:lsdException w:name="Light Shading Accent 1" w:semiHidden="0" w:uiPriority="60" w:unhideWhenUsed="0"/>
-    <w:lsdException w:name="Light List Accent 1" w:semiHidden="0" w:uiPriority="61" w:unhideWhenUsed="0"/>
-    <w:lsdException w:name="Light Grid Accent 1" w:semiHidden="0" w:uiPriority="62" w:unhideWhenUsed="0"/>
-    <w:lsdException w:name="Medium Shading 1 Accent 1" w:semiHidden="0" w:uiPriority="63" w:unhideWhenUsed="0"/>
-    <w:lsdException w:name="Medium Shading 2 Accent 1" w:semiHidden="0" w:uiPriority="64" w:unhideWhenUsed="0"/>
-    <w:lsdException w:name="Medium List 1 Accent 1" w:semiHidden="0" w:uiPriority="65" w:unhideWhenUsed="0"/>
-    <w:lsdException w:name="Revision" w:unhideWhenUsed="0"/>
-    <w:lsdException w:name="List Paragraph" w:semiHidden="0" w:uiPriority="34" w:unhideWhenUsed="0" w:qFormat="1"/>
-    <w:lsdException w:name="Quote" w:semiHidden="0" w:uiPriority="29" w:unhideWhenUsed="0" w:qFormat="1"/>
-    <w:lsdException w:name="Intense Quote" w:semiHidden="0" w:uiPriority="30" w:unhideWhenUsed="0" w:qFormat="1"/>
-    <w:lsdException w:name="Medium List 2 Accent 1" w:semiHidden="0" w:uiPriority="66" w:unhideWhenUsed="0"/>
-    <w:lsdException w:name="Medium Grid 1 Accent 1" w:semiHidden="0" w:uiPriority="67" w:unhideWhenUsed="0"/>
-    <w:lsdException w:name="Medium Grid 2 Accent 1" w:semiHidden="0" w:uiPriority="68" w:unhideWhenUsed="0"/>
-    <w:lsdException w:name="Medium Grid 3 Accent 1" w:semiHidden="0" w:uiPriority="69" w:unhideWhenUsed="0"/>
-    <w:lsdException w:name="Dark List Accent 1" w:semiHidden="0" w:uiPriority="70" w:unhideWhenUsed="0"/>
-    <w:lsdException w:name="Colorful Shading Accent 1" w:semiHidden="0" w:uiPriority="71" w:unhideWhenUsed="0"/>
-    <w:lsdException w:name="Colorful List Accent 1" w:semiHidden="0" w:uiPriority="72" w:unhideWhenUsed="0"/>
-    <w:lsdException w:name="Colorful Grid Accent 1" w:semiHidden="0" w:uiPriority="73" w:unhideWhenUsed="0"/>
-    <w:lsdException w:name="Light Shading Accent 2" w:semiHidden="0" w:uiPriority="60" w:unhideWhenUsed="0"/>
-    <w:lsdException w:name="Light List Accent 2" w:semiHidden="0" w:uiPriority="61" w:unhideWhenUsed="0"/>
-    <w:lsdException w:name="Light Grid Accent 2" w:semiHidden="0" w:uiPriority="62" w:unhideWhenUsed="0"/>
-    <w:lsdException w:name="Medium Shading 1 Accent 2" w:semiHidden="0" w:uiPriority="63" w:unhideWhenUsed="0"/>
-    <w:lsdException w:name="Medium Shading 2 Accent 2" w:semiHidden="0" w:uiPriority="64" w:unhideWhenUsed="0"/>
-    <w:lsdException w:name="Medium List 1 Accent 2" w:semiHidden="0" w:uiPriority="65" w:unhideWhenUsed="0"/>
-    <w:lsdException w:name="Medium List 2 Accent 2" w:semiHidden="0" w:uiPriority="66" w:unhideWhenUsed="0"/>
-    <w:lsdException w:name="Medium Grid 1 Accent 2" w:semiHidden="0" w:uiPriority="67" w:unhideWhenUsed="0"/>
-    <w:lsdException w:name="Medium Grid 2 Accent 2" w:semiHidden="0" w:uiPriority="68" w:unhideWhenUsed="0"/>
-    <w:lsdException w:name="Medium Grid 3 Accent 2" w:semiHidden="0" w:uiPriority="69" w:unhideWhenUsed="0"/>
-    <w:lsdException w:name="Dark List Accent 2" w:semiHidden="0" w:uiPriority="70" w:unhideWhenUsed="0"/>
-    <w:lsdException w:name="Colorful Shading Accent 2" w:semiHidden="0" w:uiPriority="71" w:unhideWhenUsed="0"/>
-    <w:lsdException w:name="Colorful List Accent 2" w:semiHidden="0" w:uiPriority="72" w:unhideWhenUsed="0"/>
-    <w:lsdException w:name="Colorful Grid Accent 2" w:semiHidden="0" w:uiPriority="73" w:unhideWhenUsed="0"/>
-    <w:lsdException w:name="Light Shading Accent 3" w:semiHidden="0" w:uiPriority="60" w:unhideWhenUsed="0"/>
-    <w:lsdException w:name="Light List Accent 3" w:semiHidden="0" w:uiPriority="61" w:unhideWhenUsed="0"/>
-    <w:lsdException w:name="Light Grid Accent 3" w:semiHidden="0" w:uiPriority="62" w:unhideWhenUsed="0"/>
-    <w:lsdException w:name="Medium Shading 1 Accent 3" w:semiHidden="0" w:uiPriority="63" w:unhideWhenUsed="0"/>
-    <w:lsdException w:name="Medium Shading 2 Accent 3" w:semiHidden="0" w:uiPriority="64" w:unhideWhenUsed="0"/>
-    <w:lsdException w:name="Medium List 1 Accent 3" w:semiHidden="0" w:uiPriority="65" w:unhideWhenUsed="0"/>
-    <w:lsdException w:name="Medium List 2 Accent 3" w:semiHidden="0" w:uiPriority="66" w:unhideWhenUsed="0"/>
-    <w:lsdException w:name="Medium Grid 1 Accent 3" w:semiHidden="0" w:uiPriority="67" w:unhideWhenUsed="0"/>
-    <w:lsdException w:name="Medium Grid 2 Accent 3" w:semiHidden="0" w:uiPriority="68" w:unhideWhenUsed="0"/>
-    <w:lsdException w:name="Medium Grid 3 Accent 3" w:semiHidden="0" w:uiPriority="69" w:unhideWhenUsed="0"/>
-    <w:lsdException w:name="Dark List Accent 3" w:semiHidden="0" w:uiPriority="70" w:unhideWhenUsed="0"/>
-    <w:lsdException w:name="Colorful Shading Accent 3" w:semiHidden="0" w:uiPriority="71" w:unhideWhenUsed="0"/>
-    <w:lsdException w:name="Colorful List Accent 3" w:semiHidden="0" w:uiPriority="72" w:unhideWhenUsed="0"/>
-    <w:lsdException w:name="Colorful Grid Accent 3" w:semiHidden="0" w:uiPriority="73" w:unhideWhenUsed="0"/>
-    <w:lsdException w:name="Light Shading Accent 4" w:semiHidden="0" w:uiPriority="60" w:unhideWhenUsed="0"/>
-    <w:lsdException w:name="Light List Accent 4" w:semiHidden="0" w:uiPriority="61" w:unhideWhenUsed="0"/>
-    <w:lsdException w:name="Light Grid Accent 4" w:semiHidden="0" w:uiPriority="62" w:unhideWhenUsed="0"/>
-    <w:lsdException w:name="Medium Shading 1 Accent 4" w:semiHidden="0" w:uiPriority="63" w:unhideWhenUsed="0"/>
-    <w:lsdException w:name="Medium Shading 2 Accent 4" w:semiHidden="0" w:uiPriority="64" w:unhideWhenUsed="0"/>
-    <w:lsdException w:name="Medium List 1 Accent 4" w:semiHidden="0" w:uiPriority="65" w:unhideWhenUsed="0"/>
-    <w:lsdException w:name="Medium List 2 Accent 4" w:semiHidden="0" w:uiPriority="66" w:unhideWhenUsed="0"/>
-    <w:lsdException w:name="Medium Grid 1 Accent 4" w:semiHidden="0" w:uiPriority="67" w:unhideWhenUsed="0"/>
-    <w:lsdException w:name="Medium Grid 2 Accent 4" w:semiHidden="0" w:uiPriority="68" w:unhideWhenUsed="0"/>
-    <w:lsdException w:name="Medium Grid 3 Accent 4" w:semiHidden="0" w:uiPriority="69" w:unhideWhenUsed="0"/>
-    <w:lsdException w:name="Dark List Accent 4" w:semiHidden="0" w:uiPriority="70" w:unhideWhenUsed="0"/>
-    <w:lsdException w:name="Colorful Shading Accent 4" w:semiHidden="0" w:uiPriority="71" w:unhideWhenUsed="0"/>
-    <w:lsdException w:name="Colorful List Accent 4" w:semiHidden="0" w:uiPriority="72" w:unhideWhenUsed="0"/>
-    <w:lsdException w:name="Colorful Grid Accent 4" w:semiHidden="0" w:uiPriority="73" w:unhideWhenUsed="0"/>
-    <w:lsdException w:name="Light Shading Accent 5" w:semiHidden="0" w:uiPriority="60" w:unhideWhenUsed="0"/>
-    <w:lsdException w:name="Light List Accent 5" w:semiHidden="0" w:uiPriority="61" w:unhideWhenUsed="0"/>
-    <w:lsdException w:name="Light Grid Accent 5" w:semiHidden="0" w:uiPriority="62" w:unhideWhenUsed="0"/>
-    <w:lsdException w:name="Medium Shading 1 Accent 5" w:semiHidden="0" w:uiPriority="63" w:unhideWhenUsed="0"/>
-    <w:lsdException w:name="Medium Shading 2 Accent 5" w:semiHidden="0" w:uiPriority="64" w:unhideWhenUsed="0"/>
-    <w:lsdException w:name="Medium List 1 Accent 5" w:semiHidden="0" w:uiPriority="65" w:unhideWhenUsed="0"/>
-    <w:lsdException w:name="Medium List 2 Accent 5" w:semiHidden="0" w:uiPriority="66" w:unhideWhenUsed="0"/>
-    <w:lsdException w:name="Medium Grid 1 Accent 5" w:semiHidden="0" w:uiPriority="67" w:unhideWhenUsed="0"/>
-    <w:lsdException w:name="Medium Grid 2 Accent 5" w:semiHidden="0" w:uiPriority="68" w:unhideWhenUsed="0"/>
-    <w:lsdException w:name="Medium Grid 3 Accent 5" w:semiHidden="0" w:uiPriority="69" w:unhideWhenUsed="0"/>
-    <w:lsdException w:name="Dark List Accent 5" w:semiHidden="0" w:uiPriority="70" w:unhideWhenUsed="0"/>
-    <w:lsdException w:name="Colorful Shading Accent 5" w:semiHidden="0" w:uiPriority="71" w:unhideWhenUsed="0"/>
-    <w:lsdException w:name="Colorful List Accent 5" w:semiHidden="0" w:uiPriority="72" w:unhideWhenUsed="0"/>
-    <w:lsdException w:name="Colorful Grid Accent 5" w:semiHidden="0" w:uiPriority="73" w:unhideWhenUsed="0"/>
-    <w:lsdException w:name="Light Shading Accent 6" w:semiHidden="0" w:uiPriority="60" w:unhideWhenUsed="0"/>
-    <w:lsdException w:name="Light List Accent 6" w:semiHidden="0" w:uiPriority="61" w:unhideWhenUsed="0"/>
-    <w:lsdException w:name="Light Grid Accent 6" w:semiHidden="0" w:uiPriority="62" w:unhideWhenUsed="0"/>
-    <w:lsdException w:name="Medium Shading 1 Accent 6" w:semiHidden="0" w:uiPriority="63" w:unhideWhenUsed="0"/>
-    <w:lsdException w:name="Medium Shading 2 Accent 6" w:semiHidden="0" w:uiPriority="64" w:unhideWhenUsed="0"/>
-    <w:lsdException w:name="Medium List 1 Accent 6" w:semiHidden="0" w:uiPriority="65" w:unhideWhenUsed="0"/>
-    <w:lsdException w:name="Medium List 2 Accent 6" w:semiHidden="0" w:uiPriority="66" w:unhideWhenUsed="0"/>
-    <w:lsdException w:name="Medium Grid 1 Accent 6" w:semiHidden="0" w:uiPriority="67" w:unhideWhenUsed="0"/>
-    <w:lsdException w:name="Medium Grid 2 Accent 6" w:semiHidden="0" w:uiPriority="68" w:unhideWhenUsed="0"/>
-    <w:lsdException w:name="Medium Grid 3 Accent 6" w:semiHidden="0" w:uiPriority="69" w:unhideWhenUsed="0"/>
-    <w:lsdException w:name="Dark List Accent 6" w:semiHidden="0" w:uiPriority="70" w:unhideWhenUsed="0"/>
-    <w:lsdException w:name="Colorful Shading Accent 6" w:semiHidden="0" w:uiPriority="71" w:unhideWhenUsed="0"/>
-    <w:lsdException w:name="Colorful List Accent 6" w:semiHidden="0" w:uiPriority="72" w:unhideWhenUsed="0"/>
-    <w:lsdException w:name="Colorful Grid Accent 6" w:semiHidden="0" w:uiPriority="73" w:unhideWhenUsed="0"/>
-    <w:lsdException w:name="Subtle Emphasis" w:semiHidden="0" w:uiPriority="19" w:unhideWhenUsed="0" w:qFormat="1"/>
-    <w:lsdException w:name="Intense Emphasis" w:semiHidden="0" w:uiPriority="21" w:unhideWhenUsed="0" w:qFormat="1"/>
-    <w:lsdException w:name="Subtle Reference" w:semiHidden="0" w:uiPriority="31" w:unhideWhenUsed="0" w:qFormat="1"/>
-    <w:lsdException w:name="Intense Reference" w:semiHidden="0" w:uiPriority="32" w:unhideWhenUsed="0" w:qFormat="1"/>
-    <w:lsdException w:name="Book Title" w:semiHidden="0" w:uiPriority="33" w:unhideWhenUsed="0" w:qFormat="1"/>
-    <w:lsdException w:name="Bibliography" w:uiPriority="37"/>
-    <w:lsdException w:name="TOC Heading" w:uiPriority="39" w:qFormat="1"/>
+  <w:latentStyles w:defLockedState="0" w:defUIPriority="99" w:defSemiHidden="0" w:defUnhideWhenUsed="0" w:defQFormat="0" w:count="371">
+    <w:lsdException w:name="Normal" w:locked="1" w:uiPriority="0" w:qFormat="1"/>
+    <w:lsdException w:name="heading 1" w:locked="1" w:uiPriority="0" w:qFormat="1"/>
+    <w:lsdException w:name="heading 2" w:locked="1" w:uiPriority="0" w:qFormat="1"/>
+    <w:lsdException w:name="heading 3" w:locked="1" w:semiHidden="1" w:uiPriority="0" w:unhideWhenUsed="1" w:qFormat="1"/>
+    <w:lsdException w:name="heading 4" w:locked="1" w:semiHidden="1" w:uiPriority="0" w:unhideWhenUsed="1" w:qFormat="1"/>
+    <w:lsdException w:name="heading 5" w:locked="1" w:semiHidden="1" w:uiPriority="0" w:unhideWhenUsed="1" w:qFormat="1"/>
+    <w:lsdException w:name="heading 6" w:locked="1" w:semiHidden="1" w:uiPriority="0" w:unhideWhenUsed="1" w:qFormat="1"/>
+    <w:lsdException w:name="heading 7" w:locked="1" w:semiHidden="1" w:uiPriority="0" w:unhideWhenUsed="1" w:qFormat="1"/>
+    <w:lsdException w:name="heading 8" w:locked="1" w:semiHidden="1" w:uiPriority="0" w:unhideWhenUsed="1" w:qFormat="1"/>
+    <w:lsdException w:name="heading 9" w:locked="1" w:semiHidden="1" w:uiPriority="0" w:unhideWhenUsed="1" w:qFormat="1"/>
+    <w:lsdException w:name="index 1" w:semiHidden="1" w:unhideWhenUsed="1"/>
+    <w:lsdException w:name="index 2" w:semiHidden="1" w:unhideWhenUsed="1"/>
+    <w:lsdException w:name="index 3" w:semiHidden="1" w:unhideWhenUsed="1"/>
+    <w:lsdException w:name="index 4" w:semiHidden="1" w:unhideWhenUsed="1"/>
+    <w:lsdException w:name="index 5" w:semiHidden="1" w:unhideWhenUsed="1"/>
+    <w:lsdException w:name="index 6" w:semiHidden="1" w:unhideWhenUsed="1"/>
+    <w:lsdException w:name="index 7" w:semiHidden="1" w:unhideWhenUsed="1"/>
+    <w:lsdException w:name="index 8" w:semiHidden="1" w:unhideWhenUsed="1"/>
+    <w:lsdException w:name="index 9" w:semiHidden="1" w:unhideWhenUsed="1"/>
+    <w:lsdException w:name="toc 1" w:locked="1" w:uiPriority="0"/>
+    <w:lsdException w:name="toc 2" w:locked="1" w:uiPriority="0"/>
+    <w:lsdException w:name="toc 3" w:locked="1" w:uiPriority="0"/>
+    <w:lsdException w:name="toc 4" w:locked="1" w:uiPriority="0"/>
+    <w:lsdException w:name="toc 5" w:locked="1" w:uiPriority="0"/>
+    <w:lsdException w:name="toc 6" w:locked="1" w:uiPriority="0"/>
+    <w:lsdException w:name="toc 7" w:locked="1" w:uiPriority="0"/>
+    <w:lsdException w:name="toc 8" w:locked="1" w:uiPriority="0"/>
+    <w:lsdException w:name="toc 9" w:locked="1" w:uiPriority="0"/>
+    <w:lsdException w:name="Normal Indent" w:semiHidden="1" w:unhideWhenUsed="1"/>
+    <w:lsdException w:name="footnote text" w:semiHidden="1" w:unhideWhenUsed="1"/>
+    <w:lsdException w:name="annotation text" w:semiHidden="1" w:unhideWhenUsed="1"/>
+    <w:lsdException w:name="header" w:semiHidden="1" w:unhideWhenUsed="1"/>
+    <w:lsdException w:name="footer" w:semiHidden="1" w:unhideWhenUsed="1"/>
+    <w:lsdException w:name="index heading" w:semiHidden="1" w:unhideWhenUsed="1"/>
+    <w:lsdException w:name="caption" w:locked="1" w:uiPriority="0" w:qFormat="1"/>
+    <w:lsdException w:name="table of figures" w:semiHidden="1" w:unhideWhenUsed="1"/>
+    <w:lsdException w:name="envelope address" w:semiHidden="1" w:unhideWhenUsed="1"/>
+    <w:lsdException w:name="envelope return" w:semiHidden="1" w:unhideWhenUsed="1"/>
+    <w:lsdException w:name="footnote reference" w:semiHidden="1" w:unhideWhenUsed="1"/>
+    <w:lsdException w:name="annotation reference" w:semiHidden="1" w:unhideWhenUsed="1"/>
+    <w:lsdException w:name="line number" w:semiHidden="1" w:unhideWhenUsed="1"/>
+    <w:lsdException w:name="page number" w:semiHidden="1" w:unhideWhenUsed="1"/>
+    <w:lsdException w:name="endnote reference" w:semiHidden="1" w:unhideWhenUsed="1"/>
+    <w:lsdException w:name="endnote text" w:semiHidden="1" w:unhideWhenUsed="1"/>
+    <w:lsdException w:name="table of authorities" w:semiHidden="1" w:unhideWhenUsed="1"/>
+    <w:lsdException w:name="macro" w:semiHidden="1" w:unhideWhenUsed="1"/>
+    <w:lsdException w:name="toa heading" w:semiHidden="1" w:unhideWhenUsed="1"/>
+    <w:lsdException w:name="List" w:semiHidden="1" w:unhideWhenUsed="1"/>
+    <w:lsdException w:name="List Bullet" w:semiHidden="1" w:unhideWhenUsed="1"/>
+    <w:lsdException w:name="List Number" w:semiHidden="1" w:unhideWhenUsed="1"/>
+    <w:lsdException w:name="List 2" w:semiHidden="1" w:unhideWhenUsed="1"/>
+    <w:lsdException w:name="List 3" w:semiHidden="1" w:unhideWhenUsed="1"/>
+    <w:lsdException w:name="List 4" w:semiHidden="1" w:unhideWhenUsed="1"/>
+    <w:lsdException w:name="List 5" w:semiHidden="1" w:unhideWhenUsed="1"/>
+    <w:lsdException w:name="List Bullet 2" w:semiHidden="1" w:unhideWhenUsed="1"/>
+    <w:lsdException w:name="List Bullet 3" w:semiHidden="1" w:unhideWhenUsed="1"/>
+    <w:lsdException w:name="List Bullet 4" w:semiHidden="1" w:unhideWhenUsed="1"/>
+    <w:lsdException w:name="List Bullet 5" w:semiHidden="1" w:unhideWhenUsed="1"/>
+    <w:lsdException w:name="List Number 2" w:semiHidden="1" w:unhideWhenUsed="1"/>
+    <w:lsdException w:name="List Number 3" w:semiHidden="1" w:unhideWhenUsed="1"/>
+    <w:lsdException w:name="List Number 4" w:semiHidden="1" w:unhideWhenUsed="1"/>
+    <w:lsdException w:name="List Number 5" w:semiHidden="1" w:unhideWhenUsed="1"/>
+    <w:lsdException w:name="Title" w:locked="1" w:uiPriority="0" w:qFormat="1"/>
+    <w:lsdException w:name="Closing" w:semiHidden="1" w:unhideWhenUsed="1"/>
+    <w:lsdException w:name="Signature" w:semiHidden="1" w:unhideWhenUsed="1"/>
+    <w:lsdException w:name="Default Paragraph Font" w:locked="1" w:uiPriority="0"/>
+    <w:lsdException w:name="Body Text" w:semiHidden="1" w:unhideWhenUsed="1"/>
+    <w:lsdException w:name="Body Text Indent" w:semiHidden="1" w:unhideWhenUsed="1"/>
+    <w:lsdException w:name="List Continue" w:semiHidden="1" w:unhideWhenUsed="1"/>
+    <w:lsdException w:name="List Continue 2" w:semiHidden="1" w:unhideWhenUsed="1"/>
+    <w:lsdException w:name="List Continue 3" w:semiHidden="1" w:unhideWhenUsed="1"/>
+    <w:lsdException w:name="List Continue 4" w:semiHidden="1" w:unhideWhenUsed="1"/>
+    <w:lsdException w:name="List Continue 5" w:semiHidden="1" w:unhideWhenUsed="1"/>
+    <w:lsdException w:name="Message Header" w:semiHidden="1" w:unhideWhenUsed="1"/>
+    <w:lsdException w:name="Subtitle" w:locked="1" w:uiPriority="0" w:qFormat="1"/>
+    <w:lsdException w:name="Salutation" w:semiHidden="1" w:unhideWhenUsed="1"/>
+    <w:lsdException w:name="Date" w:semiHidden="1" w:unhideWhenUsed="1"/>
+    <w:lsdException w:name="Body Text First Indent" w:semiHidden="1" w:unhideWhenUsed="1"/>
+    <w:lsdException w:name="Body Text First Indent 2" w:semiHidden="1" w:unhideWhenUsed="1"/>
+    <w:lsdException w:name="Note Heading" w:semiHidden="1" w:unhideWhenUsed="1"/>
+    <w:lsdException w:name="Body Text 2" w:semiHidden="1" w:unhideWhenUsed="1"/>
+    <w:lsdException w:name="Body Text 3" w:semiHidden="1" w:unhideWhenUsed="1"/>
+    <w:lsdException w:name="Body Text Indent 2" w:semiHidden="1" w:unhideWhenUsed="1"/>
+    <w:lsdException w:name="Body Text Indent 3" w:semiHidden="1" w:unhideWhenUsed="1"/>
+    <w:lsdException w:name="Block Text" w:semiHidden="1" w:unhideWhenUsed="1"/>
+    <w:lsdException w:name="Hyperlink" w:semiHidden="1" w:unhideWhenUsed="1"/>
+    <w:lsdException w:name="FollowedHyperlink" w:semiHidden="1" w:unhideWhenUsed="1"/>
+    <w:lsdException w:name="Strong" w:locked="1" w:uiPriority="0" w:qFormat="1"/>
+    <w:lsdException w:name="Emphasis" w:locked="1" w:uiPriority="0" w:qFormat="1"/>
+    <w:lsdException w:name="Document Map" w:semiHidden="1" w:unhideWhenUsed="1"/>
+    <w:lsdException w:name="Plain Text" w:semiHidden="1" w:unhideWhenUsed="1"/>
+    <w:lsdException w:name="E-mail Signature" w:semiHidden="1" w:unhideWhenUsed="1"/>
+    <w:lsdException w:name="HTML Top of Form" w:semiHidden="1" w:unhideWhenUsed="1"/>
+    <w:lsdException w:name="HTML Bottom of Form" w:semiHidden="1" w:unhideWhenUsed="1"/>
+    <w:lsdException w:name="Normal (Web)" w:semiHidden="1" w:unhideWhenUsed="1"/>
+    <w:lsdException w:name="HTML Acronym" w:semiHidden="1" w:unhideWhenUsed="1"/>
+    <w:lsdException w:name="HTML Address" w:semiHidden="1" w:unhideWhenUsed="1"/>
+    <w:lsdException w:name="HTML Cite" w:semiHidden="1" w:unhideWhenUsed="1"/>
+    <w:lsdException w:name="HTML Code" w:semiHidden="1" w:unhideWhenUsed="1"/>
+    <w:lsdException w:name="HTML Definition" w:semiHidden="1" w:unhideWhenUsed="1"/>
+    <w:lsdException w:name="HTML Keyboard" w:semiHidden="1" w:unhideWhenUsed="1"/>
+    <w:lsdException w:name="HTML Preformatted" w:semiHidden="1" w:unhideWhenUsed="1"/>
+    <w:lsdException w:name="HTML Sample" w:semiHidden="1" w:unhideWhenUsed="1"/>
+    <w:lsdException w:name="HTML Typewriter" w:semiHidden="1" w:unhideWhenUsed="1"/>
+    <w:lsdException w:name="HTML Variable" w:semiHidden="1" w:unhideWhenUsed="1"/>
+    <w:lsdException w:name="Normal Table" w:semiHidden="1" w:unhideWhenUsed="1"/>
+    <w:lsdException w:name="annotation subject" w:semiHidden="1" w:unhideWhenUsed="1"/>
+    <w:lsdException w:name="No List" w:semiHidden="1" w:unhideWhenUsed="1"/>
+    <w:lsdException w:name="Outline List 1" w:semiHidden="1" w:unhideWhenUsed="1"/>
+    <w:lsdException w:name="Outline List 2" w:semiHidden="1" w:unhideWhenUsed="1"/>
+    <w:lsdException w:name="Outline List 3" w:semiHidden="1" w:unhideWhenUsed="1"/>
+    <w:lsdException w:name="Table Simple 1" w:semiHidden="1" w:unhideWhenUsed="1"/>
+    <w:lsdException w:name="Table Simple 2" w:semiHidden="1" w:unhideWhenUsed="1"/>
+    <w:lsdException w:name="Table Simple 3" w:semiHidden="1" w:unhideWhenUsed="1"/>
+    <w:lsdException w:name="Table Classic 1" w:semiHidden="1" w:unhideWhenUsed="1"/>
+    <w:lsdException w:name="Table Classic 2" w:semiHidden="1" w:unhideWhenUsed="1"/>
+    <w:lsdException w:name="Table Classic 3" w:semiHidden="1" w:unhideWhenUsed="1"/>
+    <w:lsdException w:name="Table Classic 4" w:semiHidden="1" w:unhideWhenUsed="1"/>
+    <w:lsdException w:name="Table Colorful 1" w:semiHidden="1" w:unhideWhenUsed="1"/>
+    <w:lsdException w:name="Table Colorful 2" w:semiHidden="1" w:unhideWhenUsed="1"/>
+    <w:lsdException w:name="Table Colorful 3" w:semiHidden="1" w:unhideWhenUsed="1"/>
+    <w:lsdException w:name="Table Columns 1" w:semiHidden="1" w:unhideWhenUsed="1"/>
+    <w:lsdException w:name="Table Columns 2" w:semiHidden="1" w:unhideWhenUsed="1"/>
+    <w:lsdException w:name="Table Columns 3" w:semiHidden="1" w:unhideWhenUsed="1"/>
+    <w:lsdException w:name="Table Columns 4" w:semiHidden="1" w:unhideWhenUsed="1"/>
+    <w:lsdException w:name="Table Columns 5" w:semiHidden="1" w:unhideWhenUsed="1"/>
+    <w:lsdException w:name="Table Grid 1" w:semiHidden="1" w:unhideWhenUsed="1"/>
+    <w:lsdException w:name="Table Grid 2" w:semiHidden="1" w:unhideWhenUsed="1"/>
+    <w:lsdException w:name="Table Grid 3" w:semiHidden="1" w:unhideWhenUsed="1"/>
+    <w:lsdException w:name="Table Grid 4" w:semiHidden="1" w:unhideWhenUsed="1"/>
+    <w:lsdException w:name="Table Grid 5" w:semiHidden="1" w:unhideWhenUsed="1"/>
+    <w:lsdException w:name="Table Grid 6" w:semiHidden="1" w:unhideWhenUsed="1"/>
+    <w:lsdException w:name="Table Grid 7" w:semiHidden="1" w:unhideWhenUsed="1"/>
+    <w:lsdException w:name="Table Grid 8" w:semiHidden="1" w:unhideWhenUsed="1"/>
+    <w:lsdException w:name="Table List 1" w:semiHidden="1" w:unhideWhenUsed="1"/>
+    <w:lsdException w:name="Table List 2" w:semiHidden="1" w:unhideWhenUsed="1"/>
+    <w:lsdException w:name="Table List 3" w:semiHidden="1" w:unhideWhenUsed="1"/>
+    <w:lsdException w:name="Table List 4" w:semiHidden="1" w:unhideWhenUsed="1"/>
+    <w:lsdException w:name="Table List 5" w:semiHidden="1" w:unhideWhenUsed="1"/>
+    <w:lsdException w:name="Table List 6" w:semiHidden="1" w:unhideWhenUsed="1"/>
+    <w:lsdException w:name="Table List 7" w:semiHidden="1" w:unhideWhenUsed="1"/>
+    <w:lsdException w:name="Table List 8" w:semiHidden="1" w:unhideWhenUsed="1"/>
+    <w:lsdException w:name="Table 3D effects 1" w:semiHidden="1" w:unhideWhenUsed="1"/>
+    <w:lsdException w:name="Table 3D effects 2" w:semiHidden="1" w:unhideWhenUsed="1"/>
+    <w:lsdException w:name="Table 3D effects 3" w:semiHidden="1" w:unhideWhenUsed="1"/>
+    <w:lsdException w:name="Table Contemporary" w:semiHidden="1" w:unhideWhenUsed="1"/>
+    <w:lsdException w:name="Table Elegant" w:semiHidden="1" w:unhideWhenUsed="1"/>
+    <w:lsdException w:name="Table Professional" w:semiHidden="1" w:unhideWhenUsed="1"/>
+    <w:lsdException w:name="Table Subtle 1" w:semiHidden="1" w:unhideWhenUsed="1"/>
+    <w:lsdException w:name="Table Subtle 2" w:semiHidden="1" w:unhideWhenUsed="1"/>
+    <w:lsdException w:name="Table Web 1" w:semiHidden="1" w:unhideWhenUsed="1"/>
+    <w:lsdException w:name="Table Web 2" w:semiHidden="1" w:unhideWhenUsed="1"/>
+    <w:lsdException w:name="Table Web 3" w:semiHidden="1" w:unhideWhenUsed="1"/>
+    <w:lsdException w:name="Balloon Text" w:semiHidden="1" w:unhideWhenUsed="1"/>
+    <w:lsdException w:name="Table Grid" w:locked="1" w:uiPriority="0"/>
+    <w:lsdException w:name="Table Theme" w:semiHidden="1" w:unhideWhenUsed="1"/>
+    <w:lsdException w:name="Placeholder Text" w:semiHidden="1"/>
+    <w:lsdException w:name="No Spacing" w:uiPriority="1" w:qFormat="1"/>
+    <w:lsdException w:name="Light Shading" w:uiPriority="60"/>
+    <w:lsdException w:name="Light List" w:uiPriority="61"/>
+    <w:lsdException w:name="Light Grid" w:uiPriority="62"/>
+    <w:lsdException w:name="Medium Shading 1" w:uiPriority="63"/>
+    <w:lsdException w:name="Medium Shading 2" w:uiPriority="64"/>
+    <w:lsdException w:name="Medium List 1" w:uiPriority="65"/>
+    <w:lsdException w:name="Medium List 2" w:uiPriority="66"/>
+    <w:lsdException w:name="Medium Grid 1" w:uiPriority="67"/>
+    <w:lsdException w:name="Medium Grid 2" w:uiPriority="68"/>
+    <w:lsdException w:name="Medium Grid 3" w:uiPriority="69"/>
+    <w:lsdException w:name="Dark List" w:uiPriority="70"/>
+    <w:lsdException w:name="Colorful Shading" w:uiPriority="71"/>
+    <w:lsdException w:name="Colorful List" w:uiPriority="72"/>
+    <w:lsdException w:name="Colorful Grid" w:uiPriority="73"/>
+    <w:lsdException w:name="Light Shading Accent 1" w:uiPriority="60"/>
+    <w:lsdException w:name="Light List Accent 1" w:uiPriority="61"/>
+    <w:lsdException w:name="Light Grid Accent 1" w:uiPriority="62"/>
+    <w:lsdException w:name="Medium Shading 1 Accent 1" w:uiPriority="63"/>
+    <w:lsdException w:name="Medium Shading 2 Accent 1" w:uiPriority="64"/>
+    <w:lsdException w:name="Medium List 1 Accent 1" w:uiPriority="65"/>
+    <w:lsdException w:name="Revision" w:semiHidden="1"/>
+    <w:lsdException w:name="List Paragraph" w:uiPriority="34" w:qFormat="1"/>
+    <w:lsdException w:name="Quote" w:uiPriority="29" w:qFormat="1"/>
+    <w:lsdException w:name="Intense Quote" w:uiPriority="30" w:qFormat="1"/>
+    <w:lsdException w:name="Medium List 2 Accent 1" w:uiPriority="66"/>
+    <w:lsdException w:name="Medium Grid 1 Accent 1" w:uiPriority="67"/>
+    <w:lsdException w:name="Medium Grid 2 Accent 1" w:uiPriority="68"/>
+    <w:lsdException w:name="Medium Grid 3 Accent 1" w:uiPriority="69"/>
+    <w:lsdException w:name="Dark List Accent 1" w:uiPriority="70"/>
+    <w:lsdException w:name="Colorful Shading Accent 1" w:uiPriority="71"/>
+    <w:lsdException w:name="Colorful List Accent 1" w:uiPriority="72"/>
+    <w:lsdException w:name="Colorful Grid Accent 1" w:uiPriority="73"/>
+    <w:lsdException w:name="Light Shading Accent 2" w:uiPriority="60"/>
+    <w:lsdException w:name="Light List Accent 2" w:uiPriority="61"/>
+    <w:lsdException w:name="Light Grid Accent 2" w:uiPriority="62"/>
+    <w:lsdException w:name="Medium Shading 1 Accent 2" w:uiPriority="63"/>
+    <w:lsdException w:name="Medium Shading 2 Accent 2" w:uiPriority="64"/>
+    <w:lsdException w:name="Medium List 1 Accent 2" w:uiPriority="65"/>
+    <w:lsdException w:name="Medium List 2 Accent 2" w:uiPriority="66"/>
+    <w:lsdException w:name="Medium Grid 1 Accent 2" w:uiPriority="67"/>
+    <w:lsdException w:name="Medium Grid 2 Accent 2" w:uiPriority="68"/>
+    <w:lsdException w:name="Medium Grid 3 Accent 2" w:uiPriority="69"/>
+    <w:lsdException w:name="Dark List Accent 2" w:uiPriority="70"/>
+    <w:lsdException w:name="Colorful Shading Accent 2" w:uiPriority="71"/>
+    <w:lsdException w:name="Colorful List Accent 2" w:uiPriority="72"/>
+    <w:lsdException w:name="Colorful Grid Accent 2" w:uiPriority="73"/>
+    <w:lsdException w:name="Light Shading Accent 3" w:uiPriority="60"/>
+    <w:lsdException w:name="Light List Accent 3" w:uiPriority="61"/>
+    <w:lsdException w:name="Light Grid Accent 3" w:uiPriority="62"/>
+    <w:lsdException w:name="Medium Shading 1 Accent 3" w:uiPriority="63"/>
+    <w:lsdException w:name="Medium Shading 2 Accent 3" w:uiPriority="64"/>
+    <w:lsdException w:name="Medium List 1 Accent 3" w:uiPriority="65"/>
+    <w:lsdException w:name="Medium List 2 Accent 3" w:uiPriority="66"/>
+    <w:lsdException w:name="Medium Grid 1 Accent 3" w:uiPriority="67"/>
+    <w:lsdException w:name="Medium Grid 2 Accent 3" w:uiPriority="68"/>
+    <w:lsdException w:name="Medium Grid 3 Accent 3" w:uiPriority="69"/>
+    <w:lsdException w:name="Dark List Accent 3" w:uiPriority="70"/>
+    <w:lsdException w:name="Colorful Shading Accent 3" w:uiPriority="71"/>
+    <w:lsdException w:name="Colorful List Accent 3" w:uiPriority="72"/>
+    <w:lsdException w:name="Colorful Grid Accent 3" w:uiPriority="73"/>
+    <w:lsdException w:name="Light Shading Accent 4" w:uiPriority="60"/>
+    <w:lsdException w:name="Light List Accent 4" w:uiPriority="61"/>
+    <w:lsdException w:name="Light Grid Accent 4" w:uiPriority="62"/>
+    <w:lsdException w:name="Medium Shading 1 Accent 4" w:uiPriority="63"/>
+    <w:lsdException w:name="Medium Shading 2 Accent 4" w:uiPriority="64"/>
+    <w:lsdException w:name="Medium List 1 Accent 4" w:uiPriority="65"/>
+    <w:lsdException w:name="Medium List 2 Accent 4" w:uiPriority="66"/>
+    <w:lsdException w:name="Medium Grid 1 Accent 4" w:uiPriority="67"/>
+    <w:lsdException w:name="Medium Grid 2 Accent 4" w:uiPriority="68"/>
+    <w:lsdException w:name="Medium Grid 3 Accent 4" w:uiPriority="69"/>
+    <w:lsdException w:name="Dark List Accent 4" w:uiPriority="70"/>
+    <w:lsdException w:name="Colorful Shading Accent 4" w:uiPriority="71"/>
+    <w:lsdException w:name="Colorful List Accent 4" w:uiPriority="72"/>
+    <w:lsdException w:name="Colorful Grid Accent 4" w:uiPriority="73"/>
+    <w:lsdException w:name="Light Shading Accent 5" w:uiPriority="60"/>
+    <w:lsdException w:name="Light List Accent 5" w:uiPriority="61"/>
+    <w:lsdException w:name="Light Grid Accent 5" w:uiPriority="62"/>
+    <w:lsdException w:name="Medium Shading 1 Accent 5" w:uiPriority="63"/>
+    <w:lsdException w:name="Medium Shading 2 Accent 5" w:uiPriority="64"/>
+    <w:lsdException w:name="Medium List 1 Accent 5" w:uiPriority="65"/>
+    <w:lsdException w:name="Medium List 2 Accent 5" w:uiPriority="66"/>
+    <w:lsdException w:name="Medium Grid 1 Accent 5" w:uiPriority="67"/>
+    <w:lsdException w:name="Medium Grid 2 Accent 5" w:uiPriority="68"/>
+    <w:lsdException w:name="Medium Grid 3 Accent 5" w:uiPriority="69"/>
+    <w:lsdException w:name="Dark List Accent 5" w:uiPriority="70"/>
+    <w:lsdException w:name="Colorful Shading Accent 5" w:uiPriority="71"/>
+    <w:lsdException w:name="Colorful List Accent 5" w:uiPriority="72"/>
+    <w:lsdException w:name="Colorful Grid Accent 5" w:uiPriority="73"/>
+    <w:lsdException w:name="Light Shading Accent 6" w:uiPriority="60"/>
+    <w:lsdException w:name="Light List Accent 6" w:uiPriority="61"/>
+    <w:lsdException w:name="Light Grid Accent 6" w:uiPriority="62"/>
+    <w:lsdException w:name="Medium Shading 1 Accent 6" w:uiPriority="63"/>
+    <w:lsdException w:name="Medium Shading 2 Accent 6" w:uiPriority="64"/>
+    <w:lsdException w:name="Medium List 1 Accent 6" w:uiPriority="65"/>
+    <w:lsdException w:name="Medium List 2 Accent 6" w:uiPriority="66"/>
+    <w:lsdException w:name="Medium Grid 1 Accent 6" w:uiPriority="67"/>
+    <w:lsdException w:name="Medium Grid 2 Accent 6" w:uiPriority="68"/>
+    <w:lsdException w:name="Medium Grid 3 Accent 6" w:uiPriority="69"/>
+    <w:lsdException w:name="Dark List Accent 6" w:uiPriority="70"/>
+    <w:lsdException w:name="Colorful Shading Accent 6" w:uiPriority="71"/>
+    <w:lsdException w:name="Colorful List Accent 6" w:uiPriority="72"/>
+    <w:lsdException w:name="Colorful Grid Accent 6" w:uiPriority="73"/>
+    <w:lsdException w:name="Subtle Emphasis" w:uiPriority="19" w:qFormat="1"/>
+    <w:lsdException w:name="Intense Emphasis" w:uiPriority="21" w:qFormat="1"/>
+    <w:lsdException w:name="Subtle Reference" w:uiPriority="31" w:qFormat="1"/>
+    <w:lsdException w:name="Intense Reference" w:uiPriority="32" w:qFormat="1"/>
+    <w:lsdException w:name="Book Title" w:uiPriority="33" w:qFormat="1"/>
+    <w:lsdException w:name="Bibliography" w:semiHidden="1" w:uiPriority="37" w:unhideWhenUsed="1"/>
+    <w:lsdException w:name="TOC Heading" w:semiHidden="1" w:uiPriority="39" w:unhideWhenUsed="1" w:qFormat="1"/>
+    <w:lsdException w:name="Plain Table 1" w:uiPriority="41"/>
+    <w:lsdException w:name="Plain Table 2" w:uiPriority="42"/>
+    <w:lsdException w:name="Plain Table 3" w:uiPriority="43"/>
+    <w:lsdException w:name="Plain Table 4" w:uiPriority="44"/>
+    <w:lsdException w:name="Plain Table 5" w:uiPriority="45"/>
+    <w:lsdException w:name="Grid Table Light" w:uiPriority="40"/>
+    <w:lsdException w:name="Grid Table 1 Light" w:uiPriority="46"/>
+    <w:lsdException w:name="Grid Table 2" w:uiPriority="47"/>
+    <w:lsdException w:name="Grid Table 3" w:uiPriority="48"/>
+    <w:lsdException w:name="Grid Table 4" w:uiPriority="49"/>
+    <w:lsdException w:name="Grid Table 5 Dark" w:uiPriority="50"/>
+    <w:lsdException w:name="Grid Table 6 Colorful" w:uiPriority="51"/>
+    <w:lsdException w:name="Grid Table 7 Colorful" w:uiPriority="52"/>
+    <w:lsdException w:name="Grid Table 1 Light Accent 1" w:uiPriority="46"/>
+    <w:lsdException w:name="Grid Table 2 Accent 1" w:uiPriority="47"/>
+    <w:lsdException w:name="Grid Table 3 Accent 1" w:uiPriority="48"/>
+    <w:lsdException w:name="Grid Table 4 Accent 1" w:uiPriority="49"/>
+    <w:lsdException w:name="Grid Table 5 Dark Accent 1" w:uiPriority="50"/>
+    <w:lsdException w:name="Grid Table 6 Colorful Accent 1" w:uiPriority="51"/>
+    <w:lsdException w:name="Grid Table 7 Colorful Accent 1" w:uiPriority="52"/>
+    <w:lsdException w:name="Grid Table 1 Light Accent 2" w:uiPriority="46"/>
+    <w:lsdException w:name="Grid Table 2 Accent 2" w:uiPriority="47"/>
+    <w:lsdException w:name="Grid Table 3 Accent 2" w:uiPriority="48"/>
+    <w:lsdException w:name="Grid Table 4 Accent 2" w:uiPriority="49"/>
+    <w:lsdException w:name="Grid Table 5 Dark Accent 2" w:uiPriority="50"/>
+    <w:lsdException w:name="Grid Table 6 Colorful Accent 2" w:uiPriority="51"/>
+    <w:lsdException w:name="Grid Table 7 Colorful Accent 2" w:uiPriority="52"/>
+    <w:lsdException w:name="Grid Table 1 Light Accent 3" w:uiPriority="46"/>
+    <w:lsdException w:name="Grid Table 2 Accent 3" w:uiPriority="47"/>
+    <w:lsdException w:name="Grid Table 3 Accent 3" w:uiPriority="48"/>
+    <w:lsdException w:name="Grid Table 4 Accent 3" w:uiPriority="49"/>
+    <w:lsdException w:name="Grid Table 5 Dark Accent 3" w:uiPriority="50"/>
+    <w:lsdException w:name="Grid Table 6 Colorful Accent 3" w:uiPriority="51"/>
+    <w:lsdException w:name="Grid Table 7 Colorful Accent 3" w:uiPriority="52"/>
+    <w:lsdException w:name="Grid Table 1 Light Accent 4" w:uiPriority="46"/>
+    <w:lsdException w:name="Grid Table 2 Accent 4" w:uiPriority="47"/>
+    <w:lsdException w:name="Grid Table 3 Accent 4" w:uiPriority="48"/>
+    <w:lsdException w:name="Grid Table 4 Accent 4" w:uiPriority="49"/>
+    <w:lsdException w:name="Grid Table 5 Dark Accent 4" w:uiPriority="50"/>
+    <w:lsdException w:name="Grid Table 6 Colorful Accent 4" w:uiPriority="51"/>
+    <w:lsdException w:name="Grid Table 7 Colorful Accent 4" w:uiPriority="52"/>
+    <w:lsdException w:name="Grid Table 1 Light Accent 5" w:uiPriority="46"/>
+    <w:lsdException w:name="Grid Table 2 Accent 5" w:uiPriority="47"/>
+    <w:lsdException w:name="Grid Table 3 Accent 5" w:uiPriority="48"/>
+    <w:lsdException w:name="Grid Table 4 Accent 5" w:uiPriority="49"/>
+    <w:lsdException w:name="Grid Table 5 Dark Accent 5" w:uiPriority="50"/>
+    <w:lsdException w:name="Grid Table 6 Colorful Accent 5" w:uiPriority="51"/>
+    <w:lsdException w:name="Grid Table 7 Colorful Accent 5" w:uiPriority="52"/>
+    <w:lsdException w:name="Grid Table 1 Light Accent 6" w:uiPriority="46"/>
+    <w:lsdException w:name="Grid Table 2 Accent 6" w:uiPriority="47"/>
+    <w:lsdException w:name="Grid Table 3 Accent 6" w:uiPriority="48"/>
+    <w:lsdException w:name="Grid Table 4 Accent 6" w:uiPriority="49"/>
+    <w:lsdException w:name="Grid Table 5 Dark Accent 6" w:uiPriority="50"/>
+    <w:lsdException w:name="Grid Table 6 Colorful Accent 6" w:uiPriority="51"/>
+    <w:lsdException w:name="Grid Table 7 Colorful Accent 6" w:uiPriority="52"/>
+    <w:lsdException w:name="List Table 1 Light" w:uiPriority="46"/>
+    <w:lsdException w:name="List Table 2" w:uiPriority="47"/>
+    <w:lsdException w:name="List Table 3" w:uiPriority="48"/>
+    <w:lsdException w:name="List Table 4" w:uiPriority="49"/>
+    <w:lsdException w:name="List Table 5 Dark" w:uiPriority="50"/>
+    <w:lsdException w:name="List Table 6 Colorful" w:uiPriority="51"/>
+    <w:lsdException w:name="List Table 7 Colorful" w:uiPriority="52"/>
+    <w:lsdException w:name="List Table 1 Light Accent 1" w:uiPriority="46"/>
+    <w:lsdException w:name="List Table 2 Accent 1" w:uiPriority="47"/>
+    <w:lsdException w:name="List Table 3 Accent 1" w:uiPriority="48"/>
+    <w:lsdException w:name="List Table 4 Accent 1" w:uiPriority="49"/>
+    <w:lsdException w:name="List Table 5 Dark Accent 1" w:uiPriority="50"/>
+    <w:lsdException w:name="List Table 6 Colorful Accent 1" w:uiPriority="51"/>
+    <w:lsdException w:name="List Table 7 Colorful Accent 1" w:uiPriority="52"/>
+    <w:lsdException w:name="List Table 1 Light Accent 2" w:uiPriority="46"/>
+    <w:lsdException w:name="List Table 2 Accent 2" w:uiPriority="47"/>
+    <w:lsdException w:name="List Table 3 Accent 2" w:uiPriority="48"/>
+    <w:lsdException w:name="List Table 4 Accent 2" w:uiPriority="49"/>
+    <w:lsdException w:name="List Table 5 Dark Accent 2" w:uiPriority="50"/>
+    <w:lsdException w:name="List Table 6 Colorful Accent 2" w:uiPriority="51"/>
+    <w:lsdException w:name="List Table 7 Colorful Accent 2" w:uiPriority="52"/>
+    <w:lsdException w:name="List Table 1 Light Accent 3" w:uiPriority="46"/>
+    <w:lsdException w:name="List Table 2 Accent 3" w:uiPriority="47"/>
+    <w:lsdException w:name="List Table 3 Accent 3" w:uiPriority="48"/>
+    <w:lsdException w:name="List Table 4 Accent 3" w:uiPriority="49"/>
+    <w:lsdException w:name="List Table 5 Dark Accent 3" w:uiPriority="50"/>
+    <w:lsdException w:name="List Table 6 Colorful Accent 3" w:uiPriority="51"/>
+    <w:lsdException w:name="List Table 7 Colorful Accent 3" w:uiPriority="52"/>
+    <w:lsdException w:name="List Table 1 Light Accent 4" w:uiPriority="46"/>
+    <w:lsdException w:name="List Table 2 Accent 4" w:uiPriority="47"/>
+    <w:lsdException w:name="List Table 3 Accent 4" w:uiPriority="48"/>
+    <w:lsdException w:name="List Table 4 Accent 4" w:uiPriority="49"/>
+    <w:lsdException w:name="List Table 5 Dark Accent 4" w:uiPriority="50"/>
+    <w:lsdException w:name="List Table 6 Colorful Accent 4" w:uiPriority="51"/>
+    <w:lsdException w:name="List Table 7 Colorful Accent 4" w:uiPriority="52"/>
+    <w:lsdException w:name="List Table 1 Light Accent 5" w:uiPriority="46"/>
+    <w:lsdException w:name="List Table 2 Accent 5" w:uiPriority="47"/>
+    <w:lsdException w:name="List Table 3 Accent 5" w:uiPriority="48"/>
+    <w:lsdException w:name="List Table 4 Accent 5" w:uiPriority="49"/>
+    <w:lsdException w:name="List Table 5 Dark Accent 5" w:uiPriority="50"/>
+    <w:lsdException w:name="List Table 6 Colorful Accent 5" w:uiPriority="51"/>
+    <w:lsdException w:name="List Table 7 Colorful Accent 5" w:uiPriority="52"/>
+    <w:lsdException w:name="List Table 1 Light Accent 6" w:uiPriority="46"/>
+    <w:lsdException w:name="List Table 2 Accent 6" w:uiPriority="47"/>
+    <w:lsdException w:name="List Table 3 Accent 6" w:uiPriority="48"/>
+    <w:lsdException w:name="List Table 4 Accent 6" w:uiPriority="49"/>
+    <w:lsdException w:name="List Table 5 Dark Accent 6" w:uiPriority="50"/>
+    <w:lsdException w:name="List Table 6 Colorful Accent 6" w:uiPriority="51"/>
+    <w:lsdException w:name="List Table 7 Colorful Accent 6" w:uiPriority="52"/>
   </w:latentStyles>
   <w:style w:type="paragraph" w:default="1" w:styleId="Normal">
     <w:name w:val="Normal"/>
@@ -12195,11 +12532,11 @@
       <w:lang w:eastAsia="en-US"/>
     </w:rPr>
   </w:style>
-  <w:style w:type="paragraph" w:styleId="Ttulo1">
+  <w:style w:type="paragraph" w:styleId="Heading1">
     <w:name w:val="heading 1"/>
     <w:basedOn w:val="Normal"/>
     <w:next w:val="Normal"/>
-    <w:link w:val="Ttulo1Car"/>
+    <w:link w:val="Heading1Char"/>
     <w:uiPriority w:val="99"/>
     <w:qFormat/>
     <w:rsid w:val="00F34B50"/>
@@ -12214,14 +12551,13 @@
       <w:color w:val="2E74B5"/>
       <w:sz w:val="32"/>
       <w:szCs w:val="20"/>
-      <w:lang/>
     </w:rPr>
   </w:style>
-  <w:style w:type="paragraph" w:styleId="Ttulo2">
+  <w:style w:type="paragraph" w:styleId="Heading2">
     <w:name w:val="heading 2"/>
     <w:basedOn w:val="Normal"/>
     <w:next w:val="Normal"/>
-    <w:link w:val="Ttulo2Car"/>
+    <w:link w:val="Heading2Char"/>
     <w:uiPriority w:val="99"/>
     <w:qFormat/>
     <w:rsid w:val="00F34B50"/>
@@ -12236,21 +12572,19 @@
       <w:color w:val="2E74B5"/>
       <w:sz w:val="26"/>
       <w:szCs w:val="20"/>
-      <w:lang/>
     </w:rPr>
   </w:style>
-  <w:style w:type="character" w:default="1" w:styleId="Fuentedeprrafopredeter">
+  <w:style w:type="character" w:default="1" w:styleId="DefaultParagraphFont">
     <w:name w:val="Default Paragraph Font"/>
     <w:uiPriority w:val="1"/>
     <w:semiHidden/>
     <w:unhideWhenUsed/>
   </w:style>
-  <w:style w:type="table" w:default="1" w:styleId="Tablanormal">
+  <w:style w:type="table" w:default="1" w:styleId="TableNormal">
     <w:name w:val="Normal Table"/>
     <w:uiPriority w:val="99"/>
     <w:semiHidden/>
     <w:unhideWhenUsed/>
-    <w:qFormat/>
     <w:tblPr>
       <w:tblInd w:w="0" w:type="dxa"/>
       <w:tblCellMar>
@@ -12261,15 +12595,15 @@
       </w:tblCellMar>
     </w:tblPr>
   </w:style>
-  <w:style w:type="numbering" w:default="1" w:styleId="Sinlista">
+  <w:style w:type="numbering" w:default="1" w:styleId="NoList">
     <w:name w:val="No List"/>
     <w:uiPriority w:val="99"/>
     <w:semiHidden/>
     <w:unhideWhenUsed/>
   </w:style>
-  <w:style w:type="character" w:customStyle="1" w:styleId="Ttulo1Car">
-    <w:name w:val="Título 1 Car"/>
-    <w:link w:val="Ttulo1"/>
+  <w:style w:type="character" w:customStyle="1" w:styleId="Heading1Char">
+    <w:name w:val="Heading 1 Char"/>
+    <w:link w:val="Heading1"/>
     <w:uiPriority w:val="99"/>
     <w:locked/>
     <w:rsid w:val="00F34B50"/>
@@ -12280,9 +12614,9 @@
       <w:lang w:val="es-AR"/>
     </w:rPr>
   </w:style>
-  <w:style w:type="character" w:customStyle="1" w:styleId="Ttulo2Car">
-    <w:name w:val="Título 2 Car"/>
-    <w:link w:val="Ttulo2"/>
+  <w:style w:type="character" w:customStyle="1" w:styleId="Heading2Char">
+    <w:name w:val="Heading 2 Char"/>
+    <w:link w:val="Heading2"/>
     <w:uiPriority w:val="99"/>
     <w:locked/>
     <w:rsid w:val="00F34B50"/>
@@ -12293,11 +12627,11 @@
       <w:lang w:val="es-AR"/>
     </w:rPr>
   </w:style>
-  <w:style w:type="paragraph" w:styleId="Ttulo">
+  <w:style w:type="paragraph" w:styleId="Title">
     <w:name w:val="Title"/>
     <w:basedOn w:val="Normal"/>
     <w:next w:val="Normal"/>
-    <w:link w:val="TtuloCar"/>
+    <w:link w:val="TitleChar"/>
     <w:uiPriority w:val="99"/>
     <w:qFormat/>
     <w:rsid w:val="00F34B50"/>
@@ -12311,12 +12645,11 @@
       <w:kern w:val="28"/>
       <w:sz w:val="56"/>
       <w:szCs w:val="20"/>
-      <w:lang/>
     </w:rPr>
   </w:style>
-  <w:style w:type="character" w:customStyle="1" w:styleId="TtuloCar">
-    <w:name w:val="Título Car"/>
-    <w:link w:val="Ttulo"/>
+  <w:style w:type="character" w:customStyle="1" w:styleId="TitleChar">
+    <w:name w:val="Title Char"/>
+    <w:link w:val="Title"/>
     <w:uiPriority w:val="99"/>
     <w:locked/>
     <w:rsid w:val="00F34B50"/>
@@ -12328,7 +12661,7 @@
       <w:lang w:val="es-AR"/>
     </w:rPr>
   </w:style>
-  <w:style w:type="paragraph" w:styleId="Prrafodelista">
+  <w:style w:type="paragraph" w:styleId="ListParagraph">
     <w:name w:val="List Paragraph"/>
     <w:basedOn w:val="Normal"/>
     <w:uiPriority w:val="99"/>
@@ -12339,9 +12672,9 @@
       <w:contextualSpacing/>
     </w:pPr>
   </w:style>
-  <w:style w:type="table" w:styleId="Tablaconcuadrcula">
+  <w:style w:type="table" w:styleId="TableGrid">
     <w:name w:val="Table Grid"/>
-    <w:basedOn w:val="Tablanormal"/>
+    <w:basedOn w:val="TableNormal"/>
     <w:uiPriority w:val="99"/>
     <w:rsid w:val="003C7384"/>
     <w:tblPr>
@@ -12362,10 +12695,10 @@
       </w:tblCellMar>
     </w:tblPr>
   </w:style>
-  <w:style w:type="paragraph" w:styleId="Encabezado">
+  <w:style w:type="paragraph" w:styleId="Header">
     <w:name w:val="header"/>
     <w:basedOn w:val="Normal"/>
-    <w:link w:val="EncabezadoCar"/>
+    <w:link w:val="HeaderChar"/>
     <w:uiPriority w:val="99"/>
     <w:semiHidden/>
     <w:rsid w:val="00E779A3"/>
@@ -12379,12 +12712,11 @@
     <w:rPr>
       <w:sz w:val="20"/>
       <w:szCs w:val="20"/>
-      <w:lang/>
     </w:rPr>
   </w:style>
-  <w:style w:type="character" w:customStyle="1" w:styleId="EncabezadoCar">
-    <w:name w:val="Encabezado Car"/>
-    <w:link w:val="Encabezado"/>
+  <w:style w:type="character" w:customStyle="1" w:styleId="HeaderChar">
+    <w:name w:val="Header Char"/>
+    <w:link w:val="Header"/>
     <w:uiPriority w:val="99"/>
     <w:semiHidden/>
     <w:locked/>
@@ -12393,10 +12725,10 @@
       <w:lang w:val="es-AR"/>
     </w:rPr>
   </w:style>
-  <w:style w:type="paragraph" w:styleId="Piedepgina">
+  <w:style w:type="paragraph" w:styleId="Footer">
     <w:name w:val="footer"/>
     <w:basedOn w:val="Normal"/>
-    <w:link w:val="PiedepginaCar"/>
+    <w:link w:val="FooterChar"/>
     <w:uiPriority w:val="99"/>
     <w:rsid w:val="00E779A3"/>
     <w:pPr>
@@ -12409,12 +12741,11 @@
     <w:rPr>
       <w:sz w:val="20"/>
       <w:szCs w:val="20"/>
-      <w:lang/>
     </w:rPr>
   </w:style>
-  <w:style w:type="character" w:customStyle="1" w:styleId="PiedepginaCar">
-    <w:name w:val="Pie de página Car"/>
-    <w:link w:val="Piedepgina"/>
+  <w:style w:type="character" w:customStyle="1" w:styleId="FooterChar">
+    <w:name w:val="Footer Char"/>
+    <w:link w:val="Footer"/>
     <w:uiPriority w:val="99"/>
     <w:locked/>
     <w:rsid w:val="00E779A3"/>
@@ -12422,10 +12753,10 @@
       <w:lang w:val="es-AR"/>
     </w:rPr>
   </w:style>
-  <w:style w:type="paragraph" w:styleId="Textodeglobo">
+  <w:style w:type="paragraph" w:styleId="BalloonText">
     <w:name w:val="Balloon Text"/>
     <w:basedOn w:val="Normal"/>
-    <w:link w:val="TextodegloboCar"/>
+    <w:link w:val="BalloonTextChar"/>
     <w:uiPriority w:val="99"/>
     <w:semiHidden/>
     <w:rsid w:val="00AC3A75"/>
@@ -12436,12 +12767,11 @@
       <w:rFonts w:ascii="Tahoma" w:hAnsi="Tahoma"/>
       <w:sz w:val="16"/>
       <w:szCs w:val="20"/>
-      <w:lang/>
     </w:rPr>
   </w:style>
-  <w:style w:type="character" w:customStyle="1" w:styleId="TextodegloboCar">
-    <w:name w:val="Texto de globo Car"/>
-    <w:link w:val="Textodeglobo"/>
+  <w:style w:type="character" w:customStyle="1" w:styleId="BalloonTextChar">
+    <w:name w:val="Balloon Text Char"/>
+    <w:link w:val="BalloonText"/>
     <w:uiPriority w:val="99"/>
     <w:semiHidden/>
     <w:locked/>
@@ -12452,7 +12782,7 @@
       <w:lang w:val="es-AR"/>
     </w:rPr>
   </w:style>
-  <w:style w:type="paragraph" w:styleId="Epgrafe">
+  <w:style w:type="paragraph" w:styleId="Caption">
     <w:name w:val="caption"/>
     <w:basedOn w:val="Normal"/>
     <w:next w:val="Normal"/>
@@ -12470,7 +12800,7 @@
       <w:szCs w:val="18"/>
     </w:rPr>
   </w:style>
-  <w:style w:type="character" w:styleId="Refdecomentario">
+  <w:style w:type="character" w:styleId="CommentReference">
     <w:name w:val="annotation reference"/>
     <w:uiPriority w:val="99"/>
     <w:semiHidden/>
@@ -12480,10 +12810,10 @@
       <w:sz w:val="16"/>
     </w:rPr>
   </w:style>
-  <w:style w:type="paragraph" w:styleId="Textocomentario">
+  <w:style w:type="paragraph" w:styleId="CommentText">
     <w:name w:val="annotation text"/>
     <w:basedOn w:val="Normal"/>
-    <w:link w:val="TextocomentarioCar"/>
+    <w:link w:val="CommentTextChar"/>
     <w:uiPriority w:val="99"/>
     <w:semiHidden/>
     <w:rsid w:val="00F00F0A"/>
@@ -12493,12 +12823,11 @@
     <w:rPr>
       <w:sz w:val="20"/>
       <w:szCs w:val="20"/>
-      <w:lang/>
     </w:rPr>
   </w:style>
-  <w:style w:type="character" w:customStyle="1" w:styleId="TextocomentarioCar">
-    <w:name w:val="Texto comentario Car"/>
-    <w:link w:val="Textocomentario"/>
+  <w:style w:type="character" w:customStyle="1" w:styleId="CommentTextChar">
+    <w:name w:val="Comment Text Char"/>
+    <w:link w:val="CommentText"/>
     <w:uiPriority w:val="99"/>
     <w:semiHidden/>
     <w:locked/>
@@ -12508,11 +12837,11 @@
       <w:lang w:val="es-AR"/>
     </w:rPr>
   </w:style>
-  <w:style w:type="paragraph" w:styleId="Asuntodelcomentario">
+  <w:style w:type="paragraph" w:styleId="CommentSubject">
     <w:name w:val="annotation subject"/>
-    <w:basedOn w:val="Textocomentario"/>
-    <w:next w:val="Textocomentario"/>
-    <w:link w:val="AsuntodelcomentarioCar"/>
+    <w:basedOn w:val="CommentText"/>
+    <w:next w:val="CommentText"/>
+    <w:link w:val="CommentSubjectChar"/>
     <w:uiPriority w:val="99"/>
     <w:semiHidden/>
     <w:rsid w:val="00F00F0A"/>
@@ -12520,9 +12849,9 @@
       <w:b/>
     </w:rPr>
   </w:style>
-  <w:style w:type="character" w:customStyle="1" w:styleId="AsuntodelcomentarioCar">
-    <w:name w:val="Asunto del comentario Car"/>
-    <w:link w:val="Asuntodelcomentario"/>
+  <w:style w:type="character" w:customStyle="1" w:styleId="CommentSubjectChar">
+    <w:name w:val="Comment Subject Char"/>
+    <w:link w:val="CommentSubject"/>
     <w:uiPriority w:val="99"/>
     <w:semiHidden/>
     <w:locked/>
@@ -12533,7 +12862,7 @@
       <w:lang w:val="es-AR"/>
     </w:rPr>
   </w:style>
-  <w:style w:type="paragraph" w:styleId="Revisin">
+  <w:style w:type="paragraph" w:styleId="Revision">
     <w:name w:val="Revision"/>
     <w:hidden/>
     <w:uiPriority w:val="99"/>
@@ -12544,196 +12873,6 @@
       <w:szCs w:val="22"/>
       <w:lang w:eastAsia="en-US"/>
     </w:rPr>
-  </w:style>
-</w:styles>
-</file>
-
-<file path=word/stylesWithEffects.xml><?xml version="1.0" encoding="utf-8"?>
-<w:styles xmlns:wpc="http://schemas.microsoft.com/office/word/2010/wordprocessingCanvas" xmlns:mc="http://schemas.openxmlformats.org/markup-compatibility/2006" xmlns:o="urn:schemas-microsoft-com:office:office" xmlns:r="http://schemas.openxmlformats.org/officeDocument/2006/relationships" xmlns:m="http://schemas.openxmlformats.org/officeDocument/2006/math" xmlns:v="urn:schemas-microsoft-com:vml" xmlns:wp14="http://schemas.microsoft.com/office/word/2010/wordprocessingDrawing" xmlns:wp="http://schemas.openxmlformats.org/drawingml/2006/wordprocessingDrawing" xmlns:w10="urn:schemas-microsoft-com:office:word" xmlns:w="http://schemas.openxmlformats.org/wordprocessingml/2006/main" xmlns:w14="http://schemas.microsoft.com/office/word/2010/wordml" xmlns:wpg="http://schemas.microsoft.com/office/word/2010/wordprocessingGroup" xmlns:wpi="http://schemas.microsoft.com/office/word/2010/wordprocessingInk" xmlns:wne="http://schemas.microsoft.com/office/word/2006/wordml" xmlns:wps="http://schemas.microsoft.com/office/word/2010/wordprocessingShape" mc:Ignorable="w14 wp14">
-  <w:docDefaults>
-    <w:rPrDefault>
-      <w:rPr>
-        <w:rFonts w:asciiTheme="minorHAnsi" w:eastAsiaTheme="minorEastAsia" w:hAnsiTheme="minorHAnsi" w:cstheme="minorBidi"/>
-        <w:sz w:val="22"/>
-        <w:szCs w:val="22"/>
-        <w:lang w:val="es-AR" w:eastAsia="es-AR" w:bidi="ar-SA"/>
-      </w:rPr>
-    </w:rPrDefault>
-    <w:pPrDefault>
-      <w:pPr>
-        <w:spacing w:after="200" w:line="276" w:lineRule="auto"/>
-      </w:pPr>
-    </w:pPrDefault>
-  </w:docDefaults>
-  <w:latentStyles w:defLockedState="0" w:defUIPriority="99" w:defSemiHidden="1" w:defUnhideWhenUsed="1" w:defQFormat="0" w:count="267">
-    <w:lsdException w:name="Normal" w:semiHidden="0" w:uiPriority="0" w:unhideWhenUsed="0" w:qFormat="1"/>
-    <w:lsdException w:name="heading 1" w:semiHidden="0" w:uiPriority="9" w:unhideWhenUsed="0" w:qFormat="1"/>
-    <w:lsdException w:name="heading 2" w:uiPriority="9" w:qFormat="1"/>
-    <w:lsdException w:name="heading 3" w:uiPriority="9" w:qFormat="1"/>
-    <w:lsdException w:name="heading 4" w:uiPriority="9" w:qFormat="1"/>
-    <w:lsdException w:name="heading 5" w:uiPriority="9" w:qFormat="1"/>
-    <w:lsdException w:name="heading 6" w:uiPriority="9" w:qFormat="1"/>
-    <w:lsdException w:name="heading 7" w:uiPriority="9" w:qFormat="1"/>
-    <w:lsdException w:name="heading 8" w:uiPriority="9" w:qFormat="1"/>
-    <w:lsdException w:name="heading 9" w:uiPriority="9" w:qFormat="1"/>
-    <w:lsdException w:name="toc 1" w:uiPriority="39"/>
-    <w:lsdException w:name="toc 2" w:uiPriority="39"/>
-    <w:lsdException w:name="toc 3" w:uiPriority="39"/>
-    <w:lsdException w:name="toc 4" w:uiPriority="39"/>
-    <w:lsdException w:name="toc 5" w:uiPriority="39"/>
-    <w:lsdException w:name="toc 6" w:uiPriority="39"/>
-    <w:lsdException w:name="toc 7" w:uiPriority="39"/>
-    <w:lsdException w:name="toc 8" w:uiPriority="39"/>
-    <w:lsdException w:name="toc 9" w:uiPriority="39"/>
-    <w:lsdException w:name="caption" w:uiPriority="35" w:qFormat="1"/>
-    <w:lsdException w:name="Title" w:semiHidden="0" w:uiPriority="10" w:unhideWhenUsed="0" w:qFormat="1"/>
-    <w:lsdException w:name="Default Paragraph Font" w:uiPriority="1"/>
-    <w:lsdException w:name="Subtitle" w:semiHidden="0" w:uiPriority="11" w:unhideWhenUsed="0" w:qFormat="1"/>
-    <w:lsdException w:name="Strong" w:semiHidden="0" w:uiPriority="22" w:unhideWhenUsed="0" w:qFormat="1"/>
-    <w:lsdException w:name="Emphasis" w:semiHidden="0" w:uiPriority="20" w:unhideWhenUsed="0" w:qFormat="1"/>
-    <w:lsdException w:name="Table Grid" w:semiHidden="0" w:uiPriority="59" w:unhideWhenUsed="0"/>
-    <w:lsdException w:name="Placeholder Text" w:unhideWhenUsed="0"/>
-    <w:lsdException w:name="No Spacing" w:semiHidden="0" w:uiPriority="1" w:unhideWhenUsed="0" w:qFormat="1"/>
-    <w:lsdException w:name="Light Shading" w:semiHidden="0" w:uiPriority="60" w:unhideWhenUsed="0"/>
-    <w:lsdException w:name="Light List" w:semiHidden="0" w:uiPriority="61" w:unhideWhenUsed="0"/>
-    <w:lsdException w:name="Light Grid" w:semiHidden="0" w:uiPriority="62" w:unhideWhenUsed="0"/>
-    <w:lsdException w:name="Medium Shading 1" w:semiHidden="0" w:uiPriority="63" w:unhideWhenUsed="0"/>
-    <w:lsdException w:name="Medium Shading 2" w:semiHidden="0" w:uiPriority="64" w:unhideWhenUsed="0"/>
-    <w:lsdException w:name="Medium List 1" w:semiHidden="0" w:uiPriority="65" w:unhideWhenUsed="0"/>
-    <w:lsdException w:name="Medium List 2" w:semiHidden="0" w:uiPriority="66" w:unhideWhenUsed="0"/>
-    <w:lsdException w:name="Medium Grid 1" w:semiHidden="0" w:uiPriority="67" w:unhideWhenUsed="0"/>
-    <w:lsdException w:name="Medium Grid 2" w:semiHidden="0" w:uiPriority="68" w:unhideWhenUsed="0"/>
-    <w:lsdException w:name="Medium Grid 3" w:semiHidden="0" w:uiPriority="69" w:unhideWhenUsed="0"/>
-    <w:lsdException w:name="Dark List" w:semiHidden="0" w:uiPriority="70" w:unhideWhenUsed="0"/>
-    <w:lsdException w:name="Colorful Shading" w:semiHidden="0" w:uiPriority="71" w:unhideWhenUsed="0"/>
-    <w:lsdException w:name="Colorful List" w:semiHidden="0" w:uiPriority="72" w:unhideWhenUsed="0"/>
-    <w:lsdException w:name="Colorful Grid" w:semiHidden="0" w:uiPriority="73" w:unhideWhenUsed="0"/>
-    <w:lsdException w:name="Light Shading Accent 1" w:semiHidden="0" w:uiPriority="60" w:unhideWhenUsed="0"/>
-    <w:lsdException w:name="Light List Accent 1" w:semiHidden="0" w:uiPriority="61" w:unhideWhenUsed="0"/>
-    <w:lsdException w:name="Light Grid Accent 1" w:semiHidden="0" w:uiPriority="62" w:unhideWhenUsed="0"/>
-    <w:lsdException w:name="Medium Shading 1 Accent 1" w:semiHidden="0" w:uiPriority="63" w:unhideWhenUsed="0"/>
-    <w:lsdException w:name="Medium Shading 2 Accent 1" w:semiHidden="0" w:uiPriority="64" w:unhideWhenUsed="0"/>
-    <w:lsdException w:name="Medium List 1 Accent 1" w:semiHidden="0" w:uiPriority="65" w:unhideWhenUsed="0"/>
-    <w:lsdException w:name="Revision" w:unhideWhenUsed="0"/>
-    <w:lsdException w:name="List Paragraph" w:semiHidden="0" w:uiPriority="34" w:unhideWhenUsed="0" w:qFormat="1"/>
-    <w:lsdException w:name="Quote" w:semiHidden="0" w:uiPriority="29" w:unhideWhenUsed="0" w:qFormat="1"/>
-    <w:lsdException w:name="Intense Quote" w:semiHidden="0" w:uiPriority="30" w:unhideWhenUsed="0" w:qFormat="1"/>
-    <w:lsdException w:name="Medium List 2 Accent 1" w:semiHidden="0" w:uiPriority="66" w:unhideWhenUsed="0"/>
-    <w:lsdException w:name="Medium Grid 1 Accent 1" w:semiHidden="0" w:uiPriority="67" w:unhideWhenUsed="0"/>
-    <w:lsdException w:name="Medium Grid 2 Accent 1" w:semiHidden="0" w:uiPriority="68" w:unhideWhenUsed="0"/>
-    <w:lsdException w:name="Medium Grid 3 Accent 1" w:semiHidden="0" w:uiPriority="69" w:unhideWhenUsed="0"/>
-    <w:lsdException w:name="Dark List Accent 1" w:semiHidden="0" w:uiPriority="70" w:unhideWhenUsed="0"/>
-    <w:lsdException w:name="Colorful Shading Accent 1" w:semiHidden="0" w:uiPriority="71" w:unhideWhenUsed="0"/>
-    <w:lsdException w:name="Colorful List Accent 1" w:semiHidden="0" w:uiPriority="72" w:unhideWhenUsed="0"/>
-    <w:lsdException w:name="Colorful Grid Accent 1" w:semiHidden="0" w:uiPriority="73" w:unhideWhenUsed="0"/>
-    <w:lsdException w:name="Light Shading Accent 2" w:semiHidden="0" w:uiPriority="60" w:unhideWhenUsed="0"/>
-    <w:lsdException w:name="Light List Accent 2" w:semiHidden="0" w:uiPriority="61" w:unhideWhenUsed="0"/>
-    <w:lsdException w:name="Light Grid Accent 2" w:semiHidden="0" w:uiPriority="62" w:unhideWhenUsed="0"/>
-    <w:lsdException w:name="Medium Shading 1 Accent 2" w:semiHidden="0" w:uiPriority="63" w:unhideWhenUsed="0"/>
-    <w:lsdException w:name="Medium Shading 2 Accent 2" w:semiHidden="0" w:uiPriority="64" w:unhideWhenUsed="0"/>
-    <w:lsdException w:name="Medium List 1 Accent 2" w:semiHidden="0" w:uiPriority="65" w:unhideWhenUsed="0"/>
-    <w:lsdException w:name="Medium List 2 Accent 2" w:semiHidden="0" w:uiPriority="66" w:unhideWhenUsed="0"/>
-    <w:lsdException w:name="Medium Grid 1 Accent 2" w:semiHidden="0" w:uiPriority="67" w:unhideWhenUsed="0"/>
-    <w:lsdException w:name="Medium Grid 2 Accent 2" w:semiHidden="0" w:uiPriority="68" w:unhideWhenUsed="0"/>
-    <w:lsdException w:name="Medium Grid 3 Accent 2" w:semiHidden="0" w:uiPriority="69" w:unhideWhenUsed="0"/>
-    <w:lsdException w:name="Dark List Accent 2" w:semiHidden="0" w:uiPriority="70" w:unhideWhenUsed="0"/>
-    <w:lsdException w:name="Colorful Shading Accent 2" w:semiHidden="0" w:uiPriority="71" w:unhideWhenUsed="0"/>
-    <w:lsdException w:name="Colorful List Accent 2" w:semiHidden="0" w:uiPriority="72" w:unhideWhenUsed="0"/>
-    <w:lsdException w:name="Colorful Grid Accent 2" w:semiHidden="0" w:uiPriority="73" w:unhideWhenUsed="0"/>
-    <w:lsdException w:name="Light Shading Accent 3" w:semiHidden="0" w:uiPriority="60" w:unhideWhenUsed="0"/>
-    <w:lsdException w:name="Light List Accent 3" w:semiHidden="0" w:uiPriority="61" w:unhideWhenUsed="0"/>
-    <w:lsdException w:name="Light Grid Accent 3" w:semiHidden="0" w:uiPriority="62" w:unhideWhenUsed="0"/>
-    <w:lsdException w:name="Medium Shading 1 Accent 3" w:semiHidden="0" w:uiPriority="63" w:unhideWhenUsed="0"/>
-    <w:lsdException w:name="Medium Shading 2 Accent 3" w:semiHidden="0" w:uiPriority="64" w:unhideWhenUsed="0"/>
-    <w:lsdException w:name="Medium List 1 Accent 3" w:semiHidden="0" w:uiPriority="65" w:unhideWhenUsed="0"/>
-    <w:lsdException w:name="Medium List 2 Accent 3" w:semiHidden="0" w:uiPriority="66" w:unhideWhenUsed="0"/>
-    <w:lsdException w:name="Medium Grid 1 Accent 3" w:semiHidden="0" w:uiPriority="67" w:unhideWhenUsed="0"/>
-    <w:lsdException w:name="Medium Grid 2 Accent 3" w:semiHidden="0" w:uiPriority="68" w:unhideWhenUsed="0"/>
-    <w:lsdException w:name="Medium Grid 3 Accent 3" w:semiHidden="0" w:uiPriority="69" w:unhideWhenUsed="0"/>
-    <w:lsdException w:name="Dark List Accent 3" w:semiHidden="0" w:uiPriority="70" w:unhideWhenUsed="0"/>
-    <w:lsdException w:name="Colorful Shading Accent 3" w:semiHidden="0" w:uiPriority="71" w:unhideWhenUsed="0"/>
-    <w:lsdException w:name="Colorful List Accent 3" w:semiHidden="0" w:uiPriority="72" w:unhideWhenUsed="0"/>
-    <w:lsdException w:name="Colorful Grid Accent 3" w:semiHidden="0" w:uiPriority="73" w:unhideWhenUsed="0"/>
-    <w:lsdException w:name="Light Shading Accent 4" w:semiHidden="0" w:uiPriority="60" w:unhideWhenUsed="0"/>
-    <w:lsdException w:name="Light List Accent 4" w:semiHidden="0" w:uiPriority="61" w:unhideWhenUsed="0"/>
-    <w:lsdException w:name="Light Grid Accent 4" w:semiHidden="0" w:uiPriority="62" w:unhideWhenUsed="0"/>
-    <w:lsdException w:name="Medium Shading 1 Accent 4" w:semiHidden="0" w:uiPriority="63" w:unhideWhenUsed="0"/>
-    <w:lsdException w:name="Medium Shading 2 Accent 4" w:semiHidden="0" w:uiPriority="64" w:unhideWhenUsed="0"/>
-    <w:lsdException w:name="Medium List 1 Accent 4" w:semiHidden="0" w:uiPriority="65" w:unhideWhenUsed="0"/>
-    <w:lsdException w:name="Medium List 2 Accent 4" w:semiHidden="0" w:uiPriority="66" w:unhideWhenUsed="0"/>
-    <w:lsdException w:name="Medium Grid 1 Accent 4" w:semiHidden="0" w:uiPriority="67" w:unhideWhenUsed="0"/>
-    <w:lsdException w:name="Medium Grid 2 Accent 4" w:semiHidden="0" w:uiPriority="68" w:unhideWhenUsed="0"/>
-    <w:lsdException w:name="Medium Grid 3 Accent 4" w:semiHidden="0" w:uiPriority="69" w:unhideWhenUsed="0"/>
-    <w:lsdException w:name="Dark List Accent 4" w:semiHidden="0" w:uiPriority="70" w:unhideWhenUsed="0"/>
-    <w:lsdException w:name="Colorful Shading Accent 4" w:semiHidden="0" w:uiPriority="71" w:unhideWhenUsed="0"/>
-    <w:lsdException w:name="Colorful List Accent 4" w:semiHidden="0" w:uiPriority="72" w:unhideWhenUsed="0"/>
-    <w:lsdException w:name="Colorful Grid Accent 4" w:semiHidden="0" w:uiPriority="73" w:unhideWhenUsed="0"/>
-    <w:lsdException w:name="Light Shading Accent 5" w:semiHidden="0" w:uiPriority="60" w:unhideWhenUsed="0"/>
-    <w:lsdException w:name="Light List Accent 5" w:semiHidden="0" w:uiPriority="61" w:unhideWhenUsed="0"/>
-    <w:lsdException w:name="Light Grid Accent 5" w:semiHidden="0" w:uiPriority="62" w:unhideWhenUsed="0"/>
-    <w:lsdException w:name="Medium Shading 1 Accent 5" w:semiHidden="0" w:uiPriority="63" w:unhideWhenUsed="0"/>
-    <w:lsdException w:name="Medium Shading 2 Accent 5" w:semiHidden="0" w:uiPriority="64" w:unhideWhenUsed="0"/>
-    <w:lsdException w:name="Medium List 1 Accent 5" w:semiHidden="0" w:uiPriority="65" w:unhideWhenUsed="0"/>
-    <w:lsdException w:name="Medium List 2 Accent 5" w:semiHidden="0" w:uiPriority="66" w:unhideWhenUsed="0"/>
-    <w:lsdException w:name="Medium Grid 1 Accent 5" w:semiHidden="0" w:uiPriority="67" w:unhideWhenUsed="0"/>
-    <w:lsdException w:name="Medium Grid 2 Accent 5" w:semiHidden="0" w:uiPriority="68" w:unhideWhenUsed="0"/>
-    <w:lsdException w:name="Medium Grid 3 Accent 5" w:semiHidden="0" w:uiPriority="69" w:unhideWhenUsed="0"/>
-    <w:lsdException w:name="Dark List Accent 5" w:semiHidden="0" w:uiPriority="70" w:unhideWhenUsed="0"/>
-    <w:lsdException w:name="Colorful Shading Accent 5" w:semiHidden="0" w:uiPriority="71" w:unhideWhenUsed="0"/>
-    <w:lsdException w:name="Colorful List Accent 5" w:semiHidden="0" w:uiPriority="72" w:unhideWhenUsed="0"/>
-    <w:lsdException w:name="Colorful Grid Accent 5" w:semiHidden="0" w:uiPriority="73" w:unhideWhenUsed="0"/>
-    <w:lsdException w:name="Light Shading Accent 6" w:semiHidden="0" w:uiPriority="60" w:unhideWhenUsed="0"/>
-    <w:lsdException w:name="Light List Accent 6" w:semiHidden="0" w:uiPriority="61" w:unhideWhenUsed="0"/>
-    <w:lsdException w:name="Light Grid Accent 6" w:semiHidden="0" w:uiPriority="62" w:unhideWhenUsed="0"/>
-    <w:lsdException w:name="Medium Shading 1 Accent 6" w:semiHidden="0" w:uiPriority="63" w:unhideWhenUsed="0"/>
-    <w:lsdException w:name="Medium Shading 2 Accent 6" w:semiHidden="0" w:uiPriority="64" w:unhideWhenUsed="0"/>
-    <w:lsdException w:name="Medium List 1 Accent 6" w:semiHidden="0" w:uiPriority="65" w:unhideWhenUsed="0"/>
-    <w:lsdException w:name="Medium List 2 Accent 6" w:semiHidden="0" w:uiPriority="66" w:unhideWhenUsed="0"/>
-    <w:lsdException w:name="Medium Grid 1 Accent 6" w:semiHidden="0" w:uiPriority="67" w:unhideWhenUsed="0"/>
-    <w:lsdException w:name="Medium Grid 2 Accent 6" w:semiHidden="0" w:uiPriority="68" w:unhideWhenUsed="0"/>
-    <w:lsdException w:name="Medium Grid 3 Accent 6" w:semiHidden="0" w:uiPriority="69" w:unhideWhenUsed="0"/>
-    <w:lsdException w:name="Dark List Accent 6" w:semiHidden="0" w:uiPriority="70" w:unhideWhenUsed="0"/>
-    <w:lsdException w:name="Colorful Shading Accent 6" w:semiHidden="0" w:uiPriority="71" w:unhideWhenUsed="0"/>
-    <w:lsdException w:name="Colorful List Accent 6" w:semiHidden="0" w:uiPriority="72" w:unhideWhenUsed="0"/>
-    <w:lsdException w:name="Colorful Grid Accent 6" w:semiHidden="0" w:uiPriority="73" w:unhideWhenUsed="0"/>
-    <w:lsdException w:name="Subtle Emphasis" w:semiHidden="0" w:uiPriority="19" w:unhideWhenUsed="0" w:qFormat="1"/>
-    <w:lsdException w:name="Intense Emphasis" w:semiHidden="0" w:uiPriority="21" w:unhideWhenUsed="0" w:qFormat="1"/>
-    <w:lsdException w:name="Subtle Reference" w:semiHidden="0" w:uiPriority="31" w:unhideWhenUsed="0" w:qFormat="1"/>
-    <w:lsdException w:name="Intense Reference" w:semiHidden="0" w:uiPriority="32" w:unhideWhenUsed="0" w:qFormat="1"/>
-    <w:lsdException w:name="Book Title" w:semiHidden="0" w:uiPriority="33" w:unhideWhenUsed="0" w:qFormat="1"/>
-    <w:lsdException w:name="Bibliography" w:uiPriority="37"/>
-    <w:lsdException w:name="TOC Heading" w:uiPriority="39" w:qFormat="1"/>
-  </w:latentStyles>
-  <w:style w:type="paragraph" w:default="1" w:styleId="Normal">
-    <w:name w:val="Normal"/>
-    <w:qFormat/>
-  </w:style>
-  <w:style w:type="character" w:default="1" w:styleId="Fuentedeprrafopredeter">
-    <w:name w:val="Default Paragraph Font"/>
-    <w:uiPriority w:val="1"/>
-    <w:semiHidden/>
-    <w:unhideWhenUsed/>
-  </w:style>
-  <w:style w:type="table" w:default="1" w:styleId="Tablanormal">
-    <w:name w:val="Normal Table"/>
-    <w:uiPriority w:val="99"/>
-    <w:semiHidden/>
-    <w:unhideWhenUsed/>
-    <w:tblPr>
-      <w:tblInd w:w="0" w:type="dxa"/>
-      <w:tblCellMar>
-        <w:top w:w="0" w:type="dxa"/>
-        <w:left w:w="108" w:type="dxa"/>
-        <w:bottom w:w="0" w:type="dxa"/>
-        <w:right w:w="108" w:type="dxa"/>
-      </w:tblCellMar>
-    </w:tblPr>
-  </w:style>
-  <w:style w:type="numbering" w:default="1" w:styleId="Sinlista">
-    <w:name w:val="No List"/>
-    <w:uiPriority w:val="99"/>
-    <w:semiHidden/>
-    <w:unhideWhenUsed/>
   </w:style>
 </w:styles>
 </file>
@@ -13026,7 +13165,7 @@
 </file>
 
 <file path=customXml/itemProps1.xml><?xml version="1.0" encoding="utf-8"?>
-<ds:datastoreItem xmlns:ds="http://schemas.openxmlformats.org/officeDocument/2006/customXml" ds:itemID="{893CBCE0-3E98-4E6C-9039-E4DE4396C8E8}">
+<ds:datastoreItem xmlns:ds="http://schemas.openxmlformats.org/officeDocument/2006/customXml" ds:itemID="{FCF688FB-0428-4A9A-BFDF-B3F322D904EE}">
   <ds:schemaRefs>
     <ds:schemaRef ds:uri="http://schemas.openxmlformats.org/officeDocument/2006/bibliography"/>
   </ds:schemaRefs>

</xml_diff>